<commit_message>
completed esay 1 summary table
</commit_message>
<xml_diff>
--- a/Thesis Full V0.1.docx
+++ b/Thesis Full V0.1.docx
@@ -1263,16 +1263,1118 @@
         </w:rPr>
         <w:t>Essay 1: Work Structures of Open Source Projects</w:t>
       </w:r>
-      <w:bookmarkStart w:id="1" w:name="_GoBack"/>
-      <w:r>
+    </w:p>
+    <w:tbl>
+      <w:tblPr>
+        <w:tblStyle w:val="TableGrid"/>
+        <w:tblW w:w="0" w:type="auto"/>
+        <w:tblLook w:val="04A0" w:firstRow="1" w:lastRow="0" w:firstColumn="1" w:lastColumn="0" w:noHBand="0" w:noVBand="1"/>
+      </w:tblPr>
+      <w:tblGrid>
+        <w:gridCol w:w="1555"/>
+        <w:gridCol w:w="5589"/>
+        <w:gridCol w:w="5750"/>
+      </w:tblGrid>
+      <w:tr>
+        <w:tc>
+          <w:tcPr>
+            <w:tcW w:w="1555" w:type="dxa"/>
+          </w:tcPr>
+          <w:p>
+            <w:pPr>
+              <w:rPr>
+                <w:rFonts w:ascii="Cambria" w:hAnsi="Cambria"/>
+                <w:b/>
+                <w:bCs/>
+              </w:rPr>
+            </w:pPr>
+            <w:r>
+              <w:rPr>
+                <w:rFonts w:ascii="Cambria" w:hAnsi="Cambria"/>
+                <w:b/>
+                <w:bCs/>
+              </w:rPr>
+              <w:t>Research Question</w:t>
+            </w:r>
+            <w:r>
+              <w:rPr>
+                <w:rFonts w:ascii="Cambria" w:hAnsi="Cambria"/>
+                <w:b/>
+                <w:bCs/>
+              </w:rPr>
+              <w:t>s</w:t>
+            </w:r>
+          </w:p>
+        </w:tc>
+        <w:tc>
+          <w:tcPr>
+            <w:tcW w:w="11339" w:type="dxa"/>
+            <w:gridSpan w:val="2"/>
+          </w:tcPr>
+          <w:p>
+            <w:pPr>
+              <w:rPr>
+                <w:rFonts w:ascii="Cambria" w:hAnsi="Cambria"/>
+                <w:b/>
+                <w:bCs/>
+              </w:rPr>
+            </w:pPr>
+            <w:r>
+              <w:rPr>
+                <w:rFonts w:ascii="Cambria" w:hAnsi="Cambria"/>
+                <w:b/>
+                <w:bCs/>
+              </w:rPr>
+              <w:t>Problem formulation:</w:t>
+            </w:r>
+          </w:p>
+          <w:p>
+            <w:pPr>
+              <w:pStyle w:val="ListParagraph"/>
+              <w:numPr>
+                <w:ilvl w:val="0"/>
+                <w:numId w:val="6"/>
+              </w:numPr>
+              <w:rPr>
+                <w:rFonts w:ascii="Cambria" w:hAnsi="Cambria"/>
+              </w:rPr>
+            </w:pPr>
+            <w:r>
+              <w:rPr>
+                <w:rFonts w:ascii="Cambria" w:hAnsi="Cambria"/>
+              </w:rPr>
+              <w:t>Need for</w:t>
+            </w:r>
+            <w:r>
+              <w:rPr>
+                <w:rFonts w:ascii="Cambria" w:hAnsi="Cambria"/>
+              </w:rPr>
+              <w:t xml:space="preserve"> a </w:t>
+            </w:r>
+            <w:r>
+              <w:rPr>
+                <w:rFonts w:ascii="Cambria" w:hAnsi="Cambria"/>
+              </w:rPr>
+              <w:t xml:space="preserve">deeper theoretical enquiry </w:t>
+            </w:r>
+            <w:r>
+              <w:rPr>
+                <w:rFonts w:ascii="Cambria" w:hAnsi="Cambria"/>
+              </w:rPr>
+              <w:t>into</w:t>
+            </w:r>
+            <w:r>
+              <w:rPr>
+                <w:rFonts w:ascii="Cambria" w:hAnsi="Cambria"/>
+              </w:rPr>
+              <w:t xml:space="preserve"> the </w:t>
+            </w:r>
+            <w:r>
+              <w:rPr>
+                <w:rFonts w:ascii="Cambria" w:hAnsi="Cambria"/>
+              </w:rPr>
+              <w:t>dominant way</w:t>
+            </w:r>
+            <w:r>
+              <w:rPr>
+                <w:rFonts w:ascii="Cambria" w:hAnsi="Cambria"/>
+              </w:rPr>
+              <w:t xml:space="preserve"> of organizing </w:t>
+            </w:r>
+            <w:r>
+              <w:rPr>
+                <w:rFonts w:ascii="Cambria" w:hAnsi="Cambria"/>
+              </w:rPr>
+              <w:t xml:space="preserve">FLOSS </w:t>
+            </w:r>
+            <w:r>
+              <w:rPr>
+                <w:rFonts w:ascii="Cambria" w:hAnsi="Cambria"/>
+              </w:rPr>
+              <w:t>task work</w:t>
+            </w:r>
+            <w:r>
+              <w:rPr>
+                <w:rFonts w:ascii="Cambria" w:hAnsi="Cambria"/>
+              </w:rPr>
+              <w:t xml:space="preserve"> which is </w:t>
+            </w:r>
+            <w:r>
+              <w:rPr>
+                <w:rFonts w:ascii="Cambria" w:hAnsi="Cambria"/>
+              </w:rPr>
+              <w:t xml:space="preserve">characterized by </w:t>
+            </w:r>
+            <w:r>
+              <w:rPr>
+                <w:rFonts w:ascii="Cambria" w:hAnsi="Cambria"/>
+              </w:rPr>
+              <w:t>the sequential layering of individual tasks</w:t>
+            </w:r>
+            <w:r>
+              <w:rPr>
+                <w:rFonts w:ascii="Cambria" w:hAnsi="Cambria"/>
+              </w:rPr>
+              <w:t xml:space="preserve">, </w:t>
+            </w:r>
+            <w:r>
+              <w:rPr>
+                <w:rFonts w:ascii="Cambria" w:hAnsi="Cambria"/>
+              </w:rPr>
+              <w:t>referred to as superposition</w:t>
+            </w:r>
+            <w:r>
+              <w:rPr>
+                <w:rFonts w:ascii="Cambria" w:hAnsi="Cambria"/>
+              </w:rPr>
+              <w:t xml:space="preserve">. </w:t>
+            </w:r>
+          </w:p>
+          <w:p>
+            <w:pPr>
+              <w:pStyle w:val="ListParagraph"/>
+              <w:numPr>
+                <w:ilvl w:val="0"/>
+                <w:numId w:val="6"/>
+              </w:numPr>
+              <w:rPr>
+                <w:rFonts w:ascii="Cambria" w:hAnsi="Cambria"/>
+              </w:rPr>
+            </w:pPr>
+            <w:r>
+              <w:rPr>
+                <w:rFonts w:ascii="Cambria" w:hAnsi="Cambria"/>
+              </w:rPr>
+              <w:t>E</w:t>
+            </w:r>
+            <w:r>
+              <w:rPr>
+                <w:rFonts w:ascii="Cambria" w:hAnsi="Cambria"/>
+              </w:rPr>
+              <w:t>nrich the theory of collaboration through open superposition (Howison and Crowston 2014) by unearthing the boundaries describing the influence of task superposition on FLOSS project success.</w:t>
+            </w:r>
+          </w:p>
+          <w:p>
+            <w:pPr>
+              <w:pStyle w:val="ListParagraph"/>
+              <w:numPr>
+                <w:ilvl w:val="0"/>
+                <w:numId w:val="6"/>
+              </w:numPr>
+              <w:rPr>
+                <w:rFonts w:ascii="Cambria" w:hAnsi="Cambria"/>
+              </w:rPr>
+            </w:pPr>
+            <w:r>
+              <w:rPr>
+                <w:rFonts w:ascii="Cambria" w:eastAsia="MS Mincho" w:hAnsi="Cambria"/>
+              </w:rPr>
+              <w:t>U</w:t>
+            </w:r>
+            <w:r>
+              <w:rPr>
+                <w:rFonts w:ascii="Cambria" w:eastAsia="MS Mincho" w:hAnsi="Cambria"/>
+              </w:rPr>
+              <w:t>nderstand if the assumptions and mechanisms that form the basis of the theory of superposition are also applicable to the context of organizational ownership</w:t>
+            </w:r>
+            <w:r>
+              <w:rPr>
+                <w:rFonts w:ascii="Cambria" w:eastAsia="MS Mincho" w:hAnsi="Cambria"/>
+              </w:rPr>
+              <w:t xml:space="preserve"> of FLOSS projects</w:t>
+            </w:r>
+            <w:r>
+              <w:rPr>
+                <w:rFonts w:ascii="Cambria" w:eastAsia="MS Mincho" w:hAnsi="Cambria"/>
+              </w:rPr>
+              <w:t>.</w:t>
+            </w:r>
+          </w:p>
+          <w:p>
+            <w:pPr>
+              <w:rPr>
+                <w:rFonts w:ascii="Cambria" w:hAnsi="Cambria"/>
+                <w:b/>
+                <w:bCs/>
+              </w:rPr>
+            </w:pPr>
+            <w:r>
+              <w:rPr>
+                <w:rFonts w:ascii="Cambria" w:hAnsi="Cambria"/>
+                <w:b/>
+                <w:bCs/>
+              </w:rPr>
+              <w:t>Research question</w:t>
+            </w:r>
+            <w:r>
+              <w:rPr>
+                <w:rFonts w:ascii="Cambria" w:hAnsi="Cambria"/>
+                <w:b/>
+                <w:bCs/>
+              </w:rPr>
+              <w:t>s</w:t>
+            </w:r>
+            <w:r>
+              <w:rPr>
+                <w:rFonts w:ascii="Cambria" w:hAnsi="Cambria"/>
+                <w:b/>
+                <w:bCs/>
+              </w:rPr>
+              <w:t>:</w:t>
+            </w:r>
+          </w:p>
+          <w:p>
+            <w:pPr>
+              <w:pStyle w:val="ListParagraph"/>
+              <w:numPr>
+                <w:ilvl w:val="0"/>
+                <w:numId w:val="4"/>
+              </w:numPr>
+              <w:rPr>
+                <w:rFonts w:ascii="Cambria" w:eastAsia="MS Mincho" w:hAnsi="Cambria"/>
+                <w:iCs/>
+              </w:rPr>
+            </w:pPr>
+            <w:r>
+              <w:rPr>
+                <w:rFonts w:ascii="Cambria" w:eastAsia="MS Mincho" w:hAnsi="Cambria"/>
+                <w:iCs/>
+              </w:rPr>
+              <w:t>How does the extent of task superposition influence FLOSS project success?</w:t>
+            </w:r>
+          </w:p>
+          <w:p>
+            <w:pPr>
+              <w:pStyle w:val="ListParagraph"/>
+              <w:widowControl w:val="0"/>
+              <w:numPr>
+                <w:ilvl w:val="0"/>
+                <w:numId w:val="4"/>
+              </w:numPr>
+              <w:autoSpaceDE w:val="0"/>
+              <w:autoSpaceDN w:val="0"/>
+              <w:adjustRightInd w:val="0"/>
+              <w:rPr>
+                <w:rFonts w:ascii="Cambria" w:eastAsia="MS Mincho" w:hAnsi="Cambria"/>
+                <w:i/>
+              </w:rPr>
+            </w:pPr>
+            <w:r>
+              <w:rPr>
+                <w:rFonts w:ascii="Cambria" w:eastAsia="MS Mincho" w:hAnsi="Cambria"/>
+                <w:iCs/>
+              </w:rPr>
+              <w:t>How do organization-owned FLOSS projects differ from individual-owned FLOSS projects in terms of task superposition, and does this difference influence project success?</w:t>
+            </w:r>
+          </w:p>
+        </w:tc>
+      </w:tr>
+      <w:tr>
+        <w:tc>
+          <w:tcPr>
+            <w:tcW w:w="1555" w:type="dxa"/>
+          </w:tcPr>
+          <w:p>
+            <w:pPr>
+              <w:rPr>
+                <w:rFonts w:ascii="Cambria" w:hAnsi="Cambria"/>
+                <w:b/>
+                <w:bCs/>
+              </w:rPr>
+            </w:pPr>
+            <w:r>
+              <w:rPr>
+                <w:rFonts w:ascii="Cambria" w:hAnsi="Cambria"/>
+                <w:b/>
+                <w:bCs/>
+              </w:rPr>
+              <w:t>Hypotheses</w:t>
+            </w:r>
+          </w:p>
+        </w:tc>
+        <w:tc>
+          <w:tcPr>
+            <w:tcW w:w="11339" w:type="dxa"/>
+            <w:gridSpan w:val="2"/>
+          </w:tcPr>
+          <w:p>
+            <w:pPr>
+              <w:rPr>
+                <w:rFonts w:ascii="Cambria" w:hAnsi="Cambria"/>
+                <w:b/>
+                <w:bCs/>
+              </w:rPr>
+            </w:pPr>
+            <w:r>
+              <w:rPr>
+                <w:rFonts w:ascii="Cambria" w:hAnsi="Cambria"/>
+                <w:b/>
+                <w:bCs/>
+              </w:rPr>
+              <w:t>Theoretical foundation:</w:t>
+            </w:r>
+          </w:p>
+          <w:p>
+            <w:pPr>
+              <w:pStyle w:val="ListParagraph"/>
+              <w:numPr>
+                <w:ilvl w:val="0"/>
+                <w:numId w:val="5"/>
+              </w:numPr>
+              <w:rPr>
+                <w:rFonts w:ascii="Cambria" w:hAnsi="Cambria"/>
+              </w:rPr>
+            </w:pPr>
+            <w:r>
+              <w:rPr>
+                <w:rFonts w:ascii="Cambria" w:hAnsi="Cambria"/>
+              </w:rPr>
+              <w:t>T</w:t>
+            </w:r>
+            <w:r>
+              <w:rPr>
+                <w:rFonts w:ascii="Cambria" w:hAnsi="Cambria"/>
+              </w:rPr>
+              <w:t>heory of collaboration through open superposition (Howison and Crowston 2014)</w:t>
+            </w:r>
+          </w:p>
+          <w:p>
+            <w:pPr>
+              <w:pStyle w:val="ListParagraph"/>
+              <w:numPr>
+                <w:ilvl w:val="0"/>
+                <w:numId w:val="5"/>
+              </w:numPr>
+              <w:rPr>
+                <w:rFonts w:ascii="Cambria" w:hAnsi="Cambria"/>
+              </w:rPr>
+            </w:pPr>
+            <w:r>
+              <w:rPr>
+                <w:rFonts w:ascii="Cambria" w:hAnsi="Cambria"/>
+              </w:rPr>
+              <w:t>Self-determination theory</w:t>
+            </w:r>
+          </w:p>
+          <w:p>
+            <w:pPr>
+              <w:pStyle w:val="ListParagraph"/>
+              <w:numPr>
+                <w:ilvl w:val="0"/>
+                <w:numId w:val="5"/>
+              </w:numPr>
+              <w:rPr>
+                <w:rFonts w:ascii="Cambria" w:hAnsi="Cambria"/>
+              </w:rPr>
+            </w:pPr>
+            <w:r>
+              <w:rPr>
+                <w:rFonts w:ascii="Cambria" w:hAnsi="Cambria"/>
+              </w:rPr>
+              <w:t>Affective events theory</w:t>
+            </w:r>
+          </w:p>
+          <w:p>
+            <w:pPr>
+              <w:rPr>
+                <w:rFonts w:ascii="Cambria" w:hAnsi="Cambria"/>
+                <w:b/>
+                <w:bCs/>
+              </w:rPr>
+            </w:pPr>
+            <w:r>
+              <w:rPr>
+                <w:rFonts w:ascii="Cambria" w:hAnsi="Cambria"/>
+                <w:b/>
+                <w:bCs/>
+              </w:rPr>
+              <w:t>Hypotheses:</w:t>
+            </w:r>
+          </w:p>
+          <w:p>
+            <w:pPr>
+              <w:pStyle w:val="ListParagraph"/>
+              <w:numPr>
+                <w:ilvl w:val="0"/>
+                <w:numId w:val="5"/>
+              </w:numPr>
+              <w:rPr>
+                <w:rFonts w:ascii="Cambria" w:hAnsi="Cambria"/>
+              </w:rPr>
+            </w:pPr>
+            <w:r>
+              <w:rPr>
+                <w:rFonts w:ascii="Cambria" w:hAnsi="Cambria"/>
+              </w:rPr>
+              <w:t>Hypothesis 1. In the context of FLOSS projects, the degree of superposition has a nonlinear relationship with project popularity such that project popularity increases with an increase in the degree of superposition up to a particular value (the turning point). Beyond this optimal degree of superposition, any further increase reduces the popularity of the project.</w:t>
+            </w:r>
+          </w:p>
+          <w:p>
+            <w:pPr>
+              <w:pStyle w:val="ListParagraph"/>
+              <w:numPr>
+                <w:ilvl w:val="0"/>
+                <w:numId w:val="5"/>
+              </w:numPr>
+              <w:rPr>
+                <w:rFonts w:ascii="Cambria" w:hAnsi="Cambria"/>
+              </w:rPr>
+            </w:pPr>
+            <w:r>
+              <w:rPr>
+                <w:rFonts w:ascii="Cambria" w:hAnsi="Cambria"/>
+              </w:rPr>
+              <w:t>Hypothesis 2a: In the context of FLOSS projects, the project ownership type moderates the relationship between the degree of superposition and project popularity such that the degree of superposition has a significantly lower influence on the popularity of the project for organization-owned projects than for individual-owned projects.</w:t>
+            </w:r>
+          </w:p>
+          <w:p>
+            <w:pPr>
+              <w:pStyle w:val="ListParagraph"/>
+              <w:numPr>
+                <w:ilvl w:val="0"/>
+                <w:numId w:val="5"/>
+              </w:numPr>
+              <w:rPr>
+                <w:rFonts w:ascii="Cambria" w:hAnsi="Cambria"/>
+              </w:rPr>
+            </w:pPr>
+            <w:r>
+              <w:rPr>
+                <w:rFonts w:ascii="Cambria" w:hAnsi="Cambria"/>
+              </w:rPr>
+              <w:lastRenderedPageBreak/>
+              <w:t>Hypothesis 2b. In the case of organization-owned projects, the degree of superposition at which project popularity is at a maximum (the turning point) is significantly lower than for individual-owned projects.</w:t>
+            </w:r>
+          </w:p>
+        </w:tc>
+      </w:tr>
+      <w:tr>
+        <w:tc>
+          <w:tcPr>
+            <w:tcW w:w="1555" w:type="dxa"/>
+          </w:tcPr>
+          <w:p>
+            <w:pPr>
+              <w:rPr>
+                <w:rFonts w:ascii="Cambria" w:hAnsi="Cambria"/>
+                <w:b/>
+                <w:bCs/>
+              </w:rPr>
+            </w:pPr>
+            <w:r>
+              <w:rPr>
+                <w:rFonts w:ascii="Cambria" w:hAnsi="Cambria"/>
+                <w:b/>
+                <w:bCs/>
+              </w:rPr>
+              <w:lastRenderedPageBreak/>
+              <w:t>Method</w:t>
+            </w:r>
+            <w:r>
+              <w:rPr>
+                <w:rFonts w:ascii="Cambria" w:hAnsi="Cambria"/>
+                <w:b/>
+                <w:bCs/>
+              </w:rPr>
+              <w:t>ology</w:t>
+            </w:r>
+          </w:p>
+        </w:tc>
+        <w:tc>
+          <w:tcPr>
+            <w:tcW w:w="11339" w:type="dxa"/>
+            <w:gridSpan w:val="2"/>
+          </w:tcPr>
+          <w:p>
+            <w:pPr>
+              <w:rPr>
+                <w:rFonts w:ascii="Cambria" w:hAnsi="Cambria"/>
+              </w:rPr>
+            </w:pPr>
+            <w:r>
+              <w:rPr>
+                <w:rFonts w:ascii="Cambria" w:hAnsi="Cambria"/>
+                <w:b/>
+                <w:bCs/>
+              </w:rPr>
+              <w:t>Dependent variable:</w:t>
+            </w:r>
+            <w:r>
+              <w:rPr>
+                <w:rFonts w:ascii="Cambria" w:hAnsi="Cambria"/>
+              </w:rPr>
+              <w:t xml:space="preserve"> </w:t>
+            </w:r>
+          </w:p>
+          <w:p>
+            <w:pPr>
+              <w:pStyle w:val="ListParagraph"/>
+              <w:numPr>
+                <w:ilvl w:val="0"/>
+                <w:numId w:val="8"/>
+              </w:numPr>
+              <w:rPr>
+                <w:rFonts w:ascii="Cambria" w:hAnsi="Cambria"/>
+                <w:b/>
+                <w:bCs/>
+              </w:rPr>
+            </w:pPr>
+            <w:r>
+              <w:rPr>
+                <w:rFonts w:ascii="Cambria" w:hAnsi="Cambria"/>
+              </w:rPr>
+              <w:t>Project popularity measured as the number of stars that a project has received</w:t>
+            </w:r>
+          </w:p>
+          <w:p>
+            <w:pPr>
+              <w:rPr>
+                <w:rFonts w:ascii="Cambria" w:hAnsi="Cambria"/>
+                <w:b/>
+                <w:bCs/>
+              </w:rPr>
+            </w:pPr>
+            <w:r>
+              <w:rPr>
+                <w:rFonts w:ascii="Cambria" w:hAnsi="Cambria"/>
+                <w:b/>
+                <w:bCs/>
+              </w:rPr>
+              <w:t>Independent variable</w:t>
+            </w:r>
+            <w:r>
+              <w:rPr>
+                <w:rFonts w:ascii="Cambria" w:hAnsi="Cambria"/>
+                <w:b/>
+                <w:bCs/>
+              </w:rPr>
+              <w:t>:</w:t>
+            </w:r>
+          </w:p>
+          <w:p>
+            <w:pPr>
+              <w:pStyle w:val="ListParagraph"/>
+              <w:numPr>
+                <w:ilvl w:val="0"/>
+                <w:numId w:val="7"/>
+              </w:numPr>
+              <w:rPr>
+                <w:rFonts w:ascii="Cambria" w:hAnsi="Cambria"/>
+              </w:rPr>
+            </w:pPr>
+            <w:r>
+              <w:rPr>
+                <w:rFonts w:ascii="Cambria" w:hAnsi="Cambria"/>
+              </w:rPr>
+              <w:t>Degree of superposition operationalized as the ratio of number of versions to number of tasks in the project</w:t>
+            </w:r>
+          </w:p>
+          <w:p>
+            <w:pPr>
+              <w:pStyle w:val="ListParagraph"/>
+              <w:numPr>
+                <w:ilvl w:val="0"/>
+                <w:numId w:val="7"/>
+              </w:numPr>
+              <w:rPr>
+                <w:rFonts w:ascii="Cambria" w:hAnsi="Cambria"/>
+              </w:rPr>
+            </w:pPr>
+            <w:r>
+              <w:rPr>
+                <w:rFonts w:ascii="Cambria" w:hAnsi="Cambria"/>
+              </w:rPr>
+              <w:t>Ownership type of the project</w:t>
+            </w:r>
+          </w:p>
+          <w:p>
+            <w:pPr>
+              <w:rPr>
+                <w:rFonts w:ascii="Cambria" w:hAnsi="Cambria"/>
+                <w:b/>
+                <w:bCs/>
+              </w:rPr>
+            </w:pPr>
+            <w:r>
+              <w:rPr>
+                <w:rFonts w:ascii="Cambria" w:hAnsi="Cambria"/>
+                <w:b/>
+                <w:bCs/>
+              </w:rPr>
+              <w:t>Empirical model:</w:t>
+            </w:r>
+          </w:p>
+          <w:p>
+            <w:pPr>
+              <w:pStyle w:val="ListParagraph"/>
+              <w:numPr>
+                <w:ilvl w:val="0"/>
+                <w:numId w:val="7"/>
+              </w:numPr>
+              <w:rPr>
+                <w:rFonts w:ascii="Cambria" w:hAnsi="Cambria"/>
+              </w:rPr>
+            </w:pPr>
+            <w:r>
+              <w:rPr>
+                <w:rFonts w:ascii="Cambria" w:hAnsi="Cambria"/>
+              </w:rPr>
+              <w:t xml:space="preserve">OLS, </w:t>
+            </w:r>
+            <w:r>
+              <w:rPr>
+                <w:rFonts w:ascii="Cambria" w:hAnsi="Cambria"/>
+              </w:rPr>
+              <w:t>Negative binomial model</w:t>
+            </w:r>
+          </w:p>
+          <w:p>
+            <w:pPr>
+              <w:rPr>
+                <w:rFonts w:ascii="Cambria" w:hAnsi="Cambria"/>
+                <w:b/>
+                <w:bCs/>
+              </w:rPr>
+            </w:pPr>
+            <w:r>
+              <w:rPr>
+                <w:rFonts w:ascii="Cambria" w:hAnsi="Cambria"/>
+                <w:b/>
+                <w:bCs/>
+              </w:rPr>
+              <w:t>Unit of analysis:</w:t>
+            </w:r>
+          </w:p>
+          <w:p>
+            <w:pPr>
+              <w:pStyle w:val="ListParagraph"/>
+              <w:numPr>
+                <w:ilvl w:val="0"/>
+                <w:numId w:val="7"/>
+              </w:numPr>
+              <w:rPr>
+                <w:rFonts w:ascii="Cambria" w:hAnsi="Cambria"/>
+              </w:rPr>
+            </w:pPr>
+            <w:r>
+              <w:rPr>
+                <w:rFonts w:ascii="Cambria" w:hAnsi="Cambria"/>
+              </w:rPr>
+              <w:t>Project level of analysis</w:t>
+            </w:r>
+          </w:p>
+        </w:tc>
+      </w:tr>
+      <w:tr>
+        <w:tc>
+          <w:tcPr>
+            <w:tcW w:w="1555" w:type="dxa"/>
+          </w:tcPr>
+          <w:p>
+            <w:pPr>
+              <w:rPr>
+                <w:rFonts w:ascii="Cambria" w:hAnsi="Cambria"/>
+                <w:b/>
+                <w:bCs/>
+              </w:rPr>
+            </w:pPr>
+            <w:r>
+              <w:rPr>
+                <w:rFonts w:ascii="Cambria" w:hAnsi="Cambria"/>
+                <w:b/>
+                <w:bCs/>
+              </w:rPr>
+              <w:t>Analysis</w:t>
+            </w:r>
+          </w:p>
+        </w:tc>
+        <w:tc>
+          <w:tcPr>
+            <w:tcW w:w="5589" w:type="dxa"/>
+          </w:tcPr>
+          <w:p>
+            <w:pPr>
+              <w:rPr>
+                <w:rFonts w:ascii="Cambria" w:hAnsi="Cambria"/>
+                <w:b/>
+                <w:bCs/>
+              </w:rPr>
+            </w:pPr>
+            <w:r>
+              <w:rPr>
+                <w:rFonts w:ascii="Cambria" w:hAnsi="Cambria"/>
+                <w:b/>
+                <w:bCs/>
+              </w:rPr>
+              <w:t>Main findings:</w:t>
+            </w:r>
+          </w:p>
+          <w:p>
+            <w:pPr>
+              <w:pStyle w:val="ListParagraph"/>
+              <w:numPr>
+                <w:ilvl w:val="0"/>
+                <w:numId w:val="7"/>
+              </w:numPr>
+              <w:rPr>
+                <w:rFonts w:ascii="Cambria" w:hAnsi="Cambria"/>
+                <w:b/>
+                <w:bCs/>
+              </w:rPr>
+            </w:pPr>
+            <w:r>
+              <w:rPr>
+                <w:rFonts w:ascii="Cambria" w:hAnsi="Cambria"/>
+              </w:rPr>
+              <w:t>Empirical analysis of a large sample of FLOSS projects hosted on Github indicates that the emergence of sequentially layered and individual task work, referred to as the superposed organization of work, exhibits an inverted-U shaped relationship with the popularity of a project.</w:t>
+            </w:r>
+          </w:p>
+          <w:p>
+            <w:pPr>
+              <w:pStyle w:val="ListParagraph"/>
+              <w:numPr>
+                <w:ilvl w:val="0"/>
+                <w:numId w:val="7"/>
+              </w:numPr>
+              <w:rPr>
+                <w:rFonts w:ascii="Cambria" w:hAnsi="Cambria"/>
+                <w:b/>
+                <w:bCs/>
+              </w:rPr>
+            </w:pPr>
+            <w:r>
+              <w:t>For individual-owned projects, as the degree of superposition increases from 0 to its turning point, the popularity, is found to increase by more than five times, from 11.53 to 71.79, holding everything else constant, while for organization-owned projects it is found to increase from 28.26 to 38.08</w:t>
+            </w:r>
+          </w:p>
+          <w:p>
+            <w:pPr>
+              <w:pStyle w:val="ListParagraph"/>
+              <w:numPr>
+                <w:ilvl w:val="0"/>
+                <w:numId w:val="7"/>
+              </w:numPr>
+              <w:rPr>
+                <w:rFonts w:ascii="Cambria" w:hAnsi="Cambria"/>
+                <w:b/>
+                <w:bCs/>
+              </w:rPr>
+            </w:pPr>
+            <w:r>
+              <w:t xml:space="preserve">For individual-owned projects, </w:t>
+            </w:r>
+            <w:r>
+              <w:t>the popularity of the project</w:t>
+            </w:r>
+            <w:r>
+              <w:t xml:space="preserve"> is found to decrease from 71.79 to 37.12 as the degree of superposition increases from its turning point to its highest value of 1, keeping everything else constant, while this number decreases from 38.08 to 20.78 for organization-owned projects</w:t>
+            </w:r>
+          </w:p>
+        </w:tc>
+        <w:tc>
+          <w:tcPr>
+            <w:tcW w:w="5750" w:type="dxa"/>
+          </w:tcPr>
+          <w:p>
+            <w:pPr>
+              <w:rPr>
+                <w:rFonts w:ascii="Cambria" w:hAnsi="Cambria"/>
+              </w:rPr>
+            </w:pPr>
+          </w:p>
+          <w:p>
+            <w:pPr>
+              <w:rPr>
+                <w:rFonts w:ascii="Cambria" w:hAnsi="Cambria"/>
+              </w:rPr>
+            </w:pPr>
+            <w:r>
+              <w:rPr>
+                <w:rFonts w:ascii="Cambria" w:hAnsi="Cambria"/>
+                <w:noProof/>
+              </w:rPr>
+              <w:drawing>
+                <wp:inline distT="0" distB="0" distL="0" distR="0" wp14:anchorId="5E4E1B25" wp14:editId="53BD8837">
+                  <wp:extent cx="3514500" cy="2619633"/>
+                  <wp:effectExtent l="0" t="0" r="0" b="0"/>
+                  <wp:docPr id="1" name="Picture 1"/>
+                  <wp:cNvGraphicFramePr>
+                    <a:graphicFrameLocks xmlns:a="http://schemas.openxmlformats.org/drawingml/2006/main" noChangeAspect="1"/>
+                  </wp:cNvGraphicFramePr>
+                  <a:graphic xmlns:a="http://schemas.openxmlformats.org/drawingml/2006/main">
+                    <a:graphicData uri="http://schemas.openxmlformats.org/drawingml/2006/picture">
+                      <pic:pic xmlns:pic="http://schemas.openxmlformats.org/drawingml/2006/picture">
+                        <pic:nvPicPr>
+                          <pic:cNvPr id="0" name="Picture 2"/>
+                          <pic:cNvPicPr>
+                            <a:picLocks noChangeAspect="1" noChangeArrowheads="1"/>
+                          </pic:cNvPicPr>
+                        </pic:nvPicPr>
+                        <pic:blipFill>
+                          <a:blip r:embed="rId7">
+                            <a:extLst>
+                              <a:ext uri="{28A0092B-C50C-407E-A947-70E740481C1C}">
+                                <a14:useLocalDpi xmlns:a14="http://schemas.microsoft.com/office/drawing/2010/main" val="0"/>
+                              </a:ext>
+                            </a:extLst>
+                          </a:blip>
+                          <a:srcRect/>
+                          <a:stretch>
+                            <a:fillRect/>
+                          </a:stretch>
+                        </pic:blipFill>
+                        <pic:spPr bwMode="auto">
+                          <a:xfrm>
+                            <a:off x="0" y="0"/>
+                            <a:ext cx="3525054" cy="2627500"/>
+                          </a:xfrm>
+                          <a:prstGeom prst="rect">
+                            <a:avLst/>
+                          </a:prstGeom>
+                          <a:noFill/>
+                        </pic:spPr>
+                      </pic:pic>
+                    </a:graphicData>
+                  </a:graphic>
+                </wp:inline>
+              </w:drawing>
+            </w:r>
+          </w:p>
+        </w:tc>
+      </w:tr>
+      <w:tr>
+        <w:tc>
+          <w:tcPr>
+            <w:tcW w:w="1555" w:type="dxa"/>
+          </w:tcPr>
+          <w:p>
+            <w:pPr>
+              <w:rPr>
+                <w:rFonts w:ascii="Cambria" w:hAnsi="Cambria"/>
+                <w:b/>
+                <w:bCs/>
+              </w:rPr>
+            </w:pPr>
+            <w:r>
+              <w:rPr>
+                <w:rFonts w:ascii="Cambria" w:hAnsi="Cambria"/>
+                <w:b/>
+                <w:bCs/>
+              </w:rPr>
+              <w:t>Implications</w:t>
+            </w:r>
+          </w:p>
+        </w:tc>
+        <w:tc>
+          <w:tcPr>
+            <w:tcW w:w="11339" w:type="dxa"/>
+            <w:gridSpan w:val="2"/>
+          </w:tcPr>
+          <w:p>
+            <w:pPr>
+              <w:pStyle w:val="ListParagraph"/>
+              <w:numPr>
+                <w:ilvl w:val="0"/>
+                <w:numId w:val="9"/>
+              </w:numPr>
+              <w:rPr>
+                <w:rFonts w:ascii="Cambria" w:hAnsi="Cambria"/>
+              </w:rPr>
+            </w:pPr>
+            <w:r>
+              <w:t xml:space="preserve">This essay </w:t>
+            </w:r>
+            <w:r>
+              <w:t xml:space="preserve">advances the existing literature on motivation </w:t>
+            </w:r>
+            <w:r>
+              <w:fldChar w:fldCharType="begin" w:fldLock="1"/>
+            </w:r>
+            <w:r>
+              <w:instrText>ADDIN CSL_CITATION {"citationItems":[{"id":"ITEM-1","itemData":{"ISBN":"15369323","ISSN":"1536-9323","PMID":"846782844","abstract":"As a new phenomenon in the software industry, Open Source Software (OSS) development has attracted a high level of research interest. Examining what motivates participants in OSS projects and how to enhance the effects of motivations has received increased attention in recent years. This study is prompted by the significant but detail-lacking examination of differential effects of various types of extrinsic motivations on participants' task effort in OSS projects and their interaction effects with participants' psychological states. Drawing upon self-determination theory, we establish four types of extrinsic motivations in OSS communities (i.e., external, introjected, identified, and integrated motivation) and investigate how these types affect task effort differently. Also, integrating self-determination theory with affective event theory, we study how satisfaction of needs for competence, autonomy, and relatedness moderates the relationships between extrinsic motivations and task effort. The research model is largely supported by data from 250 participants in various OSS projects. Theoretical contribution and practical implications are discussed. [PUBLICATION ABSTRACT]","author":[{"dropping-particle":"","family":"Ke","given":"Weiling","non-dropping-particle":"","parse-names":false,"suffix":""},{"dropping-particle":"","family":"Zhang","given":"Ping","non-dropping-particle":"","parse-names":false,"suffix":""}],"container-title":"Journal of the Association for Information Systems","id":"ITEM-1","issue":"12","issued":{"date-parts":[["2010"]]},"page":"784-808","title":"The effects of extrinsic motivations and satisfaction in open source software development","type":"article-journal","volume":"11"},"uris":["http://www.mendeley.com/documents/?uuid=ad4cd1c5-e0a9-481a-9068-0b3d6864f252"]},{"id":"ITEM-2","itemData":{"author":[{"dropping-particle":"","family":"Krogh","given":"Georg","non-dropping-particle":"von","parse-names":false,"suffix":""},{"dropping-particle":"","family":"Haefliger","given":"Stefan","non-dropping-particle":"","parse-names":false,"suffix":""},{"dropping-particle":"","family":"Spaeth","given":"Sebastian","non-dropping-particle":"","parse-names":false,"suffix":""},{"dropping-particle":"","family":"Wallin","given":"Martin W.","non-dropping-particle":"","parse-names":false,"suffix":""}],"container-title":"MIS Quarterly","id":"ITEM-2","issue":"2","issued":{"date-parts":[["2012"]]},"page":"649-676","title":"Carrots and rainbows: Motivation and social practice in open source software development","type":"article-journal","volume":"36"},"uris":["http://www.mendeley.com/documents/?uuid=c9a91df3-8d3b-435e-870c-6731522efca9"]},{"id":"ITEM-3","itemData":{"DOI":"10.1037/0003-066X.55.1.68","abstract":"Human beings can be proactive and engaged or, alternatively, passive and alienated, largely as a function of the social conditions in which they develop and function. Accordingly, research guided by self-determination theohas focused on the social-contextual conditions that facilitate versus forestall the natural processes of self-motivation and healthy psychological development. Specifically, factors have been examined that enhance versus undermine intrinsic motivation, self-regulation, and well-being. The findings have led to the postulate of three innate psychological needs - competence, autonomy, and relatedness; which when satisfied yield enhanced self-motivation and mental health and when thwarted lead to diminished motivation and well-being. Also considered is the significance of these psychological needs and processes within domains such as health care, education, work, sport, religion, and psychotherapy.","author":[{"dropping-particle":"","family":"Ryan","given":"Richard M.","non-dropping-particle":"","parse-names":false,"suffix":""},{"dropping-particle":"","family":"Deci","given":"Edward L.","non-dropping-particle":"","parse-names":false,"suffix":""}],"container-title":"American Psychologist","id":"ITEM-3","issue":"February","issued":{"date-parts":[["2000"]]},"page":"68-78","title":"Self-determinaton theory and the facilitation of intrinsic motivation, social development, and well-being","type":"article-journal","volume":"55"},"uris":["http://www.mendeley.com/documents/?uuid=bffb5d1f-b83c-48c8-9868-0b9751c61f78"]}],"mendeley":{"formattedCitation":"(Ke and Zhang 2010, von Krogh et al. 2012, Ryan and Deci 2000)","manualFormatting":"(e.g. Ke and Zhang 2010, von Krogh et al. 2012, Ryan and Deci 2000)","plainTextFormattedCitation":"(Ke and Zhang 2010, von Krogh et al. 2012, Ryan and Deci 2000)","previouslyFormattedCitation":"(Ke and Zhang 2010, von Krogh et al. 2012, Ryan and Deci 2000)"},"properties":{"noteIndex":0},"schema":"https://github.com/citation-style-language/schema/raw/master/csl-citation.json"}</w:instrText>
+            </w:r>
+            <w:r>
+              <w:fldChar w:fldCharType="separate"/>
+            </w:r>
+            <w:r>
+              <w:rPr>
+                <w:noProof/>
+              </w:rPr>
+              <w:t>(</w:t>
+            </w:r>
+            <w:r>
+              <w:rPr>
+                <w:noProof/>
+              </w:rPr>
+              <w:t xml:space="preserve">e.g. </w:t>
+            </w:r>
+            <w:r>
+              <w:rPr>
+                <w:noProof/>
+              </w:rPr>
+              <w:t>Ke and Zhang 2010, von Krogh et al. 2012, Ryan and Deci 2000)</w:t>
+            </w:r>
+            <w:r>
+              <w:fldChar w:fldCharType="end"/>
+            </w:r>
+            <w:r>
+              <w:t xml:space="preserve"> and work structures </w:t>
+            </w:r>
+            <w:r>
+              <w:fldChar w:fldCharType="begin" w:fldLock="1"/>
+            </w:r>
+            <w:r>
+              <w:instrText>ADDIN CSL_CITATION {"citationItems":[{"id":"ITEM-1","itemData":{"abstract":"This paper develops and illustrates the theory of collaboration through open superposition: the process of depositing motivationally independent layers of work on top of each other over time. The theory is developed in a study of community-based free and open source software (FLOSS) development, through a research arc of discovery (participant observation), replication (two archival case studies), and theorization. The theory explains two key findings: (1) the overwhelming majority of work is accomplished with only a single program- mer working on any one task, and (2) tasks that appear too large for any one individual are more likely to be deferred until they are easier rather than being undertaken through structured team work. Moreover, the theory explains how working through open superposition can lead to the discovery of a work breakdown that results in complex, functionally interdependent, work being accomplished without crippling search costs. We identify a set of socio-technical contingencies under which collaboration through open superposition is likely to be effective, including characteristics of artifacts made from information as the objects being worked on. We demonstrate the usefulness of the theory by using it to analyze difficulties in learning from FLOSS in other domains of work and in the IS function of for-profit organizations. Keywords:","author":[{"dropping-particle":"","family":"Howison","given":"James","non-dropping-particle":"","parse-names":false,"suffix":""},{"dropping-particle":"","family":"Crowston","given":"Kevin","non-dropping-particle":"","parse-names":false,"suffix":""}],"container-title":"MIS Quarterly","id":"ITEM-1","issue":"1","issued":{"date-parts":[["2014"]]},"note":"1.     Aim: Develop and illustrate the theory of collaboration through open superposition: The process of deposition motivationally independent layers of work on top of each over time \n2.     Key Findings: \na.    The overwhelming majority of work is accomplished with only single programmer working on any one task \nb.    Tasks that appear too large for any one individual are more likely to be differed until they are easier rather than being undertaken through structured team work \nc.     The theory also explain how working through open superposition can lead to the discovery of a work breakdown that results in complex, functionally interdependent , work being accomplished without crippling search costs \n3.     Theory gap: There is a need to develop theory that provides insight into how suc ways of organizing function and what conditions they are likely to be successful and transferable to other virtual collaboration settings. \na.    Prior research on virtual collaboration has not focused on the specifics of the task undertaken \nb.    Focus on team work rather than task work \n4.     Modularity and superposition: Earlier work by Baldwin et al. have linked volunteering to the architecture of the software, arguing more modular structures will attract more volunteers and give projects actionable transperancy , which allows volunteers to quickly and usefully engage. \na.    Research drawing on the job design tradition has focused on the motivational impact of “job-related” rather than “person-related” characteristics, finding that the most motivating tasks are those with three characteristics – they satisfy a need for competence, they provide high autonomy and they also preserve relatedness betwee participants \nb.    In some sense modularity is a means of providing for superposition as a means of building code. You can not have superposition without modularity. \nc.     Modular architectures have been suggested as fundamental to good software and to attracting volunteer participants. A modeule has as its distinguishing characteristic its seperateness from other code, as measured by low coupling , and the manner in which it groups related functionality, as measured by high cohesion \nd.    By contrast, a software layer, as conceived in this paper, may draw on code from many functional modules to deliver its payoff; its distinguishing characteristic is that it takes as its starting point only what is already there. \ne.    Modularity may support the production of software in layers by reducing the amount of the codebase that needs to be altered and thus understood. But they are not the same thing : modularity is a characteristic of the codebase, while the superposition of layers is a characteristic of its production  \n5.     Collaboration through open superposition is at the core of the success of community –based FLOSS projects, allowing an organization of task work that leads to the discovery of a work –breakdown that is both motivating and surprisingly coordinated.   \n6.     DEFINITION OF TASK: A project was not organized by any technological feature of any of these tools, such as threads or tracker items, but by episodes of work in which the developers and users were engaged, which we call tasks \na.    Tasks provide coherence to work but leave traces scattered throught different venues. This a task might begin with messages on a mailing list, continue through posts in a tracker, then involve a patch, a CVS check-in and finally a functional change to the application itself. Others tasks might simply show up in CVS, then in the application. \nb.     It appears we may an issue with what they consider a task and what I term as task \n7.     Support between developers, if there was any, was unplanned – more a case of reaching out on the chance that someone was there than a case of planned inter dependency. Tasks resulted in a single patch that bundled up the changes necessary to make incremental and immediately useful progress. \n8.     The unit of contribution in the project was the patch, which wraps up code changes associated with a particular task. \na.    The identification of the patch as the unit of contribution led the authors to the conceptualization if superposition as a vital to the way software is produced in the BibDesk project \nb.    Work proceeded in small, independent tasks, each with a functional pay-off through its changes to the codebase and thus the application \n9.     In the case of  the archival study : A task was a series of ctions undertaken by participants contributing to the task outcome \n10.  Complex work appear to the deferred, rather than being broken down into smaller components to be undertaken collaboratively \nEXPLAINING THE OBSERVED PATTERNS OF WORK IN FLOSS: \n1.     Explain – the dominance of individual tasks over co-work tasks and the tendency to defer complex work rather than undertake co-work \n2.     Theories invoked – motivation for participation and coordination of work \n3.     Motivation for contribution: \na.    Ke and hang found that FLOSS participants with more autonomous redulation produced greater task effort and greater persistence and consistency \nb.    Further Ke and Zhang reconcile conflicting finding on the task effort effects of different motivations by proposing a moderating effect of satisfaction of psychological needs for competence, autonomy and relatedness \nc.     Viewed in the light of motivation theory,the experience of participant observation suggests that having adequate motivation depends on whether an actor expects the task to provide anticipated payoffs (intrinsic and extrinsic), and whether the prospect of the task generates positive affect, which in turn depends on  whetehr the actor’s experience of the project provides an expectation of autonomy, competence and relatedness. \n4.     Coordination of software development tasks \na.    While highly motivated autonomous individuals can produce useful software by themselves, building sustained , successful collective projects requires drawing togeather the work of many. \nb.    Indeed, providing relatedness already requires working with other . Yet working productively together means working in a coordinated fashion \nc.     Coordination theory provides a modeling framework of actors performing tasks, where tasks might require or create resources of different kinds \n                                              i.     How are task dependency met in software development ?  The development of a task (task b) often requires the outputs of some other task  (task a) \n                                            ii.     The layering of such tasks on the work of others, as well as the possibility of opportunistic support from others and the understanding of others in the project audience, also provides relatedness in a manner that does not undermine autonomy or local locus of control. \n1.     If task A exists then it is a question of simple layering \n2.     If task A does not exist, both tasks A and tasks B still need to be performed. The motivation for a task may be in place, but the groundwork is not in place and therefore its dependencies are not satisfied. In the language of earlier research, the individuals resort to co-work to implement task A and task B. But this creates a potential fr a dependency problem. The individual is likely to experience negative effect derived fro ma loss of autonomy. \na.    Work on both task A and B by an individual creates uncertainty in the extrinsic rewards received. Since it increases uncertainty in being able to finish both tasks and thus reduces the motivation to attempt either.  \n5.     In summary, - Superimposed individual work is the predominant organization of tasks in FLOSS development because this type of work has the fewest dependencies and the simplest motivational situation. In particular, the superimposition of individual work is more likely to be well motivated because it increases autonomy and competence without eliminating relatedness. Work that cannot be completed in this manner might be undertaken through co-work, if the tasks seem likely to be completed and the loss of autonomy is balanced by the increase in relatedness. If those conditions seem unlikely, as is often the case, the work is deferred until other work renders it achievable through the superimposition of individual work. &amp;lt;INVERTED “U”&amp;gt; \n6.     How Collaboration through superposition can result in complex software? \na.     Why doesn’t defferral of work lead to abandonment ? \nb.     How does the project find a work breakdown that simultaneously satisfies the constraints of sequence, codebase, and motivation described above ? In other words how do these project sustain the incredibly high search costs? \nc.     Successful FLOSS projects acive such a search at a very low cost through the open availability of the software they produce. \nd.     Open availability increases usage and this use generates a set of possible perceived improvements \ne.     Further matching skilled developers and motivation for a task is done because the information matching environment of FLOSS projects is rich and low cost – forums mailing lists etc. \nf.      Rather than seek an interdependent work breakdown, as might be found in a commercial software project, we theorize that the open, situated search process is complemented by productive deferral. \n7.     Productive deferral: \na.     Architectures of small layers generate future value because they provide a reconfigurable set of services that can be composed into higher –level functions, generating longer-terms option value (Baldwin and Clark) \nb.     Moreover, an evolving architecture of small laers can be more easily observed and understood by others over time, facilitating review and boosting the process of situated task conceptualization. \nc.     Thus we theorize that forced constraints of community open source projects promote working in small layers, observed by other over time. This way of working generates an architecture that is more reusable, of higher quality, and more easily understood and which , therefore, tends to make deferred work easier over time, rather than harder. \n8.     Conditions under which collaboration through open superposition is likely to be successful. \na.     Attributes of the object of work i.e. the software \n                                               i.     Layerability – Layers in this sense, are different from generic steps because each layer creates an adequately finished artifact \n                                             ii.     Low instantiation costs – the cost of moving the desing to a useful artifact . It should be cheap to build a new layer and change the artifact. \n                                            iii.     Low distribution costs – help increase the user base and eventually the contributor base \nb.     Irrevocable openness- stallmans four freedoms are critical . Open source licenses guarantee non-revocability of contributions, either explicitly (Apache)  or implicitly  (no licence). Irrevocable openness means that even if a developer were to regret the decision to contribute, their contribution would remain freely available and be able to support layers built on it. \nc.     Time : The open search process which is a solution for work breakdown and task assignment problems is time consuming. To the extent that time is not available for the processes to play out, collaboration throught open superpsoiton will be less appropriate as a way to manage work. \n                                               i.     One counter intuitive source of time pressue is the availability of financial investment. Investment – even nonprofit – oriented investment – has opportunity costs , generating the time –cost of money and pressure to see payoffs sooner rather than later.  &amp;lt;&amp;lt;HYPOTHESIS OF OWNER TYPE&amp;gt;&amp;gt; \n                                             ii.     Innersource – Firms adopting OSS atmosphere within its boundaries . The work highlights that the usefulness of productive deferral is undermined because firms inherently face deadlines due to up-front investment \n9.     Collaboration through open superposition is distinct from hierarchies in that the work is not directed and planned from above; rather, work choices are made with high levels of autonomy and little planning. It is also distinct from organizing common to firms in that there is no system that defers and pools payoffs, as do capital investment and employee salaries; rather, the work is mostly constrained to that which has an immediate motivating payoff. It is also distinct from a market because while it conducts a type of search it lacks a pricing mechanism \na.     Superposition is distinct from but complementary to Benkler’s 2002 commons- based peer production, because we focus on the sequencing of project work and identify the role of productive deferral and artifact-led situated search \nb.     Open superposition is perhaps closer ot the organization of knowledge production in “the republic of science” (Polyani 1962)","page":"29-50","title":"Collaboration through open superposition: A theory of the open source way","type":"article-journal","volume":"38"},"uris":["http://www.mendeley.com/documents/?uuid=61a112fe-6939-42d2-b466-887e56efa773"]},{"id":"ITEM-2","itemData":{"abstract":"To manage work interdependencies, online communities draw on a variety of arm’s length coordination mechanisms offered by information technology platforms and associated practices. However, “unresolved interdependencies” remain that cannot be addressed by such arm’s length mechanisms. These interdepend- encies reflect, for example, unidentified or emerging knowledge-based dependencies between the community members or unaccounted relationships between ongoing community tasks. At the same time, online communi- ties cannot resort to hierarchical coordination mechanisms such as incentives or command structures to address such interdependencies. So, how do they manage such interdependencies? To address this question, we conduct an exploratory, theory-generating case study involving qualitative and computational analyses of development activities within an open source software community: Rubinius. We analyze the ongoing management of interde- pendencies within the community and find that unresolved interdependencies are associated with alternatively structured sequences of activities, which we define as routines. In particular, we observe that two distinct classes of interdependencies—development and developer interdependencies—are associated with alternative forms of routine variation. We identify two generalized routine components—direct implementation and knowledge integration, which address these two distinct classes of unresolved interdependencies. In particular, direct imple- mentation deals with development interdependencies within the code that are not already coordinated through modular interfaces, while knowledge integration resolves unaccounted interdependencies between developers. We conclude with implications for research into organizing principles for online communities and note the significance of our findings for the study of coordination in organization studies in general.","author":[{"dropping-particle":"","family":"Lindberg","given":"Aron","non-dropping-particle":"","parse-names":false,"suffix":""},{"dropping-particle":"","family":"Berente","given":"Nick","non-dropping-particle":"","parse-names":false,"suffix":""},{"dropping-particle":"","family":"Gaskin","given":"James","non-dropping-particle":"","parse-names":false,"suffix":""},{"dropping-particle":"","family":"Lyytinen","given":"Kalle","non-dropping-particle":"","parse-names":false,"suffix":""}],"container-title":"Information Systems Research","id":"ITEM-2","issue":"December","issued":{"date-parts":[["2016"]]},"page":"1-22","title":"Coordinating interdependencies in online communities: A study of an open source software project","type":"article-journal"},"uris":["http://www.mendeley.com/documents/?uuid=3be3c8a8-d6f7-4242-8ea0-05000aabccd8"]}],"mendeley":{"formattedCitation":"(Howison and Crowston 2014, Lindberg et al. 2016)","manualFormatting":"(e.g. Howison and Crowston 2014, Lindberg et al. 2016)","plainTextFormattedCitation":"(Howison and Crowston 2014, Lindberg et al. 2016)","previouslyFormattedCitation":"(Howison and Crowston 2014, Lindberg et al. 2016)"},"properties":{"noteIndex":0},"schema":"https://github.com/citation-style-language/schema/raw/master/csl-citation.json"}</w:instrText>
+            </w:r>
+            <w:r>
+              <w:fldChar w:fldCharType="separate"/>
+            </w:r>
+            <w:r>
+              <w:rPr>
+                <w:noProof/>
+              </w:rPr>
+              <w:t>(</w:t>
+            </w:r>
+            <w:r>
+              <w:rPr>
+                <w:noProof/>
+              </w:rPr>
+              <w:t xml:space="preserve">e.g. </w:t>
+            </w:r>
+            <w:r>
+              <w:rPr>
+                <w:noProof/>
+              </w:rPr>
+              <w:t>Howison and Crowston 2014, Lindberg et al. 2016)</w:t>
+            </w:r>
+            <w:r>
+              <w:fldChar w:fldCharType="end"/>
+            </w:r>
+            <w:r>
+              <w:t xml:space="preserve"> in FLOSS projects, as it takes a </w:t>
+            </w:r>
+            <w:r>
+              <w:lastRenderedPageBreak/>
+              <w:t>significant step in establishing the role of work organization as a key driver for contributors’ motivations and also as an antecedent to project success</w:t>
+            </w:r>
+          </w:p>
+          <w:p>
+            <w:pPr>
+              <w:pStyle w:val="ListParagraph"/>
+              <w:numPr>
+                <w:ilvl w:val="0"/>
+                <w:numId w:val="9"/>
+              </w:numPr>
+              <w:rPr>
+                <w:rFonts w:ascii="Cambria" w:hAnsi="Cambria"/>
+              </w:rPr>
+            </w:pPr>
+            <w:r>
+              <w:t xml:space="preserve">It </w:t>
+            </w:r>
+            <w:r>
+              <w:t>advances the literature surrounding</w:t>
+            </w:r>
+            <w:r>
+              <w:t xml:space="preserve"> organizational participation in FLOSS projects</w:t>
+            </w:r>
+            <w:r>
+              <w:t xml:space="preserve"> </w:t>
+            </w:r>
+            <w:r>
+              <w:fldChar w:fldCharType="begin" w:fldLock="1"/>
+            </w:r>
+            <w:r>
+              <w:instrText>ADDIN CSL_CITATION {"citationItems":[{"id":"ITEM-1","itemData":{"DOI":"10.1016/j.jss.2010.09.004","author":[{"dropping-particle":"","family":"Capra","given":"Eugenio","non-dropping-particle":"","parse-names":false,"suffix":""},{"dropping-particle":"","family":"Francalanci","given":"Chiara","non-dropping-particle":"","parse-names":false,"suffix":""},{"dropping-particle":"","family":"Merlo","given":"Francesco","non-dropping-particle":"","parse-names":false,"suffix":""},{"dropping-particle":"","family":"Rossi-lamastra","given":"Cristina","non-dropping-particle":"","parse-names":false,"suffix":""}],"container-title":"The Journal of Systems and Software","id":"ITEM-1","issued":{"date-parts":[["2011"]]},"page":"144-161","title":"Firms ’ involvement in open source projects : A trade-off between software structural quality and popularity","type":"article-journal","volume":"84"},"uris":["http://www.mendeley.com/documents/?uuid=84d79e7b-567e-4547-939e-659cab10f7e4"]},{"id":"ITEM-2","itemData":{"DOI":"10.1287/isre.2014.0539","ISBN":"1047-7047\\r1526-5536","ISSN":"10477047","abstract":"Voluntary contributions are crucial to the success of open source software (OSS) projects. Firms sponsoring OSS projects may face substantial challenges in soliciting such contributions, since volunteer participants are neither regulated by an employment contract nor offered financial incentives. Although prior work has shown the positive impact of motivation on the effort expended by volunteer participants, there is limited understanding of how specific firm attributes shape volunteers' intrinsic motivation. We offer a theoretical model of how the perceived community-based credibility and openness of the sponsoring firm have a positive impact on the intrinsic motivation of volunteer participants. The model is explored using survey data on volunteer participants from two sponsored OSS projects. Results show that a sponsoring firm's community-based credibility (OSS developers' perception of its expertise and trustworthiness) and openness (its mutual knowledge exchange with the community) strengthen the volunteer participants' social identification with the firm-sponsored community, which in turn reinforces their intrinsic motivation to participate. Moreover, the perceived community-based credibility of a sponsoring firm directly enhances volunteer participants' intrinsic motivation, whereas perceived openness fails to affect motivation without the mediating mechanism of social identification. Implications for firms seeking voluntary contributions for their sponsored OSS projects are discussed. [ABSTRACT FROM AUTHOR]","author":[{"dropping-particle":"","family":"Spaeth","given":"Sebastian","non-dropping-particle":"","parse-names":false,"suffix":""},{"dropping-particle":"","family":"Krogh","given":"Georg","non-dropping-particle":"von","parse-names":false,"suffix":""},{"dropping-particle":"","family":"He","given":"Fang","non-dropping-particle":"","parse-names":false,"suffix":""}],"container-title":"Information Systems Research","id":"ITEM-2","issue":"1","issued":{"date-parts":[["2015"]]},"page":"224-237","title":"Perceived firm attributes and intrinsic motivation in sponsored open source software projects","type":"article-journal","volume":"26"},"uris":["http://www.mendeley.com/documents/?uuid=ff4cb4e9-681d-4787-b64d-01049c9f237f"]},{"id":"ITEM-3","itemData":{"abstract":"Software engineering is still a relatively young field, struggling to develop consistent standards and methods across the domain. For a given project, de- velopers can choose from dozens of models, tools, platforms, and languages for specification, design, implementation, and testing. The globalization of software engineering and the rise of Open Source further complicate the issues as firms now must collaborate and coordinate with other firms and individu- als possessing a myriad of goals, norms, values, expertise, and preferences. This thesis uses four empirical studies to take a vertical examination of Open Source ecosystems and identify the way that foundations, firms, and individu- als come together to create large scale software ecosystems and produce world class software despite their differing goals and values. First, I examine Open Source as a collaborative phenomenon between firms and non-profit foundations that support many communities and identify the ways in which non-profit foundations enable member firms to create value in the ecosystem. Next, an empirical study of direct collaboration between firms within the Eclipse system reveals that most firms operate relatively indepen- dently, but there is still heavy reliance on a single dominant player for core portions of the ecosystem. I then evaluate how the presence of commercial firms affects the attraction and retention of volunteer developers in an Open Source community. The final study examines how individual developers man- age their dependencies in Open Source and extends the socio-technical con- gruence metric to address changing requirements and facilitate the metric as a tool for continual use. Finally, based on the findings of these studies, I close with a set of recommendations for stakeholders investing in Open Source.","author":[{"dropping-particle":"","family":"Wagstrom","given":"Patrick Adam","non-dropping-particle":"","parse-names":false,"suffix":""}],"id":"ITEM-3","issued":{"date-parts":[["2009"]]},"publisher":"Carnegie Mellon University","title":"Vertical interaction in open software engineering communities","type":"thesis"},"uris":["http://www.mendeley.com/documents/?uuid=64d7cdff-e2c6-4e5e-87f3-37faee472d2e"]},{"id":"ITEM-4","itemData":{"DOI":"10.1287/isre.1060.0082","ISBN":"1047-7047","ISSN":"10477047","PMID":"208144071","abstract":"What differentiates successful from unsuccessful open source software projects? This paper develops and tests a model of the impacts of license restrictiveness and organizational sponsorship on two indicators of success: user interest in, and development activity on, open source software development projects. Using data gathered from Freshmeat.net and project home pages, the main conclusions derived from the analysis are that (1) license restrictiveness and organizational sponsorship interact to influence user perceptions of the likely utility of open source software in such a way that users are most attracted to projects that are sponsored by nonmarket organizations and that employ nonrestrictive licenses, and (2) licensing and sponsorship address complementary developer motivations such that the influence of licensing on development activity depends on what kind of organizational sponsor a project has. Theoretical and practical implications are discussed, and the paper outlines several avenues for future research.","author":[{"dropping-particle":"","family":"Stewart","given":"Katherine J.","non-dropping-particle":"","parse-names":false,"suffix":""},{"dropping-particle":"","family":"Ammeter","given":"Anthony P.","non-dropping-particle":"","parse-names":false,"suffix":""},{"dropping-particle":"","family":"Maruping","given":"Likoebe M.","non-dropping-particle":"","parse-names":false,"suffix":""}],"container-title":"Information Systems Research","id":"ITEM-4","issue":"2","issued":{"date-parts":[["2006"]]},"page":"126-144","title":"Impacts of license choice and organizational sponsorship on user interest and development activity in open source software projects","type":"article-journal","volume":"17"},"uris":["http://www.mendeley.com/documents/?uuid=addcd0b7-05bc-4acf-b5e9-1c6d1d03e2b5"]},{"id":"ITEM-5","itemData":{"ISBN":"02767783 (ISSN)","ISSN":"02767783 (ISSN)","abstract":"A frequent characterization of open source software is the somewhat outdated, mythical one of a collective of supremely talented software hackers freely volunteering their services to produce uniformly high-quality software. I contend that the open source software phenomenon has metamorphosed into a more mainstream and commercially viable form, which I label as OSS 2.0. I illustrate this transformation using a framework of process and product factors, and discuss how the bazaar metaphor, which up to now has been associated with the open source development process, has actually shifted to become a metaphor better suited to the OSS 2.0 product delivery and support process. Overall the OSS 2.0 phenomenon is significantly different from its free software antecedent. Its emergence accentuates the fundamental alteration of the basic ground rules in the software landscape, signifying the end of the proprietary-driven model that has prevailed for the past 20 years or so. Thus, a clear understanding of the characteristics of the emergent OSS 2.0 phenomenon is required to address key challenges for research and practice.","author":[{"dropping-particle":"","family":"Fitzgerald","given":"Brian","non-dropping-particle":"","parse-names":false,"suffix":""}],"container-title":"MIS Quarterly","id":"ITEM-5","issue":"3","issued":{"date-parts":[["2006"]]},"page":"587-598","title":"The transformation of open source software","type":"article-journal","volume":"30"},"uris":["http://www.mendeley.com/documents/?uuid=15ef6ec3-b29d-43e7-9c71-fcb0369603af"]}],"mendeley":{"formattedCitation":"(Capra et al. 2011, Fitzgerald 2006, Spaeth et al. 2015, Stewart et al. 2006, Wagstrom 2009)","plainTextFormattedCitation":"(Capra et al. 2011, Fitzgerald 2006, Spaeth et al. 2015, Stewart et al. 2006, Wagstrom 2009)","previouslyFormattedCitation":"(Capra et al. 2011, Fitzgerald 2006, Spaeth et al. 2015, Stewart et al. 2006, Wagstrom 2009)"},"properties":{"noteIndex":0},"schema":"https://github.com/citation-style-language/schema/raw/master/csl-citation.json"}</w:instrText>
+            </w:r>
+            <w:r>
+              <w:fldChar w:fldCharType="separate"/>
+            </w:r>
+            <w:r>
+              <w:rPr>
+                <w:noProof/>
+              </w:rPr>
+              <w:t>(Capra et al. 2011, Fitzgerald 2006, Spaeth et al. 2015, Stewart et al. 2006, Wagstrom 2009)</w:t>
+            </w:r>
+            <w:r>
+              <w:fldChar w:fldCharType="end"/>
+            </w:r>
+            <w:r>
+              <w:t xml:space="preserve"> by enhancing our</w:t>
+            </w:r>
+            <w:r>
+              <w:t xml:space="preserve"> understanding of how </w:t>
+            </w:r>
+            <w:r>
+              <w:t>organizational participation</w:t>
+            </w:r>
+            <w:r>
+              <w:t xml:space="preserve"> influence</w:t>
+            </w:r>
+            <w:r>
+              <w:t>s FLOSS projects in general  and</w:t>
+            </w:r>
+            <w:r>
+              <w:t xml:space="preserve"> </w:t>
+            </w:r>
+            <w:r>
+              <w:t>their work structures in particular</w:t>
+            </w:r>
+          </w:p>
+          <w:p>
+            <w:pPr>
+              <w:pStyle w:val="ListParagraph"/>
+              <w:numPr>
+                <w:ilvl w:val="0"/>
+                <w:numId w:val="9"/>
+              </w:numPr>
+              <w:rPr>
+                <w:rFonts w:ascii="Cambria" w:hAnsi="Cambria"/>
+              </w:rPr>
+            </w:pPr>
+            <w:r>
+              <w:t xml:space="preserve">Lastly, this essay introduces </w:t>
+            </w:r>
+            <w:r>
+              <w:t xml:space="preserve"> a clear construct for the concept of superposition</w:t>
+            </w:r>
+            <w:r>
+              <w:t xml:space="preserve"> using which </w:t>
+            </w:r>
+            <w:r>
+              <w:t xml:space="preserve">the </w:t>
+            </w:r>
+            <w:r>
+              <w:t>boundary</w:t>
+            </w:r>
+            <w:r>
+              <w:t xml:space="preserve"> conditions associated with the construct</w:t>
+            </w:r>
+            <w:r>
+              <w:t xml:space="preserve"> was identified</w:t>
+            </w:r>
+            <w:bookmarkStart w:id="1" w:name="_GoBack"/>
+            <w:bookmarkEnd w:id="1"/>
+          </w:p>
+        </w:tc>
+      </w:tr>
+    </w:tbl>
+    <w:p/>
+    <w:p>
+      <w:pPr>
+        <w:pStyle w:val="Heading3"/>
+        <w:numPr>
+          <w:ilvl w:val="0"/>
+          <w:numId w:val="0"/>
+        </w:numPr>
+        <w:spacing w:before="0" w:after="0" w:line="360" w:lineRule="auto"/>
+        <w:jc w:val="left"/>
         <w:rPr>
           <w:i/>
           <w:iCs/>
           <w:sz w:val="24"/>
           <w:szCs w:val="18"/>
         </w:rPr>
-        <w:t xml:space="preserve">: </w:t>
-      </w:r>
+      </w:pPr>
       <w:r>
         <w:rPr>
           <w:i/>
@@ -1280,7 +2382,7 @@
           <w:sz w:val="24"/>
           <w:szCs w:val="18"/>
         </w:rPr>
-        <w:t xml:space="preserve">Examining the Influence of </w:t>
+        <w:t xml:space="preserve">Essay </w:t>
       </w:r>
       <w:r>
         <w:rPr>
@@ -1289,7 +2391,7 @@
           <w:sz w:val="24"/>
           <w:szCs w:val="18"/>
         </w:rPr>
-        <w:t>Superposition</w:t>
+        <w:t>2</w:t>
       </w:r>
       <w:r>
         <w:rPr>
@@ -1298,7 +2400,7 @@
           <w:sz w:val="24"/>
           <w:szCs w:val="18"/>
         </w:rPr>
-        <w:t xml:space="preserve"> </w:t>
+        <w:t xml:space="preserve">: </w:t>
       </w:r>
       <w:r>
         <w:rPr>
@@ -1307,9 +2409,17 @@
           <w:sz w:val="24"/>
           <w:szCs w:val="18"/>
         </w:rPr>
-        <w:t>on the Success of Projects</w:t>
-      </w:r>
-      <w:bookmarkEnd w:id="1"/>
+        <w:t>Team Composition and Governance</w:t>
+      </w:r>
+      <w:r>
+        <w:rPr>
+          <w:i/>
+          <w:iCs/>
+          <w:sz w:val="24"/>
+          <w:szCs w:val="18"/>
+        </w:rPr>
+        <w:t xml:space="preserve"> of Open Source Projects</w:t>
+      </w:r>
     </w:p>
     <w:tbl>
       <w:tblPr>
@@ -1571,7 +2681,6 @@
         </w:tc>
       </w:tr>
     </w:tbl>
-    <w:p/>
     <w:p>
       <w:pPr>
         <w:pStyle w:val="Heading3"/>
@@ -1588,15 +2697,23 @@
           <w:szCs w:val="18"/>
         </w:rPr>
       </w:pPr>
-      <w:r>
+    </w:p>
+    <w:p>
+      <w:pPr>
+        <w:pStyle w:val="Heading3"/>
+        <w:numPr>
+          <w:ilvl w:val="0"/>
+          <w:numId w:val="0"/>
+        </w:numPr>
+        <w:spacing w:before="0" w:after="0" w:line="360" w:lineRule="auto"/>
+        <w:jc w:val="left"/>
         <w:rPr>
           <w:i/>
           <w:iCs/>
           <w:sz w:val="24"/>
           <w:szCs w:val="18"/>
         </w:rPr>
-        <w:t xml:space="preserve">Essay </w:t>
-      </w:r>
+      </w:pPr>
       <w:r>
         <w:rPr>
           <w:i/>
@@ -1604,7 +2721,7 @@
           <w:sz w:val="24"/>
           <w:szCs w:val="18"/>
         </w:rPr>
-        <w:t>2</w:t>
+        <w:t xml:space="preserve">Essay </w:t>
       </w:r>
       <w:r>
         <w:rPr>
@@ -1613,7 +2730,7 @@
           <w:sz w:val="24"/>
           <w:szCs w:val="18"/>
         </w:rPr>
-        <w:t xml:space="preserve">: </w:t>
+        <w:t>3</w:t>
       </w:r>
       <w:r>
         <w:rPr>
@@ -1622,7 +2739,7 @@
           <w:sz w:val="24"/>
           <w:szCs w:val="18"/>
         </w:rPr>
-        <w:t>Team Composition and Governance</w:t>
+        <w:t xml:space="preserve">: </w:t>
       </w:r>
       <w:r>
         <w:rPr>
@@ -1631,7 +2748,7 @@
           <w:sz w:val="24"/>
           <w:szCs w:val="18"/>
         </w:rPr>
-        <w:t xml:space="preserve"> of Open Source Projects: </w:t>
+        <w:t>Ideologies in</w:t>
       </w:r>
       <w:r>
         <w:rPr>
@@ -1640,7 +2757,7 @@
           <w:sz w:val="24"/>
           <w:szCs w:val="18"/>
         </w:rPr>
-        <w:t xml:space="preserve">Examining the Influence of </w:t>
+        <w:t xml:space="preserve"> Open Source </w:t>
       </w:r>
       <w:r>
         <w:rPr>
@@ -1649,25 +2766,7 @@
           <w:sz w:val="24"/>
           <w:szCs w:val="18"/>
         </w:rPr>
-        <w:t>Source</w:t>
-      </w:r>
-      <w:r>
-        <w:rPr>
-          <w:i/>
-          <w:iCs/>
-          <w:sz w:val="24"/>
-          <w:szCs w:val="18"/>
-        </w:rPr>
-        <w:t xml:space="preserve"> Code Access Restrictions </w:t>
-      </w:r>
-      <w:r>
-        <w:rPr>
-          <w:i/>
-          <w:iCs/>
-          <w:sz w:val="24"/>
-          <w:szCs w:val="18"/>
-        </w:rPr>
-        <w:t>on the Sustenance of Projects</w:t>
+        <w:t>Communities</w:t>
       </w:r>
     </w:p>
     <w:tbl>
@@ -1707,11 +2806,15 @@
             <w:pPr>
               <w:rPr>
                 <w:rFonts w:ascii="Cambria" w:hAnsi="Cambria"/>
-              </w:rPr>
-            </w:pPr>
-            <w:r>
-              <w:rPr>
-                <w:rFonts w:ascii="Cambria" w:hAnsi="Cambria"/>
+                <w:b/>
+                <w:bCs/>
+              </w:rPr>
+            </w:pPr>
+            <w:r>
+              <w:rPr>
+                <w:rFonts w:ascii="Cambria" w:hAnsi="Cambria"/>
+                <w:b/>
+                <w:bCs/>
               </w:rPr>
               <w:t>Problem formulation:</w:t>
             </w:r>
@@ -1720,13 +2823,32 @@
             <w:pPr>
               <w:rPr>
                 <w:rFonts w:ascii="Cambria" w:hAnsi="Cambria"/>
-              </w:rPr>
-            </w:pPr>
-            <w:r>
-              <w:rPr>
-                <w:rFonts w:ascii="Cambria" w:hAnsi="Cambria"/>
+                <w:b/>
+                <w:bCs/>
+              </w:rPr>
+            </w:pPr>
+            <w:r>
+              <w:rPr>
+                <w:rFonts w:ascii="Cambria" w:hAnsi="Cambria"/>
+                <w:b/>
+                <w:bCs/>
               </w:rPr>
               <w:t>Research question:</w:t>
+            </w:r>
+          </w:p>
+          <w:p>
+            <w:pPr>
+              <w:rPr>
+                <w:rFonts w:ascii="Cambria" w:hAnsi="Cambria"/>
+                <w:lang w:val="en-GB"/>
+              </w:rPr>
+            </w:pPr>
+            <w:r>
+              <w:rPr>
+                <w:rFonts w:ascii="Cambria" w:hAnsi="Cambria"/>
+                <w:lang w:val="en-GB"/>
+              </w:rPr>
+              <w:t>How have the ideological shifts invoked by (a) the emergence of permissive licenses, and (b) the shift towards organizational ownership, transformed the influence of FLOSS work structures on project outcomes?</w:t>
             </w:r>
           </w:p>
         </w:tc>
@@ -1798,449 +2920,6 @@
                 <w:rFonts w:ascii="Cambria" w:hAnsi="Cambria"/>
               </w:rPr>
               <w:lastRenderedPageBreak/>
-              <w:t>Method</w:t>
-            </w:r>
-            <w:r>
-              <w:rPr>
-                <w:rFonts w:ascii="Cambria" w:hAnsi="Cambria"/>
-              </w:rPr>
-              <w:t>ology</w:t>
-            </w:r>
-          </w:p>
-        </w:tc>
-        <w:tc>
-          <w:tcPr>
-            <w:tcW w:w="10772" w:type="dxa"/>
-          </w:tcPr>
-          <w:p>
-            <w:pPr>
-              <w:rPr>
-                <w:rFonts w:ascii="Cambria" w:hAnsi="Cambria"/>
-              </w:rPr>
-            </w:pPr>
-            <w:r>
-              <w:rPr>
-                <w:rFonts w:ascii="Cambria" w:hAnsi="Cambria"/>
-              </w:rPr>
-              <w:t>Measures:</w:t>
-            </w:r>
-          </w:p>
-        </w:tc>
-      </w:tr>
-      <w:tr>
-        <w:tc>
-          <w:tcPr>
-            <w:tcW w:w="2122" w:type="dxa"/>
-          </w:tcPr>
-          <w:p>
-            <w:pPr>
-              <w:rPr>
-                <w:rFonts w:ascii="Cambria" w:hAnsi="Cambria"/>
-              </w:rPr>
-            </w:pPr>
-            <w:r>
-              <w:rPr>
-                <w:rFonts w:ascii="Cambria" w:hAnsi="Cambria"/>
-              </w:rPr>
-              <w:t>Analysis</w:t>
-            </w:r>
-          </w:p>
-        </w:tc>
-        <w:tc>
-          <w:tcPr>
-            <w:tcW w:w="10772" w:type="dxa"/>
-          </w:tcPr>
-          <w:p>
-            <w:pPr>
-              <w:rPr>
-                <w:rFonts w:ascii="Cambria" w:hAnsi="Cambria"/>
-              </w:rPr>
-            </w:pPr>
-            <w:r>
-              <w:rPr>
-                <w:rFonts w:ascii="Cambria" w:hAnsi="Cambria"/>
-              </w:rPr>
-              <w:t>Empirical model:</w:t>
-            </w:r>
-          </w:p>
-          <w:p>
-            <w:pPr>
-              <w:rPr>
-                <w:rFonts w:ascii="Cambria" w:hAnsi="Cambria"/>
-              </w:rPr>
-            </w:pPr>
-            <w:r>
-              <w:rPr>
-                <w:rFonts w:ascii="Cambria" w:hAnsi="Cambria"/>
-              </w:rPr>
-              <w:t>Unit of analysis:</w:t>
-            </w:r>
-          </w:p>
-          <w:p>
-            <w:pPr>
-              <w:rPr>
-                <w:rFonts w:ascii="Cambria" w:hAnsi="Cambria"/>
-              </w:rPr>
-            </w:pPr>
-            <w:r>
-              <w:rPr>
-                <w:rFonts w:ascii="Cambria" w:hAnsi="Cambria"/>
-              </w:rPr>
-              <w:t>Main findings:</w:t>
-            </w:r>
-          </w:p>
-          <w:p>
-            <w:pPr>
-              <w:rPr>
-                <w:rFonts w:ascii="Cambria" w:hAnsi="Cambria"/>
-              </w:rPr>
-            </w:pPr>
-          </w:p>
-        </w:tc>
-      </w:tr>
-      <w:tr>
-        <w:tc>
-          <w:tcPr>
-            <w:tcW w:w="2122" w:type="dxa"/>
-          </w:tcPr>
-          <w:p>
-            <w:pPr>
-              <w:rPr>
-                <w:rFonts w:ascii="Cambria" w:hAnsi="Cambria"/>
-              </w:rPr>
-            </w:pPr>
-            <w:r>
-              <w:rPr>
-                <w:rFonts w:ascii="Cambria" w:hAnsi="Cambria"/>
-              </w:rPr>
-              <w:t>Contributions</w:t>
-            </w:r>
-          </w:p>
-        </w:tc>
-        <w:tc>
-          <w:tcPr>
-            <w:tcW w:w="10772" w:type="dxa"/>
-          </w:tcPr>
-          <w:p>
-            <w:pPr>
-              <w:rPr>
-                <w:rFonts w:ascii="Cambria" w:hAnsi="Cambria"/>
-              </w:rPr>
-            </w:pPr>
-          </w:p>
-        </w:tc>
-      </w:tr>
-    </w:tbl>
-    <w:p>
-      <w:pPr>
-        <w:pStyle w:val="Heading3"/>
-        <w:numPr>
-          <w:ilvl w:val="0"/>
-          <w:numId w:val="0"/>
-        </w:numPr>
-        <w:spacing w:before="0" w:after="0" w:line="360" w:lineRule="auto"/>
-        <w:jc w:val="left"/>
-        <w:rPr>
-          <w:i/>
-          <w:iCs/>
-          <w:sz w:val="24"/>
-          <w:szCs w:val="18"/>
-        </w:rPr>
-      </w:pPr>
-    </w:p>
-    <w:p>
-      <w:pPr>
-        <w:pStyle w:val="Heading3"/>
-        <w:numPr>
-          <w:ilvl w:val="0"/>
-          <w:numId w:val="0"/>
-        </w:numPr>
-        <w:spacing w:before="0" w:after="0" w:line="360" w:lineRule="auto"/>
-        <w:jc w:val="left"/>
-        <w:rPr>
-          <w:i/>
-          <w:iCs/>
-          <w:sz w:val="24"/>
-          <w:szCs w:val="18"/>
-        </w:rPr>
-      </w:pPr>
-      <w:r>
-        <w:rPr>
-          <w:i/>
-          <w:iCs/>
-          <w:sz w:val="24"/>
-          <w:szCs w:val="18"/>
-        </w:rPr>
-        <w:t xml:space="preserve">Essay </w:t>
-      </w:r>
-      <w:r>
-        <w:rPr>
-          <w:i/>
-          <w:iCs/>
-          <w:sz w:val="24"/>
-          <w:szCs w:val="18"/>
-        </w:rPr>
-        <w:t>3</w:t>
-      </w:r>
-      <w:r>
-        <w:rPr>
-          <w:i/>
-          <w:iCs/>
-          <w:sz w:val="24"/>
-          <w:szCs w:val="18"/>
-        </w:rPr>
-        <w:t xml:space="preserve">: </w:t>
-      </w:r>
-      <w:r>
-        <w:rPr>
-          <w:i/>
-          <w:iCs/>
-          <w:sz w:val="24"/>
-          <w:szCs w:val="18"/>
-        </w:rPr>
-        <w:t>Ideologies in</w:t>
-      </w:r>
-      <w:r>
-        <w:rPr>
-          <w:i/>
-          <w:iCs/>
-          <w:sz w:val="24"/>
-          <w:szCs w:val="18"/>
-        </w:rPr>
-        <w:t xml:space="preserve"> Open Source </w:t>
-      </w:r>
-      <w:r>
-        <w:rPr>
-          <w:i/>
-          <w:iCs/>
-          <w:sz w:val="24"/>
-          <w:szCs w:val="18"/>
-        </w:rPr>
-        <w:t>Communities</w:t>
-      </w:r>
-      <w:r>
-        <w:rPr>
-          <w:i/>
-          <w:iCs/>
-          <w:sz w:val="24"/>
-          <w:szCs w:val="18"/>
-        </w:rPr>
-        <w:t xml:space="preserve">: </w:t>
-      </w:r>
-      <w:r>
-        <w:rPr>
-          <w:i/>
-          <w:iCs/>
-          <w:sz w:val="24"/>
-          <w:szCs w:val="18"/>
-        </w:rPr>
-        <w:t xml:space="preserve"> </w:t>
-      </w:r>
-      <w:r>
-        <w:rPr>
-          <w:i/>
-          <w:iCs/>
-          <w:sz w:val="24"/>
-          <w:szCs w:val="18"/>
-        </w:rPr>
-        <w:t>Examining the Influence of Ideological Shifts on the</w:t>
-      </w:r>
-      <w:r>
-        <w:rPr>
-          <w:i/>
-          <w:iCs/>
-          <w:sz w:val="24"/>
-          <w:szCs w:val="18"/>
-        </w:rPr>
-        <w:t xml:space="preserve"> Relationship between</w:t>
-      </w:r>
-      <w:r>
-        <w:rPr>
-          <w:i/>
-          <w:iCs/>
-          <w:sz w:val="24"/>
-          <w:szCs w:val="18"/>
-        </w:rPr>
-        <w:t xml:space="preserve"> </w:t>
-      </w:r>
-      <w:r>
-        <w:rPr>
-          <w:i/>
-          <w:iCs/>
-          <w:sz w:val="24"/>
-          <w:szCs w:val="18"/>
-        </w:rPr>
-        <w:t>Work Structures</w:t>
-      </w:r>
-      <w:r>
-        <w:rPr>
-          <w:i/>
-          <w:iCs/>
-          <w:sz w:val="24"/>
-          <w:szCs w:val="18"/>
-        </w:rPr>
-        <w:t xml:space="preserve"> </w:t>
-      </w:r>
-      <w:r>
-        <w:rPr>
-          <w:i/>
-          <w:iCs/>
-          <w:sz w:val="24"/>
-          <w:szCs w:val="18"/>
-        </w:rPr>
-        <w:t>and Project Outcomes</w:t>
-      </w:r>
-    </w:p>
-    <w:tbl>
-      <w:tblPr>
-        <w:tblStyle w:val="TableGrid"/>
-        <w:tblW w:w="0" w:type="auto"/>
-        <w:tblLook w:val="04A0" w:firstRow="1" w:lastRow="0" w:firstColumn="1" w:lastColumn="0" w:noHBand="0" w:noVBand="1"/>
-      </w:tblPr>
-      <w:tblGrid>
-        <w:gridCol w:w="2122"/>
-        <w:gridCol w:w="10772"/>
-      </w:tblGrid>
-      <w:tr>
-        <w:tc>
-          <w:tcPr>
-            <w:tcW w:w="2122" w:type="dxa"/>
-          </w:tcPr>
-          <w:p>
-            <w:pPr>
-              <w:rPr>
-                <w:rFonts w:ascii="Cambria" w:hAnsi="Cambria"/>
-              </w:rPr>
-            </w:pPr>
-            <w:r>
-              <w:rPr>
-                <w:rFonts w:ascii="Cambria" w:hAnsi="Cambria"/>
-              </w:rPr>
-              <w:t>Research Question</w:t>
-            </w:r>
-          </w:p>
-        </w:tc>
-        <w:tc>
-          <w:tcPr>
-            <w:tcW w:w="10772" w:type="dxa"/>
-          </w:tcPr>
-          <w:p>
-            <w:pPr>
-              <w:rPr>
-                <w:rFonts w:ascii="Cambria" w:hAnsi="Cambria"/>
-                <w:b/>
-                <w:bCs/>
-              </w:rPr>
-            </w:pPr>
-            <w:r>
-              <w:rPr>
-                <w:rFonts w:ascii="Cambria" w:hAnsi="Cambria"/>
-                <w:b/>
-                <w:bCs/>
-              </w:rPr>
-              <w:t>Problem formulation:</w:t>
-            </w:r>
-          </w:p>
-          <w:p>
-            <w:pPr>
-              <w:rPr>
-                <w:rFonts w:ascii="Cambria" w:hAnsi="Cambria"/>
-                <w:b/>
-                <w:bCs/>
-              </w:rPr>
-            </w:pPr>
-            <w:r>
-              <w:rPr>
-                <w:rFonts w:ascii="Cambria" w:hAnsi="Cambria"/>
-                <w:b/>
-                <w:bCs/>
-              </w:rPr>
-              <w:t>Research question:</w:t>
-            </w:r>
-          </w:p>
-          <w:p>
-            <w:pPr>
-              <w:rPr>
-                <w:rFonts w:ascii="Cambria" w:hAnsi="Cambria"/>
-                <w:lang w:val="en-GB"/>
-              </w:rPr>
-            </w:pPr>
-            <w:r>
-              <w:rPr>
-                <w:rFonts w:ascii="Cambria" w:hAnsi="Cambria"/>
-                <w:lang w:val="en-GB"/>
-              </w:rPr>
-              <w:t>How have the ideological shifts invoked by (a) the emergence of permissive licenses, and (b) the shift towards organizational ownership, transformed the influence of FLOSS work structures on project outcomes?</w:t>
-            </w:r>
-          </w:p>
-        </w:tc>
-      </w:tr>
-      <w:tr>
-        <w:tc>
-          <w:tcPr>
-            <w:tcW w:w="2122" w:type="dxa"/>
-          </w:tcPr>
-          <w:p>
-            <w:pPr>
-              <w:rPr>
-                <w:rFonts w:ascii="Cambria" w:hAnsi="Cambria"/>
-              </w:rPr>
-            </w:pPr>
-            <w:r>
-              <w:rPr>
-                <w:rFonts w:ascii="Cambria" w:hAnsi="Cambria"/>
-              </w:rPr>
-              <w:t>Hypotheses</w:t>
-            </w:r>
-          </w:p>
-        </w:tc>
-        <w:tc>
-          <w:tcPr>
-            <w:tcW w:w="10772" w:type="dxa"/>
-          </w:tcPr>
-          <w:p>
-            <w:pPr>
-              <w:rPr>
-                <w:rFonts w:ascii="Cambria" w:hAnsi="Cambria"/>
-              </w:rPr>
-            </w:pPr>
-            <w:r>
-              <w:rPr>
-                <w:rFonts w:ascii="Cambria" w:hAnsi="Cambria"/>
-              </w:rPr>
-              <w:t>Theoretical foundation:</w:t>
-            </w:r>
-          </w:p>
-          <w:p>
-            <w:pPr>
-              <w:rPr>
-                <w:rFonts w:ascii="Cambria" w:hAnsi="Cambria"/>
-              </w:rPr>
-            </w:pPr>
-            <w:r>
-              <w:rPr>
-                <w:rFonts w:ascii="Cambria" w:hAnsi="Cambria"/>
-              </w:rPr>
-              <w:t>Hypotheses:</w:t>
-            </w:r>
-          </w:p>
-        </w:tc>
-      </w:tr>
-      <w:tr>
-        <w:tc>
-          <w:tcPr>
-            <w:tcW w:w="2122" w:type="dxa"/>
-          </w:tcPr>
-          <w:p>
-            <w:pPr>
-              <w:rPr>
-                <w:rFonts w:ascii="Cambria" w:hAnsi="Cambria"/>
-              </w:rPr>
-            </w:pPr>
-            <w:r>
-              <w:rPr>
-                <w:rFonts w:ascii="Cambria" w:hAnsi="Cambria"/>
-              </w:rPr>
               <w:t>Method</w:t>
             </w:r>
             <w:r>
@@ -2488,6 +3167,345 @@
 <file path=word/numbering.xml><?xml version="1.0" encoding="utf-8"?>
 <w:numbering xmlns:wpc="http://schemas.microsoft.com/office/word/2010/wordprocessingCanvas" xmlns:cx="http://schemas.microsoft.com/office/drawing/2014/chartex" xmlns:cx1="http://schemas.microsoft.com/office/drawing/2015/9/8/chartex" xmlns:cx2="http://schemas.microsoft.com/office/drawing/2015/10/21/chartex" xmlns:cx3="http://schemas.microsoft.com/office/drawing/2016/5/9/chartex" xmlns:cx4="http://schemas.microsoft.com/office/drawing/2016/5/10/chartex" xmlns:cx5="http://schemas.microsoft.com/office/drawing/2016/5/11/chartex" xmlns:cx6="http://schemas.microsoft.com/office/drawing/2016/5/12/chartex" xmlns:cx7="http://schemas.microsoft.com/office/drawing/2016/5/13/chartex" xmlns:cx8="http://schemas.microsoft.com/office/drawing/2016/5/14/chartex" xmlns:mc="http://schemas.openxmlformats.org/markup-compatibility/2006" xmlns:aink="http://schemas.microsoft.com/office/drawing/2016/ink" xmlns:am3d="http://schemas.microsoft.com/office/drawing/2017/model3d" xmlns:o="urn:schemas-microsoft-com:office:office" xmlns:r="http://schemas.openxmlformats.org/officeDocument/2006/relationships" xmlns:m="http://schemas.openxmlformats.org/officeDocument/2006/math" xmlns:v="urn:schemas-microsoft-com:vml" xmlns:wp14="http://schemas.microsoft.com/office/word/2010/wordprocessingDrawing" xmlns:wp="http://schemas.openxmlformats.org/drawingml/2006/wordprocessingDrawing" xmlns:w10="urn:schemas-microsoft-com:office:word" xmlns:w="http://schemas.openxmlformats.org/wordprocessingml/2006/main" xmlns:w14="http://schemas.microsoft.com/office/word/2010/wordml" xmlns:w15="http://schemas.microsoft.com/office/word/2012/wordml" xmlns:w16cid="http://schemas.microsoft.com/office/word/2016/wordml/cid" xmlns:w16se="http://schemas.microsoft.com/office/word/2015/wordml/symex" xmlns:wpg="http://schemas.microsoft.com/office/word/2010/wordprocessingGroup" xmlns:wpi="http://schemas.microsoft.com/office/word/2010/wordprocessingInk" xmlns:wne="http://schemas.microsoft.com/office/word/2006/wordml" xmlns:wps="http://schemas.microsoft.com/office/word/2010/wordprocessingShape" mc:Ignorable="w14 w15 w16se w16cid wp14">
   <w:abstractNum w:abstractNumId="0" w15:restartNumberingAfterBreak="0">
+    <w:nsid w:val="09AD546A"/>
+    <w:multiLevelType w:val="hybridMultilevel"/>
+    <w:tmpl w:val="5220239A"/>
+    <w:lvl w:ilvl="0" w:tplc="08090001">
+      <w:start w:val="1"/>
+      <w:numFmt w:val="bullet"/>
+      <w:lvlText w:val=""/>
+      <w:lvlJc w:val="left"/>
+      <w:pPr>
+        <w:ind w:left="720" w:hanging="360"/>
+      </w:pPr>
+      <w:rPr>
+        <w:rFonts w:ascii="Symbol" w:hAnsi="Symbol" w:hint="default"/>
+      </w:rPr>
+    </w:lvl>
+    <w:lvl w:ilvl="1" w:tplc="08090003" w:tentative="1">
+      <w:start w:val="1"/>
+      <w:numFmt w:val="bullet"/>
+      <w:lvlText w:val="o"/>
+      <w:lvlJc w:val="left"/>
+      <w:pPr>
+        <w:ind w:left="1440" w:hanging="360"/>
+      </w:pPr>
+      <w:rPr>
+        <w:rFonts w:ascii="Courier New" w:hAnsi="Courier New" w:cs="Courier New" w:hint="default"/>
+      </w:rPr>
+    </w:lvl>
+    <w:lvl w:ilvl="2" w:tplc="08090005" w:tentative="1">
+      <w:start w:val="1"/>
+      <w:numFmt w:val="bullet"/>
+      <w:lvlText w:val=""/>
+      <w:lvlJc w:val="left"/>
+      <w:pPr>
+        <w:ind w:left="2160" w:hanging="360"/>
+      </w:pPr>
+      <w:rPr>
+        <w:rFonts w:ascii="Wingdings" w:hAnsi="Wingdings" w:hint="default"/>
+      </w:rPr>
+    </w:lvl>
+    <w:lvl w:ilvl="3" w:tplc="08090001" w:tentative="1">
+      <w:start w:val="1"/>
+      <w:numFmt w:val="bullet"/>
+      <w:lvlText w:val=""/>
+      <w:lvlJc w:val="left"/>
+      <w:pPr>
+        <w:ind w:left="2880" w:hanging="360"/>
+      </w:pPr>
+      <w:rPr>
+        <w:rFonts w:ascii="Symbol" w:hAnsi="Symbol" w:hint="default"/>
+      </w:rPr>
+    </w:lvl>
+    <w:lvl w:ilvl="4" w:tplc="08090003" w:tentative="1">
+      <w:start w:val="1"/>
+      <w:numFmt w:val="bullet"/>
+      <w:lvlText w:val="o"/>
+      <w:lvlJc w:val="left"/>
+      <w:pPr>
+        <w:ind w:left="3600" w:hanging="360"/>
+      </w:pPr>
+      <w:rPr>
+        <w:rFonts w:ascii="Courier New" w:hAnsi="Courier New" w:cs="Courier New" w:hint="default"/>
+      </w:rPr>
+    </w:lvl>
+    <w:lvl w:ilvl="5" w:tplc="08090005" w:tentative="1">
+      <w:start w:val="1"/>
+      <w:numFmt w:val="bullet"/>
+      <w:lvlText w:val=""/>
+      <w:lvlJc w:val="left"/>
+      <w:pPr>
+        <w:ind w:left="4320" w:hanging="360"/>
+      </w:pPr>
+      <w:rPr>
+        <w:rFonts w:ascii="Wingdings" w:hAnsi="Wingdings" w:hint="default"/>
+      </w:rPr>
+    </w:lvl>
+    <w:lvl w:ilvl="6" w:tplc="08090001" w:tentative="1">
+      <w:start w:val="1"/>
+      <w:numFmt w:val="bullet"/>
+      <w:lvlText w:val=""/>
+      <w:lvlJc w:val="left"/>
+      <w:pPr>
+        <w:ind w:left="5040" w:hanging="360"/>
+      </w:pPr>
+      <w:rPr>
+        <w:rFonts w:ascii="Symbol" w:hAnsi="Symbol" w:hint="default"/>
+      </w:rPr>
+    </w:lvl>
+    <w:lvl w:ilvl="7" w:tplc="08090003" w:tentative="1">
+      <w:start w:val="1"/>
+      <w:numFmt w:val="bullet"/>
+      <w:lvlText w:val="o"/>
+      <w:lvlJc w:val="left"/>
+      <w:pPr>
+        <w:ind w:left="5760" w:hanging="360"/>
+      </w:pPr>
+      <w:rPr>
+        <w:rFonts w:ascii="Courier New" w:hAnsi="Courier New" w:cs="Courier New" w:hint="default"/>
+      </w:rPr>
+    </w:lvl>
+    <w:lvl w:ilvl="8" w:tplc="08090005" w:tentative="1">
+      <w:start w:val="1"/>
+      <w:numFmt w:val="bullet"/>
+      <w:lvlText w:val=""/>
+      <w:lvlJc w:val="left"/>
+      <w:pPr>
+        <w:ind w:left="6480" w:hanging="360"/>
+      </w:pPr>
+      <w:rPr>
+        <w:rFonts w:ascii="Wingdings" w:hAnsi="Wingdings" w:hint="default"/>
+      </w:rPr>
+    </w:lvl>
+  </w:abstractNum>
+  <w:abstractNum w:abstractNumId="1" w15:restartNumberingAfterBreak="0">
+    <w:nsid w:val="0AE51D9D"/>
+    <w:multiLevelType w:val="hybridMultilevel"/>
+    <w:tmpl w:val="77462DF2"/>
+    <w:lvl w:ilvl="0" w:tplc="08090001">
+      <w:start w:val="1"/>
+      <w:numFmt w:val="bullet"/>
+      <w:lvlText w:val=""/>
+      <w:lvlJc w:val="left"/>
+      <w:pPr>
+        <w:ind w:left="720" w:hanging="360"/>
+      </w:pPr>
+      <w:rPr>
+        <w:rFonts w:ascii="Symbol" w:hAnsi="Symbol" w:hint="default"/>
+      </w:rPr>
+    </w:lvl>
+    <w:lvl w:ilvl="1" w:tplc="08090003" w:tentative="1">
+      <w:start w:val="1"/>
+      <w:numFmt w:val="bullet"/>
+      <w:lvlText w:val="o"/>
+      <w:lvlJc w:val="left"/>
+      <w:pPr>
+        <w:ind w:left="1440" w:hanging="360"/>
+      </w:pPr>
+      <w:rPr>
+        <w:rFonts w:ascii="Courier New" w:hAnsi="Courier New" w:cs="Courier New" w:hint="default"/>
+      </w:rPr>
+    </w:lvl>
+    <w:lvl w:ilvl="2" w:tplc="08090005" w:tentative="1">
+      <w:start w:val="1"/>
+      <w:numFmt w:val="bullet"/>
+      <w:lvlText w:val=""/>
+      <w:lvlJc w:val="left"/>
+      <w:pPr>
+        <w:ind w:left="2160" w:hanging="360"/>
+      </w:pPr>
+      <w:rPr>
+        <w:rFonts w:ascii="Wingdings" w:hAnsi="Wingdings" w:hint="default"/>
+      </w:rPr>
+    </w:lvl>
+    <w:lvl w:ilvl="3" w:tplc="08090001" w:tentative="1">
+      <w:start w:val="1"/>
+      <w:numFmt w:val="bullet"/>
+      <w:lvlText w:val=""/>
+      <w:lvlJc w:val="left"/>
+      <w:pPr>
+        <w:ind w:left="2880" w:hanging="360"/>
+      </w:pPr>
+      <w:rPr>
+        <w:rFonts w:ascii="Symbol" w:hAnsi="Symbol" w:hint="default"/>
+      </w:rPr>
+    </w:lvl>
+    <w:lvl w:ilvl="4" w:tplc="08090003" w:tentative="1">
+      <w:start w:val="1"/>
+      <w:numFmt w:val="bullet"/>
+      <w:lvlText w:val="o"/>
+      <w:lvlJc w:val="left"/>
+      <w:pPr>
+        <w:ind w:left="3600" w:hanging="360"/>
+      </w:pPr>
+      <w:rPr>
+        <w:rFonts w:ascii="Courier New" w:hAnsi="Courier New" w:cs="Courier New" w:hint="default"/>
+      </w:rPr>
+    </w:lvl>
+    <w:lvl w:ilvl="5" w:tplc="08090005" w:tentative="1">
+      <w:start w:val="1"/>
+      <w:numFmt w:val="bullet"/>
+      <w:lvlText w:val=""/>
+      <w:lvlJc w:val="left"/>
+      <w:pPr>
+        <w:ind w:left="4320" w:hanging="360"/>
+      </w:pPr>
+      <w:rPr>
+        <w:rFonts w:ascii="Wingdings" w:hAnsi="Wingdings" w:hint="default"/>
+      </w:rPr>
+    </w:lvl>
+    <w:lvl w:ilvl="6" w:tplc="08090001" w:tentative="1">
+      <w:start w:val="1"/>
+      <w:numFmt w:val="bullet"/>
+      <w:lvlText w:val=""/>
+      <w:lvlJc w:val="left"/>
+      <w:pPr>
+        <w:ind w:left="5040" w:hanging="360"/>
+      </w:pPr>
+      <w:rPr>
+        <w:rFonts w:ascii="Symbol" w:hAnsi="Symbol" w:hint="default"/>
+      </w:rPr>
+    </w:lvl>
+    <w:lvl w:ilvl="7" w:tplc="08090003" w:tentative="1">
+      <w:start w:val="1"/>
+      <w:numFmt w:val="bullet"/>
+      <w:lvlText w:val="o"/>
+      <w:lvlJc w:val="left"/>
+      <w:pPr>
+        <w:ind w:left="5760" w:hanging="360"/>
+      </w:pPr>
+      <w:rPr>
+        <w:rFonts w:ascii="Courier New" w:hAnsi="Courier New" w:cs="Courier New" w:hint="default"/>
+      </w:rPr>
+    </w:lvl>
+    <w:lvl w:ilvl="8" w:tplc="08090005" w:tentative="1">
+      <w:start w:val="1"/>
+      <w:numFmt w:val="bullet"/>
+      <w:lvlText w:val=""/>
+      <w:lvlJc w:val="left"/>
+      <w:pPr>
+        <w:ind w:left="6480" w:hanging="360"/>
+      </w:pPr>
+      <w:rPr>
+        <w:rFonts w:ascii="Wingdings" w:hAnsi="Wingdings" w:hint="default"/>
+      </w:rPr>
+    </w:lvl>
+  </w:abstractNum>
+  <w:abstractNum w:abstractNumId="2" w15:restartNumberingAfterBreak="0">
+    <w:nsid w:val="15367A30"/>
+    <w:multiLevelType w:val="hybridMultilevel"/>
+    <w:tmpl w:val="AA3C550A"/>
+    <w:lvl w:ilvl="0" w:tplc="08090001">
+      <w:start w:val="1"/>
+      <w:numFmt w:val="bullet"/>
+      <w:lvlText w:val=""/>
+      <w:lvlJc w:val="left"/>
+      <w:pPr>
+        <w:ind w:left="720" w:hanging="360"/>
+      </w:pPr>
+      <w:rPr>
+        <w:rFonts w:ascii="Symbol" w:hAnsi="Symbol" w:hint="default"/>
+      </w:rPr>
+    </w:lvl>
+    <w:lvl w:ilvl="1" w:tplc="08090003" w:tentative="1">
+      <w:start w:val="1"/>
+      <w:numFmt w:val="bullet"/>
+      <w:lvlText w:val="o"/>
+      <w:lvlJc w:val="left"/>
+      <w:pPr>
+        <w:ind w:left="1440" w:hanging="360"/>
+      </w:pPr>
+      <w:rPr>
+        <w:rFonts w:ascii="Courier New" w:hAnsi="Courier New" w:cs="Courier New" w:hint="default"/>
+      </w:rPr>
+    </w:lvl>
+    <w:lvl w:ilvl="2" w:tplc="08090005" w:tentative="1">
+      <w:start w:val="1"/>
+      <w:numFmt w:val="bullet"/>
+      <w:lvlText w:val=""/>
+      <w:lvlJc w:val="left"/>
+      <w:pPr>
+        <w:ind w:left="2160" w:hanging="360"/>
+      </w:pPr>
+      <w:rPr>
+        <w:rFonts w:ascii="Wingdings" w:hAnsi="Wingdings" w:hint="default"/>
+      </w:rPr>
+    </w:lvl>
+    <w:lvl w:ilvl="3" w:tplc="08090001" w:tentative="1">
+      <w:start w:val="1"/>
+      <w:numFmt w:val="bullet"/>
+      <w:lvlText w:val=""/>
+      <w:lvlJc w:val="left"/>
+      <w:pPr>
+        <w:ind w:left="2880" w:hanging="360"/>
+      </w:pPr>
+      <w:rPr>
+        <w:rFonts w:ascii="Symbol" w:hAnsi="Symbol" w:hint="default"/>
+      </w:rPr>
+    </w:lvl>
+    <w:lvl w:ilvl="4" w:tplc="08090003" w:tentative="1">
+      <w:start w:val="1"/>
+      <w:numFmt w:val="bullet"/>
+      <w:lvlText w:val="o"/>
+      <w:lvlJc w:val="left"/>
+      <w:pPr>
+        <w:ind w:left="3600" w:hanging="360"/>
+      </w:pPr>
+      <w:rPr>
+        <w:rFonts w:ascii="Courier New" w:hAnsi="Courier New" w:cs="Courier New" w:hint="default"/>
+      </w:rPr>
+    </w:lvl>
+    <w:lvl w:ilvl="5" w:tplc="08090005" w:tentative="1">
+      <w:start w:val="1"/>
+      <w:numFmt w:val="bullet"/>
+      <w:lvlText w:val=""/>
+      <w:lvlJc w:val="left"/>
+      <w:pPr>
+        <w:ind w:left="4320" w:hanging="360"/>
+      </w:pPr>
+      <w:rPr>
+        <w:rFonts w:ascii="Wingdings" w:hAnsi="Wingdings" w:hint="default"/>
+      </w:rPr>
+    </w:lvl>
+    <w:lvl w:ilvl="6" w:tplc="08090001" w:tentative="1">
+      <w:start w:val="1"/>
+      <w:numFmt w:val="bullet"/>
+      <w:lvlText w:val=""/>
+      <w:lvlJc w:val="left"/>
+      <w:pPr>
+        <w:ind w:left="5040" w:hanging="360"/>
+      </w:pPr>
+      <w:rPr>
+        <w:rFonts w:ascii="Symbol" w:hAnsi="Symbol" w:hint="default"/>
+      </w:rPr>
+    </w:lvl>
+    <w:lvl w:ilvl="7" w:tplc="08090003" w:tentative="1">
+      <w:start w:val="1"/>
+      <w:numFmt w:val="bullet"/>
+      <w:lvlText w:val="o"/>
+      <w:lvlJc w:val="left"/>
+      <w:pPr>
+        <w:ind w:left="5760" w:hanging="360"/>
+      </w:pPr>
+      <w:rPr>
+        <w:rFonts w:ascii="Courier New" w:hAnsi="Courier New" w:cs="Courier New" w:hint="default"/>
+      </w:rPr>
+    </w:lvl>
+    <w:lvl w:ilvl="8" w:tplc="08090005" w:tentative="1">
+      <w:start w:val="1"/>
+      <w:numFmt w:val="bullet"/>
+      <w:lvlText w:val=""/>
+      <w:lvlJc w:val="left"/>
+      <w:pPr>
+        <w:ind w:left="6480" w:hanging="360"/>
+      </w:pPr>
+      <w:rPr>
+        <w:rFonts w:ascii="Wingdings" w:hAnsi="Wingdings" w:hint="default"/>
+      </w:rPr>
+    </w:lvl>
+  </w:abstractNum>
+  <w:abstractNum w:abstractNumId="3" w15:restartNumberingAfterBreak="0">
     <w:nsid w:val="5F6E3AE9"/>
     <w:multiLevelType w:val="hybridMultilevel"/>
     <w:tmpl w:val="F03E36EA"/>
@@ -2574,7 +3592,7 @@
       </w:pPr>
     </w:lvl>
   </w:abstractNum>
-  <w:abstractNum w:abstractNumId="1" w15:restartNumberingAfterBreak="0">
+  <w:abstractNum w:abstractNumId="4" w15:restartNumberingAfterBreak="0">
     <w:nsid w:val="682B1905"/>
     <w:multiLevelType w:val="multilevel"/>
     <w:tmpl w:val="14B234AE"/>
@@ -2687,7 +3705,346 @@
       </w:pPr>
     </w:lvl>
   </w:abstractNum>
-  <w:abstractNum w:abstractNumId="2" w15:restartNumberingAfterBreak="0">
+  <w:abstractNum w:abstractNumId="5" w15:restartNumberingAfterBreak="0">
+    <w:nsid w:val="6B2A7FB4"/>
+    <w:multiLevelType w:val="hybridMultilevel"/>
+    <w:tmpl w:val="F1308688"/>
+    <w:lvl w:ilvl="0" w:tplc="08090001">
+      <w:start w:val="1"/>
+      <w:numFmt w:val="bullet"/>
+      <w:lvlText w:val=""/>
+      <w:lvlJc w:val="left"/>
+      <w:pPr>
+        <w:ind w:left="720" w:hanging="360"/>
+      </w:pPr>
+      <w:rPr>
+        <w:rFonts w:ascii="Symbol" w:hAnsi="Symbol" w:hint="default"/>
+      </w:rPr>
+    </w:lvl>
+    <w:lvl w:ilvl="1" w:tplc="08090003" w:tentative="1">
+      <w:start w:val="1"/>
+      <w:numFmt w:val="bullet"/>
+      <w:lvlText w:val="o"/>
+      <w:lvlJc w:val="left"/>
+      <w:pPr>
+        <w:ind w:left="1440" w:hanging="360"/>
+      </w:pPr>
+      <w:rPr>
+        <w:rFonts w:ascii="Courier New" w:hAnsi="Courier New" w:cs="Courier New" w:hint="default"/>
+      </w:rPr>
+    </w:lvl>
+    <w:lvl w:ilvl="2" w:tplc="08090005" w:tentative="1">
+      <w:start w:val="1"/>
+      <w:numFmt w:val="bullet"/>
+      <w:lvlText w:val=""/>
+      <w:lvlJc w:val="left"/>
+      <w:pPr>
+        <w:ind w:left="2160" w:hanging="360"/>
+      </w:pPr>
+      <w:rPr>
+        <w:rFonts w:ascii="Wingdings" w:hAnsi="Wingdings" w:hint="default"/>
+      </w:rPr>
+    </w:lvl>
+    <w:lvl w:ilvl="3" w:tplc="08090001" w:tentative="1">
+      <w:start w:val="1"/>
+      <w:numFmt w:val="bullet"/>
+      <w:lvlText w:val=""/>
+      <w:lvlJc w:val="left"/>
+      <w:pPr>
+        <w:ind w:left="2880" w:hanging="360"/>
+      </w:pPr>
+      <w:rPr>
+        <w:rFonts w:ascii="Symbol" w:hAnsi="Symbol" w:hint="default"/>
+      </w:rPr>
+    </w:lvl>
+    <w:lvl w:ilvl="4" w:tplc="08090003" w:tentative="1">
+      <w:start w:val="1"/>
+      <w:numFmt w:val="bullet"/>
+      <w:lvlText w:val="o"/>
+      <w:lvlJc w:val="left"/>
+      <w:pPr>
+        <w:ind w:left="3600" w:hanging="360"/>
+      </w:pPr>
+      <w:rPr>
+        <w:rFonts w:ascii="Courier New" w:hAnsi="Courier New" w:cs="Courier New" w:hint="default"/>
+      </w:rPr>
+    </w:lvl>
+    <w:lvl w:ilvl="5" w:tplc="08090005" w:tentative="1">
+      <w:start w:val="1"/>
+      <w:numFmt w:val="bullet"/>
+      <w:lvlText w:val=""/>
+      <w:lvlJc w:val="left"/>
+      <w:pPr>
+        <w:ind w:left="4320" w:hanging="360"/>
+      </w:pPr>
+      <w:rPr>
+        <w:rFonts w:ascii="Wingdings" w:hAnsi="Wingdings" w:hint="default"/>
+      </w:rPr>
+    </w:lvl>
+    <w:lvl w:ilvl="6" w:tplc="08090001" w:tentative="1">
+      <w:start w:val="1"/>
+      <w:numFmt w:val="bullet"/>
+      <w:lvlText w:val=""/>
+      <w:lvlJc w:val="left"/>
+      <w:pPr>
+        <w:ind w:left="5040" w:hanging="360"/>
+      </w:pPr>
+      <w:rPr>
+        <w:rFonts w:ascii="Symbol" w:hAnsi="Symbol" w:hint="default"/>
+      </w:rPr>
+    </w:lvl>
+    <w:lvl w:ilvl="7" w:tplc="08090003" w:tentative="1">
+      <w:start w:val="1"/>
+      <w:numFmt w:val="bullet"/>
+      <w:lvlText w:val="o"/>
+      <w:lvlJc w:val="left"/>
+      <w:pPr>
+        <w:ind w:left="5760" w:hanging="360"/>
+      </w:pPr>
+      <w:rPr>
+        <w:rFonts w:ascii="Courier New" w:hAnsi="Courier New" w:cs="Courier New" w:hint="default"/>
+      </w:rPr>
+    </w:lvl>
+    <w:lvl w:ilvl="8" w:tplc="08090005" w:tentative="1">
+      <w:start w:val="1"/>
+      <w:numFmt w:val="bullet"/>
+      <w:lvlText w:val=""/>
+      <w:lvlJc w:val="left"/>
+      <w:pPr>
+        <w:ind w:left="6480" w:hanging="360"/>
+      </w:pPr>
+      <w:rPr>
+        <w:rFonts w:ascii="Wingdings" w:hAnsi="Wingdings" w:hint="default"/>
+      </w:rPr>
+    </w:lvl>
+  </w:abstractNum>
+  <w:abstractNum w:abstractNumId="6" w15:restartNumberingAfterBreak="0">
+    <w:nsid w:val="71A7701C"/>
+    <w:multiLevelType w:val="hybridMultilevel"/>
+    <w:tmpl w:val="7BF2657E"/>
+    <w:lvl w:ilvl="0" w:tplc="08090001">
+      <w:start w:val="1"/>
+      <w:numFmt w:val="bullet"/>
+      <w:lvlText w:val=""/>
+      <w:lvlJc w:val="left"/>
+      <w:pPr>
+        <w:ind w:left="720" w:hanging="360"/>
+      </w:pPr>
+      <w:rPr>
+        <w:rFonts w:ascii="Symbol" w:hAnsi="Symbol" w:hint="default"/>
+      </w:rPr>
+    </w:lvl>
+    <w:lvl w:ilvl="1" w:tplc="08090003" w:tentative="1">
+      <w:start w:val="1"/>
+      <w:numFmt w:val="bullet"/>
+      <w:lvlText w:val="o"/>
+      <w:lvlJc w:val="left"/>
+      <w:pPr>
+        <w:ind w:left="1440" w:hanging="360"/>
+      </w:pPr>
+      <w:rPr>
+        <w:rFonts w:ascii="Courier New" w:hAnsi="Courier New" w:cs="Courier New" w:hint="default"/>
+      </w:rPr>
+    </w:lvl>
+    <w:lvl w:ilvl="2" w:tplc="08090005" w:tentative="1">
+      <w:start w:val="1"/>
+      <w:numFmt w:val="bullet"/>
+      <w:lvlText w:val=""/>
+      <w:lvlJc w:val="left"/>
+      <w:pPr>
+        <w:ind w:left="2160" w:hanging="360"/>
+      </w:pPr>
+      <w:rPr>
+        <w:rFonts w:ascii="Wingdings" w:hAnsi="Wingdings" w:hint="default"/>
+      </w:rPr>
+    </w:lvl>
+    <w:lvl w:ilvl="3" w:tplc="08090001" w:tentative="1">
+      <w:start w:val="1"/>
+      <w:numFmt w:val="bullet"/>
+      <w:lvlText w:val=""/>
+      <w:lvlJc w:val="left"/>
+      <w:pPr>
+        <w:ind w:left="2880" w:hanging="360"/>
+      </w:pPr>
+      <w:rPr>
+        <w:rFonts w:ascii="Symbol" w:hAnsi="Symbol" w:hint="default"/>
+      </w:rPr>
+    </w:lvl>
+    <w:lvl w:ilvl="4" w:tplc="08090003" w:tentative="1">
+      <w:start w:val="1"/>
+      <w:numFmt w:val="bullet"/>
+      <w:lvlText w:val="o"/>
+      <w:lvlJc w:val="left"/>
+      <w:pPr>
+        <w:ind w:left="3600" w:hanging="360"/>
+      </w:pPr>
+      <w:rPr>
+        <w:rFonts w:ascii="Courier New" w:hAnsi="Courier New" w:cs="Courier New" w:hint="default"/>
+      </w:rPr>
+    </w:lvl>
+    <w:lvl w:ilvl="5" w:tplc="08090005" w:tentative="1">
+      <w:start w:val="1"/>
+      <w:numFmt w:val="bullet"/>
+      <w:lvlText w:val=""/>
+      <w:lvlJc w:val="left"/>
+      <w:pPr>
+        <w:ind w:left="4320" w:hanging="360"/>
+      </w:pPr>
+      <w:rPr>
+        <w:rFonts w:ascii="Wingdings" w:hAnsi="Wingdings" w:hint="default"/>
+      </w:rPr>
+    </w:lvl>
+    <w:lvl w:ilvl="6" w:tplc="08090001" w:tentative="1">
+      <w:start w:val="1"/>
+      <w:numFmt w:val="bullet"/>
+      <w:lvlText w:val=""/>
+      <w:lvlJc w:val="left"/>
+      <w:pPr>
+        <w:ind w:left="5040" w:hanging="360"/>
+      </w:pPr>
+      <w:rPr>
+        <w:rFonts w:ascii="Symbol" w:hAnsi="Symbol" w:hint="default"/>
+      </w:rPr>
+    </w:lvl>
+    <w:lvl w:ilvl="7" w:tplc="08090003" w:tentative="1">
+      <w:start w:val="1"/>
+      <w:numFmt w:val="bullet"/>
+      <w:lvlText w:val="o"/>
+      <w:lvlJc w:val="left"/>
+      <w:pPr>
+        <w:ind w:left="5760" w:hanging="360"/>
+      </w:pPr>
+      <w:rPr>
+        <w:rFonts w:ascii="Courier New" w:hAnsi="Courier New" w:cs="Courier New" w:hint="default"/>
+      </w:rPr>
+    </w:lvl>
+    <w:lvl w:ilvl="8" w:tplc="08090005" w:tentative="1">
+      <w:start w:val="1"/>
+      <w:numFmt w:val="bullet"/>
+      <w:lvlText w:val=""/>
+      <w:lvlJc w:val="left"/>
+      <w:pPr>
+        <w:ind w:left="6480" w:hanging="360"/>
+      </w:pPr>
+      <w:rPr>
+        <w:rFonts w:ascii="Wingdings" w:hAnsi="Wingdings" w:hint="default"/>
+      </w:rPr>
+    </w:lvl>
+  </w:abstractNum>
+  <w:abstractNum w:abstractNumId="7" w15:restartNumberingAfterBreak="0">
+    <w:nsid w:val="76AC095F"/>
+    <w:multiLevelType w:val="hybridMultilevel"/>
+    <w:tmpl w:val="E9D2D41A"/>
+    <w:lvl w:ilvl="0" w:tplc="08090001">
+      <w:start w:val="1"/>
+      <w:numFmt w:val="bullet"/>
+      <w:lvlText w:val=""/>
+      <w:lvlJc w:val="left"/>
+      <w:pPr>
+        <w:ind w:left="720" w:hanging="360"/>
+      </w:pPr>
+      <w:rPr>
+        <w:rFonts w:ascii="Symbol" w:hAnsi="Symbol" w:hint="default"/>
+      </w:rPr>
+    </w:lvl>
+    <w:lvl w:ilvl="1" w:tplc="08090003" w:tentative="1">
+      <w:start w:val="1"/>
+      <w:numFmt w:val="bullet"/>
+      <w:lvlText w:val="o"/>
+      <w:lvlJc w:val="left"/>
+      <w:pPr>
+        <w:ind w:left="1440" w:hanging="360"/>
+      </w:pPr>
+      <w:rPr>
+        <w:rFonts w:ascii="Courier New" w:hAnsi="Courier New" w:cs="Courier New" w:hint="default"/>
+      </w:rPr>
+    </w:lvl>
+    <w:lvl w:ilvl="2" w:tplc="08090005" w:tentative="1">
+      <w:start w:val="1"/>
+      <w:numFmt w:val="bullet"/>
+      <w:lvlText w:val=""/>
+      <w:lvlJc w:val="left"/>
+      <w:pPr>
+        <w:ind w:left="2160" w:hanging="360"/>
+      </w:pPr>
+      <w:rPr>
+        <w:rFonts w:ascii="Wingdings" w:hAnsi="Wingdings" w:hint="default"/>
+      </w:rPr>
+    </w:lvl>
+    <w:lvl w:ilvl="3" w:tplc="08090001" w:tentative="1">
+      <w:start w:val="1"/>
+      <w:numFmt w:val="bullet"/>
+      <w:lvlText w:val=""/>
+      <w:lvlJc w:val="left"/>
+      <w:pPr>
+        <w:ind w:left="2880" w:hanging="360"/>
+      </w:pPr>
+      <w:rPr>
+        <w:rFonts w:ascii="Symbol" w:hAnsi="Symbol" w:hint="default"/>
+      </w:rPr>
+    </w:lvl>
+    <w:lvl w:ilvl="4" w:tplc="08090003" w:tentative="1">
+      <w:start w:val="1"/>
+      <w:numFmt w:val="bullet"/>
+      <w:lvlText w:val="o"/>
+      <w:lvlJc w:val="left"/>
+      <w:pPr>
+        <w:ind w:left="3600" w:hanging="360"/>
+      </w:pPr>
+      <w:rPr>
+        <w:rFonts w:ascii="Courier New" w:hAnsi="Courier New" w:cs="Courier New" w:hint="default"/>
+      </w:rPr>
+    </w:lvl>
+    <w:lvl w:ilvl="5" w:tplc="08090005" w:tentative="1">
+      <w:start w:val="1"/>
+      <w:numFmt w:val="bullet"/>
+      <w:lvlText w:val=""/>
+      <w:lvlJc w:val="left"/>
+      <w:pPr>
+        <w:ind w:left="4320" w:hanging="360"/>
+      </w:pPr>
+      <w:rPr>
+        <w:rFonts w:ascii="Wingdings" w:hAnsi="Wingdings" w:hint="default"/>
+      </w:rPr>
+    </w:lvl>
+    <w:lvl w:ilvl="6" w:tplc="08090001" w:tentative="1">
+      <w:start w:val="1"/>
+      <w:numFmt w:val="bullet"/>
+      <w:lvlText w:val=""/>
+      <w:lvlJc w:val="left"/>
+      <w:pPr>
+        <w:ind w:left="5040" w:hanging="360"/>
+      </w:pPr>
+      <w:rPr>
+        <w:rFonts w:ascii="Symbol" w:hAnsi="Symbol" w:hint="default"/>
+      </w:rPr>
+    </w:lvl>
+    <w:lvl w:ilvl="7" w:tplc="08090003" w:tentative="1">
+      <w:start w:val="1"/>
+      <w:numFmt w:val="bullet"/>
+      <w:lvlText w:val="o"/>
+      <w:lvlJc w:val="left"/>
+      <w:pPr>
+        <w:ind w:left="5760" w:hanging="360"/>
+      </w:pPr>
+      <w:rPr>
+        <w:rFonts w:ascii="Courier New" w:hAnsi="Courier New" w:cs="Courier New" w:hint="default"/>
+      </w:rPr>
+    </w:lvl>
+    <w:lvl w:ilvl="8" w:tplc="08090005" w:tentative="1">
+      <w:start w:val="1"/>
+      <w:numFmt w:val="bullet"/>
+      <w:lvlText w:val=""/>
+      <w:lvlJc w:val="left"/>
+      <w:pPr>
+        <w:ind w:left="6480" w:hanging="360"/>
+      </w:pPr>
+      <w:rPr>
+        <w:rFonts w:ascii="Wingdings" w:hAnsi="Wingdings" w:hint="default"/>
+      </w:rPr>
+    </w:lvl>
+  </w:abstractNum>
+  <w:abstractNum w:abstractNumId="8" w15:restartNumberingAfterBreak="0">
     <w:nsid w:val="7B135644"/>
     <w:multiLevelType w:val="hybridMultilevel"/>
     <w:tmpl w:val="7994A6E6"/>
@@ -2801,13 +4158,31 @@
     </w:lvl>
   </w:abstractNum>
   <w:num w:numId="1">
+    <w:abstractNumId w:val="4"/>
+  </w:num>
+  <w:num w:numId="2">
+    <w:abstractNumId w:val="3"/>
+  </w:num>
+  <w:num w:numId="3">
+    <w:abstractNumId w:val="8"/>
+  </w:num>
+  <w:num w:numId="4">
+    <w:abstractNumId w:val="0"/>
+  </w:num>
+  <w:num w:numId="5">
     <w:abstractNumId w:val="1"/>
   </w:num>
-  <w:num w:numId="2">
-    <w:abstractNumId w:val="0"/>
+  <w:num w:numId="6">
+    <w:abstractNumId w:val="2"/>
   </w:num>
-  <w:num w:numId="3">
-    <w:abstractNumId w:val="2"/>
+  <w:num w:numId="7">
+    <w:abstractNumId w:val="7"/>
+  </w:num>
+  <w:num w:numId="8">
+    <w:abstractNumId w:val="5"/>
+  </w:num>
+  <w:num w:numId="9">
+    <w:abstractNumId w:val="6"/>
   </w:num>
 </w:numbering>
 </file>
@@ -3003,7 +4378,7 @@
     <w:lsdException w:name="Medium Shading 2 Accent 1" w:uiPriority="64"/>
     <w:lsdException w:name="Medium List 1 Accent 1" w:uiPriority="65"/>
     <w:lsdException w:name="Revision" w:semiHidden="1"/>
-    <w:lsdException w:name="List Paragraph" w:uiPriority="34" w:qFormat="1"/>
+    <w:lsdException w:name="List Paragraph" w:uiPriority="0" w:qFormat="1"/>
     <w:lsdException w:name="Quote" w:uiPriority="29" w:qFormat="1"/>
     <w:lsdException w:name="Intense Quote" w:uiPriority="30" w:qFormat="1"/>
     <w:lsdException w:name="Medium List 2 Accent 1" w:uiPriority="66"/>

</xml_diff>

<commit_message>
Sum of lesson 2 midway
</commit_message>
<xml_diff>
--- a/Thesis Full V0.1.docx
+++ b/Thesis Full V0.1.docx
@@ -1349,25 +1349,7 @@
               <w:rPr>
                 <w:rFonts w:ascii="Cambria" w:hAnsi="Cambria"/>
               </w:rPr>
-              <w:t xml:space="preserve"> a </w:t>
-            </w:r>
-            <w:r>
-              <w:rPr>
-                <w:rFonts w:ascii="Cambria" w:hAnsi="Cambria"/>
-              </w:rPr>
-              <w:t xml:space="preserve">deeper theoretical enquiry </w:t>
-            </w:r>
-            <w:r>
-              <w:rPr>
-                <w:rFonts w:ascii="Cambria" w:hAnsi="Cambria"/>
-              </w:rPr>
-              <w:t>into</w:t>
-            </w:r>
-            <w:r>
-              <w:rPr>
-                <w:rFonts w:ascii="Cambria" w:hAnsi="Cambria"/>
-              </w:rPr>
-              <w:t xml:space="preserve"> the </w:t>
+              <w:t xml:space="preserve"> a deeper theoretical enquiry into the </w:t>
             </w:r>
             <w:r>
               <w:rPr>
@@ -1379,19 +1361,7 @@
               <w:rPr>
                 <w:rFonts w:ascii="Cambria" w:hAnsi="Cambria"/>
               </w:rPr>
-              <w:t xml:space="preserve"> of organizing </w:t>
-            </w:r>
-            <w:r>
-              <w:rPr>
-                <w:rFonts w:ascii="Cambria" w:hAnsi="Cambria"/>
-              </w:rPr>
-              <w:t xml:space="preserve">FLOSS </w:t>
-            </w:r>
-            <w:r>
-              <w:rPr>
-                <w:rFonts w:ascii="Cambria" w:hAnsi="Cambria"/>
-              </w:rPr>
-              <w:t>task work</w:t>
+              <w:t xml:space="preserve"> of organizing FLOSS task work</w:t>
             </w:r>
             <w:r>
               <w:rPr>
@@ -1403,13 +1373,7 @@
               <w:rPr>
                 <w:rFonts w:ascii="Cambria" w:hAnsi="Cambria"/>
               </w:rPr>
-              <w:t xml:space="preserve">characterized by </w:t>
-            </w:r>
-            <w:r>
-              <w:rPr>
-                <w:rFonts w:ascii="Cambria" w:hAnsi="Cambria"/>
-              </w:rPr>
-              <w:t>the sequential layering of individual tasks</w:t>
+              <w:t>characterized by the sequential layering of individual tasks</w:t>
             </w:r>
             <w:r>
               <w:rPr>
@@ -1421,13 +1385,7 @@
               <w:rPr>
                 <w:rFonts w:ascii="Cambria" w:hAnsi="Cambria"/>
               </w:rPr>
-              <w:t>referred to as superposition</w:t>
-            </w:r>
-            <w:r>
-              <w:rPr>
-                <w:rFonts w:ascii="Cambria" w:hAnsi="Cambria"/>
-              </w:rPr>
-              <w:t xml:space="preserve">. </w:t>
+              <w:t xml:space="preserve">referred to as superposition. </w:t>
             </w:r>
           </w:p>
           <w:p>
@@ -1451,7 +1409,7 @@
               <w:rPr>
                 <w:rFonts w:ascii="Cambria" w:hAnsi="Cambria"/>
               </w:rPr>
-              <w:t>nrich the theory of collaboration through open superposition (Howison and Crowston 2014) by unearthing the boundaries describing the influence of task superposition on FLOSS project success.</w:t>
+              <w:t>nrich the theory of collaboration through open superposition unearthing the boundaries describing the influence of task superposition on FLOSS project success.</w:t>
             </w:r>
           </w:p>
           <w:p>
@@ -1629,13 +1587,38 @@
               <w:rPr>
                 <w:rFonts w:ascii="Cambria" w:hAnsi="Cambria"/>
               </w:rPr>
-              <w:t>T</w:t>
-            </w:r>
-            <w:r>
-              <w:rPr>
-                <w:rFonts w:ascii="Cambria" w:hAnsi="Cambria"/>
-              </w:rPr>
-              <w:t>heory of collaboration through open superposition (Howison and Crowston 2014)</w:t>
+              <w:t xml:space="preserve">Theory of collaboration through open superposition </w:t>
+            </w:r>
+            <w:r>
+              <w:rPr>
+                <w:rFonts w:ascii="Cambria" w:hAnsi="Cambria"/>
+              </w:rPr>
+              <w:fldChar w:fldCharType="begin" w:fldLock="1"/>
+            </w:r>
+            <w:r>
+              <w:rPr>
+                <w:rFonts w:ascii="Cambria" w:hAnsi="Cambria"/>
+              </w:rPr>
+              <w:instrText>ADDIN CSL_CITATION {"citationItems":[{"id":"ITEM-1","itemData":{"abstract":"This paper develops and illustrates the theory of collaboration through open superposition: the process of depositing motivationally independent layers of work on top of each other over time. The theory is developed in a study of community-based free and open source software (FLOSS) development, through a research arc of discovery (participant observation), replication (two archival case studies), and theorization. The theory explains two key findings: (1) the overwhelming majority of work is accomplished with only a single program- mer working on any one task, and (2) tasks that appear too large for any one individual are more likely to be deferred until they are easier rather than being undertaken through structured team work. Moreover, the theory explains how working through open superposition can lead to the discovery of a work breakdown that results in complex, functionally interdependent, work being accomplished without crippling search costs. We identify a set of socio-technical contingencies under which collaboration through open superposition is likely to be effective, including characteristics of artifacts made from information as the objects being worked on. We demonstrate the usefulness of the theory by using it to analyze difficulties in learning from FLOSS in other domains of work and in the IS function of for-profit organizations. Keywords:","author":[{"dropping-particle":"","family":"Howison","given":"James","non-dropping-particle":"","parse-names":false,"suffix":""},{"dropping-particle":"","family":"Crowston","given":"Kevin","non-dropping-particle":"","parse-names":false,"suffix":""}],"container-title":"MIS Quarterly","id":"ITEM-1","issue":"1","issued":{"date-parts":[["2014"]]},"note":"1.     Aim: Develop and illustrate the theory of collaboration through open superposition: The process of deposition motivationally independent layers of work on top of each over time \n2.     Key Findings: \na.    The overwhelming majority of work is accomplished with only single programmer working on any one task \nb.    Tasks that appear too large for any one individual are more likely to be differed until they are easier rather than being undertaken through structured team work \nc.     The theory also explain how working through open superposition can lead to the discovery of a work breakdown that results in complex, functionally interdependent , work being accomplished without crippling search costs \n3.     Theory gap: There is a need to develop theory that provides insight into how suc ways of organizing function and what conditions they are likely to be successful and transferable to other virtual collaboration settings. \na.    Prior research on virtual collaboration has not focused on the specifics of the task undertaken \nb.    Focus on team work rather than task work \n4.     Modularity and superposition: Earlier work by Baldwin et al. have linked volunteering to the architecture of the software, arguing more modular structures will attract more volunteers and give projects actionable transperancy , which allows volunteers to quickly and usefully engage. \na.    Research drawing on the job design tradition has focused on the motivational impact of “job-related” rather than “person-related” characteristics, finding that the most motivating tasks are those with three characteristics – they satisfy a need for competence, they provide high autonomy and they also preserve relatedness betwee participants \nb.    In some sense modularity is a means of providing for superposition as a means of building code. You can not have superposition without modularity. \nc.     Modular architectures have been suggested as fundamental to good software and to attracting volunteer participants. A modeule has as its distinguishing characteristic its seperateness from other code, as measured by low coupling , and the manner in which it groups related functionality, as measured by high cohesion \nd.    By contrast, a software layer, as conceived in this paper, may draw on code from many functional modules to deliver its payoff; its distinguishing characteristic is that it takes as its starting point only what is already there. \ne.    Modularity may support the production of software in layers by reducing the amount of the codebase that needs to be altered and thus understood. But they are not the same thing : modularity is a characteristic of the codebase, while the superposition of layers is a characteristic of its production  \n5.     Collaboration through open superposition is at the core of the success of community –based FLOSS projects, allowing an organization of task work that leads to the discovery of a work –breakdown that is both motivating and surprisingly coordinated.   \n6.     DEFINITION OF TASK: A project was not organized by any technological feature of any of these tools, such as threads or tracker items, but by episodes of work in which the developers and users were engaged, which we call tasks \na.    Tasks provide coherence to work but leave traces scattered throught different venues. This a task might begin with messages on a mailing list, continue through posts in a tracker, then involve a patch, a CVS check-in and finally a functional change to the application itself. Others tasks might simply show up in CVS, then in the application. \nb.     It appears we may an issue with what they consider a task and what I term as task \n7.     Support between developers, if there was any, was unplanned – more a case of reaching out on the chance that someone was there than a case of planned inter dependency. Tasks resulted in a single patch that bundled up the changes necessary to make incremental and immediately useful progress. \n8.     The unit of contribution in the project was the patch, which wraps up code changes associated with a particular task. \na.    The identification of the patch as the unit of contribution led the authors to the conceptualization if superposition as a vital to the way software is produced in the BibDesk project \nb.    Work proceeded in small, independent tasks, each with a functional pay-off through its changes to the codebase and thus the application \n9.     In the case of  the archival study : A task was a series of ctions undertaken by participants contributing to the task outcome \n10.  Complex work appear to the deferred, rather than being broken down into smaller components to be undertaken collaboratively \nEXPLAINING THE OBSERVED PATTERNS OF WORK IN FLOSS: \n1.     Explain – the dominance of individual tasks over co-work tasks and the tendency to defer complex work rather than undertake co-work \n2.     Theories invoked – motivation for participation and coordination of work \n3.     Motivation for contribution: \na.    Ke and hang found that FLOSS participants with more autonomous redulation produced greater task effort and greater persistence and consistency \nb.    Further Ke and Zhang reconcile conflicting finding on the task effort effects of different motivations by proposing a moderating effect of satisfaction of psychological needs for competence, autonomy and relatedness \nc.     Viewed in the light of motivation theory,the experience of participant observation suggests that having adequate motivation depends on whether an actor expects the task to provide anticipated payoffs (intrinsic and extrinsic), and whether the prospect of the task generates positive affect, which in turn depends on  whetehr the actor’s experience of the project provides an expectation of autonomy, competence and relatedness. \n4.     Coordination of software development tasks \na.    While highly motivated autonomous individuals can produce useful software by themselves, building sustained , successful collective projects requires drawing togeather the work of many. \nb.    Indeed, providing relatedness already requires working with other . Yet working productively together means working in a coordinated fashion \nc.     Coordination theory provides a modeling framework of actors performing tasks, where tasks might require or create resources of different kinds \n                                              i.     How are task dependency met in software development ?  The development of a task (task b) often requires the outputs of some other task  (task a) \n                                            ii.     The layering of such tasks on the work of others, as well as the possibility of opportunistic support from others and the understanding of others in the project audience, also provides relatedness in a manner that does not undermine autonomy or local locus of control. \n1.     If task A exists then it is a question of simple layering \n2.     If task A does not exist, both tasks A and tasks B still need to be performed. The motivation for a task may be in place, but the groundwork is not in place and therefore its dependencies are not satisfied. In the language of earlier research, the individuals resort to co-work to implement task A and task B. But this creates a potential fr a dependency problem. The individual is likely to experience negative effect derived fro ma loss of autonomy. \na.    Work on both task A and B by an individual creates uncertainty in the extrinsic rewards received. Since it increases uncertainty in being able to finish both tasks and thus reduces the motivation to attempt either.  \n5.     In summary, - Superimposed individual work is the predominant organization of tasks in FLOSS development because this type of work has the fewest dependencies and the simplest motivational situation. In particular, the superimposition of individual work is more likely to be well motivated because it increases autonomy and competence without eliminating relatedness. Work that cannot be completed in this manner might be undertaken through co-work, if the tasks seem likely to be completed and the loss of autonomy is balanced by the increase in relatedness. If those conditions seem unlikely, as is often the case, the work is deferred until other work renders it achievable through the superimposition of individual work. &amp;lt;INVERTED “U”&amp;gt; \n6.     How Collaboration through superposition can result in complex software? \na.     Why doesn’t defferral of work lead to abandonment ? \nb.     How does the project find a work breakdown that simultaneously satisfies the constraints of sequence, codebase, and motivation described above ? In other words how do these project sustain the incredibly high search costs? \nc.     Successful FLOSS projects acive such a search at a very low cost through the open availability of the software they produce. \nd.     Open availability increases usage and this use generates a set of possible perceived improvements \ne.     Further matching skilled developers and motivation for a task is done because the information matching environment of FLOSS projects is rich and low cost – forums mailing lists etc. \nf.      Rather than seek an interdependent work breakdown, as might be found in a commercial software project, we theorize that the open, situated search process is complemented by productive deferral. \n7.     Productive deferral: \na.     Architectures of small layers generate future value because they provide a reconfigurable set of services that can be composed into higher –level functions, generating longer-terms option value (Baldwin and Clark) \nb.     Moreover, an evolving architecture of small laers can be more easily observed and understood by others over time, facilitating review and boosting the process of situated task conceptualization. \nc.     Thus we theorize that forced constraints of community open source projects promote working in small layers, observed by other over time. This way of working generates an architecture that is more reusable, of higher quality, and more easily understood and which , therefore, tends to make deferred work easier over time, rather than harder. \n8.     Conditions under which collaboration through open superposition is likely to be successful. \na.     Attributes of the object of work i.e. the software \n                                               i.     Layerability – Layers in this sense, are different from generic steps because each layer creates an adequately finished artifact \n                                             ii.     Low instantiation costs – the cost of moving the desing to a useful artifact . It should be cheap to build a new layer and change the artifact. \n                                            iii.     Low distribution costs – help increase the user base and eventually the contributor base \nb.     Irrevocable openness- stallmans four freedoms are critical . Open source licenses guarantee non-revocability of contributions, either explicitly (Apache)  or implicitly  (no licence). Irrevocable openness means that even if a developer were to regret the decision to contribute, their contribution would remain freely available and be able to support layers built on it. \nc.     Time : The open search process which is a solution for work breakdown and task assignment problems is time consuming. To the extent that time is not available for the processes to play out, collaboration throught open superpsoiton will be less appropriate as a way to manage work. \n                                               i.     One counter intuitive source of time pressue is the availability of financial investment. Investment – even nonprofit – oriented investment – has opportunity costs , generating the time –cost of money and pressure to see payoffs sooner rather than later.  &amp;lt;&amp;lt;HYPOTHESIS OF OWNER TYPE&amp;gt;&amp;gt; \n                                             ii.     Innersource – Firms adopting OSS atmosphere within its boundaries . The work highlights that the usefulness of productive deferral is undermined because firms inherently face deadlines due to up-front investment \n9.     Collaboration through open superposition is distinct from hierarchies in that the work is not directed and planned from above; rather, work choices are made with high levels of autonomy and little planning. It is also distinct from organizing common to firms in that there is no system that defers and pools payoffs, as do capital investment and employee salaries; rather, the work is mostly constrained to that which has an immediate motivating payoff. It is also distinct from a market because while it conducts a type of search it lacks a pricing mechanism \na.     Superposition is distinct from but complementary to Benkler’s 2002 commons- based peer production, because we focus on the sequencing of project work and identify the role of productive deferral and artifact-led situated search \nb.     Open superposition is perhaps closer ot the organization of knowledge production in “the republic of science” (Polyani 1962)","page":"29-50","title":"Collaboration through open superposition: A theory of the open source way","type":"article-journal","volume":"38"},"uris":["http://www.mendeley.com/documents/?uuid=61a112fe-6939-42d2-b466-887e56efa773"]}],"mendeley":{"formattedCitation":"(Howison and Crowston 2014)","plainTextFormattedCitation":"(Howison and Crowston 2014)","previouslyFormattedCitation":"(Howison and Crowston 2014)"},"properties":{"noteIndex":0},"schema":"https://github.com/citation-style-language/schema/raw/master/csl-citation.json"}</w:instrText>
+            </w:r>
+            <w:r>
+              <w:rPr>
+                <w:rFonts w:ascii="Cambria" w:hAnsi="Cambria"/>
+              </w:rPr>
+              <w:fldChar w:fldCharType="separate"/>
+            </w:r>
+            <w:r>
+              <w:rPr>
+                <w:rFonts w:ascii="Cambria" w:hAnsi="Cambria"/>
+                <w:noProof/>
+              </w:rPr>
+              <w:t>(Howison and Crowston 2014)</w:t>
+            </w:r>
+            <w:r>
+              <w:rPr>
+                <w:rFonts w:ascii="Cambria" w:hAnsi="Cambria"/>
+              </w:rPr>
+              <w:fldChar w:fldCharType="end"/>
             </w:r>
           </w:p>
           <w:p>
@@ -1655,6 +1638,12 @@
               </w:rPr>
               <w:t>Self-determination theory</w:t>
             </w:r>
+            <w:r>
+              <w:rPr>
+                <w:rFonts w:ascii="Cambria" w:hAnsi="Cambria"/>
+              </w:rPr>
+              <w:t xml:space="preserve"> </w:t>
+            </w:r>
           </w:p>
           <w:p>
             <w:pPr>
@@ -1706,7 +1695,21 @@
               <w:rPr>
                 <w:rFonts w:ascii="Cambria" w:hAnsi="Cambria"/>
               </w:rPr>
-              <w:t>Hypothesis 1. In the context of FLOSS projects, the degree of superposition has a nonlinear relationship with project popularity such that project popularity increases with an increase in the degree of superposition up to a particular value (the turning point). Beyond this optimal degree of superposition, any further increase reduces the popularity of the project.</w:t>
+              <w:t xml:space="preserve">Hypothesis 1. In the context of FLOSS projects, the degree of superposition has a nonlinear relationship with project popularity such that project popularity increases with an increase in the degree of superposition up to a </w:t>
+            </w:r>
+            <w:proofErr w:type="gramStart"/>
+            <w:r>
+              <w:rPr>
+                <w:rFonts w:ascii="Cambria" w:hAnsi="Cambria"/>
+              </w:rPr>
+              <w:t>particular value</w:t>
+            </w:r>
+            <w:proofErr w:type="gramEnd"/>
+            <w:r>
+              <w:rPr>
+                <w:rFonts w:ascii="Cambria" w:hAnsi="Cambria"/>
+              </w:rPr>
+              <w:t xml:space="preserve"> (the turning point). Beyond this optimal degree of superposition, any further increase reduces the popularity of the project.</w:t>
             </w:r>
           </w:p>
           <w:p>
@@ -1840,15 +1843,7 @@
                 <w:b/>
                 <w:bCs/>
               </w:rPr>
-              <w:t>Independent variable</w:t>
-            </w:r>
-            <w:r>
-              <w:rPr>
-                <w:rFonts w:ascii="Cambria" w:hAnsi="Cambria"/>
-                <w:b/>
-                <w:bCs/>
-              </w:rPr>
-              <w:t>:</w:t>
+              <w:t>Independent variable:</w:t>
             </w:r>
           </w:p>
           <w:p>
@@ -2026,7 +2021,21 @@
               <w:rPr>
                 <w:rFonts w:ascii="Cambria" w:hAnsi="Cambria"/>
               </w:rPr>
-              <w:t>Empirical analysis of a large sample of FLOSS projects hosted on Github indicates that the emergence of sequentially layered and individual task work, referred to as the superposed organization of work, exhibits an inverted-U shaped relationship with the popularity of a project.</w:t>
+              <w:t xml:space="preserve">Empirical analysis of a large sample of FLOSS projects hosted on </w:t>
+            </w:r>
+            <w:proofErr w:type="spellStart"/>
+            <w:r>
+              <w:rPr>
+                <w:rFonts w:ascii="Cambria" w:hAnsi="Cambria"/>
+              </w:rPr>
+              <w:t>Github</w:t>
+            </w:r>
+            <w:proofErr w:type="spellEnd"/>
+            <w:r>
+              <w:rPr>
+                <w:rFonts w:ascii="Cambria" w:hAnsi="Cambria"/>
+              </w:rPr>
+              <w:t xml:space="preserve"> indicates that the emergence of sequentially layered and individual task work, referred to as the superposed organization of work, exhibits an inverted-U shaped relationship with the popularity of a project.</w:t>
             </w:r>
           </w:p>
           <w:p>
@@ -2043,6 +2052,9 @@
               </w:rPr>
             </w:pPr>
             <w:r>
+              <w:rPr>
+                <w:rFonts w:ascii="Cambria" w:hAnsi="Cambria"/>
+              </w:rPr>
               <w:t>For individual-owned projects, as the degree of superposition increases from 0 to its turning point, the popularity, is found to increase by more than five times, from 11.53 to 71.79, holding everything else constant, while for organization-owned projects it is found to increase from 28.26 to 38.08</w:t>
             </w:r>
           </w:p>
@@ -2060,13 +2072,10 @@
               </w:rPr>
             </w:pPr>
             <w:r>
-              <w:t xml:space="preserve">For individual-owned projects, </w:t>
-            </w:r>
-            <w:r>
-              <w:t>the popularity of the project</w:t>
-            </w:r>
-            <w:r>
-              <w:t xml:space="preserve"> is found to decrease from 71.79 to 37.12 as the degree of superposition increases from its turning point to its highest value of 1, keeping everything else constant, while this number decreases from 38.08 to 20.78 for organization-owned projects</w:t>
+              <w:rPr>
+                <w:rFonts w:ascii="Cambria" w:hAnsi="Cambria"/>
+              </w:rPr>
+              <w:t>For individual-owned projects, the popularity of the project is found to decrease from 71.79 to 37.12 as the degree of superposition increases from its turning point to its highest value of 1, keeping everything else constant, while this number decreases from 38.08 to 20.78 for organization-owned projects</w:t>
             </w:r>
           </w:p>
         </w:tc>
@@ -2110,7 +2119,7 @@
                           </pic:cNvPicPr>
                         </pic:nvPicPr>
                         <pic:blipFill>
-                          <a:blip r:embed="rId7">
+                          <a:blip r:embed="rId8">
                             <a:extLst>
                               <a:ext uri="{28A0092B-C50C-407E-A947-70E740481C1C}">
                                 <a14:useLocalDpi xmlns:a14="http://schemas.microsoft.com/office/drawing/2010/main" val="0"/>
@@ -2181,78 +2190,89 @@
               </w:rPr>
             </w:pPr>
             <w:r>
-              <w:t xml:space="preserve">This essay </w:t>
-            </w:r>
-            <w:r>
-              <w:t xml:space="preserve">advances the existing literature on motivation </w:t>
-            </w:r>
-            <w:r>
+              <w:rPr>
+                <w:rFonts w:ascii="Cambria" w:hAnsi="Cambria"/>
+              </w:rPr>
+              <w:t xml:space="preserve">This essay advances the existing literature on motivation </w:t>
+            </w:r>
+            <w:r>
+              <w:rPr>
+                <w:rFonts w:ascii="Cambria" w:hAnsi="Cambria"/>
+              </w:rPr>
               <w:fldChar w:fldCharType="begin" w:fldLock="1"/>
             </w:r>
             <w:r>
-              <w:instrText>ADDIN CSL_CITATION {"citationItems":[{"id":"ITEM-1","itemData":{"ISBN":"15369323","ISSN":"1536-9323","PMID":"846782844","abstract":"As a new phenomenon in the software industry, Open Source Software (OSS) development has attracted a high level of research interest. Examining what motivates participants in OSS projects and how to enhance the effects of motivations has received increased attention in recent years. This study is prompted by the significant but detail-lacking examination of differential effects of various types of extrinsic motivations on participants' task effort in OSS projects and their interaction effects with participants' psychological states. Drawing upon self-determination theory, we establish four types of extrinsic motivations in OSS communities (i.e., external, introjected, identified, and integrated motivation) and investigate how these types affect task effort differently. Also, integrating self-determination theory with affective event theory, we study how satisfaction of needs for competence, autonomy, and relatedness moderates the relationships between extrinsic motivations and task effort. The research model is largely supported by data from 250 participants in various OSS projects. Theoretical contribution and practical implications are discussed. [PUBLICATION ABSTRACT]","author":[{"dropping-particle":"","family":"Ke","given":"Weiling","non-dropping-particle":"","parse-names":false,"suffix":""},{"dropping-particle":"","family":"Zhang","given":"Ping","non-dropping-particle":"","parse-names":false,"suffix":""}],"container-title":"Journal of the Association for Information Systems","id":"ITEM-1","issue":"12","issued":{"date-parts":[["2010"]]},"page":"784-808","title":"The effects of extrinsic motivations and satisfaction in open source software development","type":"article-journal","volume":"11"},"uris":["http://www.mendeley.com/documents/?uuid=ad4cd1c5-e0a9-481a-9068-0b3d6864f252"]},{"id":"ITEM-2","itemData":{"author":[{"dropping-particle":"","family":"Krogh","given":"Georg","non-dropping-particle":"von","parse-names":false,"suffix":""},{"dropping-particle":"","family":"Haefliger","given":"Stefan","non-dropping-particle":"","parse-names":false,"suffix":""},{"dropping-particle":"","family":"Spaeth","given":"Sebastian","non-dropping-particle":"","parse-names":false,"suffix":""},{"dropping-particle":"","family":"Wallin","given":"Martin W.","non-dropping-particle":"","parse-names":false,"suffix":""}],"container-title":"MIS Quarterly","id":"ITEM-2","issue":"2","issued":{"date-parts":[["2012"]]},"page":"649-676","title":"Carrots and rainbows: Motivation and social practice in open source software development","type":"article-journal","volume":"36"},"uris":["http://www.mendeley.com/documents/?uuid=c9a91df3-8d3b-435e-870c-6731522efca9"]},{"id":"ITEM-3","itemData":{"DOI":"10.1037/0003-066X.55.1.68","abstract":"Human beings can be proactive and engaged or, alternatively, passive and alienated, largely as a function of the social conditions in which they develop and function. Accordingly, research guided by self-determination theohas focused on the social-contextual conditions that facilitate versus forestall the natural processes of self-motivation and healthy psychological development. Specifically, factors have been examined that enhance versus undermine intrinsic motivation, self-regulation, and well-being. The findings have led to the postulate of three innate psychological needs - competence, autonomy, and relatedness; which when satisfied yield enhanced self-motivation and mental health and when thwarted lead to diminished motivation and well-being. Also considered is the significance of these psychological needs and processes within domains such as health care, education, work, sport, religion, and psychotherapy.","author":[{"dropping-particle":"","family":"Ryan","given":"Richard M.","non-dropping-particle":"","parse-names":false,"suffix":""},{"dropping-particle":"","family":"Deci","given":"Edward L.","non-dropping-particle":"","parse-names":false,"suffix":""}],"container-title":"American Psychologist","id":"ITEM-3","issue":"February","issued":{"date-parts":[["2000"]]},"page":"68-78","title":"Self-determinaton theory and the facilitation of intrinsic motivation, social development, and well-being","type":"article-journal","volume":"55"},"uris":["http://www.mendeley.com/documents/?uuid=bffb5d1f-b83c-48c8-9868-0b9751c61f78"]}],"mendeley":{"formattedCitation":"(Ke and Zhang 2010, von Krogh et al. 2012, Ryan and Deci 2000)","manualFormatting":"(e.g. Ke and Zhang 2010, von Krogh et al. 2012, Ryan and Deci 2000)","plainTextFormattedCitation":"(Ke and Zhang 2010, von Krogh et al. 2012, Ryan and Deci 2000)","previouslyFormattedCitation":"(Ke and Zhang 2010, von Krogh et al. 2012, Ryan and Deci 2000)"},"properties":{"noteIndex":0},"schema":"https://github.com/citation-style-language/schema/raw/master/csl-citation.json"}</w:instrText>
-            </w:r>
-            <w:r>
+              <w:rPr>
+                <w:rFonts w:ascii="Cambria" w:hAnsi="Cambria"/>
+              </w:rPr>
+              <w:instrText>ADDIN CSL_CITATION {"citationItems":[{"id":"ITEM-1","itemData":{"ISBN":"15369323","ISSN":"1536-9323","PMID":"846782844","abstract":"As a new phenomenon in the software industry, Open Source Software (OSS) development has attracted a high level of research interest. Examining what motivates participants in OSS projects and how to enhance the effects of motivations has received increased attention in recent years. This study is prompted by the significant but detail-lacking examination of differential effects of various types of extrinsic motivations on participants' task effort in OSS projects and their interaction effects with participants' psychological states. Drawing upon self-determination theory, we establish four types of extrinsic motivations in OSS communities (i.e., external, introjected, identified, and integrated motivation) and investigate how these types affect task effort differently. Also, integrating self-determination theory with affective event theory, we study how satisfaction of needs for competence, autonomy, and relatedness moderates the relationships between extrinsic motivations and task effort. The research model is largely supported by data from 250 participants in various OSS projects. Theoretical contribution and practical implications are discussed. [PUBLICATION ABSTRACT]","author":[{"dropping-particle":"","family":"Ke","given":"Weiling","non-dropping-particle":"","parse-names":false,"suffix":""},{"dropping-particle":"","family":"Zhang","given":"Ping","non-dropping-particle":"","parse-names":false,"suffix":""}],"container-title":"Journal of the Association for Information Systems","id":"ITEM-1","issue":"12","issued":{"date-parts":[["2010"]]},"page":"784-808","title":"The effects of extrinsic motivations and satisfaction in open source software development","type":"article-journal","volume":"11"},"uris":["http://www.mendeley.com/documents/?uuid=ad4cd1c5-e0a9-481a-9068-0b3d6864f252"]},{"id":"ITEM-2","itemData":{"author":[{"dropping-particle":"","family":"Krogh","given":"Georg","non-dropping-particle":"von","parse-names":false,"suffix":""},{"dropping-particle":"","family":"Haefliger","given":"Stefan","non-dropping-particle":"","parse-names":false,"suffix":""},{"dropping-particle":"","family":"Spaeth","given":"Sebastian","non-dropping-particle":"","parse-names":false,"suffix":""},{"dropping-particle":"","family":"Wallin","given":"Martin W.","non-dropping-particle":"","parse-names":false,"suffix":""}],"container-title":"MIS Quarterly","id":"ITEM-2","issue":"2","issued":{"date-parts":[["2012"]]},"page":"649-676","title":"Carrots and rainbows: Motivation and social practice in open source software development","type":"article-journal","volume":"36"},"uris":["http://www.mendeley.com/documents/?uuid=c9a91df3-8d3b-435e-870c-6731522efca9"]},{"id":"ITEM-3","itemData":{"DOI":"10.1037/0003-066X.55.1.68","abstract":"Human beings can be proactive and engaged or, alternatively, passive and alienated, largely as a function of the social conditions in which they develop and function. Accordingly, research guided by self-determination theohas focused on the social-contextual conditions that facilitate versus forestall the natural processes of self-motivation and healthy psychological development. Specifically, factors have been examined that enhance versus undermine intrinsic motivation, self-regulation, and well-being. The findings have led to the postulate of three innate psychological needs - competence, autonomy, and relatedness; which when satisfied yield enhanced self-motivation and mental health and when thwarted lead to diminished motivation and well-being. Also considered is the significance of these psychological needs and processes within domains such as health care, education, work, sport, religion, and psychotherapy.","author":[{"dropping-particle":"","family":"Ryan","given":"Richard M.","non-dropping-particle":"","parse-names":false,"suffix":""},{"dropping-particle":"","family":"Deci","given":"Edward L.","non-dropping-particle":"","parse-names":false,"suffix":""}],"container-title":"American Psychologist","id":"ITEM-3","issue":"February","issued":{"date-parts":[["2000"]]},"page":"68-78","title":"Self-determinaton theory and the facilitation of intrinsic motivation, social development, and well-being","type":"article-journal","volume":"55"},"uris":["http://www.mendeley.com/documents/?uuid=bffb5d1f-b83c-48c8-9868-0b9751c61f78"]}],"mendeley":{"formattedCitation":"(Ke and Zhang 2010; von Krogh et al. 2012; Ryan and Deci 2000)","manualFormatting":"(e.g. Ke and Zhang 2010, von Krogh et al. 2012, Ryan and Deci 2000)","plainTextFormattedCitation":"(Ke and Zhang 2010; von Krogh et al. 2012; Ryan and Deci 2000)","previouslyFormattedCitation":"(Ke and Zhang 2010; von Krogh et al. 2012; Ryan and Deci 2000)"},"properties":{"noteIndex":0},"schema":"https://github.com/citation-style-language/schema/raw/master/csl-citation.json"}</w:instrText>
+            </w:r>
+            <w:r>
+              <w:rPr>
+                <w:rFonts w:ascii="Cambria" w:hAnsi="Cambria"/>
+              </w:rPr>
               <w:fldChar w:fldCharType="separate"/>
             </w:r>
             <w:r>
               <w:rPr>
+                <w:rFonts w:ascii="Cambria" w:hAnsi="Cambria"/>
                 <w:noProof/>
               </w:rPr>
-              <w:t>(</w:t>
-            </w:r>
-            <w:r>
-              <w:rPr>
+              <w:t>(e.g. Ke and Zhang 2010, von Krogh et al. 2012, Ryan and Deci 2000)</w:t>
+            </w:r>
+            <w:r>
+              <w:rPr>
+                <w:rFonts w:ascii="Cambria" w:hAnsi="Cambria"/>
+              </w:rPr>
+              <w:fldChar w:fldCharType="end"/>
+            </w:r>
+            <w:r>
+              <w:rPr>
+                <w:rFonts w:ascii="Cambria" w:hAnsi="Cambria"/>
+              </w:rPr>
+              <w:t xml:space="preserve"> and work structures </w:t>
+            </w:r>
+            <w:r>
+              <w:rPr>
+                <w:rFonts w:ascii="Cambria" w:hAnsi="Cambria"/>
+              </w:rPr>
+              <w:fldChar w:fldCharType="begin" w:fldLock="1"/>
+            </w:r>
+            <w:r>
+              <w:rPr>
+                <w:rFonts w:ascii="Cambria" w:hAnsi="Cambria"/>
+              </w:rPr>
+              <w:instrText>ADDIN CSL_CITATION {"citationItems":[{"id":"ITEM-1","itemData":{"abstract":"This paper develops and illustrates the theory of collaboration through open superposition: the process of depositing motivationally independent layers of work on top of each other over time. The theory is developed in a study of community-based free and open source software (FLOSS) development, through a research arc of discovery (participant observation), replication (two archival case studies), and theorization. The theory explains two key findings: (1) the overwhelming majority of work is accomplished with only a single program- mer working on any one task, and (2) tasks that appear too large for any one individual are more likely to be deferred until they are easier rather than being undertaken through structured team work. Moreover, the theory explains how working through open superposition can lead to the discovery of a work breakdown that results in complex, functionally interdependent, work being accomplished without crippling search costs. We identify a set of socio-technical contingencies under which collaboration through open superposition is likely to be effective, including characteristics of artifacts made from information as the objects being worked on. We demonstrate the usefulness of the theory by using it to analyze difficulties in learning from FLOSS in other domains of work and in the IS function of for-profit organizations. Keywords:","author":[{"dropping-particle":"","family":"Howison","given":"James","non-dropping-particle":"","parse-names":false,"suffix":""},{"dropping-particle":"","family":"Crowston","given":"Kevin","non-dropping-particle":"","parse-names":false,"suffix":""}],"container-title":"MIS Quarterly","id":"ITEM-1","issue":"1","issued":{"date-parts":[["2014"]]},"note":"1.     Aim: Develop and illustrate the theory of collaboration through open superposition: The process of deposition motivationally independent layers of work on top of each over time \n2.     Key Findings: \na.    The overwhelming majority of work is accomplished with only single programmer working on any one task \nb.    Tasks that appear too large for any one individual are more likely to be differed until they are easier rather than being undertaken through structured team work \nc.     The theory also explain how working through open superposition can lead to the discovery of a work breakdown that results in complex, functionally interdependent , work being accomplished without crippling search costs \n3.     Theory gap: There is a need to develop theory that provides insight into how suc ways of organizing function and what conditions they are likely to be successful and transferable to other virtual collaboration settings. \na.    Prior research on virtual collaboration has not focused on the specifics of the task undertaken \nb.    Focus on team work rather than task work \n4.     Modularity and superposition: Earlier work by Baldwin et al. have linked volunteering to the architecture of the software, arguing more modular structures will attract more volunteers and give projects actionable transperancy , which allows volunteers to quickly and usefully engage. \na.    Research drawing on the job design tradition has focused on the motivational impact of “job-related” rather than “person-related” characteristics, finding that the most motivating tasks are those with three characteristics – they satisfy a need for competence, they provide high autonomy and they also preserve relatedness betwee participants \nb.    In some sense modularity is a means of providing for superposition as a means of building code. You can not have superposition without modularity. \nc.     Modular architectures have been suggested as fundamental to good software and to attracting volunteer participants. A modeule has as its distinguishing characteristic its seperateness from other code, as measured by low coupling , and the manner in which it groups related functionality, as measured by high cohesion \nd.    By contrast, a software layer, as conceived in this paper, may draw on code from many functional modules to deliver its payoff; its distinguishing characteristic is that it takes as its starting point only what is already there. \ne.    Modularity may support the production of software in layers by reducing the amount of the codebase that needs to be altered and thus understood. But they are not the same thing : modularity is a characteristic of the codebase, while the superposition of layers is a characteristic of its production  \n5.     Collaboration through open superposition is at the core of the success of community –based FLOSS projects, allowing an organization of task work that leads to the discovery of a work –breakdown that is both motivating and surprisingly coordinated.   \n6.     DEFINITION OF TASK: A project was not organized by any technological feature of any of these tools, such as threads or tracker items, but by episodes of work in which the developers and users were engaged, which we call tasks \na.    Tasks provide coherence to work but leave traces scattered throught different venues. This a task might begin with messages on a mailing list, continue through posts in a tracker, then involve a patch, a CVS check-in and finally a functional change to the application itself. Others tasks might simply show up in CVS, then in the application. \nb.     It appears we may an issue with what they consider a task and what I term as task \n7.     Support between developers, if there was any, was unplanned – more a case of reaching out on the chance that someone was there than a case of planned inter dependency. Tasks resulted in a single patch that bundled up the changes necessary to make incremental and immediately useful progress. \n8.     The unit of contribution in the project was the patch, which wraps up code changes associated with a particular task. \na.    The identification of the patch as the unit of contribution led the authors to the conceptualization if superposition as a vital to the way software is produced in the BibDesk project \nb.    Work proceeded in small, independent tasks, each with a functional pay-off through its changes to the codebase and thus the application \n9.     In the case of  the archival study : A task was a series of ctions undertaken by participants contributing to the task outcome \n10.  Complex work appear to the deferred, rather than being broken down into smaller components to be undertaken collaboratively \nEXPLAINING THE OBSERVED PATTERNS OF WORK IN FLOSS: \n1.     Explain – the dominance of individual tasks over co-work tasks and the tendency to defer complex work rather than undertake co-work \n2.     Theories invoked – motivation for participation and coordination of work \n3.     Motivation for contribution: \na.    Ke and hang found that FLOSS participants with more autonomous redulation produced greater task effort and greater persistence and consistency \nb.    Further Ke and Zhang reconcile conflicting finding on the task effort effects of different motivations by proposing a moderating effect of satisfaction of psychological needs for competence, autonomy and relatedness \nc.     Viewed in the light of motivation theory,the experience of participant observation suggests that having adequate motivation depends on whether an actor expects the task to provide anticipated payoffs (intrinsic and extrinsic), and whether the prospect of the task generates positive affect, which in turn depends on  whetehr the actor’s experience of the project provides an expectation of autonomy, competence and relatedness. \n4.     Coordination of software development tasks \na.    While highly motivated autonomous individuals can produce useful software by themselves, building sustained , successful collective projects requires drawing togeather the work of many. \nb.    Indeed, providing relatedness already requires working with other . Yet working productively together means working in a coordinated fashion \nc.     Coordination theory provides a modeling framework of actors performing tasks, where tasks might require or create resources of different kinds \n                                              i.     How are task dependency met in software development ?  The development of a task (task b) often requires the outputs of some other task  (task a) \n                                            ii.     The layering of such tasks on the work of others, as well as the possibility of opportunistic support from others and the understanding of others in the project audience, also provides relatedness in a manner that does not undermine autonomy or local locus of control. \n1.     If task A exists then it is a question of simple layering \n2.     If task A does not exist, both tasks A and tasks B still need to be performed. The motivation for a task may be in place, but the groundwork is not in place and therefore its dependencies are not satisfied. In the language of earlier research, the individuals resort to co-work to implement task A and task B. But this creates a potential fr a dependency problem. The individual is likely to experience negative effect derived fro ma loss of autonomy. \na.    Work on both task A and B by an individual creates uncertainty in the extrinsic rewards received. Since it increases uncertainty in being able to finish both tasks and thus reduces the motivation to attempt either.  \n5.     In summary, - Superimposed individual work is the predominant organization of tasks in FLOSS development because this type of work has the fewest dependencies and the simplest motivational situation. In particular, the superimposition of individual work is more likely to be well motivated because it increases autonomy and competence without eliminating relatedness. Work that cannot be completed in this manner might be undertaken through co-work, if the tasks seem likely to be completed and the loss of autonomy is balanced by the increase in relatedness. If those conditions seem unlikely, as is often the case, the work is deferred until other work renders it achievable through the superimposition of individual work. &amp;lt;INVERTED “U”&amp;gt; \n6.     How Collaboration through superposition can result in complex software? \na.     Why doesn’t defferral of work lead to abandonment ? \nb.     How does the project find a work breakdown that simultaneously satisfies the constraints of sequence, codebase, and motivation described above ? In other words how do these project sustain the incredibly high search costs? \nc.     Successful FLOSS projects acive such a search at a very low cost through the open availability of the software they produce. \nd.     Open availability increases usage and this use generates a set of possible perceived improvements \ne.     Further matching skilled developers and motivation for a task is done because the information matching environment of FLOSS projects is rich and low cost – forums mailing lists etc. \nf.      Rather than seek an interdependent work breakdown, as might be found in a commercial software project, we theorize that the open, situated search process is complemented by productive deferral. \n7.     Productive deferral: \na.     Architectures of small layers generate future value because they provide a reconfigurable set of services that can be composed into higher –level functions, generating longer-terms option value (Baldwin and Clark) \nb.     Moreover, an evolving architecture of small laers can be more easily observed and understood by others over time, facilitating review and boosting the process of situated task conceptualization. \nc.     Thus we theorize that forced constraints of community open source projects promote working in small layers, observed by other over time. This way of working generates an architecture that is more reusable, of higher quality, and more easily understood and which , therefore, tends to make deferred work easier over time, rather than harder. \n8.     Conditions under which collaboration through open superposition is likely to be successful. \na.     Attributes of the object of work i.e. the software \n                                               i.     Layerability – Layers in this sense, are different from generic steps because each layer creates an adequately finished artifact \n                                             ii.     Low instantiation costs – the cost of moving the desing to a useful artifact . It should be cheap to build a new layer and change the artifact. \n                                            iii.     Low distribution costs – help increase the user base and eventually the contributor base \nb.     Irrevocable openness- stallmans four freedoms are critical . Open source licenses guarantee non-revocability of contributions, either explicitly (Apache)  or implicitly  (no licence). Irrevocable openness means that even if a developer were to regret the decision to contribute, their contribution would remain freely available and be able to support layers built on it. \nc.     Time : The open search process which is a solution for work breakdown and task assignment problems is time consuming. To the extent that time is not available for the processes to play out, collaboration throught open superpsoiton will be less appropriate as a way to manage work. \n                                               i.     One counter intuitive source of time pressue is the availability of financial investment. Investment – even nonprofit – oriented investment – has opportunity costs , generating the time –cost of money and pressure to see payoffs sooner rather than later.  &amp;lt;&amp;lt;HYPOTHESIS OF OWNER TYPE&amp;gt;&amp;gt; \n                                             ii.     Innersource – Firms adopting OSS atmosphere within its boundaries . The work highlights that the usefulness of productive deferral is undermined because firms inherently face deadlines due to up-front investment \n9.     Collaboration through open superposition is distinct from hierarchies in that the work is not directed and planned from above; rather, work choices are made with high levels of autonomy and little planning. It is also distinct from organizing common to firms in that there is no system that defers and pools payoffs, as do capital investment and employee salaries; rather, the work is mostly constrained to that which has an immediate motivating payoff. It is also distinct from a market because while it conducts a type of search it lacks a pricing mechanism \na.     Superposition is distinct from but complementary to Benkler’s 2002 commons- based peer production, because we focus on the sequencing of project work and identify the role of productive deferral and artifact-led situated search \nb.     Open superposition is perhaps closer ot the organization of knowledge production in “the republic of science” (Polyani 1962)","page":"29-50","title":"Collaboration through open superposition: A theory of the open source way","type":"article-journal","volume":"38"},"uris":["http://www.mendeley.com/documents/?uuid=61a112fe-6939-42d2-b466-887e56efa773"]},{"id":"ITEM-2","itemData":{"abstract":"To manage work interdependencies, online communities draw on a variety of arm’s length coordination mechanisms offered by information technology platforms and associated practices. However, “unresolved interdependencies” remain that cannot be addressed by such arm’s length mechanisms. These interdepend- encies reflect, for example, unidentified or emerging knowledge-based dependencies between the community members or unaccounted relationships between ongoing community tasks. At the same time, online communi- ties cannot resort to hierarchical coordination mechanisms such as incentives or command structures to address such interdependencies. So, how do they manage such interdependencies? To address this question, we conduct an exploratory, theory-generating case study involving qualitative and computational analyses of development activities within an open source software community: Rubinius. We analyze the ongoing management of interde- pendencies within the community and find that unresolved interdependencies are associated with alternatively structured sequences of activities, which we define as routines. In particular, we observe that two distinct classes of interdependencies—development and developer interdependencies—are associated with alternative forms of routine variation. We identify two generalized routine components—direct implementation and knowledge integration, which address these two distinct classes of unresolved interdependencies. In particular, direct imple- mentation deals with development interdependencies within the code that are not already coordinated through modular interfaces, while knowledge integration resolves unaccounted interdependencies between developers. We conclude with implications for research into organizing principles for online communities and note the significance of our findings for the study of coordination in organization studies in general.","author":[{"dropping-particle":"","family":"Lindberg","given":"Aron","non-dropping-particle":"","parse-names":false,"suffix":""},{"dropping-particle":"","family":"Berente","given":"Nick","non-dropping-particle":"","parse-names":false,"suffix":""},{"dropping-particle":"","family":"Gaskin","given":"James","non-dropping-particle":"","parse-names":false,"suffix":""},{"dropping-particle":"","family":"Lyytinen","given":"Kalle","non-dropping-particle":"","parse-names":false,"suffix":""}],"container-title":"Information Systems Research","id":"ITEM-2","issue":"December","issued":{"date-parts":[["2016"]]},"page":"1-22","title":"Coordinating interdependencies in online communities: A study of an open source software project","type":"article-journal"},"uris":["http://www.mendeley.com/documents/?uuid=3be3c8a8-d6f7-4242-8ea0-05000aabccd8"]}],"mendeley":{"formattedCitation":"(Howison and Crowston 2014; Lindberg et al. 2016)","manualFormatting":"(e.g. Howison and Crowston 2014, Lindberg et al. 2016)","plainTextFormattedCitation":"(Howison and Crowston 2014; Lindberg et al. 2016)","previouslyFormattedCitation":"(Howison and Crowston 2014; Lindberg et al. 2016)"},"properties":{"noteIndex":0},"schema":"https://github.com/citation-style-language/schema/raw/master/csl-citation.json"}</w:instrText>
+            </w:r>
+            <w:r>
+              <w:rPr>
+                <w:rFonts w:ascii="Cambria" w:hAnsi="Cambria"/>
+              </w:rPr>
+              <w:fldChar w:fldCharType="separate"/>
+            </w:r>
+            <w:r>
+              <w:rPr>
+                <w:rFonts w:ascii="Cambria" w:hAnsi="Cambria"/>
                 <w:noProof/>
               </w:rPr>
-              <w:t xml:space="preserve">e.g. </w:t>
-            </w:r>
-            <w:r>
-              <w:rPr>
-                <w:noProof/>
-              </w:rPr>
-              <w:t>Ke and Zhang 2010, von Krogh et al. 2012, Ryan and Deci 2000)</w:t>
-            </w:r>
-            <w:r>
+              <w:t>(e.g. Howison and Crowston 2014, Lindberg et al. 2016)</w:t>
+            </w:r>
+            <w:r>
+              <w:rPr>
+                <w:rFonts w:ascii="Cambria" w:hAnsi="Cambria"/>
+              </w:rPr>
               <w:fldChar w:fldCharType="end"/>
             </w:r>
             <w:r>
-              <w:t xml:space="preserve"> and work structures </w:t>
-            </w:r>
-            <w:r>
-              <w:fldChar w:fldCharType="begin" w:fldLock="1"/>
-            </w:r>
-            <w:r>
-              <w:instrText>ADDIN CSL_CITATION {"citationItems":[{"id":"ITEM-1","itemData":{"abstract":"This paper develops and illustrates the theory of collaboration through open superposition: the process of depositing motivationally independent layers of work on top of each other over time. The theory is developed in a study of community-based free and open source software (FLOSS) development, through a research arc of discovery (participant observation), replication (two archival case studies), and theorization. The theory explains two key findings: (1) the overwhelming majority of work is accomplished with only a single program- mer working on any one task, and (2) tasks that appear too large for any one individual are more likely to be deferred until they are easier rather than being undertaken through structured team work. Moreover, the theory explains how working through open superposition can lead to the discovery of a work breakdown that results in complex, functionally interdependent, work being accomplished without crippling search costs. We identify a set of socio-technical contingencies under which collaboration through open superposition is likely to be effective, including characteristics of artifacts made from information as the objects being worked on. We demonstrate the usefulness of the theory by using it to analyze difficulties in learning from FLOSS in other domains of work and in the IS function of for-profit organizations. Keywords:","author":[{"dropping-particle":"","family":"Howison","given":"James","non-dropping-particle":"","parse-names":false,"suffix":""},{"dropping-particle":"","family":"Crowston","given":"Kevin","non-dropping-particle":"","parse-names":false,"suffix":""}],"container-title":"MIS Quarterly","id":"ITEM-1","issue":"1","issued":{"date-parts":[["2014"]]},"note":"1.     Aim: Develop and illustrate the theory of collaboration through open superposition: The process of deposition motivationally independent layers of work on top of each over time \n2.     Key Findings: \na.    The overwhelming majority of work is accomplished with only single programmer working on any one task \nb.    Tasks that appear too large for any one individual are more likely to be differed until they are easier rather than being undertaken through structured team work \nc.     The theory also explain how working through open superposition can lead to the discovery of a work breakdown that results in complex, functionally interdependent , work being accomplished without crippling search costs \n3.     Theory gap: There is a need to develop theory that provides insight into how suc ways of organizing function and what conditions they are likely to be successful and transferable to other virtual collaboration settings. \na.    Prior research on virtual collaboration has not focused on the specifics of the task undertaken \nb.    Focus on team work rather than task work \n4.     Modularity and superposition: Earlier work by Baldwin et al. have linked volunteering to the architecture of the software, arguing more modular structures will attract more volunteers and give projects actionable transperancy , which allows volunteers to quickly and usefully engage. \na.    Research drawing on the job design tradition has focused on the motivational impact of “job-related” rather than “person-related” characteristics, finding that the most motivating tasks are those with three characteristics – they satisfy a need for competence, they provide high autonomy and they also preserve relatedness betwee participants \nb.    In some sense modularity is a means of providing for superposition as a means of building code. You can not have superposition without modularity. \nc.     Modular architectures have been suggested as fundamental to good software and to attracting volunteer participants. A modeule has as its distinguishing characteristic its seperateness from other code, as measured by low coupling , and the manner in which it groups related functionality, as measured by high cohesion \nd.    By contrast, a software layer, as conceived in this paper, may draw on code from many functional modules to deliver its payoff; its distinguishing characteristic is that it takes as its starting point only what is already there. \ne.    Modularity may support the production of software in layers by reducing the amount of the codebase that needs to be altered and thus understood. But they are not the same thing : modularity is a characteristic of the codebase, while the superposition of layers is a characteristic of its production  \n5.     Collaboration through open superposition is at the core of the success of community –based FLOSS projects, allowing an organization of task work that leads to the discovery of a work –breakdown that is both motivating and surprisingly coordinated.   \n6.     DEFINITION OF TASK: A project was not organized by any technological feature of any of these tools, such as threads or tracker items, but by episodes of work in which the developers and users were engaged, which we call tasks \na.    Tasks provide coherence to work but leave traces scattered throught different venues. This a task might begin with messages on a mailing list, continue through posts in a tracker, then involve a patch, a CVS check-in and finally a functional change to the application itself. Others tasks might simply show up in CVS, then in the application. \nb.     It appears we may an issue with what they consider a task and what I term as task \n7.     Support between developers, if there was any, was unplanned – more a case of reaching out on the chance that someone was there than a case of planned inter dependency. Tasks resulted in a single patch that bundled up the changes necessary to make incremental and immediately useful progress. \n8.     The unit of contribution in the project was the patch, which wraps up code changes associated with a particular task. \na.    The identification of the patch as the unit of contribution led the authors to the conceptualization if superposition as a vital to the way software is produced in the BibDesk project \nb.    Work proceeded in small, independent tasks, each with a functional pay-off through its changes to the codebase and thus the application \n9.     In the case of  the archival study : A task was a series of ctions undertaken by participants contributing to the task outcome \n10.  Complex work appear to the deferred, rather than being broken down into smaller components to be undertaken collaboratively \nEXPLAINING THE OBSERVED PATTERNS OF WORK IN FLOSS: \n1.     Explain – the dominance of individual tasks over co-work tasks and the tendency to defer complex work rather than undertake co-work \n2.     Theories invoked – motivation for participation and coordination of work \n3.     Motivation for contribution: \na.    Ke and hang found that FLOSS participants with more autonomous redulation produced greater task effort and greater persistence and consistency \nb.    Further Ke and Zhang reconcile conflicting finding on the task effort effects of different motivations by proposing a moderating effect of satisfaction of psychological needs for competence, autonomy and relatedness \nc.     Viewed in the light of motivation theory,the experience of participant observation suggests that having adequate motivation depends on whether an actor expects the task to provide anticipated payoffs (intrinsic and extrinsic), and whether the prospect of the task generates positive affect, which in turn depends on  whetehr the actor’s experience of the project provides an expectation of autonomy, competence and relatedness. \n4.     Coordination of software development tasks \na.    While highly motivated autonomous individuals can produce useful software by themselves, building sustained , successful collective projects requires drawing togeather the work of many. \nb.    Indeed, providing relatedness already requires working with other . Yet working productively together means working in a coordinated fashion \nc.     Coordination theory provides a modeling framework of actors performing tasks, where tasks might require or create resources of different kinds \n                                              i.     How are task dependency met in software development ?  The development of a task (task b) often requires the outputs of some other task  (task a) \n                                            ii.     The layering of such tasks on the work of others, as well as the possibility of opportunistic support from others and the understanding of others in the project audience, also provides relatedness in a manner that does not undermine autonomy or local locus of control. \n1.     If task A exists then it is a question of simple layering \n2.     If task A does not exist, both tasks A and tasks B still need to be performed. The motivation for a task may be in place, but the groundwork is not in place and therefore its dependencies are not satisfied. In the language of earlier research, the individuals resort to co-work to implement task A and task B. But this creates a potential fr a dependency problem. The individual is likely to experience negative effect derived fro ma loss of autonomy. \na.    Work on both task A and B by an individual creates uncertainty in the extrinsic rewards received. Since it increases uncertainty in being able to finish both tasks and thus reduces the motivation to attempt either.  \n5.     In summary, - Superimposed individual work is the predominant organization of tasks in FLOSS development because this type of work has the fewest dependencies and the simplest motivational situation. In particular, the superimposition of individual work is more likely to be well motivated because it increases autonomy and competence without eliminating relatedness. Work that cannot be completed in this manner might be undertaken through co-work, if the tasks seem likely to be completed and the loss of autonomy is balanced by the increase in relatedness. If those conditions seem unlikely, as is often the case, the work is deferred until other work renders it achievable through the superimposition of individual work. &amp;lt;INVERTED “U”&amp;gt; \n6.     How Collaboration through superposition can result in complex software? \na.     Why doesn’t defferral of work lead to abandonment ? \nb.     How does the project find a work breakdown that simultaneously satisfies the constraints of sequence, codebase, and motivation described above ? In other words how do these project sustain the incredibly high search costs? \nc.     Successful FLOSS projects acive such a search at a very low cost through the open availability of the software they produce. \nd.     Open availability increases usage and this use generates a set of possible perceived improvements \ne.     Further matching skilled developers and motivation for a task is done because the information matching environment of FLOSS projects is rich and low cost – forums mailing lists etc. \nf.      Rather than seek an interdependent work breakdown, as might be found in a commercial software project, we theorize that the open, situated search process is complemented by productive deferral. \n7.     Productive deferral: \na.     Architectures of small layers generate future value because they provide a reconfigurable set of services that can be composed into higher –level functions, generating longer-terms option value (Baldwin and Clark) \nb.     Moreover, an evolving architecture of small laers can be more easily observed and understood by others over time, facilitating review and boosting the process of situated task conceptualization. \nc.     Thus we theorize that forced constraints of community open source projects promote working in small layers, observed by other over time. This way of working generates an architecture that is more reusable, of higher quality, and more easily understood and which , therefore, tends to make deferred work easier over time, rather than harder. \n8.     Conditions under which collaboration through open superposition is likely to be successful. \na.     Attributes of the object of work i.e. the software \n                                               i.     Layerability – Layers in this sense, are different from generic steps because each layer creates an adequately finished artifact \n                                             ii.     Low instantiation costs – the cost of moving the desing to a useful artifact . It should be cheap to build a new layer and change the artifact. \n                                            iii.     Low distribution costs – help increase the user base and eventually the contributor base \nb.     Irrevocable openness- stallmans four freedoms are critical . Open source licenses guarantee non-revocability of contributions, either explicitly (Apache)  or implicitly  (no licence). Irrevocable openness means that even if a developer were to regret the decision to contribute, their contribution would remain freely available and be able to support layers built on it. \nc.     Time : The open search process which is a solution for work breakdown and task assignment problems is time consuming. To the extent that time is not available for the processes to play out, collaboration throught open superpsoiton will be less appropriate as a way to manage work. \n                                               i.     One counter intuitive source of time pressue is the availability of financial investment. Investment – even nonprofit – oriented investment – has opportunity costs , generating the time –cost of money and pressure to see payoffs sooner rather than later.  &amp;lt;&amp;lt;HYPOTHESIS OF OWNER TYPE&amp;gt;&amp;gt; \n                                             ii.     Innersource – Firms adopting OSS atmosphere within its boundaries . The work highlights that the usefulness of productive deferral is undermined because firms inherently face deadlines due to up-front investment \n9.     Collaboration through open superposition is distinct from hierarchies in that the work is not directed and planned from above; rather, work choices are made with high levels of autonomy and little planning. It is also distinct from organizing common to firms in that there is no system that defers and pools payoffs, as do capital investment and employee salaries; rather, the work is mostly constrained to that which has an immediate motivating payoff. It is also distinct from a market because while it conducts a type of search it lacks a pricing mechanism \na.     Superposition is distinct from but complementary to Benkler’s 2002 commons- based peer production, because we focus on the sequencing of project work and identify the role of productive deferral and artifact-led situated search \nb.     Open superposition is perhaps closer ot the organization of knowledge production in “the republic of science” (Polyani 1962)","page":"29-50","title":"Collaboration through open superposition: A theory of the open source way","type":"article-journal","volume":"38"},"uris":["http://www.mendeley.com/documents/?uuid=61a112fe-6939-42d2-b466-887e56efa773"]},{"id":"ITEM-2","itemData":{"abstract":"To manage work interdependencies, online communities draw on a variety of arm’s length coordination mechanisms offered by information technology platforms and associated practices. However, “unresolved interdependencies” remain that cannot be addressed by such arm’s length mechanisms. These interdepend- encies reflect, for example, unidentified or emerging knowledge-based dependencies between the community members or unaccounted relationships between ongoing community tasks. At the same time, online communi- ties cannot resort to hierarchical coordination mechanisms such as incentives or command structures to address such interdependencies. So, how do they manage such interdependencies? To address this question, we conduct an exploratory, theory-generating case study involving qualitative and computational analyses of development activities within an open source software community: Rubinius. We analyze the ongoing management of interde- pendencies within the community and find that unresolved interdependencies are associated with alternatively structured sequences of activities, which we define as routines. In particular, we observe that two distinct classes of interdependencies—development and developer interdependencies—are associated with alternative forms of routine variation. We identify two generalized routine components—direct implementation and knowledge integration, which address these two distinct classes of unresolved interdependencies. In particular, direct imple- mentation deals with development interdependencies within the code that are not already coordinated through modular interfaces, while knowledge integration resolves unaccounted interdependencies between developers. We conclude with implications for research into organizing principles for online communities and note the significance of our findings for the study of coordination in organization studies in general.","author":[{"dropping-particle":"","family":"Lindberg","given":"Aron","non-dropping-particle":"","parse-names":false,"suffix":""},{"dropping-particle":"","family":"Berente","given":"Nick","non-dropping-particle":"","parse-names":false,"suffix":""},{"dropping-particle":"","family":"Gaskin","given":"James","non-dropping-particle":"","parse-names":false,"suffix":""},{"dropping-particle":"","family":"Lyytinen","given":"Kalle","non-dropping-particle":"","parse-names":false,"suffix":""}],"container-title":"Information Systems Research","id":"ITEM-2","issue":"December","issued":{"date-parts":[["2016"]]},"page":"1-22","title":"Coordinating interdependencies in online communities: A study of an open source software project","type":"article-journal"},"uris":["http://www.mendeley.com/documents/?uuid=3be3c8a8-d6f7-4242-8ea0-05000aabccd8"]}],"mendeley":{"formattedCitation":"(Howison and Crowston 2014, Lindberg et al. 2016)","manualFormatting":"(e.g. Howison and Crowston 2014, Lindberg et al. 2016)","plainTextFormattedCitation":"(Howison and Crowston 2014, Lindberg et al. 2016)","previouslyFormattedCitation":"(Howison and Crowston 2014, Lindberg et al. 2016)"},"properties":{"noteIndex":0},"schema":"https://github.com/citation-style-language/schema/raw/master/csl-citation.json"}</w:instrText>
-            </w:r>
-            <w:r>
-              <w:fldChar w:fldCharType="separate"/>
-            </w:r>
-            <w:r>
-              <w:rPr>
-                <w:noProof/>
-              </w:rPr>
-              <w:t>(</w:t>
-            </w:r>
-            <w:r>
-              <w:rPr>
-                <w:noProof/>
-              </w:rPr>
-              <w:t xml:space="preserve">e.g. </w:t>
-            </w:r>
-            <w:r>
-              <w:rPr>
-                <w:noProof/>
-              </w:rPr>
-              <w:t>Howison and Crowston 2014, Lindberg et al. 2016)</w:t>
-            </w:r>
-            <w:r>
-              <w:fldChar w:fldCharType="end"/>
-            </w:r>
-            <w:r>
+              <w:rPr>
+                <w:rFonts w:ascii="Cambria" w:hAnsi="Cambria"/>
+              </w:rPr>
               <w:t xml:space="preserve"> in FLOSS projects, as it takes a </w:t>
             </w:r>
             <w:r>
+              <w:rPr>
+                <w:rFonts w:ascii="Cambria" w:hAnsi="Cambria"/>
+              </w:rPr>
               <w:lastRenderedPageBreak/>
               <w:t>significant step in establishing the role of work organization as a key driver for contributors’ motivations and also as an antecedent to project success</w:t>
             </w:r>
@@ -2269,55 +2289,47 @@
               </w:rPr>
             </w:pPr>
             <w:r>
-              <w:t xml:space="preserve">It </w:t>
-            </w:r>
-            <w:r>
-              <w:t>advances the literature surrounding</w:t>
-            </w:r>
-            <w:r>
-              <w:t xml:space="preserve"> organizational participation in FLOSS projects</w:t>
-            </w:r>
-            <w:r>
-              <w:t xml:space="preserve"> </w:t>
-            </w:r>
-            <w:r>
+              <w:rPr>
+                <w:rFonts w:ascii="Cambria" w:hAnsi="Cambria"/>
+              </w:rPr>
+              <w:t xml:space="preserve">It advances the literature surrounding organizational participation in FLOSS projects </w:t>
+            </w:r>
+            <w:r>
+              <w:rPr>
+                <w:rFonts w:ascii="Cambria" w:hAnsi="Cambria"/>
+              </w:rPr>
               <w:fldChar w:fldCharType="begin" w:fldLock="1"/>
             </w:r>
             <w:r>
-              <w:instrText>ADDIN CSL_CITATION {"citationItems":[{"id":"ITEM-1","itemData":{"DOI":"10.1016/j.jss.2010.09.004","author":[{"dropping-particle":"","family":"Capra","given":"Eugenio","non-dropping-particle":"","parse-names":false,"suffix":""},{"dropping-particle":"","family":"Francalanci","given":"Chiara","non-dropping-particle":"","parse-names":false,"suffix":""},{"dropping-particle":"","family":"Merlo","given":"Francesco","non-dropping-particle":"","parse-names":false,"suffix":""},{"dropping-particle":"","family":"Rossi-lamastra","given":"Cristina","non-dropping-particle":"","parse-names":false,"suffix":""}],"container-title":"The Journal of Systems and Software","id":"ITEM-1","issued":{"date-parts":[["2011"]]},"page":"144-161","title":"Firms ’ involvement in open source projects : A trade-off between software structural quality and popularity","type":"article-journal","volume":"84"},"uris":["http://www.mendeley.com/documents/?uuid=84d79e7b-567e-4547-939e-659cab10f7e4"]},{"id":"ITEM-2","itemData":{"DOI":"10.1287/isre.2014.0539","ISBN":"1047-7047\\r1526-5536","ISSN":"10477047","abstract":"Voluntary contributions are crucial to the success of open source software (OSS) projects. Firms sponsoring OSS projects may face substantial challenges in soliciting such contributions, since volunteer participants are neither regulated by an employment contract nor offered financial incentives. Although prior work has shown the positive impact of motivation on the effort expended by volunteer participants, there is limited understanding of how specific firm attributes shape volunteers' intrinsic motivation. We offer a theoretical model of how the perceived community-based credibility and openness of the sponsoring firm have a positive impact on the intrinsic motivation of volunteer participants. The model is explored using survey data on volunteer participants from two sponsored OSS projects. Results show that a sponsoring firm's community-based credibility (OSS developers' perception of its expertise and trustworthiness) and openness (its mutual knowledge exchange with the community) strengthen the volunteer participants' social identification with the firm-sponsored community, which in turn reinforces their intrinsic motivation to participate. Moreover, the perceived community-based credibility of a sponsoring firm directly enhances volunteer participants' intrinsic motivation, whereas perceived openness fails to affect motivation without the mediating mechanism of social identification. Implications for firms seeking voluntary contributions for their sponsored OSS projects are discussed. [ABSTRACT FROM AUTHOR]","author":[{"dropping-particle":"","family":"Spaeth","given":"Sebastian","non-dropping-particle":"","parse-names":false,"suffix":""},{"dropping-particle":"","family":"Krogh","given":"Georg","non-dropping-particle":"von","parse-names":false,"suffix":""},{"dropping-particle":"","family":"He","given":"Fang","non-dropping-particle":"","parse-names":false,"suffix":""}],"container-title":"Information Systems Research","id":"ITEM-2","issue":"1","issued":{"date-parts":[["2015"]]},"page":"224-237","title":"Perceived firm attributes and intrinsic motivation in sponsored open source software projects","type":"article-journal","volume":"26"},"uris":["http://www.mendeley.com/documents/?uuid=ff4cb4e9-681d-4787-b64d-01049c9f237f"]},{"id":"ITEM-3","itemData":{"abstract":"Software engineering is still a relatively young field, struggling to develop consistent standards and methods across the domain. For a given project, de- velopers can choose from dozens of models, tools, platforms, and languages for specification, design, implementation, and testing. The globalization of software engineering and the rise of Open Source further complicate the issues as firms now must collaborate and coordinate with other firms and individu- als possessing a myriad of goals, norms, values, expertise, and preferences. This thesis uses four empirical studies to take a vertical examination of Open Source ecosystems and identify the way that foundations, firms, and individu- als come together to create large scale software ecosystems and produce world class software despite their differing goals and values. First, I examine Open Source as a collaborative phenomenon between firms and non-profit foundations that support many communities and identify the ways in which non-profit foundations enable member firms to create value in the ecosystem. Next, an empirical study of direct collaboration between firms within the Eclipse system reveals that most firms operate relatively indepen- dently, but there is still heavy reliance on a single dominant player for core portions of the ecosystem. I then evaluate how the presence of commercial firms affects the attraction and retention of volunteer developers in an Open Source community. The final study examines how individual developers man- age their dependencies in Open Source and extends the socio-technical con- gruence metric to address changing requirements and facilitate the metric as a tool for continual use. Finally, based on the findings of these studies, I close with a set of recommendations for stakeholders investing in Open Source.","author":[{"dropping-particle":"","family":"Wagstrom","given":"Patrick Adam","non-dropping-particle":"","parse-names":false,"suffix":""}],"id":"ITEM-3","issued":{"date-parts":[["2009"]]},"publisher":"Carnegie Mellon University","title":"Vertical interaction in open software engineering communities","type":"thesis"},"uris":["http://www.mendeley.com/documents/?uuid=64d7cdff-e2c6-4e5e-87f3-37faee472d2e"]},{"id":"ITEM-4","itemData":{"DOI":"10.1287/isre.1060.0082","ISBN":"1047-7047","ISSN":"10477047","PMID":"208144071","abstract":"What differentiates successful from unsuccessful open source software projects? This paper develops and tests a model of the impacts of license restrictiveness and organizational sponsorship on two indicators of success: user interest in, and development activity on, open source software development projects. Using data gathered from Freshmeat.net and project home pages, the main conclusions derived from the analysis are that (1) license restrictiveness and organizational sponsorship interact to influence user perceptions of the likely utility of open source software in such a way that users are most attracted to projects that are sponsored by nonmarket organizations and that employ nonrestrictive licenses, and (2) licensing and sponsorship address complementary developer motivations such that the influence of licensing on development activity depends on what kind of organizational sponsor a project has. Theoretical and practical implications are discussed, and the paper outlines several avenues for future research.","author":[{"dropping-particle":"","family":"Stewart","given":"Katherine J.","non-dropping-particle":"","parse-names":false,"suffix":""},{"dropping-particle":"","family":"Ammeter","given":"Anthony P.","non-dropping-particle":"","parse-names":false,"suffix":""},{"dropping-particle":"","family":"Maruping","given":"Likoebe M.","non-dropping-particle":"","parse-names":false,"suffix":""}],"container-title":"Information Systems Research","id":"ITEM-4","issue":"2","issued":{"date-parts":[["2006"]]},"page":"126-144","title":"Impacts of license choice and organizational sponsorship on user interest and development activity in open source software projects","type":"article-journal","volume":"17"},"uris":["http://www.mendeley.com/documents/?uuid=addcd0b7-05bc-4acf-b5e9-1c6d1d03e2b5"]},{"id":"ITEM-5","itemData":{"ISBN":"02767783 (ISSN)","ISSN":"02767783 (ISSN)","abstract":"A frequent characterization of open source software is the somewhat outdated, mythical one of a collective of supremely talented software hackers freely volunteering their services to produce uniformly high-quality software. I contend that the open source software phenomenon has metamorphosed into a more mainstream and commercially viable form, which I label as OSS 2.0. I illustrate this transformation using a framework of process and product factors, and discuss how the bazaar metaphor, which up to now has been associated with the open source development process, has actually shifted to become a metaphor better suited to the OSS 2.0 product delivery and support process. Overall the OSS 2.0 phenomenon is significantly different from its free software antecedent. Its emergence accentuates the fundamental alteration of the basic ground rules in the software landscape, signifying the end of the proprietary-driven model that has prevailed for the past 20 years or so. Thus, a clear understanding of the characteristics of the emergent OSS 2.0 phenomenon is required to address key challenges for research and practice.","author":[{"dropping-particle":"","family":"Fitzgerald","given":"Brian","non-dropping-particle":"","parse-names":false,"suffix":""}],"container-title":"MIS Quarterly","id":"ITEM-5","issue":"3","issued":{"date-parts":[["2006"]]},"page":"587-598","title":"The transformation of open source software","type":"article-journal","volume":"30"},"uris":["http://www.mendeley.com/documents/?uuid=15ef6ec3-b29d-43e7-9c71-fcb0369603af"]}],"mendeley":{"formattedCitation":"(Capra et al. 2011, Fitzgerald 2006, Spaeth et al. 2015, Stewart et al. 2006, Wagstrom 2009)","plainTextFormattedCitation":"(Capra et al. 2011, Fitzgerald 2006, Spaeth et al. 2015, Stewart et al. 2006, Wagstrom 2009)","previouslyFormattedCitation":"(Capra et al. 2011, Fitzgerald 2006, Spaeth et al. 2015, Stewart et al. 2006, Wagstrom 2009)"},"properties":{"noteIndex":0},"schema":"https://github.com/citation-style-language/schema/raw/master/csl-citation.json"}</w:instrText>
-            </w:r>
-            <w:r>
+              <w:rPr>
+                <w:rFonts w:ascii="Cambria" w:hAnsi="Cambria"/>
+              </w:rPr>
+              <w:instrText>ADDIN CSL_CITATION {"citationItems":[{"id":"ITEM-1","itemData":{"DOI":"10.1016/j.jss.2010.09.004","author":[{"dropping-particle":"","family":"Capra","given":"Eugenio","non-dropping-particle":"","parse-names":false,"suffix":""},{"dropping-particle":"","family":"Francalanci","given":"Chiara","non-dropping-particle":"","parse-names":false,"suffix":""},{"dropping-particle":"","family":"Merlo","given":"Francesco","non-dropping-particle":"","parse-names":false,"suffix":""},{"dropping-particle":"","family":"Rossi-lamastra","given":"Cristina","non-dropping-particle":"","parse-names":false,"suffix":""}],"container-title":"The Journal of Systems and Software","id":"ITEM-1","issued":{"date-parts":[["2011"]]},"page":"144-161","title":"Firms ’ involvement in open source projects : A trade-off between software structural quality and popularity","type":"article-journal","volume":"84"},"uris":["http://www.mendeley.com/documents/?uuid=84d79e7b-567e-4547-939e-659cab10f7e4"]},{"id":"ITEM-2","itemData":{"DOI":"10.1287/isre.2014.0539","ISBN":"1047-7047\\r1526-5536","ISSN":"10477047","abstract":"Voluntary contributions are crucial to the success of open source software (OSS) projects. Firms sponsoring OSS projects may face substantial challenges in soliciting such contributions, since volunteer participants are neither regulated by an employment contract nor offered financial incentives. Although prior work has shown the positive impact of motivation on the effort expended by volunteer participants, there is limited understanding of how specific firm attributes shape volunteers' intrinsic motivation. We offer a theoretical model of how the perceived community-based credibility and openness of the sponsoring firm have a positive impact on the intrinsic motivation of volunteer participants. The model is explored using survey data on volunteer participants from two sponsored OSS projects. Results show that a sponsoring firm's community-based credibility (OSS developers' perception of its expertise and trustworthiness) and openness (its mutual knowledge exchange with the community) strengthen the volunteer participants' social identification with the firm-sponsored community, which in turn reinforces their intrinsic motivation to participate. Moreover, the perceived community-based credibility of a sponsoring firm directly enhances volunteer participants' intrinsic motivation, whereas perceived openness fails to affect motivation without the mediating mechanism of social identification. Implications for firms seeking voluntary contributions for their sponsored OSS projects are discussed. [ABSTRACT FROM AUTHOR]","author":[{"dropping-particle":"","family":"Spaeth","given":"Sebastian","non-dropping-particle":"","parse-names":false,"suffix":""},{"dropping-particle":"","family":"Krogh","given":"Georg","non-dropping-particle":"von","parse-names":false,"suffix":""},{"dropping-particle":"","family":"He","given":"Fang","non-dropping-particle":"","parse-names":false,"suffix":""}],"container-title":"Information Systems Research","id":"ITEM-2","issue":"1","issued":{"date-parts":[["2015"]]},"page":"224-237","title":"Perceived firm attributes and intrinsic motivation in sponsored open source software projects","type":"article-journal","volume":"26"},"uris":["http://www.mendeley.com/documents/?uuid=ff4cb4e9-681d-4787-b64d-01049c9f237f"]},{"id":"ITEM-3","itemData":{"abstract":"Software engineering is still a relatively young field, struggling to develop consistent standards and methods across the domain. For a given project, de- velopers can choose from dozens of models, tools, platforms, and languages for specification, design, implementation, and testing. The globalization of software engineering and the rise of Open Source further complicate the issues as firms now must collaborate and coordinate with other firms and individu- als possessing a myriad of goals, norms, values, expertise, and preferences. This thesis uses four empirical studies to take a vertical examination of Open Source ecosystems and identify the way that foundations, firms, and individu- als come together to create large scale software ecosystems and produce world class software despite their differing goals and values. First, I examine Open Source as a collaborative phenomenon between firms and non-profit foundations that support many communities and identify the ways in which non-profit foundations enable member firms to create value in the ecosystem. Next, an empirical study of direct collaboration between firms within the Eclipse system reveals that most firms operate relatively indepen- dently, but there is still heavy reliance on a single dominant player for core portions of the ecosystem. I then evaluate how the presence of commercial firms affects the attraction and retention of volunteer developers in an Open Source community. The final study examines how individual developers man- age their dependencies in Open Source and extends the socio-technical con- gruence metric to address changing requirements and facilitate the metric as a tool for continual use. Finally, based on the findings of these studies, I close with a set of recommendations for stakeholders investing in Open Source.","author":[{"dropping-particle":"","family":"Wagstrom","given":"Patrick Adam","non-dropping-particle":"","parse-names":false,"suffix":""}],"id":"ITEM-3","issued":{"date-parts":[["2009"]]},"publisher":"Carnegie Mellon University","title":"Vertical interaction in open software engineering communities","type":"thesis"},"uris":["http://www.mendeley.com/documents/?uuid=64d7cdff-e2c6-4e5e-87f3-37faee472d2e"]},{"id":"ITEM-4","itemData":{"DOI":"10.1287/isre.1060.0082","ISBN":"1047-7047","ISSN":"10477047","PMID":"208144071","abstract":"What differentiates successful from unsuccessful open source software projects? This paper develops and tests a model of the impacts of license restrictiveness and organizational sponsorship on two indicators of success: user interest in, and development activity on, open source software development projects. Using data gathered from Freshmeat.net and project home pages, the main conclusions derived from the analysis are that (1) license restrictiveness and organizational sponsorship interact to influence user perceptions of the likely utility of open source software in such a way that users are most attracted to projects that are sponsored by nonmarket organizations and that employ nonrestrictive licenses, and (2) licensing and sponsorship address complementary developer motivations such that the influence of licensing on development activity depends on what kind of organizational sponsor a project has. Theoretical and practical implications are discussed, and the paper outlines several avenues for future research.","author":[{"dropping-particle":"","family":"Stewart","given":"Katherine J.","non-dropping-particle":"","parse-names":false,"suffix":""},{"dropping-particle":"","family":"Ammeter","given":"Anthony P.","non-dropping-particle":"","parse-names":false,"suffix":""},{"dropping-particle":"","family":"Maruping","given":"Likoebe M.","non-dropping-particle":"","parse-names":false,"suffix":""}],"container-title":"Information Systems Research","id":"ITEM-4","issue":"2","issued":{"date-parts":[["2006"]]},"page":"126-144","title":"Impacts of license choice and organizational sponsorship on user interest and development activity in open source software projects","type":"article-journal","volume":"17"},"uris":["http://www.mendeley.com/documents/?uuid=addcd0b7-05bc-4acf-b5e9-1c6d1d03e2b5"]},{"id":"ITEM-5","itemData":{"ISBN":"02767783 (ISSN)","ISSN":"02767783 (ISSN)","abstract":"A frequent characterization of open source software is the somewhat outdated, mythical one of a collective of supremely talented software hackers freely volunteering their services to produce uniformly high-quality software. I contend that the open source software phenomenon has metamorphosed into a more mainstream and commercially viable form, which I label as OSS 2.0. I illustrate this transformation using a framework of process and product factors, and discuss how the bazaar metaphor, which up to now has been associated with the open source development process, has actually shifted to become a metaphor better suited to the OSS 2.0 product delivery and support process. Overall the OSS 2.0 phenomenon is significantly different from its free software antecedent. Its emergence accentuates the fundamental alteration of the basic ground rules in the software landscape, signifying the end of the proprietary-driven model that has prevailed for the past 20 years or so. Thus, a clear understanding of the characteristics of the emergent OSS 2.0 phenomenon is required to address key challenges for research and practice.","author":[{"dropping-particle":"","family":"Fitzgerald","given":"Brian","non-dropping-particle":"","parse-names":false,"suffix":""}],"container-title":"MIS Quarterly","id":"ITEM-5","issue":"3","issued":{"date-parts":[["2006"]]},"page":"587-598","title":"The transformation of open source software","type":"article-journal","volume":"30"},"uris":["http://www.mendeley.com/documents/?uuid=15ef6ec3-b29d-43e7-9c71-fcb0369603af"]}],"mendeley":{"formattedCitation":"(Capra et al. 2011; Fitzgerald 2006; Spaeth et al. 2015; Stewart et al. 2006; Wagstrom 2009)","plainTextFormattedCitation":"(Capra et al. 2011; Fitzgerald 2006; Spaeth et al. 2015; Stewart et al. 2006; Wagstrom 2009)","previouslyFormattedCitation":"(Capra et al. 2011; Fitzgerald 2006; Spaeth et al. 2015; Stewart et al. 2006; Wagstrom 2009)"},"properties":{"noteIndex":0},"schema":"https://github.com/citation-style-language/schema/raw/master/csl-citation.json"}</w:instrText>
+            </w:r>
+            <w:r>
+              <w:rPr>
+                <w:rFonts w:ascii="Cambria" w:hAnsi="Cambria"/>
+              </w:rPr>
               <w:fldChar w:fldCharType="separate"/>
             </w:r>
             <w:r>
               <w:rPr>
+                <w:rFonts w:ascii="Cambria" w:hAnsi="Cambria"/>
                 <w:noProof/>
               </w:rPr>
-              <w:t>(Capra et al. 2011, Fitzgerald 2006, Spaeth et al. 2015, Stewart et al. 2006, Wagstrom 2009)</w:t>
-            </w:r>
-            <w:r>
+              <w:t>(Capra et al. 2011; Fitzgerald 2006; Spaeth et al. 2015; Stewart et al. 2006; Wagstrom 2009)</w:t>
+            </w:r>
+            <w:r>
+              <w:rPr>
+                <w:rFonts w:ascii="Cambria" w:hAnsi="Cambria"/>
+              </w:rPr>
               <w:fldChar w:fldCharType="end"/>
             </w:r>
             <w:r>
-              <w:t xml:space="preserve"> by enhancing our</w:t>
-            </w:r>
-            <w:r>
-              <w:t xml:space="preserve"> understanding of how </w:t>
-            </w:r>
-            <w:r>
-              <w:t>organizational participation</w:t>
-            </w:r>
-            <w:r>
-              <w:t xml:space="preserve"> influence</w:t>
-            </w:r>
-            <w:r>
-              <w:t>s FLOSS projects in general  and</w:t>
-            </w:r>
-            <w:r>
-              <w:t xml:space="preserve"> </w:t>
-            </w:r>
-            <w:r>
-              <w:t>their work structures in particular</w:t>
+              <w:rPr>
+                <w:rFonts w:ascii="Cambria" w:hAnsi="Cambria"/>
+              </w:rPr>
+              <w:t xml:space="preserve"> by enhancing our understanding of how organizational participation influences FLOSS projects in general  and their work structures in particular</w:t>
             </w:r>
           </w:p>
           <w:p>
@@ -2332,28 +2344,11 @@
               </w:rPr>
             </w:pPr>
             <w:r>
-              <w:t xml:space="preserve">Lastly, this essay introduces </w:t>
-            </w:r>
-            <w:r>
-              <w:t xml:space="preserve"> a clear construct for the concept of superposition</w:t>
-            </w:r>
-            <w:r>
-              <w:t xml:space="preserve"> using which </w:t>
-            </w:r>
-            <w:r>
-              <w:t xml:space="preserve">the </w:t>
-            </w:r>
-            <w:r>
-              <w:t>boundary</w:t>
-            </w:r>
-            <w:r>
-              <w:t xml:space="preserve"> conditions associated with the construct</w:t>
-            </w:r>
-            <w:r>
-              <w:t xml:space="preserve"> was identified</w:t>
-            </w:r>
-            <w:bookmarkStart w:id="1" w:name="_GoBack"/>
-            <w:bookmarkEnd w:id="1"/>
+              <w:rPr>
+                <w:rFonts w:ascii="Cambria" w:hAnsi="Cambria"/>
+              </w:rPr>
+              <w:t>Lastly, this essay introduces a clear construct for the concept of superposition using which the boundary conditions associated with the construct was identified</w:t>
+            </w:r>
           </w:p>
         </w:tc>
       </w:tr>
@@ -2428,56 +2423,272 @@
         <w:tblLook w:val="04A0" w:firstRow="1" w:lastRow="0" w:firstColumn="1" w:lastColumn="0" w:noHBand="0" w:noVBand="1"/>
       </w:tblPr>
       <w:tblGrid>
-        <w:gridCol w:w="2122"/>
-        <w:gridCol w:w="10772"/>
+        <w:gridCol w:w="1555"/>
+        <w:gridCol w:w="11339"/>
       </w:tblGrid>
       <w:tr>
         <w:tc>
           <w:tcPr>
-            <w:tcW w:w="2122" w:type="dxa"/>
+            <w:tcW w:w="1555" w:type="dxa"/>
           </w:tcPr>
           <w:p>
             <w:pPr>
               <w:rPr>
                 <w:rFonts w:ascii="Cambria" w:hAnsi="Cambria"/>
-              </w:rPr>
-            </w:pPr>
-            <w:r>
-              <w:rPr>
-                <w:rFonts w:ascii="Cambria" w:hAnsi="Cambria"/>
+                <w:b/>
+                <w:bCs/>
+              </w:rPr>
+            </w:pPr>
+            <w:r>
+              <w:rPr>
+                <w:rFonts w:ascii="Cambria" w:hAnsi="Cambria"/>
+                <w:b/>
+                <w:bCs/>
               </w:rPr>
               <w:t>Research Question</w:t>
+            </w:r>
+            <w:r>
+              <w:rPr>
+                <w:rFonts w:ascii="Cambria" w:hAnsi="Cambria"/>
+                <w:b/>
+                <w:bCs/>
+              </w:rPr>
+              <w:t>s</w:t>
             </w:r>
           </w:p>
         </w:tc>
         <w:tc>
           <w:tcPr>
-            <w:tcW w:w="10772" w:type="dxa"/>
+            <w:tcW w:w="11339" w:type="dxa"/>
           </w:tcPr>
           <w:p>
             <w:pPr>
               <w:rPr>
                 <w:rFonts w:ascii="Cambria" w:hAnsi="Cambria"/>
-              </w:rPr>
-            </w:pPr>
-            <w:r>
-              <w:rPr>
-                <w:rFonts w:ascii="Cambria" w:hAnsi="Cambria"/>
+                <w:b/>
+                <w:bCs/>
+              </w:rPr>
+            </w:pPr>
+            <w:r>
+              <w:rPr>
+                <w:rFonts w:ascii="Cambria" w:hAnsi="Cambria"/>
+                <w:b/>
+                <w:bCs/>
               </w:rPr>
               <w:t>Problem formulation:</w:t>
             </w:r>
           </w:p>
           <w:p>
             <w:pPr>
-              <w:rPr>
-                <w:rFonts w:ascii="Cambria" w:hAnsi="Cambria"/>
-              </w:rPr>
-            </w:pPr>
-            <w:r>
-              <w:rPr>
-                <w:rFonts w:ascii="Cambria" w:hAnsi="Cambria"/>
-              </w:rPr>
-              <w:t>Research question:</w:t>
+              <w:pStyle w:val="ListParagraph"/>
+              <w:numPr>
+                <w:ilvl w:val="0"/>
+                <w:numId w:val="10"/>
+              </w:numPr>
+              <w:rPr>
+                <w:rFonts w:ascii="Cambria" w:hAnsi="Cambria"/>
+              </w:rPr>
+            </w:pPr>
+            <w:r>
+              <w:t>Need for</w:t>
+            </w:r>
+            <w:r>
+              <w:t xml:space="preserve"> a deeper understanding </w:t>
+            </w:r>
+            <w:r>
+              <w:t>of</w:t>
+            </w:r>
+            <w:r>
+              <w:t xml:space="preserve"> the mechanisms associated with FLOSS team composition </w:t>
+            </w:r>
+            <w:r>
+              <w:t xml:space="preserve">determined by the proportion of contributors who are given write access to the source code </w:t>
+            </w:r>
+            <w:r>
+              <w:t>and its influence on the survival of the project</w:t>
+            </w:r>
+            <w:r>
+              <w:rPr>
+                <w:rFonts w:ascii="Cambria" w:hAnsi="Cambria"/>
+              </w:rPr>
+              <w:t xml:space="preserve"> </w:t>
+            </w:r>
+          </w:p>
+          <w:p>
+            <w:pPr>
+              <w:pStyle w:val="ListParagraph"/>
+              <w:numPr>
+                <w:ilvl w:val="0"/>
+                <w:numId w:val="10"/>
+              </w:numPr>
+              <w:rPr>
+                <w:rFonts w:ascii="Cambria" w:hAnsi="Cambria"/>
+              </w:rPr>
+            </w:pPr>
+            <w:r>
+              <w:rPr>
+                <w:rFonts w:ascii="Cambria" w:hAnsi="Cambria"/>
+              </w:rPr>
+              <w:t xml:space="preserve">Establish the importance </w:t>
+            </w:r>
+            <w:r>
+              <w:rPr>
+                <w:rFonts w:ascii="Cambria" w:hAnsi="Cambria"/>
+              </w:rPr>
+              <w:t>of informal network governance</w:t>
+            </w:r>
+            <w:r>
+              <w:rPr>
+                <w:rFonts w:ascii="Cambria" w:hAnsi="Cambria"/>
+              </w:rPr>
+              <w:t xml:space="preserve"> facilitated by source code access restrictions</w:t>
+            </w:r>
+            <w:r>
+              <w:rPr>
+                <w:rFonts w:ascii="Cambria" w:hAnsi="Cambria"/>
+              </w:rPr>
+              <w:t xml:space="preserve"> in open source communities</w:t>
+            </w:r>
+          </w:p>
+          <w:p>
+            <w:pPr>
+              <w:pStyle w:val="ListParagraph"/>
+              <w:numPr>
+                <w:ilvl w:val="0"/>
+                <w:numId w:val="10"/>
+              </w:numPr>
+              <w:rPr>
+                <w:rFonts w:ascii="Cambria" w:hAnsi="Cambria"/>
+              </w:rPr>
+            </w:pPr>
+            <w:r>
+              <w:rPr>
+                <w:rFonts w:ascii="Cambria" w:hAnsi="Cambria"/>
+              </w:rPr>
+              <w:t>Understand how informal network governance mechanisms interact with formal governance mechanisms when</w:t>
+            </w:r>
+            <w:r>
+              <w:rPr>
+                <w:rFonts w:ascii="Cambria" w:hAnsi="Cambria"/>
+              </w:rPr>
+              <w:t xml:space="preserve"> organizational </w:t>
+            </w:r>
+            <w:r>
+              <w:rPr>
+                <w:rFonts w:ascii="Cambria" w:hAnsi="Cambria"/>
+              </w:rPr>
+              <w:t xml:space="preserve">takes </w:t>
+            </w:r>
+            <w:r>
+              <w:rPr>
+                <w:rFonts w:ascii="Cambria" w:hAnsi="Cambria"/>
+              </w:rPr>
+              <w:t xml:space="preserve">ownership </w:t>
+            </w:r>
+            <w:r>
+              <w:rPr>
+                <w:rFonts w:ascii="Cambria" w:hAnsi="Cambria"/>
+              </w:rPr>
+              <w:t>of FLOSS projects and introduces project management practices</w:t>
+            </w:r>
+          </w:p>
+          <w:p>
+            <w:pPr>
+              <w:pStyle w:val="ListParagraph"/>
+              <w:numPr>
+                <w:ilvl w:val="0"/>
+                <w:numId w:val="10"/>
+              </w:numPr>
+              <w:rPr>
+                <w:rFonts w:ascii="Cambria" w:hAnsi="Cambria"/>
+              </w:rPr>
+            </w:pPr>
+            <w:r>
+              <w:rPr>
+                <w:rFonts w:ascii="Cambria" w:hAnsi="Cambria"/>
+              </w:rPr>
+              <w:t xml:space="preserve">Study the drivers that influence the sustenance of </w:t>
+            </w:r>
+            <w:r>
+              <w:rPr>
+                <w:rFonts w:ascii="Cambria" w:hAnsi="Cambria"/>
+              </w:rPr>
+              <w:t xml:space="preserve">FLOSS </w:t>
+            </w:r>
+            <w:r>
+              <w:rPr>
+                <w:rFonts w:ascii="Cambria" w:hAnsi="Cambria"/>
+              </w:rPr>
+              <w:t>projects</w:t>
+            </w:r>
+          </w:p>
+          <w:p>
+            <w:pPr>
+              <w:rPr>
+                <w:rFonts w:ascii="Cambria" w:hAnsi="Cambria"/>
+                <w:b/>
+                <w:bCs/>
+              </w:rPr>
+            </w:pPr>
+            <w:r>
+              <w:rPr>
+                <w:rFonts w:ascii="Cambria" w:hAnsi="Cambria"/>
+                <w:b/>
+                <w:bCs/>
+              </w:rPr>
+              <w:t>Research question</w:t>
+            </w:r>
+            <w:r>
+              <w:rPr>
+                <w:rFonts w:ascii="Cambria" w:hAnsi="Cambria"/>
+                <w:b/>
+                <w:bCs/>
+              </w:rPr>
+              <w:t>s</w:t>
+            </w:r>
+            <w:r>
+              <w:rPr>
+                <w:rFonts w:ascii="Cambria" w:hAnsi="Cambria"/>
+                <w:b/>
+                <w:bCs/>
+              </w:rPr>
+              <w:t>:</w:t>
+            </w:r>
+          </w:p>
+          <w:p>
+            <w:pPr>
+              <w:pStyle w:val="ListParagraph"/>
+              <w:numPr>
+                <w:ilvl w:val="0"/>
+                <w:numId w:val="10"/>
+              </w:numPr>
+              <w:rPr>
+                <w:rFonts w:ascii="Cambria" w:hAnsi="Cambria"/>
+              </w:rPr>
+            </w:pPr>
+            <w:r>
+              <w:rPr>
+                <w:rFonts w:ascii="Cambria" w:hAnsi="Cambria"/>
+              </w:rPr>
+              <w:t xml:space="preserve">What role does contributor access restrictions have in influencing the survival of FLOSS projects? </w:t>
+            </w:r>
+          </w:p>
+          <w:p>
+            <w:pPr>
+              <w:pStyle w:val="ListParagraph"/>
+              <w:numPr>
+                <w:ilvl w:val="0"/>
+                <w:numId w:val="10"/>
+              </w:numPr>
+              <w:rPr>
+                <w:rFonts w:ascii="Cambria" w:hAnsi="Cambria"/>
+              </w:rPr>
+            </w:pPr>
+            <w:r>
+              <w:rPr>
+                <w:rFonts w:ascii="Cambria" w:hAnsi="Cambria"/>
+              </w:rPr>
+              <w:t>How does organizational ownership moderate this relationship?</w:t>
             </w:r>
           </w:p>
         </w:tc>
@@ -2485,17 +2696,21 @@
       <w:tr>
         <w:tc>
           <w:tcPr>
-            <w:tcW w:w="2122" w:type="dxa"/>
+            <w:tcW w:w="1555" w:type="dxa"/>
           </w:tcPr>
           <w:p>
             <w:pPr>
               <w:rPr>
                 <w:rFonts w:ascii="Cambria" w:hAnsi="Cambria"/>
-              </w:rPr>
-            </w:pPr>
-            <w:r>
-              <w:rPr>
-                <w:rFonts w:ascii="Cambria" w:hAnsi="Cambria"/>
+                <w:b/>
+                <w:bCs/>
+              </w:rPr>
+            </w:pPr>
+            <w:r>
+              <w:rPr>
+                <w:rFonts w:ascii="Cambria" w:hAnsi="Cambria"/>
+                <w:b/>
+                <w:bCs/>
               </w:rPr>
               <w:t>Hypotheses</w:t>
             </w:r>
@@ -2503,32 +2718,198 @@
         </w:tc>
         <w:tc>
           <w:tcPr>
-            <w:tcW w:w="10772" w:type="dxa"/>
+            <w:tcW w:w="11339" w:type="dxa"/>
           </w:tcPr>
           <w:p>
             <w:pPr>
               <w:rPr>
                 <w:rFonts w:ascii="Cambria" w:hAnsi="Cambria"/>
-              </w:rPr>
-            </w:pPr>
-            <w:r>
-              <w:rPr>
-                <w:rFonts w:ascii="Cambria" w:hAnsi="Cambria"/>
+                <w:b/>
+                <w:bCs/>
+              </w:rPr>
+            </w:pPr>
+            <w:r>
+              <w:rPr>
+                <w:rFonts w:ascii="Cambria" w:hAnsi="Cambria"/>
+                <w:b/>
+                <w:bCs/>
               </w:rPr>
               <w:t>Theoretical foundation:</w:t>
             </w:r>
           </w:p>
           <w:p>
             <w:pPr>
-              <w:rPr>
-                <w:rFonts w:ascii="Cambria" w:hAnsi="Cambria"/>
-              </w:rPr>
-            </w:pPr>
-            <w:r>
-              <w:rPr>
-                <w:rFonts w:ascii="Cambria" w:hAnsi="Cambria"/>
+              <w:pStyle w:val="ListParagraph"/>
+              <w:numPr>
+                <w:ilvl w:val="0"/>
+                <w:numId w:val="11"/>
+              </w:numPr>
+              <w:rPr>
+                <w:rFonts w:ascii="Cambria" w:hAnsi="Cambria"/>
+              </w:rPr>
+            </w:pPr>
+            <w:r>
+              <w:rPr>
+                <w:rFonts w:ascii="Cambria" w:hAnsi="Cambria"/>
+              </w:rPr>
+              <w:t xml:space="preserve">Coordination theory </w:t>
+            </w:r>
+            <w:r>
+              <w:rPr>
+                <w:rFonts w:ascii="Cambria" w:hAnsi="Cambria"/>
+              </w:rPr>
+              <w:fldChar w:fldCharType="begin" w:fldLock="1"/>
+            </w:r>
+            <w:r>
+              <w:rPr>
+                <w:rFonts w:ascii="Cambria" w:hAnsi="Cambria"/>
+              </w:rPr>
+              <w:instrText>ADDIN CSL_CITATION {"citationItems":[{"id":"ITEM-1","itemData":{"DOI":"10.1145/174666.174668","ISBN":"0360-0300","ISSN":"0360-0300","PMID":"12149047","abstract":"This survey characterizes an emerging research area, sometimes called coordination theory, that focuses on the interdisciplinary study of coordination. Research in this area uses and extends ideas about coordination from disciplines such as computer science, organization theory, operations research, economics, linguistics, and psychology. A key insight of the framework presented here is that coordination can be seen as the process of managing dependencies among activities. Further progress, therefore, should be possible by characterizing different kinds of dependencies and identifying the coordination processes that can be used to manage them. A variety of processes are analyzed from this perspective, and commonalities across disciplines are identified. Processes analyzed include those for managing shared resources, producer/consumer relationships, simultaneity constraints, and tank/subtask dependencies. Section 3 summarizes ways of applying a coordination perspective in three different domains: (1) understanding the effects of information technology on human organizations and markets, (2) designing cooperative work tools, and (3) designing distributed and parallel computer systems. In the final section, elements of a research agenda in this new area are briefly outlined.","author":[{"dropping-particle":"","family":"Malone","given":"Thomas W","non-dropping-particle":"","parse-names":false,"suffix":""},{"dropping-particle":"","family":"Crowston","given":"Kevin","non-dropping-particle":"","parse-names":false,"suffix":""}],"container-title":"ACM Computing","id":"ITEM-1","issue":"1","issued":{"date-parts":[["1994"]]},"page":"87-119","title":"The interdisciplinary study of coordination","type":"article-journal","volume":"26"},"uris":["http://www.mendeley.com/documents/?uuid=498f14e5-fd0a-459f-a876-f1d89fcd7122"]}],"mendeley":{"formattedCitation":"(Malone and Crowston 1994)","plainTextFormattedCitation":"(Malone and Crowston 1994)","previouslyFormattedCitation":"(Malone and Crowston 1994)"},"properties":{"noteIndex":0},"schema":"https://github.com/citation-style-language/schema/raw/master/csl-citation.json"}</w:instrText>
+            </w:r>
+            <w:r>
+              <w:rPr>
+                <w:rFonts w:ascii="Cambria" w:hAnsi="Cambria"/>
+              </w:rPr>
+              <w:fldChar w:fldCharType="separate"/>
+            </w:r>
+            <w:r>
+              <w:rPr>
+                <w:rFonts w:ascii="Cambria" w:hAnsi="Cambria"/>
+                <w:noProof/>
+              </w:rPr>
+              <w:t>(Malone and Crowston 1994)</w:t>
+            </w:r>
+            <w:r>
+              <w:rPr>
+                <w:rFonts w:ascii="Cambria" w:hAnsi="Cambria"/>
+              </w:rPr>
+              <w:fldChar w:fldCharType="end"/>
+            </w:r>
+          </w:p>
+          <w:p>
+            <w:pPr>
+              <w:pStyle w:val="ListParagraph"/>
+              <w:numPr>
+                <w:ilvl w:val="0"/>
+                <w:numId w:val="11"/>
+              </w:numPr>
+              <w:rPr>
+                <w:rFonts w:ascii="Cambria" w:hAnsi="Cambria"/>
+              </w:rPr>
+            </w:pPr>
+            <w:r>
+              <w:rPr>
+                <w:rFonts w:ascii="Cambria" w:hAnsi="Cambria"/>
+              </w:rPr>
+              <w:t xml:space="preserve">Theory of network governance </w:t>
+            </w:r>
+            <w:r>
+              <w:rPr>
+                <w:rFonts w:ascii="Cambria" w:hAnsi="Cambria"/>
+              </w:rPr>
+              <w:fldChar w:fldCharType="begin" w:fldLock="1"/>
+            </w:r>
+            <w:r>
+              <w:rPr>
+                <w:rFonts w:ascii="Cambria" w:hAnsi="Cambria"/>
+              </w:rPr>
+              <w:instrText>ADDIN CSL_CITATION {"citationItems":[{"id":"ITEM-1","itemData":{"ISSN":"0363-7425","abstract":"A phenomenon of the last 20 years has been the rapid rise of the network form of governance. This governance form has received significant scholarly attention, but, to date, no comprehensive theory for it has been advanced, and no sufficiently detailed and theoretically consistent definition has appeared. Our objective in this article is to provide a theory that explains under what conditions network governance, rigorously defined, has comparative advantage and is therefore likely to emerge and thrive. Our theory integrates transaction cost economics and social network theories, and, in broad strokes, asserts that the network form of governance is a response to exchange conditions of asset specificity, demand uncertainty, task complexity, and frequency. These exchange conditions drive firms toward structurally embedding their transactions, which enables firms to use social mechanisms for coordinating and safeguarding exchanges. When all of these conditions are in place, the network governance form has advantages over both hierarchy and market solutions in simultaneously adapting, coordinating, and safeguarding exchanges.","author":[{"dropping-particle":"","family":"Jones","given":"Candace","non-dropping-particle":"","parse-names":false,"suffix":""},{"dropping-particle":"","family":"Hesterly","given":"William S.","non-dropping-particle":"","parse-names":false,"suffix":""},{"dropping-particle":"","family":"Borgatti","given":"S. P.","non-dropping-particle":"","parse-names":false,"suffix":""}],"container-title":"Academy of Management Review","id":"ITEM-1","issue":"4","issued":{"date-parts":[["1997"]]},"page":"911-945","title":"A General Theory of Network Governance: Exchange Conditions and Social Mechanisms","type":"article-journal","volume":"22"},"uris":["http://www.mendeley.com/documents/?uuid=d64d9b4e-1920-4812-9a38-b48149ed754a"]}],"mendeley":{"formattedCitation":"(Jones et al. 1997)","plainTextFormattedCitation":"(Jones et al. 1997)"},"properties":{"noteIndex":0},"schema":"https://github.com/citation-style-language/schema/raw/master/csl-citation.json"}</w:instrText>
+            </w:r>
+            <w:r>
+              <w:rPr>
+                <w:rFonts w:ascii="Cambria" w:hAnsi="Cambria"/>
+              </w:rPr>
+              <w:fldChar w:fldCharType="separate"/>
+            </w:r>
+            <w:r>
+              <w:rPr>
+                <w:rFonts w:ascii="Cambria" w:hAnsi="Cambria"/>
+                <w:noProof/>
+              </w:rPr>
+              <w:t>(Jones et al. 1997)</w:t>
+            </w:r>
+            <w:r>
+              <w:rPr>
+                <w:rFonts w:ascii="Cambria" w:hAnsi="Cambria"/>
+              </w:rPr>
+              <w:fldChar w:fldCharType="end"/>
+            </w:r>
+          </w:p>
+          <w:p>
+            <w:pPr>
+              <w:rPr>
+                <w:rFonts w:ascii="Cambria" w:hAnsi="Cambria"/>
+                <w:b/>
+                <w:bCs/>
+              </w:rPr>
+            </w:pPr>
+            <w:r>
+              <w:rPr>
+                <w:rFonts w:ascii="Cambria" w:hAnsi="Cambria"/>
+                <w:b/>
+                <w:bCs/>
               </w:rPr>
               <w:t>Hypotheses:</w:t>
+            </w:r>
+          </w:p>
+          <w:p>
+            <w:pPr>
+              <w:pStyle w:val="ListParagraph"/>
+              <w:numPr>
+                <w:ilvl w:val="0"/>
+                <w:numId w:val="11"/>
+              </w:numPr>
+              <w:rPr>
+                <w:rFonts w:ascii="Cambria" w:hAnsi="Cambria"/>
+              </w:rPr>
+            </w:pPr>
+            <w:r>
+              <w:rPr>
+                <w:rFonts w:ascii="Cambria" w:hAnsi="Cambria"/>
+              </w:rPr>
+              <w:t>Hypothesis 1: A greater proportion of core contributors in a project will lead to a lower chance of survival of the project</w:t>
+            </w:r>
+          </w:p>
+          <w:p>
+            <w:pPr>
+              <w:pStyle w:val="ListParagraph"/>
+              <w:numPr>
+                <w:ilvl w:val="0"/>
+                <w:numId w:val="11"/>
+              </w:numPr>
+              <w:rPr>
+                <w:rFonts w:ascii="Cambria" w:hAnsi="Cambria"/>
+              </w:rPr>
+            </w:pPr>
+            <w:r>
+              <w:rPr>
+                <w:rFonts w:ascii="Cambria" w:hAnsi="Cambria"/>
+              </w:rPr>
+              <w:t>Hypothesis 2: Organizational ownership mitigates the negative influence that the proportion of core contributors has on project survival</w:t>
+            </w:r>
+            <w:r>
+              <w:rPr>
+                <w:rFonts w:ascii="Cambria" w:hAnsi="Cambria"/>
+              </w:rPr>
+              <w:tab/>
+            </w:r>
+          </w:p>
+          <w:p>
+            <w:pPr>
+              <w:pStyle w:val="ListParagraph"/>
+              <w:numPr>
+                <w:ilvl w:val="0"/>
+                <w:numId w:val="11"/>
+              </w:numPr>
+              <w:rPr>
+                <w:rFonts w:ascii="Cambria" w:hAnsi="Cambria"/>
+              </w:rPr>
+            </w:pPr>
+            <w:r>
+              <w:rPr>
+                <w:rFonts w:ascii="Cambria" w:hAnsi="Cambria"/>
+              </w:rPr>
+              <w:t>Hypothesis 3: The average code contributions per core contributor decreases in the case of organization owned project as compared to individual owned projects.</w:t>
             </w:r>
           </w:p>
         </w:tc>
@@ -2536,23 +2917,29 @@
       <w:tr>
         <w:tc>
           <w:tcPr>
-            <w:tcW w:w="2122" w:type="dxa"/>
+            <w:tcW w:w="1555" w:type="dxa"/>
           </w:tcPr>
           <w:p>
             <w:pPr>
               <w:rPr>
                 <w:rFonts w:ascii="Cambria" w:hAnsi="Cambria"/>
-              </w:rPr>
-            </w:pPr>
-            <w:r>
-              <w:rPr>
-                <w:rFonts w:ascii="Cambria" w:hAnsi="Cambria"/>
+                <w:b/>
+                <w:bCs/>
+              </w:rPr>
+            </w:pPr>
+            <w:r>
+              <w:rPr>
+                <w:rFonts w:ascii="Cambria" w:hAnsi="Cambria"/>
+                <w:b/>
+                <w:bCs/>
               </w:rPr>
               <w:t>Method</w:t>
             </w:r>
             <w:r>
               <w:rPr>
                 <w:rFonts w:ascii="Cambria" w:hAnsi="Cambria"/>
+                <w:b/>
+                <w:bCs/>
               </w:rPr>
               <w:t>ology</w:t>
             </w:r>
@@ -2560,7 +2947,7 @@
         </w:tc>
         <w:tc>
           <w:tcPr>
-            <w:tcW w:w="10772" w:type="dxa"/>
+            <w:tcW w:w="11339" w:type="dxa"/>
           </w:tcPr>
           <w:p>
             <w:pPr>
@@ -2571,8 +2958,185 @@
             <w:r>
               <w:rPr>
                 <w:rFonts w:ascii="Cambria" w:hAnsi="Cambria"/>
-              </w:rPr>
-              <w:t>Measures:</w:t>
+                <w:b/>
+                <w:bCs/>
+              </w:rPr>
+              <w:t>Dependent variable:</w:t>
+            </w:r>
+            <w:r>
+              <w:rPr>
+                <w:rFonts w:ascii="Cambria" w:hAnsi="Cambria"/>
+              </w:rPr>
+              <w:t xml:space="preserve"> </w:t>
+            </w:r>
+          </w:p>
+          <w:p>
+            <w:pPr>
+              <w:pStyle w:val="ListParagraph"/>
+              <w:numPr>
+                <w:ilvl w:val="0"/>
+                <w:numId w:val="7"/>
+              </w:numPr>
+              <w:rPr>
+                <w:rFonts w:ascii="Cambria" w:hAnsi="Cambria"/>
+              </w:rPr>
+            </w:pPr>
+            <w:r>
+              <w:rPr>
+                <w:rFonts w:ascii="Cambria" w:hAnsi="Cambria"/>
+              </w:rPr>
+              <w:t>Proportion of contributors with write access</w:t>
+            </w:r>
+          </w:p>
+          <w:p>
+            <w:pPr>
+              <w:pStyle w:val="ListParagraph"/>
+              <w:numPr>
+                <w:ilvl w:val="0"/>
+                <w:numId w:val="7"/>
+              </w:numPr>
+              <w:rPr>
+                <w:rFonts w:ascii="Cambria" w:hAnsi="Cambria"/>
+              </w:rPr>
+            </w:pPr>
+            <w:r>
+              <w:rPr>
+                <w:rFonts w:ascii="Cambria" w:hAnsi="Cambria"/>
+              </w:rPr>
+              <w:lastRenderedPageBreak/>
+              <w:t>A</w:t>
+            </w:r>
+            <w:r>
+              <w:rPr>
+                <w:rFonts w:ascii="Cambria" w:hAnsi="Cambria"/>
+              </w:rPr>
+              <w:t>verage code contributions per core contributor</w:t>
+            </w:r>
+          </w:p>
+          <w:p>
+            <w:pPr>
+              <w:pStyle w:val="ListParagraph"/>
+              <w:numPr>
+                <w:ilvl w:val="0"/>
+                <w:numId w:val="7"/>
+              </w:numPr>
+              <w:rPr>
+                <w:rFonts w:ascii="Cambria" w:hAnsi="Cambria"/>
+              </w:rPr>
+            </w:pPr>
+            <w:r>
+              <w:rPr>
+                <w:rFonts w:ascii="Cambria" w:hAnsi="Cambria"/>
+              </w:rPr>
+              <w:t>Ownership type of the project</w:t>
+            </w:r>
+          </w:p>
+          <w:p>
+            <w:pPr>
+              <w:rPr>
+                <w:rFonts w:ascii="Cambria" w:hAnsi="Cambria"/>
+                <w:b/>
+                <w:bCs/>
+              </w:rPr>
+            </w:pPr>
+            <w:r>
+              <w:rPr>
+                <w:rFonts w:ascii="Cambria" w:hAnsi="Cambria"/>
+                <w:b/>
+                <w:bCs/>
+              </w:rPr>
+              <w:t>Empirical model:</w:t>
+            </w:r>
+            <w:bookmarkStart w:id="1" w:name="_GoBack"/>
+            <w:bookmarkEnd w:id="1"/>
+          </w:p>
+          <w:p>
+            <w:pPr>
+              <w:pStyle w:val="ListParagraph"/>
+              <w:numPr>
+                <w:ilvl w:val="0"/>
+                <w:numId w:val="11"/>
+              </w:numPr>
+              <w:rPr>
+                <w:rFonts w:ascii="Cambria" w:hAnsi="Cambria"/>
+              </w:rPr>
+            </w:pPr>
+            <w:r>
+              <w:rPr>
+                <w:rFonts w:ascii="Cambria" w:hAnsi="Cambria"/>
+              </w:rPr>
+              <w:t>Cox-proportional hazard model</w:t>
+            </w:r>
+          </w:p>
+          <w:p>
+            <w:pPr>
+              <w:pStyle w:val="ListParagraph"/>
+              <w:numPr>
+                <w:ilvl w:val="0"/>
+                <w:numId w:val="11"/>
+              </w:numPr>
+              <w:rPr>
+                <w:rFonts w:ascii="Cambria" w:hAnsi="Cambria"/>
+              </w:rPr>
+            </w:pPr>
+            <w:r>
+              <w:rPr>
+                <w:rFonts w:ascii="Cambria" w:hAnsi="Cambria"/>
+              </w:rPr>
+              <w:t>Hierarchical linear model</w:t>
+            </w:r>
+          </w:p>
+          <w:p>
+            <w:pPr>
+              <w:rPr>
+                <w:rFonts w:ascii="Cambria" w:hAnsi="Cambria"/>
+                <w:b/>
+                <w:bCs/>
+              </w:rPr>
+            </w:pPr>
+            <w:r>
+              <w:rPr>
+                <w:rFonts w:ascii="Cambria" w:hAnsi="Cambria"/>
+                <w:b/>
+                <w:bCs/>
+              </w:rPr>
+              <w:t>Unit of analysis:</w:t>
+            </w:r>
+          </w:p>
+          <w:p>
+            <w:pPr>
+              <w:pStyle w:val="ListParagraph"/>
+              <w:numPr>
+                <w:ilvl w:val="0"/>
+                <w:numId w:val="11"/>
+              </w:numPr>
+              <w:rPr>
+                <w:rFonts w:ascii="Cambria" w:hAnsi="Cambria"/>
+              </w:rPr>
+            </w:pPr>
+            <w:r>
+              <w:rPr>
+                <w:rFonts w:ascii="Cambria" w:hAnsi="Cambria"/>
+              </w:rPr>
+              <w:t>Project level of analysis – Hypotheses 1 and 2</w:t>
+            </w:r>
+          </w:p>
+          <w:p>
+            <w:pPr>
+              <w:pStyle w:val="ListParagraph"/>
+              <w:numPr>
+                <w:ilvl w:val="0"/>
+                <w:numId w:val="11"/>
+              </w:numPr>
+              <w:rPr>
+                <w:rFonts w:ascii="Cambria" w:hAnsi="Cambria"/>
+              </w:rPr>
+            </w:pPr>
+            <w:r>
+              <w:rPr>
+                <w:rFonts w:ascii="Cambria" w:hAnsi="Cambria"/>
+              </w:rPr>
+              <w:t>Contributor level of analysis – Hypothesis 3</w:t>
             </w:r>
           </w:p>
         </w:tc>
@@ -2580,96 +3144,205 @@
       <w:tr>
         <w:tc>
           <w:tcPr>
-            <w:tcW w:w="2122" w:type="dxa"/>
+            <w:tcW w:w="1555" w:type="dxa"/>
           </w:tcPr>
           <w:p>
             <w:pPr>
               <w:rPr>
                 <w:rFonts w:ascii="Cambria" w:hAnsi="Cambria"/>
-              </w:rPr>
-            </w:pPr>
-            <w:r>
-              <w:rPr>
-                <w:rFonts w:ascii="Cambria" w:hAnsi="Cambria"/>
-              </w:rPr>
+                <w:b/>
+                <w:bCs/>
+              </w:rPr>
+            </w:pPr>
+            <w:r>
+              <w:rPr>
+                <w:rFonts w:ascii="Cambria" w:hAnsi="Cambria"/>
+                <w:b/>
+                <w:bCs/>
+              </w:rPr>
+              <w:lastRenderedPageBreak/>
               <w:t>Analysis</w:t>
             </w:r>
           </w:p>
         </w:tc>
         <w:tc>
           <w:tcPr>
-            <w:tcW w:w="10772" w:type="dxa"/>
+            <w:tcW w:w="11339" w:type="dxa"/>
           </w:tcPr>
           <w:p>
             <w:pPr>
-              <w:rPr>
-                <w:rFonts w:ascii="Cambria" w:hAnsi="Cambria"/>
-              </w:rPr>
-            </w:pPr>
-            <w:r>
-              <w:rPr>
-                <w:rFonts w:ascii="Cambria" w:hAnsi="Cambria"/>
-              </w:rPr>
-              <w:t>Empirical model:</w:t>
-            </w:r>
-          </w:p>
-          <w:p>
-            <w:pPr>
-              <w:rPr>
-                <w:rFonts w:ascii="Cambria" w:hAnsi="Cambria"/>
-              </w:rPr>
-            </w:pPr>
-            <w:r>
-              <w:rPr>
-                <w:rFonts w:ascii="Cambria" w:hAnsi="Cambria"/>
-              </w:rPr>
-              <w:t>Unit of analysis:</w:t>
-            </w:r>
-          </w:p>
-          <w:p>
-            <w:pPr>
-              <w:rPr>
-                <w:rFonts w:ascii="Cambria" w:hAnsi="Cambria"/>
-              </w:rPr>
-            </w:pPr>
-            <w:r>
-              <w:rPr>
-                <w:rFonts w:ascii="Cambria" w:hAnsi="Cambria"/>
-              </w:rPr>
-              <w:t>Main findings:</w:t>
-            </w:r>
-          </w:p>
-          <w:p>
-            <w:pPr>
-              <w:rPr>
-                <w:rFonts w:ascii="Cambria" w:hAnsi="Cambria"/>
-              </w:rPr>
-            </w:pPr>
+              <w:pStyle w:val="ListParagraph"/>
+              <w:numPr>
+                <w:ilvl w:val="0"/>
+                <w:numId w:val="12"/>
+              </w:numPr>
+              <w:rPr>
+                <w:rFonts w:ascii="Cambria" w:hAnsi="Cambria"/>
+              </w:rPr>
+            </w:pPr>
+            <w:r>
+              <w:rPr>
+                <w:rFonts w:ascii="Cambria" w:hAnsi="Cambria"/>
+              </w:rPr>
+              <w:t xml:space="preserve">Based on the survival analysis of a large sample of FLOSS projects owned by individuals and a wide range of organizations, </w:t>
+            </w:r>
+            <w:r>
+              <w:rPr>
+                <w:rFonts w:ascii="Cambria" w:hAnsi="Cambria"/>
+              </w:rPr>
+              <w:t>th</w:t>
+            </w:r>
+            <w:r>
+              <w:rPr>
+                <w:rFonts w:ascii="Cambria" w:hAnsi="Cambria"/>
+              </w:rPr>
+              <w:t>is</w:t>
+            </w:r>
+            <w:r>
+              <w:rPr>
+                <w:rFonts w:ascii="Cambria" w:hAnsi="Cambria"/>
+              </w:rPr>
+              <w:t xml:space="preserve"> </w:t>
+            </w:r>
+            <w:r>
+              <w:rPr>
+                <w:rFonts w:ascii="Cambria" w:hAnsi="Cambria"/>
+              </w:rPr>
+              <w:t>study</w:t>
+            </w:r>
+            <w:r>
+              <w:rPr>
+                <w:rFonts w:ascii="Cambria" w:hAnsi="Cambria"/>
+              </w:rPr>
+              <w:t xml:space="preserve"> finds</w:t>
+            </w:r>
+            <w:r>
+              <w:rPr>
+                <w:rFonts w:ascii="Cambria" w:hAnsi="Cambria"/>
+              </w:rPr>
+              <w:t xml:space="preserve"> that the proportion of contributors who are given write access to the source code exhibit opposing effects on project survival, which is conditional on the ownership of the project.</w:t>
+            </w:r>
+          </w:p>
+          <w:p>
+            <w:pPr>
+              <w:pStyle w:val="ListParagraph"/>
+              <w:numPr>
+                <w:ilvl w:val="0"/>
+                <w:numId w:val="12"/>
+              </w:numPr>
+              <w:rPr>
+                <w:rFonts w:ascii="Cambria" w:hAnsi="Cambria"/>
+              </w:rPr>
+            </w:pPr>
+            <w:r>
+              <w:rPr>
+                <w:rFonts w:ascii="Cambria" w:hAnsi="Cambria"/>
+              </w:rPr>
+              <w:t>For individual owned projects, as</w:t>
+            </w:r>
+            <w:r>
+              <w:rPr>
+                <w:rFonts w:ascii="Cambria" w:hAnsi="Cambria"/>
+              </w:rPr>
+              <w:t xml:space="preserve"> the proportion of core contributors increases from 0 to 1, the hazard rates increases by </w:t>
+            </w:r>
+            <w:proofErr w:type="gramStart"/>
+            <w:r>
+              <w:rPr>
+                <w:rFonts w:ascii="Cambria" w:hAnsi="Cambria"/>
+              </w:rPr>
+              <w:t xml:space="preserve">0.96 </w:t>
+            </w:r>
+            <w:r>
+              <w:rPr>
+                <w:rFonts w:ascii="Cambria" w:hAnsi="Cambria"/>
+              </w:rPr>
+              <w:t>,</w:t>
+            </w:r>
+            <w:proofErr w:type="gramEnd"/>
+            <w:r>
+              <w:rPr>
+                <w:rFonts w:ascii="Cambria" w:hAnsi="Cambria"/>
+              </w:rPr>
+              <w:t xml:space="preserve"> which translates to a 21% increased chance of survival</w:t>
+            </w:r>
+            <w:r>
+              <w:rPr>
+                <w:rFonts w:ascii="Cambria" w:hAnsi="Cambria"/>
+              </w:rPr>
+              <w:t>.</w:t>
+            </w:r>
+          </w:p>
+          <w:p>
+            <w:pPr>
+              <w:pStyle w:val="ListParagraph"/>
+              <w:numPr>
+                <w:ilvl w:val="0"/>
+                <w:numId w:val="12"/>
+              </w:numPr>
+              <w:rPr>
+                <w:rFonts w:ascii="Cambria" w:hAnsi="Cambria"/>
+              </w:rPr>
+            </w:pPr>
+            <w:r>
+              <w:rPr>
+                <w:rFonts w:ascii="Cambria" w:hAnsi="Cambria"/>
+              </w:rPr>
+              <w:t>For</w:t>
+            </w:r>
+            <w:r>
+              <w:rPr>
+                <w:rFonts w:ascii="Cambria" w:hAnsi="Cambria"/>
+              </w:rPr>
+              <w:t xml:space="preserve"> organization owned projects, as the proportion of core contributors increases from 0 to 1, the hazard ratio decreases by 0.34 </w:t>
+            </w:r>
+            <w:r>
+              <w:rPr>
+                <w:rFonts w:ascii="Cambria" w:hAnsi="Cambria"/>
+              </w:rPr>
+              <w:t>which translates to a 10% decreased chance of survival</w:t>
+            </w:r>
+            <w:r>
+              <w:rPr>
+                <w:rFonts w:ascii="Cambria" w:hAnsi="Cambria"/>
+              </w:rPr>
+              <w:t>.</w:t>
+            </w:r>
+            <w:r>
+              <w:rPr>
+                <w:rFonts w:ascii="Cambria" w:hAnsi="Cambria"/>
+              </w:rPr>
+              <w:t xml:space="preserve"> </w:t>
+            </w:r>
           </w:p>
         </w:tc>
       </w:tr>
       <w:tr>
         <w:tc>
           <w:tcPr>
-            <w:tcW w:w="2122" w:type="dxa"/>
+            <w:tcW w:w="1555" w:type="dxa"/>
           </w:tcPr>
           <w:p>
             <w:pPr>
               <w:rPr>
                 <w:rFonts w:ascii="Cambria" w:hAnsi="Cambria"/>
-              </w:rPr>
-            </w:pPr>
-            <w:r>
-              <w:rPr>
-                <w:rFonts w:ascii="Cambria" w:hAnsi="Cambria"/>
-              </w:rPr>
-              <w:t>Contributions</w:t>
+                <w:b/>
+                <w:bCs/>
+              </w:rPr>
+            </w:pPr>
+            <w:r>
+              <w:rPr>
+                <w:rFonts w:ascii="Cambria" w:hAnsi="Cambria"/>
+                <w:b/>
+                <w:bCs/>
+              </w:rPr>
+              <w:t>Implications</w:t>
             </w:r>
           </w:p>
         </w:tc>
         <w:tc>
           <w:tcPr>
-            <w:tcW w:w="10772" w:type="dxa"/>
+            <w:tcW w:w="11339" w:type="dxa"/>
           </w:tcPr>
           <w:p>
             <w:pPr>
@@ -2776,13 +3449,13 @@
         <w:tblLook w:val="04A0" w:firstRow="1" w:lastRow="0" w:firstColumn="1" w:lastColumn="0" w:noHBand="0" w:noVBand="1"/>
       </w:tblPr>
       <w:tblGrid>
-        <w:gridCol w:w="2122"/>
-        <w:gridCol w:w="10772"/>
+        <w:gridCol w:w="1555"/>
+        <w:gridCol w:w="11339"/>
       </w:tblGrid>
       <w:tr>
         <w:tc>
           <w:tcPr>
-            <w:tcW w:w="2122" w:type="dxa"/>
+            <w:tcW w:w="1555" w:type="dxa"/>
           </w:tcPr>
           <w:p>
             <w:pPr>
@@ -2800,7 +3473,7 @@
         </w:tc>
         <w:tc>
           <w:tcPr>
-            <w:tcW w:w="10772" w:type="dxa"/>
+            <w:tcW w:w="11339" w:type="dxa"/>
           </w:tcPr>
           <w:p>
             <w:pPr>
@@ -2856,7 +3529,7 @@
       <w:tr>
         <w:tc>
           <w:tcPr>
-            <w:tcW w:w="2122" w:type="dxa"/>
+            <w:tcW w:w="1555" w:type="dxa"/>
           </w:tcPr>
           <w:p>
             <w:pPr>
@@ -2874,7 +3547,7 @@
         </w:tc>
         <w:tc>
           <w:tcPr>
-            <w:tcW w:w="10772" w:type="dxa"/>
+            <w:tcW w:w="11339" w:type="dxa"/>
           </w:tcPr>
           <w:p>
             <w:pPr>
@@ -2907,7 +3580,7 @@
       <w:tr>
         <w:tc>
           <w:tcPr>
-            <w:tcW w:w="2122" w:type="dxa"/>
+            <w:tcW w:w="1555" w:type="dxa"/>
           </w:tcPr>
           <w:p>
             <w:pPr>
@@ -2919,7 +3592,6 @@
               <w:rPr>
                 <w:rFonts w:ascii="Cambria" w:hAnsi="Cambria"/>
               </w:rPr>
-              <w:lastRenderedPageBreak/>
               <w:t>Method</w:t>
             </w:r>
             <w:r>
@@ -2932,7 +3604,7 @@
         </w:tc>
         <w:tc>
           <w:tcPr>
-            <w:tcW w:w="10772" w:type="dxa"/>
+            <w:tcW w:w="11339" w:type="dxa"/>
           </w:tcPr>
           <w:p>
             <w:pPr>
@@ -2952,7 +3624,7 @@
       <w:tr>
         <w:tc>
           <w:tcPr>
-            <w:tcW w:w="2122" w:type="dxa"/>
+            <w:tcW w:w="1555" w:type="dxa"/>
           </w:tcPr>
           <w:p>
             <w:pPr>
@@ -2970,7 +3642,7 @@
         </w:tc>
         <w:tc>
           <w:tcPr>
-            <w:tcW w:w="10772" w:type="dxa"/>
+            <w:tcW w:w="11339" w:type="dxa"/>
           </w:tcPr>
           <w:p>
             <w:pPr>
@@ -3023,7 +3695,7 @@
       <w:tr>
         <w:tc>
           <w:tcPr>
-            <w:tcW w:w="2122" w:type="dxa"/>
+            <w:tcW w:w="1555" w:type="dxa"/>
           </w:tcPr>
           <w:p>
             <w:pPr>
@@ -3035,13 +3707,14 @@
               <w:rPr>
                 <w:rFonts w:ascii="Cambria" w:hAnsi="Cambria"/>
               </w:rPr>
+              <w:lastRenderedPageBreak/>
               <w:t>Contributions</w:t>
             </w:r>
           </w:p>
         </w:tc>
         <w:tc>
           <w:tcPr>
-            <w:tcW w:w="10772" w:type="dxa"/>
+            <w:tcW w:w="11339" w:type="dxa"/>
           </w:tcPr>
           <w:p>
             <w:pPr>
@@ -3393,6 +4066,119 @@
     </w:lvl>
   </w:abstractNum>
   <w:abstractNum w:abstractNumId="2" w15:restartNumberingAfterBreak="0">
+    <w:nsid w:val="115764A0"/>
+    <w:multiLevelType w:val="hybridMultilevel"/>
+    <w:tmpl w:val="068C6A6C"/>
+    <w:lvl w:ilvl="0" w:tplc="08090001">
+      <w:start w:val="1"/>
+      <w:numFmt w:val="bullet"/>
+      <w:lvlText w:val=""/>
+      <w:lvlJc w:val="left"/>
+      <w:pPr>
+        <w:ind w:left="720" w:hanging="360"/>
+      </w:pPr>
+      <w:rPr>
+        <w:rFonts w:ascii="Symbol" w:hAnsi="Symbol" w:hint="default"/>
+      </w:rPr>
+    </w:lvl>
+    <w:lvl w:ilvl="1" w:tplc="08090003" w:tentative="1">
+      <w:start w:val="1"/>
+      <w:numFmt w:val="bullet"/>
+      <w:lvlText w:val="o"/>
+      <w:lvlJc w:val="left"/>
+      <w:pPr>
+        <w:ind w:left="1440" w:hanging="360"/>
+      </w:pPr>
+      <w:rPr>
+        <w:rFonts w:ascii="Courier New" w:hAnsi="Courier New" w:cs="Courier New" w:hint="default"/>
+      </w:rPr>
+    </w:lvl>
+    <w:lvl w:ilvl="2" w:tplc="08090005" w:tentative="1">
+      <w:start w:val="1"/>
+      <w:numFmt w:val="bullet"/>
+      <w:lvlText w:val=""/>
+      <w:lvlJc w:val="left"/>
+      <w:pPr>
+        <w:ind w:left="2160" w:hanging="360"/>
+      </w:pPr>
+      <w:rPr>
+        <w:rFonts w:ascii="Wingdings" w:hAnsi="Wingdings" w:hint="default"/>
+      </w:rPr>
+    </w:lvl>
+    <w:lvl w:ilvl="3" w:tplc="08090001" w:tentative="1">
+      <w:start w:val="1"/>
+      <w:numFmt w:val="bullet"/>
+      <w:lvlText w:val=""/>
+      <w:lvlJc w:val="left"/>
+      <w:pPr>
+        <w:ind w:left="2880" w:hanging="360"/>
+      </w:pPr>
+      <w:rPr>
+        <w:rFonts w:ascii="Symbol" w:hAnsi="Symbol" w:hint="default"/>
+      </w:rPr>
+    </w:lvl>
+    <w:lvl w:ilvl="4" w:tplc="08090003" w:tentative="1">
+      <w:start w:val="1"/>
+      <w:numFmt w:val="bullet"/>
+      <w:lvlText w:val="o"/>
+      <w:lvlJc w:val="left"/>
+      <w:pPr>
+        <w:ind w:left="3600" w:hanging="360"/>
+      </w:pPr>
+      <w:rPr>
+        <w:rFonts w:ascii="Courier New" w:hAnsi="Courier New" w:cs="Courier New" w:hint="default"/>
+      </w:rPr>
+    </w:lvl>
+    <w:lvl w:ilvl="5" w:tplc="08090005" w:tentative="1">
+      <w:start w:val="1"/>
+      <w:numFmt w:val="bullet"/>
+      <w:lvlText w:val=""/>
+      <w:lvlJc w:val="left"/>
+      <w:pPr>
+        <w:ind w:left="4320" w:hanging="360"/>
+      </w:pPr>
+      <w:rPr>
+        <w:rFonts w:ascii="Wingdings" w:hAnsi="Wingdings" w:hint="default"/>
+      </w:rPr>
+    </w:lvl>
+    <w:lvl w:ilvl="6" w:tplc="08090001" w:tentative="1">
+      <w:start w:val="1"/>
+      <w:numFmt w:val="bullet"/>
+      <w:lvlText w:val=""/>
+      <w:lvlJc w:val="left"/>
+      <w:pPr>
+        <w:ind w:left="5040" w:hanging="360"/>
+      </w:pPr>
+      <w:rPr>
+        <w:rFonts w:ascii="Symbol" w:hAnsi="Symbol" w:hint="default"/>
+      </w:rPr>
+    </w:lvl>
+    <w:lvl w:ilvl="7" w:tplc="08090003" w:tentative="1">
+      <w:start w:val="1"/>
+      <w:numFmt w:val="bullet"/>
+      <w:lvlText w:val="o"/>
+      <w:lvlJc w:val="left"/>
+      <w:pPr>
+        <w:ind w:left="5760" w:hanging="360"/>
+      </w:pPr>
+      <w:rPr>
+        <w:rFonts w:ascii="Courier New" w:hAnsi="Courier New" w:cs="Courier New" w:hint="default"/>
+      </w:rPr>
+    </w:lvl>
+    <w:lvl w:ilvl="8" w:tplc="08090005" w:tentative="1">
+      <w:start w:val="1"/>
+      <w:numFmt w:val="bullet"/>
+      <w:lvlText w:val=""/>
+      <w:lvlJc w:val="left"/>
+      <w:pPr>
+        <w:ind w:left="6480" w:hanging="360"/>
+      </w:pPr>
+      <w:rPr>
+        <w:rFonts w:ascii="Wingdings" w:hAnsi="Wingdings" w:hint="default"/>
+      </w:rPr>
+    </w:lvl>
+  </w:abstractNum>
+  <w:abstractNum w:abstractNumId="3" w15:restartNumberingAfterBreak="0">
     <w:nsid w:val="15367A30"/>
     <w:multiLevelType w:val="hybridMultilevel"/>
     <w:tmpl w:val="AA3C550A"/>
@@ -3505,7 +4291,7 @@
       </w:rPr>
     </w:lvl>
   </w:abstractNum>
-  <w:abstractNum w:abstractNumId="3" w15:restartNumberingAfterBreak="0">
+  <w:abstractNum w:abstractNumId="4" w15:restartNumberingAfterBreak="0">
     <w:nsid w:val="5F6E3AE9"/>
     <w:multiLevelType w:val="hybridMultilevel"/>
     <w:tmpl w:val="F03E36EA"/>
@@ -3592,7 +4378,120 @@
       </w:pPr>
     </w:lvl>
   </w:abstractNum>
-  <w:abstractNum w:abstractNumId="4" w15:restartNumberingAfterBreak="0">
+  <w:abstractNum w:abstractNumId="5" w15:restartNumberingAfterBreak="0">
+    <w:nsid w:val="66BE4486"/>
+    <w:multiLevelType w:val="hybridMultilevel"/>
+    <w:tmpl w:val="32EABF32"/>
+    <w:lvl w:ilvl="0" w:tplc="08090001">
+      <w:start w:val="1"/>
+      <w:numFmt w:val="bullet"/>
+      <w:lvlText w:val=""/>
+      <w:lvlJc w:val="left"/>
+      <w:pPr>
+        <w:ind w:left="720" w:hanging="360"/>
+      </w:pPr>
+      <w:rPr>
+        <w:rFonts w:ascii="Symbol" w:hAnsi="Symbol" w:hint="default"/>
+      </w:rPr>
+    </w:lvl>
+    <w:lvl w:ilvl="1" w:tplc="08090003" w:tentative="1">
+      <w:start w:val="1"/>
+      <w:numFmt w:val="bullet"/>
+      <w:lvlText w:val="o"/>
+      <w:lvlJc w:val="left"/>
+      <w:pPr>
+        <w:ind w:left="1440" w:hanging="360"/>
+      </w:pPr>
+      <w:rPr>
+        <w:rFonts w:ascii="Courier New" w:hAnsi="Courier New" w:cs="Courier New" w:hint="default"/>
+      </w:rPr>
+    </w:lvl>
+    <w:lvl w:ilvl="2" w:tplc="08090005" w:tentative="1">
+      <w:start w:val="1"/>
+      <w:numFmt w:val="bullet"/>
+      <w:lvlText w:val=""/>
+      <w:lvlJc w:val="left"/>
+      <w:pPr>
+        <w:ind w:left="2160" w:hanging="360"/>
+      </w:pPr>
+      <w:rPr>
+        <w:rFonts w:ascii="Wingdings" w:hAnsi="Wingdings" w:hint="default"/>
+      </w:rPr>
+    </w:lvl>
+    <w:lvl w:ilvl="3" w:tplc="08090001" w:tentative="1">
+      <w:start w:val="1"/>
+      <w:numFmt w:val="bullet"/>
+      <w:lvlText w:val=""/>
+      <w:lvlJc w:val="left"/>
+      <w:pPr>
+        <w:ind w:left="2880" w:hanging="360"/>
+      </w:pPr>
+      <w:rPr>
+        <w:rFonts w:ascii="Symbol" w:hAnsi="Symbol" w:hint="default"/>
+      </w:rPr>
+    </w:lvl>
+    <w:lvl w:ilvl="4" w:tplc="08090003" w:tentative="1">
+      <w:start w:val="1"/>
+      <w:numFmt w:val="bullet"/>
+      <w:lvlText w:val="o"/>
+      <w:lvlJc w:val="left"/>
+      <w:pPr>
+        <w:ind w:left="3600" w:hanging="360"/>
+      </w:pPr>
+      <w:rPr>
+        <w:rFonts w:ascii="Courier New" w:hAnsi="Courier New" w:cs="Courier New" w:hint="default"/>
+      </w:rPr>
+    </w:lvl>
+    <w:lvl w:ilvl="5" w:tplc="08090005" w:tentative="1">
+      <w:start w:val="1"/>
+      <w:numFmt w:val="bullet"/>
+      <w:lvlText w:val=""/>
+      <w:lvlJc w:val="left"/>
+      <w:pPr>
+        <w:ind w:left="4320" w:hanging="360"/>
+      </w:pPr>
+      <w:rPr>
+        <w:rFonts w:ascii="Wingdings" w:hAnsi="Wingdings" w:hint="default"/>
+      </w:rPr>
+    </w:lvl>
+    <w:lvl w:ilvl="6" w:tplc="08090001" w:tentative="1">
+      <w:start w:val="1"/>
+      <w:numFmt w:val="bullet"/>
+      <w:lvlText w:val=""/>
+      <w:lvlJc w:val="left"/>
+      <w:pPr>
+        <w:ind w:left="5040" w:hanging="360"/>
+      </w:pPr>
+      <w:rPr>
+        <w:rFonts w:ascii="Symbol" w:hAnsi="Symbol" w:hint="default"/>
+      </w:rPr>
+    </w:lvl>
+    <w:lvl w:ilvl="7" w:tplc="08090003" w:tentative="1">
+      <w:start w:val="1"/>
+      <w:numFmt w:val="bullet"/>
+      <w:lvlText w:val="o"/>
+      <w:lvlJc w:val="left"/>
+      <w:pPr>
+        <w:ind w:left="5760" w:hanging="360"/>
+      </w:pPr>
+      <w:rPr>
+        <w:rFonts w:ascii="Courier New" w:hAnsi="Courier New" w:cs="Courier New" w:hint="default"/>
+      </w:rPr>
+    </w:lvl>
+    <w:lvl w:ilvl="8" w:tplc="08090005" w:tentative="1">
+      <w:start w:val="1"/>
+      <w:numFmt w:val="bullet"/>
+      <w:lvlText w:val=""/>
+      <w:lvlJc w:val="left"/>
+      <w:pPr>
+        <w:ind w:left="6480" w:hanging="360"/>
+      </w:pPr>
+      <w:rPr>
+        <w:rFonts w:ascii="Wingdings" w:hAnsi="Wingdings" w:hint="default"/>
+      </w:rPr>
+    </w:lvl>
+  </w:abstractNum>
+  <w:abstractNum w:abstractNumId="6" w15:restartNumberingAfterBreak="0">
     <w:nsid w:val="682B1905"/>
     <w:multiLevelType w:val="multilevel"/>
     <w:tmpl w:val="14B234AE"/>
@@ -3705,7 +4604,120 @@
       </w:pPr>
     </w:lvl>
   </w:abstractNum>
-  <w:abstractNum w:abstractNumId="5" w15:restartNumberingAfterBreak="0">
+  <w:abstractNum w:abstractNumId="7" w15:restartNumberingAfterBreak="0">
+    <w:nsid w:val="68721F62"/>
+    <w:multiLevelType w:val="hybridMultilevel"/>
+    <w:tmpl w:val="398E8662"/>
+    <w:lvl w:ilvl="0" w:tplc="08090001">
+      <w:start w:val="1"/>
+      <w:numFmt w:val="bullet"/>
+      <w:lvlText w:val=""/>
+      <w:lvlJc w:val="left"/>
+      <w:pPr>
+        <w:ind w:left="720" w:hanging="360"/>
+      </w:pPr>
+      <w:rPr>
+        <w:rFonts w:ascii="Symbol" w:hAnsi="Symbol" w:hint="default"/>
+      </w:rPr>
+    </w:lvl>
+    <w:lvl w:ilvl="1" w:tplc="08090003" w:tentative="1">
+      <w:start w:val="1"/>
+      <w:numFmt w:val="bullet"/>
+      <w:lvlText w:val="o"/>
+      <w:lvlJc w:val="left"/>
+      <w:pPr>
+        <w:ind w:left="1440" w:hanging="360"/>
+      </w:pPr>
+      <w:rPr>
+        <w:rFonts w:ascii="Courier New" w:hAnsi="Courier New" w:cs="Courier New" w:hint="default"/>
+      </w:rPr>
+    </w:lvl>
+    <w:lvl w:ilvl="2" w:tplc="08090005" w:tentative="1">
+      <w:start w:val="1"/>
+      <w:numFmt w:val="bullet"/>
+      <w:lvlText w:val=""/>
+      <w:lvlJc w:val="left"/>
+      <w:pPr>
+        <w:ind w:left="2160" w:hanging="360"/>
+      </w:pPr>
+      <w:rPr>
+        <w:rFonts w:ascii="Wingdings" w:hAnsi="Wingdings" w:hint="default"/>
+      </w:rPr>
+    </w:lvl>
+    <w:lvl w:ilvl="3" w:tplc="08090001" w:tentative="1">
+      <w:start w:val="1"/>
+      <w:numFmt w:val="bullet"/>
+      <w:lvlText w:val=""/>
+      <w:lvlJc w:val="left"/>
+      <w:pPr>
+        <w:ind w:left="2880" w:hanging="360"/>
+      </w:pPr>
+      <w:rPr>
+        <w:rFonts w:ascii="Symbol" w:hAnsi="Symbol" w:hint="default"/>
+      </w:rPr>
+    </w:lvl>
+    <w:lvl w:ilvl="4" w:tplc="08090003" w:tentative="1">
+      <w:start w:val="1"/>
+      <w:numFmt w:val="bullet"/>
+      <w:lvlText w:val="o"/>
+      <w:lvlJc w:val="left"/>
+      <w:pPr>
+        <w:ind w:left="3600" w:hanging="360"/>
+      </w:pPr>
+      <w:rPr>
+        <w:rFonts w:ascii="Courier New" w:hAnsi="Courier New" w:cs="Courier New" w:hint="default"/>
+      </w:rPr>
+    </w:lvl>
+    <w:lvl w:ilvl="5" w:tplc="08090005" w:tentative="1">
+      <w:start w:val="1"/>
+      <w:numFmt w:val="bullet"/>
+      <w:lvlText w:val=""/>
+      <w:lvlJc w:val="left"/>
+      <w:pPr>
+        <w:ind w:left="4320" w:hanging="360"/>
+      </w:pPr>
+      <w:rPr>
+        <w:rFonts w:ascii="Wingdings" w:hAnsi="Wingdings" w:hint="default"/>
+      </w:rPr>
+    </w:lvl>
+    <w:lvl w:ilvl="6" w:tplc="08090001" w:tentative="1">
+      <w:start w:val="1"/>
+      <w:numFmt w:val="bullet"/>
+      <w:lvlText w:val=""/>
+      <w:lvlJc w:val="left"/>
+      <w:pPr>
+        <w:ind w:left="5040" w:hanging="360"/>
+      </w:pPr>
+      <w:rPr>
+        <w:rFonts w:ascii="Symbol" w:hAnsi="Symbol" w:hint="default"/>
+      </w:rPr>
+    </w:lvl>
+    <w:lvl w:ilvl="7" w:tplc="08090003" w:tentative="1">
+      <w:start w:val="1"/>
+      <w:numFmt w:val="bullet"/>
+      <w:lvlText w:val="o"/>
+      <w:lvlJc w:val="left"/>
+      <w:pPr>
+        <w:ind w:left="5760" w:hanging="360"/>
+      </w:pPr>
+      <w:rPr>
+        <w:rFonts w:ascii="Courier New" w:hAnsi="Courier New" w:cs="Courier New" w:hint="default"/>
+      </w:rPr>
+    </w:lvl>
+    <w:lvl w:ilvl="8" w:tplc="08090005" w:tentative="1">
+      <w:start w:val="1"/>
+      <w:numFmt w:val="bullet"/>
+      <w:lvlText w:val=""/>
+      <w:lvlJc w:val="left"/>
+      <w:pPr>
+        <w:ind w:left="6480" w:hanging="360"/>
+      </w:pPr>
+      <w:rPr>
+        <w:rFonts w:ascii="Wingdings" w:hAnsi="Wingdings" w:hint="default"/>
+      </w:rPr>
+    </w:lvl>
+  </w:abstractNum>
+  <w:abstractNum w:abstractNumId="8" w15:restartNumberingAfterBreak="0">
     <w:nsid w:val="6B2A7FB4"/>
     <w:multiLevelType w:val="hybridMultilevel"/>
     <w:tmpl w:val="F1308688"/>
@@ -3818,7 +4830,7 @@
       </w:rPr>
     </w:lvl>
   </w:abstractNum>
-  <w:abstractNum w:abstractNumId="6" w15:restartNumberingAfterBreak="0">
+  <w:abstractNum w:abstractNumId="9" w15:restartNumberingAfterBreak="0">
     <w:nsid w:val="71A7701C"/>
     <w:multiLevelType w:val="hybridMultilevel"/>
     <w:tmpl w:val="7BF2657E"/>
@@ -3931,7 +4943,7 @@
       </w:rPr>
     </w:lvl>
   </w:abstractNum>
-  <w:abstractNum w:abstractNumId="7" w15:restartNumberingAfterBreak="0">
+  <w:abstractNum w:abstractNumId="10" w15:restartNumberingAfterBreak="0">
     <w:nsid w:val="76AC095F"/>
     <w:multiLevelType w:val="hybridMultilevel"/>
     <w:tmpl w:val="E9D2D41A"/>
@@ -4044,7 +5056,7 @@
       </w:rPr>
     </w:lvl>
   </w:abstractNum>
-  <w:abstractNum w:abstractNumId="8" w15:restartNumberingAfterBreak="0">
+  <w:abstractNum w:abstractNumId="11" w15:restartNumberingAfterBreak="0">
     <w:nsid w:val="7B135644"/>
     <w:multiLevelType w:val="hybridMultilevel"/>
     <w:tmpl w:val="7994A6E6"/>
@@ -4158,13 +5170,13 @@
     </w:lvl>
   </w:abstractNum>
   <w:num w:numId="1">
+    <w:abstractNumId w:val="6"/>
+  </w:num>
+  <w:num w:numId="2">
     <w:abstractNumId w:val="4"/>
   </w:num>
-  <w:num w:numId="2">
-    <w:abstractNumId w:val="3"/>
-  </w:num>
   <w:num w:numId="3">
-    <w:abstractNumId w:val="8"/>
+    <w:abstractNumId w:val="11"/>
   </w:num>
   <w:num w:numId="4">
     <w:abstractNumId w:val="0"/>
@@ -4173,16 +5185,25 @@
     <w:abstractNumId w:val="1"/>
   </w:num>
   <w:num w:numId="6">
+    <w:abstractNumId w:val="3"/>
+  </w:num>
+  <w:num w:numId="7">
+    <w:abstractNumId w:val="10"/>
+  </w:num>
+  <w:num w:numId="8">
+    <w:abstractNumId w:val="8"/>
+  </w:num>
+  <w:num w:numId="9">
+    <w:abstractNumId w:val="9"/>
+  </w:num>
+  <w:num w:numId="10">
+    <w:abstractNumId w:val="7"/>
+  </w:num>
+  <w:num w:numId="11">
     <w:abstractNumId w:val="2"/>
   </w:num>
-  <w:num w:numId="7">
-    <w:abstractNumId w:val="7"/>
-  </w:num>
-  <w:num w:numId="8">
+  <w:num w:numId="12">
     <w:abstractNumId w:val="5"/>
-  </w:num>
-  <w:num w:numId="9">
-    <w:abstractNumId w:val="6"/>
   </w:num>
 </w:numbering>
 </file>
@@ -4746,7 +5767,6 @@
   <w:style w:type="character" w:default="1" w:styleId="DefaultParagraphFont">
     <w:name w:val="Default Paragraph Font"/>
     <w:uiPriority w:val="1"/>
-    <w:semiHidden/>
     <w:unhideWhenUsed/>
   </w:style>
   <w:style w:type="table" w:default="1" w:styleId="TableNormal">
@@ -6005,4 +7025,16 @@
     </a:ext>
   </a:extLst>
 </a:theme>
+</file>
+
+<file path=customXml/item1.xml><?xml version="1.0" encoding="utf-8"?>
+<b:Sources xmlns:b="http://schemas.openxmlformats.org/officeDocument/2006/bibliography" xmlns="http://schemas.openxmlformats.org/officeDocument/2006/bibliography" SelectedStyle="\APASixthEditionOfficeOnline.xsl" StyleName="APA" Version="6"/>
+</file>
+
+<file path=customXml/itemProps1.xml><?xml version="1.0" encoding="utf-8"?>
+<ds:datastoreItem xmlns:ds="http://schemas.openxmlformats.org/officeDocument/2006/customXml" ds:itemID="{E191B958-5041-4615-9089-F35BF7ED06A9}">
+  <ds:schemaRefs>
+    <ds:schemaRef ds:uri="http://schemas.openxmlformats.org/officeDocument/2006/bibliography"/>
+  </ds:schemaRefs>
+</ds:datastoreItem>
 </file>
</xml_diff>

<commit_message>
Compketed sum of lesson 2
</commit_message>
<xml_diff>
--- a/Thesis Full V0.1.docx
+++ b/Thesis Full V0.1.docx
@@ -3047,8 +3047,6 @@
               </w:rPr>
               <w:t>Empirical model:</w:t>
             </w:r>
-            <w:bookmarkStart w:id="1" w:name="_GoBack"/>
-            <w:bookmarkEnd w:id="1"/>
           </w:p>
           <w:p>
             <w:pPr>
@@ -3330,6 +3328,7 @@
                 <w:bCs/>
               </w:rPr>
             </w:pPr>
+            <w:bookmarkStart w:id="1" w:name="_GoBack" w:colFirst="1" w:colLast="1"/>
             <w:r>
               <w:rPr>
                 <w:rFonts w:ascii="Cambria" w:hAnsi="Cambria"/>
@@ -3346,13 +3345,241 @@
           </w:tcPr>
           <w:p>
             <w:pPr>
-              <w:rPr>
-                <w:rFonts w:ascii="Cambria" w:hAnsi="Cambria"/>
-              </w:rPr>
-            </w:pPr>
+              <w:pStyle w:val="ListParagraph"/>
+              <w:numPr>
+                <w:ilvl w:val="0"/>
+                <w:numId w:val="12"/>
+              </w:numPr>
+              <w:rPr>
+                <w:rFonts w:ascii="Cambria" w:hAnsi="Cambria"/>
+              </w:rPr>
+            </w:pPr>
+            <w:r>
+              <w:rPr>
+                <w:rFonts w:ascii="Cambria" w:hAnsi="Cambria"/>
+              </w:rPr>
+              <w:t>This essay a</w:t>
+            </w:r>
+            <w:r>
+              <w:rPr>
+                <w:rFonts w:ascii="Cambria" w:hAnsi="Cambria"/>
+              </w:rPr>
+              <w:t xml:space="preserve">dvances the existing literature on contributor roles in FLOSS projects </w:t>
+            </w:r>
+            <w:r>
+              <w:rPr>
+                <w:rFonts w:ascii="Cambria" w:hAnsi="Cambria"/>
+              </w:rPr>
+              <w:fldChar w:fldCharType="begin" w:fldLock="1"/>
+            </w:r>
+            <w:r>
+              <w:rPr>
+                <w:rFonts w:ascii="Cambria" w:hAnsi="Cambria"/>
+              </w:rPr>
+              <w:instrText>ADDIN CSL_CITATION {"citationItems":[{"id":"ITEM-1","itemData":{"author":[{"dropping-particle":"","family":"Sagers","given":"G W","non-dropping-particle":"","parse-names":false,"suffix":""}],"container-title":"Proceedings of the International Conference in Information Systems","id":"ITEM-1","issued":{"date-parts":[["2004"]]},"page":"427-438","title":"The Influence of Network Governance Factors on Success in Open Source Software Development Projects","type":"paper-conference"},"uris":["http://www.mendeley.com/documents/?uuid=975eee96-88da-4b01-8850-b352d4e81a11"]},{"id":"ITEM-2","itemData":{"author":[{"dropping-particle":"","family":"Setia","given":"Pankaj","non-dropping-particle":"","parse-names":false,"suffix":""},{"dropping-particle":"","family":"Rajagopalan","given":"Balaji","non-dropping-particle":"","parse-names":false,"suffix":""},{"dropping-particle":"","family":"Sambamurthy","given":"Vallabh","non-dropping-particle":"","parse-names":false,"suffix":""},{"dropping-particle":"","family":"Calantone","given":"Roger","non-dropping-particle":"","parse-names":false,"suffix":""}],"container-title":"Information Systems Research","id":"ITEM-2","issue":"1","issued":{"date-parts":[["2012"]]},"page":"144-163","title":"How peripheral developers contribute to open-source software development","type":"article-journal","volume":"23"},"uris":["http://www.mendeley.com/documents/?uuid=cdc46ed4-4091-4140-a7f2-a190c4f68d7b"]},{"id":"ITEM-3","itemData":{"DOI":"10.1016/j.respol.2012.10.008","ISBN":"0048-7333","ISSN":"00487333","abstract":"This paper theorizes the intra-organizational dynamics of online communities of creation such as Free and Open Source software projects. It describes the role of the participants at the peripheries of these online communities and analyze how the division of labor among peripheral and core members is handled. The paper further demonstrates that this mode of labor division is possible only if the periphery is able to acquire and absorb the standards associated with the developers' activities, described here as a social practice. We describe how the propagation of such standards takes place through non-material artifacts such as code and virtual discussions. We show that because of the capacity of these artifacts to effectively disseminate the standards of a social practice, such standards can be transferred not only face to face, but also asynchronously, asymmetrically and openly. © 2012 Elsevier B.V. All rights reserved.","author":[{"dropping-particle":"","family":"Rullani","given":"Francesco","non-dropping-particle":"","parse-names":false,"suffix":""},{"dropping-particle":"","family":"Haefliger","given":"Stefan","non-dropping-particle":"","parse-names":false,"suffix":""}],"container-title":"Research Policy","id":"ITEM-3","issue":"4","issued":{"date-parts":[["2013"]]},"page":"941-953","publisher":"Elsevier B.V.","title":"The periphery on stage: The intra-organizational dynamics in online communities of creation","type":"article-journal","volume":"42"},"uris":["http://www.mendeley.com/documents/?uuid=cfa37987-a0c8-4c93-b176-c8a6abd7494c"]}],"mendeley":{"formattedCitation":"(Rullani and Haefliger 2013; Sagers 2004; Setia et al. 2012)","plainTextFormattedCitation":"(Rullani and Haefliger 2013; Sagers 2004; Setia et al. 2012)","previouslyFormattedCitation":"(Rullani and Haefliger 2013; Sagers 2004; Setia et al. 2012)"},"properties":{"noteIndex":0},"schema":"https://github.com/citation-style-language/schema/raw/master/csl-citation.json"}</w:instrText>
+            </w:r>
+            <w:r>
+              <w:rPr>
+                <w:rFonts w:ascii="Cambria" w:hAnsi="Cambria"/>
+              </w:rPr>
+              <w:fldChar w:fldCharType="separate"/>
+            </w:r>
+            <w:r>
+              <w:rPr>
+                <w:rFonts w:ascii="Cambria" w:hAnsi="Cambria"/>
+              </w:rPr>
+              <w:t>(Rullani and Haefliger 2013; Sagers 2004; Setia et al. 2012)</w:t>
+            </w:r>
+            <w:r>
+              <w:rPr>
+                <w:rFonts w:ascii="Cambria" w:hAnsi="Cambria"/>
+              </w:rPr>
+              <w:fldChar w:fldCharType="end"/>
+            </w:r>
+            <w:r>
+              <w:rPr>
+                <w:rFonts w:ascii="Cambria" w:hAnsi="Cambria"/>
+              </w:rPr>
+              <w:t xml:space="preserve">, as it unearths the complex role of access restrictions in mitigating coordination </w:t>
+            </w:r>
+            <w:r>
+              <w:rPr>
+                <w:rFonts w:ascii="Cambria" w:hAnsi="Cambria"/>
+              </w:rPr>
+              <w:t>challenges</w:t>
+            </w:r>
+            <w:r>
+              <w:rPr>
+                <w:rFonts w:ascii="Cambria" w:hAnsi="Cambria"/>
+              </w:rPr>
+              <w:t xml:space="preserve"> and </w:t>
+            </w:r>
+            <w:r>
+              <w:rPr>
+                <w:rFonts w:ascii="Cambria" w:hAnsi="Cambria"/>
+              </w:rPr>
+              <w:t>the</w:t>
+            </w:r>
+            <w:r>
+              <w:rPr>
+                <w:rFonts w:ascii="Cambria" w:hAnsi="Cambria"/>
+              </w:rPr>
+              <w:t xml:space="preserve"> variance in contributors expectations and goals</w:t>
+            </w:r>
+          </w:p>
+          <w:p>
+            <w:pPr>
+              <w:pStyle w:val="ListParagraph"/>
+              <w:numPr>
+                <w:ilvl w:val="0"/>
+                <w:numId w:val="12"/>
+              </w:numPr>
+              <w:rPr>
+                <w:rFonts w:ascii="Cambria" w:hAnsi="Cambria"/>
+              </w:rPr>
+            </w:pPr>
+            <w:r>
+              <w:rPr>
+                <w:rFonts w:ascii="Cambria" w:hAnsi="Cambria"/>
+              </w:rPr>
+              <w:t>By studying the moderating impact of organization ownership through the project management and control mechanisms that they bring into FLOSS projects, t</w:t>
+            </w:r>
+            <w:r>
+              <w:rPr>
+                <w:rFonts w:ascii="Cambria" w:hAnsi="Cambria"/>
+              </w:rPr>
+              <w:t>h</w:t>
+            </w:r>
+            <w:r>
+              <w:rPr>
+                <w:rFonts w:ascii="Cambria" w:hAnsi="Cambria"/>
+              </w:rPr>
+              <w:t>is</w:t>
+            </w:r>
+            <w:r>
+              <w:rPr>
+                <w:rFonts w:ascii="Cambria" w:hAnsi="Cambria"/>
+              </w:rPr>
+              <w:t xml:space="preserve"> </w:t>
+            </w:r>
+            <w:r>
+              <w:rPr>
+                <w:rFonts w:ascii="Cambria" w:hAnsi="Cambria"/>
+              </w:rPr>
+              <w:t>essay enters the realm of</w:t>
+            </w:r>
+            <w:r>
+              <w:rPr>
+                <w:rFonts w:ascii="Cambria" w:hAnsi="Cambria"/>
+              </w:rPr>
+              <w:t xml:space="preserve"> </w:t>
+            </w:r>
+            <w:r>
+              <w:rPr>
+                <w:rFonts w:ascii="Cambria" w:hAnsi="Cambria"/>
+              </w:rPr>
+              <w:t xml:space="preserve">the debate of </w:t>
+            </w:r>
+            <w:r>
+              <w:rPr>
+                <w:rFonts w:ascii="Cambria" w:hAnsi="Cambria"/>
+              </w:rPr>
+              <w:t>openness vs. control in FLOSS environments. Our inquiry adds an interesting dimension to this debate by theorizing that control (through project management practices) and openness (by providing access to the source code) can complement each other under certain conditions.</w:t>
+            </w:r>
+          </w:p>
+          <w:p>
+            <w:pPr>
+              <w:pStyle w:val="ListParagraph"/>
+              <w:numPr>
+                <w:ilvl w:val="0"/>
+                <w:numId w:val="12"/>
+              </w:numPr>
+              <w:rPr>
+                <w:rFonts w:ascii="Cambria" w:hAnsi="Cambria"/>
+              </w:rPr>
+            </w:pPr>
+            <w:r>
+              <w:rPr>
+                <w:rFonts w:ascii="Cambria" w:hAnsi="Cambria"/>
+              </w:rPr>
+              <w:t>This essay</w:t>
+            </w:r>
+            <w:r>
+              <w:rPr>
+                <w:rFonts w:ascii="Cambria" w:hAnsi="Cambria"/>
+              </w:rPr>
+              <w:t xml:space="preserve"> </w:t>
+            </w:r>
+            <w:r>
+              <w:rPr>
+                <w:rFonts w:ascii="Cambria" w:hAnsi="Cambria"/>
+              </w:rPr>
+              <w:t xml:space="preserve">is one of the </w:t>
+            </w:r>
+            <w:r>
+              <w:rPr>
+                <w:rFonts w:ascii="Cambria" w:hAnsi="Cambria"/>
+              </w:rPr>
+              <w:t>first to</w:t>
+            </w:r>
+            <w:r>
+              <w:rPr>
+                <w:rFonts w:ascii="Cambria" w:hAnsi="Cambria"/>
+              </w:rPr>
+              <w:t xml:space="preserve"> </w:t>
+            </w:r>
+            <w:r>
+              <w:rPr>
+                <w:rFonts w:ascii="Cambria" w:hAnsi="Cambria"/>
+              </w:rPr>
+              <w:t xml:space="preserve">study </w:t>
+            </w:r>
+            <w:r>
+              <w:rPr>
+                <w:rFonts w:ascii="Cambria" w:hAnsi="Cambria"/>
+              </w:rPr>
+              <w:t xml:space="preserve">the </w:t>
+            </w:r>
+            <w:r>
+              <w:rPr>
+                <w:rFonts w:ascii="Cambria" w:hAnsi="Cambria"/>
+              </w:rPr>
+              <w:t>antecedents</w:t>
+            </w:r>
+            <w:r>
+              <w:rPr>
+                <w:rFonts w:ascii="Cambria" w:hAnsi="Cambria"/>
+              </w:rPr>
+              <w:t xml:space="preserve"> to</w:t>
+            </w:r>
+            <w:r>
+              <w:rPr>
+                <w:rFonts w:ascii="Cambria" w:hAnsi="Cambria"/>
+              </w:rPr>
+              <w:t xml:space="preserve"> the sustenance of FLOSS projects</w:t>
+            </w:r>
+            <w:r>
+              <w:rPr>
+                <w:rFonts w:ascii="Cambria" w:hAnsi="Cambria"/>
+              </w:rPr>
+              <w:t xml:space="preserve"> </w:t>
+            </w:r>
+            <w:r>
+              <w:rPr>
+                <w:rFonts w:ascii="Cambria" w:hAnsi="Cambria"/>
+              </w:rPr>
+              <w:t>which is an important</w:t>
+            </w:r>
+            <w:r>
+              <w:rPr>
+                <w:rFonts w:ascii="Cambria" w:hAnsi="Cambria"/>
+              </w:rPr>
+              <w:t>, yet underdeveloped dimension of FLOSS project success</w:t>
+            </w:r>
           </w:p>
         </w:tc>
       </w:tr>
+      <w:bookmarkEnd w:id="1"/>
     </w:tbl>
     <w:p>
       <w:pPr>
@@ -3541,6 +3768,7 @@
               <w:rPr>
                 <w:rFonts w:ascii="Cambria" w:hAnsi="Cambria"/>
               </w:rPr>
+              <w:lastRenderedPageBreak/>
               <w:t>Hypotheses</w:t>
             </w:r>
           </w:p>
@@ -3707,7 +3935,6 @@
               <w:rPr>
                 <w:rFonts w:ascii="Cambria" w:hAnsi="Cambria"/>
               </w:rPr>
-              <w:lastRenderedPageBreak/>
               <w:t>Contributions</w:t>
             </w:r>
           </w:p>
@@ -7032,7 +7259,7 @@
 </file>
 
 <file path=customXml/itemProps1.xml><?xml version="1.0" encoding="utf-8"?>
-<ds:datastoreItem xmlns:ds="http://schemas.openxmlformats.org/officeDocument/2006/customXml" ds:itemID="{E191B958-5041-4615-9089-F35BF7ED06A9}">
+<ds:datastoreItem xmlns:ds="http://schemas.openxmlformats.org/officeDocument/2006/customXml" ds:itemID="{7E975530-33A6-4D5F-AACD-52B0481562A5}">
   <ds:schemaRefs>
     <ds:schemaRef ds:uri="http://schemas.openxmlformats.org/officeDocument/2006/bibliography"/>
   </ds:schemaRefs>

</xml_diff>

<commit_message>
Making a few changes before staring lesson 3 sum
</commit_message>
<xml_diff>
--- a/Thesis Full V0.1.docx
+++ b/Thesis Full V0.1.docx
@@ -1695,21 +1695,7 @@
               <w:rPr>
                 <w:rFonts w:ascii="Cambria" w:hAnsi="Cambria"/>
               </w:rPr>
-              <w:t xml:space="preserve">Hypothesis 1. In the context of FLOSS projects, the degree of superposition has a nonlinear relationship with project popularity such that project popularity increases with an increase in the degree of superposition up to a </w:t>
-            </w:r>
-            <w:proofErr w:type="gramStart"/>
-            <w:r>
-              <w:rPr>
-                <w:rFonts w:ascii="Cambria" w:hAnsi="Cambria"/>
-              </w:rPr>
-              <w:t>particular value</w:t>
-            </w:r>
-            <w:proofErr w:type="gramEnd"/>
-            <w:r>
-              <w:rPr>
-                <w:rFonts w:ascii="Cambria" w:hAnsi="Cambria"/>
-              </w:rPr>
-              <w:t xml:space="preserve"> (the turning point). Beyond this optimal degree of superposition, any further increase reduces the popularity of the project.</w:t>
+              <w:t>Hypothesis 1. In the context of FLOSS projects, the degree of superposition has a nonlinear relationship with project popularity such that project popularity increases with an increase in the degree of superposition up to a particular value (the turning point). Beyond this optimal degree of superposition, any further increase reduces the popularity of the project.</w:t>
             </w:r>
           </w:p>
           <w:p>
@@ -2021,21 +2007,7 @@
               <w:rPr>
                 <w:rFonts w:ascii="Cambria" w:hAnsi="Cambria"/>
               </w:rPr>
-              <w:t xml:space="preserve">Empirical analysis of a large sample of FLOSS projects hosted on </w:t>
-            </w:r>
-            <w:proofErr w:type="spellStart"/>
-            <w:r>
-              <w:rPr>
-                <w:rFonts w:ascii="Cambria" w:hAnsi="Cambria"/>
-              </w:rPr>
-              <w:t>Github</w:t>
-            </w:r>
-            <w:proofErr w:type="spellEnd"/>
-            <w:r>
-              <w:rPr>
-                <w:rFonts w:ascii="Cambria" w:hAnsi="Cambria"/>
-              </w:rPr>
-              <w:t xml:space="preserve"> indicates that the emergence of sequentially layered and individual task work, referred to as the superposed organization of work, exhibits an inverted-U shaped relationship with the popularity of a project.</w:t>
+              <w:t>Empirical analysis of a large sample of FLOSS projects hosted on Github indicates that the emergence of sequentially layered and individual task work, referred to as the superposed organization of work, exhibits an inverted-U shaped relationship with the popularity of a project.</w:t>
             </w:r>
           </w:p>
           <w:p>
@@ -3242,27 +3214,13 @@
               <w:rPr>
                 <w:rFonts w:ascii="Cambria" w:hAnsi="Cambria"/>
               </w:rPr>
-              <w:t xml:space="preserve"> the proportion of core contributors increases from 0 to 1, the hazard rates increases by </w:t>
-            </w:r>
-            <w:proofErr w:type="gramStart"/>
-            <w:r>
-              <w:rPr>
-                <w:rFonts w:ascii="Cambria" w:hAnsi="Cambria"/>
-              </w:rPr>
-              <w:t xml:space="preserve">0.96 </w:t>
-            </w:r>
-            <w:r>
-              <w:rPr>
-                <w:rFonts w:ascii="Cambria" w:hAnsi="Cambria"/>
-              </w:rPr>
-              <w:t>,</w:t>
-            </w:r>
-            <w:proofErr w:type="gramEnd"/>
-            <w:r>
-              <w:rPr>
-                <w:rFonts w:ascii="Cambria" w:hAnsi="Cambria"/>
-              </w:rPr>
-              <w:t xml:space="preserve"> which translates to a 21% increased chance of survival</w:t>
+              <w:t xml:space="preserve"> the proportion of core contributors increases from 0 to 1, the hazard rates increases by 0.96 </w:t>
+            </w:r>
+            <w:r>
+              <w:rPr>
+                <w:rFonts w:ascii="Cambria" w:hAnsi="Cambria"/>
+              </w:rPr>
+              <w:t>, which translates to a 21% increased chance of survival</w:t>
             </w:r>
             <w:r>
               <w:rPr>
@@ -3328,7 +3286,6 @@
                 <w:bCs/>
               </w:rPr>
             </w:pPr>
-            <w:bookmarkStart w:id="1" w:name="_GoBack" w:colFirst="1" w:colLast="1"/>
             <w:r>
               <w:rPr>
                 <w:rFonts w:ascii="Cambria" w:hAnsi="Cambria"/>
@@ -3442,7 +3399,7 @@
               <w:rPr>
                 <w:rFonts w:ascii="Cambria" w:hAnsi="Cambria"/>
               </w:rPr>
-              <w:t>By studying the moderating impact of organization ownership through the project management and control mechanisms that they bring into FLOSS projects, t</w:t>
+              <w:t>By studying the moderating impact of organization ownership, t</w:t>
             </w:r>
             <w:r>
               <w:rPr>
@@ -3484,7 +3441,21 @@
               <w:rPr>
                 <w:rFonts w:ascii="Cambria" w:hAnsi="Cambria"/>
               </w:rPr>
-              <w:t>openness vs. control in FLOSS environments. Our inquiry adds an interesting dimension to this debate by theorizing that control (through project management practices) and openness (by providing access to the source code) can complement each other under certain conditions.</w:t>
+              <w:t xml:space="preserve">openness vs. control in FLOSS environments. </w:t>
+            </w:r>
+            <w:r>
+              <w:rPr>
+                <w:rFonts w:ascii="Cambria" w:hAnsi="Cambria"/>
+              </w:rPr>
+              <w:t>This</w:t>
+            </w:r>
+            <w:bookmarkStart w:id="1" w:name="_GoBack"/>
+            <w:bookmarkEnd w:id="1"/>
+            <w:r>
+              <w:rPr>
+                <w:rFonts w:ascii="Cambria" w:hAnsi="Cambria"/>
+              </w:rPr>
+              <w:t xml:space="preserve"> inquiry adds an interesting dimension to this debate by theorizing that control (through project management practices) and openness (by providing access to the source code) can complement each other under certain conditions.</w:t>
             </w:r>
           </w:p>
           <w:p>
@@ -3579,7 +3550,6 @@
           </w:p>
         </w:tc>
       </w:tr>
-      <w:bookmarkEnd w:id="1"/>
     </w:tbl>
     <w:p>
       <w:pPr>
@@ -7259,7 +7229,7 @@
 </file>
 
 <file path=customXml/itemProps1.xml><?xml version="1.0" encoding="utf-8"?>
-<ds:datastoreItem xmlns:ds="http://schemas.openxmlformats.org/officeDocument/2006/customXml" ds:itemID="{7E975530-33A6-4D5F-AACD-52B0481562A5}">
+<ds:datastoreItem xmlns:ds="http://schemas.openxmlformats.org/officeDocument/2006/customXml" ds:itemID="{90466F12-C04D-4E4A-8881-B7E354D80DF1}">
   <ds:schemaRefs>
     <ds:schemaRef ds:uri="http://schemas.openxmlformats.org/officeDocument/2006/bibliography"/>
   </ds:schemaRefs>

</xml_diff>

<commit_message>
draft of essay 2 summary complete
</commit_message>
<xml_diff>
--- a/Thesis Full V0.1.docx
+++ b/Thesis Full V0.1.docx
@@ -2476,15 +2476,6 @@
             <w:r>
               <w:t xml:space="preserve">determined by the proportion of contributors who are given write access to the source code </w:t>
             </w:r>
-            <w:r>
-              <w:t>and its influence on the survival of the project</w:t>
-            </w:r>
-            <w:r>
-              <w:rPr>
-                <w:rFonts w:ascii="Cambria" w:hAnsi="Cambria"/>
-              </w:rPr>
-              <w:t xml:space="preserve"> </w:t>
-            </w:r>
           </w:p>
           <w:p>
             <w:pPr>
@@ -2501,25 +2492,67 @@
               <w:rPr>
                 <w:rFonts w:ascii="Cambria" w:hAnsi="Cambria"/>
               </w:rPr>
-              <w:t xml:space="preserve">Establish the importance </w:t>
-            </w:r>
-            <w:r>
-              <w:rPr>
-                <w:rFonts w:ascii="Cambria" w:hAnsi="Cambria"/>
-              </w:rPr>
-              <w:t>of informal network governance</w:t>
-            </w:r>
-            <w:r>
-              <w:rPr>
-                <w:rFonts w:ascii="Cambria" w:hAnsi="Cambria"/>
-              </w:rPr>
-              <w:t xml:space="preserve"> facilitated by source code access restrictions</w:t>
-            </w:r>
-            <w:r>
-              <w:rPr>
-                <w:rFonts w:ascii="Cambria" w:hAnsi="Cambria"/>
-              </w:rPr>
-              <w:t xml:space="preserve"> in open source communities</w:t>
+              <w:t xml:space="preserve">Establish the </w:t>
+            </w:r>
+            <w:r>
+              <w:rPr>
+                <w:rFonts w:ascii="Cambria" w:hAnsi="Cambria"/>
+              </w:rPr>
+              <w:t>important role played</w:t>
+            </w:r>
+            <w:r>
+              <w:rPr>
+                <w:rFonts w:ascii="Cambria" w:hAnsi="Cambria"/>
+              </w:rPr>
+              <w:t xml:space="preserve"> </w:t>
+            </w:r>
+            <w:r>
+              <w:rPr>
+                <w:rFonts w:ascii="Cambria" w:hAnsi="Cambria"/>
+              </w:rPr>
+              <w:t>by</w:t>
+            </w:r>
+            <w:r>
+              <w:rPr>
+                <w:rFonts w:ascii="Cambria" w:hAnsi="Cambria"/>
+              </w:rPr>
+              <w:t xml:space="preserve"> informal network governance</w:t>
+            </w:r>
+            <w:r>
+              <w:rPr>
+                <w:rFonts w:ascii="Cambria" w:hAnsi="Cambria"/>
+              </w:rPr>
+              <w:t xml:space="preserve"> </w:t>
+            </w:r>
+            <w:r>
+              <w:rPr>
+                <w:rFonts w:ascii="Cambria" w:hAnsi="Cambria"/>
+              </w:rPr>
+              <w:t xml:space="preserve">mechanisms </w:t>
+            </w:r>
+            <w:r>
+              <w:rPr>
+                <w:rFonts w:ascii="Cambria" w:hAnsi="Cambria"/>
+              </w:rPr>
+              <w:t xml:space="preserve">in </w:t>
+            </w:r>
+            <w:r>
+              <w:rPr>
+                <w:rFonts w:ascii="Cambria" w:hAnsi="Cambria"/>
+              </w:rPr>
+              <w:t xml:space="preserve">sustaining </w:t>
+            </w:r>
+            <w:r>
+              <w:rPr>
+                <w:rFonts w:ascii="Cambria" w:hAnsi="Cambria"/>
+              </w:rPr>
+              <w:t>open source communities</w:t>
+            </w:r>
+            <w:r>
+              <w:rPr>
+                <w:rFonts w:ascii="Cambria" w:hAnsi="Cambria"/>
+              </w:rPr>
+              <w:t xml:space="preserve"> </w:t>
             </w:r>
           </w:p>
           <w:p>
@@ -2562,36 +2595,6 @@
                 <w:rFonts w:ascii="Cambria" w:hAnsi="Cambria"/>
               </w:rPr>
               <w:t>of FLOSS projects and introduces project management practices</w:t>
-            </w:r>
-          </w:p>
-          <w:p>
-            <w:pPr>
-              <w:pStyle w:val="ListParagraph"/>
-              <w:numPr>
-                <w:ilvl w:val="0"/>
-                <w:numId w:val="10"/>
-              </w:numPr>
-              <w:rPr>
-                <w:rFonts w:ascii="Cambria" w:hAnsi="Cambria"/>
-              </w:rPr>
-            </w:pPr>
-            <w:r>
-              <w:rPr>
-                <w:rFonts w:ascii="Cambria" w:hAnsi="Cambria"/>
-              </w:rPr>
-              <w:t xml:space="preserve">Study the drivers that influence the sustenance of </w:t>
-            </w:r>
-            <w:r>
-              <w:rPr>
-                <w:rFonts w:ascii="Cambria" w:hAnsi="Cambria"/>
-              </w:rPr>
-              <w:t xml:space="preserve">FLOSS </w:t>
-            </w:r>
-            <w:r>
-              <w:rPr>
-                <w:rFonts w:ascii="Cambria" w:hAnsi="Cambria"/>
-              </w:rPr>
-              <w:t>projects</w:t>
             </w:r>
           </w:p>
           <w:p>
@@ -2975,7 +2978,6 @@
               <w:rPr>
                 <w:rFonts w:ascii="Cambria" w:hAnsi="Cambria"/>
               </w:rPr>
-              <w:lastRenderedPageBreak/>
               <w:t>A</w:t>
             </w:r>
             <w:r>
@@ -3000,6 +3002,7 @@
               <w:rPr>
                 <w:rFonts w:ascii="Cambria" w:hAnsi="Cambria"/>
               </w:rPr>
+              <w:lastRenderedPageBreak/>
               <w:t>Ownership type of the project</w:t>
             </w:r>
           </w:p>
@@ -3321,7 +3324,19 @@
               <w:rPr>
                 <w:rFonts w:ascii="Cambria" w:hAnsi="Cambria"/>
               </w:rPr>
-              <w:t xml:space="preserve">dvances the existing literature on contributor roles in FLOSS projects </w:t>
+              <w:t>dvances the existing literature on contributor roles</w:t>
+            </w:r>
+            <w:r>
+              <w:rPr>
+                <w:rFonts w:ascii="Cambria" w:hAnsi="Cambria"/>
+              </w:rPr>
+              <w:t xml:space="preserve"> and team composition</w:t>
+            </w:r>
+            <w:r>
+              <w:rPr>
+                <w:rFonts w:ascii="Cambria" w:hAnsi="Cambria"/>
+              </w:rPr>
+              <w:t xml:space="preserve"> in FLOSS projects </w:t>
             </w:r>
             <w:r>
               <w:rPr>
@@ -3357,7 +3372,19 @@
               <w:rPr>
                 <w:rFonts w:ascii="Cambria" w:hAnsi="Cambria"/>
               </w:rPr>
-              <w:t xml:space="preserve">, as it unearths the complex role of access restrictions in mitigating coordination </w:t>
+              <w:t xml:space="preserve">, as it unearths the complex role of access restrictions in mitigating </w:t>
+            </w:r>
+            <w:r>
+              <w:rPr>
+                <w:rFonts w:ascii="Cambria" w:hAnsi="Cambria"/>
+              </w:rPr>
+              <w:t xml:space="preserve">the </w:t>
+            </w:r>
+            <w:r>
+              <w:rPr>
+                <w:rFonts w:ascii="Cambria" w:hAnsi="Cambria"/>
+              </w:rPr>
+              <w:t xml:space="preserve">coordination </w:t>
             </w:r>
             <w:r>
               <w:rPr>
@@ -3423,7 +3450,13 @@
               <w:rPr>
                 <w:rFonts w:ascii="Cambria" w:hAnsi="Cambria"/>
               </w:rPr>
-              <w:t>essay enters the realm of</w:t>
+              <w:t xml:space="preserve">essay </w:t>
+            </w:r>
+            <w:r>
+              <w:rPr>
+                <w:rFonts w:ascii="Cambria" w:hAnsi="Cambria"/>
+              </w:rPr>
+              <w:t>contributes to</w:t>
             </w:r>
             <w:r>
               <w:rPr>
@@ -3447,15 +3480,13 @@
               <w:rPr>
                 <w:rFonts w:ascii="Cambria" w:hAnsi="Cambria"/>
               </w:rPr>
-              <w:t>This</w:t>
-            </w:r>
-            <w:bookmarkStart w:id="1" w:name="_GoBack"/>
-            <w:bookmarkEnd w:id="1"/>
-            <w:r>
-              <w:rPr>
-                <w:rFonts w:ascii="Cambria" w:hAnsi="Cambria"/>
-              </w:rPr>
-              <w:t xml:space="preserve"> inquiry adds an interesting dimension to this debate by theorizing that control (through project management practices) and openness (by providing access to the source code) can complement each other under certain conditions.</w:t>
+              <w:t>The findings</w:t>
+            </w:r>
+            <w:r>
+              <w:rPr>
+                <w:rFonts w:ascii="Cambria" w:hAnsi="Cambria"/>
+              </w:rPr>
+              <w:t xml:space="preserve"> add an interesting dimension to this debate by theorizing that control (through project management practices) and openness (by providing access to the source code) can complement each other under certain conditions.</w:t>
             </w:r>
           </w:p>
           <w:p>
@@ -3547,6 +3578,14 @@
               </w:rPr>
               <w:t>, yet underdeveloped dimension of FLOSS project success</w:t>
             </w:r>
+            <w:r>
+              <w:rPr>
+                <w:rFonts w:ascii="Cambria" w:hAnsi="Cambria"/>
+              </w:rPr>
+              <w:t>.</w:t>
+            </w:r>
+            <w:bookmarkStart w:id="1" w:name="_GoBack"/>
+            <w:bookmarkEnd w:id="1"/>
           </w:p>
         </w:tc>
       </w:tr>
@@ -3738,7 +3777,6 @@
               <w:rPr>
                 <w:rFonts w:ascii="Cambria" w:hAnsi="Cambria"/>
               </w:rPr>
-              <w:lastRenderedPageBreak/>
               <w:t>Hypotheses</w:t>
             </w:r>
           </w:p>
@@ -3770,6 +3808,7 @@
               <w:rPr>
                 <w:rFonts w:ascii="Cambria" w:hAnsi="Cambria"/>
               </w:rPr>
+              <w:lastRenderedPageBreak/>
               <w:t>Hypotheses:</w:t>
             </w:r>
           </w:p>
@@ -3790,6 +3829,7 @@
               <w:rPr>
                 <w:rFonts w:ascii="Cambria" w:hAnsi="Cambria"/>
               </w:rPr>
+              <w:lastRenderedPageBreak/>
               <w:t>Method</w:t>
             </w:r>
             <w:r>
@@ -7229,7 +7269,7 @@
 </file>
 
 <file path=customXml/itemProps1.xml><?xml version="1.0" encoding="utf-8"?>
-<ds:datastoreItem xmlns:ds="http://schemas.openxmlformats.org/officeDocument/2006/customXml" ds:itemID="{90466F12-C04D-4E4A-8881-B7E354D80DF1}">
+<ds:datastoreItem xmlns:ds="http://schemas.openxmlformats.org/officeDocument/2006/customXml" ds:itemID="{90DF2CA9-ED9C-4114-B16E-3BD603232F4E}">
   <ds:schemaRefs>
     <ds:schemaRef ds:uri="http://schemas.openxmlformats.org/officeDocument/2006/bibliography"/>
   </ds:schemaRefs>

</xml_diff>

<commit_message>
changes to essay 3 summary
</commit_message>
<xml_diff>
--- a/Thesis Full V0.1.docx
+++ b/Thesis Full V0.1.docx
@@ -1644,6 +1644,24 @@
               </w:rPr>
               <w:t xml:space="preserve"> </w:t>
             </w:r>
+            <w:r>
+              <w:fldChar w:fldCharType="begin" w:fldLock="1"/>
+            </w:r>
+            <w:r>
+              <w:instrText>ADDIN CSL_CITATION {"citationItems":[{"id":"ITEM-1","itemData":{"DOI":"10.1037/0003-066X.55.1.68","abstract":"Human beings can be proactive and engaged or, alternatively, passive and alienated, largely as a function of the social conditions in which they develop and function. Accordingly, research guided by self-determination theohas focused on the social-contextual conditions that facilitate versus forestall the natural processes of self-motivation and healthy psychological development. Specifically, factors have been examined that enhance versus undermine intrinsic motivation, self-regulation, and well-being. The findings have led to the postulate of three innate psychological needs - competence, autonomy, and relatedness; which when satisfied yield enhanced self-motivation and mental health and when thwarted lead to diminished motivation and well-being. Also considered is the significance of these psychological needs and processes within domains such as health care, education, work, sport, religion, and psychotherapy.","author":[{"dropping-particle":"","family":"Ryan","given":"Richard M.","non-dropping-particle":"","parse-names":false,"suffix":""},{"dropping-particle":"","family":"Deci","given":"Edward L.","non-dropping-particle":"","parse-names":false,"suffix":""}],"container-title":"American Psychologist","id":"ITEM-1","issue":"February","issued":{"date-parts":[["2000"]]},"page":"68-78","title":"Self-determinaton theory and the facilitation of intrinsic motivation, social development, and well-being","type":"article-journal","volume":"55"},"uris":["http://www.mendeley.com/documents/?uuid=bffb5d1f-b83c-48c8-9868-0b9751c61f78"]}],"mendeley":{"formattedCitation":"(Ryan and Deci 2000)","manualFormatting":"(Ryan and Deci 2000)","plainTextFormattedCitation":"(Ryan and Deci 2000)","previouslyFormattedCitation":"(R. M. Ryan &amp; Deci, 2000)"},"properties":{"noteIndex":0},"schema":"https://github.com/citation-style-language/schema/raw/master/csl-citation.json"}</w:instrText>
+            </w:r>
+            <w:r>
+              <w:fldChar w:fldCharType="separate"/>
+            </w:r>
+            <w:r>
+              <w:rPr>
+                <w:noProof/>
+              </w:rPr>
+              <w:t>(Ryan and Deci 2000)</w:t>
+            </w:r>
+            <w:r>
+              <w:fldChar w:fldCharType="end"/>
+            </w:r>
           </w:p>
           <w:p>
             <w:pPr>
@@ -1661,6 +1679,43 @@
                 <w:rFonts w:ascii="Cambria" w:hAnsi="Cambria"/>
               </w:rPr>
               <w:t>Affective events theory</w:t>
+            </w:r>
+            <w:r>
+              <w:rPr>
+                <w:rFonts w:ascii="Cambria" w:hAnsi="Cambria"/>
+              </w:rPr>
+              <w:t xml:space="preserve"> </w:t>
+            </w:r>
+            <w:r>
+              <w:rPr>
+                <w:rFonts w:ascii="Cambria" w:hAnsi="Cambria"/>
+              </w:rPr>
+              <w:fldChar w:fldCharType="begin" w:fldLock="1"/>
+            </w:r>
+            <w:r>
+              <w:rPr>
+                <w:rFonts w:ascii="Cambria" w:hAnsi="Cambria"/>
+              </w:rPr>
+              <w:instrText>ADDIN CSL_CITATION {"citationItems":[{"id":"ITEM-1","itemData":{"DOI":"1-55938-938-9","ISBN":"0191-3085","ISSN":"0191-3085","PMID":"6789859","abstract":"In spite of accepted definitions of job satisfaction as \"affect\" very little is known about the causes and consequences of true affective experiences in work settings. Working from the basicl literature on moods and emotions, we introduce a theory of affective experience at work which emphasizes the role of work events as proximal causes of affective reactions. We discuss the structure of affective experiences, their situational and dispositional causes and their effects on performance and job satisfaction.","author":[{"dropping-particle":"","family":"Weiss","given":"Howard M.","non-dropping-particle":"","parse-names":false,"suffix":""},{"dropping-particle":"","family":"Cropanzo","given":"Russell","non-dropping-particle":"","parse-names":false,"suffix":""}],"container-title":"Research in Organizational Behavior","id":"ITEM-1","issued":{"date-parts":[["1996"]]},"page":"1-74","title":"Affective events theory: A theoretical discussion of the structure, causes and consequences of affective experiences at work","type":"article-journal","volume":"18"},"uris":["http://www.mendeley.com/documents/?uuid=e3759095-68f1-4773-9ba7-f241d905ca26"]}],"mendeley":{"formattedCitation":"(Weiss and Cropanzo 1996)","plainTextFormattedCitation":"(Weiss and Cropanzo 1996)"},"properties":{"noteIndex":0},"schema":"https://github.com/citation-style-language/schema/raw/master/csl-citation.json"}</w:instrText>
+            </w:r>
+            <w:r>
+              <w:rPr>
+                <w:rFonts w:ascii="Cambria" w:hAnsi="Cambria"/>
+              </w:rPr>
+              <w:fldChar w:fldCharType="separate"/>
+            </w:r>
+            <w:r>
+              <w:rPr>
+                <w:rFonts w:ascii="Cambria" w:hAnsi="Cambria"/>
+                <w:noProof/>
+              </w:rPr>
+              <w:t>(Weiss and Cropanzo 1996)</w:t>
+            </w:r>
+            <w:r>
+              <w:rPr>
+                <w:rFonts w:ascii="Cambria" w:hAnsi="Cambria"/>
+              </w:rPr>
+              <w:fldChar w:fldCharType="end"/>
             </w:r>
           </w:p>
           <w:p>
@@ -2540,7 +2595,19 @@
               <w:rPr>
                 <w:rFonts w:ascii="Cambria" w:hAnsi="Cambria"/>
               </w:rPr>
-              <w:t xml:space="preserve">sustaining </w:t>
+              <w:t>sustaining</w:t>
+            </w:r>
+            <w:r>
+              <w:rPr>
+                <w:rFonts w:ascii="Cambria" w:hAnsi="Cambria"/>
+              </w:rPr>
+              <w:t xml:space="preserve"> collaboration in</w:t>
+            </w:r>
+            <w:r>
+              <w:rPr>
+                <w:rFonts w:ascii="Cambria" w:hAnsi="Cambria"/>
+              </w:rPr>
+              <w:t xml:space="preserve"> </w:t>
             </w:r>
             <w:r>
               <w:rPr>
@@ -2788,7 +2855,7 @@
               <w:rPr>
                 <w:rFonts w:ascii="Cambria" w:hAnsi="Cambria"/>
               </w:rPr>
-              <w:instrText>ADDIN CSL_CITATION {"citationItems":[{"id":"ITEM-1","itemData":{"ISSN":"0363-7425","abstract":"A phenomenon of the last 20 years has been the rapid rise of the network form of governance. This governance form has received significant scholarly attention, but, to date, no comprehensive theory for it has been advanced, and no sufficiently detailed and theoretically consistent definition has appeared. Our objective in this article is to provide a theory that explains under what conditions network governance, rigorously defined, has comparative advantage and is therefore likely to emerge and thrive. Our theory integrates transaction cost economics and social network theories, and, in broad strokes, asserts that the network form of governance is a response to exchange conditions of asset specificity, demand uncertainty, task complexity, and frequency. These exchange conditions drive firms toward structurally embedding their transactions, which enables firms to use social mechanisms for coordinating and safeguarding exchanges. When all of these conditions are in place, the network governance form has advantages over both hierarchy and market solutions in simultaneously adapting, coordinating, and safeguarding exchanges.","author":[{"dropping-particle":"","family":"Jones","given":"Candace","non-dropping-particle":"","parse-names":false,"suffix":""},{"dropping-particle":"","family":"Hesterly","given":"William S.","non-dropping-particle":"","parse-names":false,"suffix":""},{"dropping-particle":"","family":"Borgatti","given":"S. P.","non-dropping-particle":"","parse-names":false,"suffix":""}],"container-title":"Academy of Management Review","id":"ITEM-1","issue":"4","issued":{"date-parts":[["1997"]]},"page":"911-945","title":"A General Theory of Network Governance: Exchange Conditions and Social Mechanisms","type":"article-journal","volume":"22"},"uris":["http://www.mendeley.com/documents/?uuid=d64d9b4e-1920-4812-9a38-b48149ed754a"]}],"mendeley":{"formattedCitation":"(Jones et al. 1997)","plainTextFormattedCitation":"(Jones et al. 1997)"},"properties":{"noteIndex":0},"schema":"https://github.com/citation-style-language/schema/raw/master/csl-citation.json"}</w:instrText>
+              <w:instrText>ADDIN CSL_CITATION {"citationItems":[{"id":"ITEM-1","itemData":{"ISSN":"0363-7425","abstract":"A phenomenon of the last 20 years has been the rapid rise of the network form of governance. This governance form has received significant scholarly attention, but, to date, no comprehensive theory for it has been advanced, and no sufficiently detailed and theoretically consistent definition has appeared. Our objective in this article is to provide a theory that explains under what conditions network governance, rigorously defined, has comparative advantage and is therefore likely to emerge and thrive. Our theory integrates transaction cost economics and social network theories, and, in broad strokes, asserts that the network form of governance is a response to exchange conditions of asset specificity, demand uncertainty, task complexity, and frequency. These exchange conditions drive firms toward structurally embedding their transactions, which enables firms to use social mechanisms for coordinating and safeguarding exchanges. When all of these conditions are in place, the network governance form has advantages over both hierarchy and market solutions in simultaneously adapting, coordinating, and safeguarding exchanges.","author":[{"dropping-particle":"","family":"Jones","given":"Candace","non-dropping-particle":"","parse-names":false,"suffix":""},{"dropping-particle":"","family":"Hesterly","given":"William S.","non-dropping-particle":"","parse-names":false,"suffix":""},{"dropping-particle":"","family":"Borgatti","given":"S. P.","non-dropping-particle":"","parse-names":false,"suffix":""}],"container-title":"Academy of Management Review","id":"ITEM-1","issue":"4","issued":{"date-parts":[["1997"]]},"page":"911-945","title":"A General Theory of Network Governance: Exchange Conditions and Social Mechanisms","type":"article-journal","volume":"22"},"uris":["http://www.mendeley.com/documents/?uuid=d64d9b4e-1920-4812-9a38-b48149ed754a"]}],"mendeley":{"formattedCitation":"(Jones et al. 1997)","plainTextFormattedCitation":"(Jones et al. 1997)","previouslyFormattedCitation":"(Jones et al. 1997)"},"properties":{"noteIndex":0},"schema":"https://github.com/citation-style-language/schema/raw/master/csl-citation.json"}</w:instrText>
             </w:r>
             <w:r>
               <w:rPr>
@@ -2936,7 +3003,31 @@
                 <w:b/>
                 <w:bCs/>
               </w:rPr>
-              <w:t>Dependent variable:</w:t>
+              <w:t>D</w:t>
+            </w:r>
+            <w:r>
+              <w:rPr>
+                <w:rFonts w:ascii="Cambria" w:hAnsi="Cambria"/>
+                <w:b/>
+                <w:bCs/>
+              </w:rPr>
+              <w:t>ependent variable</w:t>
+            </w:r>
+            <w:r>
+              <w:rPr>
+                <w:rFonts w:ascii="Cambria" w:hAnsi="Cambria"/>
+                <w:b/>
+                <w:bCs/>
+              </w:rPr>
+              <w:t>s</w:t>
+            </w:r>
+            <w:r>
+              <w:rPr>
+                <w:rFonts w:ascii="Cambria" w:hAnsi="Cambria"/>
+                <w:b/>
+                <w:bCs/>
+              </w:rPr>
+              <w:t>:</w:t>
             </w:r>
             <w:r>
               <w:rPr>
@@ -2960,7 +3051,19 @@
               <w:rPr>
                 <w:rFonts w:ascii="Cambria" w:hAnsi="Cambria"/>
               </w:rPr>
-              <w:t>Proportion of contributors with write access</w:t>
+              <w:t>Hazard rate: Likelihood a project becomes inactive at time t given that i</w:t>
+            </w:r>
+            <w:r>
+              <w:rPr>
+                <w:rFonts w:ascii="Cambria" w:hAnsi="Cambria"/>
+              </w:rPr>
+              <w:t>t</w:t>
+            </w:r>
+            <w:r>
+              <w:rPr>
+                <w:rFonts w:ascii="Cambria" w:hAnsi="Cambria"/>
+              </w:rPr>
+              <w:t xml:space="preserve"> has survived till time t</w:t>
             </w:r>
           </w:p>
           <w:p>
@@ -2978,6 +3081,7 @@
               <w:rPr>
                 <w:rFonts w:ascii="Cambria" w:hAnsi="Cambria"/>
               </w:rPr>
+              <w:lastRenderedPageBreak/>
               <w:t>A</w:t>
             </w:r>
             <w:r>
@@ -2985,6 +3089,51 @@
                 <w:rFonts w:ascii="Cambria" w:hAnsi="Cambria"/>
               </w:rPr>
               <w:t>verage code contributions per core contributor</w:t>
+            </w:r>
+          </w:p>
+          <w:p>
+            <w:pPr>
+              <w:rPr>
+                <w:rFonts w:ascii="Cambria" w:hAnsi="Cambria"/>
+              </w:rPr>
+            </w:pPr>
+            <w:r>
+              <w:rPr>
+                <w:rFonts w:ascii="Cambria" w:hAnsi="Cambria"/>
+                <w:b/>
+                <w:bCs/>
+              </w:rPr>
+              <w:t>Ind</w:t>
+            </w:r>
+            <w:r>
+              <w:rPr>
+                <w:rFonts w:ascii="Cambria" w:hAnsi="Cambria"/>
+                <w:b/>
+                <w:bCs/>
+              </w:rPr>
+              <w:t>ependent variable</w:t>
+            </w:r>
+            <w:r>
+              <w:rPr>
+                <w:rFonts w:ascii="Cambria" w:hAnsi="Cambria"/>
+                <w:b/>
+                <w:bCs/>
+              </w:rPr>
+              <w:t>s</w:t>
+            </w:r>
+            <w:r>
+              <w:rPr>
+                <w:rFonts w:ascii="Cambria" w:hAnsi="Cambria"/>
+                <w:b/>
+                <w:bCs/>
+              </w:rPr>
+              <w:t>:</w:t>
+            </w:r>
+            <w:r>
+              <w:rPr>
+                <w:rFonts w:ascii="Cambria" w:hAnsi="Cambria"/>
+              </w:rPr>
+              <w:t xml:space="preserve"> </w:t>
             </w:r>
           </w:p>
           <w:p>
@@ -3002,7 +3151,42 @@
               <w:rPr>
                 <w:rFonts w:ascii="Cambria" w:hAnsi="Cambria"/>
               </w:rPr>
-              <w:lastRenderedPageBreak/>
+              <w:t>Proportion of contributors with write access</w:t>
+            </w:r>
+          </w:p>
+          <w:p>
+            <w:pPr>
+              <w:pStyle w:val="ListParagraph"/>
+              <w:numPr>
+                <w:ilvl w:val="0"/>
+                <w:numId w:val="7"/>
+              </w:numPr>
+              <w:rPr>
+                <w:rFonts w:ascii="Cambria" w:hAnsi="Cambria"/>
+              </w:rPr>
+            </w:pPr>
+            <w:r>
+              <w:rPr>
+                <w:rFonts w:ascii="Cambria" w:hAnsi="Cambria"/>
+              </w:rPr>
+              <w:t>Contributor type (core or peripheral contributor)</w:t>
+            </w:r>
+          </w:p>
+          <w:p>
+            <w:pPr>
+              <w:pStyle w:val="ListParagraph"/>
+              <w:numPr>
+                <w:ilvl w:val="0"/>
+                <w:numId w:val="7"/>
+              </w:numPr>
+              <w:rPr>
+                <w:rFonts w:ascii="Cambria" w:hAnsi="Cambria"/>
+              </w:rPr>
+            </w:pPr>
+            <w:r>
+              <w:rPr>
+                <w:rFonts w:ascii="Cambria" w:hAnsi="Cambria"/>
+              </w:rPr>
               <w:t>Ownership type of the project</w:t>
             </w:r>
           </w:p>
@@ -3359,6 +3543,7 @@
             <w:r>
               <w:rPr>
                 <w:rFonts w:ascii="Cambria" w:hAnsi="Cambria"/>
+                <w:noProof/>
               </w:rPr>
               <w:t>(Rullani and Haefliger 2013; Sagers 2004; Setia et al. 2012)</w:t>
             </w:r>
@@ -3584,8 +3769,6 @@
               </w:rPr>
               <w:t>.</w:t>
             </w:r>
-            <w:bookmarkStart w:id="1" w:name="_GoBack"/>
-            <w:bookmarkEnd w:id="1"/>
           </w:p>
         </w:tc>
       </w:tr>
@@ -3697,11 +3880,15 @@
             <w:pPr>
               <w:rPr>
                 <w:rFonts w:ascii="Cambria" w:hAnsi="Cambria"/>
-              </w:rPr>
-            </w:pPr>
-            <w:r>
-              <w:rPr>
-                <w:rFonts w:ascii="Cambria" w:hAnsi="Cambria"/>
+                <w:b/>
+                <w:bCs/>
+              </w:rPr>
+            </w:pPr>
+            <w:r>
+              <w:rPr>
+                <w:rFonts w:ascii="Cambria" w:hAnsi="Cambria"/>
+                <w:b/>
+                <w:bCs/>
               </w:rPr>
               <w:t>Research Question</w:t>
             </w:r>
@@ -3730,6 +3917,122 @@
           </w:p>
           <w:p>
             <w:pPr>
+              <w:pStyle w:val="ListParagraph"/>
+              <w:numPr>
+                <w:ilvl w:val="0"/>
+                <w:numId w:val="15"/>
+              </w:numPr>
+              <w:rPr>
+                <w:rFonts w:ascii="Cambria" w:hAnsi="Cambria"/>
+                <w:lang w:val="en-GB"/>
+              </w:rPr>
+            </w:pPr>
+            <w:r>
+              <w:t xml:space="preserve">Need for a deeper understanding of how community ideologies shape the motivational needs of the contributors </w:t>
+            </w:r>
+          </w:p>
+          <w:p>
+            <w:pPr>
+              <w:pStyle w:val="ListParagraph"/>
+              <w:numPr>
+                <w:ilvl w:val="0"/>
+                <w:numId w:val="15"/>
+              </w:numPr>
+              <w:rPr>
+                <w:rFonts w:ascii="Cambria" w:hAnsi="Cambria"/>
+                <w:lang w:val="en-GB"/>
+              </w:rPr>
+            </w:pPr>
+            <w:r>
+              <w:rPr>
+                <w:lang w:val="en-GB"/>
+              </w:rPr>
+              <w:lastRenderedPageBreak/>
+              <w:t xml:space="preserve">Study ideological shifts </w:t>
+            </w:r>
+            <w:r>
+              <w:rPr>
+                <w:lang w:val="en-GB"/>
+              </w:rPr>
+              <w:t>that have shaped the</w:t>
+            </w:r>
+            <w:r>
+              <w:rPr>
+                <w:lang w:val="en-GB"/>
+              </w:rPr>
+              <w:t xml:space="preserve"> </w:t>
+            </w:r>
+            <w:r>
+              <w:rPr>
+                <w:lang w:val="en-GB"/>
+              </w:rPr>
+              <w:t>FLOSS</w:t>
+            </w:r>
+            <w:r>
+              <w:rPr>
+                <w:lang w:val="en-GB"/>
+              </w:rPr>
+              <w:t xml:space="preserve"> community </w:t>
+            </w:r>
+            <w:r>
+              <w:rPr>
+                <w:lang w:val="en-GB"/>
+              </w:rPr>
+              <w:t xml:space="preserve">as we know off today </w:t>
+            </w:r>
+            <w:r>
+              <w:rPr>
+                <w:lang w:val="en-GB"/>
+              </w:rPr>
+              <w:t xml:space="preserve">and </w:t>
+            </w:r>
+            <w:r>
+              <w:rPr>
+                <w:lang w:val="en-GB"/>
+              </w:rPr>
+              <w:t xml:space="preserve">study </w:t>
+            </w:r>
+            <w:r>
+              <w:rPr>
+                <w:lang w:val="en-GB"/>
+              </w:rPr>
+              <w:t xml:space="preserve">their influence </w:t>
+            </w:r>
+            <w:r>
+              <w:rPr>
+                <w:lang w:val="en-GB"/>
+              </w:rPr>
+              <w:t xml:space="preserve">on </w:t>
+            </w:r>
+            <w:r>
+              <w:rPr>
+                <w:lang w:val="en-GB"/>
+              </w:rPr>
+              <w:t>the dominant structures of work</w:t>
+            </w:r>
+            <w:r>
+              <w:rPr>
+                <w:lang w:val="en-GB"/>
+              </w:rPr>
+              <w:t xml:space="preserve"> introduced in essay 1 </w:t>
+            </w:r>
+            <w:r>
+              <w:rPr>
+                <w:lang w:val="en-GB"/>
+              </w:rPr>
+              <w:t xml:space="preserve"> </w:t>
+            </w:r>
+            <w:r>
+              <w:rPr>
+                <w:lang w:val="en-GB"/>
+              </w:rPr>
+              <w:t>of this dissertation</w:t>
+            </w:r>
+            <w:bookmarkStart w:id="1" w:name="_GoBack"/>
+            <w:bookmarkEnd w:id="1"/>
+          </w:p>
+          <w:p>
+            <w:pPr>
               <w:rPr>
                 <w:rFonts w:ascii="Cambria" w:hAnsi="Cambria"/>
                 <w:b/>
@@ -3747,6 +4050,11 @@
           </w:p>
           <w:p>
             <w:pPr>
+              <w:pStyle w:val="ListParagraph"/>
+              <w:numPr>
+                <w:ilvl w:val="0"/>
+                <w:numId w:val="15"/>
+              </w:numPr>
               <w:rPr>
                 <w:rFonts w:ascii="Cambria" w:hAnsi="Cambria"/>
                 <w:lang w:val="en-GB"/>
@@ -3771,12 +4079,17 @@
             <w:pPr>
               <w:rPr>
                 <w:rFonts w:ascii="Cambria" w:hAnsi="Cambria"/>
-              </w:rPr>
-            </w:pPr>
-            <w:r>
-              <w:rPr>
-                <w:rFonts w:ascii="Cambria" w:hAnsi="Cambria"/>
-              </w:rPr>
+                <w:b/>
+                <w:bCs/>
+              </w:rPr>
+            </w:pPr>
+            <w:r>
+              <w:rPr>
+                <w:rFonts w:ascii="Cambria" w:hAnsi="Cambria"/>
+                <w:b/>
+                <w:bCs/>
+              </w:rPr>
+              <w:lastRenderedPageBreak/>
               <w:t>Hypotheses</w:t>
             </w:r>
           </w:p>
@@ -3789,27 +4102,269 @@
             <w:pPr>
               <w:rPr>
                 <w:rFonts w:ascii="Cambria" w:hAnsi="Cambria"/>
-              </w:rPr>
-            </w:pPr>
-            <w:r>
-              <w:rPr>
-                <w:rFonts w:ascii="Cambria" w:hAnsi="Cambria"/>
+                <w:b/>
+                <w:bCs/>
+              </w:rPr>
+            </w:pPr>
+            <w:r>
+              <w:rPr>
+                <w:rFonts w:ascii="Cambria" w:hAnsi="Cambria"/>
+                <w:b/>
+                <w:bCs/>
               </w:rPr>
               <w:t>Theoretical foundation:</w:t>
             </w:r>
           </w:p>
           <w:p>
             <w:pPr>
-              <w:rPr>
-                <w:rFonts w:ascii="Cambria" w:hAnsi="Cambria"/>
-              </w:rPr>
-            </w:pPr>
-            <w:r>
-              <w:rPr>
-                <w:rFonts w:ascii="Cambria" w:hAnsi="Cambria"/>
-              </w:rPr>
-              <w:lastRenderedPageBreak/>
+              <w:pStyle w:val="ListParagraph"/>
+              <w:numPr>
+                <w:ilvl w:val="0"/>
+                <w:numId w:val="5"/>
+              </w:numPr>
+              <w:rPr>
+                <w:rFonts w:ascii="Cambria" w:hAnsi="Cambria"/>
+              </w:rPr>
+            </w:pPr>
+            <w:r>
+              <w:rPr>
+                <w:rFonts w:ascii="Cambria" w:hAnsi="Cambria"/>
+              </w:rPr>
+              <w:t xml:space="preserve">Theory of collaboration through open superposition </w:t>
+            </w:r>
+            <w:r>
+              <w:rPr>
+                <w:rFonts w:ascii="Cambria" w:hAnsi="Cambria"/>
+              </w:rPr>
+              <w:fldChar w:fldCharType="begin" w:fldLock="1"/>
+            </w:r>
+            <w:r>
+              <w:rPr>
+                <w:rFonts w:ascii="Cambria" w:hAnsi="Cambria"/>
+              </w:rPr>
+              <w:instrText>ADDIN CSL_CITATION {"citationItems":[{"id":"ITEM-1","itemData":{"abstract":"This paper develops and illustrates the theory of collaboration through open superposition: the process of depositing motivationally independent layers of work on top of each other over time. The theory is developed in a study of community-based free and open source software (FLOSS) development, through a research arc of discovery (participant observation), replication (two archival case studies), and theorization. The theory explains two key findings: (1) the overwhelming majority of work is accomplished with only a single program- mer working on any one task, and (2) tasks that appear too large for any one individual are more likely to be deferred until they are easier rather than being undertaken through structured team work. Moreover, the theory explains how working through open superposition can lead to the discovery of a work breakdown that results in complex, functionally interdependent, work being accomplished without crippling search costs. We identify a set of socio-technical contingencies under which collaboration through open superposition is likely to be effective, including characteristics of artifacts made from information as the objects being worked on. We demonstrate the usefulness of the theory by using it to analyze difficulties in learning from FLOSS in other domains of work and in the IS function of for-profit organizations. Keywords:","author":[{"dropping-particle":"","family":"Howison","given":"James","non-dropping-particle":"","parse-names":false,"suffix":""},{"dropping-particle":"","family":"Crowston","given":"Kevin","non-dropping-particle":"","parse-names":false,"suffix":""}],"container-title":"MIS Quarterly","id":"ITEM-1","issue":"1","issued":{"date-parts":[["2014"]]},"note":"1.     Aim: Develop and illustrate the theory of collaboration through open superposition: The process of deposition motivationally independent layers of work on top of each over time \n2.     Key Findings: \na.    The overwhelming majority of work is accomplished with only single programmer working on any one task \nb.    Tasks that appear too large for any one individual are more likely to be differed until they are easier rather than being undertaken through structured team work \nc.     The theory also explain how working through open superposition can lead to the discovery of a work breakdown that results in complex, functionally interdependent , work being accomplished without crippling search costs \n3.     Theory gap: There is a need to develop theory that provides insight into how suc ways of organizing function and what conditions they are likely to be successful and transferable to other virtual collaboration settings. \na.    Prior research on virtual collaboration has not focused on the specifics of the task undertaken \nb.    Focus on team work rather than task work \n4.     Modularity and superposition: Earlier work by Baldwin et al. have linked volunteering to the architecture of the software, arguing more modular structures will attract more volunteers and give projects actionable transperancy , which allows volunteers to quickly and usefully engage. \na.    Research drawing on the job design tradition has focused on the motivational impact of “job-related” rather than “person-related” characteristics, finding that the most motivating tasks are those with three characteristics – they satisfy a need for competence, they provide high autonomy and they also preserve relatedness betwee participants \nb.    In some sense modularity is a means of providing for superposition as a means of building code. You can not have superposition without modularity. \nc.     Modular architectures have been suggested as fundamental to good software and to attracting volunteer participants. A modeule has as its distinguishing characteristic its seperateness from other code, as measured by low coupling , and the manner in which it groups related functionality, as measured by high cohesion \nd.    By contrast, a software layer, as conceived in this paper, may draw on code from many functional modules to deliver its payoff; its distinguishing characteristic is that it takes as its starting point only what is already there. \ne.    Modularity may support the production of software in layers by reducing the amount of the codebase that needs to be altered and thus understood. But they are not the same thing : modularity is a characteristic of the codebase, while the superposition of layers is a characteristic of its production  \n5.     Collaboration through open superposition is at the core of the success of community –based FLOSS projects, allowing an organization of task work that leads to the discovery of a work –breakdown that is both motivating and surprisingly coordinated.   \n6.     DEFINITION OF TASK: A project was not organized by any technological feature of any of these tools, such as threads or tracker items, but by episodes of work in which the developers and users were engaged, which we call tasks \na.    Tasks provide coherence to work but leave traces scattered throught different venues. This a task might begin with messages on a mailing list, continue through posts in a tracker, then involve a patch, a CVS check-in and finally a functional change to the application itself. Others tasks might simply show up in CVS, then in the application. \nb.     It appears we may an issue with what they consider a task and what I term as task \n7.     Support between developers, if there was any, was unplanned – more a case of reaching out on the chance that someone was there than a case of planned inter dependency. Tasks resulted in a single patch that bundled up the changes necessary to make incremental and immediately useful progress. \n8.     The unit of contribution in the project was the patch, which wraps up code changes associated with a particular task. \na.    The identification of the patch as the unit of contribution led the authors to the conceptualization if superposition as a vital to the way software is produced in the BibDesk project \nb.    Work proceeded in small, independent tasks, each with a functional pay-off through its changes to the codebase and thus the application \n9.     In the case of  the archival study : A task was a series of ctions undertaken by participants contributing to the task outcome \n10.  Complex work appear to the deferred, rather than being broken down into smaller components to be undertaken collaboratively \nEXPLAINING THE OBSERVED PATTERNS OF WORK IN FLOSS: \n1.     Explain – the dominance of individual tasks over co-work tasks and the tendency to defer complex work rather than undertake co-work \n2.     Theories invoked – motivation for participation and coordination of work \n3.     Motivation for contribution: \na.    Ke and hang found that FLOSS participants with more autonomous redulation produced greater task effort and greater persistence and consistency \nb.    Further Ke and Zhang reconcile conflicting finding on the task effort effects of different motivations by proposing a moderating effect of satisfaction of psychological needs for competence, autonomy and relatedness \nc.     Viewed in the light of motivation theory,the experience of participant observation suggests that having adequate motivation depends on whether an actor expects the task to provide anticipated payoffs (intrinsic and extrinsic), and whether the prospect of the task generates positive affect, which in turn depends on  whetehr the actor’s experience of the project provides an expectation of autonomy, competence and relatedness. \n4.     Coordination of software development tasks \na.    While highly motivated autonomous individuals can produce useful software by themselves, building sustained , successful collective projects requires drawing togeather the work of many. \nb.    Indeed, providing relatedness already requires working with other . Yet working productively together means working in a coordinated fashion \nc.     Coordination theory provides a modeling framework of actors performing tasks, where tasks might require or create resources of different kinds \n                                              i.     How are task dependency met in software development ?  The development of a task (task b) often requires the outputs of some other task  (task a) \n                                            ii.     The layering of such tasks on the work of others, as well as the possibility of opportunistic support from others and the understanding of others in the project audience, also provides relatedness in a manner that does not undermine autonomy or local locus of control. \n1.     If task A exists then it is a question of simple layering \n2.     If task A does not exist, both tasks A and tasks B still need to be performed. The motivation for a task may be in place, but the groundwork is not in place and therefore its dependencies are not satisfied. In the language of earlier research, the individuals resort to co-work to implement task A and task B. But this creates a potential fr a dependency problem. The individual is likely to experience negative effect derived fro ma loss of autonomy. \na.    Work on both task A and B by an individual creates uncertainty in the extrinsic rewards received. Since it increases uncertainty in being able to finish both tasks and thus reduces the motivation to attempt either.  \n5.     In summary, - Superimposed individual work is the predominant organization of tasks in FLOSS development because this type of work has the fewest dependencies and the simplest motivational situation. In particular, the superimposition of individual work is more likely to be well motivated because it increases autonomy and competence without eliminating relatedness. Work that cannot be completed in this manner might be undertaken through co-work, if the tasks seem likely to be completed and the loss of autonomy is balanced by the increase in relatedness. If those conditions seem unlikely, as is often the case, the work is deferred until other work renders it achievable through the superimposition of individual work. &amp;lt;INVERTED “U”&amp;gt; \n6.     How Collaboration through superposition can result in complex software? \na.     Why doesn’t defferral of work lead to abandonment ? \nb.     How does the project find a work breakdown that simultaneously satisfies the constraints of sequence, codebase, and motivation described above ? In other words how do these project sustain the incredibly high search costs? \nc.     Successful FLOSS projects acive such a search at a very low cost through the open availability of the software they produce. \nd.     Open availability increases usage and this use generates a set of possible perceived improvements \ne.     Further matching skilled developers and motivation for a task is done because the information matching environment of FLOSS projects is rich and low cost – forums mailing lists etc. \nf.      Rather than seek an interdependent work breakdown, as might be found in a commercial software project, we theorize that the open, situated search process is complemented by productive deferral. \n7.     Productive deferral: \na.     Architectures of small layers generate future value because they provide a reconfigurable set of services that can be composed into higher –level functions, generating longer-terms option value (Baldwin and Clark) \nb.     Moreover, an evolving architecture of small laers can be more easily observed and understood by others over time, facilitating review and boosting the process of situated task conceptualization. \nc.     Thus we theorize that forced constraints of community open source projects promote working in small layers, observed by other over time. This way of working generates an architecture that is more reusable, of higher quality, and more easily understood and which , therefore, tends to make deferred work easier over time, rather than harder. \n8.     Conditions under which collaboration through open superposition is likely to be successful. \na.     Attributes of the object of work i.e. the software \n                                               i.     Layerability – Layers in this sense, are different from generic steps because each layer creates an adequately finished artifact \n                                             ii.     Low instantiation costs – the cost of moving the desing to a useful artifact . It should be cheap to build a new layer and change the artifact. \n                                            iii.     Low distribution costs – help increase the user base and eventually the contributor base \nb.     Irrevocable openness- stallmans four freedoms are critical . Open source licenses guarantee non-revocability of contributions, either explicitly (Apache)  or implicitly  (no licence). Irrevocable openness means that even if a developer were to regret the decision to contribute, their contribution would remain freely available and be able to support layers built on it. \nc.     Time : The open search process which is a solution for work breakdown and task assignment problems is time consuming. To the extent that time is not available for the processes to play out, collaboration throught open superpsoiton will be less appropriate as a way to manage work. \n                                               i.     One counter intuitive source of time pressue is the availability of financial investment. Investment – even nonprofit – oriented investment – has opportunity costs , generating the time –cost of money and pressure to see payoffs sooner rather than later.  &amp;lt;&amp;lt;HYPOTHESIS OF OWNER TYPE&amp;gt;&amp;gt; \n                                             ii.     Innersource – Firms adopting OSS atmosphere within its boundaries . The work highlights that the usefulness of productive deferral is undermined because firms inherently face deadlines due to up-front investment \n9.     Collaboration through open superposition is distinct from hierarchies in that the work is not directed and planned from above; rather, work choices are made with high levels of autonomy and little planning. It is also distinct from organizing common to firms in that there is no system that defers and pools payoffs, as do capital investment and employee salaries; rather, the work is mostly constrained to that which has an immediate motivating payoff. It is also distinct from a market because while it conducts a type of search it lacks a pricing mechanism \na.     Superposition is distinct from but complementary to Benkler’s 2002 commons- based peer production, because we focus on the sequencing of project work and identify the role of productive deferral and artifact-led situated search \nb.     Open superposition is perhaps closer ot the organization of knowledge production in “the republic of science” (Polyani 1962)","page":"29-50","title":"Collaboration through open superposition: A theory of the open source way","type":"article-journal","volume":"38"},"uris":["http://www.mendeley.com/documents/?uuid=61a112fe-6939-42d2-b466-887e56efa773"]}],"mendeley":{"formattedCitation":"(Howison and Crowston 2014)","plainTextFormattedCitation":"(Howison and Crowston 2014)","previouslyFormattedCitation":"(Howison and Crowston 2014)"},"properties":{"noteIndex":0},"schema":"https://github.com/citation-style-language/schema/raw/master/csl-citation.json"}</w:instrText>
+            </w:r>
+            <w:r>
+              <w:rPr>
+                <w:rFonts w:ascii="Cambria" w:hAnsi="Cambria"/>
+              </w:rPr>
+              <w:fldChar w:fldCharType="separate"/>
+            </w:r>
+            <w:r>
+              <w:rPr>
+                <w:rFonts w:ascii="Cambria" w:hAnsi="Cambria"/>
+                <w:noProof/>
+              </w:rPr>
+              <w:t>(Howison and Crowston 2014)</w:t>
+            </w:r>
+            <w:r>
+              <w:rPr>
+                <w:rFonts w:ascii="Cambria" w:hAnsi="Cambria"/>
+              </w:rPr>
+              <w:fldChar w:fldCharType="end"/>
+            </w:r>
+          </w:p>
+          <w:p>
+            <w:pPr>
+              <w:pStyle w:val="ListParagraph"/>
+              <w:numPr>
+                <w:ilvl w:val="0"/>
+                <w:numId w:val="5"/>
+              </w:numPr>
+              <w:rPr>
+                <w:rFonts w:ascii="Cambria" w:hAnsi="Cambria"/>
+              </w:rPr>
+            </w:pPr>
+            <w:r>
+              <w:rPr>
+                <w:rFonts w:ascii="Cambria" w:hAnsi="Cambria"/>
+              </w:rPr>
+              <w:t xml:space="preserve">Self-determination theory </w:t>
+            </w:r>
+            <w:r>
+              <w:rPr>
+                <w:rFonts w:ascii="Cambria" w:hAnsi="Cambria"/>
+              </w:rPr>
+              <w:fldChar w:fldCharType="begin" w:fldLock="1"/>
+            </w:r>
+            <w:r>
+              <w:rPr>
+                <w:rFonts w:ascii="Cambria" w:hAnsi="Cambria"/>
+              </w:rPr>
+              <w:instrText>ADDIN CSL_CITATION {"citationItems":[{"id":"ITEM-1","itemData":{"DOI":"10.1037/0003-066X.55.1.68","abstract":"Human beings can be proactive and engaged or, alternatively, passive and alienated, largely as a function of the social conditions in which they develop and function. Accordingly, research guided by self-determination theohas focused on the social-contextual conditions that facilitate versus forestall the natural processes of self-motivation and healthy psychological development. Specifically, factors have been examined that enhance versus undermine intrinsic motivation, self-regulation, and well-being. The findings have led to the postulate of three innate psychological needs - competence, autonomy, and relatedness; which when satisfied yield enhanced self-motivation and mental health and when thwarted lead to diminished motivation and well-being. Also considered is the significance of these psychological needs and processes within domains such as health care, education, work, sport, religion, and psychotherapy.","author":[{"dropping-particle":"","family":"Ryan","given":"Richard M.","non-dropping-particle":"","parse-names":false,"suffix":""},{"dropping-particle":"","family":"Deci","given":"Edward L.","non-dropping-particle":"","parse-names":false,"suffix":""}],"container-title":"American Psychologist","id":"ITEM-1","issue":"February","issued":{"date-parts":[["2000"]]},"page":"68-78","title":"Self-determinaton theory and the facilitation of intrinsic motivation, social development, and well-being","type":"article-journal","volume":"55"},"uris":["http://www.mendeley.com/documents/?uuid=bffb5d1f-b83c-48c8-9868-0b9751c61f78"]}],"mendeley":{"formattedCitation":"(Ryan and Deci 2000)","manualFormatting":"(Ryan and Deci 2000)","plainTextFormattedCitation":"(Ryan and Deci 2000)","previouslyFormattedCitation":"(R. M. Ryan &amp; Deci, 2000)"},"properties":{"noteIndex":0},"schema":"https://github.com/citation-style-language/schema/raw/master/csl-citation.json"}</w:instrText>
+            </w:r>
+            <w:r>
+              <w:rPr>
+                <w:rFonts w:ascii="Cambria" w:hAnsi="Cambria"/>
+              </w:rPr>
+              <w:fldChar w:fldCharType="separate"/>
+            </w:r>
+            <w:r>
+              <w:rPr>
+                <w:rFonts w:ascii="Cambria" w:hAnsi="Cambria"/>
+                <w:noProof/>
+              </w:rPr>
+              <w:t>(Ryan and Deci 2000)</w:t>
+            </w:r>
+            <w:r>
+              <w:rPr>
+                <w:rFonts w:ascii="Cambria" w:hAnsi="Cambria"/>
+              </w:rPr>
+              <w:fldChar w:fldCharType="end"/>
+            </w:r>
+          </w:p>
+          <w:p>
+            <w:pPr>
+              <w:rPr>
+                <w:rFonts w:ascii="Cambria" w:hAnsi="Cambria"/>
+                <w:b/>
+                <w:bCs/>
+              </w:rPr>
+            </w:pPr>
+            <w:r>
+              <w:rPr>
+                <w:rFonts w:ascii="Cambria" w:hAnsi="Cambria"/>
+                <w:b/>
+                <w:bCs/>
+              </w:rPr>
               <w:t>Hypotheses:</w:t>
+            </w:r>
+            <w:r>
+              <w:rPr>
+                <w:rFonts w:ascii="Cambria" w:hAnsi="Cambria"/>
+                <w:b/>
+                <w:bCs/>
+              </w:rPr>
+              <w:t xml:space="preserve"> First Ideological shift, license choice </w:t>
+            </w:r>
+          </w:p>
+          <w:p>
+            <w:pPr>
+              <w:pStyle w:val="ListParagraph"/>
+              <w:numPr>
+                <w:ilvl w:val="0"/>
+                <w:numId w:val="13"/>
+              </w:numPr>
+              <w:rPr>
+                <w:rFonts w:ascii="Cambria" w:hAnsi="Cambria"/>
+                <w:lang w:val="en-IN"/>
+              </w:rPr>
+            </w:pPr>
+            <w:r>
+              <w:rPr>
+                <w:rFonts w:ascii="Cambria" w:hAnsi="Cambria"/>
+                <w:lang w:val="en-IN"/>
+              </w:rPr>
+              <w:t>Hypothesis 1a: The type of license moderates the relationship between the degree of superposition and the popularity of FLOSS projects, such that, for projects with restrictive licenses an increase in the degree of superposition tends to have a higher positive influence on the popularity of the project than for projects with permissive licenses.</w:t>
+            </w:r>
+          </w:p>
+          <w:p>
+            <w:pPr>
+              <w:pStyle w:val="ListParagraph"/>
+              <w:numPr>
+                <w:ilvl w:val="0"/>
+                <w:numId w:val="13"/>
+              </w:numPr>
+              <w:rPr>
+                <w:rFonts w:ascii="Cambria" w:hAnsi="Cambria"/>
+                <w:lang w:val="en-IN"/>
+              </w:rPr>
+            </w:pPr>
+            <w:r>
+              <w:rPr>
+                <w:rFonts w:ascii="Cambria" w:hAnsi="Cambria"/>
+                <w:lang w:val="en-IN"/>
+              </w:rPr>
+              <w:t>Hypothesis 1b: The type of license moderates the relationship between the degree of superposition and the survival of FLOSS projects, such that, for projects with restrictive licenses, an increase in degree of superposition tends to have a higher positive influence on the survival of the project than for projects with permissive licenses.</w:t>
+            </w:r>
+          </w:p>
+          <w:p>
+            <w:pPr>
+              <w:rPr>
+                <w:rFonts w:ascii="Cambria" w:hAnsi="Cambria"/>
+                <w:b/>
+                <w:bCs/>
+              </w:rPr>
+            </w:pPr>
+            <w:r>
+              <w:rPr>
+                <w:rFonts w:ascii="Cambria" w:hAnsi="Cambria"/>
+                <w:b/>
+                <w:bCs/>
+              </w:rPr>
+              <w:t xml:space="preserve">Hypotheses: </w:t>
+            </w:r>
+            <w:r>
+              <w:rPr>
+                <w:rFonts w:ascii="Cambria" w:hAnsi="Cambria"/>
+                <w:b/>
+                <w:bCs/>
+              </w:rPr>
+              <w:t xml:space="preserve">Second </w:t>
+            </w:r>
+            <w:r>
+              <w:rPr>
+                <w:rFonts w:ascii="Cambria" w:hAnsi="Cambria"/>
+                <w:b/>
+                <w:bCs/>
+              </w:rPr>
+              <w:t xml:space="preserve">Ideological shift, </w:t>
+            </w:r>
+            <w:r>
+              <w:rPr>
+                <w:rFonts w:ascii="Cambria" w:hAnsi="Cambria"/>
+                <w:b/>
+                <w:bCs/>
+              </w:rPr>
+              <w:t>organizational ownership</w:t>
+            </w:r>
+            <w:r>
+              <w:rPr>
+                <w:rFonts w:ascii="Cambria" w:hAnsi="Cambria"/>
+                <w:b/>
+                <w:bCs/>
+              </w:rPr>
+              <w:t xml:space="preserve"> </w:t>
+            </w:r>
+          </w:p>
+          <w:p>
+            <w:pPr>
+              <w:pStyle w:val="ListParagraph"/>
+              <w:numPr>
+                <w:ilvl w:val="0"/>
+                <w:numId w:val="14"/>
+              </w:numPr>
+              <w:rPr>
+                <w:rFonts w:ascii="Cambria" w:hAnsi="Cambria"/>
+                <w:lang w:val="en-IN"/>
+              </w:rPr>
+            </w:pPr>
+            <w:r>
+              <w:rPr>
+                <w:rFonts w:ascii="Cambria" w:hAnsi="Cambria"/>
+                <w:lang w:val="en-IN"/>
+              </w:rPr>
+              <w:t>Hypothesis 2a: For organization owned projects, the moderating influence of license type on the relationship between the degree of superposition and the popularity of FLOSS projects is less in comparison to individual owned projects.</w:t>
+            </w:r>
+          </w:p>
+          <w:p>
+            <w:pPr>
+              <w:pStyle w:val="ListParagraph"/>
+              <w:numPr>
+                <w:ilvl w:val="0"/>
+                <w:numId w:val="14"/>
+              </w:numPr>
+              <w:rPr>
+                <w:rFonts w:ascii="Cambria" w:hAnsi="Cambria"/>
+                <w:lang w:val="en-IN"/>
+              </w:rPr>
+            </w:pPr>
+            <w:r>
+              <w:rPr>
+                <w:rFonts w:ascii="Cambria" w:hAnsi="Cambria"/>
+                <w:lang w:val="en-IN"/>
+              </w:rPr>
+              <w:t>Hypothesis 2b: For organization owned projects, the moderating influence of license choice on the relationship between the degree of superposition and the survival of FLOSS projects is less in comparison to individual owned projects.</w:t>
             </w:r>
           </w:p>
         </w:tc>
@@ -3823,18 +4378,23 @@
             <w:pPr>
               <w:rPr>
                 <w:rFonts w:ascii="Cambria" w:hAnsi="Cambria"/>
-              </w:rPr>
-            </w:pPr>
-            <w:r>
-              <w:rPr>
-                <w:rFonts w:ascii="Cambria" w:hAnsi="Cambria"/>
-              </w:rPr>
-              <w:lastRenderedPageBreak/>
+                <w:b/>
+                <w:bCs/>
+              </w:rPr>
+            </w:pPr>
+            <w:r>
+              <w:rPr>
+                <w:rFonts w:ascii="Cambria" w:hAnsi="Cambria"/>
+                <w:b/>
+                <w:bCs/>
+              </w:rPr>
               <w:t>Method</w:t>
             </w:r>
             <w:r>
               <w:rPr>
                 <w:rFonts w:ascii="Cambria" w:hAnsi="Cambria"/>
+                <w:b/>
+                <w:bCs/>
               </w:rPr>
               <w:t>ology</w:t>
             </w:r>
@@ -3848,13 +4408,133 @@
             <w:pPr>
               <w:rPr>
                 <w:rFonts w:ascii="Cambria" w:hAnsi="Cambria"/>
-              </w:rPr>
-            </w:pPr>
-            <w:r>
-              <w:rPr>
-                <w:rFonts w:ascii="Cambria" w:hAnsi="Cambria"/>
-              </w:rPr>
-              <w:t>Measures:</w:t>
+                <w:b/>
+                <w:bCs/>
+              </w:rPr>
+            </w:pPr>
+            <w:r>
+              <w:rPr>
+                <w:rFonts w:ascii="Cambria" w:hAnsi="Cambria"/>
+                <w:b/>
+                <w:bCs/>
+              </w:rPr>
+              <w:t>Dependent variables:</w:t>
+            </w:r>
+          </w:p>
+          <w:p>
+            <w:pPr>
+              <w:pStyle w:val="ListParagraph"/>
+              <w:numPr>
+                <w:ilvl w:val="0"/>
+                <w:numId w:val="8"/>
+              </w:numPr>
+              <w:rPr>
+                <w:rFonts w:ascii="Cambria" w:hAnsi="Cambria"/>
+                <w:b/>
+                <w:bCs/>
+              </w:rPr>
+            </w:pPr>
+            <w:r>
+              <w:rPr>
+                <w:rFonts w:ascii="Cambria" w:hAnsi="Cambria"/>
+              </w:rPr>
+              <w:t>Project popularity measured as the number of stars that a project has received</w:t>
+            </w:r>
+          </w:p>
+          <w:p>
+            <w:pPr>
+              <w:pStyle w:val="ListParagraph"/>
+              <w:numPr>
+                <w:ilvl w:val="0"/>
+                <w:numId w:val="8"/>
+              </w:numPr>
+              <w:rPr>
+                <w:rFonts w:ascii="Cambria" w:hAnsi="Cambria"/>
+              </w:rPr>
+            </w:pPr>
+            <w:r>
+              <w:rPr>
+                <w:rFonts w:ascii="Cambria" w:hAnsi="Cambria"/>
+              </w:rPr>
+              <w:t>Hazard rate: Likelihood a project becomes inactive at time t given that is has survived till time t</w:t>
+            </w:r>
+          </w:p>
+          <w:p>
+            <w:pPr>
+              <w:rPr>
+                <w:rFonts w:ascii="Cambria" w:hAnsi="Cambria"/>
+              </w:rPr>
+            </w:pPr>
+            <w:r>
+              <w:rPr>
+                <w:rFonts w:ascii="Cambria" w:hAnsi="Cambria"/>
+              </w:rPr>
+              <w:t>Independent variables:</w:t>
+            </w:r>
+          </w:p>
+          <w:p>
+            <w:pPr>
+              <w:rPr>
+                <w:rFonts w:ascii="Cambria" w:hAnsi="Cambria"/>
+              </w:rPr>
+            </w:pPr>
+            <w:r>
+              <w:rPr>
+                <w:rFonts w:ascii="Cambria" w:hAnsi="Cambria"/>
+              </w:rPr>
+              <w:t>Instrument variable for the choice of license:</w:t>
+            </w:r>
+          </w:p>
+          <w:p>
+            <w:pPr>
+              <w:rPr>
+                <w:rFonts w:ascii="Cambria" w:hAnsi="Cambria"/>
+                <w:b/>
+                <w:bCs/>
+              </w:rPr>
+            </w:pPr>
+            <w:r>
+              <w:rPr>
+                <w:rFonts w:ascii="Cambria" w:hAnsi="Cambria"/>
+                <w:b/>
+                <w:bCs/>
+              </w:rPr>
+              <w:t>Empirical model:</w:t>
+            </w:r>
+          </w:p>
+          <w:p>
+            <w:pPr>
+              <w:rPr>
+                <w:rFonts w:ascii="Cambria" w:hAnsi="Cambria"/>
+                <w:b/>
+                <w:bCs/>
+              </w:rPr>
+            </w:pPr>
+            <w:r>
+              <w:rPr>
+                <w:rFonts w:ascii="Cambria" w:hAnsi="Cambria"/>
+                <w:b/>
+                <w:bCs/>
+              </w:rPr>
+              <w:t>Unit of analysis:</w:t>
+            </w:r>
+          </w:p>
+          <w:p>
+            <w:pPr>
+              <w:pStyle w:val="ListParagraph"/>
+              <w:numPr>
+                <w:ilvl w:val="0"/>
+                <w:numId w:val="8"/>
+              </w:numPr>
+              <w:rPr>
+                <w:rFonts w:ascii="Cambria" w:hAnsi="Cambria"/>
+              </w:rPr>
+            </w:pPr>
+            <w:r>
+              <w:rPr>
+                <w:rFonts w:ascii="Cambria" w:hAnsi="Cambria"/>
+              </w:rPr>
+              <w:t>Project level of analysis</w:t>
             </w:r>
           </w:p>
         </w:tc>
@@ -3868,11 +4548,15 @@
             <w:pPr>
               <w:rPr>
                 <w:rFonts w:ascii="Cambria" w:hAnsi="Cambria"/>
-              </w:rPr>
-            </w:pPr>
-            <w:r>
-              <w:rPr>
-                <w:rFonts w:ascii="Cambria" w:hAnsi="Cambria"/>
+                <w:b/>
+                <w:bCs/>
+              </w:rPr>
+            </w:pPr>
+            <w:r>
+              <w:rPr>
+                <w:rFonts w:ascii="Cambria" w:hAnsi="Cambria"/>
+                <w:b/>
+                <w:bCs/>
               </w:rPr>
               <w:t>Analysis</w:t>
             </w:r>
@@ -3886,37 +4570,15 @@
             <w:pPr>
               <w:rPr>
                 <w:rFonts w:ascii="Cambria" w:hAnsi="Cambria"/>
-              </w:rPr>
-            </w:pPr>
-            <w:r>
-              <w:rPr>
-                <w:rFonts w:ascii="Cambria" w:hAnsi="Cambria"/>
-              </w:rPr>
-              <w:t>Empirical model:</w:t>
-            </w:r>
-          </w:p>
-          <w:p>
-            <w:pPr>
-              <w:rPr>
-                <w:rFonts w:ascii="Cambria" w:hAnsi="Cambria"/>
-              </w:rPr>
-            </w:pPr>
-            <w:r>
-              <w:rPr>
-                <w:rFonts w:ascii="Cambria" w:hAnsi="Cambria"/>
-              </w:rPr>
-              <w:t>Unit of analysis:</w:t>
-            </w:r>
-          </w:p>
-          <w:p>
-            <w:pPr>
-              <w:rPr>
-                <w:rFonts w:ascii="Cambria" w:hAnsi="Cambria"/>
-              </w:rPr>
-            </w:pPr>
-            <w:r>
-              <w:rPr>
-                <w:rFonts w:ascii="Cambria" w:hAnsi="Cambria"/>
+                <w:b/>
+                <w:bCs/>
+              </w:rPr>
+            </w:pPr>
+            <w:r>
+              <w:rPr>
+                <w:rFonts w:ascii="Cambria" w:hAnsi="Cambria"/>
+                <w:b/>
+                <w:bCs/>
               </w:rPr>
               <w:t>Main findings:</w:t>
             </w:r>
@@ -3939,13 +4601,18 @@
             <w:pPr>
               <w:rPr>
                 <w:rFonts w:ascii="Cambria" w:hAnsi="Cambria"/>
-              </w:rPr>
-            </w:pPr>
-            <w:r>
-              <w:rPr>
-                <w:rFonts w:ascii="Cambria" w:hAnsi="Cambria"/>
-              </w:rPr>
-              <w:t>Contributions</w:t>
+                <w:b/>
+                <w:bCs/>
+              </w:rPr>
+            </w:pPr>
+            <w:r>
+              <w:rPr>
+                <w:rFonts w:ascii="Cambria" w:hAnsi="Cambria"/>
+                <w:b/>
+                <w:bCs/>
+              </w:rPr>
+              <w:lastRenderedPageBreak/>
+              <w:t>Implications</w:t>
             </w:r>
           </w:p>
         </w:tc>
@@ -3955,10 +4622,93 @@
           </w:tcPr>
           <w:p>
             <w:pPr>
-              <w:rPr>
-                <w:rFonts w:ascii="Cambria" w:hAnsi="Cambria"/>
-              </w:rPr>
-            </w:pPr>
+              <w:pStyle w:val="ListParagraph"/>
+              <w:numPr>
+                <w:ilvl w:val="0"/>
+                <w:numId w:val="16"/>
+              </w:numPr>
+              <w:rPr>
+                <w:rFonts w:ascii="Cambria" w:hAnsi="Cambria"/>
+              </w:rPr>
+            </w:pPr>
+            <w:r>
+              <w:rPr>
+                <w:rFonts w:ascii="Cambria" w:hAnsi="Cambria"/>
+              </w:rPr>
+              <w:t>This essay</w:t>
+            </w:r>
+            <w:r>
+              <w:rPr>
+                <w:rFonts w:ascii="Cambria" w:hAnsi="Cambria"/>
+              </w:rPr>
+              <w:t xml:space="preserve"> </w:t>
+            </w:r>
+            <w:r>
+              <w:rPr>
+                <w:rFonts w:ascii="Cambria" w:hAnsi="Cambria"/>
+              </w:rPr>
+              <w:t>provides a novel way to understand the influence of license type on project outcomes</w:t>
+            </w:r>
+            <w:r>
+              <w:rPr>
+                <w:rFonts w:ascii="Cambria" w:hAnsi="Cambria"/>
+              </w:rPr>
+              <w:t xml:space="preserve"> </w:t>
+            </w:r>
+            <w:r>
+              <w:rPr>
+                <w:rFonts w:ascii="Cambria" w:hAnsi="Cambria"/>
+              </w:rPr>
+              <w:t>ideological beliefs of FLOSS</w:t>
+            </w:r>
+            <w:r>
+              <w:rPr>
+                <w:rFonts w:ascii="Cambria" w:hAnsi="Cambria"/>
+              </w:rPr>
+              <w:t xml:space="preserve">. </w:t>
+            </w:r>
+            <w:r>
+              <w:rPr>
+                <w:rFonts w:ascii="Cambria" w:hAnsi="Cambria"/>
+              </w:rPr>
+              <w:t xml:space="preserve">The findings from this essay </w:t>
+            </w:r>
+            <w:r>
+              <w:rPr>
+                <w:rFonts w:ascii="Cambria" w:hAnsi="Cambria"/>
+              </w:rPr>
+              <w:t>supports the moderatin</w:t>
+            </w:r>
+            <w:r>
+              <w:rPr>
+                <w:rFonts w:ascii="Cambria" w:hAnsi="Cambria"/>
+              </w:rPr>
+              <w:t xml:space="preserve"> that the </w:t>
+            </w:r>
+            <w:r>
+              <w:rPr>
+                <w:rFonts w:ascii="Cambria" w:hAnsi="Cambria"/>
+              </w:rPr>
+              <w:t xml:space="preserve">choice of </w:t>
+            </w:r>
+            <w:r>
+              <w:rPr>
+                <w:rFonts w:ascii="Cambria" w:hAnsi="Cambria"/>
+              </w:rPr>
+              <w:t xml:space="preserve">license </w:t>
+            </w:r>
+            <w:r>
+              <w:rPr>
+                <w:rFonts w:ascii="Cambria" w:hAnsi="Cambria"/>
+              </w:rPr>
+              <w:t>type</w:t>
+            </w:r>
+            <w:r>
+              <w:rPr>
+                <w:rFonts w:ascii="Cambria" w:hAnsi="Cambria"/>
+              </w:rPr>
+              <w:t xml:space="preserve"> exhibits a moderating influence on the relationship between superposed work structures and the project popularity and survival, which is conditional on the type of project ownership</w:t>
+            </w:r>
           </w:p>
         </w:tc>
       </w:tr>
@@ -4416,6 +5166,119 @@
     </w:lvl>
   </w:abstractNum>
   <w:abstractNum w:abstractNumId="3" w15:restartNumberingAfterBreak="0">
+    <w:nsid w:val="136001C9"/>
+    <w:multiLevelType w:val="hybridMultilevel"/>
+    <w:tmpl w:val="30CA3A1A"/>
+    <w:lvl w:ilvl="0" w:tplc="08090001">
+      <w:start w:val="1"/>
+      <w:numFmt w:val="bullet"/>
+      <w:lvlText w:val=""/>
+      <w:lvlJc w:val="left"/>
+      <w:pPr>
+        <w:ind w:left="720" w:hanging="360"/>
+      </w:pPr>
+      <w:rPr>
+        <w:rFonts w:ascii="Symbol" w:hAnsi="Symbol" w:hint="default"/>
+      </w:rPr>
+    </w:lvl>
+    <w:lvl w:ilvl="1" w:tplc="08090003" w:tentative="1">
+      <w:start w:val="1"/>
+      <w:numFmt w:val="bullet"/>
+      <w:lvlText w:val="o"/>
+      <w:lvlJc w:val="left"/>
+      <w:pPr>
+        <w:ind w:left="1440" w:hanging="360"/>
+      </w:pPr>
+      <w:rPr>
+        <w:rFonts w:ascii="Courier New" w:hAnsi="Courier New" w:cs="Courier New" w:hint="default"/>
+      </w:rPr>
+    </w:lvl>
+    <w:lvl w:ilvl="2" w:tplc="08090005" w:tentative="1">
+      <w:start w:val="1"/>
+      <w:numFmt w:val="bullet"/>
+      <w:lvlText w:val=""/>
+      <w:lvlJc w:val="left"/>
+      <w:pPr>
+        <w:ind w:left="2160" w:hanging="360"/>
+      </w:pPr>
+      <w:rPr>
+        <w:rFonts w:ascii="Wingdings" w:hAnsi="Wingdings" w:hint="default"/>
+      </w:rPr>
+    </w:lvl>
+    <w:lvl w:ilvl="3" w:tplc="08090001" w:tentative="1">
+      <w:start w:val="1"/>
+      <w:numFmt w:val="bullet"/>
+      <w:lvlText w:val=""/>
+      <w:lvlJc w:val="left"/>
+      <w:pPr>
+        <w:ind w:left="2880" w:hanging="360"/>
+      </w:pPr>
+      <w:rPr>
+        <w:rFonts w:ascii="Symbol" w:hAnsi="Symbol" w:hint="default"/>
+      </w:rPr>
+    </w:lvl>
+    <w:lvl w:ilvl="4" w:tplc="08090003" w:tentative="1">
+      <w:start w:val="1"/>
+      <w:numFmt w:val="bullet"/>
+      <w:lvlText w:val="o"/>
+      <w:lvlJc w:val="left"/>
+      <w:pPr>
+        <w:ind w:left="3600" w:hanging="360"/>
+      </w:pPr>
+      <w:rPr>
+        <w:rFonts w:ascii="Courier New" w:hAnsi="Courier New" w:cs="Courier New" w:hint="default"/>
+      </w:rPr>
+    </w:lvl>
+    <w:lvl w:ilvl="5" w:tplc="08090005" w:tentative="1">
+      <w:start w:val="1"/>
+      <w:numFmt w:val="bullet"/>
+      <w:lvlText w:val=""/>
+      <w:lvlJc w:val="left"/>
+      <w:pPr>
+        <w:ind w:left="4320" w:hanging="360"/>
+      </w:pPr>
+      <w:rPr>
+        <w:rFonts w:ascii="Wingdings" w:hAnsi="Wingdings" w:hint="default"/>
+      </w:rPr>
+    </w:lvl>
+    <w:lvl w:ilvl="6" w:tplc="08090001" w:tentative="1">
+      <w:start w:val="1"/>
+      <w:numFmt w:val="bullet"/>
+      <w:lvlText w:val=""/>
+      <w:lvlJc w:val="left"/>
+      <w:pPr>
+        <w:ind w:left="5040" w:hanging="360"/>
+      </w:pPr>
+      <w:rPr>
+        <w:rFonts w:ascii="Symbol" w:hAnsi="Symbol" w:hint="default"/>
+      </w:rPr>
+    </w:lvl>
+    <w:lvl w:ilvl="7" w:tplc="08090003" w:tentative="1">
+      <w:start w:val="1"/>
+      <w:numFmt w:val="bullet"/>
+      <w:lvlText w:val="o"/>
+      <w:lvlJc w:val="left"/>
+      <w:pPr>
+        <w:ind w:left="5760" w:hanging="360"/>
+      </w:pPr>
+      <w:rPr>
+        <w:rFonts w:ascii="Courier New" w:hAnsi="Courier New" w:cs="Courier New" w:hint="default"/>
+      </w:rPr>
+    </w:lvl>
+    <w:lvl w:ilvl="8" w:tplc="08090005" w:tentative="1">
+      <w:start w:val="1"/>
+      <w:numFmt w:val="bullet"/>
+      <w:lvlText w:val=""/>
+      <w:lvlJc w:val="left"/>
+      <w:pPr>
+        <w:ind w:left="6480" w:hanging="360"/>
+      </w:pPr>
+      <w:rPr>
+        <w:rFonts w:ascii="Wingdings" w:hAnsi="Wingdings" w:hint="default"/>
+      </w:rPr>
+    </w:lvl>
+  </w:abstractNum>
+  <w:abstractNum w:abstractNumId="4" w15:restartNumberingAfterBreak="0">
     <w:nsid w:val="15367A30"/>
     <w:multiLevelType w:val="hybridMultilevel"/>
     <w:tmpl w:val="AA3C550A"/>
@@ -4528,7 +5391,233 @@
       </w:rPr>
     </w:lvl>
   </w:abstractNum>
-  <w:abstractNum w:abstractNumId="4" w15:restartNumberingAfterBreak="0">
+  <w:abstractNum w:abstractNumId="5" w15:restartNumberingAfterBreak="0">
+    <w:nsid w:val="23680F0B"/>
+    <w:multiLevelType w:val="hybridMultilevel"/>
+    <w:tmpl w:val="A9467BBA"/>
+    <w:lvl w:ilvl="0" w:tplc="08090001">
+      <w:start w:val="1"/>
+      <w:numFmt w:val="bullet"/>
+      <w:lvlText w:val=""/>
+      <w:lvlJc w:val="left"/>
+      <w:pPr>
+        <w:ind w:left="720" w:hanging="360"/>
+      </w:pPr>
+      <w:rPr>
+        <w:rFonts w:ascii="Symbol" w:hAnsi="Symbol" w:hint="default"/>
+      </w:rPr>
+    </w:lvl>
+    <w:lvl w:ilvl="1" w:tplc="08090003" w:tentative="1">
+      <w:start w:val="1"/>
+      <w:numFmt w:val="bullet"/>
+      <w:lvlText w:val="o"/>
+      <w:lvlJc w:val="left"/>
+      <w:pPr>
+        <w:ind w:left="1440" w:hanging="360"/>
+      </w:pPr>
+      <w:rPr>
+        <w:rFonts w:ascii="Courier New" w:hAnsi="Courier New" w:cs="Courier New" w:hint="default"/>
+      </w:rPr>
+    </w:lvl>
+    <w:lvl w:ilvl="2" w:tplc="08090005" w:tentative="1">
+      <w:start w:val="1"/>
+      <w:numFmt w:val="bullet"/>
+      <w:lvlText w:val=""/>
+      <w:lvlJc w:val="left"/>
+      <w:pPr>
+        <w:ind w:left="2160" w:hanging="360"/>
+      </w:pPr>
+      <w:rPr>
+        <w:rFonts w:ascii="Wingdings" w:hAnsi="Wingdings" w:hint="default"/>
+      </w:rPr>
+    </w:lvl>
+    <w:lvl w:ilvl="3" w:tplc="08090001" w:tentative="1">
+      <w:start w:val="1"/>
+      <w:numFmt w:val="bullet"/>
+      <w:lvlText w:val=""/>
+      <w:lvlJc w:val="left"/>
+      <w:pPr>
+        <w:ind w:left="2880" w:hanging="360"/>
+      </w:pPr>
+      <w:rPr>
+        <w:rFonts w:ascii="Symbol" w:hAnsi="Symbol" w:hint="default"/>
+      </w:rPr>
+    </w:lvl>
+    <w:lvl w:ilvl="4" w:tplc="08090003" w:tentative="1">
+      <w:start w:val="1"/>
+      <w:numFmt w:val="bullet"/>
+      <w:lvlText w:val="o"/>
+      <w:lvlJc w:val="left"/>
+      <w:pPr>
+        <w:ind w:left="3600" w:hanging="360"/>
+      </w:pPr>
+      <w:rPr>
+        <w:rFonts w:ascii="Courier New" w:hAnsi="Courier New" w:cs="Courier New" w:hint="default"/>
+      </w:rPr>
+    </w:lvl>
+    <w:lvl w:ilvl="5" w:tplc="08090005" w:tentative="1">
+      <w:start w:val="1"/>
+      <w:numFmt w:val="bullet"/>
+      <w:lvlText w:val=""/>
+      <w:lvlJc w:val="left"/>
+      <w:pPr>
+        <w:ind w:left="4320" w:hanging="360"/>
+      </w:pPr>
+      <w:rPr>
+        <w:rFonts w:ascii="Wingdings" w:hAnsi="Wingdings" w:hint="default"/>
+      </w:rPr>
+    </w:lvl>
+    <w:lvl w:ilvl="6" w:tplc="08090001" w:tentative="1">
+      <w:start w:val="1"/>
+      <w:numFmt w:val="bullet"/>
+      <w:lvlText w:val=""/>
+      <w:lvlJc w:val="left"/>
+      <w:pPr>
+        <w:ind w:left="5040" w:hanging="360"/>
+      </w:pPr>
+      <w:rPr>
+        <w:rFonts w:ascii="Symbol" w:hAnsi="Symbol" w:hint="default"/>
+      </w:rPr>
+    </w:lvl>
+    <w:lvl w:ilvl="7" w:tplc="08090003" w:tentative="1">
+      <w:start w:val="1"/>
+      <w:numFmt w:val="bullet"/>
+      <w:lvlText w:val="o"/>
+      <w:lvlJc w:val="left"/>
+      <w:pPr>
+        <w:ind w:left="5760" w:hanging="360"/>
+      </w:pPr>
+      <w:rPr>
+        <w:rFonts w:ascii="Courier New" w:hAnsi="Courier New" w:cs="Courier New" w:hint="default"/>
+      </w:rPr>
+    </w:lvl>
+    <w:lvl w:ilvl="8" w:tplc="08090005" w:tentative="1">
+      <w:start w:val="1"/>
+      <w:numFmt w:val="bullet"/>
+      <w:lvlText w:val=""/>
+      <w:lvlJc w:val="left"/>
+      <w:pPr>
+        <w:ind w:left="6480" w:hanging="360"/>
+      </w:pPr>
+      <w:rPr>
+        <w:rFonts w:ascii="Wingdings" w:hAnsi="Wingdings" w:hint="default"/>
+      </w:rPr>
+    </w:lvl>
+  </w:abstractNum>
+  <w:abstractNum w:abstractNumId="6" w15:restartNumberingAfterBreak="0">
+    <w:nsid w:val="5B906A0A"/>
+    <w:multiLevelType w:val="hybridMultilevel"/>
+    <w:tmpl w:val="ADA04436"/>
+    <w:lvl w:ilvl="0" w:tplc="08090001">
+      <w:start w:val="1"/>
+      <w:numFmt w:val="bullet"/>
+      <w:lvlText w:val=""/>
+      <w:lvlJc w:val="left"/>
+      <w:pPr>
+        <w:ind w:left="720" w:hanging="360"/>
+      </w:pPr>
+      <w:rPr>
+        <w:rFonts w:ascii="Symbol" w:hAnsi="Symbol" w:hint="default"/>
+      </w:rPr>
+    </w:lvl>
+    <w:lvl w:ilvl="1" w:tplc="08090003" w:tentative="1">
+      <w:start w:val="1"/>
+      <w:numFmt w:val="bullet"/>
+      <w:lvlText w:val="o"/>
+      <w:lvlJc w:val="left"/>
+      <w:pPr>
+        <w:ind w:left="1440" w:hanging="360"/>
+      </w:pPr>
+      <w:rPr>
+        <w:rFonts w:ascii="Courier New" w:hAnsi="Courier New" w:cs="Courier New" w:hint="default"/>
+      </w:rPr>
+    </w:lvl>
+    <w:lvl w:ilvl="2" w:tplc="08090005" w:tentative="1">
+      <w:start w:val="1"/>
+      <w:numFmt w:val="bullet"/>
+      <w:lvlText w:val=""/>
+      <w:lvlJc w:val="left"/>
+      <w:pPr>
+        <w:ind w:left="2160" w:hanging="360"/>
+      </w:pPr>
+      <w:rPr>
+        <w:rFonts w:ascii="Wingdings" w:hAnsi="Wingdings" w:hint="default"/>
+      </w:rPr>
+    </w:lvl>
+    <w:lvl w:ilvl="3" w:tplc="08090001" w:tentative="1">
+      <w:start w:val="1"/>
+      <w:numFmt w:val="bullet"/>
+      <w:lvlText w:val=""/>
+      <w:lvlJc w:val="left"/>
+      <w:pPr>
+        <w:ind w:left="2880" w:hanging="360"/>
+      </w:pPr>
+      <w:rPr>
+        <w:rFonts w:ascii="Symbol" w:hAnsi="Symbol" w:hint="default"/>
+      </w:rPr>
+    </w:lvl>
+    <w:lvl w:ilvl="4" w:tplc="08090003" w:tentative="1">
+      <w:start w:val="1"/>
+      <w:numFmt w:val="bullet"/>
+      <w:lvlText w:val="o"/>
+      <w:lvlJc w:val="left"/>
+      <w:pPr>
+        <w:ind w:left="3600" w:hanging="360"/>
+      </w:pPr>
+      <w:rPr>
+        <w:rFonts w:ascii="Courier New" w:hAnsi="Courier New" w:cs="Courier New" w:hint="default"/>
+      </w:rPr>
+    </w:lvl>
+    <w:lvl w:ilvl="5" w:tplc="08090005" w:tentative="1">
+      <w:start w:val="1"/>
+      <w:numFmt w:val="bullet"/>
+      <w:lvlText w:val=""/>
+      <w:lvlJc w:val="left"/>
+      <w:pPr>
+        <w:ind w:left="4320" w:hanging="360"/>
+      </w:pPr>
+      <w:rPr>
+        <w:rFonts w:ascii="Wingdings" w:hAnsi="Wingdings" w:hint="default"/>
+      </w:rPr>
+    </w:lvl>
+    <w:lvl w:ilvl="6" w:tplc="08090001" w:tentative="1">
+      <w:start w:val="1"/>
+      <w:numFmt w:val="bullet"/>
+      <w:lvlText w:val=""/>
+      <w:lvlJc w:val="left"/>
+      <w:pPr>
+        <w:ind w:left="5040" w:hanging="360"/>
+      </w:pPr>
+      <w:rPr>
+        <w:rFonts w:ascii="Symbol" w:hAnsi="Symbol" w:hint="default"/>
+      </w:rPr>
+    </w:lvl>
+    <w:lvl w:ilvl="7" w:tplc="08090003" w:tentative="1">
+      <w:start w:val="1"/>
+      <w:numFmt w:val="bullet"/>
+      <w:lvlText w:val="o"/>
+      <w:lvlJc w:val="left"/>
+      <w:pPr>
+        <w:ind w:left="5760" w:hanging="360"/>
+      </w:pPr>
+      <w:rPr>
+        <w:rFonts w:ascii="Courier New" w:hAnsi="Courier New" w:cs="Courier New" w:hint="default"/>
+      </w:rPr>
+    </w:lvl>
+    <w:lvl w:ilvl="8" w:tplc="08090005" w:tentative="1">
+      <w:start w:val="1"/>
+      <w:numFmt w:val="bullet"/>
+      <w:lvlText w:val=""/>
+      <w:lvlJc w:val="left"/>
+      <w:pPr>
+        <w:ind w:left="6480" w:hanging="360"/>
+      </w:pPr>
+      <w:rPr>
+        <w:rFonts w:ascii="Wingdings" w:hAnsi="Wingdings" w:hint="default"/>
+      </w:rPr>
+    </w:lvl>
+  </w:abstractNum>
+  <w:abstractNum w:abstractNumId="7" w15:restartNumberingAfterBreak="0">
     <w:nsid w:val="5F6E3AE9"/>
     <w:multiLevelType w:val="hybridMultilevel"/>
     <w:tmpl w:val="F03E36EA"/>
@@ -4615,7 +5704,7 @@
       </w:pPr>
     </w:lvl>
   </w:abstractNum>
-  <w:abstractNum w:abstractNumId="5" w15:restartNumberingAfterBreak="0">
+  <w:abstractNum w:abstractNumId="8" w15:restartNumberingAfterBreak="0">
     <w:nsid w:val="66BE4486"/>
     <w:multiLevelType w:val="hybridMultilevel"/>
     <w:tmpl w:val="32EABF32"/>
@@ -4728,7 +5817,7 @@
       </w:rPr>
     </w:lvl>
   </w:abstractNum>
-  <w:abstractNum w:abstractNumId="6" w15:restartNumberingAfterBreak="0">
+  <w:abstractNum w:abstractNumId="9" w15:restartNumberingAfterBreak="0">
     <w:nsid w:val="682B1905"/>
     <w:multiLevelType w:val="multilevel"/>
     <w:tmpl w:val="14B234AE"/>
@@ -4841,7 +5930,7 @@
       </w:pPr>
     </w:lvl>
   </w:abstractNum>
-  <w:abstractNum w:abstractNumId="7" w15:restartNumberingAfterBreak="0">
+  <w:abstractNum w:abstractNumId="10" w15:restartNumberingAfterBreak="0">
     <w:nsid w:val="68721F62"/>
     <w:multiLevelType w:val="hybridMultilevel"/>
     <w:tmpl w:val="398E8662"/>
@@ -4954,7 +6043,7 @@
       </w:rPr>
     </w:lvl>
   </w:abstractNum>
-  <w:abstractNum w:abstractNumId="8" w15:restartNumberingAfterBreak="0">
+  <w:abstractNum w:abstractNumId="11" w15:restartNumberingAfterBreak="0">
     <w:nsid w:val="6B2A7FB4"/>
     <w:multiLevelType w:val="hybridMultilevel"/>
     <w:tmpl w:val="F1308688"/>
@@ -5067,7 +6156,7 @@
       </w:rPr>
     </w:lvl>
   </w:abstractNum>
-  <w:abstractNum w:abstractNumId="9" w15:restartNumberingAfterBreak="0">
+  <w:abstractNum w:abstractNumId="12" w15:restartNumberingAfterBreak="0">
     <w:nsid w:val="71A7701C"/>
     <w:multiLevelType w:val="hybridMultilevel"/>
     <w:tmpl w:val="7BF2657E"/>
@@ -5180,7 +6269,7 @@
       </w:rPr>
     </w:lvl>
   </w:abstractNum>
-  <w:abstractNum w:abstractNumId="10" w15:restartNumberingAfterBreak="0">
+  <w:abstractNum w:abstractNumId="13" w15:restartNumberingAfterBreak="0">
     <w:nsid w:val="76AC095F"/>
     <w:multiLevelType w:val="hybridMultilevel"/>
     <w:tmpl w:val="E9D2D41A"/>
@@ -5293,7 +6382,7 @@
       </w:rPr>
     </w:lvl>
   </w:abstractNum>
-  <w:abstractNum w:abstractNumId="11" w15:restartNumberingAfterBreak="0">
+  <w:abstractNum w:abstractNumId="14" w15:restartNumberingAfterBreak="0">
     <w:nsid w:val="7B135644"/>
     <w:multiLevelType w:val="hybridMultilevel"/>
     <w:tmpl w:val="7994A6E6"/>
@@ -5406,14 +6495,240 @@
       </w:rPr>
     </w:lvl>
   </w:abstractNum>
+  <w:abstractNum w:abstractNumId="15" w15:restartNumberingAfterBreak="0">
+    <w:nsid w:val="7CE1165E"/>
+    <w:multiLevelType w:val="hybridMultilevel"/>
+    <w:tmpl w:val="76C8316C"/>
+    <w:lvl w:ilvl="0" w:tplc="08090001">
+      <w:start w:val="1"/>
+      <w:numFmt w:val="bullet"/>
+      <w:lvlText w:val=""/>
+      <w:lvlJc w:val="left"/>
+      <w:pPr>
+        <w:ind w:left="720" w:hanging="360"/>
+      </w:pPr>
+      <w:rPr>
+        <w:rFonts w:ascii="Symbol" w:hAnsi="Symbol" w:hint="default"/>
+      </w:rPr>
+    </w:lvl>
+    <w:lvl w:ilvl="1" w:tplc="08090003" w:tentative="1">
+      <w:start w:val="1"/>
+      <w:numFmt w:val="bullet"/>
+      <w:lvlText w:val="o"/>
+      <w:lvlJc w:val="left"/>
+      <w:pPr>
+        <w:ind w:left="1440" w:hanging="360"/>
+      </w:pPr>
+      <w:rPr>
+        <w:rFonts w:ascii="Courier New" w:hAnsi="Courier New" w:cs="Courier New" w:hint="default"/>
+      </w:rPr>
+    </w:lvl>
+    <w:lvl w:ilvl="2" w:tplc="08090005" w:tentative="1">
+      <w:start w:val="1"/>
+      <w:numFmt w:val="bullet"/>
+      <w:lvlText w:val=""/>
+      <w:lvlJc w:val="left"/>
+      <w:pPr>
+        <w:ind w:left="2160" w:hanging="360"/>
+      </w:pPr>
+      <w:rPr>
+        <w:rFonts w:ascii="Wingdings" w:hAnsi="Wingdings" w:hint="default"/>
+      </w:rPr>
+    </w:lvl>
+    <w:lvl w:ilvl="3" w:tplc="08090001" w:tentative="1">
+      <w:start w:val="1"/>
+      <w:numFmt w:val="bullet"/>
+      <w:lvlText w:val=""/>
+      <w:lvlJc w:val="left"/>
+      <w:pPr>
+        <w:ind w:left="2880" w:hanging="360"/>
+      </w:pPr>
+      <w:rPr>
+        <w:rFonts w:ascii="Symbol" w:hAnsi="Symbol" w:hint="default"/>
+      </w:rPr>
+    </w:lvl>
+    <w:lvl w:ilvl="4" w:tplc="08090003" w:tentative="1">
+      <w:start w:val="1"/>
+      <w:numFmt w:val="bullet"/>
+      <w:lvlText w:val="o"/>
+      <w:lvlJc w:val="left"/>
+      <w:pPr>
+        <w:ind w:left="3600" w:hanging="360"/>
+      </w:pPr>
+      <w:rPr>
+        <w:rFonts w:ascii="Courier New" w:hAnsi="Courier New" w:cs="Courier New" w:hint="default"/>
+      </w:rPr>
+    </w:lvl>
+    <w:lvl w:ilvl="5" w:tplc="08090005" w:tentative="1">
+      <w:start w:val="1"/>
+      <w:numFmt w:val="bullet"/>
+      <w:lvlText w:val=""/>
+      <w:lvlJc w:val="left"/>
+      <w:pPr>
+        <w:ind w:left="4320" w:hanging="360"/>
+      </w:pPr>
+      <w:rPr>
+        <w:rFonts w:ascii="Wingdings" w:hAnsi="Wingdings" w:hint="default"/>
+      </w:rPr>
+    </w:lvl>
+    <w:lvl w:ilvl="6" w:tplc="08090001" w:tentative="1">
+      <w:start w:val="1"/>
+      <w:numFmt w:val="bullet"/>
+      <w:lvlText w:val=""/>
+      <w:lvlJc w:val="left"/>
+      <w:pPr>
+        <w:ind w:left="5040" w:hanging="360"/>
+      </w:pPr>
+      <w:rPr>
+        <w:rFonts w:ascii="Symbol" w:hAnsi="Symbol" w:hint="default"/>
+      </w:rPr>
+    </w:lvl>
+    <w:lvl w:ilvl="7" w:tplc="08090003" w:tentative="1">
+      <w:start w:val="1"/>
+      <w:numFmt w:val="bullet"/>
+      <w:lvlText w:val="o"/>
+      <w:lvlJc w:val="left"/>
+      <w:pPr>
+        <w:ind w:left="5760" w:hanging="360"/>
+      </w:pPr>
+      <w:rPr>
+        <w:rFonts w:ascii="Courier New" w:hAnsi="Courier New" w:cs="Courier New" w:hint="default"/>
+      </w:rPr>
+    </w:lvl>
+    <w:lvl w:ilvl="8" w:tplc="08090005" w:tentative="1">
+      <w:start w:val="1"/>
+      <w:numFmt w:val="bullet"/>
+      <w:lvlText w:val=""/>
+      <w:lvlJc w:val="left"/>
+      <w:pPr>
+        <w:ind w:left="6480" w:hanging="360"/>
+      </w:pPr>
+      <w:rPr>
+        <w:rFonts w:ascii="Wingdings" w:hAnsi="Wingdings" w:hint="default"/>
+      </w:rPr>
+    </w:lvl>
+  </w:abstractNum>
+  <w:abstractNum w:abstractNumId="16" w15:restartNumberingAfterBreak="0">
+    <w:nsid w:val="7F831AF1"/>
+    <w:multiLevelType w:val="hybridMultilevel"/>
+    <w:tmpl w:val="71207090"/>
+    <w:lvl w:ilvl="0" w:tplc="08090001">
+      <w:start w:val="1"/>
+      <w:numFmt w:val="bullet"/>
+      <w:lvlText w:val=""/>
+      <w:lvlJc w:val="left"/>
+      <w:pPr>
+        <w:ind w:left="720" w:hanging="360"/>
+      </w:pPr>
+      <w:rPr>
+        <w:rFonts w:ascii="Symbol" w:hAnsi="Symbol" w:hint="default"/>
+      </w:rPr>
+    </w:lvl>
+    <w:lvl w:ilvl="1" w:tplc="08090003" w:tentative="1">
+      <w:start w:val="1"/>
+      <w:numFmt w:val="bullet"/>
+      <w:lvlText w:val="o"/>
+      <w:lvlJc w:val="left"/>
+      <w:pPr>
+        <w:ind w:left="1440" w:hanging="360"/>
+      </w:pPr>
+      <w:rPr>
+        <w:rFonts w:ascii="Courier New" w:hAnsi="Courier New" w:cs="Courier New" w:hint="default"/>
+      </w:rPr>
+    </w:lvl>
+    <w:lvl w:ilvl="2" w:tplc="08090005" w:tentative="1">
+      <w:start w:val="1"/>
+      <w:numFmt w:val="bullet"/>
+      <w:lvlText w:val=""/>
+      <w:lvlJc w:val="left"/>
+      <w:pPr>
+        <w:ind w:left="2160" w:hanging="360"/>
+      </w:pPr>
+      <w:rPr>
+        <w:rFonts w:ascii="Wingdings" w:hAnsi="Wingdings" w:hint="default"/>
+      </w:rPr>
+    </w:lvl>
+    <w:lvl w:ilvl="3" w:tplc="08090001" w:tentative="1">
+      <w:start w:val="1"/>
+      <w:numFmt w:val="bullet"/>
+      <w:lvlText w:val=""/>
+      <w:lvlJc w:val="left"/>
+      <w:pPr>
+        <w:ind w:left="2880" w:hanging="360"/>
+      </w:pPr>
+      <w:rPr>
+        <w:rFonts w:ascii="Symbol" w:hAnsi="Symbol" w:hint="default"/>
+      </w:rPr>
+    </w:lvl>
+    <w:lvl w:ilvl="4" w:tplc="08090003" w:tentative="1">
+      <w:start w:val="1"/>
+      <w:numFmt w:val="bullet"/>
+      <w:lvlText w:val="o"/>
+      <w:lvlJc w:val="left"/>
+      <w:pPr>
+        <w:ind w:left="3600" w:hanging="360"/>
+      </w:pPr>
+      <w:rPr>
+        <w:rFonts w:ascii="Courier New" w:hAnsi="Courier New" w:cs="Courier New" w:hint="default"/>
+      </w:rPr>
+    </w:lvl>
+    <w:lvl w:ilvl="5" w:tplc="08090005" w:tentative="1">
+      <w:start w:val="1"/>
+      <w:numFmt w:val="bullet"/>
+      <w:lvlText w:val=""/>
+      <w:lvlJc w:val="left"/>
+      <w:pPr>
+        <w:ind w:left="4320" w:hanging="360"/>
+      </w:pPr>
+      <w:rPr>
+        <w:rFonts w:ascii="Wingdings" w:hAnsi="Wingdings" w:hint="default"/>
+      </w:rPr>
+    </w:lvl>
+    <w:lvl w:ilvl="6" w:tplc="08090001" w:tentative="1">
+      <w:start w:val="1"/>
+      <w:numFmt w:val="bullet"/>
+      <w:lvlText w:val=""/>
+      <w:lvlJc w:val="left"/>
+      <w:pPr>
+        <w:ind w:left="5040" w:hanging="360"/>
+      </w:pPr>
+      <w:rPr>
+        <w:rFonts w:ascii="Symbol" w:hAnsi="Symbol" w:hint="default"/>
+      </w:rPr>
+    </w:lvl>
+    <w:lvl w:ilvl="7" w:tplc="08090003" w:tentative="1">
+      <w:start w:val="1"/>
+      <w:numFmt w:val="bullet"/>
+      <w:lvlText w:val="o"/>
+      <w:lvlJc w:val="left"/>
+      <w:pPr>
+        <w:ind w:left="5760" w:hanging="360"/>
+      </w:pPr>
+      <w:rPr>
+        <w:rFonts w:ascii="Courier New" w:hAnsi="Courier New" w:cs="Courier New" w:hint="default"/>
+      </w:rPr>
+    </w:lvl>
+    <w:lvl w:ilvl="8" w:tplc="08090005" w:tentative="1">
+      <w:start w:val="1"/>
+      <w:numFmt w:val="bullet"/>
+      <w:lvlText w:val=""/>
+      <w:lvlJc w:val="left"/>
+      <w:pPr>
+        <w:ind w:left="6480" w:hanging="360"/>
+      </w:pPr>
+      <w:rPr>
+        <w:rFonts w:ascii="Wingdings" w:hAnsi="Wingdings" w:hint="default"/>
+      </w:rPr>
+    </w:lvl>
+  </w:abstractNum>
   <w:num w:numId="1">
-    <w:abstractNumId w:val="6"/>
+    <w:abstractNumId w:val="9"/>
   </w:num>
   <w:num w:numId="2">
-    <w:abstractNumId w:val="4"/>
+    <w:abstractNumId w:val="7"/>
   </w:num>
   <w:num w:numId="3">
-    <w:abstractNumId w:val="11"/>
+    <w:abstractNumId w:val="14"/>
   </w:num>
   <w:num w:numId="4">
     <w:abstractNumId w:val="0"/>
@@ -5422,25 +6737,40 @@
     <w:abstractNumId w:val="1"/>
   </w:num>
   <w:num w:numId="6">
-    <w:abstractNumId w:val="3"/>
+    <w:abstractNumId w:val="4"/>
   </w:num>
   <w:num w:numId="7">
-    <w:abstractNumId w:val="10"/>
+    <w:abstractNumId w:val="13"/>
   </w:num>
   <w:num w:numId="8">
-    <w:abstractNumId w:val="8"/>
+    <w:abstractNumId w:val="11"/>
   </w:num>
   <w:num w:numId="9">
-    <w:abstractNumId w:val="9"/>
+    <w:abstractNumId w:val="12"/>
   </w:num>
   <w:num w:numId="10">
-    <w:abstractNumId w:val="7"/>
+    <w:abstractNumId w:val="10"/>
   </w:num>
   <w:num w:numId="11">
     <w:abstractNumId w:val="2"/>
   </w:num>
   <w:num w:numId="12">
+    <w:abstractNumId w:val="8"/>
+  </w:num>
+  <w:num w:numId="13">
+    <w:abstractNumId w:val="6"/>
+  </w:num>
+  <w:num w:numId="14">
     <w:abstractNumId w:val="5"/>
+  </w:num>
+  <w:num w:numId="15">
+    <w:abstractNumId w:val="15"/>
+  </w:num>
+  <w:num w:numId="16">
+    <w:abstractNumId w:val="16"/>
+  </w:num>
+  <w:num w:numId="17">
+    <w:abstractNumId w:val="3"/>
   </w:num>
 </w:numbering>
 </file>
@@ -7269,7 +8599,7 @@
 </file>
 
 <file path=customXml/itemProps1.xml><?xml version="1.0" encoding="utf-8"?>
-<ds:datastoreItem xmlns:ds="http://schemas.openxmlformats.org/officeDocument/2006/customXml" ds:itemID="{90DF2CA9-ED9C-4114-B16E-3BD603232F4E}">
+<ds:datastoreItem xmlns:ds="http://schemas.openxmlformats.org/officeDocument/2006/customXml" ds:itemID="{ACCFB31D-1994-4E81-9688-17584DE78067}">
   <ds:schemaRefs>
     <ds:schemaRef ds:uri="http://schemas.openxmlformats.org/officeDocument/2006/bibliography"/>
   </ds:schemaRefs>

</xml_diff>

<commit_message>
More changes to intro and first paragh
</commit_message>
<xml_diff>
--- a/Thesis Full V0.1.docx
+++ b/Thesis Full V0.1.docx
@@ -1329,13 +1329,13 @@
         <w:t xml:space="preserve">towards adopting an open source approach for drug discovery, they have been only successful at adopting the open source approach at the early phases drug discovery </w:t>
       </w:r>
       <w:r>
-        <w:fldChar w:fldCharType="begin"/>
+        <w:fldChar w:fldCharType="begin" w:fldLock="1"/>
       </w:r>
       <w:r>
         <w:rPr>
           <w:rFonts w:ascii="Times New Roman" w:eastAsia="SimSun" w:hAnsi="Times New Roman" w:cs="Times"/>
         </w:rPr>
-        <w:instrText>ADDIN CSL_CITATION { "citationItems" : [ { "id" : "ITEM-1", "itemData" : { "author" : [ { "dropping-particle" : "", "family" : "Maurer", "given" : "Stephen M", "non-dropping-particle" : "", "parse-names" : false, "suffix" : "" } ], "container-title" : "Berkeley Law Scholarship Repository", "id" : "ITEM-1", "issued" : { "date-parts" : [ [ "2007" ] ] }, "title" : "Open Source Drug Discovery : Finding a Niche ( or Maybe Several )", "type" : "article-journal", "volume" : "405" }, "uris" : [ "http://www.mendeley.com/documents/?uuid=0b99ab26-5c7c-47b8-9323-5ec1826f4fa8" ] } ], "mendeley" : { "formattedCitation" : "(Maurer, 2007)", "plainTextFormattedCitation" : "(Maurer, 2007)", "previouslyFormattedCitation" : "(Maurer, 2007)" }, "properties" : { "noteIndex" : 0 }, "schema" : "https://github.com/citation-style-language/schema/raw/master/csl-citation.json" }</w:instrText>
+        <w:instrText>ADDIN CSL_CITATION {"citationItems":[{"id":"ITEM-1","itemData":{"author":[{"dropping-particle":"","family":"Maurer","given":"Stephen M","non-dropping-particle":"","parse-names":false,"suffix":""}],"container-title":"Berkeley Law Scholarship Repository","id":"ITEM-1","issued":{"date-parts":[["2007"]]},"title":"Open Source Drug Discovery : Finding a Niche ( or Maybe Several )","type":"article-journal","volume":"405"},"uris":["http://www.mendeley.com/documents/?uuid=0b99ab26-5c7c-47b8-9323-5ec1826f4fa8"]}],"mendeley":{"formattedCitation":"(Maurer 2007)","plainTextFormattedCitation":"(Maurer 2007)","previouslyFormattedCitation":"(Maurer, 2007)"},"properties":{"noteIndex":0},"schema":"https://github.com/citation-style-language/schema/raw/master/csl-citation.json"}</w:instrText>
       </w:r>
       <w:r>
         <w:rPr>
@@ -1344,12 +1344,6 @@
         <w:fldChar w:fldCharType="separate"/>
       </w:r>
       <w:bookmarkStart w:id="20" w:name="__Fieldmark__320017_2156521051"/>
-      <w:r>
-        <w:rPr>
-          <w:rFonts w:ascii="Times New Roman" w:eastAsia="SimSun" w:hAnsi="Times New Roman" w:cs="Times"/>
-        </w:rPr>
-        <w:t>(Maurer, 2007)</w:t>
-      </w:r>
       <w:bookmarkStart w:id="21" w:name="__Fieldmark__312698_2156521051"/>
       <w:bookmarkStart w:id="22" w:name="__Fieldmark__36866_2156521051"/>
       <w:bookmarkStart w:id="23" w:name="__Fieldmark__149_2156521051"/>
@@ -1363,6 +1357,13 @@
       <w:r>
         <w:rPr>
           <w:rFonts w:ascii="Times New Roman" w:eastAsia="SimSun" w:hAnsi="Times New Roman" w:cs="Times"/>
+          <w:noProof/>
+        </w:rPr>
+        <w:t>(Maurer 2007)</w:t>
+      </w:r>
+      <w:r>
+        <w:rPr>
+          <w:rFonts w:ascii="Times New Roman" w:eastAsia="SimSun" w:hAnsi="Times New Roman" w:cs="Times"/>
         </w:rPr>
         <w:fldChar w:fldCharType="end"/>
       </w:r>
@@ -1374,13 +1375,13 @@
         <w:t xml:space="preserve">, where ideas and solutions are crowdsourced from the community </w:t>
       </w:r>
       <w:r>
-        <w:fldChar w:fldCharType="begin"/>
+        <w:fldChar w:fldCharType="begin" w:fldLock="1"/>
       </w:r>
       <w:r>
         <w:rPr>
           <w:rFonts w:ascii="Times New Roman" w:eastAsia="SimSun" w:hAnsi="Times New Roman" w:cs="Times"/>
         </w:rPr>
-        <w:instrText>ADDIN CSL_CITATION { "citationItems" : [ { "id" : "ITEM-1", "itemData" : { "author" : [ { "dropping-particle" : "", "family" : "Balasegaram", "given" : "Manica", "non-dropping-particle" : "", "parse-names" : false, "suffix" : "" }, { "dropping-particle" : "", "family" : "Kolb", "given" : "Peter", "non-dropping-particle" : "", "parse-names" : false, "suffix" : "" }, { "dropping-particle" : "", "family" : "Mckew", "given" : "John", "non-dropping-particle" : "", "parse-names" : false, "suffix" : "" }, { "dropping-particle" : "", "family" : "Menon", "given" : "Jaykumar", "non-dropping-particle" : "", "parse-names" : false, "suffix" : "" }, { "dropping-particle" : "", "family" : "Olliaro", "given" : "Piero", "non-dropping-particle" : "", "parse-names" : false, "suffix" : "" }, { "dropping-particle" : "", "family" : "Sablinski", "given" : "Tomasz", "non-dropping-particle" : "", "parse-names" : false, "suffix" : "" }, { "dropping-particle" : "", "family" : "Thomas", "given" : "Zakir", "non-dropping-particle" : "", "parse-names" : false, "suffix" : "" }, { "dropping-particle" : "", "family" : "Todd", "given" : "Matthew H", "non-dropping-particle" : "", "parse-names" : false, "suffix" : "" } ], "container-title" : "PLoS Medicine", "id" : "ITEM-1", "issue" : "4", "issued" : { "date-parts" : [ [ "2017" ] ] }, "title" : "An open source pharma roadmap", "type" : "article-journal", "volume" : "14" }, "uris" : [ "http://www.mendeley.com/documents/?uuid=733ddd8a-4d3f-498d-8145-186580833520" ] } ], "mendeley" : { "formattedCitation" : "(Balasegaram et al., 2017)", "plainTextFormattedCitation" : "(Balasegaram et al., 2017)", "previouslyFormattedCitation" : "(Balasegaram et al., 2017)" }, "properties" : { "noteIndex" : 0 }, "schema" : "https://github.com/citation-style-language/schema/raw/master/csl-citation.json" }</w:instrText>
+        <w:instrText>ADDIN CSL_CITATION {"citationItems":[{"id":"ITEM-1","itemData":{"author":[{"dropping-particle":"","family":"Balasegaram","given":"Manica","non-dropping-particle":"","parse-names":false,"suffix":""},{"dropping-particle":"","family":"Kolb","given":"Peter","non-dropping-particle":"","parse-names":false,"suffix":""},{"dropping-particle":"","family":"Mckew","given":"John","non-dropping-particle":"","parse-names":false,"suffix":""},{"dropping-particle":"","family":"Menon","given":"Jaykumar","non-dropping-particle":"","parse-names":false,"suffix":""},{"dropping-particle":"","family":"Olliaro","given":"Piero","non-dropping-particle":"","parse-names":false,"suffix":""},{"dropping-particle":"","family":"Sablinski","given":"Tomasz","non-dropping-particle":"","parse-names":false,"suffix":""},{"dropping-particle":"","family":"Thomas","given":"Zakir","non-dropping-particle":"","parse-names":false,"suffix":""},{"dropping-particle":"","family":"Todd","given":"Matthew H","non-dropping-particle":"","parse-names":false,"suffix":""}],"container-title":"PLoS Medicine","id":"ITEM-1","issue":"4","issued":{"date-parts":[["2017"]]},"title":"An open source pharma roadmap","type":"article-journal","volume":"14"},"uris":["http://www.mendeley.com/documents/?uuid=733ddd8a-4d3f-498d-8145-186580833520"]}],"mendeley":{"formattedCitation":"(Balasegaram et al. 2017)","plainTextFormattedCitation":"(Balasegaram et al. 2017)","previouslyFormattedCitation":"(Balasegaram et al., 2017)"},"properties":{"noteIndex":0},"schema":"https://github.com/citation-style-language/schema/raw/master/csl-citation.json"}</w:instrText>
       </w:r>
       <w:r>
         <w:rPr>
@@ -1389,26 +1390,6 @@
         <w:fldChar w:fldCharType="separate"/>
       </w:r>
       <w:bookmarkStart w:id="26" w:name="__Fieldmark__320037_2156521051"/>
-      <w:r>
-        <w:rPr>
-          <w:rFonts w:ascii="Times New Roman" w:eastAsia="SimSun" w:hAnsi="Times New Roman" w:cs="Times"/>
-        </w:rPr>
-        <w:t>(</w:t>
-      </w:r>
-      <w:proofErr w:type="spellStart"/>
-      <w:r>
-        <w:rPr>
-          <w:rFonts w:ascii="Times New Roman" w:eastAsia="SimSun" w:hAnsi="Times New Roman" w:cs="Times"/>
-        </w:rPr>
-        <w:t>Balasegaram</w:t>
-      </w:r>
-      <w:proofErr w:type="spellEnd"/>
-      <w:r>
-        <w:rPr>
-          <w:rFonts w:ascii="Times New Roman" w:eastAsia="SimSun" w:hAnsi="Times New Roman" w:cs="Times"/>
-        </w:rPr>
-        <w:t xml:space="preserve"> et al., 2017)</w:t>
-      </w:r>
       <w:bookmarkStart w:id="27" w:name="__Fieldmark__312721_2156521051"/>
       <w:bookmarkStart w:id="28" w:name="__Fieldmark__36881_2156521051"/>
       <w:bookmarkStart w:id="29" w:name="__Fieldmark__163_2156521051"/>
@@ -1424,6 +1405,13 @@
       <w:r>
         <w:rPr>
           <w:rFonts w:ascii="Times New Roman" w:eastAsia="SimSun" w:hAnsi="Times New Roman" w:cs="Times"/>
+          <w:noProof/>
+        </w:rPr>
+        <w:t>(Balasegaram et al. 2017)</w:t>
+      </w:r>
+      <w:r>
+        <w:rPr>
+          <w:rFonts w:ascii="Times New Roman" w:eastAsia="SimSun" w:hAnsi="Times New Roman" w:cs="Times"/>
         </w:rPr>
         <w:fldChar w:fldCharType="end"/>
       </w:r>
@@ -1432,7 +1420,21 @@
         <w:rPr>
           <w:rFonts w:ascii="Times New Roman" w:eastAsia="SimSun" w:hAnsi="Times New Roman" w:cs="Times"/>
         </w:rPr>
-        <w:t>. While these observations from non-IS industries is discouraging, it actually says very little about whether the open source approach is possible across them (Maurer 200</w:t>
+        <w:t xml:space="preserve">. While these observations from non-IS industries is discouraging, it </w:t>
+      </w:r>
+      <w:proofErr w:type="gramStart"/>
+      <w:r>
+        <w:rPr>
+          <w:rFonts w:ascii="Times New Roman" w:eastAsia="SimSun" w:hAnsi="Times New Roman" w:cs="Times"/>
+        </w:rPr>
+        <w:t>actually says</w:t>
+      </w:r>
+      <w:proofErr w:type="gramEnd"/>
+      <w:r>
+        <w:rPr>
+          <w:rFonts w:ascii="Times New Roman" w:eastAsia="SimSun" w:hAnsi="Times New Roman" w:cs="Times"/>
+        </w:rPr>
+        <w:t xml:space="preserve"> very little about whether the open source approach is possible across them (Maurer 200</w:t>
       </w:r>
       <w:bookmarkStart w:id="33" w:name="__UnoMark__310395_2156521051"/>
       <w:bookmarkStart w:id="34" w:name="__UnoMark__310394_2156521051"/>
@@ -1569,318 +1571,667 @@
           <w:rFonts w:ascii="Cambria" w:hAnsi="Cambria"/>
         </w:rPr>
       </w:pPr>
-      <w:bookmarkStart w:id="68" w:name="_GoBack"/>
-      <w:bookmarkEnd w:id="68"/>
     </w:p>
     <w:p>
       <w:pPr>
         <w:spacing w:line="480" w:lineRule="auto"/>
-        <w:rPr>
-          <w:rFonts w:ascii="Cambria" w:hAnsi="Cambria"/>
-        </w:rPr>
-      </w:pPr>
-      <w:r>
-        <w:rPr>
-          <w:rFonts w:ascii="Cambria" w:hAnsi="Cambria"/>
-        </w:rPr>
-        <w:t>Digital transformations (e.g. 3D printing, digitally enabled sharing and development platforms) across industries have led them</w:t>
-      </w:r>
-      <w:r>
-        <w:rPr>
-          <w:rFonts w:ascii="Cambria" w:hAnsi="Cambria"/>
-        </w:rPr>
-        <w:t xml:space="preserve"> to</w:t>
-      </w:r>
-      <w:r>
-        <w:rPr>
-          <w:rFonts w:ascii="Cambria" w:hAnsi="Cambria"/>
-        </w:rPr>
-        <w:t xml:space="preserve"> becom</w:t>
-      </w:r>
-      <w:r>
-        <w:rPr>
-          <w:rFonts w:ascii="Cambria" w:hAnsi="Cambria"/>
-        </w:rPr>
-        <w:t>e</w:t>
-      </w:r>
-      <w:r>
-        <w:rPr>
-          <w:rFonts w:ascii="Cambria" w:hAnsi="Cambria"/>
-        </w:rPr>
-        <w:t xml:space="preserve"> increasingly information oriented. These transformations have created opportunities for organizations</w:t>
-      </w:r>
-      <w:r>
-        <w:rPr>
-          <w:rFonts w:ascii="Cambria" w:hAnsi="Cambria"/>
-        </w:rPr>
-        <w:t xml:space="preserve"> across industries</w:t>
-      </w:r>
-      <w:r>
-        <w:rPr>
-          <w:rFonts w:ascii="Cambria" w:hAnsi="Cambria"/>
-        </w:rPr>
-        <w:t xml:space="preserve"> to adopt practices that have been successful in the information systems (IS) discipline. Among these</w:t>
-      </w:r>
-      <w:r>
-        <w:rPr>
-          <w:rFonts w:ascii="Cambria" w:hAnsi="Cambria"/>
-        </w:rPr>
-        <w:t xml:space="preserve"> successful practices</w:t>
-      </w:r>
-      <w:r>
-        <w:rPr>
-          <w:rFonts w:ascii="Cambria" w:hAnsi="Cambria"/>
-        </w:rPr>
-        <w:t xml:space="preserve">, the Free (Libre) and Open Source Software (FLOSS) </w:t>
-      </w:r>
-      <w:r>
-        <w:rPr>
-          <w:rFonts w:ascii="Cambria" w:hAnsi="Cambria"/>
-        </w:rPr>
-        <w:t xml:space="preserve">phenomenon is particularly notable. </w:t>
-      </w:r>
-      <w:r>
-        <w:rPr>
-          <w:rFonts w:ascii="Cambria" w:hAnsi="Cambria"/>
-        </w:rPr>
+      </w:pPr>
+      <w:r>
+        <w:t xml:space="preserve">In the current digitally enabled collaborative environment, free (libre) and open source software (FLOSS) projects have become ubiquitous. </w:t>
+      </w:r>
+      <w:r>
+        <w:rPr>
+          <w:rFonts w:ascii="Cambria" w:hAnsi="Cambria"/>
+        </w:rPr>
+        <w:t xml:space="preserve">Founded </w:t>
+      </w:r>
+      <w:r>
+        <w:rPr>
+          <w:rFonts w:ascii="Cambria" w:hAnsi="Cambria"/>
+        </w:rPr>
+        <w:t xml:space="preserve">on the </w:t>
+      </w:r>
+      <w:r>
+        <w:rPr>
+          <w:rFonts w:ascii="Cambria" w:hAnsi="Cambria"/>
+        </w:rPr>
+        <w:t>principles</w:t>
+      </w:r>
+      <w:r>
+        <w:rPr>
+          <w:rFonts w:ascii="Cambria" w:hAnsi="Cambria"/>
+        </w:rPr>
+        <w:t xml:space="preserve"> of openness and co-operation, </w:t>
+      </w:r>
+      <w:r>
+        <w:rPr>
+          <w:rFonts w:ascii="Cambria" w:hAnsi="Cambria"/>
+        </w:rPr>
+        <w:t xml:space="preserve">FLOSS </w:t>
+      </w:r>
+      <w:r>
+        <w:rPr>
+          <w:rFonts w:ascii="Cambria" w:hAnsi="Cambria"/>
+        </w:rPr>
+        <w:t xml:space="preserve">has come to </w:t>
+      </w:r>
+      <w:r>
+        <w:rPr>
+          <w:rFonts w:ascii="Cambria" w:hAnsi="Cambria"/>
+        </w:rPr>
+        <w:t xml:space="preserve">refer to software </w:t>
+      </w:r>
+      <w:r>
+        <w:rPr>
+          <w:rFonts w:ascii="Cambria" w:hAnsi="Cambria"/>
+        </w:rPr>
+        <w:t>in which the source code is available to the general public for use</w:t>
+      </w:r>
+      <w:r>
+        <w:rPr>
+          <w:rFonts w:ascii="Cambria" w:hAnsi="Cambria"/>
+        </w:rPr>
+        <w:t xml:space="preserve"> and</w:t>
+      </w:r>
+      <w:r>
+        <w:rPr>
+          <w:rFonts w:ascii="Cambria" w:hAnsi="Cambria"/>
+        </w:rPr>
+        <w:t xml:space="preserve"> modification from its original design</w:t>
+      </w:r>
+      <w:r>
+        <w:rPr>
+          <w:rFonts w:ascii="Cambria" w:hAnsi="Cambria"/>
+        </w:rPr>
+        <w:t xml:space="preserve">. </w:t>
+      </w:r>
+      <w:r>
+        <w:rPr>
+          <w:rFonts w:ascii="Cambria" w:hAnsi="Cambria"/>
+        </w:rPr>
+        <w:t xml:space="preserve"> </w:t>
+      </w:r>
+      <w:r>
+        <w:rPr>
+          <w:rFonts w:ascii="Cambria" w:hAnsi="Cambria"/>
+        </w:rPr>
+        <w:t xml:space="preserve">Since </w:t>
+      </w:r>
+      <w:r>
+        <w:rPr>
+          <w:rFonts w:ascii="Cambria" w:hAnsi="Cambria"/>
+        </w:rPr>
+        <w:t xml:space="preserve">the </w:t>
+      </w:r>
+      <w:r>
+        <w:rPr>
+          <w:rFonts w:ascii="Cambria" w:hAnsi="Cambria"/>
+        </w:rPr>
+        <w:t>1980s,</w:t>
+      </w:r>
+      <w:r>
+        <w:rPr>
+          <w:rFonts w:ascii="Cambria" w:hAnsi="Cambria"/>
+        </w:rPr>
+        <w:t xml:space="preserve"> </w:t>
+      </w:r>
+      <w:r>
+        <w:rPr>
+          <w:rFonts w:ascii="Cambria" w:hAnsi="Cambria"/>
+        </w:rPr>
+        <w:t xml:space="preserve">which </w:t>
+      </w:r>
+      <w:r>
+        <w:rPr>
+          <w:rFonts w:ascii="Cambria" w:hAnsi="Cambria"/>
+        </w:rPr>
+        <w:t xml:space="preserve">saw the </w:t>
+      </w:r>
+      <w:r>
+        <w:rPr>
+          <w:rFonts w:ascii="Cambria" w:hAnsi="Cambria"/>
+        </w:rPr>
+        <w:t>formaliz</w:t>
+      </w:r>
+      <w:r>
+        <w:rPr>
+          <w:rFonts w:ascii="Cambria" w:hAnsi="Cambria"/>
+        </w:rPr>
+        <w:t>ation of</w:t>
+      </w:r>
+      <w:r>
+        <w:rPr>
+          <w:rFonts w:ascii="Cambria" w:hAnsi="Cambria"/>
+        </w:rPr>
+        <w:t xml:space="preserve"> the concept of FLOSS</w:t>
+      </w:r>
+      <w:r>
+        <w:rPr>
+          <w:rFonts w:ascii="Cambria" w:hAnsi="Cambria"/>
+        </w:rPr>
+        <w:t xml:space="preserve"> through the creation of licenses and institutions that protected its </w:t>
+      </w:r>
+      <w:r>
+        <w:rPr>
+          <w:rFonts w:ascii="Cambria" w:hAnsi="Cambria"/>
+        </w:rPr>
+        <w:t>principles</w:t>
+      </w:r>
+      <w:r>
+        <w:rPr>
+          <w:rFonts w:ascii="Cambria" w:hAnsi="Cambria"/>
+        </w:rPr>
+        <w:t xml:space="preserve">, </w:t>
+      </w:r>
+      <w:r>
+        <w:rPr>
+          <w:rFonts w:ascii="Cambria" w:hAnsi="Cambria"/>
+        </w:rPr>
+        <w:t xml:space="preserve">open source has </w:t>
+      </w:r>
+      <w:r>
+        <w:rPr>
+          <w:rFonts w:ascii="Cambria" w:hAnsi="Cambria"/>
+        </w:rPr>
+        <w:t>been</w:t>
+      </w:r>
+      <w:r>
+        <w:rPr>
+          <w:rFonts w:ascii="Cambria" w:hAnsi="Cambria"/>
+        </w:rPr>
+        <w:t xml:space="preserve"> transform</w:t>
+      </w:r>
+      <w:r>
+        <w:rPr>
+          <w:rFonts w:ascii="Cambria" w:hAnsi="Cambria"/>
+        </w:rPr>
+        <w:t>ing</w:t>
+      </w:r>
+      <w:r>
+        <w:rPr>
+          <w:rFonts w:ascii="Cambria" w:hAnsi="Cambria"/>
+        </w:rPr>
+        <w:t xml:space="preserve"> the </w:t>
+      </w:r>
+      <w:r>
+        <w:rPr>
+          <w:rFonts w:ascii="Cambria" w:hAnsi="Cambria"/>
+        </w:rPr>
+        <w:t>information technology (</w:t>
+      </w:r>
+      <w:r>
+        <w:rPr>
+          <w:rFonts w:ascii="Cambria" w:hAnsi="Cambria"/>
+        </w:rPr>
+        <w:t>IT</w:t>
+      </w:r>
+      <w:r>
+        <w:rPr>
+          <w:rFonts w:ascii="Cambria" w:hAnsi="Cambria"/>
+        </w:rPr>
+        <w:t>)</w:t>
+      </w:r>
+      <w:r>
+        <w:rPr>
+          <w:rFonts w:ascii="Cambria" w:hAnsi="Cambria"/>
+        </w:rPr>
+        <w:t xml:space="preserve"> organizational</w:t>
+      </w:r>
+      <w:r>
+        <w:rPr>
+          <w:rFonts w:ascii="Cambria" w:hAnsi="Cambria"/>
+        </w:rPr>
+        <w:t xml:space="preserve"> </w:t>
+      </w:r>
+      <w:r>
+        <w:rPr>
+          <w:rFonts w:ascii="Cambria" w:hAnsi="Cambria"/>
+        </w:rPr>
+        <w:t>landscape.</w:t>
+      </w:r>
+      <w:r>
+        <w:rPr>
+          <w:rFonts w:ascii="Cambria" w:hAnsi="Cambria"/>
+        </w:rPr>
+        <w:t xml:space="preserve"> </w:t>
+      </w:r>
+      <w:r>
+        <w:rPr>
+          <w:rFonts w:ascii="Cambria" w:hAnsi="Cambria"/>
+        </w:rPr>
+        <w:t>The</w:t>
+      </w:r>
+      <w:r>
+        <w:rPr>
+          <w:rFonts w:ascii="Cambria" w:hAnsi="Cambria"/>
+        </w:rPr>
+        <w:t xml:space="preserve"> decade that followed</w:t>
+      </w:r>
+      <w:r>
+        <w:rPr>
+          <w:rFonts w:ascii="Cambria" w:hAnsi="Cambria"/>
+        </w:rPr>
+        <w:t xml:space="preserve"> its formalization</w:t>
+      </w:r>
+      <w:r>
+        <w:rPr>
+          <w:rFonts w:ascii="Cambria" w:hAnsi="Cambria"/>
+        </w:rPr>
+        <w:t>, saw the first release of Linux, Apache</w:t>
+      </w:r>
+      <w:r>
+        <w:rPr>
+          <w:rFonts w:ascii="Cambria" w:hAnsi="Cambria"/>
+        </w:rPr>
+        <w:t xml:space="preserve"> webserver</w:t>
+      </w:r>
+      <w:r>
+        <w:rPr>
+          <w:rFonts w:ascii="Cambria" w:hAnsi="Cambria"/>
+        </w:rPr>
+        <w:t>, and Python</w:t>
+      </w:r>
+      <w:r>
+        <w:rPr>
+          <w:rFonts w:ascii="Cambria" w:hAnsi="Cambria"/>
+        </w:rPr>
+        <w:t xml:space="preserve">; </w:t>
+      </w:r>
+      <w:r>
+        <w:rPr>
+          <w:rFonts w:ascii="Cambria" w:hAnsi="Cambria"/>
+        </w:rPr>
+        <w:t>projects</w:t>
+      </w:r>
+      <w:r>
+        <w:rPr>
+          <w:rFonts w:ascii="Cambria" w:hAnsi="Cambria"/>
+        </w:rPr>
+        <w:t xml:space="preserve"> </w:t>
+      </w:r>
+      <w:r>
+        <w:rPr>
+          <w:rFonts w:ascii="Cambria" w:hAnsi="Cambria"/>
+        </w:rPr>
+        <w:t>which would go on to become the poster chil</w:t>
+      </w:r>
+      <w:r>
+        <w:rPr>
+          <w:rFonts w:ascii="Cambria" w:hAnsi="Cambria"/>
+        </w:rPr>
+        <w:t>dren</w:t>
+      </w:r>
+      <w:r>
+        <w:rPr>
+          <w:rFonts w:ascii="Cambria" w:hAnsi="Cambria"/>
+        </w:rPr>
+        <w:t xml:space="preserve"> for </w:t>
+      </w:r>
+      <w:r>
+        <w:rPr>
+          <w:rFonts w:ascii="Cambria" w:hAnsi="Cambria"/>
+        </w:rPr>
+        <w:t xml:space="preserve">the </w:t>
+      </w:r>
+      <w:r>
+        <w:rPr>
+          <w:rFonts w:ascii="Cambria" w:hAnsi="Cambria"/>
+        </w:rPr>
+        <w:t xml:space="preserve">FLOSS movement. </w:t>
+      </w:r>
+      <w:r>
+        <w:rPr>
+          <w:rFonts w:ascii="Cambria" w:hAnsi="Cambria"/>
+        </w:rPr>
+        <w:t xml:space="preserve">In </w:t>
+      </w:r>
+      <w:r>
+        <w:rPr>
+          <w:rFonts w:ascii="Cambria" w:hAnsi="Cambria"/>
+        </w:rPr>
+        <w:t xml:space="preserve">the </w:t>
+      </w:r>
+      <w:r>
+        <w:rPr>
+          <w:rFonts w:ascii="Cambria" w:hAnsi="Cambria"/>
+        </w:rPr>
+        <w:t xml:space="preserve">2000s, </w:t>
+      </w:r>
+      <w:r>
+        <w:rPr>
+          <w:rFonts w:ascii="Cambria" w:hAnsi="Cambria"/>
+        </w:rPr>
+        <w:t xml:space="preserve">motivated by the success of FLOSS projects, IT organizations started </w:t>
+      </w:r>
+      <w:r>
+        <w:rPr>
+          <w:rFonts w:ascii="Cambria" w:hAnsi="Cambria"/>
+        </w:rPr>
+        <w:t>cautiously embracing the phenomenon</w:t>
+      </w:r>
+      <w:r>
+        <w:rPr>
+          <w:rFonts w:ascii="Cambria" w:hAnsi="Cambria"/>
+        </w:rPr>
+        <w:t xml:space="preserve">. In 2001, </w:t>
+      </w:r>
+      <w:r>
+        <w:t xml:space="preserve">IBM </w:t>
+      </w:r>
+      <w:r>
+        <w:t>opened</w:t>
+      </w:r>
+      <w:r>
+        <w:t xml:space="preserve"> the source code of several of its software tools (estimated at $40 million) to the public domain</w:t>
+      </w:r>
+      <w:r>
+        <w:t xml:space="preserve">, creating the </w:t>
+      </w:r>
+      <w:r>
+        <w:t>Eclipse open source project</w:t>
+      </w:r>
+      <w:r>
+        <w:t xml:space="preserve"> </w:t>
+      </w:r>
+      <w:r>
+        <w:rPr>
+          <w:rStyle w:val="FootnoteReference"/>
+        </w:rPr>
+        <w:footnoteReference w:id="3"/>
+      </w:r>
+      <w:r>
+        <w:t xml:space="preserve">.  </w:t>
+      </w:r>
+      <w:r>
+        <w:t>The current decade</w:t>
+      </w:r>
+      <w:r>
+        <w:t>, the 2010s,</w:t>
+      </w:r>
+      <w:r>
+        <w:t xml:space="preserve"> has seen the phenomenon </w:t>
+      </w:r>
+      <w:r>
+        <w:t>sustain its</w:t>
+      </w:r>
+      <w:r>
+        <w:t xml:space="preserve"> exponential growth</w:t>
+      </w:r>
+      <w:r>
+        <w:t xml:space="preserve"> -</w:t>
+      </w:r>
+      <w:r>
+        <w:t xml:space="preserve"> both in terms </w:t>
+      </w:r>
+      <w:r>
+        <w:t>of contributors</w:t>
+      </w:r>
+      <w:r>
+        <w:t xml:space="preserve"> coming together on collaborative development platforms like Git</w:t>
+      </w:r>
+      <w:r>
+        <w:t>H</w:t>
+      </w:r>
+      <w:r>
+        <w:t>ub</w:t>
+      </w:r>
+      <w:r>
+        <w:t>,</w:t>
+      </w:r>
+      <w:r>
+        <w:t xml:space="preserve"> as well as in terms of organizations supporting and </w:t>
+      </w:r>
+      <w:r>
+        <w:t xml:space="preserve">taking </w:t>
+      </w:r>
+      <w:r>
+        <w:t>own</w:t>
+      </w:r>
+      <w:r>
+        <w:t>ership of</w:t>
+      </w:r>
+      <w:r>
+        <w:t xml:space="preserve"> FLOSS projects</w:t>
+      </w:r>
+      <w:r>
+        <w:t>.</w:t>
+      </w:r>
+      <w:r>
+        <w:t xml:space="preserve"> </w:t>
+      </w:r>
+      <w:r>
+        <w:t xml:space="preserve">The </w:t>
+      </w:r>
+      <w:r>
+        <w:lastRenderedPageBreak/>
+        <w:t>importan</w:t>
+      </w:r>
+      <w:r>
+        <w:t xml:space="preserve">ce of </w:t>
+      </w:r>
+      <w:r>
+        <w:t xml:space="preserve">the </w:t>
+      </w:r>
+      <w:r>
+        <w:t>FLOSS</w:t>
+      </w:r>
+      <w:r>
+        <w:t xml:space="preserve"> model of development</w:t>
+      </w:r>
+      <w:r>
+        <w:t xml:space="preserve"> for </w:t>
+      </w:r>
+      <w:r>
+        <w:t xml:space="preserve">the future of </w:t>
+      </w:r>
+      <w:r>
+        <w:t xml:space="preserve">IT </w:t>
+      </w:r>
+      <w:r>
+        <w:t>organizations</w:t>
+      </w:r>
+      <w:r>
+        <w:t xml:space="preserve"> was made evident in June 2018, when Microsoft </w:t>
+      </w:r>
+      <w:r>
+        <w:t>announced that it was</w:t>
+      </w:r>
+      <w:r>
+        <w:t xml:space="preserve"> purchas</w:t>
+      </w:r>
+      <w:r>
+        <w:t xml:space="preserve">ing </w:t>
+      </w:r>
+      <w:r>
+        <w:t>Git</w:t>
+      </w:r>
+      <w:r>
+        <w:t>H</w:t>
+      </w:r>
+      <w:r>
+        <w:t xml:space="preserve">ub for an estimated </w:t>
+      </w:r>
+      <w:r>
+        <w:t>$7.5 billion</w:t>
+      </w:r>
+      <w:r>
+        <w:rPr>
+          <w:rStyle w:val="FootnoteReference"/>
+        </w:rPr>
+        <w:footnoteReference w:id="4"/>
+      </w:r>
+      <w:r>
+        <w:t>.</w:t>
+      </w:r>
+      <w:r>
         <w:t xml:space="preserve"> </w:t>
       </w:r>
     </w:p>
     <w:p>
       <w:pPr>
         <w:spacing w:line="480" w:lineRule="auto"/>
-        <w:rPr>
-          <w:rFonts w:ascii="Cambria" w:hAnsi="Cambria"/>
-        </w:rPr>
-      </w:pPr>
-      <w:r>
-        <w:rPr>
-          <w:rFonts w:ascii="Cambria" w:hAnsi="Cambria"/>
-        </w:rPr>
-        <w:t xml:space="preserve">The incredible success of the open source phenomenon </w:t>
-      </w:r>
-      <w:r>
-        <w:rPr>
-          <w:rFonts w:ascii="Cambria" w:hAnsi="Cambria"/>
-        </w:rPr>
-        <w:t>ha</w:t>
-      </w:r>
-      <w:r>
-        <w:rPr>
-          <w:rFonts w:ascii="Cambria" w:hAnsi="Cambria"/>
-        </w:rPr>
-        <w:t>s</w:t>
-      </w:r>
-      <w:r>
-        <w:rPr>
-          <w:rFonts w:ascii="Cambria" w:hAnsi="Cambria"/>
-        </w:rPr>
-        <w:t xml:space="preserve"> begun to attract considerable attention from organizations across different disciplines. For example, with life sciences increasingly becoming an information orientated science, it has been suggested that what worked for open source software development might be an answer to the </w:t>
-      </w:r>
-      <w:r>
-        <w:rPr>
-          <w:rFonts w:ascii="Cambria" w:hAnsi="Cambria"/>
-        </w:rPr>
-        <w:t>spiraling</w:t>
-      </w:r>
-      <w:r>
-        <w:rPr>
-          <w:rFonts w:ascii="Cambria" w:hAnsi="Cambria"/>
-        </w:rPr>
-        <w:t xml:space="preserve"> cost of drug R&amp;D. Although some initiatives (e.g. MMV , </w:t>
-      </w:r>
-      <w:proofErr w:type="spellStart"/>
-      <w:r>
-        <w:rPr>
-          <w:rFonts w:ascii="Cambria" w:hAnsi="Cambria"/>
-        </w:rPr>
-        <w:t>DNDi</w:t>
-      </w:r>
-      <w:proofErr w:type="spellEnd"/>
-      <w:r>
-        <w:rPr>
-          <w:rFonts w:ascii="Cambria" w:hAnsi="Cambria"/>
-        </w:rPr>
-        <w:t xml:space="preserve"> , CAMBIA ) have looked towards adopting an open source approach for drug discovery, they have been successful at adopting it only in the early phases, where ideas and solutions are crowdsourced from the community. The fact that </w:t>
-      </w:r>
-      <w:r>
-        <w:rPr>
-          <w:rFonts w:ascii="Cambria" w:hAnsi="Cambria"/>
-        </w:rPr>
-        <w:t xml:space="preserve">many IT and </w:t>
-      </w:r>
-      <w:r>
-        <w:rPr>
-          <w:rFonts w:ascii="Cambria" w:hAnsi="Cambria"/>
-        </w:rPr>
-        <w:t xml:space="preserve">non-IT organizations are yet to experience the success of the FLOSS approach to development calls for a deeper theoretical enquiry into the value creation mechanisms associated with the FLOSS artifact such as its work, governance structures, and </w:t>
-      </w:r>
-      <w:r>
-        <w:rPr>
-          <w:rFonts w:ascii="Cambria" w:hAnsi="Cambria"/>
-        </w:rPr>
-        <w:t>communities.</w:t>
+      </w:pPr>
+      <w:r>
+        <w:rPr>
+          <w:rFonts w:ascii="Cambria" w:hAnsi="Cambria"/>
+        </w:rPr>
+        <w:t xml:space="preserve">The transformation of FLOSS from being an ideology in the 1980’s to </w:t>
+      </w:r>
+      <w:r>
+        <w:rPr>
+          <w:rFonts w:ascii="Cambria" w:hAnsi="Cambria"/>
+        </w:rPr>
+        <w:t>a phenomenon</w:t>
+      </w:r>
+      <w:r>
+        <w:rPr>
+          <w:rFonts w:ascii="Cambria" w:hAnsi="Cambria"/>
+        </w:rPr>
+        <w:t xml:space="preserve"> that has become central to the strategic decision of IT organizations leads </w:t>
+      </w:r>
+      <w:bookmarkStart w:id="68" w:name="_GoBack"/>
+      <w:r>
+        <w:rPr>
+          <w:rFonts w:ascii="Cambria" w:hAnsi="Cambria"/>
+        </w:rPr>
+        <w:t xml:space="preserve">us </w:t>
+      </w:r>
+      <w:bookmarkEnd w:id="68"/>
+      <w:r>
+        <w:rPr>
+          <w:rFonts w:ascii="Cambria" w:hAnsi="Cambria"/>
+        </w:rPr>
+        <w:t xml:space="preserve">to naturally question - what </w:t>
+      </w:r>
+      <w:r>
+        <w:rPr>
+          <w:rFonts w:ascii="Cambria" w:hAnsi="Cambria"/>
+        </w:rPr>
+        <w:t xml:space="preserve">does it have in store for </w:t>
+      </w:r>
+      <w:r>
+        <w:rPr>
+          <w:rFonts w:ascii="Cambria" w:hAnsi="Cambria"/>
+        </w:rPr>
+        <w:t xml:space="preserve">the future? A clue </w:t>
+      </w:r>
+      <w:r>
+        <w:rPr>
+          <w:rFonts w:ascii="Cambria" w:hAnsi="Cambria"/>
+        </w:rPr>
+        <w:t>for</w:t>
+      </w:r>
+      <w:r>
+        <w:rPr>
+          <w:rFonts w:ascii="Cambria" w:hAnsi="Cambria"/>
+        </w:rPr>
+        <w:t xml:space="preserve"> </w:t>
+      </w:r>
+      <w:r>
+        <w:rPr>
+          <w:rFonts w:ascii="Cambria" w:hAnsi="Cambria"/>
+        </w:rPr>
+        <w:t>answering</w:t>
+      </w:r>
+      <w:r>
+        <w:rPr>
+          <w:rFonts w:ascii="Cambria" w:hAnsi="Cambria"/>
+        </w:rPr>
+        <w:t xml:space="preserve"> this question comes from Microsoft’s GitHub acquisition announcement, where they</w:t>
+      </w:r>
+      <w:r>
+        <w:rPr>
+          <w:rFonts w:ascii="Cambria" w:hAnsi="Cambria"/>
+        </w:rPr>
+        <w:t xml:space="preserve"> [Microsoft]</w:t>
+      </w:r>
+      <w:r>
+        <w:t xml:space="preserve"> state the bright future for FLOSS and collaborative development.  </w:t>
       </w:r>
     </w:p>
     <w:p>
       <w:pPr>
-        <w:spacing w:line="480" w:lineRule="auto"/>
-        <w:rPr>
-          <w:rFonts w:ascii="Cambria" w:hAnsi="Cambria"/>
-        </w:rPr>
-      </w:pPr>
-      <w:r>
-        <w:rPr>
-          <w:rFonts w:ascii="Cambria" w:hAnsi="Cambria"/>
-        </w:rPr>
-        <w:t xml:space="preserve">OPEN SOURCE Since the </w:t>
+        <w:spacing w:line="276" w:lineRule="auto"/>
+        <w:ind w:left="993" w:right="1134"/>
+        <w:rPr>
+          <w:rFonts w:ascii="Cambria" w:hAnsi="Cambria"/>
+        </w:rPr>
+      </w:pPr>
+      <w:r>
+        <w:rPr>
+          <w:rFonts w:ascii="Cambria" w:hAnsi="Cambria"/>
+        </w:rPr>
+        <w:t>“</w:t>
+      </w:r>
+      <w:r>
+        <w:rPr>
+          <w:rFonts w:ascii="Cambria" w:hAnsi="Cambria"/>
+        </w:rPr>
+        <w:t>Computing is becoming embedded in the world, with every part of our daily life and work and every aspect of our society and economy being transformed by digital technology. Developers are the builders of this new era, writing the world’s code. And GitHub is their home</w:t>
+      </w:r>
+      <w:r>
+        <w:rPr>
+          <w:rFonts w:ascii="Cambria" w:hAnsi="Cambria"/>
+        </w:rPr>
+        <w:t>…</w:t>
       </w:r>
     </w:p>
     <w:p>
       <w:pPr>
-        <w:spacing w:line="480" w:lineRule="auto"/>
-        <w:rPr>
-          <w:rFonts w:ascii="Cambria" w:hAnsi="Cambria"/>
-        </w:rPr>
-      </w:pPr>
-      <w:r>
-        <w:rPr>
-          <w:rFonts w:ascii="Cambria" w:hAnsi="Cambria"/>
-        </w:rPr>
-        <w:lastRenderedPageBreak/>
-        <w:t>This dissertation comprising three essays explores the value creation mechanisms associated with the work</w:t>
-      </w:r>
-      <w:r>
-        <w:rPr>
-          <w:rFonts w:ascii="Cambria" w:hAnsi="Cambria"/>
-        </w:rPr>
-        <w:t xml:space="preserve"> structures</w:t>
-      </w:r>
-      <w:r>
-        <w:rPr>
-          <w:rFonts w:ascii="Cambria" w:hAnsi="Cambria"/>
-        </w:rPr>
-        <w:t>, team composition</w:t>
-      </w:r>
-      <w:r>
-        <w:rPr>
-          <w:rFonts w:ascii="Cambria" w:hAnsi="Cambria"/>
-        </w:rPr>
-        <w:t xml:space="preserve">, and community </w:t>
-      </w:r>
-      <w:r>
-        <w:rPr>
-          <w:rFonts w:ascii="Cambria" w:hAnsi="Cambria"/>
-        </w:rPr>
-        <w:t>ideologies</w:t>
-      </w:r>
-      <w:r>
-        <w:rPr>
-          <w:rFonts w:ascii="Cambria" w:hAnsi="Cambria"/>
-        </w:rPr>
-        <w:t xml:space="preserve"> </w:t>
-      </w:r>
-      <w:r>
-        <w:rPr>
-          <w:rFonts w:ascii="Cambria" w:hAnsi="Cambria"/>
-        </w:rPr>
-        <w:t>of free (libre) and open source software (FLOSS) projects. The first essay, examines how the unique nature of FLOSS work which is dominated by the sequential layering of individual tasks, referred to as superposition, act</w:t>
-      </w:r>
-      <w:r>
-        <w:rPr>
-          <w:rFonts w:ascii="Cambria" w:hAnsi="Cambria"/>
-        </w:rPr>
-        <w:t>s</w:t>
-      </w:r>
-      <w:r>
-        <w:rPr>
-          <w:rFonts w:ascii="Cambria" w:hAnsi="Cambria"/>
-        </w:rPr>
-        <w:t xml:space="preserve"> as </w:t>
-      </w:r>
-      <w:r>
-        <w:rPr>
-          <w:rFonts w:ascii="Cambria" w:hAnsi="Cambria"/>
-        </w:rPr>
-        <w:t xml:space="preserve">an </w:t>
-      </w:r>
-      <w:r>
-        <w:rPr>
-          <w:rFonts w:ascii="Cambria" w:hAnsi="Cambria"/>
-        </w:rPr>
-        <w:t xml:space="preserve">antecedent to the project’s success. Building on the theory of collaboration through open superposition, the </w:t>
-      </w:r>
-      <w:r>
-        <w:rPr>
-          <w:rFonts w:ascii="Cambria" w:hAnsi="Cambria"/>
-        </w:rPr>
-        <w:t>essay</w:t>
-      </w:r>
-      <w:r>
-        <w:rPr>
-          <w:rFonts w:ascii="Cambria" w:hAnsi="Cambria"/>
-        </w:rPr>
-        <w:t xml:space="preserve"> theorizes the motivational mechanisms that operate within superposed work structures and unearth</w:t>
-      </w:r>
-      <w:r>
-        <w:rPr>
-          <w:rFonts w:ascii="Cambria" w:hAnsi="Cambria"/>
-        </w:rPr>
-        <w:t>s</w:t>
-      </w:r>
-      <w:r>
-        <w:rPr>
-          <w:rFonts w:ascii="Cambria" w:hAnsi="Cambria"/>
-        </w:rPr>
-        <w:t xml:space="preserve"> the contextual conditions that may limit the influence of superposition on FLOSS project value. Furthermore, given the increasing usage of FLOSS by organizations, the study investigates the specificities brought to these motivational mechanisms when FLOSS projects are owned by organizations. Using an innovative operationalization of the work structures of FLOSS projects, this essay finds support for a non-linear relationship between the degree of superposition and the success of the project. Further, this relationship i</w:t>
-      </w:r>
-      <w:r>
-        <w:rPr>
-          <w:rFonts w:ascii="Cambria" w:hAnsi="Cambria"/>
-        </w:rPr>
-        <w:t xml:space="preserve">s </w:t>
-      </w:r>
-      <w:r>
-        <w:rPr>
-          <w:rFonts w:ascii="Cambria" w:hAnsi="Cambria"/>
-        </w:rPr>
-        <w:t xml:space="preserve">moderated by the type of ownership of the project. </w:t>
-      </w:r>
-      <w:r>
-        <w:rPr>
-          <w:rFonts w:ascii="Cambria" w:hAnsi="Cambria"/>
-        </w:rPr>
-        <w:t>Overall, the first</w:t>
-      </w:r>
-      <w:r>
-        <w:rPr>
-          <w:rFonts w:ascii="Cambria" w:hAnsi="Cambria"/>
-        </w:rPr>
-        <w:t xml:space="preserve"> essay advances our understanding of work structures, motivation, and organizational participation in FLOSS environments. </w:t>
-      </w:r>
-      <w:r>
-        <w:rPr>
-          <w:rFonts w:ascii="Cambria" w:hAnsi="Cambria"/>
-        </w:rPr>
-        <w:t>I</w:t>
-      </w:r>
-      <w:r>
-        <w:rPr>
-          <w:rFonts w:ascii="Cambria" w:hAnsi="Cambria"/>
-        </w:rPr>
-        <w:t xml:space="preserve">t </w:t>
-      </w:r>
-      <w:r>
-        <w:rPr>
-          <w:rFonts w:ascii="Cambria" w:hAnsi="Cambria"/>
-        </w:rPr>
-        <w:t xml:space="preserve">also </w:t>
-      </w:r>
-      <w:r>
-        <w:rPr>
-          <w:rFonts w:ascii="Cambria" w:hAnsi="Cambria"/>
-        </w:rPr>
-        <w:t>provides FLOSS practitioners with valuable insights for modeling the project’s task work to facilitate their success.</w:t>
+        <w:spacing w:line="276" w:lineRule="auto"/>
+        <w:ind w:left="993" w:right="1134"/>
+        <w:rPr>
+          <w:rFonts w:ascii="Cambria" w:hAnsi="Cambria"/>
+        </w:rPr>
+      </w:pPr>
+      <w:r>
+        <w:rPr>
+          <w:rFonts w:ascii="Cambria" w:hAnsi="Cambria"/>
+        </w:rPr>
+        <w:t xml:space="preserve">… </w:t>
+      </w:r>
+      <w:r>
+        <w:rPr>
+          <w:rFonts w:ascii="Cambria" w:hAnsi="Cambria"/>
+        </w:rPr>
+        <w:t>In short, developers will be at the center of solving the world’s most pressing challenges. However, the real power comes when every developer can create together, collaborate, share code and build on each other’s work.</w:t>
+      </w:r>
+      <w:r>
+        <w:rPr>
+          <w:rFonts w:ascii="Cambria" w:hAnsi="Cambria"/>
+        </w:rPr>
+        <w:t>”</w:t>
+      </w:r>
+      <w:r>
+        <w:rPr>
+          <w:rFonts w:ascii="Cambria" w:hAnsi="Cambria"/>
+        </w:rPr>
+        <w:fldChar w:fldCharType="begin" w:fldLock="1"/>
+      </w:r>
+      <w:r>
+        <w:rPr>
+          <w:rFonts w:ascii="Cambria" w:hAnsi="Cambria"/>
+        </w:rPr>
+        <w:instrText>ADDIN CSL_CITATION {"citationItems":[{"id":"ITEM-1","itemData":{"URL":"https://news.microsoft.com/2018/06/04/microsoft-to-acquire-github-for-7-5-billion/","accessed":{"date-parts":[["2018","8","1"]]},"author":[{"dropping-particle":"","family":"Microsoft News Center","given":"","non-dropping-particle":"","parse-names":false,"suffix":""}],"id":"ITEM-1","issued":{"date-parts":[["2018"]]},"title":"Microsoft to acquire GitHub for $7.5 billion","type":"webpage"},"uris":["http://www.mendeley.com/documents/?uuid=81ab7b89-dc4d-4645-9580-a782cda899e4"]}],"mendeley":{"formattedCitation":"(Microsoft News Center 2018)","plainTextFormattedCitation":"(Microsoft News Center 2018)"},"properties":{"noteIndex":0},"schema":"https://github.com/citation-style-language/schema/raw/master/csl-citation.json"}</w:instrText>
+      </w:r>
+      <w:r>
+        <w:rPr>
+          <w:rFonts w:ascii="Cambria" w:hAnsi="Cambria"/>
+        </w:rPr>
+        <w:fldChar w:fldCharType="separate"/>
+      </w:r>
+      <w:r>
+        <w:rPr>
+          <w:rFonts w:ascii="Cambria" w:hAnsi="Cambria"/>
+          <w:noProof/>
+        </w:rPr>
+        <w:t>(Microsoft News Center 2018)</w:t>
+      </w:r>
+      <w:r>
+        <w:rPr>
+          <w:rFonts w:ascii="Cambria" w:hAnsi="Cambria"/>
+        </w:rPr>
+        <w:fldChar w:fldCharType="end"/>
       </w:r>
     </w:p>
     <w:p>
@@ -1894,37 +2245,43 @@
         <w:rPr>
           <w:rFonts w:ascii="Cambria" w:hAnsi="Cambria"/>
         </w:rPr>
-        <w:t xml:space="preserve">While the first essay establishes the importance of task-work organization in FLOSS projects, the second essay expands the inquiry into the role of team composition in the project’s success. </w:t>
-      </w:r>
-      <w:r>
-        <w:rPr>
-          <w:rFonts w:ascii="Cambria" w:hAnsi="Cambria"/>
-        </w:rPr>
-        <w:t xml:space="preserve">Building on the theories of coordination and network governance, this essay studies the influence of source code access </w:t>
-      </w:r>
-      <w:r>
-        <w:rPr>
-          <w:rFonts w:ascii="Cambria" w:hAnsi="Cambria"/>
-        </w:rPr>
-        <w:t xml:space="preserve">restrictions imposed on team members </w:t>
-      </w:r>
-      <w:r>
-        <w:rPr>
-          <w:rFonts w:ascii="Cambria" w:hAnsi="Cambria"/>
-        </w:rPr>
-        <w:t xml:space="preserve">in mitigating coordination challenges. </w:t>
-      </w:r>
-      <w:r>
-        <w:rPr>
-          <w:rFonts w:ascii="Cambria" w:hAnsi="Cambria"/>
-        </w:rPr>
-        <w:t>T</w:t>
-      </w:r>
-      <w:r>
-        <w:rPr>
-          <w:rFonts w:ascii="Cambria" w:hAnsi="Cambria"/>
-        </w:rPr>
-        <w:t>h</w:t>
+        <w:t xml:space="preserve">Digital transformations (e.g. 3D printing, </w:t>
+      </w:r>
+      <w:r>
+        <w:rPr>
+          <w:rFonts w:ascii="Cambria" w:hAnsi="Cambria"/>
+        </w:rPr>
+        <w:t xml:space="preserve">blockchain, </w:t>
+      </w:r>
+      <w:r>
+        <w:rPr>
+          <w:rFonts w:ascii="Cambria" w:hAnsi="Cambria"/>
+        </w:rPr>
+        <w:t>digitally enabled development platforms</w:t>
+      </w:r>
+      <w:r>
+        <w:rPr>
+          <w:rFonts w:ascii="Cambria" w:hAnsi="Cambria"/>
+        </w:rPr>
+        <w:t xml:space="preserve"> etc.</w:t>
+      </w:r>
+      <w:r>
+        <w:rPr>
+          <w:rFonts w:ascii="Cambria" w:hAnsi="Cambria"/>
+        </w:rPr>
+        <w:t>) across industries have led them</w:t>
+      </w:r>
+      <w:r>
+        <w:rPr>
+          <w:rFonts w:ascii="Cambria" w:hAnsi="Cambria"/>
+        </w:rPr>
+        <w:t xml:space="preserve"> to</w:t>
+      </w:r>
+      <w:r>
+        <w:rPr>
+          <w:rFonts w:ascii="Cambria" w:hAnsi="Cambria"/>
+        </w:rPr>
+        <w:t xml:space="preserve"> becom</w:t>
       </w:r>
       <w:r>
         <w:rPr>
@@ -1936,55 +2293,49 @@
         <w:rPr>
           <w:rFonts w:ascii="Cambria" w:hAnsi="Cambria"/>
         </w:rPr>
-        <w:t xml:space="preserve"> study also investigates the changes brought to the coordination mechanisms when open source projects are owned by organizations. Using a Cox proportional hazard model, th</w:t>
-      </w:r>
-      <w:r>
-        <w:rPr>
-          <w:rFonts w:ascii="Cambria" w:hAnsi="Cambria"/>
-        </w:rPr>
-        <w:t>e</w:t>
-      </w:r>
-      <w:r>
-        <w:rPr>
-          <w:rFonts w:ascii="Cambria" w:hAnsi="Cambria"/>
-        </w:rPr>
-        <w:t xml:space="preserve"> study demonstrates that the relationship between the proportion of contributors who are given write access to the source code</w:t>
-      </w:r>
-      <w:r>
-        <w:rPr>
-          <w:rFonts w:ascii="Cambria" w:hAnsi="Cambria"/>
-        </w:rPr>
-        <w:t xml:space="preserve"> in the team</w:t>
-      </w:r>
-      <w:r>
-        <w:rPr>
-          <w:rFonts w:ascii="Cambria" w:hAnsi="Cambria"/>
-        </w:rPr>
-        <w:t xml:space="preserve"> and the survival of the project, is moderated by the nature of project ownership. Interestingly, the observed moderation is a crossover interaction effect that changes from negative for </w:t>
-      </w:r>
-      <w:r>
-        <w:rPr>
-          <w:rFonts w:ascii="Cambria" w:hAnsi="Cambria"/>
-        </w:rPr>
-        <w:t>individual</w:t>
-      </w:r>
-      <w:r>
-        <w:rPr>
-          <w:rFonts w:ascii="Cambria" w:hAnsi="Cambria"/>
-        </w:rPr>
-        <w:t xml:space="preserve"> owned projects to positive for organization owned projects. </w:t>
-      </w:r>
-      <w:r>
-        <w:rPr>
-          <w:rFonts w:ascii="Cambria" w:hAnsi="Cambria"/>
-        </w:rPr>
-        <w:t xml:space="preserve">Overall, the second essay </w:t>
-      </w:r>
-      <w:r>
-        <w:rPr>
-          <w:rFonts w:ascii="Cambria" w:hAnsi="Cambria"/>
-        </w:rPr>
-        <w:t>advances our understanding about contributor roles, access restrictions, and organizational participation in open source environments. The findings provide open source researchers and practitioners with fresh insights for better understanding and modeling project teams to facilitate their success.</w:t>
+        <w:t xml:space="preserve"> increasingly information oriented</w:t>
+      </w:r>
+      <w:r>
+        <w:rPr>
+          <w:rFonts w:ascii="Cambria" w:hAnsi="Cambria"/>
+        </w:rPr>
+        <w:t>, creating new</w:t>
+      </w:r>
+      <w:r>
+        <w:rPr>
+          <w:rFonts w:ascii="Cambria" w:hAnsi="Cambria"/>
+        </w:rPr>
+        <w:t xml:space="preserve"> opportunities to adopt practices that have been successful in the </w:t>
+      </w:r>
+      <w:r>
+        <w:rPr>
+          <w:rFonts w:ascii="Cambria" w:hAnsi="Cambria"/>
+        </w:rPr>
+        <w:t>IT</w:t>
+      </w:r>
+      <w:r>
+        <w:rPr>
+          <w:rFonts w:ascii="Cambria" w:hAnsi="Cambria"/>
+        </w:rPr>
+        <w:t xml:space="preserve"> </w:t>
+      </w:r>
+      <w:r>
+        <w:rPr>
+          <w:rFonts w:ascii="Cambria" w:hAnsi="Cambria"/>
+        </w:rPr>
+        <w:t>industry</w:t>
+      </w:r>
+      <w:r>
+        <w:rPr>
+          <w:rFonts w:ascii="Cambria" w:hAnsi="Cambria"/>
+        </w:rPr>
+        <w:t>.</w:t>
+      </w:r>
+      <w:r>
+        <w:rPr>
+          <w:rFonts w:ascii="Cambria" w:hAnsi="Cambria"/>
+        </w:rPr>
+        <w:t xml:space="preserve"> It is in this</w:t>
       </w:r>
     </w:p>
     <w:p>
@@ -1994,11 +2345,370 @@
           <w:rFonts w:ascii="Cambria" w:hAnsi="Cambria"/>
         </w:rPr>
       </w:pPr>
+    </w:p>
+    <w:p>
+      <w:pPr>
+        <w:spacing w:line="480" w:lineRule="auto"/>
+        <w:rPr>
+          <w:rFonts w:ascii="Cambria" w:hAnsi="Cambria"/>
+        </w:rPr>
+      </w:pPr>
+    </w:p>
+    <w:p>
+      <w:pPr>
+        <w:spacing w:line="480" w:lineRule="auto"/>
+        <w:rPr>
+          <w:rFonts w:ascii="Cambria" w:hAnsi="Cambria"/>
+        </w:rPr>
+      </w:pPr>
+      <w:r>
+        <w:rPr>
+          <w:rFonts w:ascii="Cambria" w:hAnsi="Cambria"/>
+        </w:rPr>
+        <w:t xml:space="preserve">For example, with life sciences increasingly becoming an information orientated science, it has been suggested that what worked for open source software development might be an answer to the </w:t>
+      </w:r>
+      <w:r>
+        <w:rPr>
+          <w:rFonts w:ascii="Cambria" w:hAnsi="Cambria"/>
+        </w:rPr>
+        <w:t>spiraling</w:t>
+      </w:r>
+      <w:r>
+        <w:rPr>
+          <w:rFonts w:ascii="Cambria" w:hAnsi="Cambria"/>
+        </w:rPr>
+        <w:t xml:space="preserve"> cost of drug R&amp;D. Although some initiatives (e.g. </w:t>
+      </w:r>
+      <w:proofErr w:type="gramStart"/>
+      <w:r>
+        <w:rPr>
+          <w:rFonts w:ascii="Cambria" w:hAnsi="Cambria"/>
+        </w:rPr>
+        <w:t>MMV ,</w:t>
+      </w:r>
+      <w:proofErr w:type="gramEnd"/>
+      <w:r>
+        <w:rPr>
+          <w:rFonts w:ascii="Cambria" w:hAnsi="Cambria"/>
+        </w:rPr>
+        <w:t xml:space="preserve"> </w:t>
+      </w:r>
+      <w:proofErr w:type="spellStart"/>
+      <w:r>
+        <w:rPr>
+          <w:rFonts w:ascii="Cambria" w:hAnsi="Cambria"/>
+        </w:rPr>
+        <w:t>DNDi</w:t>
+      </w:r>
+      <w:proofErr w:type="spellEnd"/>
+      <w:r>
+        <w:rPr>
+          <w:rFonts w:ascii="Cambria" w:hAnsi="Cambria"/>
+        </w:rPr>
+        <w:t xml:space="preserve"> , CAMBIA ) have looked towards adopting an open source approach for drug discovery, they have been successful at adopting it only in the early phases, where ideas and solutions are crowdsourced from the community. The fact that </w:t>
+      </w:r>
+      <w:r>
+        <w:rPr>
+          <w:rFonts w:ascii="Cambria" w:hAnsi="Cambria"/>
+        </w:rPr>
+        <w:t xml:space="preserve">many IT and </w:t>
+      </w:r>
+      <w:r>
+        <w:rPr>
+          <w:rFonts w:ascii="Cambria" w:hAnsi="Cambria"/>
+        </w:rPr>
+        <w:t xml:space="preserve">non-IT organizations are yet to experience the success of the FLOSS approach to development calls for a deeper theoretical enquiry into the value creation mechanisms associated with the FLOSS artifact such as its work, governance structures, and </w:t>
+      </w:r>
+      <w:r>
+        <w:rPr>
+          <w:rFonts w:ascii="Cambria" w:hAnsi="Cambria"/>
+        </w:rPr>
+        <w:t>communities.</w:t>
+      </w:r>
+    </w:p>
+    <w:p>
+      <w:pPr>
+        <w:spacing w:line="480" w:lineRule="auto"/>
+        <w:rPr>
+          <w:rFonts w:ascii="Cambria" w:hAnsi="Cambria"/>
+        </w:rPr>
+      </w:pPr>
       <w:r>
         <w:rPr>
           <w:rFonts w:ascii="Cambria" w:hAnsi="Cambria"/>
         </w:rPr>
         <w:lastRenderedPageBreak/>
+        <w:t xml:space="preserve">OPEN SOURCE Since the </w:t>
+      </w:r>
+    </w:p>
+    <w:p>
+      <w:pPr>
+        <w:spacing w:line="480" w:lineRule="auto"/>
+        <w:rPr>
+          <w:rFonts w:ascii="Cambria" w:hAnsi="Cambria"/>
+        </w:rPr>
+      </w:pPr>
+      <w:r>
+        <w:rPr>
+          <w:rFonts w:ascii="Cambria" w:hAnsi="Cambria"/>
+        </w:rPr>
+        <w:t>This dissertation comprising three essays explores the value creation mechanisms associated with the work</w:t>
+      </w:r>
+      <w:r>
+        <w:rPr>
+          <w:rFonts w:ascii="Cambria" w:hAnsi="Cambria"/>
+        </w:rPr>
+        <w:t xml:space="preserve"> structures</w:t>
+      </w:r>
+      <w:r>
+        <w:rPr>
+          <w:rFonts w:ascii="Cambria" w:hAnsi="Cambria"/>
+        </w:rPr>
+        <w:t>, team composition</w:t>
+      </w:r>
+      <w:r>
+        <w:rPr>
+          <w:rFonts w:ascii="Cambria" w:hAnsi="Cambria"/>
+        </w:rPr>
+        <w:t xml:space="preserve">, and community </w:t>
+      </w:r>
+      <w:r>
+        <w:rPr>
+          <w:rFonts w:ascii="Cambria" w:hAnsi="Cambria"/>
+        </w:rPr>
+        <w:t>ideologies</w:t>
+      </w:r>
+      <w:r>
+        <w:rPr>
+          <w:rFonts w:ascii="Cambria" w:hAnsi="Cambria"/>
+        </w:rPr>
+        <w:t xml:space="preserve"> </w:t>
+      </w:r>
+      <w:r>
+        <w:rPr>
+          <w:rFonts w:ascii="Cambria" w:hAnsi="Cambria"/>
+        </w:rPr>
+        <w:t>of free (libre) and open source software (FLOSS) projects. The first essay, examines how the unique nature of FLOSS work which is dominated by the sequential layering of individual tasks, referred to as superposition, act</w:t>
+      </w:r>
+      <w:r>
+        <w:rPr>
+          <w:rFonts w:ascii="Cambria" w:hAnsi="Cambria"/>
+        </w:rPr>
+        <w:t>s</w:t>
+      </w:r>
+      <w:r>
+        <w:rPr>
+          <w:rFonts w:ascii="Cambria" w:hAnsi="Cambria"/>
+        </w:rPr>
+        <w:t xml:space="preserve"> as </w:t>
+      </w:r>
+      <w:r>
+        <w:rPr>
+          <w:rFonts w:ascii="Cambria" w:hAnsi="Cambria"/>
+        </w:rPr>
+        <w:t xml:space="preserve">an </w:t>
+      </w:r>
+      <w:r>
+        <w:rPr>
+          <w:rFonts w:ascii="Cambria" w:hAnsi="Cambria"/>
+        </w:rPr>
+        <w:t xml:space="preserve">antecedent to the project’s success. Building on the theory of collaboration through open superposition, the </w:t>
+      </w:r>
+      <w:r>
+        <w:rPr>
+          <w:rFonts w:ascii="Cambria" w:hAnsi="Cambria"/>
+        </w:rPr>
+        <w:t>essay</w:t>
+      </w:r>
+      <w:r>
+        <w:rPr>
+          <w:rFonts w:ascii="Cambria" w:hAnsi="Cambria"/>
+        </w:rPr>
+        <w:t xml:space="preserve"> theorizes the motivational mechanisms that operate within superposed work structures and unearth</w:t>
+      </w:r>
+      <w:r>
+        <w:rPr>
+          <w:rFonts w:ascii="Cambria" w:hAnsi="Cambria"/>
+        </w:rPr>
+        <w:t>s</w:t>
+      </w:r>
+      <w:r>
+        <w:rPr>
+          <w:rFonts w:ascii="Cambria" w:hAnsi="Cambria"/>
+        </w:rPr>
+        <w:t xml:space="preserve"> the contextual conditions that may limit the influence of superposition on FLOSS project value. Furthermore, given the increasing usage of FLOSS by organizations, the study investigates the specificities brought to these motivational mechanisms when FLOSS projects are owned by organizations. Using an innovative operationalization of the work structures of FLOSS projects, this essay finds support for a non-linear relationship between the degree of superposition and the success of the project. Further, this relationship i</w:t>
+      </w:r>
+      <w:r>
+        <w:rPr>
+          <w:rFonts w:ascii="Cambria" w:hAnsi="Cambria"/>
+        </w:rPr>
+        <w:t xml:space="preserve">s </w:t>
+      </w:r>
+      <w:r>
+        <w:rPr>
+          <w:rFonts w:ascii="Cambria" w:hAnsi="Cambria"/>
+        </w:rPr>
+        <w:t xml:space="preserve">moderated by the type of ownership of the project. </w:t>
+      </w:r>
+      <w:r>
+        <w:rPr>
+          <w:rFonts w:ascii="Cambria" w:hAnsi="Cambria"/>
+        </w:rPr>
+        <w:t>Overall, the first</w:t>
+      </w:r>
+      <w:r>
+        <w:rPr>
+          <w:rFonts w:ascii="Cambria" w:hAnsi="Cambria"/>
+        </w:rPr>
+        <w:t xml:space="preserve"> essay advances our understanding of work structures, motivation, and organizational participation in FLOSS environments. </w:t>
+      </w:r>
+      <w:r>
+        <w:rPr>
+          <w:rFonts w:ascii="Cambria" w:hAnsi="Cambria"/>
+        </w:rPr>
+        <w:t>I</w:t>
+      </w:r>
+      <w:r>
+        <w:rPr>
+          <w:rFonts w:ascii="Cambria" w:hAnsi="Cambria"/>
+        </w:rPr>
+        <w:t xml:space="preserve">t </w:t>
+      </w:r>
+      <w:r>
+        <w:rPr>
+          <w:rFonts w:ascii="Cambria" w:hAnsi="Cambria"/>
+        </w:rPr>
+        <w:t xml:space="preserve">also </w:t>
+      </w:r>
+      <w:r>
+        <w:rPr>
+          <w:rFonts w:ascii="Cambria" w:hAnsi="Cambria"/>
+        </w:rPr>
+        <w:t>provides FLOSS practitioners with valuable insights for modeling the project’s task work to facilitate their success.</w:t>
+      </w:r>
+    </w:p>
+    <w:p>
+      <w:pPr>
+        <w:spacing w:line="480" w:lineRule="auto"/>
+        <w:rPr>
+          <w:rFonts w:ascii="Cambria" w:hAnsi="Cambria"/>
+        </w:rPr>
+      </w:pPr>
+      <w:r>
+        <w:rPr>
+          <w:rFonts w:ascii="Cambria" w:hAnsi="Cambria"/>
+        </w:rPr>
+        <w:t xml:space="preserve">While the first essay establishes the importance of task-work organization in FLOSS projects, the second essay expands the inquiry into the role of team composition in the project’s success. </w:t>
+      </w:r>
+      <w:r>
+        <w:rPr>
+          <w:rFonts w:ascii="Cambria" w:hAnsi="Cambria"/>
+        </w:rPr>
+        <w:t xml:space="preserve">Building on the theories of coordination and network governance, this essay studies the influence of source code access </w:t>
+      </w:r>
+      <w:r>
+        <w:rPr>
+          <w:rFonts w:ascii="Cambria" w:hAnsi="Cambria"/>
+        </w:rPr>
+        <w:t xml:space="preserve">restrictions imposed on team members </w:t>
+      </w:r>
+      <w:r>
+        <w:rPr>
+          <w:rFonts w:ascii="Cambria" w:hAnsi="Cambria"/>
+        </w:rPr>
+        <w:t xml:space="preserve">in mitigating coordination challenges. </w:t>
+      </w:r>
+      <w:r>
+        <w:rPr>
+          <w:rFonts w:ascii="Cambria" w:hAnsi="Cambria"/>
+        </w:rPr>
+        <w:t>T</w:t>
+      </w:r>
+      <w:r>
+        <w:rPr>
+          <w:rFonts w:ascii="Cambria" w:hAnsi="Cambria"/>
+        </w:rPr>
+        <w:t>h</w:t>
+      </w:r>
+      <w:r>
+        <w:rPr>
+          <w:rFonts w:ascii="Cambria" w:hAnsi="Cambria"/>
+        </w:rPr>
+        <w:t>e</w:t>
+      </w:r>
+      <w:r>
+        <w:rPr>
+          <w:rFonts w:ascii="Cambria" w:hAnsi="Cambria"/>
+        </w:rPr>
+        <w:t xml:space="preserve"> study also investigates the changes brought to the coordination mechanisms when open source projects are owned by organizations. Using a Cox proportional hazard model, th</w:t>
+      </w:r>
+      <w:r>
+        <w:rPr>
+          <w:rFonts w:ascii="Cambria" w:hAnsi="Cambria"/>
+        </w:rPr>
+        <w:t>e</w:t>
+      </w:r>
+      <w:r>
+        <w:rPr>
+          <w:rFonts w:ascii="Cambria" w:hAnsi="Cambria"/>
+        </w:rPr>
+        <w:t xml:space="preserve"> study demonstrates that the relationship between the proportion of contributors who are given write access to the source code</w:t>
+      </w:r>
+      <w:r>
+        <w:rPr>
+          <w:rFonts w:ascii="Cambria" w:hAnsi="Cambria"/>
+        </w:rPr>
+        <w:t xml:space="preserve"> in the team</w:t>
+      </w:r>
+      <w:r>
+        <w:rPr>
+          <w:rFonts w:ascii="Cambria" w:hAnsi="Cambria"/>
+        </w:rPr>
+        <w:t xml:space="preserve"> and the survival of the project, is moderated by the nature of project ownership. Interestingly, the observed moderation is a crossover interaction effect that changes from negative for </w:t>
+      </w:r>
+      <w:r>
+        <w:rPr>
+          <w:rFonts w:ascii="Cambria" w:hAnsi="Cambria"/>
+        </w:rPr>
+        <w:t>individual</w:t>
+      </w:r>
+      <w:r>
+        <w:rPr>
+          <w:rFonts w:ascii="Cambria" w:hAnsi="Cambria"/>
+        </w:rPr>
+        <w:t xml:space="preserve"> owned projects to positive for organization owned projects. </w:t>
+      </w:r>
+      <w:r>
+        <w:rPr>
+          <w:rFonts w:ascii="Cambria" w:hAnsi="Cambria"/>
+        </w:rPr>
+        <w:t xml:space="preserve">Overall, the second essay </w:t>
+      </w:r>
+      <w:r>
+        <w:rPr>
+          <w:rFonts w:ascii="Cambria" w:hAnsi="Cambria"/>
+        </w:rPr>
+        <w:t xml:space="preserve">advances our understanding about contributor roles, access restrictions, and organizational participation in open source environments. The findings provide open </w:t>
+      </w:r>
+      <w:r>
+        <w:rPr>
+          <w:rFonts w:ascii="Cambria" w:hAnsi="Cambria"/>
+        </w:rPr>
+        <w:lastRenderedPageBreak/>
+        <w:t>source researchers and practitioners with fresh insights for better understanding and modeling project teams to facilitate their success.</w:t>
+      </w:r>
+    </w:p>
+    <w:p>
+      <w:pPr>
+        <w:spacing w:line="480" w:lineRule="auto"/>
+        <w:rPr>
+          <w:rFonts w:ascii="Cambria" w:hAnsi="Cambria"/>
+        </w:rPr>
+      </w:pPr>
+      <w:r>
+        <w:rPr>
+          <w:rFonts w:ascii="Cambria" w:hAnsi="Cambria"/>
+        </w:rPr>
         <w:t>The third essay pursues an overarching view of the FLOSS community by examining</w:t>
       </w:r>
       <w:r>
@@ -2681,7 +3391,7 @@
               <w:fldChar w:fldCharType="begin" w:fldLock="1"/>
             </w:r>
             <w:r>
-              <w:instrText>ADDIN CSL_CITATION {"citationItems":[{"id":"ITEM-1","itemData":{"DOI":"10.1037/0003-066X.55.1.68","abstract":"Human beings can be proactive and engaged or, alternatively, passive and alienated, largely as a function of the social conditions in which they develop and function. Accordingly, research guided by self-determination theohas focused on the social-contextual conditions that facilitate versus forestall the natural processes of self-motivation and healthy psychological development. Specifically, factors have been examined that enhance versus undermine intrinsic motivation, self-regulation, and well-being. The findings have led to the postulate of three innate psychological needs - competence, autonomy, and relatedness; which when satisfied yield enhanced self-motivation and mental health and when thwarted lead to diminished motivation and well-being. Also considered is the significance of these psychological needs and processes within domains such as health care, education, work, sport, religion, and psychotherapy.","author":[{"dropping-particle":"","family":"Ryan","given":"Richard M.","non-dropping-particle":"","parse-names":false,"suffix":""},{"dropping-particle":"","family":"Deci","given":"Edward L.","non-dropping-particle":"","parse-names":false,"suffix":""}],"container-title":"American Psychologist","id":"ITEM-1","issue":"February","issued":{"date-parts":[["2000"]]},"page":"68-78","title":"Self-determinaton theory and the facilitation of intrinsic motivation, social development, and well-being","type":"article-journal","volume":"55"},"uris":["http://www.mendeley.com/documents/?uuid=bffb5d1f-b83c-48c8-9868-0b9751c61f78"]}],"mendeley":{"formattedCitation":"(Ryan and Deci 2000)","manualFormatting":"(Ryan and Deci 2000)","plainTextFormattedCitation":"(Ryan and Deci 2000)","previouslyFormattedCitation":"(R. M. Ryan &amp; Deci, 2000)"},"properties":{"noteIndex":0},"schema":"https://github.com/citation-style-language/schema/raw/master/csl-citation.json"}</w:instrText>
+              <w:instrText>ADDIN CSL_CITATION {"citationItems":[{"id":"ITEM-1","itemData":{"DOI":"10.1037/0003-066X.55.1.68","abstract":"Human beings can be proactive and engaged or, alternatively, passive and alienated, largely as a function of the social conditions in which they develop and function. Accordingly, research guided by self-determination theohas focused on the social-contextual conditions that facilitate versus forestall the natural processes of self-motivation and healthy psychological development. Specifically, factors have been examined that enhance versus undermine intrinsic motivation, self-regulation, and well-being. The findings have led to the postulate of three innate psychological needs - competence, autonomy, and relatedness; which when satisfied yield enhanced self-motivation and mental health and when thwarted lead to diminished motivation and well-being. Also considered is the significance of these psychological needs and processes within domains such as health care, education, work, sport, religion, and psychotherapy.","author":[{"dropping-particle":"","family":"Ryan","given":"Richard M.","non-dropping-particle":"","parse-names":false,"suffix":""},{"dropping-particle":"","family":"Deci","given":"Edward L.","non-dropping-particle":"","parse-names":false,"suffix":""}],"container-title":"American Psychologist","id":"ITEM-1","issue":"February","issued":{"date-parts":[["2000"]]},"page":"68-78","title":"Self-determinaton theory and the facilitation of intrinsic motivation, social development, and well-being","type":"article-journal","volume":"55"},"uris":["http://www.mendeley.com/documents/?uuid=bffb5d1f-b83c-48c8-9868-0b9751c61f78"]}],"mendeley":{"formattedCitation":"(Ryan and Deci 2000)","manualFormatting":"(Ryan and Deci 2000)","plainTextFormattedCitation":"(Ryan and Deci 2000)","previouslyFormattedCitation":"(Ryan and Deci 2000)"},"properties":{"noteIndex":0},"schema":"https://github.com/citation-style-language/schema/raw/master/csl-citation.json"}</w:instrText>
             </w:r>
             <w:r>
               <w:fldChar w:fldCharType="separate"/>
@@ -2729,7 +3439,7 @@
               <w:rPr>
                 <w:rFonts w:ascii="Cambria" w:hAnsi="Cambria"/>
               </w:rPr>
-              <w:instrText>ADDIN CSL_CITATION {"citationItems":[{"id":"ITEM-1","itemData":{"DOI":"1-55938-938-9","ISBN":"0191-3085","ISSN":"0191-3085","PMID":"6789859","abstract":"In spite of accepted definitions of job satisfaction as \"affect\" very little is known about the causes and consequences of true affective experiences in work settings. Working from the basicl literature on moods and emotions, we introduce a theory of affective experience at work which emphasizes the role of work events as proximal causes of affective reactions. We discuss the structure of affective experiences, their situational and dispositional causes and their effects on performance and job satisfaction.","author":[{"dropping-particle":"","family":"Weiss","given":"Howard M.","non-dropping-particle":"","parse-names":false,"suffix":""},{"dropping-particle":"","family":"Cropanzo","given":"Russell","non-dropping-particle":"","parse-names":false,"suffix":""}],"container-title":"Research in Organizational Behavior","id":"ITEM-1","issued":{"date-parts":[["1996"]]},"page":"1-74","title":"Affective events theory: A theoretical discussion of the structure, causes and consequences of affective experiences at work","type":"article-journal","volume":"18"},"uris":["http://www.mendeley.com/documents/?uuid=e3759095-68f1-4773-9ba7-f241d905ca26"]}],"mendeley":{"formattedCitation":"(Weiss and Cropanzo 1996)","plainTextFormattedCitation":"(Weiss and Cropanzo 1996)"},"properties":{"noteIndex":0},"schema":"https://github.com/citation-style-language/schema/raw/master/csl-citation.json"}</w:instrText>
+              <w:instrText>ADDIN CSL_CITATION {"citationItems":[{"id":"ITEM-1","itemData":{"DOI":"1-55938-938-9","ISBN":"0191-3085","ISSN":"0191-3085","PMID":"6789859","abstract":"In spite of accepted definitions of job satisfaction as \"affect\" very little is known about the causes and consequences of true affective experiences in work settings. Working from the basicl literature on moods and emotions, we introduce a theory of affective experience at work which emphasizes the role of work events as proximal causes of affective reactions. We discuss the structure of affective experiences, their situational and dispositional causes and their effects on performance and job satisfaction.","author":[{"dropping-particle":"","family":"Weiss","given":"Howard M.","non-dropping-particle":"","parse-names":false,"suffix":""},{"dropping-particle":"","family":"Cropanzo","given":"Russell","non-dropping-particle":"","parse-names":false,"suffix":""}],"container-title":"Research in Organizational Behavior","id":"ITEM-1","issued":{"date-parts":[["1996"]]},"page":"1-74","title":"Affective events theory: A theoretical discussion of the structure, causes and consequences of affective experiences at work","type":"article-journal","volume":"18"},"uris":["http://www.mendeley.com/documents/?uuid=e3759095-68f1-4773-9ba7-f241d905ca26"]}],"mendeley":{"formattedCitation":"(Weiss and Cropanzo 1996)","plainTextFormattedCitation":"(Weiss and Cropanzo 1996)","previouslyFormattedCitation":"(Weiss and Cropanzo 1996)"},"properties":{"noteIndex":0},"schema":"https://github.com/citation-style-language/schema/raw/master/csl-citation.json"}</w:instrText>
             </w:r>
             <w:r>
               <w:rPr>
@@ -2783,7 +3493,21 @@
               <w:rPr>
                 <w:rFonts w:ascii="Cambria" w:hAnsi="Cambria"/>
               </w:rPr>
-              <w:t>Hypothesis 1. In the context of FLOSS projects, the degree of superposition has a nonlinear relationship with project popularity such that project popularity increases with an increase in the degree of superposition up to a particular value (the turning point). Beyond this optimal degree of superposition, any further increase reduces the popularity of the project.</w:t>
+              <w:t xml:space="preserve">Hypothesis 1. In the context of FLOSS projects, the degree of superposition has a nonlinear relationship with project popularity such that project popularity increases with an increase in the degree of superposition up to a </w:t>
+            </w:r>
+            <w:proofErr w:type="gramStart"/>
+            <w:r>
+              <w:rPr>
+                <w:rFonts w:ascii="Cambria" w:hAnsi="Cambria"/>
+              </w:rPr>
+              <w:t>particular value</w:t>
+            </w:r>
+            <w:proofErr w:type="gramEnd"/>
+            <w:r>
+              <w:rPr>
+                <w:rFonts w:ascii="Cambria" w:hAnsi="Cambria"/>
+              </w:rPr>
+              <w:t xml:space="preserve"> (the turning point). Beyond this optimal degree of superposition, any further increase reduces the popularity of the project.</w:t>
             </w:r>
           </w:p>
           <w:p>
@@ -2844,7 +3568,6 @@
                 <w:b/>
                 <w:bCs/>
               </w:rPr>
-              <w:lastRenderedPageBreak/>
               <w:t>Method</w:t>
             </w:r>
             <w:r>
@@ -4366,7 +5089,6 @@
                 <w:b/>
                 <w:bCs/>
               </w:rPr>
-              <w:lastRenderedPageBreak/>
               <w:t>Analysis</w:t>
             </w:r>
           </w:p>
@@ -4390,13 +5112,7 @@
               <w:rPr>
                 <w:rFonts w:ascii="Cambria" w:hAnsi="Cambria"/>
               </w:rPr>
-              <w:t xml:space="preserve">Based on the survival analysis of a large sample of FLOSS projects owned by individuals and a wide range of organizations, </w:t>
-            </w:r>
-            <w:r>
-              <w:rPr>
-                <w:rFonts w:ascii="Cambria" w:hAnsi="Cambria"/>
-              </w:rPr>
-              <w:t>th</w:t>
+              <w:t>Based on the survival analysis of a large sample of FLOSS projects owned by individuals and a wide range of organizations, th</w:t>
             </w:r>
             <w:r>
               <w:rPr>
@@ -4420,13 +5136,7 @@
               <w:rPr>
                 <w:rFonts w:ascii="Cambria" w:hAnsi="Cambria"/>
               </w:rPr>
-              <w:t xml:space="preserve"> finds</w:t>
-            </w:r>
-            <w:r>
-              <w:rPr>
-                <w:rFonts w:ascii="Cambria" w:hAnsi="Cambria"/>
-              </w:rPr>
-              <w:t xml:space="preserve"> that the proportion of contributors who are given write access to the source code exhibit opposing effects on project survival, which is conditional on the ownership of the project.</w:t>
+              <w:t xml:space="preserve"> finds that the proportion of contributors who are given write access to the source code exhibit opposing effects on project survival, which is conditional on the ownership of the project.</w:t>
             </w:r>
           </w:p>
           <w:p>
@@ -4444,19 +5154,21 @@
               <w:rPr>
                 <w:rFonts w:ascii="Cambria" w:hAnsi="Cambria"/>
               </w:rPr>
-              <w:t>For individual owned projects, as</w:t>
-            </w:r>
-            <w:r>
-              <w:rPr>
-                <w:rFonts w:ascii="Cambria" w:hAnsi="Cambria"/>
-              </w:rPr>
-              <w:t xml:space="preserve"> the proportion of core contributors increases from 0 to 1, the hazard rates increases by 0.96 </w:t>
-            </w:r>
-            <w:r>
-              <w:rPr>
-                <w:rFonts w:ascii="Cambria" w:hAnsi="Cambria"/>
-              </w:rPr>
-              <w:t>, which translates to a 21% increased chance of survival</w:t>
+              <w:t xml:space="preserve">For individual owned projects, as the proportion of core contributors increases from 0 to 1, the hazard rates increases by </w:t>
+            </w:r>
+            <w:proofErr w:type="gramStart"/>
+            <w:r>
+              <w:rPr>
+                <w:rFonts w:ascii="Cambria" w:hAnsi="Cambria"/>
+              </w:rPr>
+              <w:t>0.96 ,</w:t>
+            </w:r>
+            <w:proofErr w:type="gramEnd"/>
+            <w:r>
+              <w:rPr>
+                <w:rFonts w:ascii="Cambria" w:hAnsi="Cambria"/>
+              </w:rPr>
+              <w:t xml:space="preserve"> which translates to a 21% increased chance of survival</w:t>
             </w:r>
             <w:r>
               <w:rPr>
@@ -4480,19 +5192,7 @@
               <w:rPr>
                 <w:rFonts w:ascii="Cambria" w:hAnsi="Cambria"/>
               </w:rPr>
-              <w:t>For</w:t>
-            </w:r>
-            <w:r>
-              <w:rPr>
-                <w:rFonts w:ascii="Cambria" w:hAnsi="Cambria"/>
-              </w:rPr>
-              <w:t xml:space="preserve"> organization owned projects, as the proportion of core contributors increases from 0 to 1, the hazard ratio decreases by 0.34 </w:t>
-            </w:r>
-            <w:r>
-              <w:rPr>
-                <w:rFonts w:ascii="Cambria" w:hAnsi="Cambria"/>
-              </w:rPr>
-              <w:t>which translates to a 10% decreased chance of survival</w:t>
+              <w:t>For organization owned projects, as the proportion of core contributors increases from 0 to 1, the hazard ratio decreases by 0.34 which translates to a 10% decreased chance of survival</w:t>
             </w:r>
             <w:r>
               <w:rPr>
@@ -4660,31 +5360,7 @@
               <w:rPr>
                 <w:rFonts w:ascii="Cambria" w:hAnsi="Cambria"/>
               </w:rPr>
-              <w:t>By studying the moderating impact of organization ownership, t</w:t>
-            </w:r>
-            <w:r>
-              <w:rPr>
-                <w:rFonts w:ascii="Cambria" w:hAnsi="Cambria"/>
-              </w:rPr>
-              <w:t>h</w:t>
-            </w:r>
-            <w:r>
-              <w:rPr>
-                <w:rFonts w:ascii="Cambria" w:hAnsi="Cambria"/>
-              </w:rPr>
-              <w:t>is</w:t>
-            </w:r>
-            <w:r>
-              <w:rPr>
-                <w:rFonts w:ascii="Cambria" w:hAnsi="Cambria"/>
-              </w:rPr>
-              <w:t xml:space="preserve"> </w:t>
-            </w:r>
-            <w:r>
-              <w:rPr>
-                <w:rFonts w:ascii="Cambria" w:hAnsi="Cambria"/>
-              </w:rPr>
-              <w:t xml:space="preserve">essay </w:t>
+              <w:t xml:space="preserve">By studying the moderating impact of organization ownership, this essay </w:t>
             </w:r>
             <w:r>
               <w:rPr>
@@ -4696,19 +5372,7 @@
               <w:rPr>
                 <w:rFonts w:ascii="Cambria" w:hAnsi="Cambria"/>
               </w:rPr>
-              <w:t xml:space="preserve"> </w:t>
-            </w:r>
-            <w:r>
-              <w:rPr>
-                <w:rFonts w:ascii="Cambria" w:hAnsi="Cambria"/>
-              </w:rPr>
-              <w:t xml:space="preserve">the debate of </w:t>
-            </w:r>
-            <w:r>
-              <w:rPr>
-                <w:rFonts w:ascii="Cambria" w:hAnsi="Cambria"/>
-              </w:rPr>
-              <w:t xml:space="preserve">openness vs. control in FLOSS environments. </w:t>
+              <w:t xml:space="preserve"> the debate of openness vs. control in FLOSS environments. </w:t>
             </w:r>
             <w:r>
               <w:rPr>
@@ -4738,7 +5402,13 @@
               <w:rPr>
                 <w:rFonts w:ascii="Cambria" w:hAnsi="Cambria"/>
               </w:rPr>
-              <w:t>This essay</w:t>
+              <w:t xml:space="preserve">This essay is one of the </w:t>
+            </w:r>
+            <w:r>
+              <w:rPr>
+                <w:rFonts w:ascii="Cambria" w:hAnsi="Cambria"/>
+              </w:rPr>
+              <w:t>first to</w:t>
             </w:r>
             <w:r>
               <w:rPr>
@@ -4750,24 +5420,6 @@
               <w:rPr>
                 <w:rFonts w:ascii="Cambria" w:hAnsi="Cambria"/>
               </w:rPr>
-              <w:t xml:space="preserve">is one of the </w:t>
-            </w:r>
-            <w:r>
-              <w:rPr>
-                <w:rFonts w:ascii="Cambria" w:hAnsi="Cambria"/>
-              </w:rPr>
-              <w:t>first to</w:t>
-            </w:r>
-            <w:r>
-              <w:rPr>
-                <w:rFonts w:ascii="Cambria" w:hAnsi="Cambria"/>
-              </w:rPr>
-              <w:t xml:space="preserve"> </w:t>
-            </w:r>
-            <w:r>
-              <w:rPr>
-                <w:rFonts w:ascii="Cambria" w:hAnsi="Cambria"/>
-              </w:rPr>
               <w:t xml:space="preserve">study </w:t>
             </w:r>
             <w:r>
@@ -4792,25 +5444,13 @@
               <w:rPr>
                 <w:rFonts w:ascii="Cambria" w:hAnsi="Cambria"/>
               </w:rPr>
-              <w:t xml:space="preserve"> the sustenance of FLOSS projects</w:t>
-            </w:r>
-            <w:r>
-              <w:rPr>
-                <w:rFonts w:ascii="Cambria" w:hAnsi="Cambria"/>
-              </w:rPr>
-              <w:t xml:space="preserve"> </w:t>
-            </w:r>
-            <w:r>
-              <w:rPr>
-                <w:rFonts w:ascii="Cambria" w:hAnsi="Cambria"/>
-              </w:rPr>
-              <w:t>which is an important</w:t>
-            </w:r>
-            <w:r>
-              <w:rPr>
-                <w:rFonts w:ascii="Cambria" w:hAnsi="Cambria"/>
-              </w:rPr>
-              <w:t>, yet underdeveloped dimension of FLOSS project success</w:t>
+              <w:t xml:space="preserve"> the sustenance of FLOSS projects </w:t>
+            </w:r>
+            <w:r>
+              <w:rPr>
+                <w:rFonts w:ascii="Cambria" w:hAnsi="Cambria"/>
+              </w:rPr>
+              <w:t>which is an important, yet underdeveloped dimension of FLOSS project success</w:t>
             </w:r>
             <w:r>
               <w:rPr>
@@ -5065,19 +5705,33 @@
               <w:rPr>
                 <w:lang w:val="en-GB"/>
               </w:rPr>
-              <w:t xml:space="preserve"> introduced in essay 1 </w:t>
-            </w:r>
+              <w:t xml:space="preserve"> introduced in essay </w:t>
+            </w:r>
+            <w:proofErr w:type="gramStart"/>
             <w:r>
               <w:rPr>
                 <w:lang w:val="en-GB"/>
               </w:rPr>
+              <w:t xml:space="preserve">1 </w:t>
+            </w:r>
+            <w:r>
+              <w:rPr>
+                <w:lang w:val="en-GB"/>
+              </w:rPr>
               <w:t xml:space="preserve"> </w:t>
             </w:r>
             <w:r>
               <w:rPr>
                 <w:lang w:val="en-GB"/>
               </w:rPr>
-              <w:t>of this dissertation</w:t>
+              <w:t>of</w:t>
+            </w:r>
+            <w:proofErr w:type="gramEnd"/>
+            <w:r>
+              <w:rPr>
+                <w:lang w:val="en-GB"/>
+              </w:rPr>
+              <w:t xml:space="preserve"> this dissertation</w:t>
             </w:r>
           </w:p>
           <w:p>
@@ -5138,7 +5792,6 @@
                 <w:b/>
                 <w:bCs/>
               </w:rPr>
-              <w:lastRenderedPageBreak/>
               <w:t>Hypotheses</w:t>
             </w:r>
           </w:p>
@@ -5240,7 +5893,7 @@
               <w:rPr>
                 <w:rFonts w:ascii="Cambria" w:hAnsi="Cambria"/>
               </w:rPr>
-              <w:instrText>ADDIN CSL_CITATION {"citationItems":[{"id":"ITEM-1","itemData":{"DOI":"10.1037/0003-066X.55.1.68","abstract":"Human beings can be proactive and engaged or, alternatively, passive and alienated, largely as a function of the social conditions in which they develop and function. Accordingly, research guided by self-determination theohas focused on the social-contextual conditions that facilitate versus forestall the natural processes of self-motivation and healthy psychological development. Specifically, factors have been examined that enhance versus undermine intrinsic motivation, self-regulation, and well-being. The findings have led to the postulate of three innate psychological needs - competence, autonomy, and relatedness; which when satisfied yield enhanced self-motivation and mental health and when thwarted lead to diminished motivation and well-being. Also considered is the significance of these psychological needs and processes within domains such as health care, education, work, sport, religion, and psychotherapy.","author":[{"dropping-particle":"","family":"Ryan","given":"Richard M.","non-dropping-particle":"","parse-names":false,"suffix":""},{"dropping-particle":"","family":"Deci","given":"Edward L.","non-dropping-particle":"","parse-names":false,"suffix":""}],"container-title":"American Psychologist","id":"ITEM-1","issue":"February","issued":{"date-parts":[["2000"]]},"page":"68-78","title":"Self-determinaton theory and the facilitation of intrinsic motivation, social development, and well-being","type":"article-journal","volume":"55"},"uris":["http://www.mendeley.com/documents/?uuid=bffb5d1f-b83c-48c8-9868-0b9751c61f78"]}],"mendeley":{"formattedCitation":"(Ryan and Deci 2000)","manualFormatting":"(Ryan and Deci 2000)","plainTextFormattedCitation":"(Ryan and Deci 2000)","previouslyFormattedCitation":"(R. M. Ryan &amp; Deci, 2000)"},"properties":{"noteIndex":0},"schema":"https://github.com/citation-style-language/schema/raw/master/csl-citation.json"}</w:instrText>
+              <w:instrText>ADDIN CSL_CITATION {"citationItems":[{"id":"ITEM-1","itemData":{"DOI":"10.1037/0003-066X.55.1.68","abstract":"Human beings can be proactive and engaged or, alternatively, passive and alienated, largely as a function of the social conditions in which they develop and function. Accordingly, research guided by self-determination theohas focused on the social-contextual conditions that facilitate versus forestall the natural processes of self-motivation and healthy psychological development. Specifically, factors have been examined that enhance versus undermine intrinsic motivation, self-regulation, and well-being. The findings have led to the postulate of three innate psychological needs - competence, autonomy, and relatedness; which when satisfied yield enhanced self-motivation and mental health and when thwarted lead to diminished motivation and well-being. Also considered is the significance of these psychological needs and processes within domains such as health care, education, work, sport, religion, and psychotherapy.","author":[{"dropping-particle":"","family":"Ryan","given":"Richard M.","non-dropping-particle":"","parse-names":false,"suffix":""},{"dropping-particle":"","family":"Deci","given":"Edward L.","non-dropping-particle":"","parse-names":false,"suffix":""}],"container-title":"American Psychologist","id":"ITEM-1","issue":"February","issued":{"date-parts":[["2000"]]},"page":"68-78","title":"Self-determinaton theory and the facilitation of intrinsic motivation, social development, and well-being","type":"article-journal","volume":"55"},"uris":["http://www.mendeley.com/documents/?uuid=bffb5d1f-b83c-48c8-9868-0b9751c61f78"]}],"mendeley":{"formattedCitation":"(Ryan and Deci 2000)","manualFormatting":"(Ryan and Deci 2000)","plainTextFormattedCitation":"(Ryan and Deci 2000)","previouslyFormattedCitation":"(Ryan and Deci 2000)"},"properties":{"noteIndex":0},"schema":"https://github.com/citation-style-language/schema/raw/master/csl-citation.json"}</w:instrText>
             </w:r>
             <w:r>
               <w:rPr>
@@ -5341,39 +5994,7 @@
                 <w:b/>
                 <w:bCs/>
               </w:rPr>
-              <w:t xml:space="preserve">Hypotheses: </w:t>
-            </w:r>
-            <w:r>
-              <w:rPr>
-                <w:rFonts w:ascii="Cambria" w:hAnsi="Cambria"/>
-                <w:b/>
-                <w:bCs/>
-              </w:rPr>
-              <w:t xml:space="preserve">Second </w:t>
-            </w:r>
-            <w:r>
-              <w:rPr>
-                <w:rFonts w:ascii="Cambria" w:hAnsi="Cambria"/>
-                <w:b/>
-                <w:bCs/>
-              </w:rPr>
-              <w:t xml:space="preserve">Ideological shift, </w:t>
-            </w:r>
-            <w:r>
-              <w:rPr>
-                <w:rFonts w:ascii="Cambria" w:hAnsi="Cambria"/>
-                <w:b/>
-                <w:bCs/>
-              </w:rPr>
-              <w:t>organizational ownership</w:t>
-            </w:r>
-            <w:r>
-              <w:rPr>
-                <w:rFonts w:ascii="Cambria" w:hAnsi="Cambria"/>
-                <w:b/>
-                <w:bCs/>
-              </w:rPr>
-              <w:t xml:space="preserve"> </w:t>
+              <w:t xml:space="preserve">Hypotheses: Second Ideological shift, organizational ownership </w:t>
             </w:r>
           </w:p>
           <w:p>
@@ -5660,7 +6281,6 @@
                 <w:b/>
                 <w:bCs/>
               </w:rPr>
-              <w:lastRenderedPageBreak/>
               <w:t>Implications</w:t>
             </w:r>
           </w:p>
@@ -5946,6 +6566,50 @@
         <w:tab/>
         <w:t>https://www.dndi.org/</w:t>
       </w:r>
+    </w:p>
+  </w:footnote>
+  <w:footnote w:id="3">
+    <w:p>
+      <w:pPr>
+        <w:pStyle w:val="FootnoteText"/>
+        <w:spacing w:line="480" w:lineRule="auto"/>
+      </w:pPr>
+      <w:r>
+        <w:rPr>
+          <w:rStyle w:val="FootnoteReference"/>
+        </w:rPr>
+        <w:footnoteRef/>
+      </w:r>
+      <w:r>
+        <w:t xml:space="preserve"> http://www.nytimes.com/2001/11/05/technology/05OPEN.html?pagewanted=all</w:t>
+      </w:r>
+    </w:p>
+  </w:footnote>
+  <w:footnote w:id="4">
+    <w:p>
+      <w:pPr>
+        <w:pStyle w:val="FootnoteText"/>
+        <w:rPr>
+          <w:lang w:val="en-IN"/>
+        </w:rPr>
+      </w:pPr>
+      <w:r>
+        <w:rPr>
+          <w:rStyle w:val="FootnoteReference"/>
+        </w:rPr>
+        <w:footnoteRef/>
+      </w:r>
+      <w:r>
+        <w:t xml:space="preserve"> </w:t>
+      </w:r>
+      <w:hyperlink r:id="rId1" w:history="1">
+        <w:r>
+          <w:rPr>
+            <w:rStyle w:val="Hyperlink"/>
+          </w:rPr>
+          <w:t>https://www.theverge.com/2018/6/4/17422788/microsoft-github-acquisition-official-deal</w:t>
+        </w:r>
+      </w:hyperlink>
     </w:p>
   </w:footnote>
 </w:footnotes>
@@ -8568,6 +9232,7 @@
   </w:style>
   <w:style w:type="character" w:customStyle="1" w:styleId="FootnoteTextChar">
     <w:name w:val="Footnote Text Char"/>
+    <w:uiPriority w:val="99"/>
     <w:qFormat/>
     <w:rPr>
       <w:rFonts w:ascii="Georgia" w:eastAsia="Times New Roman" w:hAnsi="Georgia"/>
@@ -8883,6 +9548,7 @@
   <w:style w:type="paragraph" w:styleId="FootnoteText">
     <w:name w:val="footnote text"/>
     <w:basedOn w:val="Normal"/>
+    <w:uiPriority w:val="99"/>
     <w:pPr>
       <w:tabs>
         <w:tab w:val="left" w:pos="360"/>
@@ -9373,6 +10039,7 @@
   <w:style w:type="paragraph" w:styleId="NormalWeb">
     <w:name w:val="Normal (Web)"/>
     <w:basedOn w:val="Normal"/>
+    <w:uiPriority w:val="99"/>
     <w:qFormat/>
     <w:pPr>
       <w:spacing w:before="280" w:after="280"/>
@@ -9494,6 +10161,16 @@
     <w:rPr>
       <w:color w:val="0563C1" w:themeColor="hyperlink"/>
       <w:u w:val="single"/>
+    </w:rPr>
+  </w:style>
+  <w:style w:type="character" w:styleId="FootnoteReference">
+    <w:name w:val="footnote reference"/>
+    <w:basedOn w:val="DefaultParagraphFont"/>
+    <w:uiPriority w:val="99"/>
+    <w:unhideWhenUsed/>
+    <w:rsid w:val="003265C0"/>
+    <w:rPr>
+      <w:vertAlign w:val="superscript"/>
     </w:rPr>
   </w:style>
 </w:styles>
@@ -9765,7 +10442,7 @@
 </file>
 
 <file path=customXml/itemProps1.xml><?xml version="1.0" encoding="utf-8"?>
-<ds:datastoreItem xmlns:ds="http://schemas.openxmlformats.org/officeDocument/2006/customXml" ds:itemID="{6CEF38D3-338C-41A0-943F-2F64C2A8A899}">
+<ds:datastoreItem xmlns:ds="http://schemas.openxmlformats.org/officeDocument/2006/customXml" ds:itemID="{4F0BB90B-DF72-47E2-8962-DCA23A981CD8}">
   <ds:schemaRefs>
     <ds:schemaRef ds:uri="http://schemas.openxmlformats.org/officeDocument/2006/bibliography"/>
   </ds:schemaRefs>

</xml_diff>

<commit_message>
Included secong paragh of into
</commit_message>
<xml_diff>
--- a/Thesis Full V0.1.docx
+++ b/Thesis Full V0.1.docx
@@ -1216,335 +1216,972 @@
         <w:spacing w:line="480" w:lineRule="auto"/>
       </w:pPr>
       <w:r>
+        <w:t xml:space="preserve">In the current digitally enabled collaborative environment, free (libre) and open source software (FLOSS) projects have become ubiquitous. </w:t>
+      </w:r>
+      <w:r>
+        <w:rPr>
+          <w:rFonts w:ascii="Cambria" w:hAnsi="Cambria"/>
+        </w:rPr>
+        <w:t xml:space="preserve">Founded </w:t>
+      </w:r>
+      <w:r>
+        <w:rPr>
+          <w:rFonts w:ascii="Cambria" w:hAnsi="Cambria"/>
+        </w:rPr>
+        <w:t xml:space="preserve">on the </w:t>
+      </w:r>
+      <w:r>
+        <w:rPr>
+          <w:rFonts w:ascii="Cambria" w:hAnsi="Cambria"/>
+        </w:rPr>
+        <w:t>principles</w:t>
+      </w:r>
+      <w:r>
+        <w:rPr>
+          <w:rFonts w:ascii="Cambria" w:hAnsi="Cambria"/>
+        </w:rPr>
+        <w:t xml:space="preserve"> of openness and co-operation, </w:t>
+      </w:r>
+      <w:r>
+        <w:rPr>
+          <w:rFonts w:ascii="Cambria" w:hAnsi="Cambria"/>
+        </w:rPr>
+        <w:t xml:space="preserve">FLOSS </w:t>
+      </w:r>
+      <w:r>
+        <w:rPr>
+          <w:rFonts w:ascii="Cambria" w:hAnsi="Cambria"/>
+        </w:rPr>
+        <w:t xml:space="preserve">has come to </w:t>
+      </w:r>
+      <w:r>
+        <w:rPr>
+          <w:rFonts w:ascii="Cambria" w:hAnsi="Cambria"/>
+        </w:rPr>
+        <w:t xml:space="preserve">refer to software </w:t>
+      </w:r>
+      <w:r>
+        <w:rPr>
+          <w:rFonts w:ascii="Cambria" w:hAnsi="Cambria"/>
+        </w:rPr>
+        <w:t>in which the source code is available to the general public for use</w:t>
+      </w:r>
+      <w:r>
+        <w:rPr>
+          <w:rFonts w:ascii="Cambria" w:hAnsi="Cambria"/>
+        </w:rPr>
+        <w:t xml:space="preserve"> and</w:t>
+      </w:r>
+      <w:r>
+        <w:rPr>
+          <w:rFonts w:ascii="Cambria" w:hAnsi="Cambria"/>
+        </w:rPr>
+        <w:t xml:space="preserve"> modification from its original design</w:t>
+      </w:r>
+      <w:r>
+        <w:rPr>
+          <w:rFonts w:ascii="Cambria" w:hAnsi="Cambria"/>
+        </w:rPr>
+        <w:t xml:space="preserve">. </w:t>
+      </w:r>
+      <w:r>
+        <w:rPr>
+          <w:rFonts w:ascii="Cambria" w:hAnsi="Cambria"/>
+        </w:rPr>
+        <w:t xml:space="preserve"> </w:t>
+      </w:r>
+      <w:r>
+        <w:rPr>
+          <w:rFonts w:ascii="Cambria" w:hAnsi="Cambria"/>
+        </w:rPr>
+        <w:t xml:space="preserve">Since </w:t>
+      </w:r>
+      <w:r>
+        <w:rPr>
+          <w:rFonts w:ascii="Cambria" w:hAnsi="Cambria"/>
+        </w:rPr>
+        <w:t xml:space="preserve">the </w:t>
+      </w:r>
+      <w:r>
+        <w:rPr>
+          <w:rFonts w:ascii="Cambria" w:hAnsi="Cambria"/>
+        </w:rPr>
+        <w:t>1980s,</w:t>
+      </w:r>
+      <w:r>
+        <w:rPr>
+          <w:rFonts w:ascii="Cambria" w:hAnsi="Cambria"/>
+        </w:rPr>
+        <w:t xml:space="preserve"> </w:t>
+      </w:r>
+      <w:r>
+        <w:rPr>
+          <w:rFonts w:ascii="Cambria" w:hAnsi="Cambria"/>
+        </w:rPr>
+        <w:t xml:space="preserve">which </w:t>
+      </w:r>
+      <w:r>
+        <w:rPr>
+          <w:rFonts w:ascii="Cambria" w:hAnsi="Cambria"/>
+        </w:rPr>
+        <w:t xml:space="preserve">saw the </w:t>
+      </w:r>
+      <w:r>
+        <w:rPr>
+          <w:rFonts w:ascii="Cambria" w:hAnsi="Cambria"/>
+        </w:rPr>
+        <w:t>formaliz</w:t>
+      </w:r>
+      <w:r>
+        <w:rPr>
+          <w:rFonts w:ascii="Cambria" w:hAnsi="Cambria"/>
+        </w:rPr>
+        <w:t>ation of</w:t>
+      </w:r>
+      <w:r>
+        <w:rPr>
+          <w:rFonts w:ascii="Cambria" w:hAnsi="Cambria"/>
+        </w:rPr>
+        <w:t xml:space="preserve"> the concept of FLOSS</w:t>
+      </w:r>
+      <w:r>
+        <w:rPr>
+          <w:rFonts w:ascii="Cambria" w:hAnsi="Cambria"/>
+        </w:rPr>
+        <w:t xml:space="preserve"> through the creation of licenses and institutions that protected its </w:t>
+      </w:r>
+      <w:r>
+        <w:rPr>
+          <w:rFonts w:ascii="Cambria" w:hAnsi="Cambria"/>
+        </w:rPr>
+        <w:t>principles</w:t>
+      </w:r>
+      <w:r>
+        <w:rPr>
+          <w:rFonts w:ascii="Cambria" w:hAnsi="Cambria"/>
+        </w:rPr>
+        <w:t xml:space="preserve">, </w:t>
+      </w:r>
+      <w:r>
+        <w:rPr>
+          <w:rFonts w:ascii="Cambria" w:hAnsi="Cambria"/>
+        </w:rPr>
+        <w:t xml:space="preserve">open source has </w:t>
+      </w:r>
+      <w:r>
+        <w:rPr>
+          <w:rFonts w:ascii="Cambria" w:hAnsi="Cambria"/>
+        </w:rPr>
+        <w:t>been</w:t>
+      </w:r>
+      <w:r>
+        <w:rPr>
+          <w:rFonts w:ascii="Cambria" w:hAnsi="Cambria"/>
+        </w:rPr>
+        <w:t xml:space="preserve"> transform</w:t>
+      </w:r>
+      <w:r>
+        <w:rPr>
+          <w:rFonts w:ascii="Cambria" w:hAnsi="Cambria"/>
+        </w:rPr>
+        <w:t>ing</w:t>
+      </w:r>
+      <w:r>
+        <w:rPr>
+          <w:rFonts w:ascii="Cambria" w:hAnsi="Cambria"/>
+        </w:rPr>
+        <w:t xml:space="preserve"> the </w:t>
+      </w:r>
+      <w:r>
+        <w:rPr>
+          <w:rFonts w:ascii="Cambria" w:hAnsi="Cambria"/>
+        </w:rPr>
+        <w:t>information technology (</w:t>
+      </w:r>
+      <w:r>
+        <w:rPr>
+          <w:rFonts w:ascii="Cambria" w:hAnsi="Cambria"/>
+        </w:rPr>
+        <w:t>IT</w:t>
+      </w:r>
+      <w:r>
+        <w:rPr>
+          <w:rFonts w:ascii="Cambria" w:hAnsi="Cambria"/>
+        </w:rPr>
+        <w:t>)</w:t>
+      </w:r>
+      <w:r>
+        <w:rPr>
+          <w:rFonts w:ascii="Cambria" w:hAnsi="Cambria"/>
+        </w:rPr>
+        <w:t xml:space="preserve"> organizational</w:t>
+      </w:r>
+      <w:r>
+        <w:rPr>
+          <w:rFonts w:ascii="Cambria" w:hAnsi="Cambria"/>
+        </w:rPr>
+        <w:t xml:space="preserve"> </w:t>
+      </w:r>
+      <w:r>
+        <w:rPr>
+          <w:rFonts w:ascii="Cambria" w:hAnsi="Cambria"/>
+        </w:rPr>
+        <w:t>landscape.</w:t>
+      </w:r>
+      <w:r>
+        <w:rPr>
+          <w:rFonts w:ascii="Cambria" w:hAnsi="Cambria"/>
+        </w:rPr>
+        <w:t xml:space="preserve"> </w:t>
+      </w:r>
+      <w:r>
+        <w:rPr>
+          <w:rFonts w:ascii="Cambria" w:hAnsi="Cambria"/>
+        </w:rPr>
+        <w:t>The</w:t>
+      </w:r>
+      <w:r>
+        <w:rPr>
+          <w:rFonts w:ascii="Cambria" w:hAnsi="Cambria"/>
+        </w:rPr>
+        <w:t xml:space="preserve"> decade that followed</w:t>
+      </w:r>
+      <w:r>
+        <w:rPr>
+          <w:rFonts w:ascii="Cambria" w:hAnsi="Cambria"/>
+        </w:rPr>
+        <w:t xml:space="preserve"> its formalization</w:t>
+      </w:r>
+      <w:r>
+        <w:rPr>
+          <w:rFonts w:ascii="Cambria" w:hAnsi="Cambria"/>
+        </w:rPr>
+        <w:t>, saw the first release of Linux, Apache</w:t>
+      </w:r>
+      <w:r>
+        <w:rPr>
+          <w:rFonts w:ascii="Cambria" w:hAnsi="Cambria"/>
+        </w:rPr>
+        <w:t xml:space="preserve"> webserver</w:t>
+      </w:r>
+      <w:r>
+        <w:rPr>
+          <w:rFonts w:ascii="Cambria" w:hAnsi="Cambria"/>
+        </w:rPr>
+        <w:t>, and Python</w:t>
+      </w:r>
+      <w:r>
+        <w:rPr>
+          <w:rFonts w:ascii="Cambria" w:hAnsi="Cambria"/>
+        </w:rPr>
+        <w:t xml:space="preserve">; </w:t>
+      </w:r>
+      <w:r>
+        <w:rPr>
+          <w:rFonts w:ascii="Cambria" w:hAnsi="Cambria"/>
+        </w:rPr>
+        <w:t>projects</w:t>
+      </w:r>
+      <w:r>
+        <w:rPr>
+          <w:rFonts w:ascii="Cambria" w:hAnsi="Cambria"/>
+        </w:rPr>
+        <w:t xml:space="preserve"> </w:t>
+      </w:r>
+      <w:r>
+        <w:rPr>
+          <w:rFonts w:ascii="Cambria" w:hAnsi="Cambria"/>
+        </w:rPr>
+        <w:t>which would go on to become the poster chil</w:t>
+      </w:r>
+      <w:r>
+        <w:rPr>
+          <w:rFonts w:ascii="Cambria" w:hAnsi="Cambria"/>
+        </w:rPr>
+        <w:t>dren</w:t>
+      </w:r>
+      <w:r>
+        <w:rPr>
+          <w:rFonts w:ascii="Cambria" w:hAnsi="Cambria"/>
+        </w:rPr>
+        <w:t xml:space="preserve"> for </w:t>
+      </w:r>
+      <w:r>
+        <w:rPr>
+          <w:rFonts w:ascii="Cambria" w:hAnsi="Cambria"/>
+        </w:rPr>
+        <w:t xml:space="preserve">the </w:t>
+      </w:r>
+      <w:r>
+        <w:rPr>
+          <w:rFonts w:ascii="Cambria" w:hAnsi="Cambria"/>
+        </w:rPr>
+        <w:t xml:space="preserve">FLOSS movement. </w:t>
+      </w:r>
+      <w:r>
+        <w:rPr>
+          <w:rFonts w:ascii="Cambria" w:hAnsi="Cambria"/>
+        </w:rPr>
+        <w:t xml:space="preserve">In </w:t>
+      </w:r>
+      <w:r>
+        <w:rPr>
+          <w:rFonts w:ascii="Cambria" w:hAnsi="Cambria"/>
+        </w:rPr>
+        <w:t xml:space="preserve">the </w:t>
+      </w:r>
+      <w:r>
+        <w:rPr>
+          <w:rFonts w:ascii="Cambria" w:hAnsi="Cambria"/>
+        </w:rPr>
+        <w:t xml:space="preserve">2000s, </w:t>
+      </w:r>
+      <w:r>
+        <w:rPr>
+          <w:rFonts w:ascii="Cambria" w:hAnsi="Cambria"/>
+        </w:rPr>
+        <w:t xml:space="preserve">motivated by the success of FLOSS projects, IT organizations started </w:t>
+      </w:r>
+      <w:r>
+        <w:rPr>
+          <w:rFonts w:ascii="Cambria" w:hAnsi="Cambria"/>
+        </w:rPr>
+        <w:t>cautiously embracing the phenomenon</w:t>
+      </w:r>
+      <w:r>
+        <w:rPr>
+          <w:rFonts w:ascii="Cambria" w:hAnsi="Cambria"/>
+        </w:rPr>
+        <w:t xml:space="preserve">. In 2001, </w:t>
+      </w:r>
+      <w:r>
+        <w:t xml:space="preserve">IBM </w:t>
+      </w:r>
+      <w:r>
+        <w:t>opened</w:t>
+      </w:r>
+      <w:r>
+        <w:t xml:space="preserve"> the source code of several of its software tools (estimated at $40 million) to the public domain</w:t>
+      </w:r>
+      <w:r>
+        <w:t xml:space="preserve">, creating the </w:t>
+      </w:r>
+      <w:r>
+        <w:t xml:space="preserve">Eclipse </w:t>
+      </w:r>
+      <w:r>
+        <w:lastRenderedPageBreak/>
+        <w:t>open source project</w:t>
+      </w:r>
+      <w:r>
+        <w:t xml:space="preserve"> </w:t>
+      </w:r>
+      <w:r>
+        <w:rPr>
+          <w:rStyle w:val="FootnoteReference"/>
+        </w:rPr>
+        <w:footnoteReference w:id="1"/>
+      </w:r>
+      <w:r>
+        <w:t xml:space="preserve">.  </w:t>
+      </w:r>
+      <w:r>
+        <w:t>The current decade</w:t>
+      </w:r>
+      <w:r>
+        <w:t>, the 2010s,</w:t>
+      </w:r>
+      <w:r>
+        <w:t xml:space="preserve"> has seen the phenomenon </w:t>
+      </w:r>
+      <w:r>
+        <w:t>sustain its</w:t>
+      </w:r>
+      <w:r>
+        <w:t xml:space="preserve"> exponential growth</w:t>
+      </w:r>
+      <w:r>
+        <w:t xml:space="preserve"> -</w:t>
+      </w:r>
+      <w:r>
+        <w:t xml:space="preserve"> both in terms </w:t>
+      </w:r>
+      <w:r>
+        <w:t>of contributors</w:t>
+      </w:r>
+      <w:r>
+        <w:t xml:space="preserve"> coming together on collaborative development platforms like Git</w:t>
+      </w:r>
+      <w:r>
+        <w:t>H</w:t>
+      </w:r>
+      <w:r>
+        <w:t>ub</w:t>
+      </w:r>
+      <w:r>
+        <w:t>,</w:t>
+      </w:r>
+      <w:r>
+        <w:t xml:space="preserve"> as well as in terms of organizations supporting and </w:t>
+      </w:r>
+      <w:r>
+        <w:t xml:space="preserve">taking </w:t>
+      </w:r>
+      <w:r>
+        <w:t>own</w:t>
+      </w:r>
+      <w:r>
+        <w:t>ership of</w:t>
+      </w:r>
+      <w:r>
+        <w:t xml:space="preserve"> FLOSS projects</w:t>
+      </w:r>
+      <w:r>
+        <w:t>.</w:t>
+      </w:r>
+      <w:r>
+        <w:t xml:space="preserve"> </w:t>
+      </w:r>
+      <w:r>
+        <w:t>The importan</w:t>
+      </w:r>
+      <w:r>
+        <w:t xml:space="preserve">ce of </w:t>
+      </w:r>
+      <w:r>
+        <w:t xml:space="preserve">the </w:t>
+      </w:r>
+      <w:r>
+        <w:t>FLOSS</w:t>
+      </w:r>
+      <w:r>
+        <w:t xml:space="preserve"> model of development</w:t>
+      </w:r>
+      <w:r>
+        <w:t xml:space="preserve"> for </w:t>
+      </w:r>
+      <w:r>
+        <w:t xml:space="preserve">the future of </w:t>
+      </w:r>
+      <w:r>
+        <w:t xml:space="preserve">IT </w:t>
+      </w:r>
+      <w:r>
+        <w:t>organizations</w:t>
+      </w:r>
+      <w:r>
+        <w:t xml:space="preserve"> was made evident in June 2018, when Microsoft </w:t>
+      </w:r>
+      <w:r>
+        <w:t>announced that it was</w:t>
+      </w:r>
+      <w:r>
+        <w:t xml:space="preserve"> purchas</w:t>
+      </w:r>
+      <w:r>
+        <w:t xml:space="preserve">ing </w:t>
+      </w:r>
+      <w:r>
+        <w:t>Git</w:t>
+      </w:r>
+      <w:r>
+        <w:t>H</w:t>
+      </w:r>
+      <w:r>
+        <w:t xml:space="preserve">ub for an estimated </w:t>
+      </w:r>
+      <w:r>
+        <w:t>$7.5 billion</w:t>
+      </w:r>
+      <w:r>
+        <w:rPr>
+          <w:rStyle w:val="FootnoteReference"/>
+        </w:rPr>
+        <w:footnoteReference w:id="2"/>
+      </w:r>
+      <w:r>
+        <w:t>.</w:t>
+      </w:r>
+      <w:r>
+        <w:t xml:space="preserve"> </w:t>
+      </w:r>
+    </w:p>
+    <w:p>
+      <w:pPr>
+        <w:spacing w:line="480" w:lineRule="auto"/>
+      </w:pPr>
+      <w:r>
+        <w:rPr>
+          <w:rFonts w:ascii="Cambria" w:hAnsi="Cambria"/>
+        </w:rPr>
+        <w:t xml:space="preserve">The transformation of FLOSS from being an ideology in the 1980’s to </w:t>
+      </w:r>
+      <w:r>
+        <w:rPr>
+          <w:rFonts w:ascii="Cambria" w:hAnsi="Cambria"/>
+        </w:rPr>
+        <w:t>a phenomenon</w:t>
+      </w:r>
+      <w:r>
+        <w:rPr>
+          <w:rFonts w:ascii="Cambria" w:hAnsi="Cambria"/>
+        </w:rPr>
+        <w:t xml:space="preserve"> that has become central to the strategic decision of IT organizations leads to </w:t>
+      </w:r>
+      <w:r>
+        <w:rPr>
+          <w:rFonts w:ascii="Cambria" w:hAnsi="Cambria"/>
+        </w:rPr>
+        <w:t>the</w:t>
+      </w:r>
+      <w:r>
+        <w:rPr>
+          <w:rFonts w:ascii="Cambria" w:hAnsi="Cambria"/>
+        </w:rPr>
+        <w:t xml:space="preserve"> question - what </w:t>
+      </w:r>
+      <w:r>
+        <w:rPr>
+          <w:rFonts w:ascii="Cambria" w:hAnsi="Cambria"/>
+        </w:rPr>
+        <w:t xml:space="preserve">does it have in store for </w:t>
+      </w:r>
+      <w:r>
+        <w:rPr>
+          <w:rFonts w:ascii="Cambria" w:hAnsi="Cambria"/>
+        </w:rPr>
+        <w:t xml:space="preserve">the future? A clue </w:t>
+      </w:r>
+      <w:r>
+        <w:rPr>
+          <w:rFonts w:ascii="Cambria" w:hAnsi="Cambria"/>
+        </w:rPr>
+        <w:t>for</w:t>
+      </w:r>
+      <w:r>
+        <w:rPr>
+          <w:rFonts w:ascii="Cambria" w:hAnsi="Cambria"/>
+        </w:rPr>
+        <w:t xml:space="preserve"> </w:t>
+      </w:r>
+      <w:r>
+        <w:rPr>
+          <w:rFonts w:ascii="Cambria" w:hAnsi="Cambria"/>
+        </w:rPr>
+        <w:t>answering</w:t>
+      </w:r>
+      <w:r>
+        <w:rPr>
+          <w:rFonts w:ascii="Cambria" w:hAnsi="Cambria"/>
+        </w:rPr>
+        <w:t xml:space="preserve"> this question comes from Microsoft’s GitHub acquisition announcement, where they</w:t>
+      </w:r>
+      <w:r>
+        <w:rPr>
+          <w:rFonts w:ascii="Cambria" w:hAnsi="Cambria"/>
+        </w:rPr>
+        <w:t xml:space="preserve"> [Microsoft]</w:t>
+      </w:r>
+      <w:r>
+        <w:t xml:space="preserve"> state the bright future for FLOSS and collaborative development.  </w:t>
+      </w:r>
+    </w:p>
+    <w:p>
+      <w:pPr>
+        <w:spacing w:line="276" w:lineRule="auto"/>
+        <w:ind w:left="993" w:right="1134"/>
+        <w:rPr>
+          <w:rFonts w:ascii="Cambria" w:hAnsi="Cambria"/>
+        </w:rPr>
+      </w:pPr>
+      <w:r>
+        <w:rPr>
+          <w:rFonts w:ascii="Cambria" w:hAnsi="Cambria"/>
+        </w:rPr>
+        <w:t>“</w:t>
+      </w:r>
+      <w:r>
+        <w:rPr>
+          <w:rFonts w:ascii="Cambria" w:hAnsi="Cambria"/>
+        </w:rPr>
+        <w:t>Computing is becoming embedded in the world, with every part of our daily life and work and every aspect of our society and economy being transformed by digital technology. Developers are the builders of this new era, writing the world’s code. And GitHub is their home</w:t>
+      </w:r>
+      <w:r>
+        <w:rPr>
+          <w:rFonts w:ascii="Cambria" w:hAnsi="Cambria"/>
+        </w:rPr>
+        <w:t>…</w:t>
+      </w:r>
+    </w:p>
+    <w:p>
+      <w:pPr>
+        <w:spacing w:line="276" w:lineRule="auto"/>
+        <w:ind w:left="993" w:right="1134"/>
+        <w:rPr>
+          <w:rFonts w:ascii="Cambria" w:hAnsi="Cambria"/>
+        </w:rPr>
+      </w:pPr>
+      <w:r>
+        <w:rPr>
+          <w:rFonts w:ascii="Cambria" w:hAnsi="Cambria"/>
+        </w:rPr>
+        <w:t xml:space="preserve">… </w:t>
+      </w:r>
+      <w:r>
+        <w:rPr>
+          <w:rFonts w:ascii="Cambria" w:hAnsi="Cambria"/>
+        </w:rPr>
+        <w:t>In short, developers will be at the center of solving the world’s most pressing challenges. However, the real power comes when every developer can create together, collaborate, share code and build on each other’s work.</w:t>
+      </w:r>
+      <w:r>
+        <w:rPr>
+          <w:rFonts w:ascii="Cambria" w:hAnsi="Cambria"/>
+        </w:rPr>
+        <w:t>”</w:t>
+      </w:r>
+      <w:r>
+        <w:rPr>
+          <w:rFonts w:ascii="Cambria" w:hAnsi="Cambria"/>
+        </w:rPr>
+        <w:fldChar w:fldCharType="begin" w:fldLock="1"/>
+      </w:r>
+      <w:r>
+        <w:rPr>
+          <w:rFonts w:ascii="Cambria" w:hAnsi="Cambria"/>
+        </w:rPr>
+        <w:instrText>ADDIN CSL_CITATION {"citationItems":[{"id":"ITEM-1","itemData":{"URL":"https://news.microsoft.com/2018/06/04/microsoft-to-acquire-github-for-7-5-billion/","accessed":{"date-parts":[["2018","8","1"]]},"author":[{"dropping-particle":"","family":"Microsoft News Center","given":"","non-dropping-particle":"","parse-names":false,"suffix":""}],"id":"ITEM-1","issued":{"date-parts":[["2018"]]},"title":"Microsoft to acquire GitHub for $7.5 billion","type":"webpage"},"uris":["http://www.mendeley.com/documents/?uuid=81ab7b89-dc4d-4645-9580-a782cda899e4"]}],"mendeley":{"formattedCitation":"(Microsoft News Center 2018)","plainTextFormattedCitation":"(Microsoft News Center 2018)"},"properties":{"noteIndex":0},"schema":"https://github.com/citation-style-language/schema/raw/master/csl-citation.json"}</w:instrText>
+      </w:r>
+      <w:r>
+        <w:rPr>
+          <w:rFonts w:ascii="Cambria" w:hAnsi="Cambria"/>
+        </w:rPr>
+        <w:fldChar w:fldCharType="separate"/>
+      </w:r>
+      <w:r>
+        <w:rPr>
+          <w:rFonts w:ascii="Cambria" w:hAnsi="Cambria"/>
+          <w:noProof/>
+        </w:rPr>
+        <w:t>(Microsoft News Center 2018)</w:t>
+      </w:r>
+      <w:r>
+        <w:rPr>
+          <w:rFonts w:ascii="Cambria" w:hAnsi="Cambria"/>
+        </w:rPr>
+        <w:fldChar w:fldCharType="end"/>
+      </w:r>
+    </w:p>
+    <w:p>
+      <w:pPr>
+        <w:spacing w:line="480" w:lineRule="auto"/>
+        <w:rPr>
+          <w:rFonts w:ascii="Cambria" w:hAnsi="Cambria"/>
+        </w:rPr>
+      </w:pPr>
+      <w:r>
+        <w:rPr>
+          <w:rFonts w:ascii="Cambria" w:hAnsi="Cambria"/>
+        </w:rPr>
+        <w:t>With d</w:t>
+      </w:r>
+      <w:r>
+        <w:rPr>
+          <w:rFonts w:ascii="Cambria" w:hAnsi="Cambria"/>
+        </w:rPr>
+        <w:t xml:space="preserve">igital transformations (e.g. 3D printing, </w:t>
+      </w:r>
+      <w:r>
+        <w:rPr>
+          <w:rFonts w:ascii="Cambria" w:hAnsi="Cambria"/>
+        </w:rPr>
+        <w:t xml:space="preserve">blockchain, </w:t>
+      </w:r>
+      <w:r>
+        <w:rPr>
+          <w:rFonts w:ascii="Cambria" w:hAnsi="Cambria"/>
+        </w:rPr>
+        <w:t>digitally enabled development platforms</w:t>
+      </w:r>
+      <w:r>
+        <w:rPr>
+          <w:rFonts w:ascii="Cambria" w:hAnsi="Cambria"/>
+        </w:rPr>
+        <w:t xml:space="preserve"> etc.</w:t>
+      </w:r>
+      <w:r>
+        <w:rPr>
+          <w:rFonts w:ascii="Cambria" w:hAnsi="Cambria"/>
+        </w:rPr>
+        <w:t xml:space="preserve">) </w:t>
+      </w:r>
+      <w:r>
+        <w:rPr>
+          <w:rFonts w:ascii="Cambria" w:hAnsi="Cambria"/>
+        </w:rPr>
+        <w:t>making industries</w:t>
+      </w:r>
+      <w:r>
+        <w:rPr>
+          <w:rFonts w:ascii="Cambria" w:hAnsi="Cambria"/>
+        </w:rPr>
+        <w:t xml:space="preserve"> </w:t>
+      </w:r>
+      <w:r>
+        <w:rPr>
+          <w:rFonts w:ascii="Cambria" w:hAnsi="Cambria"/>
+        </w:rPr>
+        <w:t>increasingly information oriented</w:t>
+      </w:r>
+      <w:r>
+        <w:rPr>
+          <w:rFonts w:ascii="Cambria" w:hAnsi="Cambria"/>
+        </w:rPr>
+        <w:t>, new</w:t>
+      </w:r>
+      <w:r>
+        <w:rPr>
+          <w:rFonts w:ascii="Cambria" w:hAnsi="Cambria"/>
+        </w:rPr>
+        <w:t xml:space="preserve"> opportunities </w:t>
+      </w:r>
+      <w:r>
+        <w:rPr>
+          <w:rFonts w:ascii="Cambria" w:hAnsi="Cambria"/>
+        </w:rPr>
+        <w:t xml:space="preserve">have emerged </w:t>
+      </w:r>
+      <w:r>
+        <w:rPr>
+          <w:rFonts w:ascii="Cambria" w:hAnsi="Cambria"/>
+        </w:rPr>
+        <w:t xml:space="preserve">to adopt practices that have been successful in the </w:t>
+      </w:r>
+      <w:r>
+        <w:rPr>
+          <w:rFonts w:ascii="Cambria" w:hAnsi="Cambria"/>
+        </w:rPr>
+        <w:t>IT</w:t>
+      </w:r>
+      <w:r>
+        <w:rPr>
+          <w:rFonts w:ascii="Cambria" w:hAnsi="Cambria"/>
+        </w:rPr>
+        <w:t xml:space="preserve"> </w:t>
+      </w:r>
+      <w:r>
+        <w:rPr>
+          <w:rFonts w:ascii="Cambria" w:hAnsi="Cambria"/>
+        </w:rPr>
+        <w:t>industry</w:t>
+      </w:r>
+      <w:r>
+        <w:rPr>
+          <w:rFonts w:ascii="Cambria" w:hAnsi="Cambria"/>
+        </w:rPr>
+        <w:t>.</w:t>
+      </w:r>
+      <w:r>
+        <w:rPr>
+          <w:rFonts w:ascii="Cambria" w:hAnsi="Cambria"/>
+        </w:rPr>
+        <w:t xml:space="preserve"> </w:t>
+      </w:r>
+      <w:r>
+        <w:rPr>
+          <w:rFonts w:ascii="Cambria" w:hAnsi="Cambria"/>
+        </w:rPr>
+        <w:t xml:space="preserve"> </w:t>
+      </w:r>
+      <w:r>
         <w:rPr>
           <w:rFonts w:ascii="Times New Roman" w:hAnsi="Times New Roman"/>
         </w:rPr>
-        <w:t xml:space="preserve">Digital transformation (e.g. 3D printing, digitally enabled sharing platforms) across industries has led to non-IS disciplines becoming increasingly information oriented. This in-turn has created opportunities for organizations from non-IS industries to adopt practices that have been successful in the IS discipline. In specific, the success of FLOSS projects in creating software of high quality and innovativeness at a low cost have begun to attract considerable attention from other disciplines. For example, </w:t>
-      </w:r>
+        <w:t>Predictably, the FLOSS model of development</w:t>
+      </w:r>
+      <w:r>
+        <w:rPr>
+          <w:rFonts w:ascii="Times New Roman" w:hAnsi="Times New Roman"/>
+        </w:rPr>
+        <w:t xml:space="preserve"> </w:t>
+      </w:r>
+      <w:r>
+        <w:rPr>
+          <w:rFonts w:ascii="Times New Roman" w:hAnsi="Times New Roman"/>
+        </w:rPr>
+        <w:t>has</w:t>
+      </w:r>
+      <w:r>
+        <w:rPr>
+          <w:rFonts w:ascii="Times New Roman" w:hAnsi="Times New Roman"/>
+        </w:rPr>
+        <w:t xml:space="preserve"> be</w:t>
+      </w:r>
+      <w:r>
+        <w:rPr>
+          <w:rFonts w:ascii="Times New Roman" w:hAnsi="Times New Roman"/>
+        </w:rPr>
+        <w:t>en</w:t>
+      </w:r>
+      <w:r>
+        <w:rPr>
+          <w:rFonts w:ascii="Times New Roman" w:hAnsi="Times New Roman"/>
+        </w:rPr>
+        <w:t xml:space="preserve"> attract</w:t>
+      </w:r>
+      <w:r>
+        <w:rPr>
+          <w:rFonts w:ascii="Times New Roman" w:hAnsi="Times New Roman"/>
+        </w:rPr>
+        <w:t>ing</w:t>
+      </w:r>
+      <w:r>
+        <w:rPr>
+          <w:rFonts w:ascii="Times New Roman" w:hAnsi="Times New Roman"/>
+        </w:rPr>
+        <w:t xml:space="preserve"> considerable attention from other disciplines</w:t>
+      </w:r>
+      <w:r>
+        <w:rPr>
+          <w:rFonts w:ascii="Times New Roman" w:hAnsi="Times New Roman"/>
+        </w:rPr>
+        <w:t xml:space="preserve"> with the hope of replicating the model’s ability to </w:t>
+      </w:r>
+      <w:r>
+        <w:rPr>
+          <w:rFonts w:ascii="Times New Roman" w:hAnsi="Times New Roman"/>
+        </w:rPr>
+        <w:t>motivate and coordinate contributions from geographically dispersed contributors</w:t>
+      </w:r>
+      <w:r>
+        <w:rPr>
+          <w:rFonts w:ascii="Times New Roman" w:hAnsi="Times New Roman"/>
+        </w:rPr>
+        <w:t>.</w:t>
+      </w:r>
+      <w:r>
+        <w:rPr>
+          <w:rFonts w:ascii="Times New Roman" w:hAnsi="Times New Roman"/>
+        </w:rPr>
+        <w:t xml:space="preserve"> </w:t>
+      </w:r>
+      <w:r>
+        <w:rPr>
+          <w:rFonts w:ascii="Cambria" w:hAnsi="Cambria"/>
+        </w:rPr>
+        <w:t xml:space="preserve">For example, with life sciences increasingly becoming an information orientated science, it has been suggested that what worked for </w:t>
+      </w:r>
+      <w:r>
+        <w:rPr>
+          <w:rFonts w:ascii="Cambria" w:hAnsi="Cambria"/>
+        </w:rPr>
+        <w:t>FLOSS</w:t>
+      </w:r>
+      <w:r>
+        <w:rPr>
+          <w:rFonts w:ascii="Cambria" w:hAnsi="Cambria"/>
+        </w:rPr>
+        <w:t xml:space="preserve"> development might be an answer to the </w:t>
+      </w:r>
+      <w:r>
+        <w:rPr>
+          <w:rFonts w:ascii="Cambria" w:hAnsi="Cambria"/>
+        </w:rPr>
+        <w:t>spiraling</w:t>
+      </w:r>
+      <w:r>
+        <w:rPr>
+          <w:rFonts w:ascii="Cambria" w:hAnsi="Cambria"/>
+        </w:rPr>
+        <w:t xml:space="preserve"> cost of drug R&amp;D. Although some initiatives (e.g. MMV , DNDi , CAMBIA ) have looked towards adopting an open source approach for drug discovery, they have been successful at adopting it only in the early phases, where ideas and solutions are crowdsourced from the community. The fact that </w:t>
+      </w:r>
+      <w:r>
+        <w:rPr>
+          <w:rFonts w:ascii="Cambria" w:hAnsi="Cambria"/>
+        </w:rPr>
+        <w:t xml:space="preserve">many IT and </w:t>
+      </w:r>
+      <w:r>
+        <w:rPr>
+          <w:rFonts w:ascii="Cambria" w:hAnsi="Cambria"/>
+        </w:rPr>
+        <w:t xml:space="preserve">non-IT organizations are yet to experience the success of the FLOSS </w:t>
+      </w:r>
+      <w:r>
+        <w:rPr>
+          <w:rFonts w:ascii="Cambria" w:hAnsi="Cambria"/>
+        </w:rPr>
+        <w:lastRenderedPageBreak/>
+        <w:t xml:space="preserve">model of </w:t>
+      </w:r>
+      <w:r>
+        <w:rPr>
+          <w:rFonts w:ascii="Cambria" w:hAnsi="Cambria"/>
+        </w:rPr>
+        <w:t xml:space="preserve"> development calls for a deeper theoretical enquiry into the value creation mechanisms associated with</w:t>
+      </w:r>
+      <w:bookmarkStart w:id="3" w:name="_GoBack"/>
+      <w:bookmarkEnd w:id="3"/>
+      <w:r>
+        <w:rPr>
+          <w:rFonts w:ascii="Cambria" w:hAnsi="Cambria"/>
+        </w:rPr>
+        <w:t xml:space="preserve"> FLOSS</w:t>
+      </w:r>
+      <w:r>
+        <w:rPr>
+          <w:rFonts w:ascii="Cambria" w:hAnsi="Cambria"/>
+        </w:rPr>
+        <w:t>.</w:t>
+      </w:r>
+    </w:p>
+    <w:p>
+      <w:pPr>
+        <w:spacing w:line="480" w:lineRule="auto"/>
+        <w:rPr>
+          <w:rFonts w:ascii="Cambria" w:hAnsi="Cambria"/>
+        </w:rPr>
+      </w:pPr>
+    </w:p>
+    <w:p>
+      <w:pPr>
+        <w:spacing w:line="480" w:lineRule="auto"/>
+        <w:rPr>
+          <w:rFonts w:ascii="Cambria" w:hAnsi="Cambria"/>
+        </w:rPr>
+      </w:pPr>
+      <w:r>
+        <w:rPr>
+          <w:rFonts w:ascii="Cambria" w:hAnsi="Cambria"/>
+        </w:rPr>
+        <w:t xml:space="preserve"> artifact such as its work, governance structures, and </w:t>
+      </w:r>
+      <w:r>
+        <w:rPr>
+          <w:rFonts w:ascii="Cambria" w:hAnsi="Cambria"/>
+        </w:rPr>
+        <w:t>communities.</w:t>
+      </w:r>
+    </w:p>
+    <w:p>
+      <w:pPr>
+        <w:spacing w:line="480" w:lineRule="auto"/>
+        <w:rPr>
+          <w:rFonts w:ascii="Cambria" w:hAnsi="Cambria"/>
+        </w:rPr>
+      </w:pPr>
+    </w:p>
+    <w:p>
+      <w:pPr>
+        <w:spacing w:line="480" w:lineRule="auto"/>
+        <w:rPr>
+          <w:rFonts w:ascii="Cambria" w:hAnsi="Cambria"/>
+        </w:rPr>
+      </w:pPr>
       <w:r>
         <w:rPr>
           <w:rFonts w:ascii="Times New Roman" w:eastAsia="SimSun" w:hAnsi="Times New Roman" w:cs="Times"/>
         </w:rPr>
-        <w:t xml:space="preserve">with biology increasingly becoming an information orientated science, some have suggested that what worked for open source software might be part of the answer to the spiraling cost of drug R&amp;D </w:t>
-      </w:r>
-      <w:bookmarkStart w:id="3" w:name="__UnoMark__310393_2156521051"/>
-      <w:bookmarkStart w:id="4" w:name="__UnoMark__310392_2156521051"/>
-      <w:bookmarkStart w:id="5" w:name="__UnoMark__310330_2156521051"/>
-      <w:bookmarkStart w:id="6" w:name="__UnoMark__310260_2156521051"/>
-      <w:bookmarkStart w:id="7" w:name="__UnoMark__310259_2156521051"/>
-      <w:bookmarkStart w:id="8" w:name="__UnoMark__310235_2156521051"/>
-      <w:bookmarkStart w:id="9" w:name="__UnoMark__310130_2156521051"/>
-      <w:bookmarkStart w:id="10" w:name="__UnoMark__310129_2156521051"/>
-      <w:bookmarkStart w:id="11" w:name="__UnoMark__310086_2156521051"/>
-      <w:bookmarkStart w:id="12" w:name="__UnoMark__310003_2156521051"/>
-      <w:bookmarkStart w:id="13" w:name="__UnoMark__310002_2156521051"/>
-      <w:bookmarkStart w:id="14" w:name="__UnoMark__309944_2156521051"/>
-      <w:bookmarkStart w:id="15" w:name="__UnoMark__309879_2156521051"/>
-      <w:bookmarkStart w:id="16" w:name="__UnoMark__309878_2156521051"/>
-      <w:bookmarkStart w:id="17" w:name="__UnoMark__309844_2156521051"/>
-      <w:bookmarkStart w:id="18" w:name="__UnoMark__309758_2156521051"/>
-      <w:bookmarkStart w:id="19" w:name="__UnoMark__309757_2156521051"/>
-      <w:r>
-        <w:rPr>
-          <w:rFonts w:ascii="Times New Roman" w:eastAsia="SimSun" w:hAnsi="Times New Roman" w:cs="Times"/>
-        </w:rPr>
-        <w:t>(</w:t>
-      </w:r>
-      <w:proofErr w:type="spellStart"/>
-      <w:r>
-        <w:rPr>
-          <w:rFonts w:ascii="Times New Roman" w:eastAsia="SimSun" w:hAnsi="Times New Roman" w:cs="Times"/>
-        </w:rPr>
-        <w:t>Munos</w:t>
-      </w:r>
-      <w:proofErr w:type="spellEnd"/>
-      <w:r>
-        <w:rPr>
-          <w:rFonts w:ascii="Times New Roman" w:eastAsia="SimSun" w:hAnsi="Times New Roman" w:cs="Times"/>
-        </w:rPr>
-        <w:t xml:space="preserve"> 2006)</w:t>
-      </w:r>
-      <w:bookmarkEnd w:id="3"/>
-      <w:bookmarkEnd w:id="4"/>
-      <w:bookmarkEnd w:id="5"/>
-      <w:bookmarkEnd w:id="6"/>
-      <w:bookmarkEnd w:id="7"/>
-      <w:bookmarkEnd w:id="8"/>
-      <w:bookmarkEnd w:id="9"/>
-      <w:bookmarkEnd w:id="10"/>
-      <w:bookmarkEnd w:id="11"/>
-      <w:bookmarkEnd w:id="12"/>
-      <w:bookmarkEnd w:id="13"/>
-      <w:bookmarkEnd w:id="14"/>
-      <w:bookmarkEnd w:id="15"/>
-      <w:bookmarkEnd w:id="16"/>
-      <w:bookmarkEnd w:id="17"/>
-      <w:bookmarkEnd w:id="18"/>
-      <w:bookmarkEnd w:id="19"/>
-      <w:r>
-        <w:rPr>
-          <w:rFonts w:ascii="Times New Roman" w:eastAsia="SimSun" w:hAnsi="Times New Roman" w:cs="Times"/>
-        </w:rPr>
-        <w:t>. Although several initiatives (e.g. MMV</w:t>
-      </w:r>
-      <w:r>
-        <w:rPr>
-          <w:rStyle w:val="FootnoteAnchor"/>
-          <w:rFonts w:ascii="Times New Roman" w:eastAsia="SimSun" w:hAnsi="Times New Roman" w:cs="Times"/>
-        </w:rPr>
-        <w:footnoteReference w:id="1"/>
-      </w:r>
-      <w:r>
-        <w:rPr>
-          <w:rFonts w:ascii="Times New Roman" w:eastAsia="SimSun" w:hAnsi="Times New Roman" w:cs="Times"/>
-        </w:rPr>
-        <w:t xml:space="preserve">, </w:t>
-      </w:r>
-      <w:proofErr w:type="spellStart"/>
-      <w:r>
-        <w:rPr>
-          <w:rFonts w:ascii="Times New Roman" w:eastAsia="SimSun" w:hAnsi="Times New Roman" w:cs="Times"/>
-        </w:rPr>
-        <w:t>DNDi</w:t>
-      </w:r>
-      <w:proofErr w:type="spellEnd"/>
-      <w:r>
-        <w:rPr>
-          <w:rStyle w:val="FootnoteAnchor"/>
-          <w:rFonts w:ascii="Times New Roman" w:eastAsia="SimSun" w:hAnsi="Times New Roman" w:cs="Times"/>
-        </w:rPr>
-        <w:footnoteReference w:id="2"/>
-      </w:r>
-      <w:r>
-        <w:rPr>
-          <w:rFonts w:ascii="Times New Roman" w:eastAsia="SimSun" w:hAnsi="Times New Roman" w:cs="Times"/>
-        </w:rPr>
-        <w:t xml:space="preserve"> ) have looked </w:t>
-      </w:r>
-      <w:r>
-        <w:rPr>
-          <w:rFonts w:ascii="Times New Roman" w:eastAsia="SimSun" w:hAnsi="Times New Roman" w:cs="Times"/>
-        </w:rPr>
-        <w:lastRenderedPageBreak/>
-        <w:t xml:space="preserve">towards adopting an open source approach for drug discovery, they have been only successful at adopting the open source approach at the early phases drug discovery </w:t>
-      </w:r>
-      <w:r>
-        <w:fldChar w:fldCharType="begin" w:fldLock="1"/>
-      </w:r>
-      <w:r>
-        <w:rPr>
-          <w:rFonts w:ascii="Times New Roman" w:eastAsia="SimSun" w:hAnsi="Times New Roman" w:cs="Times"/>
-        </w:rPr>
-        <w:instrText>ADDIN CSL_CITATION {"citationItems":[{"id":"ITEM-1","itemData":{"author":[{"dropping-particle":"","family":"Maurer","given":"Stephen M","non-dropping-particle":"","parse-names":false,"suffix":""}],"container-title":"Berkeley Law Scholarship Repository","id":"ITEM-1","issued":{"date-parts":[["2007"]]},"title":"Open Source Drug Discovery : Finding a Niche ( or Maybe Several )","type":"article-journal","volume":"405"},"uris":["http://www.mendeley.com/documents/?uuid=0b99ab26-5c7c-47b8-9323-5ec1826f4fa8"]}],"mendeley":{"formattedCitation":"(Maurer 2007)","plainTextFormattedCitation":"(Maurer 2007)","previouslyFormattedCitation":"(Maurer, 2007)"},"properties":{"noteIndex":0},"schema":"https://github.com/citation-style-language/schema/raw/master/csl-citation.json"}</w:instrText>
-      </w:r>
-      <w:r>
-        <w:rPr>
-          <w:rFonts w:ascii="Times New Roman" w:eastAsia="SimSun" w:hAnsi="Times New Roman" w:cs="Times"/>
-        </w:rPr>
-        <w:fldChar w:fldCharType="separate"/>
-      </w:r>
-      <w:bookmarkStart w:id="20" w:name="__Fieldmark__320017_2156521051"/>
-      <w:bookmarkStart w:id="21" w:name="__Fieldmark__312698_2156521051"/>
-      <w:bookmarkStart w:id="22" w:name="__Fieldmark__36866_2156521051"/>
-      <w:bookmarkStart w:id="23" w:name="__Fieldmark__149_2156521051"/>
-      <w:bookmarkStart w:id="24" w:name="__Fieldmark__92_3917674463"/>
-      <w:bookmarkStart w:id="25" w:name="__Fieldmark__1898_3021028877"/>
-      <w:bookmarkEnd w:id="21"/>
-      <w:bookmarkEnd w:id="22"/>
-      <w:bookmarkEnd w:id="23"/>
-      <w:bookmarkEnd w:id="24"/>
-      <w:bookmarkEnd w:id="25"/>
-      <w:r>
-        <w:rPr>
-          <w:rFonts w:ascii="Times New Roman" w:eastAsia="SimSun" w:hAnsi="Times New Roman" w:cs="Times"/>
-          <w:noProof/>
-        </w:rPr>
-        <w:t>(Maurer 2007)</w:t>
-      </w:r>
-      <w:r>
-        <w:rPr>
-          <w:rFonts w:ascii="Times New Roman" w:eastAsia="SimSun" w:hAnsi="Times New Roman" w:cs="Times"/>
-        </w:rPr>
-        <w:fldChar w:fldCharType="end"/>
-      </w:r>
-      <w:bookmarkEnd w:id="20"/>
-      <w:r>
-        <w:rPr>
-          <w:rFonts w:ascii="Times New Roman" w:eastAsia="SimSun" w:hAnsi="Times New Roman" w:cs="Times"/>
-        </w:rPr>
-        <w:t xml:space="preserve">, where ideas and solutions are crowdsourced from the community </w:t>
-      </w:r>
-      <w:r>
-        <w:fldChar w:fldCharType="begin" w:fldLock="1"/>
-      </w:r>
-      <w:r>
-        <w:rPr>
-          <w:rFonts w:ascii="Times New Roman" w:eastAsia="SimSun" w:hAnsi="Times New Roman" w:cs="Times"/>
-        </w:rPr>
-        <w:instrText>ADDIN CSL_CITATION {"citationItems":[{"id":"ITEM-1","itemData":{"author":[{"dropping-particle":"","family":"Balasegaram","given":"Manica","non-dropping-particle":"","parse-names":false,"suffix":""},{"dropping-particle":"","family":"Kolb","given":"Peter","non-dropping-particle":"","parse-names":false,"suffix":""},{"dropping-particle":"","family":"Mckew","given":"John","non-dropping-particle":"","parse-names":false,"suffix":""},{"dropping-particle":"","family":"Menon","given":"Jaykumar","non-dropping-particle":"","parse-names":false,"suffix":""},{"dropping-particle":"","family":"Olliaro","given":"Piero","non-dropping-particle":"","parse-names":false,"suffix":""},{"dropping-particle":"","family":"Sablinski","given":"Tomasz","non-dropping-particle":"","parse-names":false,"suffix":""},{"dropping-particle":"","family":"Thomas","given":"Zakir","non-dropping-particle":"","parse-names":false,"suffix":""},{"dropping-particle":"","family":"Todd","given":"Matthew H","non-dropping-particle":"","parse-names":false,"suffix":""}],"container-title":"PLoS Medicine","id":"ITEM-1","issue":"4","issued":{"date-parts":[["2017"]]},"title":"An open source pharma roadmap","type":"article-journal","volume":"14"},"uris":["http://www.mendeley.com/documents/?uuid=733ddd8a-4d3f-498d-8145-186580833520"]}],"mendeley":{"formattedCitation":"(Balasegaram et al. 2017)","plainTextFormattedCitation":"(Balasegaram et al. 2017)","previouslyFormattedCitation":"(Balasegaram et al., 2017)"},"properties":{"noteIndex":0},"schema":"https://github.com/citation-style-language/schema/raw/master/csl-citation.json"}</w:instrText>
-      </w:r>
-      <w:r>
-        <w:rPr>
-          <w:rFonts w:ascii="Times New Roman" w:eastAsia="SimSun" w:hAnsi="Times New Roman" w:cs="Times"/>
-        </w:rPr>
-        <w:fldChar w:fldCharType="separate"/>
-      </w:r>
-      <w:bookmarkStart w:id="26" w:name="__Fieldmark__320037_2156521051"/>
-      <w:bookmarkStart w:id="27" w:name="__Fieldmark__312721_2156521051"/>
-      <w:bookmarkStart w:id="28" w:name="__Fieldmark__36881_2156521051"/>
-      <w:bookmarkStart w:id="29" w:name="__Fieldmark__163_2156521051"/>
-      <w:bookmarkStart w:id="30" w:name="__Fieldmark__102_3917674463"/>
-      <w:bookmarkStart w:id="31" w:name="__Fieldmark__1909_3021028877"/>
-      <w:bookmarkStart w:id="32" w:name="__Fieldmark__47433_32122047421"/>
-      <w:bookmarkEnd w:id="27"/>
-      <w:bookmarkEnd w:id="28"/>
-      <w:bookmarkEnd w:id="29"/>
-      <w:bookmarkEnd w:id="30"/>
-      <w:bookmarkEnd w:id="31"/>
-      <w:bookmarkEnd w:id="32"/>
-      <w:r>
-        <w:rPr>
-          <w:rFonts w:ascii="Times New Roman" w:eastAsia="SimSun" w:hAnsi="Times New Roman" w:cs="Times"/>
-          <w:noProof/>
-        </w:rPr>
-        <w:t>(Balasegaram et al. 2017)</w:t>
-      </w:r>
-      <w:r>
-        <w:rPr>
-          <w:rFonts w:ascii="Times New Roman" w:eastAsia="SimSun" w:hAnsi="Times New Roman" w:cs="Times"/>
-        </w:rPr>
-        <w:fldChar w:fldCharType="end"/>
-      </w:r>
-      <w:bookmarkEnd w:id="26"/>
-      <w:r>
-        <w:rPr>
-          <w:rFonts w:ascii="Times New Roman" w:eastAsia="SimSun" w:hAnsi="Times New Roman" w:cs="Times"/>
-        </w:rPr>
-        <w:t xml:space="preserve">. While these observations from non-IS industries is discouraging, it </w:t>
-      </w:r>
-      <w:proofErr w:type="gramStart"/>
-      <w:r>
-        <w:rPr>
-          <w:rFonts w:ascii="Times New Roman" w:eastAsia="SimSun" w:hAnsi="Times New Roman" w:cs="Times"/>
-        </w:rPr>
-        <w:t>actually says</w:t>
-      </w:r>
-      <w:proofErr w:type="gramEnd"/>
-      <w:r>
-        <w:rPr>
-          <w:rFonts w:ascii="Times New Roman" w:eastAsia="SimSun" w:hAnsi="Times New Roman" w:cs="Times"/>
-        </w:rPr>
-        <w:t xml:space="preserve"> very little about whether the open source approach is possible across them (Maurer 200</w:t>
-      </w:r>
-      <w:bookmarkStart w:id="33" w:name="__UnoMark__310395_2156521051"/>
-      <w:bookmarkStart w:id="34" w:name="__UnoMark__310394_2156521051"/>
-      <w:bookmarkStart w:id="35" w:name="__UnoMark__310368_2156521051"/>
-      <w:bookmarkStart w:id="36" w:name="__UnoMark__310262_2156521051"/>
-      <w:bookmarkStart w:id="37" w:name="__UnoMark__310261_2156521051"/>
-      <w:bookmarkStart w:id="38" w:name="__UnoMark__310199_2156521051"/>
-      <w:bookmarkStart w:id="39" w:name="__UnoMark__310132_2156521051"/>
-      <w:bookmarkStart w:id="40" w:name="__UnoMark__310131_2156521051"/>
-      <w:bookmarkStart w:id="41" w:name="__UnoMark__310083_2156521051"/>
-      <w:bookmarkStart w:id="42" w:name="__UnoMark__310005_2156521051"/>
-      <w:bookmarkStart w:id="43" w:name="__UnoMark__310004_2156521051"/>
-      <w:bookmarkStart w:id="44" w:name="__UnoMark__309955_2156521051"/>
-      <w:bookmarkStart w:id="45" w:name="__UnoMark__309881_2156521051"/>
-      <w:bookmarkStart w:id="46" w:name="__UnoMark__309880_2156521051"/>
-      <w:bookmarkStart w:id="47" w:name="__UnoMark__309820_2156521051"/>
-      <w:bookmarkStart w:id="48" w:name="__UnoMark__309760_2156521051"/>
-      <w:bookmarkStart w:id="49" w:name="__UnoMark__309759_2156521051"/>
-      <w:bookmarkEnd w:id="33"/>
-      <w:bookmarkEnd w:id="34"/>
-      <w:bookmarkEnd w:id="35"/>
-      <w:bookmarkEnd w:id="36"/>
-      <w:bookmarkEnd w:id="37"/>
-      <w:bookmarkEnd w:id="38"/>
-      <w:bookmarkEnd w:id="39"/>
-      <w:bookmarkEnd w:id="40"/>
-      <w:bookmarkEnd w:id="41"/>
-      <w:bookmarkEnd w:id="42"/>
-      <w:bookmarkEnd w:id="43"/>
-      <w:bookmarkEnd w:id="44"/>
-      <w:bookmarkEnd w:id="45"/>
-      <w:bookmarkEnd w:id="46"/>
-      <w:bookmarkEnd w:id="47"/>
-      <w:bookmarkEnd w:id="48"/>
-      <w:bookmarkEnd w:id="49"/>
-      <w:r>
-        <w:rPr>
-          <w:rFonts w:ascii="Times New Roman" w:eastAsia="SimSun" w:hAnsi="Times New Roman" w:cs="Times"/>
-        </w:rPr>
-        <w:t xml:space="preserve">7). Perhaps, the lessons distilled from established research in IS can help non-IS organizations, in a small way, realize a kind of open source transformation that overwhelmed the IS industry in the early 2000’s (Lerner &amp; </w:t>
-      </w:r>
-      <w:proofErr w:type="spellStart"/>
-      <w:r>
-        <w:rPr>
-          <w:rFonts w:ascii="Times New Roman" w:eastAsia="SimSun" w:hAnsi="Times New Roman" w:cs="Times"/>
-        </w:rPr>
-        <w:t>Tirole</w:t>
-      </w:r>
-      <w:proofErr w:type="spellEnd"/>
-      <w:r>
-        <w:rPr>
-          <w:rFonts w:ascii="Times New Roman" w:eastAsia="SimSun" w:hAnsi="Times New Roman" w:cs="Times"/>
-        </w:rPr>
-        <w:t xml:space="preserve"> 2003; </w:t>
-      </w:r>
-      <w:proofErr w:type="spellStart"/>
-      <w:r>
-        <w:rPr>
-          <w:rFonts w:ascii="Times New Roman" w:eastAsia="SimSun" w:hAnsi="Times New Roman" w:cs="Times"/>
-        </w:rPr>
-        <w:t>Wagstrom</w:t>
-      </w:r>
-      <w:proofErr w:type="spellEnd"/>
-      <w:r>
-        <w:rPr>
-          <w:rFonts w:ascii="Times New Roman" w:eastAsia="SimSun" w:hAnsi="Times New Roman" w:cs="Times"/>
-        </w:rPr>
-        <w:t xml:space="preserve"> 200</w:t>
-      </w:r>
-      <w:bookmarkStart w:id="50" w:name="__UnoMark__310397_2156521051"/>
-      <w:bookmarkStart w:id="51" w:name="__UnoMark__310396_2156521051"/>
-      <w:bookmarkStart w:id="52" w:name="__UnoMark__310331_2156521051"/>
-      <w:bookmarkStart w:id="53" w:name="__UnoMark__310264_2156521051"/>
-      <w:bookmarkStart w:id="54" w:name="__UnoMark__310263_2156521051"/>
-      <w:bookmarkStart w:id="55" w:name="__UnoMark__310204_2156521051"/>
-      <w:bookmarkStart w:id="56" w:name="__UnoMark__310134_2156521051"/>
-      <w:bookmarkStart w:id="57" w:name="__UnoMark__310133_2156521051"/>
-      <w:bookmarkStart w:id="58" w:name="__UnoMark__310085_2156521051"/>
-      <w:bookmarkStart w:id="59" w:name="__UnoMark__310007_2156521051"/>
-      <w:bookmarkStart w:id="60" w:name="__UnoMark__310006_2156521051"/>
-      <w:bookmarkStart w:id="61" w:name="__UnoMark__309956_2156521051"/>
-      <w:bookmarkStart w:id="62" w:name="__UnoMark__309883_2156521051"/>
-      <w:bookmarkStart w:id="63" w:name="__UnoMark__309882_2156521051"/>
-      <w:bookmarkStart w:id="64" w:name="__UnoMark__309832_2156521051"/>
-      <w:bookmarkStart w:id="65" w:name="__UnoMark__309762_2156521051"/>
-      <w:bookmarkStart w:id="66" w:name="__UnoMark__309761_2156521051"/>
-      <w:bookmarkStart w:id="67" w:name="__Fieldmark__205_2156521051"/>
-      <w:bookmarkEnd w:id="50"/>
-      <w:bookmarkEnd w:id="51"/>
-      <w:bookmarkEnd w:id="52"/>
-      <w:bookmarkEnd w:id="53"/>
-      <w:bookmarkEnd w:id="54"/>
-      <w:bookmarkEnd w:id="55"/>
-      <w:bookmarkEnd w:id="56"/>
-      <w:bookmarkEnd w:id="57"/>
-      <w:bookmarkEnd w:id="58"/>
-      <w:bookmarkEnd w:id="59"/>
-      <w:bookmarkEnd w:id="60"/>
-      <w:bookmarkEnd w:id="61"/>
-      <w:bookmarkEnd w:id="62"/>
-      <w:bookmarkEnd w:id="63"/>
-      <w:bookmarkEnd w:id="64"/>
-      <w:bookmarkEnd w:id="65"/>
-      <w:bookmarkEnd w:id="66"/>
-      <w:bookmarkEnd w:id="67"/>
-      <w:r>
-        <w:rPr>
-          <w:rFonts w:ascii="Times New Roman" w:eastAsia="SimSun" w:hAnsi="Times New Roman" w:cs="Times"/>
-        </w:rPr>
-        <w:t xml:space="preserve">9). This leads us to the central question that this dissertation tries to answer – </w:t>
+        <w:t xml:space="preserve">This leads us to the central question that this dissertation tries to answer – </w:t>
       </w:r>
       <w:r>
         <w:rPr>
@@ -1571,79 +2208,49 @@
           <w:rFonts w:ascii="Cambria" w:hAnsi="Cambria"/>
         </w:rPr>
       </w:pPr>
+      <w:r>
+        <w:rPr>
+          <w:rFonts w:ascii="Cambria" w:hAnsi="Cambria"/>
+        </w:rPr>
+        <w:t xml:space="preserve">OPEN SOURCE Since the </w:t>
+      </w:r>
     </w:p>
     <w:p>
       <w:pPr>
         <w:spacing w:line="480" w:lineRule="auto"/>
-      </w:pPr>
-      <w:r>
-        <w:t xml:space="preserve">In the current digitally enabled collaborative environment, free (libre) and open source software (FLOSS) projects have become ubiquitous. </w:t>
-      </w:r>
-      <w:r>
-        <w:rPr>
-          <w:rFonts w:ascii="Cambria" w:hAnsi="Cambria"/>
-        </w:rPr>
-        <w:t xml:space="preserve">Founded </w:t>
-      </w:r>
-      <w:r>
-        <w:rPr>
-          <w:rFonts w:ascii="Cambria" w:hAnsi="Cambria"/>
-        </w:rPr>
-        <w:t xml:space="preserve">on the </w:t>
-      </w:r>
-      <w:r>
-        <w:rPr>
-          <w:rFonts w:ascii="Cambria" w:hAnsi="Cambria"/>
-        </w:rPr>
-        <w:t>principles</w:t>
-      </w:r>
-      <w:r>
-        <w:rPr>
-          <w:rFonts w:ascii="Cambria" w:hAnsi="Cambria"/>
-        </w:rPr>
-        <w:t xml:space="preserve"> of openness and co-operation, </w:t>
-      </w:r>
-      <w:r>
-        <w:rPr>
-          <w:rFonts w:ascii="Cambria" w:hAnsi="Cambria"/>
-        </w:rPr>
-        <w:t xml:space="preserve">FLOSS </w:t>
-      </w:r>
-      <w:r>
-        <w:rPr>
-          <w:rFonts w:ascii="Cambria" w:hAnsi="Cambria"/>
-        </w:rPr>
-        <w:t xml:space="preserve">has come to </w:t>
-      </w:r>
-      <w:r>
-        <w:rPr>
-          <w:rFonts w:ascii="Cambria" w:hAnsi="Cambria"/>
-        </w:rPr>
-        <w:t xml:space="preserve">refer to software </w:t>
-      </w:r>
-      <w:r>
-        <w:rPr>
-          <w:rFonts w:ascii="Cambria" w:hAnsi="Cambria"/>
-        </w:rPr>
-        <w:t>in which the source code is available to the general public for use</w:t>
-      </w:r>
-      <w:r>
-        <w:rPr>
-          <w:rFonts w:ascii="Cambria" w:hAnsi="Cambria"/>
-        </w:rPr>
-        <w:t xml:space="preserve"> and</w:t>
-      </w:r>
-      <w:r>
-        <w:rPr>
-          <w:rFonts w:ascii="Cambria" w:hAnsi="Cambria"/>
-        </w:rPr>
-        <w:t xml:space="preserve"> modification from its original design</w:t>
-      </w:r>
-      <w:r>
-        <w:rPr>
-          <w:rFonts w:ascii="Cambria" w:hAnsi="Cambria"/>
-        </w:rPr>
-        <w:t xml:space="preserve">. </w:t>
+        <w:rPr>
+          <w:rFonts w:ascii="Cambria" w:hAnsi="Cambria"/>
+        </w:rPr>
+      </w:pPr>
+      <w:r>
+        <w:rPr>
+          <w:rFonts w:ascii="Cambria" w:hAnsi="Cambria"/>
+        </w:rPr>
+        <w:t>This dissertation comprising three essays explores the value creation mechanisms associated with the work</w:t>
+      </w:r>
+      <w:r>
+        <w:rPr>
+          <w:rFonts w:ascii="Cambria" w:hAnsi="Cambria"/>
+        </w:rPr>
+        <w:t xml:space="preserve"> structures</w:t>
+      </w:r>
+      <w:r>
+        <w:rPr>
+          <w:rFonts w:ascii="Cambria" w:hAnsi="Cambria"/>
+        </w:rPr>
+        <w:t>, team composition</w:t>
+      </w:r>
+      <w:r>
+        <w:rPr>
+          <w:rFonts w:ascii="Cambria" w:hAnsi="Cambria"/>
+        </w:rPr>
+        <w:t xml:space="preserve">, and community </w:t>
+      </w:r>
+      <w:r>
+        <w:rPr>
+          <w:rFonts w:ascii="Cambria" w:hAnsi="Cambria"/>
+        </w:rPr>
+        <w:t>ideologies</w:t>
       </w:r>
       <w:r>
         <w:rPr>
@@ -1655,1215 +2262,383 @@
         <w:rPr>
           <w:rFonts w:ascii="Cambria" w:hAnsi="Cambria"/>
         </w:rPr>
-        <w:t xml:space="preserve">Since </w:t>
-      </w:r>
-      <w:r>
-        <w:rPr>
-          <w:rFonts w:ascii="Cambria" w:hAnsi="Cambria"/>
-        </w:rPr>
-        <w:t xml:space="preserve">the </w:t>
-      </w:r>
-      <w:r>
-        <w:rPr>
-          <w:rFonts w:ascii="Cambria" w:hAnsi="Cambria"/>
-        </w:rPr>
-        <w:t>1980s,</w:t>
-      </w:r>
-      <w:r>
-        <w:rPr>
-          <w:rFonts w:ascii="Cambria" w:hAnsi="Cambria"/>
-        </w:rPr>
-        <w:t xml:space="preserve"> </w:t>
-      </w:r>
-      <w:r>
-        <w:rPr>
-          <w:rFonts w:ascii="Cambria" w:hAnsi="Cambria"/>
-        </w:rPr>
-        <w:t xml:space="preserve">which </w:t>
-      </w:r>
-      <w:r>
-        <w:rPr>
-          <w:rFonts w:ascii="Cambria" w:hAnsi="Cambria"/>
-        </w:rPr>
-        <w:t xml:space="preserve">saw the </w:t>
-      </w:r>
-      <w:r>
-        <w:rPr>
-          <w:rFonts w:ascii="Cambria" w:hAnsi="Cambria"/>
-        </w:rPr>
-        <w:t>formaliz</w:t>
-      </w:r>
-      <w:r>
-        <w:rPr>
-          <w:rFonts w:ascii="Cambria" w:hAnsi="Cambria"/>
-        </w:rPr>
-        <w:t>ation of</w:t>
-      </w:r>
-      <w:r>
-        <w:rPr>
-          <w:rFonts w:ascii="Cambria" w:hAnsi="Cambria"/>
-        </w:rPr>
-        <w:t xml:space="preserve"> the concept of FLOSS</w:t>
-      </w:r>
-      <w:r>
-        <w:rPr>
-          <w:rFonts w:ascii="Cambria" w:hAnsi="Cambria"/>
-        </w:rPr>
-        <w:t xml:space="preserve"> through the creation of licenses and institutions that protected its </w:t>
-      </w:r>
-      <w:r>
-        <w:rPr>
-          <w:rFonts w:ascii="Cambria" w:hAnsi="Cambria"/>
-        </w:rPr>
-        <w:t>principles</w:t>
-      </w:r>
-      <w:r>
-        <w:rPr>
-          <w:rFonts w:ascii="Cambria" w:hAnsi="Cambria"/>
-        </w:rPr>
-        <w:t xml:space="preserve">, </w:t>
-      </w:r>
-      <w:r>
-        <w:rPr>
-          <w:rFonts w:ascii="Cambria" w:hAnsi="Cambria"/>
-        </w:rPr>
-        <w:t xml:space="preserve">open source has </w:t>
-      </w:r>
-      <w:r>
-        <w:rPr>
-          <w:rFonts w:ascii="Cambria" w:hAnsi="Cambria"/>
-        </w:rPr>
-        <w:t>been</w:t>
-      </w:r>
-      <w:r>
-        <w:rPr>
-          <w:rFonts w:ascii="Cambria" w:hAnsi="Cambria"/>
-        </w:rPr>
-        <w:t xml:space="preserve"> transform</w:t>
-      </w:r>
-      <w:r>
-        <w:rPr>
-          <w:rFonts w:ascii="Cambria" w:hAnsi="Cambria"/>
-        </w:rPr>
-        <w:t>ing</w:t>
-      </w:r>
-      <w:r>
-        <w:rPr>
-          <w:rFonts w:ascii="Cambria" w:hAnsi="Cambria"/>
-        </w:rPr>
-        <w:t xml:space="preserve"> the </w:t>
-      </w:r>
-      <w:r>
-        <w:rPr>
-          <w:rFonts w:ascii="Cambria" w:hAnsi="Cambria"/>
-        </w:rPr>
-        <w:t>information technology (</w:t>
-      </w:r>
-      <w:r>
-        <w:rPr>
-          <w:rFonts w:ascii="Cambria" w:hAnsi="Cambria"/>
-        </w:rPr>
-        <w:t>IT</w:t>
-      </w:r>
-      <w:r>
-        <w:rPr>
-          <w:rFonts w:ascii="Cambria" w:hAnsi="Cambria"/>
-        </w:rPr>
-        <w:t>)</w:t>
-      </w:r>
-      <w:r>
-        <w:rPr>
-          <w:rFonts w:ascii="Cambria" w:hAnsi="Cambria"/>
-        </w:rPr>
-        <w:t xml:space="preserve"> organizational</w:t>
-      </w:r>
-      <w:r>
-        <w:rPr>
-          <w:rFonts w:ascii="Cambria" w:hAnsi="Cambria"/>
-        </w:rPr>
-        <w:t xml:space="preserve"> </w:t>
-      </w:r>
-      <w:r>
-        <w:rPr>
-          <w:rFonts w:ascii="Cambria" w:hAnsi="Cambria"/>
-        </w:rPr>
-        <w:t>landscape.</w:t>
-      </w:r>
-      <w:r>
-        <w:rPr>
-          <w:rFonts w:ascii="Cambria" w:hAnsi="Cambria"/>
-        </w:rPr>
-        <w:t xml:space="preserve"> </w:t>
-      </w:r>
-      <w:r>
-        <w:rPr>
-          <w:rFonts w:ascii="Cambria" w:hAnsi="Cambria"/>
-        </w:rPr>
-        <w:t>The</w:t>
-      </w:r>
-      <w:r>
-        <w:rPr>
-          <w:rFonts w:ascii="Cambria" w:hAnsi="Cambria"/>
-        </w:rPr>
-        <w:t xml:space="preserve"> decade that followed</w:t>
-      </w:r>
-      <w:r>
-        <w:rPr>
-          <w:rFonts w:ascii="Cambria" w:hAnsi="Cambria"/>
-        </w:rPr>
-        <w:t xml:space="preserve"> its formalization</w:t>
-      </w:r>
-      <w:r>
-        <w:rPr>
-          <w:rFonts w:ascii="Cambria" w:hAnsi="Cambria"/>
-        </w:rPr>
-        <w:t>, saw the first release of Linux, Apache</w:t>
-      </w:r>
-      <w:r>
-        <w:rPr>
-          <w:rFonts w:ascii="Cambria" w:hAnsi="Cambria"/>
-        </w:rPr>
-        <w:t xml:space="preserve"> webserver</w:t>
-      </w:r>
-      <w:r>
-        <w:rPr>
-          <w:rFonts w:ascii="Cambria" w:hAnsi="Cambria"/>
-        </w:rPr>
-        <w:t>, and Python</w:t>
-      </w:r>
-      <w:r>
-        <w:rPr>
-          <w:rFonts w:ascii="Cambria" w:hAnsi="Cambria"/>
-        </w:rPr>
-        <w:t xml:space="preserve">; </w:t>
-      </w:r>
-      <w:r>
-        <w:rPr>
-          <w:rFonts w:ascii="Cambria" w:hAnsi="Cambria"/>
-        </w:rPr>
-        <w:t>projects</w:t>
-      </w:r>
-      <w:r>
-        <w:rPr>
-          <w:rFonts w:ascii="Cambria" w:hAnsi="Cambria"/>
-        </w:rPr>
-        <w:t xml:space="preserve"> </w:t>
-      </w:r>
-      <w:r>
-        <w:rPr>
-          <w:rFonts w:ascii="Cambria" w:hAnsi="Cambria"/>
-        </w:rPr>
-        <w:t>which would go on to become the poster chil</w:t>
-      </w:r>
-      <w:r>
-        <w:rPr>
-          <w:rFonts w:ascii="Cambria" w:hAnsi="Cambria"/>
-        </w:rPr>
-        <w:t>dren</w:t>
-      </w:r>
-      <w:r>
-        <w:rPr>
-          <w:rFonts w:ascii="Cambria" w:hAnsi="Cambria"/>
-        </w:rPr>
-        <w:t xml:space="preserve"> for </w:t>
-      </w:r>
-      <w:r>
-        <w:rPr>
-          <w:rFonts w:ascii="Cambria" w:hAnsi="Cambria"/>
-        </w:rPr>
-        <w:t xml:space="preserve">the </w:t>
-      </w:r>
-      <w:r>
-        <w:rPr>
-          <w:rFonts w:ascii="Cambria" w:hAnsi="Cambria"/>
-        </w:rPr>
-        <w:t xml:space="preserve">FLOSS movement. </w:t>
-      </w:r>
-      <w:r>
-        <w:rPr>
-          <w:rFonts w:ascii="Cambria" w:hAnsi="Cambria"/>
-        </w:rPr>
-        <w:t xml:space="preserve">In </w:t>
-      </w:r>
-      <w:r>
-        <w:rPr>
-          <w:rFonts w:ascii="Cambria" w:hAnsi="Cambria"/>
-        </w:rPr>
-        <w:t xml:space="preserve">the </w:t>
-      </w:r>
-      <w:r>
-        <w:rPr>
-          <w:rFonts w:ascii="Cambria" w:hAnsi="Cambria"/>
-        </w:rPr>
-        <w:t xml:space="preserve">2000s, </w:t>
-      </w:r>
-      <w:r>
-        <w:rPr>
-          <w:rFonts w:ascii="Cambria" w:hAnsi="Cambria"/>
-        </w:rPr>
-        <w:t xml:space="preserve">motivated by the success of FLOSS projects, IT organizations started </w:t>
-      </w:r>
-      <w:r>
-        <w:rPr>
-          <w:rFonts w:ascii="Cambria" w:hAnsi="Cambria"/>
-        </w:rPr>
-        <w:t>cautiously embracing the phenomenon</w:t>
-      </w:r>
-      <w:r>
-        <w:rPr>
-          <w:rFonts w:ascii="Cambria" w:hAnsi="Cambria"/>
-        </w:rPr>
-        <w:t xml:space="preserve">. In 2001, </w:t>
-      </w:r>
-      <w:r>
-        <w:t xml:space="preserve">IBM </w:t>
-      </w:r>
-      <w:r>
-        <w:t>opened</w:t>
-      </w:r>
-      <w:r>
-        <w:t xml:space="preserve"> the source code of several of its software tools (estimated at $40 million) to the public domain</w:t>
-      </w:r>
-      <w:r>
-        <w:t xml:space="preserve">, creating the </w:t>
-      </w:r>
-      <w:r>
-        <w:t>Eclipse open source project</w:t>
-      </w:r>
-      <w:r>
-        <w:t xml:space="preserve"> </w:t>
-      </w:r>
-      <w:r>
-        <w:rPr>
-          <w:rStyle w:val="FootnoteReference"/>
-        </w:rPr>
-        <w:footnoteReference w:id="3"/>
-      </w:r>
-      <w:r>
-        <w:t xml:space="preserve">.  </w:t>
-      </w:r>
-      <w:r>
-        <w:t>The current decade</w:t>
-      </w:r>
-      <w:r>
-        <w:t>, the 2010s,</w:t>
-      </w:r>
-      <w:r>
-        <w:t xml:space="preserve"> has seen the phenomenon </w:t>
-      </w:r>
-      <w:r>
-        <w:t>sustain its</w:t>
-      </w:r>
-      <w:r>
-        <w:t xml:space="preserve"> exponential growth</w:t>
-      </w:r>
-      <w:r>
-        <w:t xml:space="preserve"> -</w:t>
-      </w:r>
-      <w:r>
-        <w:t xml:space="preserve"> both in terms </w:t>
-      </w:r>
-      <w:r>
-        <w:t>of contributors</w:t>
-      </w:r>
-      <w:r>
-        <w:t xml:space="preserve"> coming together on collaborative development platforms like Git</w:t>
-      </w:r>
-      <w:r>
-        <w:t>H</w:t>
-      </w:r>
-      <w:r>
-        <w:t>ub</w:t>
-      </w:r>
-      <w:r>
-        <w:t>,</w:t>
-      </w:r>
-      <w:r>
-        <w:t xml:space="preserve"> as well as in terms of organizations supporting and </w:t>
-      </w:r>
-      <w:r>
-        <w:t xml:space="preserve">taking </w:t>
-      </w:r>
-      <w:r>
-        <w:t>own</w:t>
-      </w:r>
-      <w:r>
-        <w:t>ership of</w:t>
-      </w:r>
-      <w:r>
-        <w:t xml:space="preserve"> FLOSS projects</w:t>
-      </w:r>
-      <w:r>
-        <w:t>.</w:t>
-      </w:r>
-      <w:r>
-        <w:t xml:space="preserve"> </w:t>
-      </w:r>
-      <w:r>
-        <w:t xml:space="preserve">The </w:t>
-      </w:r>
-      <w:r>
-        <w:lastRenderedPageBreak/>
-        <w:t>importan</w:t>
-      </w:r>
-      <w:r>
-        <w:t xml:space="preserve">ce of </w:t>
-      </w:r>
-      <w:r>
-        <w:t xml:space="preserve">the </w:t>
-      </w:r>
-      <w:r>
-        <w:t>FLOSS</w:t>
-      </w:r>
-      <w:r>
-        <w:t xml:space="preserve"> model of development</w:t>
-      </w:r>
-      <w:r>
-        <w:t xml:space="preserve"> for </w:t>
-      </w:r>
-      <w:r>
-        <w:t xml:space="preserve">the future of </w:t>
-      </w:r>
-      <w:r>
-        <w:t xml:space="preserve">IT </w:t>
-      </w:r>
-      <w:r>
-        <w:t>organizations</w:t>
-      </w:r>
-      <w:r>
-        <w:t xml:space="preserve"> was made evident in June 2018, when Microsoft </w:t>
-      </w:r>
-      <w:r>
-        <w:t>announced that it was</w:t>
-      </w:r>
-      <w:r>
-        <w:t xml:space="preserve"> purchas</w:t>
-      </w:r>
-      <w:r>
-        <w:t xml:space="preserve">ing </w:t>
-      </w:r>
-      <w:r>
-        <w:t>Git</w:t>
-      </w:r>
-      <w:r>
-        <w:t>H</w:t>
-      </w:r>
-      <w:r>
-        <w:t xml:space="preserve">ub for an estimated </w:t>
-      </w:r>
-      <w:r>
-        <w:t>$7.5 billion</w:t>
-      </w:r>
-      <w:r>
-        <w:rPr>
-          <w:rStyle w:val="FootnoteReference"/>
-        </w:rPr>
-        <w:footnoteReference w:id="4"/>
-      </w:r>
-      <w:r>
-        <w:t>.</w:t>
-      </w:r>
-      <w:r>
-        <w:t xml:space="preserve"> </w:t>
+        <w:t>of free (libre) and open source software (FLOSS) projects. The first essay, examines how the unique nature of FLOSS work which is dominated by the sequential layering of individual tasks, referred to as superposition, act</w:t>
+      </w:r>
+      <w:r>
+        <w:rPr>
+          <w:rFonts w:ascii="Cambria" w:hAnsi="Cambria"/>
+        </w:rPr>
+        <w:t>s</w:t>
+      </w:r>
+      <w:r>
+        <w:rPr>
+          <w:rFonts w:ascii="Cambria" w:hAnsi="Cambria"/>
+        </w:rPr>
+        <w:t xml:space="preserve"> as </w:t>
+      </w:r>
+      <w:r>
+        <w:rPr>
+          <w:rFonts w:ascii="Cambria" w:hAnsi="Cambria"/>
+        </w:rPr>
+        <w:t xml:space="preserve">an </w:t>
+      </w:r>
+      <w:r>
+        <w:rPr>
+          <w:rFonts w:ascii="Cambria" w:hAnsi="Cambria"/>
+        </w:rPr>
+        <w:t xml:space="preserve">antecedent to the project’s success. Building on the theory of collaboration through open superposition, the </w:t>
+      </w:r>
+      <w:r>
+        <w:rPr>
+          <w:rFonts w:ascii="Cambria" w:hAnsi="Cambria"/>
+        </w:rPr>
+        <w:t>essay</w:t>
+      </w:r>
+      <w:r>
+        <w:rPr>
+          <w:rFonts w:ascii="Cambria" w:hAnsi="Cambria"/>
+        </w:rPr>
+        <w:t xml:space="preserve"> theorizes the motivational mechanisms that operate within superposed work structures and unearth</w:t>
+      </w:r>
+      <w:r>
+        <w:rPr>
+          <w:rFonts w:ascii="Cambria" w:hAnsi="Cambria"/>
+        </w:rPr>
+        <w:t>s</w:t>
+      </w:r>
+      <w:r>
+        <w:rPr>
+          <w:rFonts w:ascii="Cambria" w:hAnsi="Cambria"/>
+        </w:rPr>
+        <w:t xml:space="preserve"> the contextual conditions that may limit the influence of superposition on FLOSS project value. Furthermore, given the increasing usage of FLOSS by organizations, the study investigates the specificities brought to these motivational mechanisms when FLOSS projects are owned by organizations. Using an innovative operationalization of the work structures of FLOSS projects, this essay finds support for a non-linear relationship between the degree of superposition and the success of the project. Further, this relationship i</w:t>
+      </w:r>
+      <w:r>
+        <w:rPr>
+          <w:rFonts w:ascii="Cambria" w:hAnsi="Cambria"/>
+        </w:rPr>
+        <w:t xml:space="preserve">s </w:t>
+      </w:r>
+      <w:r>
+        <w:rPr>
+          <w:rFonts w:ascii="Cambria" w:hAnsi="Cambria"/>
+        </w:rPr>
+        <w:t xml:space="preserve">moderated by the type of ownership of the project. </w:t>
+      </w:r>
+      <w:r>
+        <w:rPr>
+          <w:rFonts w:ascii="Cambria" w:hAnsi="Cambria"/>
+        </w:rPr>
+        <w:t>Overall, the first</w:t>
+      </w:r>
+      <w:r>
+        <w:rPr>
+          <w:rFonts w:ascii="Cambria" w:hAnsi="Cambria"/>
+        </w:rPr>
+        <w:t xml:space="preserve"> essay advances our understanding of work structures, motivation, and organizational participation in FLOSS environments. </w:t>
+      </w:r>
+      <w:r>
+        <w:rPr>
+          <w:rFonts w:ascii="Cambria" w:hAnsi="Cambria"/>
+        </w:rPr>
+        <w:t>I</w:t>
+      </w:r>
+      <w:r>
+        <w:rPr>
+          <w:rFonts w:ascii="Cambria" w:hAnsi="Cambria"/>
+        </w:rPr>
+        <w:t xml:space="preserve">t </w:t>
+      </w:r>
+      <w:r>
+        <w:rPr>
+          <w:rFonts w:ascii="Cambria" w:hAnsi="Cambria"/>
+        </w:rPr>
+        <w:t xml:space="preserve">also </w:t>
+      </w:r>
+      <w:r>
+        <w:rPr>
+          <w:rFonts w:ascii="Cambria" w:hAnsi="Cambria"/>
+        </w:rPr>
+        <w:t>provides FLOSS practitioners with valuable insights for modeling the project’s task work to facilitate their success.</w:t>
       </w:r>
     </w:p>
     <w:p>
       <w:pPr>
         <w:spacing w:line="480" w:lineRule="auto"/>
-      </w:pPr>
-      <w:r>
-        <w:rPr>
-          <w:rFonts w:ascii="Cambria" w:hAnsi="Cambria"/>
-        </w:rPr>
-        <w:t xml:space="preserve">The transformation of FLOSS from being an ideology in the 1980’s to </w:t>
-      </w:r>
-      <w:r>
-        <w:rPr>
-          <w:rFonts w:ascii="Cambria" w:hAnsi="Cambria"/>
-        </w:rPr>
-        <w:t>a phenomenon</w:t>
-      </w:r>
-      <w:r>
-        <w:rPr>
-          <w:rFonts w:ascii="Cambria" w:hAnsi="Cambria"/>
-        </w:rPr>
-        <w:t xml:space="preserve"> that has become central to the strategic decision of IT organizations leads </w:t>
-      </w:r>
-      <w:bookmarkStart w:id="68" w:name="_GoBack"/>
-      <w:r>
-        <w:rPr>
-          <w:rFonts w:ascii="Cambria" w:hAnsi="Cambria"/>
-        </w:rPr>
-        <w:t xml:space="preserve">us </w:t>
-      </w:r>
-      <w:bookmarkEnd w:id="68"/>
-      <w:r>
-        <w:rPr>
-          <w:rFonts w:ascii="Cambria" w:hAnsi="Cambria"/>
-        </w:rPr>
-        <w:t xml:space="preserve">to naturally question - what </w:t>
-      </w:r>
-      <w:r>
-        <w:rPr>
-          <w:rFonts w:ascii="Cambria" w:hAnsi="Cambria"/>
-        </w:rPr>
-        <w:t xml:space="preserve">does it have in store for </w:t>
-      </w:r>
-      <w:r>
-        <w:rPr>
-          <w:rFonts w:ascii="Cambria" w:hAnsi="Cambria"/>
-        </w:rPr>
-        <w:t xml:space="preserve">the future? A clue </w:t>
-      </w:r>
-      <w:r>
-        <w:rPr>
-          <w:rFonts w:ascii="Cambria" w:hAnsi="Cambria"/>
-        </w:rPr>
-        <w:t>for</w:t>
-      </w:r>
-      <w:r>
-        <w:rPr>
-          <w:rFonts w:ascii="Cambria" w:hAnsi="Cambria"/>
-        </w:rPr>
-        <w:t xml:space="preserve"> </w:t>
-      </w:r>
-      <w:r>
-        <w:rPr>
-          <w:rFonts w:ascii="Cambria" w:hAnsi="Cambria"/>
-        </w:rPr>
-        <w:t>answering</w:t>
-      </w:r>
-      <w:r>
-        <w:rPr>
-          <w:rFonts w:ascii="Cambria" w:hAnsi="Cambria"/>
-        </w:rPr>
-        <w:t xml:space="preserve"> this question comes from Microsoft’s GitHub acquisition announcement, where they</w:t>
-      </w:r>
-      <w:r>
-        <w:rPr>
-          <w:rFonts w:ascii="Cambria" w:hAnsi="Cambria"/>
-        </w:rPr>
-        <w:t xml:space="preserve"> [Microsoft]</w:t>
-      </w:r>
-      <w:r>
-        <w:t xml:space="preserve"> state the bright future for FLOSS and collaborative development.  </w:t>
+        <w:rPr>
+          <w:rFonts w:ascii="Cambria" w:hAnsi="Cambria"/>
+        </w:rPr>
+      </w:pPr>
+      <w:r>
+        <w:rPr>
+          <w:rFonts w:ascii="Cambria" w:hAnsi="Cambria"/>
+        </w:rPr>
+        <w:t xml:space="preserve">While the first essay establishes the importance of task-work organization in FLOSS projects, the second essay expands the inquiry into the role of team composition in the project’s success. </w:t>
+      </w:r>
+      <w:r>
+        <w:rPr>
+          <w:rFonts w:ascii="Cambria" w:hAnsi="Cambria"/>
+        </w:rPr>
+        <w:t xml:space="preserve">Building on the theories </w:t>
+      </w:r>
+      <w:r>
+        <w:rPr>
+          <w:rFonts w:ascii="Cambria" w:hAnsi="Cambria"/>
+        </w:rPr>
+        <w:lastRenderedPageBreak/>
+        <w:t xml:space="preserve">of coordination and network governance, this essay studies the influence of source code access </w:t>
+      </w:r>
+      <w:r>
+        <w:rPr>
+          <w:rFonts w:ascii="Cambria" w:hAnsi="Cambria"/>
+        </w:rPr>
+        <w:t xml:space="preserve">restrictions imposed on team members </w:t>
+      </w:r>
+      <w:r>
+        <w:rPr>
+          <w:rFonts w:ascii="Cambria" w:hAnsi="Cambria"/>
+        </w:rPr>
+        <w:t xml:space="preserve">in mitigating coordination challenges. </w:t>
+      </w:r>
+      <w:r>
+        <w:rPr>
+          <w:rFonts w:ascii="Cambria" w:hAnsi="Cambria"/>
+        </w:rPr>
+        <w:t>T</w:t>
+      </w:r>
+      <w:r>
+        <w:rPr>
+          <w:rFonts w:ascii="Cambria" w:hAnsi="Cambria"/>
+        </w:rPr>
+        <w:t>h</w:t>
+      </w:r>
+      <w:r>
+        <w:rPr>
+          <w:rFonts w:ascii="Cambria" w:hAnsi="Cambria"/>
+        </w:rPr>
+        <w:t>e</w:t>
+      </w:r>
+      <w:r>
+        <w:rPr>
+          <w:rFonts w:ascii="Cambria" w:hAnsi="Cambria"/>
+        </w:rPr>
+        <w:t xml:space="preserve"> study also investigates the changes brought to the coordination mechanisms when open source projects are owned by organizations. Using a Cox proportional hazard model, th</w:t>
+      </w:r>
+      <w:r>
+        <w:rPr>
+          <w:rFonts w:ascii="Cambria" w:hAnsi="Cambria"/>
+        </w:rPr>
+        <w:t>e</w:t>
+      </w:r>
+      <w:r>
+        <w:rPr>
+          <w:rFonts w:ascii="Cambria" w:hAnsi="Cambria"/>
+        </w:rPr>
+        <w:t xml:space="preserve"> study demonstrates that the relationship between the proportion of contributors who are given write access to the source code</w:t>
+      </w:r>
+      <w:r>
+        <w:rPr>
+          <w:rFonts w:ascii="Cambria" w:hAnsi="Cambria"/>
+        </w:rPr>
+        <w:t xml:space="preserve"> in the team</w:t>
+      </w:r>
+      <w:r>
+        <w:rPr>
+          <w:rFonts w:ascii="Cambria" w:hAnsi="Cambria"/>
+        </w:rPr>
+        <w:t xml:space="preserve"> and the survival of the project, is moderated by the nature of project ownership. Interestingly, the observed moderation is a crossover interaction effect that changes from negative for </w:t>
+      </w:r>
+      <w:r>
+        <w:rPr>
+          <w:rFonts w:ascii="Cambria" w:hAnsi="Cambria"/>
+        </w:rPr>
+        <w:t>individual</w:t>
+      </w:r>
+      <w:r>
+        <w:rPr>
+          <w:rFonts w:ascii="Cambria" w:hAnsi="Cambria"/>
+        </w:rPr>
+        <w:t xml:space="preserve"> owned projects to positive for organization owned projects. </w:t>
+      </w:r>
+      <w:r>
+        <w:rPr>
+          <w:rFonts w:ascii="Cambria" w:hAnsi="Cambria"/>
+        </w:rPr>
+        <w:t xml:space="preserve">Overall, the second essay </w:t>
+      </w:r>
+      <w:r>
+        <w:rPr>
+          <w:rFonts w:ascii="Cambria" w:hAnsi="Cambria"/>
+        </w:rPr>
+        <w:t>advances our understanding about contributor roles, access restrictions, and organizational participation in open source environments. The findings provide open source researchers and practitioners with fresh insights for better understanding and modeling project teams to facilitate their success.</w:t>
       </w:r>
     </w:p>
     <w:p>
       <w:pPr>
-        <w:spacing w:line="276" w:lineRule="auto"/>
-        <w:ind w:left="993" w:right="1134"/>
-        <w:rPr>
-          <w:rFonts w:ascii="Cambria" w:hAnsi="Cambria"/>
-        </w:rPr>
-      </w:pPr>
-      <w:r>
-        <w:rPr>
-          <w:rFonts w:ascii="Cambria" w:hAnsi="Cambria"/>
-        </w:rPr>
-        <w:t>“</w:t>
-      </w:r>
-      <w:r>
-        <w:rPr>
-          <w:rFonts w:ascii="Cambria" w:hAnsi="Cambria"/>
-        </w:rPr>
-        <w:t>Computing is becoming embedded in the world, with every part of our daily life and work and every aspect of our society and economy being transformed by digital technology. Developers are the builders of this new era, writing the world’s code. And GitHub is their home</w:t>
-      </w:r>
-      <w:r>
-        <w:rPr>
-          <w:rFonts w:ascii="Cambria" w:hAnsi="Cambria"/>
-        </w:rPr>
-        <w:t>…</w:t>
+        <w:spacing w:line="480" w:lineRule="auto"/>
+        <w:rPr>
+          <w:rFonts w:ascii="Cambria" w:hAnsi="Cambria"/>
+        </w:rPr>
+      </w:pPr>
+      <w:r>
+        <w:rPr>
+          <w:rFonts w:ascii="Cambria" w:hAnsi="Cambria"/>
+        </w:rPr>
+        <w:t>The third essay pursues an overarching view of the FLOSS community by examining</w:t>
+      </w:r>
+      <w:r>
+        <w:rPr>
+          <w:rFonts w:ascii="Cambria" w:hAnsi="Cambria"/>
+        </w:rPr>
+        <w:t xml:space="preserve"> </w:t>
+      </w:r>
+      <w:r>
+        <w:rPr>
+          <w:rFonts w:ascii="Cambria" w:hAnsi="Cambria"/>
+        </w:rPr>
+        <w:t>the</w:t>
+      </w:r>
+      <w:r>
+        <w:rPr>
+          <w:rFonts w:ascii="Cambria" w:hAnsi="Cambria"/>
+        </w:rPr>
+        <w:t xml:space="preserve"> ideological </w:t>
+      </w:r>
+      <w:r>
+        <w:rPr>
+          <w:rFonts w:ascii="Cambria" w:hAnsi="Cambria"/>
+        </w:rPr>
+        <w:t>underpinnings of the FLOSS community and studies its influence on project success</w:t>
+      </w:r>
+      <w:r>
+        <w:rPr>
+          <w:rFonts w:ascii="Cambria" w:hAnsi="Cambria"/>
+        </w:rPr>
+        <w:t>. Th</w:t>
+      </w:r>
+      <w:r>
+        <w:rPr>
+          <w:rFonts w:ascii="Cambria" w:hAnsi="Cambria"/>
+        </w:rPr>
+        <w:t>e</w:t>
+      </w:r>
+      <w:r>
+        <w:rPr>
+          <w:rFonts w:ascii="Cambria" w:hAnsi="Cambria"/>
+        </w:rPr>
+        <w:t xml:space="preserve"> essay scrutinizes two ideological shifts seen in the FLOSS community that have altered the beliefs of ‘openness’ and ‘prevention of commercial appropriation’, on which the open source phenomenon was founded. First, the emergence of ‘permissive FLOSS licenses’ that allow commercial appropriation of the collaboratively developed code, and second, ‘organizational ownership’ of FLOSS projects. </w:t>
+      </w:r>
+      <w:r>
+        <w:rPr>
+          <w:rFonts w:ascii="Cambria" w:hAnsi="Cambria"/>
+        </w:rPr>
+        <w:t>Rooted in</w:t>
+      </w:r>
+      <w:r>
+        <w:rPr>
+          <w:rFonts w:ascii="Cambria" w:hAnsi="Cambria"/>
+        </w:rPr>
+        <w:t xml:space="preserve"> self-determination theory, this essay theorizes the mechanisms </w:t>
+      </w:r>
+      <w:r>
+        <w:rPr>
+          <w:rFonts w:ascii="Cambria" w:hAnsi="Cambria"/>
+        </w:rPr>
+        <w:t>through</w:t>
+      </w:r>
+      <w:r>
+        <w:rPr>
+          <w:rFonts w:ascii="Cambria" w:hAnsi="Cambria"/>
+        </w:rPr>
+        <w:t xml:space="preserve"> which ideological changes influence the </w:t>
+      </w:r>
+      <w:r>
+        <w:rPr>
+          <w:rFonts w:ascii="Cambria" w:hAnsi="Cambria"/>
+        </w:rPr>
+        <w:t>pathways</w:t>
+      </w:r>
+      <w:r>
+        <w:rPr>
+          <w:rFonts w:ascii="Cambria" w:hAnsi="Cambria"/>
+        </w:rPr>
+        <w:t xml:space="preserve"> through which work structures in FLOSS projects are related to their success. Using an instrument variable approach, </w:t>
+      </w:r>
+      <w:r>
+        <w:rPr>
+          <w:rFonts w:ascii="Cambria" w:hAnsi="Cambria"/>
+        </w:rPr>
+        <w:t xml:space="preserve">this essay finds </w:t>
+      </w:r>
+      <w:r>
+        <w:rPr>
+          <w:rFonts w:ascii="Cambria" w:hAnsi="Cambria"/>
+        </w:rPr>
+        <w:t xml:space="preserve">that the ideological shift pertaining to license type has a significant influence on </w:t>
+      </w:r>
+      <w:r>
+        <w:rPr>
+          <w:rFonts w:ascii="Cambria" w:hAnsi="Cambria"/>
+        </w:rPr>
+        <w:t xml:space="preserve">the </w:t>
+      </w:r>
+      <w:r>
+        <w:rPr>
+          <w:rFonts w:ascii="Cambria" w:hAnsi="Cambria"/>
+        </w:rPr>
+        <w:t xml:space="preserve">relationship between the </w:t>
+      </w:r>
+      <w:r>
+        <w:rPr>
+          <w:rFonts w:ascii="Cambria" w:hAnsi="Cambria"/>
+        </w:rPr>
+        <w:t xml:space="preserve">work structures </w:t>
+      </w:r>
+      <w:r>
+        <w:rPr>
+          <w:rFonts w:ascii="Cambria" w:hAnsi="Cambria"/>
+        </w:rPr>
+        <w:t xml:space="preserve">and project success for both </w:t>
+      </w:r>
+      <w:r>
+        <w:rPr>
+          <w:rFonts w:ascii="Cambria" w:hAnsi="Cambria"/>
+        </w:rPr>
+        <w:t>individual</w:t>
+      </w:r>
+      <w:r>
+        <w:rPr>
+          <w:rFonts w:ascii="Cambria" w:hAnsi="Cambria"/>
+        </w:rPr>
+        <w:t xml:space="preserve"> and organization owned projects. </w:t>
+      </w:r>
+      <w:r>
+        <w:rPr>
+          <w:rFonts w:ascii="Cambria" w:hAnsi="Cambria"/>
+        </w:rPr>
+        <w:t xml:space="preserve">Overall, the third </w:t>
+      </w:r>
+      <w:r>
+        <w:rPr>
+          <w:rFonts w:ascii="Cambria" w:hAnsi="Cambria"/>
+        </w:rPr>
+        <w:t xml:space="preserve">essay advances our understanding of the important role that ideologies play in shaping the relationship between work structures and success of the FLOSS projects. </w:t>
       </w:r>
     </w:p>
     <w:p>
       <w:pPr>
-        <w:spacing w:line="276" w:lineRule="auto"/>
-        <w:ind w:left="993" w:right="1134"/>
-        <w:rPr>
-          <w:rFonts w:ascii="Cambria" w:hAnsi="Cambria"/>
-        </w:rPr>
-      </w:pPr>
-      <w:r>
-        <w:rPr>
-          <w:rFonts w:ascii="Cambria" w:hAnsi="Cambria"/>
-        </w:rPr>
-        <w:t xml:space="preserve">… </w:t>
-      </w:r>
-      <w:r>
-        <w:rPr>
-          <w:rFonts w:ascii="Cambria" w:hAnsi="Cambria"/>
-        </w:rPr>
-        <w:t>In short, developers will be at the center of solving the world’s most pressing challenges. However, the real power comes when every developer can create together, collaborate, share code and build on each other’s work.</w:t>
-      </w:r>
-      <w:r>
-        <w:rPr>
-          <w:rFonts w:ascii="Cambria" w:hAnsi="Cambria"/>
-        </w:rPr>
-        <w:t>”</w:t>
-      </w:r>
-      <w:r>
-        <w:rPr>
-          <w:rFonts w:ascii="Cambria" w:hAnsi="Cambria"/>
-        </w:rPr>
-        <w:fldChar w:fldCharType="begin" w:fldLock="1"/>
-      </w:r>
-      <w:r>
-        <w:rPr>
-          <w:rFonts w:ascii="Cambria" w:hAnsi="Cambria"/>
-        </w:rPr>
-        <w:instrText>ADDIN CSL_CITATION {"citationItems":[{"id":"ITEM-1","itemData":{"URL":"https://news.microsoft.com/2018/06/04/microsoft-to-acquire-github-for-7-5-billion/","accessed":{"date-parts":[["2018","8","1"]]},"author":[{"dropping-particle":"","family":"Microsoft News Center","given":"","non-dropping-particle":"","parse-names":false,"suffix":""}],"id":"ITEM-1","issued":{"date-parts":[["2018"]]},"title":"Microsoft to acquire GitHub for $7.5 billion","type":"webpage"},"uris":["http://www.mendeley.com/documents/?uuid=81ab7b89-dc4d-4645-9580-a782cda899e4"]}],"mendeley":{"formattedCitation":"(Microsoft News Center 2018)","plainTextFormattedCitation":"(Microsoft News Center 2018)"},"properties":{"noteIndex":0},"schema":"https://github.com/citation-style-language/schema/raw/master/csl-citation.json"}</w:instrText>
-      </w:r>
-      <w:r>
-        <w:rPr>
-          <w:rFonts w:ascii="Cambria" w:hAnsi="Cambria"/>
-        </w:rPr>
-        <w:fldChar w:fldCharType="separate"/>
-      </w:r>
-      <w:r>
-        <w:rPr>
-          <w:rFonts w:ascii="Cambria" w:hAnsi="Cambria"/>
-          <w:noProof/>
-        </w:rPr>
-        <w:t>(Microsoft News Center 2018)</w:t>
-      </w:r>
-      <w:r>
-        <w:rPr>
-          <w:rFonts w:ascii="Cambria" w:hAnsi="Cambria"/>
-        </w:rPr>
-        <w:fldChar w:fldCharType="end"/>
-      </w:r>
+        <w:spacing w:line="480" w:lineRule="auto"/>
+      </w:pPr>
     </w:p>
     <w:p>
       <w:pPr>
         <w:spacing w:line="480" w:lineRule="auto"/>
-        <w:rPr>
-          <w:rFonts w:ascii="Cambria" w:hAnsi="Cambria"/>
-        </w:rPr>
-      </w:pPr>
-      <w:r>
-        <w:rPr>
-          <w:rFonts w:ascii="Cambria" w:hAnsi="Cambria"/>
-        </w:rPr>
-        <w:t xml:space="preserve">Digital transformations (e.g. 3D printing, </w:t>
-      </w:r>
-      <w:r>
-        <w:rPr>
-          <w:rFonts w:ascii="Cambria" w:hAnsi="Cambria"/>
-        </w:rPr>
-        <w:t xml:space="preserve">blockchain, </w:t>
-      </w:r>
-      <w:r>
-        <w:rPr>
-          <w:rFonts w:ascii="Cambria" w:hAnsi="Cambria"/>
-        </w:rPr>
-        <w:t>digitally enabled development platforms</w:t>
-      </w:r>
-      <w:r>
-        <w:rPr>
-          <w:rFonts w:ascii="Cambria" w:hAnsi="Cambria"/>
-        </w:rPr>
-        <w:t xml:space="preserve"> etc.</w:t>
-      </w:r>
-      <w:r>
-        <w:rPr>
-          <w:rFonts w:ascii="Cambria" w:hAnsi="Cambria"/>
-        </w:rPr>
-        <w:t>) across industries have led them</w:t>
-      </w:r>
-      <w:r>
-        <w:rPr>
-          <w:rFonts w:ascii="Cambria" w:hAnsi="Cambria"/>
-        </w:rPr>
-        <w:t xml:space="preserve"> to</w:t>
-      </w:r>
-      <w:r>
-        <w:rPr>
-          <w:rFonts w:ascii="Cambria" w:hAnsi="Cambria"/>
-        </w:rPr>
-        <w:t xml:space="preserve"> becom</w:t>
-      </w:r>
-      <w:r>
-        <w:rPr>
-          <w:rFonts w:ascii="Cambria" w:hAnsi="Cambria"/>
-        </w:rPr>
-        <w:t>e</w:t>
-      </w:r>
-      <w:r>
-        <w:rPr>
-          <w:rFonts w:ascii="Cambria" w:hAnsi="Cambria"/>
-        </w:rPr>
-        <w:t xml:space="preserve"> increasingly information oriented</w:t>
-      </w:r>
-      <w:r>
-        <w:rPr>
-          <w:rFonts w:ascii="Cambria" w:hAnsi="Cambria"/>
-        </w:rPr>
-        <w:t>, creating new</w:t>
-      </w:r>
-      <w:r>
-        <w:rPr>
-          <w:rFonts w:ascii="Cambria" w:hAnsi="Cambria"/>
-        </w:rPr>
-        <w:t xml:space="preserve"> opportunities to adopt practices that have been successful in the </w:t>
-      </w:r>
-      <w:r>
-        <w:rPr>
-          <w:rFonts w:ascii="Cambria" w:hAnsi="Cambria"/>
-        </w:rPr>
-        <w:t>IT</w:t>
-      </w:r>
-      <w:r>
-        <w:rPr>
-          <w:rFonts w:ascii="Cambria" w:hAnsi="Cambria"/>
-        </w:rPr>
-        <w:t xml:space="preserve"> </w:t>
-      </w:r>
-      <w:r>
-        <w:rPr>
-          <w:rFonts w:ascii="Cambria" w:hAnsi="Cambria"/>
-        </w:rPr>
-        <w:t>industry</w:t>
-      </w:r>
-      <w:r>
-        <w:rPr>
-          <w:rFonts w:ascii="Cambria" w:hAnsi="Cambria"/>
-        </w:rPr>
-        <w:t>.</w:t>
-      </w:r>
-      <w:r>
-        <w:rPr>
-          <w:rFonts w:ascii="Cambria" w:hAnsi="Cambria"/>
-        </w:rPr>
-        <w:t xml:space="preserve"> It is in this</w:t>
-      </w:r>
-    </w:p>
-    <w:p>
-      <w:pPr>
-        <w:spacing w:line="480" w:lineRule="auto"/>
-        <w:rPr>
-          <w:rFonts w:ascii="Cambria" w:hAnsi="Cambria"/>
-        </w:rPr>
-      </w:pPr>
-    </w:p>
-    <w:p>
-      <w:pPr>
-        <w:spacing w:line="480" w:lineRule="auto"/>
-        <w:rPr>
-          <w:rFonts w:ascii="Cambria" w:hAnsi="Cambria"/>
-        </w:rPr>
-      </w:pPr>
-    </w:p>
-    <w:p>
-      <w:pPr>
-        <w:spacing w:line="480" w:lineRule="auto"/>
-        <w:rPr>
-          <w:rFonts w:ascii="Cambria" w:hAnsi="Cambria"/>
-        </w:rPr>
-      </w:pPr>
-      <w:r>
-        <w:rPr>
-          <w:rFonts w:ascii="Cambria" w:hAnsi="Cambria"/>
-        </w:rPr>
-        <w:t xml:space="preserve">For example, with life sciences increasingly becoming an information orientated science, it has been suggested that what worked for open source software development might be an answer to the </w:t>
-      </w:r>
-      <w:r>
-        <w:rPr>
-          <w:rFonts w:ascii="Cambria" w:hAnsi="Cambria"/>
-        </w:rPr>
-        <w:t>spiraling</w:t>
-      </w:r>
-      <w:r>
-        <w:rPr>
-          <w:rFonts w:ascii="Cambria" w:hAnsi="Cambria"/>
-        </w:rPr>
-        <w:t xml:space="preserve"> cost of drug R&amp;D. Although some initiatives (e.g. </w:t>
-      </w:r>
-      <w:proofErr w:type="gramStart"/>
-      <w:r>
-        <w:rPr>
-          <w:rFonts w:ascii="Cambria" w:hAnsi="Cambria"/>
-        </w:rPr>
-        <w:t>MMV ,</w:t>
-      </w:r>
-      <w:proofErr w:type="gramEnd"/>
-      <w:r>
-        <w:rPr>
-          <w:rFonts w:ascii="Cambria" w:hAnsi="Cambria"/>
-        </w:rPr>
-        <w:t xml:space="preserve"> </w:t>
-      </w:r>
-      <w:proofErr w:type="spellStart"/>
-      <w:r>
-        <w:rPr>
-          <w:rFonts w:ascii="Cambria" w:hAnsi="Cambria"/>
-        </w:rPr>
-        <w:t>DNDi</w:t>
-      </w:r>
-      <w:proofErr w:type="spellEnd"/>
-      <w:r>
-        <w:rPr>
-          <w:rFonts w:ascii="Cambria" w:hAnsi="Cambria"/>
-        </w:rPr>
-        <w:t xml:space="preserve"> , CAMBIA ) have looked towards adopting an open source approach for drug discovery, they have been successful at adopting it only in the early phases, where ideas and solutions are crowdsourced from the community. The fact that </w:t>
-      </w:r>
-      <w:r>
-        <w:rPr>
-          <w:rFonts w:ascii="Cambria" w:hAnsi="Cambria"/>
-        </w:rPr>
-        <w:t xml:space="preserve">many IT and </w:t>
-      </w:r>
-      <w:r>
-        <w:rPr>
-          <w:rFonts w:ascii="Cambria" w:hAnsi="Cambria"/>
-        </w:rPr>
-        <w:t xml:space="preserve">non-IT organizations are yet to experience the success of the FLOSS approach to development calls for a deeper theoretical enquiry into the value creation mechanisms associated with the FLOSS artifact such as its work, governance structures, and </w:t>
-      </w:r>
-      <w:r>
-        <w:rPr>
-          <w:rFonts w:ascii="Cambria" w:hAnsi="Cambria"/>
-        </w:rPr>
-        <w:t>communities.</w:t>
-      </w:r>
-    </w:p>
-    <w:p>
-      <w:pPr>
-        <w:spacing w:line="480" w:lineRule="auto"/>
-        <w:rPr>
-          <w:rFonts w:ascii="Cambria" w:hAnsi="Cambria"/>
-        </w:rPr>
-      </w:pPr>
-      <w:r>
-        <w:rPr>
-          <w:rFonts w:ascii="Cambria" w:hAnsi="Cambria"/>
+        <w:jc w:val="center"/>
+      </w:pPr>
+      <w:r>
+        <w:rPr>
+          <w:noProof/>
         </w:rPr>
         <w:lastRenderedPageBreak/>
-        <w:t xml:space="preserve">OPEN SOURCE Since the </w:t>
-      </w:r>
-    </w:p>
-    <w:p>
-      <w:pPr>
-        <w:spacing w:line="480" w:lineRule="auto"/>
-        <w:rPr>
-          <w:rFonts w:ascii="Cambria" w:hAnsi="Cambria"/>
-        </w:rPr>
-      </w:pPr>
-      <w:r>
-        <w:rPr>
-          <w:rFonts w:ascii="Cambria" w:hAnsi="Cambria"/>
-        </w:rPr>
-        <w:t>This dissertation comprising three essays explores the value creation mechanisms associated with the work</w:t>
-      </w:r>
-      <w:r>
-        <w:rPr>
-          <w:rFonts w:ascii="Cambria" w:hAnsi="Cambria"/>
-        </w:rPr>
-        <w:t xml:space="preserve"> structures</w:t>
-      </w:r>
-      <w:r>
-        <w:rPr>
-          <w:rFonts w:ascii="Cambria" w:hAnsi="Cambria"/>
-        </w:rPr>
-        <w:t>, team composition</w:t>
-      </w:r>
-      <w:r>
-        <w:rPr>
-          <w:rFonts w:ascii="Cambria" w:hAnsi="Cambria"/>
-        </w:rPr>
-        <w:t xml:space="preserve">, and community </w:t>
-      </w:r>
-      <w:r>
-        <w:rPr>
-          <w:rFonts w:ascii="Cambria" w:hAnsi="Cambria"/>
-        </w:rPr>
-        <w:t>ideologies</w:t>
-      </w:r>
-      <w:r>
-        <w:rPr>
-          <w:rFonts w:ascii="Cambria" w:hAnsi="Cambria"/>
-        </w:rPr>
-        <w:t xml:space="preserve"> </w:t>
-      </w:r>
-      <w:r>
-        <w:rPr>
-          <w:rFonts w:ascii="Cambria" w:hAnsi="Cambria"/>
-        </w:rPr>
-        <w:t>of free (libre) and open source software (FLOSS) projects. The first essay, examines how the unique nature of FLOSS work which is dominated by the sequential layering of individual tasks, referred to as superposition, act</w:t>
-      </w:r>
-      <w:r>
-        <w:rPr>
-          <w:rFonts w:ascii="Cambria" w:hAnsi="Cambria"/>
-        </w:rPr>
-        <w:t>s</w:t>
-      </w:r>
-      <w:r>
-        <w:rPr>
-          <w:rFonts w:ascii="Cambria" w:hAnsi="Cambria"/>
-        </w:rPr>
-        <w:t xml:space="preserve"> as </w:t>
-      </w:r>
-      <w:r>
-        <w:rPr>
-          <w:rFonts w:ascii="Cambria" w:hAnsi="Cambria"/>
-        </w:rPr>
-        <w:t xml:space="preserve">an </w:t>
-      </w:r>
-      <w:r>
-        <w:rPr>
-          <w:rFonts w:ascii="Cambria" w:hAnsi="Cambria"/>
-        </w:rPr>
-        <w:t xml:space="preserve">antecedent to the project’s success. Building on the theory of collaboration through open superposition, the </w:t>
-      </w:r>
-      <w:r>
-        <w:rPr>
-          <w:rFonts w:ascii="Cambria" w:hAnsi="Cambria"/>
-        </w:rPr>
-        <w:t>essay</w:t>
-      </w:r>
-      <w:r>
-        <w:rPr>
-          <w:rFonts w:ascii="Cambria" w:hAnsi="Cambria"/>
-        </w:rPr>
-        <w:t xml:space="preserve"> theorizes the motivational mechanisms that operate within superposed work structures and unearth</w:t>
-      </w:r>
-      <w:r>
-        <w:rPr>
-          <w:rFonts w:ascii="Cambria" w:hAnsi="Cambria"/>
-        </w:rPr>
-        <w:t>s</w:t>
-      </w:r>
-      <w:r>
-        <w:rPr>
-          <w:rFonts w:ascii="Cambria" w:hAnsi="Cambria"/>
-        </w:rPr>
-        <w:t xml:space="preserve"> the contextual conditions that may limit the influence of superposition on FLOSS project value. Furthermore, given the increasing usage of FLOSS by organizations, the study investigates the specificities brought to these motivational mechanisms when FLOSS projects are owned by organizations. Using an innovative operationalization of the work structures of FLOSS projects, this essay finds support for a non-linear relationship between the degree of superposition and the success of the project. Further, this relationship i</w:t>
-      </w:r>
-      <w:r>
-        <w:rPr>
-          <w:rFonts w:ascii="Cambria" w:hAnsi="Cambria"/>
-        </w:rPr>
-        <w:t xml:space="preserve">s </w:t>
-      </w:r>
-      <w:r>
-        <w:rPr>
-          <w:rFonts w:ascii="Cambria" w:hAnsi="Cambria"/>
-        </w:rPr>
-        <w:t xml:space="preserve">moderated by the type of ownership of the project. </w:t>
-      </w:r>
-      <w:r>
-        <w:rPr>
-          <w:rFonts w:ascii="Cambria" w:hAnsi="Cambria"/>
-        </w:rPr>
-        <w:t>Overall, the first</w:t>
-      </w:r>
-      <w:r>
-        <w:rPr>
-          <w:rFonts w:ascii="Cambria" w:hAnsi="Cambria"/>
-        </w:rPr>
-        <w:t xml:space="preserve"> essay advances our understanding of work structures, motivation, and organizational participation in FLOSS environments. </w:t>
-      </w:r>
-      <w:r>
-        <w:rPr>
-          <w:rFonts w:ascii="Cambria" w:hAnsi="Cambria"/>
-        </w:rPr>
-        <w:t>I</w:t>
-      </w:r>
-      <w:r>
-        <w:rPr>
-          <w:rFonts w:ascii="Cambria" w:hAnsi="Cambria"/>
-        </w:rPr>
-        <w:t xml:space="preserve">t </w:t>
-      </w:r>
-      <w:r>
-        <w:rPr>
-          <w:rFonts w:ascii="Cambria" w:hAnsi="Cambria"/>
-        </w:rPr>
-        <w:t xml:space="preserve">also </w:t>
-      </w:r>
-      <w:r>
-        <w:rPr>
-          <w:rFonts w:ascii="Cambria" w:hAnsi="Cambria"/>
-        </w:rPr>
-        <w:t>provides FLOSS practitioners with valuable insights for modeling the project’s task work to facilitate their success.</w:t>
-      </w:r>
-    </w:p>
-    <w:p>
-      <w:pPr>
-        <w:spacing w:line="480" w:lineRule="auto"/>
-        <w:rPr>
-          <w:rFonts w:ascii="Cambria" w:hAnsi="Cambria"/>
-        </w:rPr>
-      </w:pPr>
-      <w:r>
-        <w:rPr>
-          <w:rFonts w:ascii="Cambria" w:hAnsi="Cambria"/>
-        </w:rPr>
-        <w:t xml:space="preserve">While the first essay establishes the importance of task-work organization in FLOSS projects, the second essay expands the inquiry into the role of team composition in the project’s success. </w:t>
-      </w:r>
-      <w:r>
-        <w:rPr>
-          <w:rFonts w:ascii="Cambria" w:hAnsi="Cambria"/>
-        </w:rPr>
-        <w:t xml:space="preserve">Building on the theories of coordination and network governance, this essay studies the influence of source code access </w:t>
-      </w:r>
-      <w:r>
-        <w:rPr>
-          <w:rFonts w:ascii="Cambria" w:hAnsi="Cambria"/>
-        </w:rPr>
-        <w:t xml:space="preserve">restrictions imposed on team members </w:t>
-      </w:r>
-      <w:r>
-        <w:rPr>
-          <w:rFonts w:ascii="Cambria" w:hAnsi="Cambria"/>
-        </w:rPr>
-        <w:t xml:space="preserve">in mitigating coordination challenges. </w:t>
-      </w:r>
-      <w:r>
-        <w:rPr>
-          <w:rFonts w:ascii="Cambria" w:hAnsi="Cambria"/>
-        </w:rPr>
-        <w:t>T</w:t>
-      </w:r>
-      <w:r>
-        <w:rPr>
-          <w:rFonts w:ascii="Cambria" w:hAnsi="Cambria"/>
-        </w:rPr>
-        <w:t>h</w:t>
-      </w:r>
-      <w:r>
-        <w:rPr>
-          <w:rFonts w:ascii="Cambria" w:hAnsi="Cambria"/>
-        </w:rPr>
-        <w:t>e</w:t>
-      </w:r>
-      <w:r>
-        <w:rPr>
-          <w:rFonts w:ascii="Cambria" w:hAnsi="Cambria"/>
-        </w:rPr>
-        <w:t xml:space="preserve"> study also investigates the changes brought to the coordination mechanisms when open source projects are owned by organizations. Using a Cox proportional hazard model, th</w:t>
-      </w:r>
-      <w:r>
-        <w:rPr>
-          <w:rFonts w:ascii="Cambria" w:hAnsi="Cambria"/>
-        </w:rPr>
-        <w:t>e</w:t>
-      </w:r>
-      <w:r>
-        <w:rPr>
-          <w:rFonts w:ascii="Cambria" w:hAnsi="Cambria"/>
-        </w:rPr>
-        <w:t xml:space="preserve"> study demonstrates that the relationship between the proportion of contributors who are given write access to the source code</w:t>
-      </w:r>
-      <w:r>
-        <w:rPr>
-          <w:rFonts w:ascii="Cambria" w:hAnsi="Cambria"/>
-        </w:rPr>
-        <w:t xml:space="preserve"> in the team</w:t>
-      </w:r>
-      <w:r>
-        <w:rPr>
-          <w:rFonts w:ascii="Cambria" w:hAnsi="Cambria"/>
-        </w:rPr>
-        <w:t xml:space="preserve"> and the survival of the project, is moderated by the nature of project ownership. Interestingly, the observed moderation is a crossover interaction effect that changes from negative for </w:t>
-      </w:r>
-      <w:r>
-        <w:rPr>
-          <w:rFonts w:ascii="Cambria" w:hAnsi="Cambria"/>
-        </w:rPr>
-        <w:t>individual</w:t>
-      </w:r>
-      <w:r>
-        <w:rPr>
-          <w:rFonts w:ascii="Cambria" w:hAnsi="Cambria"/>
-        </w:rPr>
-        <w:t xml:space="preserve"> owned projects to positive for organization owned projects. </w:t>
-      </w:r>
-      <w:r>
-        <w:rPr>
-          <w:rFonts w:ascii="Cambria" w:hAnsi="Cambria"/>
-        </w:rPr>
-        <w:t xml:space="preserve">Overall, the second essay </w:t>
-      </w:r>
-      <w:r>
-        <w:rPr>
-          <w:rFonts w:ascii="Cambria" w:hAnsi="Cambria"/>
-        </w:rPr>
-        <w:t xml:space="preserve">advances our understanding about contributor roles, access restrictions, and organizational participation in open source environments. The findings provide open </w:t>
-      </w:r>
-      <w:r>
-        <w:rPr>
-          <w:rFonts w:ascii="Cambria" w:hAnsi="Cambria"/>
-        </w:rPr>
-        <w:lastRenderedPageBreak/>
-        <w:t>source researchers and practitioners with fresh insights for better understanding and modeling project teams to facilitate their success.</w:t>
-      </w:r>
-    </w:p>
-    <w:p>
-      <w:pPr>
-        <w:spacing w:line="480" w:lineRule="auto"/>
-        <w:rPr>
-          <w:rFonts w:ascii="Cambria" w:hAnsi="Cambria"/>
-        </w:rPr>
-      </w:pPr>
-      <w:r>
-        <w:rPr>
-          <w:rFonts w:ascii="Cambria" w:hAnsi="Cambria"/>
-        </w:rPr>
-        <w:t>The third essay pursues an overarching view of the FLOSS community by examining</w:t>
-      </w:r>
-      <w:r>
-        <w:rPr>
-          <w:rFonts w:ascii="Cambria" w:hAnsi="Cambria"/>
-        </w:rPr>
-        <w:t xml:space="preserve"> </w:t>
-      </w:r>
-      <w:r>
-        <w:rPr>
-          <w:rFonts w:ascii="Cambria" w:hAnsi="Cambria"/>
-        </w:rPr>
-        <w:t>the</w:t>
-      </w:r>
-      <w:r>
-        <w:rPr>
-          <w:rFonts w:ascii="Cambria" w:hAnsi="Cambria"/>
-        </w:rPr>
-        <w:t xml:space="preserve"> ideological </w:t>
-      </w:r>
-      <w:r>
-        <w:rPr>
-          <w:rFonts w:ascii="Cambria" w:hAnsi="Cambria"/>
-        </w:rPr>
-        <w:t>underpinnings of the FLOSS community and studies its influence on project success</w:t>
-      </w:r>
-      <w:r>
-        <w:rPr>
-          <w:rFonts w:ascii="Cambria" w:hAnsi="Cambria"/>
-        </w:rPr>
-        <w:t>. Th</w:t>
-      </w:r>
-      <w:r>
-        <w:rPr>
-          <w:rFonts w:ascii="Cambria" w:hAnsi="Cambria"/>
-        </w:rPr>
-        <w:t>e</w:t>
-      </w:r>
-      <w:r>
-        <w:rPr>
-          <w:rFonts w:ascii="Cambria" w:hAnsi="Cambria"/>
-        </w:rPr>
-        <w:t xml:space="preserve"> essay scrutinizes two ideological shifts seen in the FLOSS community that have altered the beliefs of ‘openness’ and ‘prevention of commercial appropriation’, on which the open source phenomenon was founded. First, the emergence of ‘permissive FLOSS licenses’ that allow commercial appropriation of the collaboratively developed code, and second, ‘organizational ownership’ of FLOSS projects. </w:t>
-      </w:r>
-      <w:r>
-        <w:rPr>
-          <w:rFonts w:ascii="Cambria" w:hAnsi="Cambria"/>
-        </w:rPr>
-        <w:t>Rooted in</w:t>
-      </w:r>
-      <w:r>
-        <w:rPr>
-          <w:rFonts w:ascii="Cambria" w:hAnsi="Cambria"/>
-        </w:rPr>
-        <w:t xml:space="preserve"> self-determination theory, this essay theorizes the mechanisms </w:t>
-      </w:r>
-      <w:r>
-        <w:rPr>
-          <w:rFonts w:ascii="Cambria" w:hAnsi="Cambria"/>
-        </w:rPr>
-        <w:t>through</w:t>
-      </w:r>
-      <w:r>
-        <w:rPr>
-          <w:rFonts w:ascii="Cambria" w:hAnsi="Cambria"/>
-        </w:rPr>
-        <w:t xml:space="preserve"> which ideological changes influence the </w:t>
-      </w:r>
-      <w:r>
-        <w:rPr>
-          <w:rFonts w:ascii="Cambria" w:hAnsi="Cambria"/>
-        </w:rPr>
-        <w:t>pathways</w:t>
-      </w:r>
-      <w:r>
-        <w:rPr>
-          <w:rFonts w:ascii="Cambria" w:hAnsi="Cambria"/>
-        </w:rPr>
-        <w:t xml:space="preserve"> through which work structures in FLOSS projects are related to their success. Using an instrument variable approach, </w:t>
-      </w:r>
-      <w:r>
-        <w:rPr>
-          <w:rFonts w:ascii="Cambria" w:hAnsi="Cambria"/>
-        </w:rPr>
-        <w:t xml:space="preserve">this essay finds </w:t>
-      </w:r>
-      <w:r>
-        <w:rPr>
-          <w:rFonts w:ascii="Cambria" w:hAnsi="Cambria"/>
-        </w:rPr>
-        <w:t xml:space="preserve">that the ideological shift pertaining to license type has a significant influence on </w:t>
-      </w:r>
-      <w:r>
-        <w:rPr>
-          <w:rFonts w:ascii="Cambria" w:hAnsi="Cambria"/>
-        </w:rPr>
-        <w:t xml:space="preserve">the </w:t>
-      </w:r>
-      <w:r>
-        <w:rPr>
-          <w:rFonts w:ascii="Cambria" w:hAnsi="Cambria"/>
-        </w:rPr>
-        <w:t xml:space="preserve">relationship between the </w:t>
-      </w:r>
-      <w:r>
-        <w:rPr>
-          <w:rFonts w:ascii="Cambria" w:hAnsi="Cambria"/>
-        </w:rPr>
-        <w:t xml:space="preserve">work structures </w:t>
-      </w:r>
-      <w:r>
-        <w:rPr>
-          <w:rFonts w:ascii="Cambria" w:hAnsi="Cambria"/>
-        </w:rPr>
-        <w:t xml:space="preserve">and project success for both </w:t>
-      </w:r>
-      <w:r>
-        <w:rPr>
-          <w:rFonts w:ascii="Cambria" w:hAnsi="Cambria"/>
-        </w:rPr>
-        <w:t>individual</w:t>
-      </w:r>
-      <w:r>
-        <w:rPr>
-          <w:rFonts w:ascii="Cambria" w:hAnsi="Cambria"/>
-        </w:rPr>
-        <w:t xml:space="preserve"> and organization owned projects. </w:t>
-      </w:r>
-      <w:r>
-        <w:rPr>
-          <w:rFonts w:ascii="Cambria" w:hAnsi="Cambria"/>
-        </w:rPr>
-        <w:t xml:space="preserve">Overall, the third </w:t>
-      </w:r>
-      <w:r>
-        <w:rPr>
-          <w:rFonts w:ascii="Cambria" w:hAnsi="Cambria"/>
-        </w:rPr>
-        <w:t xml:space="preserve">essay advances our understanding of the important role that ideologies play in shaping the relationship between work structures and success of the FLOSS projects. </w:t>
-      </w:r>
-    </w:p>
-    <w:p>
-      <w:pPr>
-        <w:spacing w:line="480" w:lineRule="auto"/>
-      </w:pPr>
-    </w:p>
-    <w:p>
-      <w:pPr>
-        <w:spacing w:line="480" w:lineRule="auto"/>
-        <w:jc w:val="center"/>
-      </w:pPr>
-      <w:r>
-        <w:rPr>
-          <w:noProof/>
-        </w:rPr>
         <w:drawing>
           <wp:inline distT="0" distB="0" distL="0" distR="0" wp14:anchorId="3928DBEF" wp14:editId="345D52F8">
             <wp:extent cx="3069368" cy="1573427"/>
@@ -2924,11 +2699,11 @@
       <w:pPr>
         <w:pStyle w:val="Heading2"/>
       </w:pPr>
-      <w:bookmarkStart w:id="69" w:name="_Toc11169295"/>
+      <w:bookmarkStart w:id="4" w:name="_Toc11169295"/>
       <w:r>
         <w:t>Structure of The Dissertation</w:t>
       </w:r>
-      <w:bookmarkEnd w:id="69"/>
+      <w:bookmarkEnd w:id="4"/>
     </w:p>
     <w:p>
       <w:pPr>
@@ -2946,12 +2721,12 @@
       <w:pPr>
         <w:pStyle w:val="Heading2"/>
       </w:pPr>
-      <w:bookmarkStart w:id="70" w:name="_Toc11169296"/>
+      <w:bookmarkStart w:id="5" w:name="_Toc11169296"/>
       <w:r>
         <w:lastRenderedPageBreak/>
         <w:t>Three Essays at a Glance</w:t>
       </w:r>
-      <w:bookmarkEnd w:id="70"/>
+      <w:bookmarkEnd w:id="5"/>
     </w:p>
     <w:p>
       <w:pPr>
@@ -2995,7 +2770,7 @@
           <w:szCs w:val="18"/>
         </w:rPr>
       </w:pPr>
-      <w:bookmarkStart w:id="71" w:name="_Toc11169297"/>
+      <w:bookmarkStart w:id="6" w:name="_Toc11169297"/>
       <w:r>
         <w:rPr>
           <w:i/>
@@ -3005,7 +2780,7 @@
         </w:rPr>
         <w:t>Essay 1: Work Structures of Open Source Projects</w:t>
       </w:r>
-      <w:bookmarkEnd w:id="71"/>
+      <w:bookmarkEnd w:id="6"/>
     </w:p>
     <w:tbl>
       <w:tblPr>
@@ -3493,21 +3268,7 @@
               <w:rPr>
                 <w:rFonts w:ascii="Cambria" w:hAnsi="Cambria"/>
               </w:rPr>
-              <w:t xml:space="preserve">Hypothesis 1. In the context of FLOSS projects, the degree of superposition has a nonlinear relationship with project popularity such that project popularity increases with an increase in the degree of superposition up to a </w:t>
-            </w:r>
-            <w:proofErr w:type="gramStart"/>
-            <w:r>
-              <w:rPr>
-                <w:rFonts w:ascii="Cambria" w:hAnsi="Cambria"/>
-              </w:rPr>
-              <w:t>particular value</w:t>
-            </w:r>
-            <w:proofErr w:type="gramEnd"/>
-            <w:r>
-              <w:rPr>
-                <w:rFonts w:ascii="Cambria" w:hAnsi="Cambria"/>
-              </w:rPr>
-              <w:t xml:space="preserve"> (the turning point). Beyond this optimal degree of superposition, any further increase reduces the popularity of the project.</w:t>
+              <w:t>Hypothesis 1. In the context of FLOSS projects, the degree of superposition has a nonlinear relationship with project popularity such that project popularity increases with an increase in the degree of superposition up to a particular value (the turning point). Beyond this optimal degree of superposition, any further increase reduces the popularity of the project.</w:t>
             </w:r>
           </w:p>
           <w:p>
@@ -3818,21 +3579,7 @@
               <w:rPr>
                 <w:rFonts w:ascii="Cambria" w:hAnsi="Cambria"/>
               </w:rPr>
-              <w:t xml:space="preserve">Empirical analysis of a large sample of FLOSS projects hosted on </w:t>
-            </w:r>
-            <w:proofErr w:type="spellStart"/>
-            <w:r>
-              <w:rPr>
-                <w:rFonts w:ascii="Cambria" w:hAnsi="Cambria"/>
-              </w:rPr>
-              <w:t>Github</w:t>
-            </w:r>
-            <w:proofErr w:type="spellEnd"/>
-            <w:r>
-              <w:rPr>
-                <w:rFonts w:ascii="Cambria" w:hAnsi="Cambria"/>
-              </w:rPr>
-              <w:t xml:space="preserve"> indicates that the emergence of sequentially layered and individual task work, referred to as the superposed organization of work, exhibits an inverted-U shaped relationship with the popularity of a project.</w:t>
+              <w:t>Empirical analysis of a large sample of FLOSS projects hosted on Github indicates that the emergence of sequentially layered and individual task work, referred to as the superposed organization of work, exhibits an inverted-U shaped relationship with the popularity of a project.</w:t>
             </w:r>
           </w:p>
           <w:p>
@@ -4167,7 +3914,7 @@
           <w:szCs w:val="18"/>
         </w:rPr>
       </w:pPr>
-      <w:bookmarkStart w:id="72" w:name="_Toc11169298"/>
+      <w:bookmarkStart w:id="7" w:name="_Toc11169298"/>
       <w:r>
         <w:rPr>
           <w:i/>
@@ -4213,7 +3960,7 @@
         </w:rPr>
         <w:t xml:space="preserve"> of Open Source Projects</w:t>
       </w:r>
-      <w:bookmarkEnd w:id="72"/>
+      <w:bookmarkEnd w:id="7"/>
     </w:p>
     <w:tbl>
       <w:tblPr>
@@ -5154,21 +4901,7 @@
               <w:rPr>
                 <w:rFonts w:ascii="Cambria" w:hAnsi="Cambria"/>
               </w:rPr>
-              <w:t xml:space="preserve">For individual owned projects, as the proportion of core contributors increases from 0 to 1, the hazard rates increases by </w:t>
-            </w:r>
-            <w:proofErr w:type="gramStart"/>
-            <w:r>
-              <w:rPr>
-                <w:rFonts w:ascii="Cambria" w:hAnsi="Cambria"/>
-              </w:rPr>
-              <w:t>0.96 ,</w:t>
-            </w:r>
-            <w:proofErr w:type="gramEnd"/>
-            <w:r>
-              <w:rPr>
-                <w:rFonts w:ascii="Cambria" w:hAnsi="Cambria"/>
-              </w:rPr>
-              <w:t xml:space="preserve"> which translates to a 21% increased chance of survival</w:t>
+              <w:t>For individual owned projects, as the proportion of core contributors increases from 0 to 1, the hazard rates increases by 0.96 , which translates to a 21% increased chance of survival</w:t>
             </w:r>
             <w:r>
               <w:rPr>
@@ -5495,7 +5228,7 @@
           <w:szCs w:val="18"/>
         </w:rPr>
       </w:pPr>
-      <w:bookmarkStart w:id="73" w:name="_Toc11169299"/>
+      <w:bookmarkStart w:id="8" w:name="_Toc11169299"/>
       <w:r>
         <w:rPr>
           <w:i/>
@@ -5550,7 +5283,7 @@
         </w:rPr>
         <w:t>Communities</w:t>
       </w:r>
-      <w:bookmarkEnd w:id="73"/>
+      <w:bookmarkEnd w:id="8"/>
     </w:p>
     <w:tbl>
       <w:tblPr>
@@ -5705,33 +5438,19 @@
               <w:rPr>
                 <w:lang w:val="en-GB"/>
               </w:rPr>
-              <w:t xml:space="preserve"> introduced in essay </w:t>
-            </w:r>
-            <w:proofErr w:type="gramStart"/>
+              <w:t xml:space="preserve"> introduced in essay 1 </w:t>
+            </w:r>
             <w:r>
               <w:rPr>
                 <w:lang w:val="en-GB"/>
               </w:rPr>
-              <w:t xml:space="preserve">1 </w:t>
+              <w:t xml:space="preserve"> </w:t>
             </w:r>
             <w:r>
               <w:rPr>
                 <w:lang w:val="en-GB"/>
               </w:rPr>
-              <w:t xml:space="preserve"> </w:t>
-            </w:r>
-            <w:r>
-              <w:rPr>
-                <w:lang w:val="en-GB"/>
-              </w:rPr>
-              <w:t>of</w:t>
-            </w:r>
-            <w:proofErr w:type="gramEnd"/>
-            <w:r>
-              <w:rPr>
-                <w:lang w:val="en-GB"/>
-              </w:rPr>
-              <w:t xml:space="preserve"> this dissertation</w:t>
+              <w:t>of this dissertation</w:t>
             </w:r>
           </w:p>
           <w:p>
@@ -6346,16 +6065,8 @@
               <w:rPr>
                 <w:rFonts w:ascii="Cambria" w:hAnsi="Cambria"/>
               </w:rPr>
-              <w:t xml:space="preserve">supports the </w:t>
-            </w:r>
-            <w:proofErr w:type="spellStart"/>
-            <w:r>
-              <w:rPr>
-                <w:rFonts w:ascii="Cambria" w:hAnsi="Cambria"/>
-              </w:rPr>
-              <w:t>moderatin</w:t>
-            </w:r>
-            <w:proofErr w:type="spellEnd"/>
+              <w:t>supports the moderatin</w:t>
+            </w:r>
             <w:r>
               <w:rPr>
                 <w:rFonts w:ascii="Cambria" w:hAnsi="Cambria"/>
@@ -6426,31 +6137,31 @@
       <w:pPr>
         <w:pStyle w:val="Heading1"/>
       </w:pPr>
-      <w:bookmarkStart w:id="74" w:name="_Toc11169300"/>
+      <w:bookmarkStart w:id="9" w:name="_Toc11169300"/>
       <w:r>
         <w:t>Essay 1</w:t>
       </w:r>
-      <w:bookmarkEnd w:id="74"/>
+      <w:bookmarkEnd w:id="9"/>
     </w:p>
     <w:p>
       <w:pPr>
         <w:pStyle w:val="Heading1"/>
       </w:pPr>
-      <w:bookmarkStart w:id="75" w:name="_Toc11169301"/>
+      <w:bookmarkStart w:id="10" w:name="_Toc11169301"/>
       <w:r>
         <w:t>Essay 2</w:t>
       </w:r>
-      <w:bookmarkEnd w:id="75"/>
+      <w:bookmarkEnd w:id="10"/>
     </w:p>
     <w:p>
       <w:pPr>
         <w:pStyle w:val="Heading1"/>
       </w:pPr>
-      <w:bookmarkStart w:id="76" w:name="_Toc11169302"/>
+      <w:bookmarkStart w:id="11" w:name="_Toc11169302"/>
       <w:r>
         <w:t>Essay 3</w:t>
       </w:r>
-      <w:bookmarkEnd w:id="76"/>
+      <w:bookmarkEnd w:id="11"/>
     </w:p>
     <w:sectPr>
       <w:pgSz w:w="11906" w:h="16838"/>
@@ -6508,84 +6219,20 @@
     <w:p>
       <w:pPr>
         <w:pStyle w:val="FootnoteText"/>
-      </w:pPr>
-      <w:r>
-        <w:rPr>
-          <w:rStyle w:val="FootnoteCharacters"/>
+        <w:spacing w:line="480" w:lineRule="auto"/>
+      </w:pPr>
+      <w:r>
+        <w:rPr>
+          <w:rStyle w:val="FootnoteReference"/>
         </w:rPr>
         <w:footnoteRef/>
       </w:r>
       <w:r>
-        <w:rPr>
-          <w:rStyle w:val="FootnoteCharacters"/>
-        </w:rPr>
-        <w:tab/>
-      </w:r>
-      <w:r>
-        <w:rPr>
-          <w:rStyle w:val="FootnoteCharacters"/>
-        </w:rPr>
-        <w:tab/>
-      </w:r>
-      <w:r>
-        <w:rPr>
-          <w:rFonts w:ascii="Times New Roman" w:hAnsi="Times New Roman"/>
-        </w:rPr>
-        <w:tab/>
-        <w:t>https://www.mmv.org/</w:t>
+        <w:t xml:space="preserve"> http://www.nytimes.com/2001/11/05/technology/05OPEN.html?pagewanted=all</w:t>
       </w:r>
     </w:p>
   </w:footnote>
   <w:footnote w:id="2">
-    <w:p>
-      <w:pPr>
-        <w:pStyle w:val="FootnoteText"/>
-      </w:pPr>
-      <w:r>
-        <w:rPr>
-          <w:rStyle w:val="FootnoteCharacters"/>
-        </w:rPr>
-        <w:footnoteRef/>
-      </w:r>
-      <w:r>
-        <w:rPr>
-          <w:rStyle w:val="FootnoteCharacters"/>
-        </w:rPr>
-        <w:tab/>
-      </w:r>
-      <w:r>
-        <w:rPr>
-          <w:rStyle w:val="FootnoteCharacters"/>
-        </w:rPr>
-        <w:tab/>
-      </w:r>
-      <w:r>
-        <w:rPr>
-          <w:rFonts w:ascii="Times New Roman" w:hAnsi="Times New Roman"/>
-        </w:rPr>
-        <w:tab/>
-        <w:t>https://www.dndi.org/</w:t>
-      </w:r>
-    </w:p>
-  </w:footnote>
-  <w:footnote w:id="3">
-    <w:p>
-      <w:pPr>
-        <w:pStyle w:val="FootnoteText"/>
-        <w:spacing w:line="480" w:lineRule="auto"/>
-      </w:pPr>
-      <w:r>
-        <w:rPr>
-          <w:rStyle w:val="FootnoteReference"/>
-        </w:rPr>
-        <w:footnoteRef/>
-      </w:r>
-      <w:r>
-        <w:t xml:space="preserve"> http://www.nytimes.com/2001/11/05/technology/05OPEN.html?pagewanted=all</w:t>
-      </w:r>
-    </w:p>
-  </w:footnote>
-  <w:footnote w:id="4">
     <w:p>
       <w:pPr>
         <w:pStyle w:val="FootnoteText"/>
@@ -10442,7 +10089,7 @@
 </file>
 
 <file path=customXml/itemProps1.xml><?xml version="1.0" encoding="utf-8"?>
-<ds:datastoreItem xmlns:ds="http://schemas.openxmlformats.org/officeDocument/2006/customXml" ds:itemID="{4F0BB90B-DF72-47E2-8962-DCA23A981CD8}">
+<ds:datastoreItem xmlns:ds="http://schemas.openxmlformats.org/officeDocument/2006/customXml" ds:itemID="{D0C49EAB-433F-42F6-85CF-D29015940B60}">
   <ds:schemaRefs>
     <ds:schemaRef ds:uri="http://schemas.openxmlformats.org/officeDocument/2006/bibliography"/>
   </ds:schemaRefs>

</xml_diff>

<commit_message>
Additional changes to intro
</commit_message>
<xml_diff>
--- a/Thesis Full V0.1.docx
+++ b/Thesis Full V0.1.docx
@@ -355,6 +355,12 @@
     </w:p>
     <w:sdt>
       <w:sdtPr>
+        <w:rPr>
+          <w:rFonts w:ascii="Georgia" w:eastAsia="Times New Roman" w:hAnsi="Georgia" w:cs="Times New Roman"/>
+          <w:color w:val="00000A"/>
+          <w:sz w:val="20"/>
+          <w:szCs w:val="20"/>
+        </w:rPr>
         <w:id w:val="-276180115"/>
         <w:docPartObj>
           <w:docPartGallery w:val="Table of Contents"/>
@@ -363,13 +369,9 @@
       </w:sdtPr>
       <w:sdtEndPr>
         <w:rPr>
-          <w:rFonts w:ascii="Georgia" w:eastAsia="Times New Roman" w:hAnsi="Georgia" w:cs="Times New Roman"/>
           <w:b/>
           <w:bCs/>
           <w:noProof/>
-          <w:color w:val="00000A"/>
-          <w:sz w:val="20"/>
-          <w:szCs w:val="20"/>
         </w:rPr>
       </w:sdtEndPr>
       <w:sdtContent>
@@ -1203,10 +1205,88 @@
     </w:p>
     <w:p>
       <w:pPr>
+        <w:pStyle w:val="TrackName"/>
+        <w:spacing w:line="480" w:lineRule="auto"/>
+        <w:rPr>
+          <w:rFonts w:ascii="Cambria" w:hAnsi="Cambria"/>
+          <w:sz w:val="28"/>
+          <w:szCs w:val="22"/>
+        </w:rPr>
+      </w:pPr>
+    </w:p>
+    <w:p>
+      <w:pPr>
+        <w:pStyle w:val="TrackName"/>
+        <w:spacing w:line="480" w:lineRule="auto"/>
+        <w:rPr>
+          <w:rFonts w:ascii="Cambria" w:hAnsi="Cambria"/>
+          <w:sz w:val="28"/>
+          <w:szCs w:val="22"/>
+        </w:rPr>
+      </w:pPr>
+    </w:p>
+    <w:p>
+      <w:pPr>
+        <w:pStyle w:val="TrackName"/>
+        <w:spacing w:line="480" w:lineRule="auto"/>
+        <w:rPr>
+          <w:rFonts w:ascii="Cambria" w:hAnsi="Cambria"/>
+          <w:sz w:val="28"/>
+          <w:szCs w:val="22"/>
+        </w:rPr>
+      </w:pPr>
+    </w:p>
+    <w:p>
+      <w:pPr>
+        <w:pStyle w:val="TrackName"/>
+        <w:spacing w:line="480" w:lineRule="auto"/>
+        <w:rPr>
+          <w:rFonts w:ascii="Cambria" w:hAnsi="Cambria"/>
+          <w:sz w:val="28"/>
+          <w:szCs w:val="22"/>
+        </w:rPr>
+      </w:pPr>
+    </w:p>
+    <w:p>
+      <w:pPr>
+        <w:pStyle w:val="TrackName"/>
+        <w:spacing w:line="480" w:lineRule="auto"/>
+        <w:rPr>
+          <w:rFonts w:ascii="Cambria" w:hAnsi="Cambria"/>
+          <w:sz w:val="28"/>
+          <w:szCs w:val="22"/>
+        </w:rPr>
+      </w:pPr>
+    </w:p>
+    <w:p>
+      <w:pPr>
+        <w:pStyle w:val="TrackName"/>
+        <w:spacing w:line="480" w:lineRule="auto"/>
+        <w:rPr>
+          <w:rFonts w:ascii="Cambria" w:hAnsi="Cambria"/>
+          <w:sz w:val="28"/>
+          <w:szCs w:val="22"/>
+        </w:rPr>
+      </w:pPr>
+    </w:p>
+    <w:p>
+      <w:pPr>
+        <w:pStyle w:val="TrackName"/>
+        <w:spacing w:line="480" w:lineRule="auto"/>
+        <w:rPr>
+          <w:rFonts w:ascii="Cambria" w:hAnsi="Cambria"/>
+          <w:sz w:val="28"/>
+          <w:szCs w:val="22"/>
+        </w:rPr>
+      </w:pPr>
+    </w:p>
+    <w:p>
+      <w:pPr>
         <w:pStyle w:val="Heading1"/>
       </w:pPr>
       <w:bookmarkStart w:id="2" w:name="_Toc11169294"/>
       <w:r>
+        <w:lastRenderedPageBreak/>
         <w:t>Introduction</w:t>
       </w:r>
       <w:bookmarkEnd w:id="2"/>
@@ -1222,13 +1302,103 @@
         <w:rPr>
           <w:rFonts w:ascii="Cambria" w:hAnsi="Cambria"/>
         </w:rPr>
-        <w:t xml:space="preserve">Founded </w:t>
-      </w:r>
-      <w:r>
-        <w:rPr>
-          <w:rFonts w:ascii="Cambria" w:hAnsi="Cambria"/>
-        </w:rPr>
-        <w:t xml:space="preserve">on the </w:t>
+        <w:t xml:space="preserve">Founded on the principles of openness and co-operation, FLOSS </w:t>
+      </w:r>
+      <w:r>
+        <w:rPr>
+          <w:rFonts w:ascii="Cambria" w:hAnsi="Cambria"/>
+        </w:rPr>
+        <w:t xml:space="preserve">has come to </w:t>
+      </w:r>
+      <w:r>
+        <w:rPr>
+          <w:rFonts w:ascii="Cambria" w:hAnsi="Cambria"/>
+        </w:rPr>
+        <w:t xml:space="preserve">refer to software </w:t>
+      </w:r>
+      <w:r>
+        <w:rPr>
+          <w:rFonts w:ascii="Cambria" w:hAnsi="Cambria"/>
+        </w:rPr>
+        <w:t>in which the source code is available to the general public for use</w:t>
+      </w:r>
+      <w:r>
+        <w:rPr>
+          <w:rFonts w:ascii="Cambria" w:hAnsi="Cambria"/>
+        </w:rPr>
+        <w:t xml:space="preserve"> and</w:t>
+      </w:r>
+      <w:r>
+        <w:rPr>
+          <w:rFonts w:ascii="Cambria" w:hAnsi="Cambria"/>
+        </w:rPr>
+        <w:t xml:space="preserve"> modification from its original design</w:t>
+      </w:r>
+      <w:r>
+        <w:rPr>
+          <w:rFonts w:ascii="Cambria" w:hAnsi="Cambria"/>
+        </w:rPr>
+        <w:t xml:space="preserve">.  </w:t>
+      </w:r>
+      <w:r>
+        <w:rPr>
+          <w:rFonts w:ascii="Cambria" w:hAnsi="Cambria"/>
+        </w:rPr>
+        <w:t xml:space="preserve">Since </w:t>
+      </w:r>
+      <w:r>
+        <w:rPr>
+          <w:rFonts w:ascii="Cambria" w:hAnsi="Cambria"/>
+        </w:rPr>
+        <w:t xml:space="preserve">the </w:t>
+      </w:r>
+      <w:r>
+        <w:rPr>
+          <w:rFonts w:ascii="Cambria" w:hAnsi="Cambria"/>
+        </w:rPr>
+        <w:t>1980s,</w:t>
+      </w:r>
+      <w:r>
+        <w:rPr>
+          <w:rFonts w:ascii="Cambria" w:hAnsi="Cambria"/>
+        </w:rPr>
+        <w:t xml:space="preserve"> </w:t>
+      </w:r>
+      <w:r>
+        <w:rPr>
+          <w:rFonts w:ascii="Cambria" w:hAnsi="Cambria"/>
+        </w:rPr>
+        <w:t xml:space="preserve">which </w:t>
+      </w:r>
+      <w:r>
+        <w:rPr>
+          <w:rFonts w:ascii="Cambria" w:hAnsi="Cambria"/>
+        </w:rPr>
+        <w:t xml:space="preserve">saw the </w:t>
+      </w:r>
+      <w:r>
+        <w:rPr>
+          <w:rFonts w:ascii="Cambria" w:hAnsi="Cambria"/>
+        </w:rPr>
+        <w:t>formaliz</w:t>
+      </w:r>
+      <w:r>
+        <w:rPr>
+          <w:rFonts w:ascii="Cambria" w:hAnsi="Cambria"/>
+        </w:rPr>
+        <w:t>ation of</w:t>
+      </w:r>
+      <w:r>
+        <w:rPr>
+          <w:rFonts w:ascii="Cambria" w:hAnsi="Cambria"/>
+        </w:rPr>
+        <w:t xml:space="preserve"> the concept of FLOSS</w:t>
+      </w:r>
+      <w:r>
+        <w:rPr>
+          <w:rFonts w:ascii="Cambria" w:hAnsi="Cambria"/>
+        </w:rPr>
+        <w:t xml:space="preserve"> through the creation of licenses and institutions that protected its </w:t>
       </w:r>
       <w:r>
         <w:rPr>
@@ -1240,49 +1410,61 @@
         <w:rPr>
           <w:rFonts w:ascii="Cambria" w:hAnsi="Cambria"/>
         </w:rPr>
-        <w:t xml:space="preserve"> of openness and co-operation, </w:t>
-      </w:r>
-      <w:r>
-        <w:rPr>
-          <w:rFonts w:ascii="Cambria" w:hAnsi="Cambria"/>
-        </w:rPr>
-        <w:t xml:space="preserve">FLOSS </w:t>
-      </w:r>
-      <w:r>
-        <w:rPr>
-          <w:rFonts w:ascii="Cambria" w:hAnsi="Cambria"/>
-        </w:rPr>
-        <w:t xml:space="preserve">has come to </w:t>
-      </w:r>
-      <w:r>
-        <w:rPr>
-          <w:rFonts w:ascii="Cambria" w:hAnsi="Cambria"/>
-        </w:rPr>
-        <w:t xml:space="preserve">refer to software </w:t>
-      </w:r>
-      <w:r>
-        <w:rPr>
-          <w:rFonts w:ascii="Cambria" w:hAnsi="Cambria"/>
-        </w:rPr>
-        <w:t>in which the source code is available to the general public for use</w:t>
-      </w:r>
-      <w:r>
-        <w:rPr>
-          <w:rFonts w:ascii="Cambria" w:hAnsi="Cambria"/>
-        </w:rPr>
-        <w:t xml:space="preserve"> and</w:t>
-      </w:r>
-      <w:r>
-        <w:rPr>
-          <w:rFonts w:ascii="Cambria" w:hAnsi="Cambria"/>
-        </w:rPr>
-        <w:t xml:space="preserve"> modification from its original design</w:t>
-      </w:r>
-      <w:r>
-        <w:rPr>
-          <w:rFonts w:ascii="Cambria" w:hAnsi="Cambria"/>
-        </w:rPr>
-        <w:t xml:space="preserve">. </w:t>
+        <w:t xml:space="preserve">, </w:t>
+      </w:r>
+      <w:r>
+        <w:rPr>
+          <w:rFonts w:ascii="Cambria" w:hAnsi="Cambria"/>
+        </w:rPr>
+        <w:t xml:space="preserve">open source has </w:t>
+      </w:r>
+      <w:r>
+        <w:rPr>
+          <w:rFonts w:ascii="Cambria" w:hAnsi="Cambria"/>
+        </w:rPr>
+        <w:t>been</w:t>
+      </w:r>
+      <w:r>
+        <w:rPr>
+          <w:rFonts w:ascii="Cambria" w:hAnsi="Cambria"/>
+        </w:rPr>
+        <w:t xml:space="preserve"> transform</w:t>
+      </w:r>
+      <w:r>
+        <w:rPr>
+          <w:rFonts w:ascii="Cambria" w:hAnsi="Cambria"/>
+        </w:rPr>
+        <w:t>ing</w:t>
+      </w:r>
+      <w:r>
+        <w:rPr>
+          <w:rFonts w:ascii="Cambria" w:hAnsi="Cambria"/>
+        </w:rPr>
+        <w:t xml:space="preserve"> the </w:t>
+      </w:r>
+      <w:r>
+        <w:rPr>
+          <w:rFonts w:ascii="Cambria" w:hAnsi="Cambria"/>
+        </w:rPr>
+        <w:t>information technology (</w:t>
+      </w:r>
+      <w:r>
+        <w:rPr>
+          <w:rFonts w:ascii="Cambria" w:hAnsi="Cambria"/>
+        </w:rPr>
+        <w:t>IT</w:t>
+      </w:r>
+      <w:r>
+        <w:rPr>
+          <w:rFonts w:ascii="Cambria" w:hAnsi="Cambria"/>
+        </w:rPr>
+        <w:t>)</w:t>
+      </w:r>
+      <w:r>
+        <w:rPr>
+          <w:rFonts w:ascii="Cambria" w:hAnsi="Cambria"/>
+        </w:rPr>
+        <w:t xml:space="preserve"> organizational</w:t>
       </w:r>
       <w:r>
         <w:rPr>
@@ -1294,7 +1476,85 @@
         <w:rPr>
           <w:rFonts w:ascii="Cambria" w:hAnsi="Cambria"/>
         </w:rPr>
-        <w:t xml:space="preserve">Since </w:t>
+        <w:t>landscape.</w:t>
+      </w:r>
+      <w:r>
+        <w:rPr>
+          <w:rFonts w:ascii="Cambria" w:hAnsi="Cambria"/>
+        </w:rPr>
+        <w:t xml:space="preserve"> </w:t>
+      </w:r>
+      <w:r>
+        <w:rPr>
+          <w:rFonts w:ascii="Cambria" w:hAnsi="Cambria"/>
+        </w:rPr>
+        <w:t>The</w:t>
+      </w:r>
+      <w:r>
+        <w:rPr>
+          <w:rFonts w:ascii="Cambria" w:hAnsi="Cambria"/>
+        </w:rPr>
+        <w:t xml:space="preserve"> decade that followed</w:t>
+      </w:r>
+      <w:r>
+        <w:rPr>
+          <w:rFonts w:ascii="Cambria" w:hAnsi="Cambria"/>
+        </w:rPr>
+        <w:t xml:space="preserve"> its formalization</w:t>
+      </w:r>
+      <w:r>
+        <w:rPr>
+          <w:rFonts w:ascii="Cambria" w:hAnsi="Cambria"/>
+        </w:rPr>
+        <w:t>, saw the first release of Linux, Apache</w:t>
+      </w:r>
+      <w:r>
+        <w:rPr>
+          <w:rFonts w:ascii="Cambria" w:hAnsi="Cambria"/>
+        </w:rPr>
+        <w:t xml:space="preserve"> webserver</w:t>
+      </w:r>
+      <w:r>
+        <w:rPr>
+          <w:rFonts w:ascii="Cambria" w:hAnsi="Cambria"/>
+        </w:rPr>
+        <w:t>, and Python</w:t>
+      </w:r>
+      <w:r>
+        <w:rPr>
+          <w:rFonts w:ascii="Cambria" w:hAnsi="Cambria"/>
+        </w:rPr>
+        <w:t xml:space="preserve">; </w:t>
+      </w:r>
+      <w:r>
+        <w:rPr>
+          <w:rFonts w:ascii="Cambria" w:hAnsi="Cambria"/>
+        </w:rPr>
+        <w:t>projects</w:t>
+      </w:r>
+      <w:r>
+        <w:rPr>
+          <w:rFonts w:ascii="Cambria" w:hAnsi="Cambria"/>
+        </w:rPr>
+        <w:t xml:space="preserve"> </w:t>
+      </w:r>
+      <w:r>
+        <w:rPr>
+          <w:rFonts w:ascii="Cambria" w:hAnsi="Cambria"/>
+        </w:rPr>
+        <w:t>which would go on to become the poster chil</w:t>
+      </w:r>
+      <w:r>
+        <w:rPr>
+          <w:rFonts w:ascii="Cambria" w:hAnsi="Cambria"/>
+        </w:rPr>
+        <w:t>dren</w:t>
+      </w:r>
+      <w:r>
+        <w:rPr>
+          <w:rFonts w:ascii="Cambria" w:hAnsi="Cambria"/>
+        </w:rPr>
+        <w:t xml:space="preserve"> for </w:t>
       </w:r>
       <w:r>
         <w:rPr>
@@ -1306,205 +1566,13 @@
         <w:rPr>
           <w:rFonts w:ascii="Cambria" w:hAnsi="Cambria"/>
         </w:rPr>
-        <w:t>1980s,</w:t>
-      </w:r>
-      <w:r>
-        <w:rPr>
-          <w:rFonts w:ascii="Cambria" w:hAnsi="Cambria"/>
-        </w:rPr>
-        <w:t xml:space="preserve"> </w:t>
-      </w:r>
-      <w:r>
-        <w:rPr>
-          <w:rFonts w:ascii="Cambria" w:hAnsi="Cambria"/>
-        </w:rPr>
-        <w:t xml:space="preserve">which </w:t>
-      </w:r>
-      <w:r>
-        <w:rPr>
-          <w:rFonts w:ascii="Cambria" w:hAnsi="Cambria"/>
-        </w:rPr>
-        <w:t xml:space="preserve">saw the </w:t>
-      </w:r>
-      <w:r>
-        <w:rPr>
-          <w:rFonts w:ascii="Cambria" w:hAnsi="Cambria"/>
-        </w:rPr>
-        <w:t>formaliz</w:t>
-      </w:r>
-      <w:r>
-        <w:rPr>
-          <w:rFonts w:ascii="Cambria" w:hAnsi="Cambria"/>
-        </w:rPr>
-        <w:t>ation of</w:t>
-      </w:r>
-      <w:r>
-        <w:rPr>
-          <w:rFonts w:ascii="Cambria" w:hAnsi="Cambria"/>
-        </w:rPr>
-        <w:t xml:space="preserve"> the concept of FLOSS</w:t>
-      </w:r>
-      <w:r>
-        <w:rPr>
-          <w:rFonts w:ascii="Cambria" w:hAnsi="Cambria"/>
-        </w:rPr>
-        <w:t xml:space="preserve"> through the creation of licenses and institutions that protected its </w:t>
-      </w:r>
-      <w:r>
-        <w:rPr>
-          <w:rFonts w:ascii="Cambria" w:hAnsi="Cambria"/>
-        </w:rPr>
-        <w:t>principles</w:t>
-      </w:r>
-      <w:r>
-        <w:rPr>
-          <w:rFonts w:ascii="Cambria" w:hAnsi="Cambria"/>
-        </w:rPr>
-        <w:t xml:space="preserve">, </w:t>
-      </w:r>
-      <w:r>
-        <w:rPr>
-          <w:rFonts w:ascii="Cambria" w:hAnsi="Cambria"/>
-        </w:rPr>
-        <w:t xml:space="preserve">open source has </w:t>
-      </w:r>
-      <w:r>
-        <w:rPr>
-          <w:rFonts w:ascii="Cambria" w:hAnsi="Cambria"/>
-        </w:rPr>
-        <w:t>been</w:t>
-      </w:r>
-      <w:r>
-        <w:rPr>
-          <w:rFonts w:ascii="Cambria" w:hAnsi="Cambria"/>
-        </w:rPr>
-        <w:t xml:space="preserve"> transform</w:t>
-      </w:r>
-      <w:r>
-        <w:rPr>
-          <w:rFonts w:ascii="Cambria" w:hAnsi="Cambria"/>
-        </w:rPr>
-        <w:t>ing</w:t>
-      </w:r>
-      <w:r>
-        <w:rPr>
-          <w:rFonts w:ascii="Cambria" w:hAnsi="Cambria"/>
-        </w:rPr>
-        <w:t xml:space="preserve"> the </w:t>
-      </w:r>
-      <w:r>
-        <w:rPr>
-          <w:rFonts w:ascii="Cambria" w:hAnsi="Cambria"/>
-        </w:rPr>
-        <w:t>information technology (</w:t>
-      </w:r>
-      <w:r>
-        <w:rPr>
-          <w:rFonts w:ascii="Cambria" w:hAnsi="Cambria"/>
-        </w:rPr>
-        <w:t>IT</w:t>
-      </w:r>
-      <w:r>
-        <w:rPr>
-          <w:rFonts w:ascii="Cambria" w:hAnsi="Cambria"/>
-        </w:rPr>
-        <w:t>)</w:t>
-      </w:r>
-      <w:r>
-        <w:rPr>
-          <w:rFonts w:ascii="Cambria" w:hAnsi="Cambria"/>
-        </w:rPr>
-        <w:t xml:space="preserve"> organizational</w:t>
-      </w:r>
-      <w:r>
-        <w:rPr>
-          <w:rFonts w:ascii="Cambria" w:hAnsi="Cambria"/>
-        </w:rPr>
-        <w:t xml:space="preserve"> </w:t>
-      </w:r>
-      <w:r>
-        <w:rPr>
-          <w:rFonts w:ascii="Cambria" w:hAnsi="Cambria"/>
-        </w:rPr>
-        <w:t>landscape.</w:t>
-      </w:r>
-      <w:r>
-        <w:rPr>
-          <w:rFonts w:ascii="Cambria" w:hAnsi="Cambria"/>
-        </w:rPr>
-        <w:t xml:space="preserve"> </w:t>
-      </w:r>
-      <w:r>
-        <w:rPr>
-          <w:rFonts w:ascii="Cambria" w:hAnsi="Cambria"/>
-        </w:rPr>
-        <w:t>The</w:t>
-      </w:r>
-      <w:r>
-        <w:rPr>
-          <w:rFonts w:ascii="Cambria" w:hAnsi="Cambria"/>
-        </w:rPr>
-        <w:t xml:space="preserve"> decade that followed</w:t>
-      </w:r>
-      <w:r>
-        <w:rPr>
-          <w:rFonts w:ascii="Cambria" w:hAnsi="Cambria"/>
-        </w:rPr>
-        <w:t xml:space="preserve"> its formalization</w:t>
-      </w:r>
-      <w:r>
-        <w:rPr>
-          <w:rFonts w:ascii="Cambria" w:hAnsi="Cambria"/>
-        </w:rPr>
-        <w:t>, saw the first release of Linux, Apache</w:t>
-      </w:r>
-      <w:r>
-        <w:rPr>
-          <w:rFonts w:ascii="Cambria" w:hAnsi="Cambria"/>
-        </w:rPr>
-        <w:t xml:space="preserve"> webserver</w:t>
-      </w:r>
-      <w:r>
-        <w:rPr>
-          <w:rFonts w:ascii="Cambria" w:hAnsi="Cambria"/>
-        </w:rPr>
-        <w:t>, and Python</w:t>
-      </w:r>
-      <w:r>
-        <w:rPr>
-          <w:rFonts w:ascii="Cambria" w:hAnsi="Cambria"/>
-        </w:rPr>
-        <w:t xml:space="preserve">; </w:t>
-      </w:r>
-      <w:r>
-        <w:rPr>
-          <w:rFonts w:ascii="Cambria" w:hAnsi="Cambria"/>
-        </w:rPr>
-        <w:t>projects</w:t>
-      </w:r>
-      <w:r>
-        <w:rPr>
-          <w:rFonts w:ascii="Cambria" w:hAnsi="Cambria"/>
-        </w:rPr>
-        <w:t xml:space="preserve"> </w:t>
-      </w:r>
-      <w:r>
-        <w:rPr>
-          <w:rFonts w:ascii="Cambria" w:hAnsi="Cambria"/>
-        </w:rPr>
-        <w:t>which would go on to become the poster chil</w:t>
-      </w:r>
-      <w:r>
-        <w:rPr>
-          <w:rFonts w:ascii="Cambria" w:hAnsi="Cambria"/>
-        </w:rPr>
-        <w:t>dren</w:t>
-      </w:r>
-      <w:r>
-        <w:rPr>
-          <w:rFonts w:ascii="Cambria" w:hAnsi="Cambria"/>
-        </w:rPr>
-        <w:t xml:space="preserve"> for </w:t>
+        <w:t xml:space="preserve">FLOSS movement. </w:t>
+      </w:r>
+      <w:r>
+        <w:rPr>
+          <w:rFonts w:ascii="Cambria" w:hAnsi="Cambria"/>
+        </w:rPr>
+        <w:t xml:space="preserve">In </w:t>
       </w:r>
       <w:r>
         <w:rPr>
@@ -1516,24 +1584,6 @@
         <w:rPr>
           <w:rFonts w:ascii="Cambria" w:hAnsi="Cambria"/>
         </w:rPr>
-        <w:t xml:space="preserve">FLOSS movement. </w:t>
-      </w:r>
-      <w:r>
-        <w:rPr>
-          <w:rFonts w:ascii="Cambria" w:hAnsi="Cambria"/>
-        </w:rPr>
-        <w:t xml:space="preserve">In </w:t>
-      </w:r>
-      <w:r>
-        <w:rPr>
-          <w:rFonts w:ascii="Cambria" w:hAnsi="Cambria"/>
-        </w:rPr>
-        <w:t xml:space="preserve">the </w:t>
-      </w:r>
-      <w:r>
-        <w:rPr>
-          <w:rFonts w:ascii="Cambria" w:hAnsi="Cambria"/>
-        </w:rPr>
         <w:t xml:space="preserve">2000s, </w:t>
       </w:r>
       <w:r>
@@ -1567,11 +1617,7 @@
         <w:t xml:space="preserve">, creating the </w:t>
       </w:r>
       <w:r>
-        <w:t xml:space="preserve">Eclipse </w:t>
-      </w:r>
-      <w:r>
-        <w:lastRenderedPageBreak/>
-        <w:t>open source project</w:t>
+        <w:t>Eclipse open source project</w:t>
       </w:r>
       <w:r>
         <w:t xml:space="preserve"> </w:t>
@@ -1831,7 +1877,14 @@
         <w:rPr>
           <w:rFonts w:ascii="Cambria" w:hAnsi="Cambria"/>
         </w:rPr>
-        <w:t>In short, developers will be at the center of solving the world’s most pressing challenges. However, the real power comes when every developer can create together, collaborate, share code and build on each other’s work.</w:t>
+        <w:t xml:space="preserve">In short, developers will be at the center of solving the world’s most pressing challenges. However, the real power comes when every developer can create </w:t>
+      </w:r>
+      <w:r>
+        <w:rPr>
+          <w:rFonts w:ascii="Cambria" w:hAnsi="Cambria"/>
+        </w:rPr>
+        <w:lastRenderedPageBreak/>
+        <w:t>together, collaborate, share code and build on each other’s work.</w:t>
       </w:r>
       <w:r>
         <w:rPr>
@@ -1988,7 +2041,19 @@
       </w:r>
       <w:r>
         <w:rPr>
-          <w:rFonts w:ascii="Cambria" w:hAnsi="Cambria"/>
+          <w:rFonts w:ascii="Times New Roman" w:hAnsi="Times New Roman"/>
+        </w:rPr>
+        <w:t xml:space="preserve">Predictably, the FLOSS model of development </w:t>
+      </w:r>
+      <w:r>
+        <w:rPr>
+          <w:rFonts w:ascii="Times New Roman" w:hAnsi="Times New Roman"/>
+        </w:rPr>
+        <w:t>has</w:t>
+      </w:r>
+      <w:r>
+        <w:rPr>
+          <w:rFonts w:ascii="Times New Roman" w:hAnsi="Times New Roman"/>
         </w:rPr>
         <w:t xml:space="preserve"> </w:t>
       </w:r>
@@ -1996,103 +2061,116 @@
         <w:rPr>
           <w:rFonts w:ascii="Times New Roman" w:hAnsi="Times New Roman"/>
         </w:rPr>
-        <w:t>Predictably, the FLOSS model of development</w:t>
+        <w:t>attracted</w:t>
       </w:r>
       <w:r>
         <w:rPr>
           <w:rFonts w:ascii="Times New Roman" w:hAnsi="Times New Roman"/>
         </w:rPr>
+        <w:t xml:space="preserve"> considerable attention from other disciplines</w:t>
+      </w:r>
+      <w:r>
+        <w:rPr>
+          <w:rFonts w:ascii="Times New Roman" w:eastAsia="SimSun" w:hAnsi="Times New Roman" w:cs="Times"/>
+        </w:rPr>
+        <w:t>.</w:t>
+      </w:r>
+      <w:r>
+        <w:rPr>
+          <w:rFonts w:ascii="Times New Roman" w:eastAsia="SimSun" w:hAnsi="Times New Roman" w:cs="Times"/>
+        </w:rPr>
+        <w:t xml:space="preserve"> Specifically, the allure of </w:t>
+      </w:r>
+      <w:r>
+        <w:rPr>
+          <w:rFonts w:ascii="Times New Roman" w:hAnsi="Times New Roman"/>
+        </w:rPr>
+        <w:t>being able to tap</w:t>
+      </w:r>
+      <w:r>
+        <w:rPr>
+          <w:rFonts w:ascii="Times New Roman" w:hAnsi="Times New Roman" w:cs="Times"/>
+          <w:color w:val="1A1718"/>
+        </w:rPr>
+        <w:t xml:space="preserve"> into the vast reserves of skills spread across the globe,</w:t>
+      </w:r>
+      <w:r>
+        <w:rPr>
+          <w:rFonts w:ascii="Times New Roman" w:hAnsi="Times New Roman"/>
+        </w:rPr>
+        <w:t xml:space="preserve"> enabling </w:t>
+      </w:r>
+      <w:r>
+        <w:rPr>
+          <w:rFonts w:ascii="Times New Roman" w:hAnsi="Times New Roman"/>
+        </w:rPr>
+        <w:t>the creation products and services of high</w:t>
+      </w:r>
+      <w:r>
+        <w:rPr>
+          <w:rFonts w:ascii="Times New Roman" w:hAnsi="Times New Roman"/>
+        </w:rPr>
+        <w:t xml:space="preserve"> quality and functionality</w:t>
+      </w:r>
+      <w:r>
+        <w:rPr>
+          <w:rFonts w:ascii="Times New Roman" w:hAnsi="Times New Roman"/>
+        </w:rPr>
+        <w:t xml:space="preserve"> at a low cost can be appealing for many organizations and industries.</w:t>
+      </w:r>
+      <w:r>
+        <w:rPr>
+          <w:rFonts w:ascii="Times New Roman" w:eastAsia="SimSun" w:hAnsi="Times New Roman" w:cs="Times"/>
+        </w:rPr>
         <w:t xml:space="preserve"> </w:t>
       </w:r>
       <w:r>
         <w:rPr>
+          <w:rFonts w:ascii="Cambria" w:hAnsi="Cambria"/>
+        </w:rPr>
+        <w:t xml:space="preserve">For example, with life sciences increasingly becoming an information orientated science, it has been suggested that what worked for </w:t>
+      </w:r>
+      <w:r>
+        <w:rPr>
+          <w:rFonts w:ascii="Cambria" w:hAnsi="Cambria"/>
+        </w:rPr>
+        <w:t>FLOSS</w:t>
+      </w:r>
+      <w:r>
+        <w:rPr>
+          <w:rFonts w:ascii="Cambria" w:hAnsi="Cambria"/>
+        </w:rPr>
+        <w:t xml:space="preserve"> development might be an answer to the </w:t>
+      </w:r>
+      <w:r>
+        <w:rPr>
+          <w:rFonts w:ascii="Cambria" w:hAnsi="Cambria"/>
+        </w:rPr>
+        <w:t>spiraling</w:t>
+      </w:r>
+      <w:r>
+        <w:rPr>
+          <w:rFonts w:ascii="Cambria" w:hAnsi="Cambria"/>
+        </w:rPr>
+        <w:t xml:space="preserve"> cost of drug R&amp;D</w:t>
+      </w:r>
+      <w:r>
+        <w:rPr>
+          <w:rFonts w:ascii="Cambria" w:hAnsi="Cambria"/>
+        </w:rPr>
+        <w:t xml:space="preserve"> </w:t>
+      </w:r>
+      <w:r>
+        <w:rPr>
           <w:rFonts w:ascii="Times New Roman" w:hAnsi="Times New Roman"/>
         </w:rPr>
-        <w:t>has</w:t>
+        <w:fldChar w:fldCharType="begin" w:fldLock="1"/>
       </w:r>
       <w:r>
         <w:rPr>
           <w:rFonts w:ascii="Times New Roman" w:hAnsi="Times New Roman"/>
         </w:rPr>
-        <w:t xml:space="preserve"> be</w:t>
-      </w:r>
-      <w:r>
-        <w:rPr>
-          <w:rFonts w:ascii="Times New Roman" w:hAnsi="Times New Roman"/>
-        </w:rPr>
-        <w:t>en</w:t>
-      </w:r>
-      <w:r>
-        <w:rPr>
-          <w:rFonts w:ascii="Times New Roman" w:hAnsi="Times New Roman"/>
-        </w:rPr>
-        <w:t xml:space="preserve"> attract</w:t>
-      </w:r>
-      <w:r>
-        <w:rPr>
-          <w:rFonts w:ascii="Times New Roman" w:hAnsi="Times New Roman"/>
-        </w:rPr>
-        <w:t>ing</w:t>
-      </w:r>
-      <w:r>
-        <w:rPr>
-          <w:rFonts w:ascii="Times New Roman" w:hAnsi="Times New Roman"/>
-        </w:rPr>
-        <w:t xml:space="preserve"> considerable attention from other disciplines</w:t>
-      </w:r>
-      <w:r>
-        <w:rPr>
-          <w:rFonts w:ascii="Times New Roman" w:eastAsia="SimSun" w:hAnsi="Times New Roman" w:cs="Times"/>
-        </w:rPr>
-        <w:t xml:space="preserve">. </w:t>
-      </w:r>
-      <w:r>
-        <w:rPr>
-          <w:rFonts w:ascii="Cambria" w:hAnsi="Cambria"/>
-        </w:rPr>
-        <w:t xml:space="preserve">For example, with life sciences increasingly becoming an information orientated science, it has been suggested that what worked for </w:t>
-      </w:r>
-      <w:r>
-        <w:rPr>
-          <w:rFonts w:ascii="Cambria" w:hAnsi="Cambria"/>
-        </w:rPr>
-        <w:t>FLOSS</w:t>
-      </w:r>
-      <w:r>
-        <w:rPr>
-          <w:rFonts w:ascii="Cambria" w:hAnsi="Cambria"/>
-        </w:rPr>
-        <w:t xml:space="preserve"> development might be an answer to the </w:t>
-      </w:r>
-      <w:r>
-        <w:rPr>
-          <w:rFonts w:ascii="Cambria" w:hAnsi="Cambria"/>
-        </w:rPr>
-        <w:t>spiraling</w:t>
-      </w:r>
-      <w:r>
-        <w:rPr>
-          <w:rFonts w:ascii="Cambria" w:hAnsi="Cambria"/>
-        </w:rPr>
-        <w:t xml:space="preserve"> cost of drug R&amp;D</w:t>
-      </w:r>
-      <w:r>
-        <w:rPr>
-          <w:rFonts w:ascii="Cambria" w:hAnsi="Cambria"/>
-        </w:rPr>
-        <w:t xml:space="preserve"> </w:t>
-      </w:r>
-      <w:r>
-        <w:rPr>
-          <w:rFonts w:ascii="Times New Roman" w:hAnsi="Times New Roman"/>
-        </w:rPr>
-        <w:fldChar w:fldCharType="begin" w:fldLock="1"/>
-      </w:r>
-      <w:r>
-        <w:rPr>
-          <w:rFonts w:ascii="Times New Roman" w:hAnsi="Times New Roman"/>
-        </w:rPr>
-        <w:instrText>ADDIN CSL_CITATION {"citationItems":[{"id":"ITEM-1","itemData":{"DOI":"10.1038/nrd2131","ISBN":"1474-1776 (Print) 1474-1776 (Linking)","ISSN":"1474-1776 (Print)","PMID":"16915233","abstract":"The low number of novel therapeutics approved by the US FDA in recent years continues to cause great concern about productivity and declining innovation. Can open-source drug research and development, using principles pioneered by the highly successful open-source software movement, help revive the industry?","author":[{"dropping-particle":"","family":"Munos","given":"Bernard","non-dropping-particle":"","parse-names":false,"suffix":""}],"container-title":"Nature reviews. Drug discovery","id":"ITEM-1","issue":"9","issued":{"date-parts":[["2006"]]},"page":"723-729","title":"Can open-source R&amp;D reinvigorate drug research?","type":"article-journal","volume":"5"},"uris":["http://www.mendeley.com/documents/?uuid=978be816-3c06-4aa6-b472-5559ecfb965c"]}],"mendeley":{"formattedCitation":"(Munos 2006)","plainTextFormattedCitation":"(Munos 2006)"},"properties":{"noteIndex":0},"schema":"https://github.com/citation-style-language/schema/raw/master/csl-citation.json"}</w:instrText>
+        <w:instrText>ADDIN CSL_CITATION {"citationItems":[{"id":"ITEM-1","itemData":{"DOI":"10.1038/nrd2131","ISBN":"1474-1776 (Print) 1474-1776 (Linking)","ISSN":"1474-1776 (Print)","PMID":"16915233","abstract":"The low number of novel therapeutics approved by the US FDA in recent years continues to cause great concern about productivity and declining innovation. Can open-source drug research and development, using principles pioneered by the highly successful open-source software movement, help revive the industry?","author":[{"dropping-particle":"","family":"Munos","given":"Bernard","non-dropping-particle":"","parse-names":false,"suffix":""}],"container-title":"Nature reviews. Drug discovery","id":"ITEM-1","issue":"9","issued":{"date-parts":[["2006"]]},"page":"723-729","title":"Can open-source R&amp;D reinvigorate drug research?","type":"article-journal","volume":"5"},"uris":["http://www.mendeley.com/documents/?uuid=978be816-3c06-4aa6-b472-5559ecfb965c"]}],"mendeley":{"formattedCitation":"(Munos 2006)","plainTextFormattedCitation":"(Munos 2006)","previouslyFormattedCitation":"(Munos 2006)"},"properties":{"noteIndex":0},"schema":"https://github.com/citation-style-language/schema/raw/master/csl-citation.json"}</w:instrText>
       </w:r>
       <w:r>
         <w:rPr>
@@ -2123,64 +2201,390 @@
         <w:rPr>
           <w:rFonts w:ascii="Cambria" w:hAnsi="Cambria"/>
         </w:rPr>
-        <w:t xml:space="preserve">Although some initiatives (e.g. MMV , </w:t>
-      </w:r>
-      <w:proofErr w:type="spellStart"/>
-      <w:r>
-        <w:rPr>
-          <w:rFonts w:ascii="Cambria" w:hAnsi="Cambria"/>
-        </w:rPr>
-        <w:t>DNDi</w:t>
-      </w:r>
-      <w:proofErr w:type="spellEnd"/>
-      <w:r>
-        <w:rPr>
-          <w:rFonts w:ascii="Cambria" w:hAnsi="Cambria"/>
-        </w:rPr>
-        <w:t xml:space="preserve"> , CAMBIA ) have looked towards adopting an open source approach for drug discovery, they have been successful at adopting it only in the early phases, where ideas and solutions are crowdsourced from the community. The fact that </w:t>
-      </w:r>
-      <w:r>
-        <w:rPr>
-          <w:rFonts w:ascii="Cambria" w:hAnsi="Cambria"/>
-        </w:rPr>
-        <w:t xml:space="preserve">many </w:t>
-      </w:r>
-      <w:r>
-        <w:rPr>
-          <w:rFonts w:ascii="Cambria" w:hAnsi="Cambria"/>
-        </w:rPr>
-        <w:t xml:space="preserve">organizations are yet to experience the success of the FLOSS </w:t>
-      </w:r>
-      <w:r>
-        <w:rPr>
-          <w:rFonts w:ascii="Cambria" w:hAnsi="Cambria"/>
-        </w:rPr>
-        <w:t xml:space="preserve">model </w:t>
-      </w:r>
-      <w:r>
-        <w:rPr>
-          <w:rFonts w:ascii="Cambria" w:hAnsi="Cambria"/>
-        </w:rPr>
-        <w:t xml:space="preserve">of </w:t>
-      </w:r>
-      <w:r>
-        <w:rPr>
-          <w:rFonts w:ascii="Cambria" w:hAnsi="Cambria"/>
-        </w:rPr>
-        <w:t>development</w:t>
-      </w:r>
-      <w:r>
-        <w:rPr>
-          <w:rFonts w:ascii="Cambria" w:hAnsi="Cambria"/>
-        </w:rPr>
-        <w:t xml:space="preserve"> calls for a deeper theoretical enquiry into the value creation mechanisms associated with </w:t>
-      </w:r>
-      <w:r>
-        <w:rPr>
-          <w:rFonts w:ascii="Cambria" w:hAnsi="Cambria"/>
-        </w:rPr>
-        <w:lastRenderedPageBreak/>
-        <w:t>FLOSS</w:t>
+        <w:t xml:space="preserve">Although some initiatives (e.g. MMV , DNDi , CAMBIA ) have looked towards adopting an open source approach for drug discovery, they have been successful at adopting it only in the early phases, where ideas and solutions are crowdsourced from the community. </w:t>
+      </w:r>
+      <w:r>
+        <w:rPr>
+          <w:rFonts w:ascii="Cambria" w:hAnsi="Cambria"/>
+        </w:rPr>
+        <w:t xml:space="preserve">While many organizations are considering the FLOSS approach for developing their products, migrating to a model </w:t>
+      </w:r>
+      <w:r>
+        <w:rPr>
+          <w:rFonts w:ascii="Cambria" w:hAnsi="Cambria"/>
+        </w:rPr>
+        <w:t xml:space="preserve">of development </w:t>
+      </w:r>
+      <w:r>
+        <w:rPr>
+          <w:rFonts w:ascii="Cambria" w:hAnsi="Cambria"/>
+        </w:rPr>
+        <w:t>that does not conform to traditional contractual</w:t>
+      </w:r>
+      <w:r>
+        <w:rPr>
+          <w:rFonts w:ascii="Cambria" w:hAnsi="Cambria"/>
+        </w:rPr>
+        <w:t xml:space="preserve">, governance </w:t>
+      </w:r>
+      <w:r>
+        <w:rPr>
+          <w:rFonts w:ascii="Cambria" w:hAnsi="Cambria"/>
+        </w:rPr>
+        <w:t>mechanisms</w:t>
+      </w:r>
+      <w:r>
+        <w:rPr>
+          <w:rFonts w:ascii="Cambria" w:hAnsi="Cambria"/>
+        </w:rPr>
+        <w:t>,</w:t>
+      </w:r>
+      <w:r>
+        <w:rPr>
+          <w:rFonts w:ascii="Cambria" w:hAnsi="Cambria"/>
+        </w:rPr>
+        <w:t xml:space="preserve"> and organizational boundaries </w:t>
+      </w:r>
+      <w:r>
+        <w:rPr>
+          <w:rFonts w:ascii="Cambria" w:hAnsi="Cambria"/>
+        </w:rPr>
+        <w:t xml:space="preserve">can seem daunting. </w:t>
+      </w:r>
+      <w:r>
+        <w:rPr>
+          <w:rFonts w:ascii="Cambria" w:hAnsi="Cambria"/>
+        </w:rPr>
+        <w:t xml:space="preserve">Practically, organizations </w:t>
+      </w:r>
+      <w:r>
+        <w:rPr>
+          <w:rFonts w:ascii="Cambria" w:hAnsi="Cambria"/>
+        </w:rPr>
+        <w:t xml:space="preserve">are </w:t>
+      </w:r>
+      <w:r>
+        <w:rPr>
+          <w:rFonts w:ascii="Cambria" w:hAnsi="Cambria"/>
+        </w:rPr>
+        <w:t>seek</w:t>
+      </w:r>
+      <w:r>
+        <w:rPr>
+          <w:rFonts w:ascii="Cambria" w:hAnsi="Cambria"/>
+        </w:rPr>
+        <w:t>ing</w:t>
+      </w:r>
+      <w:r>
+        <w:rPr>
+          <w:rFonts w:ascii="Cambria" w:hAnsi="Cambria"/>
+        </w:rPr>
+        <w:t xml:space="preserve"> to benefit from the strengths of open collaboration but are unsure about how to integrate it with their own strengths</w:t>
+      </w:r>
+      <w:r>
+        <w:rPr>
+          <w:rFonts w:ascii="Cambria" w:hAnsi="Cambria"/>
+        </w:rPr>
+        <w:t xml:space="preserve"> and practices that they have painstakingly</w:t>
+      </w:r>
+      <w:r>
+        <w:rPr>
+          <w:rFonts w:ascii="Cambria" w:hAnsi="Cambria"/>
+        </w:rPr>
+        <w:t xml:space="preserve"> </w:t>
+      </w:r>
+      <w:r>
+        <w:rPr>
+          <w:rFonts w:ascii="Cambria" w:hAnsi="Cambria"/>
+        </w:rPr>
+        <w:t>built over time</w:t>
+      </w:r>
+      <w:r>
+        <w:rPr>
+          <w:rFonts w:ascii="Cambria" w:hAnsi="Cambria"/>
+        </w:rPr>
+        <w:t xml:space="preserve">. </w:t>
+      </w:r>
+    </w:p>
+    <w:p>
+      <w:pPr>
+        <w:spacing w:line="480" w:lineRule="auto"/>
+        <w:rPr>
+          <w:rFonts w:ascii="Cambria" w:hAnsi="Cambria"/>
+        </w:rPr>
+      </w:pPr>
+      <w:r>
+        <w:rPr>
+          <w:rFonts w:ascii="Cambria" w:hAnsi="Cambria"/>
+        </w:rPr>
+        <w:t xml:space="preserve">As </w:t>
+      </w:r>
+      <w:r>
+        <w:rPr>
+          <w:rFonts w:ascii="Cambria" w:hAnsi="Cambria"/>
+        </w:rPr>
+        <w:t xml:space="preserve">information systems (IS) </w:t>
+      </w:r>
+      <w:r>
+        <w:rPr>
+          <w:rFonts w:ascii="Cambria" w:hAnsi="Cambria"/>
+        </w:rPr>
+        <w:t xml:space="preserve">researchers, we are in a unique position to enrich the theories surrounding the FLOSS artifact and inform </w:t>
+      </w:r>
+      <w:r>
+        <w:rPr>
+          <w:rFonts w:ascii="Cambria" w:hAnsi="Cambria"/>
+        </w:rPr>
+        <w:t xml:space="preserve">organizations </w:t>
+      </w:r>
+      <w:r>
+        <w:rPr>
+          <w:rFonts w:ascii="Cambria" w:hAnsi="Cambria"/>
+        </w:rPr>
+        <w:t>on how they can facilitate value by adopting a FLOSS approach to development.</w:t>
+      </w:r>
+      <w:r>
+        <w:rPr>
+          <w:rFonts w:ascii="Cambria" w:hAnsi="Cambria"/>
+        </w:rPr>
+        <w:t xml:space="preserve"> </w:t>
+      </w:r>
+      <w:r>
+        <w:rPr>
+          <w:rFonts w:ascii="Cambria" w:hAnsi="Cambria"/>
+        </w:rPr>
+        <w:t>Re</w:t>
+      </w:r>
+      <w:r>
+        <w:rPr>
+          <w:rFonts w:ascii="Cambria" w:hAnsi="Cambria"/>
+        </w:rPr>
+        <w:t>c</w:t>
+      </w:r>
+      <w:r>
+        <w:rPr>
+          <w:rFonts w:ascii="Cambria" w:hAnsi="Cambria"/>
+        </w:rPr>
+        <w:t>ent</w:t>
+      </w:r>
+      <w:r>
+        <w:rPr>
+          <w:rFonts w:ascii="Cambria" w:hAnsi="Cambria"/>
+        </w:rPr>
+        <w:t xml:space="preserve"> </w:t>
+      </w:r>
+      <w:r>
+        <w:rPr>
+          <w:rFonts w:ascii="Cambria" w:hAnsi="Cambria"/>
+        </w:rPr>
+        <w:t xml:space="preserve">IS </w:t>
+      </w:r>
+      <w:r>
+        <w:rPr>
+          <w:rFonts w:ascii="Cambria" w:hAnsi="Cambria"/>
+        </w:rPr>
+        <w:t>research</w:t>
+      </w:r>
+      <w:r>
+        <w:rPr>
+          <w:rFonts w:ascii="Cambria" w:hAnsi="Cambria"/>
+        </w:rPr>
+        <w:t xml:space="preserve"> on FLOSS communities</w:t>
+      </w:r>
+      <w:r>
+        <w:rPr>
+          <w:rFonts w:ascii="Cambria" w:hAnsi="Cambria"/>
+        </w:rPr>
+        <w:t xml:space="preserve"> </w:t>
+      </w:r>
+      <w:r>
+        <w:rPr>
+          <w:rFonts w:ascii="Cambria" w:hAnsi="Cambria"/>
+        </w:rPr>
+        <w:t xml:space="preserve">have focused attention on structures of work </w:t>
+      </w:r>
+      <w:r>
+        <w:rPr>
+          <w:rFonts w:ascii="Cambria" w:hAnsi="Cambria"/>
+        </w:rPr>
+        <w:fldChar w:fldCharType="begin" w:fldLock="1"/>
+      </w:r>
+      <w:r>
+        <w:rPr>
+          <w:rFonts w:ascii="Cambria" w:hAnsi="Cambria"/>
+        </w:rPr>
+        <w:instrText>ADDIN CSL_CITATION {"citationItems":[{"id":"ITEM-1","itemData":{"abstract":"This paper develops and illustrates the theory of collaboration through open superposition: the process of depositing motivationally independent layers of work on top of each other over time. The theory is developed in a study of community-based free and open source software (FLOSS) development, through a research arc of discovery (participant observation), replication (two archival case studies), and theorization. The theory explains two key findings: (1) the overwhelming majority of work is accomplished with only a single program- mer working on any one task, and (2) tasks that appear too large for any one individual are more likely to be deferred until they are easier rather than being undertaken through structured team work. Moreover, the theory explains how working through open superposition can lead to the discovery of a work breakdown that results in complex, functionally interdependent, work being accomplished without crippling search costs. We identify a set of socio-technical contingencies under which collaboration through open superposition is likely to be effective, including characteristics of artifacts made from information as the objects being worked on. We demonstrate the usefulness of the theory by using it to analyze difficulties in learning from FLOSS in other domains of work and in the IS function of for-profit organizations. Keywords:","author":[{"dropping-particle":"","family":"Howison","given":"James","non-dropping-particle":"","parse-names":false,"suffix":""},{"dropping-particle":"","family":"Crowston","given":"Kevin","non-dropping-particle":"","parse-names":false,"suffix":""}],"container-title":"MIS Quarterly","id":"ITEM-1","issue":"1","issued":{"date-parts":[["2014"]]},"note":"1.     Aim: Develop and illustrate the theory of collaboration through open superposition: The process of deposition motivationally independent layers of work on top of each over time \n2.     Key Findings: \na.    The overwhelming majority of work is accomplished with only single programmer working on any one task \nb.    Tasks that appear too large for any one individual are more likely to be differed until they are easier rather than being undertaken through structured team work \nc.     The theory also explain how working through open superposition can lead to the discovery of a work breakdown that results in complex, functionally interdependent , work being accomplished without crippling search costs \n3.     Theory gap: There is a need to develop theory that provides insight into how suc ways of organizing function and what conditions they are likely to be successful and transferable to other virtual collaboration settings. \na.    Prior research on virtual collaboration has not focused on the specifics of the task undertaken \nb.    Focus on team work rather than task work \n4.     Modularity and superposition: Earlier work by Baldwin et al. have linked volunteering to the architecture of the software, arguing more modular structures will attract more volunteers and give projects actionable transperancy , which allows volunteers to quickly and usefully engage. \na.    Research drawing on the job design tradition has focused on the motivational impact of “job-related” rather than “person-related” characteristics, finding that the most motivating tasks are those with three characteristics – they satisfy a need for competence, they provide high autonomy and they also preserve relatedness betwee participants \nb.    In some sense modularity is a means of providing for superposition as a means of building code. You can not have superposition without modularity. \nc.     Modular architectures have been suggested as fundamental to good software and to attracting volunteer participants. A modeule has as its distinguishing characteristic its seperateness from other code, as measured by low coupling , and the manner in which it groups related functionality, as measured by high cohesion \nd.    By contrast, a software layer, as conceived in this paper, may draw on code from many functional modules to deliver its payoff; its distinguishing characteristic is that it takes as its starting point only what is already there. \ne.    Modularity may support the production of software in layers by reducing the amount of the codebase that needs to be altered and thus understood. But they are not the same thing : modularity is a characteristic of the codebase, while the superposition of layers is a characteristic of its production  \n5.     Collaboration through open superposition is at the core of the success of community –based FLOSS projects, allowing an organization of task work that leads to the discovery of a work –breakdown that is both motivating and surprisingly coordinated.   \n6.     DEFINITION OF TASK: A project was not organized by any technological feature of any of these tools, such as threads or tracker items, but by episodes of work in which the developers and users were engaged, which we call tasks \na.    Tasks provide coherence to work but leave traces scattered throught different venues. This a task might begin with messages on a mailing list, continue through posts in a tracker, then involve a patch, a CVS check-in and finally a functional change to the application itself. Others tasks might simply show up in CVS, then in the application. \nb.     It appears we may an issue with what they consider a task and what I term as task \n7.     Support between developers, if there was any, was unplanned – more a case of reaching out on the chance that someone was there than a case of planned inter dependency. Tasks resulted in a single patch that bundled up the changes necessary to make incremental and immediately useful progress. \n8.     The unit of contribution in the project was the patch, which wraps up code changes associated with a particular task. \na.    The identification of the patch as the unit of contribution led the authors to the conceptualization if superposition as a vital to the way software is produced in the BibDesk project \nb.    Work proceeded in small, independent tasks, each with a functional pay-off through its changes to the codebase and thus the application \n9.     In the case of  the archival study : A task was a series of ctions undertaken by participants contributing to the task outcome \n10.  Complex work appear to the deferred, rather than being broken down into smaller components to be undertaken collaboratively \nEXPLAINING THE OBSERVED PATTERNS OF WORK IN FLOSS: \n1.     Explain – the dominance of individual tasks over co-work tasks and the tendency to defer complex work rather than undertake co-work \n2.     Theories invoked – motivation for participation and coordination of work \n3.     Motivation for contribution: \na.    Ke and hang found that FLOSS participants with more autonomous redulation produced greater task effort and greater persistence and consistency \nb.    Further Ke and Zhang reconcile conflicting finding on the task effort effects of different motivations by proposing a moderating effect of satisfaction of psychological needs for competence, autonomy and relatedness \nc.     Viewed in the light of motivation theory,the experience of participant observation suggests that having adequate motivation depends on whether an actor expects the task to provide anticipated payoffs (intrinsic and extrinsic), and whether the prospect of the task generates positive affect, which in turn depends on  whetehr the actor’s experience of the project provides an expectation of autonomy, competence and relatedness. \n4.     Coordination of software development tasks \na.    While highly motivated autonomous individuals can produce useful software by themselves, building sustained , successful collective projects requires drawing togeather the work of many. \nb.    Indeed, providing relatedness already requires working with other . Yet working productively together means working in a coordinated fashion \nc.     Coordination theory provides a modeling framework of actors performing tasks, where tasks might require or create resources of different kinds \n                                              i.     How are task dependency met in software development ?  The development of a task (task b) often requires the outputs of some other task  (task a) \n                                            ii.     The layering of such tasks on the work of others, as well as the possibility of opportunistic support from others and the understanding of others in the project audience, also provides relatedness in a manner that does not undermine autonomy or local locus of control. \n1.     If task A exists then it is a question of simple layering \n2.     If task A does not exist, both tasks A and tasks B still need to be performed. The motivation for a task may be in place, but the groundwork is not in place and therefore its dependencies are not satisfied. In the language of earlier research, the individuals resort to co-work to implement task A and task B. But this creates a potential fr a dependency problem. The individual is likely to experience negative effect derived fro ma loss of autonomy. \na.    Work on both task A and B by an individual creates uncertainty in the extrinsic rewards received. Since it increases uncertainty in being able to finish both tasks and thus reduces the motivation to attempt either.  \n5.     In summary, - Superimposed individual work is the predominant organization of tasks in FLOSS development because this type of work has the fewest dependencies and the simplest motivational situation. In particular, the superimposition of individual work is more likely to be well motivated because it increases autonomy and competence without eliminating relatedness. Work that cannot be completed in this manner might be undertaken through co-work, if the tasks seem likely to be completed and the loss of autonomy is balanced by the increase in relatedness. If those conditions seem unlikely, as is often the case, the work is deferred until other work renders it achievable through the superimposition of individual work. &amp;lt;INVERTED “U”&amp;gt; \n6.     How Collaboration through superposition can result in complex software? \na.     Why doesn’t defferral of work lead to abandonment ? \nb.     How does the project find a work breakdown that simultaneously satisfies the constraints of sequence, codebase, and motivation described above ? In other words how do these project sustain the incredibly high search costs? \nc.     Successful FLOSS projects acive such a search at a very low cost through the open availability of the software they produce. \nd.     Open availability increases usage and this use generates a set of possible perceived improvements \ne.     Further matching skilled developers and motivation for a task is done because the information matching environment of FLOSS projects is rich and low cost – forums mailing lists etc. \nf.      Rather than seek an interdependent work breakdown, as might be found in a commercial software project, we theorize that the open, situated search process is complemented by productive deferral. \n7.     Productive deferral: \na.     Architectures of small layers generate future value because they provide a reconfigurable set of services that can be composed into higher –level functions, generating longer-terms option value (Baldwin and Clark) \nb.     Moreover, an evolving architecture of small laers can be more easily observed and understood by others over time, facilitating review and boosting the process of situated task conceptualization. \nc.     Thus we theorize that forced constraints of community open source projects promote working in small layers, observed by other over time. This way of working generates an architecture that is more reusable, of higher quality, and more easily understood and which , therefore, tends to make deferred work easier over time, rather than harder. \n8.     Conditions under which collaboration through open superposition is likely to be successful. \na.     Attributes of the object of work i.e. the software \n                                               i.     Layerability – Layers in this sense, are different from generic steps because each layer creates an adequately finished artifact \n                                             ii.     Low instantiation costs – the cost of moving the desing to a useful artifact . It should be cheap to build a new layer and change the artifact. \n                                            iii.     Low distribution costs – help increase the user base and eventually the contributor base \nb.     Irrevocable openness- stallmans four freedoms are critical . Open source licenses guarantee non-revocability of contributions, either explicitly (Apache)  or implicitly  (no licence). Irrevocable openness means that even if a developer were to regret the decision to contribute, their contribution would remain freely available and be able to support layers built on it. \nc.     Time : The open search process which is a solution for work breakdown and task assignment problems is time consuming. To the extent that time is not available for the processes to play out, collaboration throught open superpsoiton will be less appropriate as a way to manage work. \n                                               i.     One counter intuitive source of time pressue is the availability of financial investment. Investment – even nonprofit – oriented investment – has opportunity costs , generating the time –cost of money and pressure to see payoffs sooner rather than later.  &amp;lt;&amp;lt;HYPOTHESIS OF OWNER TYPE&amp;gt;&amp;gt; \n                                             ii.     Innersource – Firms adopting OSS atmosphere within its boundaries . The work highlights that the usefulness of productive deferral is undermined because firms inherently face deadlines due to up-front investment \n9.     Collaboration through open superposition is distinct from hierarchies in that the work is not directed and planned from above; rather, work choices are made with high levels of autonomy and little planning. It is also distinct from organizing common to firms in that there is no system that defers and pools payoffs, as do capital investment and employee salaries; rather, the work is mostly constrained to that which has an immediate motivating payoff. It is also distinct from a market because while it conducts a type of search it lacks a pricing mechanism \na.     Superposition is distinct from but complementary to Benkler’s 2002 commons- based peer production, because we focus on the sequencing of project work and identify the role of productive deferral and artifact-led situated search \nb.     Open superposition is perhaps closer ot the organization of knowledge production in “the republic of science” (Polyani 1962)","page":"29-50","title":"Collaboration through open superposition: A theory of the open source way","type":"article-journal","volume":"38"},"uris":["http://www.mendeley.com/documents/?uuid=61a112fe-6939-42d2-b466-887e56efa773"]},{"id":"ITEM-2","itemData":{"abstract":"To manage work interdependencies, online communities draw on a variety of arm’s length coordination mechanisms offered by information technology platforms and associated practices. However, “unresolved interdependencies” remain that cannot be addressed by such arm’s length mechanisms. These interdepend- encies reflect, for example, unidentified or emerging knowledge-based dependencies between the community members or unaccounted relationships between ongoing community tasks. At the same time, online communi- ties cannot resort to hierarchical coordination mechanisms such as incentives or command structures to address such interdependencies. So, how do they manage such interdependencies? To address this question, we conduct an exploratory, theory-generating case study involving qualitative and computational analyses of development activities within an open source software community: Rubinius. We analyze the ongoing management of interde- pendencies within the community and find that unresolved interdependencies are associated with alternatively structured sequences of activities, which we define as routines. In particular, we observe that two distinct classes of interdependencies—development and developer interdependencies—are associated with alternative forms of routine variation. We identify two generalized routine components—direct implementation and knowledge integration, which address these two distinct classes of unresolved interdependencies. In particular, direct imple- mentation deals with development interdependencies within the code that are not already coordinated through modular interfaces, while knowledge integration resolves unaccounted interdependencies between developers. We conclude with implications for research into organizing principles for online communities and note the significance of our findings for the study of coordination in organization studies in general.","author":[{"dropping-particle":"","family":"Lindberg","given":"Aron","non-dropping-particle":"","parse-names":false,"suffix":""},{"dropping-particle":"","family":"Berente","given":"Nick","non-dropping-particle":"","parse-names":false,"suffix":""},{"dropping-particle":"","family":"Gaskin","given":"James","non-dropping-particle":"","parse-names":false,"suffix":""},{"dropping-particle":"","family":"Lyytinen","given":"Kalle","non-dropping-particle":"","parse-names":false,"suffix":""}],"container-title":"Information Systems Research","id":"ITEM-2","issue":"December","issued":{"date-parts":[["2016"]]},"page":"1-22","title":"Coordinating interdependencies in online communities: A study of an open source software project","type":"article-journal"},"uris":["http://www.mendeley.com/documents/?uuid=3be3c8a8-d6f7-4242-8ea0-05000aabccd8"]}],"mendeley":{"formattedCitation":"(Howison and Crowston 2014; Lindberg et al. 2016)","plainTextFormattedCitation":"(Howison and Crowston 2014; Lindberg et al. 2016)","previouslyFormattedCitation":"(Howison and Crowston 2014; Lindberg et al. 2016)"},"properties":{"noteIndex":0},"schema":"https://github.com/citation-style-language/schema/raw/master/csl-citation.json"}</w:instrText>
+      </w:r>
+      <w:r>
+        <w:rPr>
+          <w:rFonts w:ascii="Cambria" w:hAnsi="Cambria"/>
+        </w:rPr>
+        <w:fldChar w:fldCharType="separate"/>
+      </w:r>
+      <w:r>
+        <w:rPr>
+          <w:rFonts w:ascii="Cambria" w:hAnsi="Cambria"/>
+          <w:noProof/>
+        </w:rPr>
+        <w:t>(Howison and Crowston 2014; Lindberg et al. 2016)</w:t>
+      </w:r>
+      <w:r>
+        <w:rPr>
+          <w:rFonts w:ascii="Cambria" w:hAnsi="Cambria"/>
+        </w:rPr>
+        <w:fldChar w:fldCharType="end"/>
+      </w:r>
+      <w:r>
+        <w:rPr>
+          <w:rFonts w:ascii="Cambria" w:hAnsi="Cambria"/>
+        </w:rPr>
+        <w:t xml:space="preserve">, </w:t>
+      </w:r>
+      <w:r>
+        <w:rPr>
+          <w:rFonts w:ascii="Cambria" w:hAnsi="Cambria"/>
+        </w:rPr>
+        <w:t xml:space="preserve">team structure and </w:t>
+      </w:r>
+      <w:r>
+        <w:rPr>
+          <w:rFonts w:ascii="Cambria" w:hAnsi="Cambria"/>
+        </w:rPr>
+        <w:t xml:space="preserve">informal </w:t>
+      </w:r>
+      <w:r>
+        <w:rPr>
+          <w:rFonts w:ascii="Cambria" w:hAnsi="Cambria"/>
+        </w:rPr>
+        <w:t xml:space="preserve">governance mechanisms </w:t>
+      </w:r>
+      <w:r>
+        <w:rPr>
+          <w:rFonts w:ascii="Cambria" w:hAnsi="Cambria"/>
+        </w:rPr>
+        <w:fldChar w:fldCharType="begin" w:fldLock="1"/>
+      </w:r>
+      <w:r>
+        <w:rPr>
+          <w:rFonts w:ascii="Cambria" w:hAnsi="Cambria"/>
+        </w:rPr>
+        <w:instrText>ADDIN CSL_CITATION {"citationItems":[{"id":"ITEM-1","itemData":{"author":[{"dropping-particle":"","family":"Sagers","given":"G W","non-dropping-particle":"","parse-names":false,"suffix":""}],"container-title":"Proceedings of the International Conference in Information Systems","id":"ITEM-1","issued":{"date-parts":[["2004"]]},"page":"427-438","title":"The Influence of Network Governance Factors on Success in Open Source Software Development Projects","type":"paper-conference"},"uris":["http://www.mendeley.com/documents/?uuid=975eee96-88da-4b01-8850-b352d4e81a11"]},{"id":"ITEM-2","itemData":{"DOI":"10.1016/j.respol.2012.10.008","ISBN":"0048-7333","ISSN":"00487333","abstract":"This paper theorizes the intra-organizational dynamics of online communities of creation such as Free and Open Source software projects. It describes the role of the participants at the peripheries of these online communities and analyze how the division of labor among peripheral and core members is handled. The paper further demonstrates that this mode of labor division is possible only if the periphery is able to acquire and absorb the standards associated with the developers' activities, described here as a social practice. We describe how the propagation of such standards takes place through non-material artifacts such as code and virtual discussions. We show that because of the capacity of these artifacts to effectively disseminate the standards of a social practice, such standards can be transferred not only face to face, but also asynchronously, asymmetrically and openly. © 2012 Elsevier B.V. All rights reserved.","author":[{"dropping-particle":"","family":"Rullani","given":"Francesco","non-dropping-particle":"","parse-names":false,"suffix":""},{"dropping-particle":"","family":"Haefliger","given":"Stefan","non-dropping-particle":"","parse-names":false,"suffix":""}],"container-title":"Research Policy","id":"ITEM-2","issue":"4","issued":{"date-parts":[["2013"]]},"page":"941-953","publisher":"Elsevier B.V.","title":"The periphery on stage: The intra-organizational dynamics in online communities of creation","type":"article-journal","volume":"42"},"uris":["http://www.mendeley.com/documents/?uuid=cfa37987-a0c8-4c93-b176-c8a6abd7494c"]}],"mendeley":{"formattedCitation":"(Rullani and Haefliger 2013; Sagers 2004)","plainTextFormattedCitation":"(Rullani and Haefliger 2013; Sagers 2004)","previouslyFormattedCitation":"(Rullani and Haefliger 2013; Sagers 2004)"},"properties":{"noteIndex":0},"schema":"https://github.com/citation-style-language/schema/raw/master/csl-citation.json"}</w:instrText>
+      </w:r>
+      <w:r>
+        <w:rPr>
+          <w:rFonts w:ascii="Cambria" w:hAnsi="Cambria"/>
+        </w:rPr>
+        <w:fldChar w:fldCharType="separate"/>
+      </w:r>
+      <w:r>
+        <w:rPr>
+          <w:rFonts w:ascii="Cambria" w:hAnsi="Cambria"/>
+          <w:noProof/>
+        </w:rPr>
+        <w:t>(Rullani and Haefliger 2013; Sagers 2004)</w:t>
+      </w:r>
+      <w:r>
+        <w:rPr>
+          <w:rFonts w:ascii="Cambria" w:hAnsi="Cambria"/>
+        </w:rPr>
+        <w:fldChar w:fldCharType="end"/>
+      </w:r>
+      <w:r>
+        <w:rPr>
+          <w:rFonts w:ascii="Cambria" w:hAnsi="Cambria"/>
+        </w:rPr>
+        <w:t xml:space="preserve"> and </w:t>
+      </w:r>
+      <w:r>
+        <w:rPr>
+          <w:rFonts w:ascii="Cambria" w:hAnsi="Cambria"/>
+        </w:rPr>
+        <w:t xml:space="preserve">community </w:t>
+      </w:r>
+      <w:r>
+        <w:rPr>
+          <w:rFonts w:ascii="Cambria" w:hAnsi="Cambria"/>
+        </w:rPr>
+        <w:t>ideologies</w:t>
+      </w:r>
+      <w:r>
+        <w:rPr>
+          <w:rFonts w:ascii="Cambria" w:hAnsi="Cambria"/>
+        </w:rPr>
+        <w:t xml:space="preserve"> </w:t>
+      </w:r>
+      <w:r>
+        <w:rPr>
+          <w:rFonts w:ascii="Cambria" w:hAnsi="Cambria"/>
+        </w:rPr>
+        <w:fldChar w:fldCharType="begin" w:fldLock="1"/>
+      </w:r>
+      <w:r>
+        <w:rPr>
+          <w:rFonts w:ascii="Cambria" w:hAnsi="Cambria"/>
+        </w:rPr>
+        <w:instrText>ADDIN CSL_CITATION {"citationItems":[{"id":"ITEM-1","itemData":{"DOI":"10.25300/14242","author":[{"dropping-particle":"","family":"Daniel","given":"Sherae L.","non-dropping-particle":"","parse-names":false,"suffix":""},{"dropping-particle":"","family":"Maruping","given":"Likoebe M.","non-dropping-particle":"","parse-names":false,"suffix":""},{"dropping-particle":"","family":"Cataldo","given":"Marcelo","non-dropping-particle":"","parse-names":false,"suffix":""},{"dropping-particle":"","family":"Herbsleb","given":"Jim","non-dropping-particle":"","parse-names":false,"suffix":""}],"container-title":"MIS Quarterly","id":"ITEM-1","issue":"4","issued":{"date-parts":[["2018"]]},"page":"1-28","title":"The Impact of Ideology Misfit on Open Source Software Communities and Companies","type":"article-journal","volume":"42"},"uris":["http://www.mendeley.com/documents/?uuid=0bf48673-9073-404b-b2e4-870bcd9718c1"]}],"mendeley":{"formattedCitation":"(Daniel et al. 2018)","plainTextFormattedCitation":"(Daniel et al. 2018)"},"properties":{"noteIndex":0},"schema":"https://github.com/citation-style-language/schema/raw/master/csl-citation.json"}</w:instrText>
+      </w:r>
+      <w:r>
+        <w:rPr>
+          <w:rFonts w:ascii="Cambria" w:hAnsi="Cambria"/>
+        </w:rPr>
+        <w:fldChar w:fldCharType="separate"/>
+      </w:r>
+      <w:r>
+        <w:rPr>
+          <w:rFonts w:ascii="Cambria" w:hAnsi="Cambria"/>
+          <w:noProof/>
+        </w:rPr>
+        <w:t>(Daniel et al. 2018)</w:t>
+      </w:r>
+      <w:r>
+        <w:rPr>
+          <w:rFonts w:ascii="Cambria" w:hAnsi="Cambria"/>
+        </w:rPr>
+        <w:fldChar w:fldCharType="end"/>
+      </w:r>
+      <w:r>
+        <w:rPr>
+          <w:rFonts w:ascii="Cambria" w:hAnsi="Cambria"/>
+        </w:rPr>
+        <w:t>,</w:t>
+      </w:r>
+      <w:r>
+        <w:rPr>
+          <w:rFonts w:ascii="Cambria" w:hAnsi="Cambria"/>
+        </w:rPr>
+        <w:t xml:space="preserve"> </w:t>
+      </w:r>
+      <w:r>
+        <w:rPr>
+          <w:rFonts w:ascii="Cambria" w:hAnsi="Cambria"/>
+        </w:rPr>
+        <w:t xml:space="preserve"> </w:t>
+      </w:r>
+      <w:r>
+        <w:rPr>
+          <w:rFonts w:ascii="Cambria" w:hAnsi="Cambria"/>
+        </w:rPr>
+        <w:t>that</w:t>
+      </w:r>
+      <w:r>
+        <w:rPr>
+          <w:rFonts w:ascii="Cambria" w:hAnsi="Cambria"/>
+        </w:rPr>
+        <w:t xml:space="preserve"> have been observed to</w:t>
+      </w:r>
+      <w:r>
+        <w:rPr>
+          <w:rFonts w:ascii="Cambria" w:hAnsi="Cambria"/>
+        </w:rPr>
+        <w:t xml:space="preserve"> play an important roles </w:t>
+      </w:r>
+      <w:r>
+        <w:rPr>
+          <w:rFonts w:ascii="Cambria" w:hAnsi="Cambria"/>
+        </w:rPr>
+        <w:t>in motivating contributors and overcoming coordination challenges</w:t>
       </w:r>
       <w:r>
         <w:rPr>
@@ -2192,40 +2596,64 @@
         <w:rPr>
           <w:rFonts w:ascii="Cambria" w:hAnsi="Cambria"/>
         </w:rPr>
-        <w:t xml:space="preserve"> While many organizations are considering the FLOSS approach for developing their products, migrating to a model that does not conform to traditional contractual</w:t>
-      </w:r>
-      <w:r>
-        <w:rPr>
-          <w:rFonts w:ascii="Cambria" w:hAnsi="Cambria"/>
-        </w:rPr>
-        <w:t xml:space="preserve">, governance </w:t>
-      </w:r>
-      <w:r>
-        <w:rPr>
-          <w:rFonts w:ascii="Cambria" w:hAnsi="Cambria"/>
-        </w:rPr>
-        <w:t>mechanisms</w:t>
-      </w:r>
-      <w:r>
-        <w:rPr>
-          <w:rFonts w:ascii="Cambria" w:hAnsi="Cambria"/>
-        </w:rPr>
-        <w:t>,</w:t>
-      </w:r>
-      <w:r>
-        <w:rPr>
-          <w:rFonts w:ascii="Cambria" w:hAnsi="Cambria"/>
-        </w:rPr>
-        <w:t xml:space="preserve"> and organizational boundaries </w:t>
-      </w:r>
-      <w:r>
-        <w:rPr>
-          <w:rFonts w:ascii="Cambria" w:hAnsi="Cambria"/>
-        </w:rPr>
-        <w:t xml:space="preserve">can seem daunting. </w:t>
+        <w:t xml:space="preserve"> </w:t>
+      </w:r>
+      <w:r>
+        <w:rPr>
+          <w:rFonts w:ascii="Cambria" w:hAnsi="Cambria"/>
+        </w:rPr>
+        <w:t xml:space="preserve">At the core of FLOSS </w:t>
+      </w:r>
+      <w:r>
+        <w:rPr>
+          <w:rFonts w:ascii="Cambria" w:hAnsi="Cambria"/>
+        </w:rPr>
+        <w:t>success</w:t>
+      </w:r>
+      <w:r>
+        <w:rPr>
+          <w:rFonts w:ascii="Cambria" w:hAnsi="Cambria"/>
+        </w:rPr>
+        <w:t>, is the information technology artifact</w:t>
+      </w:r>
+      <w:r>
+        <w:rPr>
+          <w:rFonts w:ascii="Cambria" w:hAnsi="Cambria"/>
+        </w:rPr>
+        <w:t xml:space="preserve"> (</w:t>
       </w:r>
       <w:bookmarkStart w:id="3" w:name="_GoBack"/>
       <w:bookmarkEnd w:id="3"/>
+      <w:r>
+        <w:rPr>
+          <w:rFonts w:ascii="Cambria" w:hAnsi="Cambria"/>
+        </w:rPr>
+        <w:t xml:space="preserve">software </w:t>
+      </w:r>
+      <w:r>
+        <w:rPr>
+          <w:rFonts w:ascii="Cambria" w:hAnsi="Cambria"/>
+        </w:rPr>
+        <w:t>like</w:t>
+      </w:r>
+      <w:r>
+        <w:rPr>
+          <w:rFonts w:ascii="Cambria" w:hAnsi="Cambria"/>
+        </w:rPr>
+        <w:t xml:space="preserve"> Linux</w:t>
+      </w:r>
+      <w:r>
+        <w:rPr>
+          <w:rFonts w:ascii="Cambria" w:hAnsi="Cambria"/>
+        </w:rPr>
+        <w:t>)</w:t>
+      </w:r>
+      <w:r>
+        <w:rPr>
+          <w:rFonts w:ascii="Cambria" w:hAnsi="Cambria"/>
+        </w:rPr>
+        <w:t xml:space="preserve">, that creates value for the community and everyone who directly or indirectly uses it. The unique way of orchestrating work    This thesis explores thi </w:t>
+      </w:r>
     </w:p>
     <w:p>
       <w:pPr>
@@ -2234,6 +2662,78 @@
           <w:rFonts w:ascii="Cambria" w:hAnsi="Cambria"/>
         </w:rPr>
       </w:pPr>
+      <w:r>
+        <w:rPr>
+          <w:rFonts w:ascii="Cambria" w:hAnsi="Cambria"/>
+        </w:rPr>
+        <w:t xml:space="preserve"> These three attributes of FLOSS, </w:t>
+      </w:r>
+      <w:r>
+        <w:rPr>
+          <w:rFonts w:ascii="Cambria" w:hAnsi="Cambria"/>
+        </w:rPr>
+        <w:t>M</w:t>
+      </w:r>
+      <w:r>
+        <w:rPr>
+          <w:rFonts w:ascii="Cambria" w:hAnsi="Cambria"/>
+        </w:rPr>
+        <w:t>oreover</w:t>
+      </w:r>
+      <w:r>
+        <w:rPr>
+          <w:rFonts w:ascii="Cambria" w:hAnsi="Cambria"/>
+        </w:rPr>
+        <w:t xml:space="preserve">, </w:t>
+      </w:r>
+      <w:r>
+        <w:rPr>
+          <w:rFonts w:ascii="Cambria" w:hAnsi="Cambria"/>
+        </w:rPr>
+        <w:t>it is expected that</w:t>
+      </w:r>
+      <w:r>
+        <w:rPr>
+          <w:rFonts w:ascii="Cambria" w:hAnsi="Cambria"/>
+        </w:rPr>
+        <w:t xml:space="preserve"> successful projects</w:t>
+      </w:r>
+      <w:r>
+        <w:rPr>
+          <w:rFonts w:ascii="Cambria" w:hAnsi="Cambria"/>
+        </w:rPr>
+        <w:t xml:space="preserve"> should</w:t>
+      </w:r>
+      <w:r>
+        <w:rPr>
+          <w:rFonts w:ascii="Cambria" w:hAnsi="Cambria"/>
+        </w:rPr>
+        <w:t xml:space="preserve"> </w:t>
+      </w:r>
+      <w:r>
+        <w:rPr>
+          <w:rFonts w:ascii="Cambria" w:hAnsi="Cambria"/>
+        </w:rPr>
+        <w:t xml:space="preserve">first </w:t>
+      </w:r>
+      <w:r>
+        <w:rPr>
+          <w:rFonts w:ascii="Cambria" w:hAnsi="Cambria"/>
+        </w:rPr>
+        <w:t>establish</w:t>
+      </w:r>
+      <w:r>
+        <w:rPr>
+          <w:rFonts w:ascii="Cambria" w:hAnsi="Cambria"/>
+        </w:rPr>
+        <w:t xml:space="preserve"> a seamless fit between the three</w:t>
+      </w:r>
+      <w:r>
+        <w:rPr>
+          <w:rFonts w:ascii="Cambria" w:hAnsi="Cambria"/>
+        </w:rPr>
+        <w:t xml:space="preserve">. </w:t>
+      </w:r>
     </w:p>
     <w:p>
       <w:pPr>
@@ -2246,7 +2746,8 @@
         <w:rPr>
           <w:rFonts w:ascii="Cambria" w:hAnsi="Cambria"/>
         </w:rPr>
-        <w:t xml:space="preserve">but are often unsure how to go about it. </w:t>
+        <w:lastRenderedPageBreak/>
+        <w:t>STUDY FLOSS VALUE</w:t>
       </w:r>
     </w:p>
     <w:p>
@@ -2256,6 +2757,42 @@
           <w:rFonts w:ascii="Cambria" w:hAnsi="Cambria"/>
         </w:rPr>
       </w:pPr>
+      <w:r>
+        <w:rPr>
+          <w:rFonts w:ascii="Cambria" w:hAnsi="Cambria"/>
+        </w:rPr>
+        <w:t xml:space="preserve">The fact that </w:t>
+      </w:r>
+      <w:r>
+        <w:rPr>
+          <w:rFonts w:ascii="Cambria" w:hAnsi="Cambria"/>
+        </w:rPr>
+        <w:t xml:space="preserve">many </w:t>
+      </w:r>
+      <w:r>
+        <w:rPr>
+          <w:rFonts w:ascii="Cambria" w:hAnsi="Cambria"/>
+        </w:rPr>
+        <w:t xml:space="preserve">organizations are yet to experience the success of the FLOSS </w:t>
+      </w:r>
+      <w:r>
+        <w:rPr>
+          <w:rFonts w:ascii="Cambria" w:hAnsi="Cambria"/>
+        </w:rPr>
+        <w:t xml:space="preserve">model of </w:t>
+      </w:r>
+      <w:r>
+        <w:rPr>
+          <w:rFonts w:ascii="Cambria" w:hAnsi="Cambria"/>
+        </w:rPr>
+        <w:t>development calls for a deeper theoretical enquiry into the value creation mechanisms associated with FLOSS</w:t>
+      </w:r>
+      <w:r>
+        <w:rPr>
+          <w:rFonts w:ascii="Cambria" w:hAnsi="Cambria"/>
+        </w:rPr>
+        <w:t>.</w:t>
+      </w:r>
     </w:p>
     <w:p>
       <w:pPr>
@@ -2264,6 +2801,12 @@
           <w:rFonts w:ascii="Cambria" w:hAnsi="Cambria"/>
         </w:rPr>
       </w:pPr>
+      <w:r>
+        <w:rPr>
+          <w:rFonts w:ascii="Cambria" w:hAnsi="Cambria"/>
+        </w:rPr>
+        <w:t>STUDY CHARACTERISTICS THAT DIFFERENTUATE IT FROM TRADITIONAL SOFTWRE DEVELOPMENT</w:t>
+      </w:r>
     </w:p>
     <w:p>
       <w:pPr>
@@ -2297,35 +2840,7 @@
         <w:rPr>
           <w:rFonts w:ascii="Times New Roman" w:hAnsi="Times New Roman"/>
         </w:rPr>
-        <w:t>(</w:t>
-      </w:r>
-      <w:proofErr w:type="spellStart"/>
-      <w:r>
-        <w:rPr>
-          <w:rFonts w:ascii="Times New Roman" w:hAnsi="Times New Roman"/>
-        </w:rPr>
-        <w:t>Howison</w:t>
-      </w:r>
-      <w:proofErr w:type="spellEnd"/>
-      <w:r>
-        <w:rPr>
-          <w:rFonts w:ascii="Times New Roman" w:hAnsi="Times New Roman"/>
-        </w:rPr>
-        <w:t xml:space="preserve"> &amp; </w:t>
-      </w:r>
-      <w:proofErr w:type="spellStart"/>
-      <w:r>
-        <w:rPr>
-          <w:rFonts w:ascii="Times New Roman" w:hAnsi="Times New Roman"/>
-        </w:rPr>
-        <w:t>Crowston</w:t>
-      </w:r>
-      <w:proofErr w:type="spellEnd"/>
-      <w:r>
-        <w:rPr>
-          <w:rFonts w:ascii="Times New Roman" w:hAnsi="Times New Roman"/>
-        </w:rPr>
-        <w:t xml:space="preserve"> 2014; Lindberg et al. 2016)</w:t>
+        <w:t>(Howison &amp; Crowston 2014; Lindberg et al. 2016)</w:t>
       </w:r>
       <w:bookmarkEnd w:id="4"/>
       <w:bookmarkEnd w:id="5"/>
@@ -2388,21 +2903,7 @@
         <w:rPr>
           <w:rFonts w:ascii="Times New Roman" w:hAnsi="Times New Roman"/>
         </w:rPr>
-        <w:t>(</w:t>
-      </w:r>
-      <w:proofErr w:type="spellStart"/>
-      <w:r>
-        <w:rPr>
-          <w:rFonts w:ascii="Times New Roman" w:hAnsi="Times New Roman"/>
-        </w:rPr>
-        <w:t>Coverity</w:t>
-      </w:r>
-      <w:proofErr w:type="spellEnd"/>
-      <w:r>
-        <w:rPr>
-          <w:rFonts w:ascii="Times New Roman" w:hAnsi="Times New Roman"/>
-        </w:rPr>
-        <w:t xml:space="preserve"> 2013)</w:t>
+        <w:t>(Coverity 2013)</w:t>
       </w:r>
       <w:bookmarkEnd w:id="19"/>
       <w:bookmarkEnd w:id="20"/>
@@ -2436,11 +2937,238 @@
     </w:p>
     <w:p>
       <w:pPr>
+        <w:widowControl w:val="0"/>
         <w:spacing w:line="480" w:lineRule="auto"/>
-        <w:rPr>
-          <w:rFonts w:ascii="Cambria" w:hAnsi="Cambria"/>
-        </w:rPr>
-      </w:pPr>
+      </w:pPr>
+      <w:r>
+        <w:rPr>
+          <w:rFonts w:ascii="Times New Roman" w:hAnsi="Times New Roman"/>
+        </w:rPr>
+        <w:t>Although organizations are beginning to take interest in the open source model of software development, FLOSS research incorporating an organizational perspective is rather limited</w:t>
+      </w:r>
+      <w:bookmarkStart w:id="42" w:name="__Fieldmark__5820_2156521051"/>
+      <w:r>
+        <w:rPr>
+          <w:rFonts w:ascii="Times New Roman" w:hAnsi="Times New Roman"/>
+        </w:rPr>
+        <w:t xml:space="preserve"> </w:t>
+      </w:r>
+      <w:bookmarkStart w:id="43" w:name="__UnoMark__310385_2156521051"/>
+      <w:bookmarkStart w:id="44" w:name="__UnoMark__310384_2156521051"/>
+      <w:bookmarkStart w:id="45" w:name="__UnoMark__310360_2156521051"/>
+      <w:bookmarkStart w:id="46" w:name="__UnoMark__310252_2156521051"/>
+      <w:bookmarkStart w:id="47" w:name="__UnoMark__310251_2156521051"/>
+      <w:bookmarkStart w:id="48" w:name="__UnoMark__310228_2156521051"/>
+      <w:bookmarkStart w:id="49" w:name="__UnoMark__310122_2156521051"/>
+      <w:bookmarkStart w:id="50" w:name="__UnoMark__310121_2156521051"/>
+      <w:bookmarkStart w:id="51" w:name="__UnoMark__310101_2156521051"/>
+      <w:bookmarkStart w:id="52" w:name="__UnoMark__309995_2156521051"/>
+      <w:bookmarkStart w:id="53" w:name="__UnoMark__309994_2156521051"/>
+      <w:bookmarkStart w:id="54" w:name="__UnoMark__309950_2156521051"/>
+      <w:bookmarkStart w:id="55" w:name="__UnoMark__309871_2156521051"/>
+      <w:bookmarkStart w:id="56" w:name="__UnoMark__309870_2156521051"/>
+      <w:bookmarkStart w:id="57" w:name="__UnoMark__309824_2156521051"/>
+      <w:bookmarkStart w:id="58" w:name="__UnoMark__309750_2156521051"/>
+      <w:bookmarkStart w:id="59" w:name="__UnoMark__309749_2156521051"/>
+      <w:bookmarkEnd w:id="42"/>
+      <w:r>
+        <w:rPr>
+          <w:rFonts w:ascii="Times New Roman" w:hAnsi="Times New Roman"/>
+        </w:rPr>
+        <w:t>(Crowston et al. 2012)</w:t>
+      </w:r>
+      <w:bookmarkEnd w:id="43"/>
+      <w:bookmarkEnd w:id="44"/>
+      <w:bookmarkEnd w:id="45"/>
+      <w:bookmarkEnd w:id="46"/>
+      <w:bookmarkEnd w:id="47"/>
+      <w:bookmarkEnd w:id="48"/>
+      <w:bookmarkEnd w:id="49"/>
+      <w:bookmarkEnd w:id="50"/>
+      <w:bookmarkEnd w:id="51"/>
+      <w:bookmarkEnd w:id="52"/>
+      <w:bookmarkEnd w:id="53"/>
+      <w:bookmarkEnd w:id="54"/>
+      <w:bookmarkEnd w:id="55"/>
+      <w:bookmarkEnd w:id="56"/>
+      <w:bookmarkEnd w:id="57"/>
+      <w:bookmarkEnd w:id="58"/>
+      <w:bookmarkEnd w:id="59"/>
+      <w:r>
+        <w:rPr>
+          <w:rFonts w:ascii="Times New Roman" w:hAnsi="Times New Roman"/>
+        </w:rPr>
+        <w:t xml:space="preserve">. Organizational participation in FLOSS projects is expected to have strong implications for developers’ motivations, given the coexistence and interactions of institutions and social practices that build on the contributors’ different moral premises </w:t>
+      </w:r>
+      <w:bookmarkStart w:id="60" w:name="__UnoMark__310387_2156521051"/>
+      <w:bookmarkStart w:id="61" w:name="__UnoMark__310386_2156521051"/>
+      <w:bookmarkStart w:id="62" w:name="__UnoMark__310337_2156521051"/>
+      <w:bookmarkStart w:id="63" w:name="__UnoMark__310254_2156521051"/>
+      <w:bookmarkStart w:id="64" w:name="__UnoMark__310253_2156521051"/>
+      <w:bookmarkStart w:id="65" w:name="__UnoMark__310220_2156521051"/>
+      <w:bookmarkStart w:id="66" w:name="__UnoMark__310124_2156521051"/>
+      <w:bookmarkStart w:id="67" w:name="__UnoMark__310123_2156521051"/>
+      <w:bookmarkStart w:id="68" w:name="__UnoMark__310088_2156521051"/>
+      <w:bookmarkStart w:id="69" w:name="__UnoMark__309997_2156521051"/>
+      <w:bookmarkStart w:id="70" w:name="__UnoMark__309996_2156521051"/>
+      <w:bookmarkStart w:id="71" w:name="__UnoMark__309969_2156521051"/>
+      <w:bookmarkStart w:id="72" w:name="__UnoMark__309873_2156521051"/>
+      <w:bookmarkStart w:id="73" w:name="__UnoMark__309872_2156521051"/>
+      <w:bookmarkStart w:id="74" w:name="__UnoMark__309854_2156521051"/>
+      <w:bookmarkStart w:id="75" w:name="__UnoMark__309752_2156521051"/>
+      <w:bookmarkStart w:id="76" w:name="__UnoMark__309751_2156521051"/>
+      <w:r>
+        <w:rPr>
+          <w:rFonts w:ascii="Times New Roman" w:hAnsi="Times New Roman"/>
+        </w:rPr>
+        <w:t>(Von Krogh et al.2012)</w:t>
+      </w:r>
+      <w:bookmarkEnd w:id="60"/>
+      <w:bookmarkEnd w:id="61"/>
+      <w:bookmarkEnd w:id="62"/>
+      <w:bookmarkEnd w:id="63"/>
+      <w:bookmarkEnd w:id="64"/>
+      <w:bookmarkEnd w:id="65"/>
+      <w:bookmarkEnd w:id="66"/>
+      <w:bookmarkEnd w:id="67"/>
+      <w:bookmarkEnd w:id="68"/>
+      <w:bookmarkEnd w:id="69"/>
+      <w:bookmarkEnd w:id="70"/>
+      <w:bookmarkEnd w:id="71"/>
+      <w:bookmarkEnd w:id="72"/>
+      <w:bookmarkEnd w:id="73"/>
+      <w:bookmarkEnd w:id="74"/>
+      <w:bookmarkEnd w:id="75"/>
+      <w:bookmarkEnd w:id="76"/>
+      <w:r>
+        <w:rPr>
+          <w:rFonts w:ascii="Times New Roman" w:hAnsi="Times New Roman"/>
+        </w:rPr>
+        <w:t xml:space="preserve">. These interactions can result in a trade-off between openness (increasing autonomy and stimulating innovation, creativity, and organizational growth) and control (over platform activities, efficient development practices, and intellectual property right appropriation </w:t>
+      </w:r>
+      <w:bookmarkStart w:id="77" w:name="__UnoMark__310389_2156521051"/>
+      <w:bookmarkStart w:id="78" w:name="__UnoMark__310388_2156521051"/>
+      <w:bookmarkStart w:id="79" w:name="__UnoMark__310354_2156521051"/>
+      <w:bookmarkStart w:id="80" w:name="__UnoMark__310256_2156521051"/>
+      <w:bookmarkStart w:id="81" w:name="__UnoMark__310255_2156521051"/>
+      <w:bookmarkStart w:id="82" w:name="__UnoMark__310225_2156521051"/>
+      <w:bookmarkStart w:id="83" w:name="__UnoMark__310126_2156521051"/>
+      <w:bookmarkStart w:id="84" w:name="__UnoMark__310125_2156521051"/>
+      <w:bookmarkStart w:id="85" w:name="__UnoMark__310084_2156521051"/>
+      <w:bookmarkStart w:id="86" w:name="__UnoMark__309999_2156521051"/>
+      <w:bookmarkStart w:id="87" w:name="__UnoMark__309998_2156521051"/>
+      <w:bookmarkStart w:id="88" w:name="__UnoMark__309978_2156521051"/>
+      <w:bookmarkStart w:id="89" w:name="__UnoMark__309875_2156521051"/>
+      <w:bookmarkStart w:id="90" w:name="__UnoMark__309874_2156521051"/>
+      <w:bookmarkStart w:id="91" w:name="__UnoMark__309825_2156521051"/>
+      <w:bookmarkStart w:id="92" w:name="__UnoMark__309754_2156521051"/>
+      <w:bookmarkStart w:id="93" w:name="__UnoMark__309753_2156521051"/>
+      <w:r>
+        <w:rPr>
+          <w:rFonts w:ascii="Times New Roman" w:hAnsi="Times New Roman"/>
+        </w:rPr>
+        <w:t>(Jarvenpaa &amp; Lang 2011)</w:t>
+      </w:r>
+      <w:r>
+        <w:fldChar w:fldCharType="begin" w:fldLock="1"/>
+      </w:r>
+      <w:r>
+        <w:rPr>
+          <w:rFonts w:ascii="Times New Roman" w:hAnsi="Times New Roman"/>
+        </w:rPr>
+        <w:instrText>ADDIN CSL_CITATION {"citationItems":[{"id":"ITEM-1","itemData":{"DOI":"10.4324/9780203101339","ISBN":"0415364744","abstract":"When Jean Lave and Etienne Wenger (1991) introduced the notion of communities of practice in their book Situated Learning: Legitimate Peripheral Participation, their ideas had a widespread refreshing impact on studies of learning. Acquisition was replaced by participation as the key metaphor and mechanism of learning. Analysis was extended beyond the skin of the individual, to encompass the entire community involved in a given productive practice. Learning was shown to be an inevitable aspect of all productive practices, not a specific process mainly or exclusively limited to schools and other institutions of formal learning. Subsequently Wenger’s (1998) work brought the notion of communities of practice to the consciousness and vocabulary of management practitioners and organizational scholars. Wenger developed a rich conceptual framework around the concept of community of practice and turned it into a toolkit for organizational design and knowledge management (Wenger, McDermott &amp; Snyder, 2002). Despite its virtues, the notion of community of practice is a quite ahistorical way to conceptualize work communities.","author":[{"dropping-particle":"","family":"Engeström","given":"Yrjö","non-dropping-particle":"","parse-names":false,"suffix":""}],"container-title":"Communities of practice: Critical perspectives.","id":"ITEM-1","issued":{"date-parts":[["2007"]]},"page":"1-20","title":"From communities of practice to mycorrhizae","type":"article-journal"},"uris":["http://www.mendeley.com/documents/?uuid=a84ae1ad-abae-4c0c-8e40-84ab0a4b60d5"]},{"id":"ITEM-2","itemData":{"DOI":"10.1016/j.lrp.2011.09.002","ISBN":"00246301","ISSN":"00246301","PMID":"67251061","abstract":"Online communities foster unprecedented creativity, but at the same time they challenge the contemporary organisational boundary literature. They represent a new kind of nontraditional, nonhierarchical organisation where boundaries go beyond efficient (economic and legal) transaction logics to include boundary logics of identity, power and competence that need to be integratively managed. Moreover, these boundaries are not necessarily under the control of management, but rather are constantly negotiated between the platform providers, community members and content owners whose materials are used in collaborative production. In this paper, we explore the questions of how boundaries interact and how they can be managed integratively to render creative content production. Our empirical study involves an exploratory case research design of two established music remix sites: nin.com and ccMixter.org. We report on the community boundaries and their interdependencies, as well as on how the interdependencies are related to the goals and creative content production of online communities. The paper offers new insight into the role of integrative boundary management. ?? 2011 Elsevier Ltd.","author":[{"dropping-particle":"","family":"Jarvenpaa","given":"Sirkka L.","non-dropping-particle":"","parse-names":false,"suffix":""},{"dropping-particle":"","family":"Lang","given":"Karl R.","non-dropping-particle":"","parse-names":false,"suffix":""}],"container-title":"Long Range Planning","id":"ITEM-2","issue":"5-6","issued":{"date-parts":[["2011"]]},"page":"440-457","title":"Boundary management in online communities: Case studies of the nine inch nails and ccmixter music remix sites","type":"article-journal","volume":"44"},"uris":["http://www.mendeley.com/documents/?uuid=1a8203b2-ae59-46a4-80cb-9197b3e7bbad"]}],"mendeley":{"formattedCitation":"(Engeström 2007; Jarvenpaa and Lang 2011)","plainTextFormattedCitation":"(Engeström 2007; Jarvenpaa and Lang 2011)","previouslyFormattedCitation":"(Engeström 2007; Jarvenpaa and Lang 2011)"},"properties":{"noteIndex":0},"schema":"https://github.com/citation-style-language/schema/raw/master/csl-citation.json"}</w:instrText>
+      </w:r>
+      <w:r>
+        <w:rPr>
+          <w:rFonts w:ascii="Times New Roman" w:hAnsi="Times New Roman"/>
+        </w:rPr>
+        <w:fldChar w:fldCharType="end"/>
+      </w:r>
+      <w:bookmarkStart w:id="94" w:name="__Fieldmark__319864_2156521051"/>
+      <w:bookmarkStart w:id="95" w:name="__Fieldmark__36798_2156521051"/>
+      <w:bookmarkStart w:id="96" w:name="__Fieldmark__5847_2156521051"/>
+      <w:bookmarkStart w:id="97" w:name="__Fieldmark__312564_2156521051"/>
+      <w:bookmarkEnd w:id="77"/>
+      <w:bookmarkEnd w:id="78"/>
+      <w:bookmarkEnd w:id="79"/>
+      <w:bookmarkEnd w:id="80"/>
+      <w:bookmarkEnd w:id="81"/>
+      <w:bookmarkEnd w:id="82"/>
+      <w:bookmarkEnd w:id="83"/>
+      <w:bookmarkEnd w:id="84"/>
+      <w:bookmarkEnd w:id="85"/>
+      <w:bookmarkEnd w:id="86"/>
+      <w:bookmarkEnd w:id="87"/>
+      <w:bookmarkEnd w:id="88"/>
+      <w:bookmarkEnd w:id="89"/>
+      <w:bookmarkEnd w:id="90"/>
+      <w:bookmarkEnd w:id="91"/>
+      <w:bookmarkEnd w:id="92"/>
+      <w:bookmarkEnd w:id="93"/>
+      <w:bookmarkEnd w:id="94"/>
+      <w:bookmarkEnd w:id="95"/>
+      <w:bookmarkEnd w:id="96"/>
+      <w:bookmarkEnd w:id="97"/>
+      <w:r>
+        <w:rPr>
+          <w:rFonts w:ascii="Times New Roman" w:hAnsi="Times New Roman"/>
+        </w:rPr>
+        <w:t>(Engeström 2007; Jarvenpaa and Lang 2011)(Engeström 2007; Jarvenpaa and Lang 2011)(Engeström 2007; Jarvenpaa and Lang 2011)</w:t>
+      </w:r>
+      <w:r>
+        <w:rPr>
+          <w:rFonts w:ascii="Times New Roman" w:hAnsi="Times New Roman"/>
+        </w:rPr>
+        <w:t xml:space="preserve">. The trade-off manifests as a boundary management problem that, if effectively managed, can directly influence the innovative and absorptive capacity of the FLOSS community </w:t>
+      </w:r>
+      <w:bookmarkStart w:id="98" w:name="__UnoMark__310391_2156521051"/>
+      <w:bookmarkStart w:id="99" w:name="__UnoMark__310390_2156521051"/>
+      <w:bookmarkStart w:id="100" w:name="__UnoMark__310362_2156521051"/>
+      <w:bookmarkStart w:id="101" w:name="__UnoMark__310258_2156521051"/>
+      <w:bookmarkStart w:id="102" w:name="__UnoMark__310257_2156521051"/>
+      <w:bookmarkStart w:id="103" w:name="__UnoMark__310221_2156521051"/>
+      <w:bookmarkStart w:id="104" w:name="__UnoMark__310128_2156521051"/>
+      <w:bookmarkStart w:id="105" w:name="__UnoMark__310127_2156521051"/>
+      <w:bookmarkStart w:id="106" w:name="__UnoMark__310105_2156521051"/>
+      <w:bookmarkStart w:id="107" w:name="__UnoMark__310001_2156521051"/>
+      <w:bookmarkStart w:id="108" w:name="__UnoMark__310000_2156521051"/>
+      <w:bookmarkStart w:id="109" w:name="__UnoMark__309971_2156521051"/>
+      <w:bookmarkStart w:id="110" w:name="__UnoMark__309877_2156521051"/>
+      <w:bookmarkStart w:id="111" w:name="__UnoMark__309876_2156521051"/>
+      <w:bookmarkStart w:id="112" w:name="__UnoMark__309817_2156521051"/>
+      <w:bookmarkStart w:id="113" w:name="__UnoMark__309756_2156521051"/>
+      <w:bookmarkStart w:id="114" w:name="__UnoMark__309755_2156521051"/>
+      <w:bookmarkStart w:id="115" w:name="__Fieldmark__5857_2156521051"/>
+      <w:r>
+        <w:rPr>
+          <w:rFonts w:ascii="Times New Roman" w:hAnsi="Times New Roman"/>
+        </w:rPr>
+        <w:t>(Teigland et al. 2014)</w:t>
+      </w:r>
+      <w:bookmarkEnd w:id="98"/>
+      <w:bookmarkEnd w:id="99"/>
+      <w:bookmarkEnd w:id="100"/>
+      <w:bookmarkEnd w:id="101"/>
+      <w:bookmarkEnd w:id="102"/>
+      <w:bookmarkEnd w:id="103"/>
+      <w:bookmarkEnd w:id="104"/>
+      <w:bookmarkEnd w:id="105"/>
+      <w:bookmarkEnd w:id="106"/>
+      <w:bookmarkEnd w:id="107"/>
+      <w:bookmarkEnd w:id="108"/>
+      <w:bookmarkEnd w:id="109"/>
+      <w:bookmarkEnd w:id="110"/>
+      <w:bookmarkEnd w:id="111"/>
+      <w:bookmarkEnd w:id="112"/>
+      <w:bookmarkEnd w:id="113"/>
+      <w:bookmarkEnd w:id="114"/>
+      <w:bookmarkEnd w:id="115"/>
+      <w:r>
+        <w:rPr>
+          <w:rFonts w:ascii="Times New Roman" w:hAnsi="Times New Roman"/>
+        </w:rPr>
+        <w:t xml:space="preserve">. Given the trade-off between openness and control when organizations get involved in FLOSS projects, it should be expected that the value creation mechanisms that operate in individual owned projects get altered when organizations own the FLOSS projects. An important aspect of this dissertation is to expand our knowledge regarding organizational participation in FLOSS projects by examining the impact of organizational ownership on the value creation mechanisms that operate in FLOSS projects. </w:t>
+      </w:r>
     </w:p>
     <w:p>
       <w:pPr>
@@ -2449,30 +3177,6 @@
           <w:rFonts w:ascii="Cambria" w:hAnsi="Cambria"/>
         </w:rPr>
       </w:pPr>
-      <w:r>
-        <w:rPr>
-          <w:rFonts w:ascii="Cambria" w:hAnsi="Cambria"/>
-        </w:rPr>
-        <w:t xml:space="preserve"> </w:t>
-      </w:r>
-      <w:r>
-        <w:rPr>
-          <w:rFonts w:ascii="Cambria" w:hAnsi="Cambria"/>
-        </w:rPr>
-        <w:t xml:space="preserve">Why </w:t>
-      </w:r>
-      <w:r>
-        <w:rPr>
-          <w:rFonts w:ascii="Cambria" w:hAnsi="Cambria"/>
-        </w:rPr>
-        <w:t xml:space="preserve">artifact such as its work, governance structures, and </w:t>
-      </w:r>
-      <w:r>
-        <w:rPr>
-          <w:rFonts w:ascii="Cambria" w:hAnsi="Cambria"/>
-        </w:rPr>
-        <w:t>communities.</w:t>
-      </w:r>
     </w:p>
     <w:p>
       <w:pPr>
@@ -2485,6 +3189,39 @@
         <w:rPr>
           <w:rFonts w:ascii="Cambria" w:hAnsi="Cambria"/>
         </w:rPr>
+        <w:t xml:space="preserve"> </w:t>
+      </w:r>
+      <w:r>
+        <w:rPr>
+          <w:rFonts w:ascii="Cambria" w:hAnsi="Cambria"/>
+        </w:rPr>
+        <w:t xml:space="preserve">Why </w:t>
+      </w:r>
+      <w:r>
+        <w:rPr>
+          <w:rFonts w:ascii="Cambria" w:hAnsi="Cambria"/>
+        </w:rPr>
+        <w:t xml:space="preserve">artifact such as its work, governance structures, and </w:t>
+      </w:r>
+      <w:r>
+        <w:rPr>
+          <w:rFonts w:ascii="Cambria" w:hAnsi="Cambria"/>
+        </w:rPr>
+        <w:t>communities.</w:t>
+      </w:r>
+    </w:p>
+    <w:p>
+      <w:pPr>
+        <w:spacing w:line="480" w:lineRule="auto"/>
+        <w:rPr>
+          <w:rFonts w:ascii="Cambria" w:hAnsi="Cambria"/>
+        </w:rPr>
+      </w:pPr>
+      <w:r>
+        <w:rPr>
+          <w:rFonts w:ascii="Cambria" w:hAnsi="Cambria"/>
+        </w:rPr>
+        <w:lastRenderedPageBreak/>
         <w:t>Less work on ideologies.. moreover conflicting findings with license choice</w:t>
       </w:r>
     </w:p>
@@ -2616,14 +3353,7 @@
         <w:rPr>
           <w:rFonts w:ascii="Cambria" w:hAnsi="Cambria"/>
         </w:rPr>
-        <w:t xml:space="preserve"> theorizes the </w:t>
-      </w:r>
-      <w:r>
-        <w:rPr>
-          <w:rFonts w:ascii="Cambria" w:hAnsi="Cambria"/>
-        </w:rPr>
-        <w:lastRenderedPageBreak/>
-        <w:t>motivational mechanisms that operate within superposed work structures and unearth</w:t>
+        <w:t xml:space="preserve"> theorizes the motivational mechanisms that operate within superposed work structures and unearth</w:t>
       </w:r>
       <w:r>
         <w:rPr>
@@ -2763,7 +3493,14 @@
         <w:rPr>
           <w:rFonts w:ascii="Cambria" w:hAnsi="Cambria"/>
         </w:rPr>
-        <w:t xml:space="preserve"> and the survival of the project, is moderated by the nature of project ownership. Interestingly, the observed moderation is a crossover interaction effect that changes from negative for </w:t>
+        <w:t xml:space="preserve"> and the survival of the project, is </w:t>
+      </w:r>
+      <w:r>
+        <w:rPr>
+          <w:rFonts w:ascii="Cambria" w:hAnsi="Cambria"/>
+        </w:rPr>
+        <w:lastRenderedPageBreak/>
+        <w:t xml:space="preserve">moderated by the nature of project ownership. Interestingly, the observed moderation is a crossover interaction effect that changes from negative for </w:t>
       </w:r>
       <w:r>
         <w:rPr>
@@ -2843,14 +3580,7 @@
         <w:rPr>
           <w:rFonts w:ascii="Cambria" w:hAnsi="Cambria"/>
         </w:rPr>
-        <w:t xml:space="preserve"> essay scrutinizes two ideological shifts seen in the FLOSS community that have altered the beliefs of ‘openness’ and ‘prevention of commercial appropriation’, on which the open source phenomenon was founded. First, the emergence of ‘permissive FLOSS licenses’ that allow commercial appropriation of the collaboratively </w:t>
-      </w:r>
-      <w:r>
-        <w:rPr>
-          <w:rFonts w:ascii="Cambria" w:hAnsi="Cambria"/>
-        </w:rPr>
-        <w:lastRenderedPageBreak/>
-        <w:t xml:space="preserve">developed code, and second, ‘organizational ownership’ of FLOSS projects. </w:t>
+        <w:t xml:space="preserve"> essay scrutinizes two ideological shifts seen in the FLOSS community that have altered the beliefs of ‘openness’ and ‘prevention of commercial appropriation’, on which the open source phenomenon was founded. First, the emergence of ‘permissive FLOSS licenses’ that allow commercial appropriation of the collaboratively developed code, and second, ‘organizational ownership’ of FLOSS projects. </w:t>
       </w:r>
       <w:r>
         <w:rPr>
@@ -3023,11 +3753,11 @@
       <w:pPr>
         <w:pStyle w:val="Heading2"/>
       </w:pPr>
-      <w:bookmarkStart w:id="42" w:name="_Toc11169295"/>
+      <w:bookmarkStart w:id="116" w:name="_Toc11169295"/>
       <w:r>
         <w:t>Structure of The Dissertation</w:t>
       </w:r>
-      <w:bookmarkEnd w:id="42"/>
+      <w:bookmarkEnd w:id="116"/>
     </w:p>
     <w:p>
       <w:pPr>
@@ -3045,12 +3775,12 @@
       <w:pPr>
         <w:pStyle w:val="Heading2"/>
       </w:pPr>
-      <w:bookmarkStart w:id="43" w:name="_Toc11169296"/>
+      <w:bookmarkStart w:id="117" w:name="_Toc11169296"/>
       <w:r>
         <w:lastRenderedPageBreak/>
         <w:t>Three Essays at a Glance</w:t>
       </w:r>
-      <w:bookmarkEnd w:id="43"/>
+      <w:bookmarkEnd w:id="117"/>
     </w:p>
     <w:p>
       <w:pPr>
@@ -3094,7 +3824,7 @@
           <w:szCs w:val="18"/>
         </w:rPr>
       </w:pPr>
-      <w:bookmarkStart w:id="44" w:name="_Toc11169297"/>
+      <w:bookmarkStart w:id="118" w:name="_Toc11169297"/>
       <w:r>
         <w:rPr>
           <w:i/>
@@ -3104,7 +3834,7 @@
         </w:rPr>
         <w:t>Essay 1: Work Structures of Open Source Projects</w:t>
       </w:r>
-      <w:bookmarkEnd w:id="44"/>
+      <w:bookmarkEnd w:id="118"/>
     </w:p>
     <w:tbl>
       <w:tblPr>
@@ -3653,6 +4383,7 @@
                 <w:b/>
                 <w:bCs/>
               </w:rPr>
+              <w:lastRenderedPageBreak/>
               <w:t>Method</w:t>
             </w:r>
             <w:r>
@@ -3903,21 +4634,7 @@
               <w:rPr>
                 <w:rFonts w:ascii="Cambria" w:hAnsi="Cambria"/>
               </w:rPr>
-              <w:t xml:space="preserve">Empirical analysis of a large sample of FLOSS projects hosted on </w:t>
-            </w:r>
-            <w:proofErr w:type="spellStart"/>
-            <w:r>
-              <w:rPr>
-                <w:rFonts w:ascii="Cambria" w:hAnsi="Cambria"/>
-              </w:rPr>
-              <w:t>Github</w:t>
-            </w:r>
-            <w:proofErr w:type="spellEnd"/>
-            <w:r>
-              <w:rPr>
-                <w:rFonts w:ascii="Cambria" w:hAnsi="Cambria"/>
-              </w:rPr>
-              <w:t xml:space="preserve"> indicates that the emergence of sequentially layered and individual task work, referred to as the superposed organization of work, exhibits an inverted-U shaped relationship with the popularity of a project.</w:t>
+              <w:t>Empirical analysis of a large sample of FLOSS projects hosted on Github indicates that the emergence of sequentially layered and individual task work, referred to as the superposed organization of work, exhibits an inverted-U shaped relationship with the popularity of a project.</w:t>
             </w:r>
           </w:p>
           <w:p>
@@ -4252,7 +4969,7 @@
           <w:szCs w:val="18"/>
         </w:rPr>
       </w:pPr>
-      <w:bookmarkStart w:id="45" w:name="_Toc11169298"/>
+      <w:bookmarkStart w:id="119" w:name="_Toc11169298"/>
       <w:r>
         <w:rPr>
           <w:i/>
@@ -4298,7 +5015,7 @@
         </w:rPr>
         <w:t xml:space="preserve"> of Open Source Projects</w:t>
       </w:r>
-      <w:bookmarkEnd w:id="45"/>
+      <w:bookmarkEnd w:id="119"/>
     </w:p>
     <w:tbl>
       <w:tblPr>
@@ -5174,6 +5891,7 @@
                 <w:b/>
                 <w:bCs/>
               </w:rPr>
+              <w:lastRenderedPageBreak/>
               <w:t>Analysis</w:t>
             </w:r>
           </w:p>
@@ -5566,7 +6284,7 @@
           <w:szCs w:val="18"/>
         </w:rPr>
       </w:pPr>
-      <w:bookmarkStart w:id="46" w:name="_Toc11169299"/>
+      <w:bookmarkStart w:id="120" w:name="_Toc11169299"/>
       <w:r>
         <w:rPr>
           <w:i/>
@@ -5621,7 +6339,7 @@
         </w:rPr>
         <w:t>Communities</w:t>
       </w:r>
-      <w:bookmarkEnd w:id="46"/>
+      <w:bookmarkEnd w:id="120"/>
     </w:p>
     <w:tbl>
       <w:tblPr>
@@ -5849,6 +6567,7 @@
                 <w:b/>
                 <w:bCs/>
               </w:rPr>
+              <w:lastRenderedPageBreak/>
               <w:t>Hypotheses</w:t>
             </w:r>
           </w:p>
@@ -6338,6 +7057,7 @@
                 <w:b/>
                 <w:bCs/>
               </w:rPr>
+              <w:lastRenderedPageBreak/>
               <w:t>Implications</w:t>
             </w:r>
           </w:p>
@@ -6403,16 +7123,8 @@
               <w:rPr>
                 <w:rFonts w:ascii="Cambria" w:hAnsi="Cambria"/>
               </w:rPr>
-              <w:t xml:space="preserve">supports the </w:t>
-            </w:r>
-            <w:proofErr w:type="spellStart"/>
-            <w:r>
-              <w:rPr>
-                <w:rFonts w:ascii="Cambria" w:hAnsi="Cambria"/>
-              </w:rPr>
-              <w:t>moderatin</w:t>
-            </w:r>
-            <w:proofErr w:type="spellEnd"/>
+              <w:t>supports the moderatin</w:t>
+            </w:r>
             <w:r>
               <w:rPr>
                 <w:rFonts w:ascii="Cambria" w:hAnsi="Cambria"/>
@@ -6483,31 +7195,31 @@
       <w:pPr>
         <w:pStyle w:val="Heading1"/>
       </w:pPr>
-      <w:bookmarkStart w:id="47" w:name="_Toc11169300"/>
+      <w:bookmarkStart w:id="121" w:name="_Toc11169300"/>
       <w:r>
         <w:t>Essay 1</w:t>
       </w:r>
-      <w:bookmarkEnd w:id="47"/>
+      <w:bookmarkEnd w:id="121"/>
     </w:p>
     <w:p>
       <w:pPr>
         <w:pStyle w:val="Heading1"/>
       </w:pPr>
-      <w:bookmarkStart w:id="48" w:name="_Toc11169301"/>
+      <w:bookmarkStart w:id="122" w:name="_Toc11169301"/>
       <w:r>
         <w:t>Essay 2</w:t>
       </w:r>
-      <w:bookmarkEnd w:id="48"/>
+      <w:bookmarkEnd w:id="122"/>
     </w:p>
     <w:p>
       <w:pPr>
         <w:pStyle w:val="Heading1"/>
       </w:pPr>
-      <w:bookmarkStart w:id="49" w:name="_Toc11169302"/>
+      <w:bookmarkStart w:id="123" w:name="_Toc11169302"/>
       <w:r>
         <w:t>Essay 3</w:t>
       </w:r>
-      <w:bookmarkEnd w:id="49"/>
+      <w:bookmarkEnd w:id="123"/>
     </w:p>
     <w:sectPr>
       <w:pgSz w:w="11906" w:h="16838"/>
@@ -9118,6 +9830,7 @@
   <w:style w:type="character" w:default="1" w:styleId="DefaultParagraphFont">
     <w:name w:val="Default Paragraph Font"/>
     <w:uiPriority w:val="1"/>
+    <w:semiHidden/>
     <w:unhideWhenUsed/>
   </w:style>
   <w:style w:type="table" w:default="1" w:styleId="TableNormal">
@@ -10435,7 +11148,7 @@
 </file>
 
 <file path=customXml/itemProps1.xml><?xml version="1.0" encoding="utf-8"?>
-<ds:datastoreItem xmlns:ds="http://schemas.openxmlformats.org/officeDocument/2006/customXml" ds:itemID="{B7A395B5-2358-4B66-B15A-BCD5A03C4355}">
+<ds:datastoreItem xmlns:ds="http://schemas.openxmlformats.org/officeDocument/2006/customXml" ds:itemID="{F55E6801-635B-4F2F-9C4D-55AC260180B8}">
   <ds:schemaRefs>
     <ds:schemaRef ds:uri="http://schemas.openxmlformats.org/officeDocument/2006/bibliography"/>
   </ds:schemaRefs>

</xml_diff>

<commit_message>
introduced the for aspects to be studies
</commit_message>
<xml_diff>
--- a/Thesis Full V0.1.docx
+++ b/Thesis Full V0.1.docx
@@ -2493,6 +2493,12 @@
         <w:rPr>
           <w:rFonts w:ascii="Cambria" w:hAnsi="Cambria"/>
         </w:rPr>
+        <w:t>,</w:t>
+      </w:r>
+      <w:r>
+        <w:rPr>
+          <w:rFonts w:ascii="Cambria" w:hAnsi="Cambria"/>
+        </w:rPr>
         <w:t xml:space="preserve"> and </w:t>
       </w:r>
       <w:r>
@@ -2523,7 +2529,7 @@
         <w:rPr>
           <w:rFonts w:ascii="Cambria" w:hAnsi="Cambria"/>
         </w:rPr>
-        <w:instrText>ADDIN CSL_CITATION {"citationItems":[{"id":"ITEM-1","itemData":{"DOI":"10.25300/14242","author":[{"dropping-particle":"","family":"Daniel","given":"Sherae L.","non-dropping-particle":"","parse-names":false,"suffix":""},{"dropping-particle":"","family":"Maruping","given":"Likoebe M.","non-dropping-particle":"","parse-names":false,"suffix":""},{"dropping-particle":"","family":"Cataldo","given":"Marcelo","non-dropping-particle":"","parse-names":false,"suffix":""},{"dropping-particle":"","family":"Herbsleb","given":"Jim","non-dropping-particle":"","parse-names":false,"suffix":""}],"container-title":"MIS Quarterly","id":"ITEM-1","issue":"4","issued":{"date-parts":[["2018"]]},"page":"1-28","title":"The Impact of Ideology Misfit on Open Source Software Communities and Companies","type":"article-journal","volume":"42"},"uris":["http://www.mendeley.com/documents/?uuid=0bf48673-9073-404b-b2e4-870bcd9718c1"]}],"mendeley":{"formattedCitation":"(Daniel et al. 2018)","plainTextFormattedCitation":"(Daniel et al. 2018)"},"properties":{"noteIndex":0},"schema":"https://github.com/citation-style-language/schema/raw/master/csl-citation.json"}</w:instrText>
+        <w:instrText>ADDIN CSL_CITATION {"citationItems":[{"id":"ITEM-1","itemData":{"DOI":"10.25300/14242","author":[{"dropping-particle":"","family":"Daniel","given":"Sherae L.","non-dropping-particle":"","parse-names":false,"suffix":""},{"dropping-particle":"","family":"Maruping","given":"Likoebe M.","non-dropping-particle":"","parse-names":false,"suffix":""},{"dropping-particle":"","family":"Cataldo","given":"Marcelo","non-dropping-particle":"","parse-names":false,"suffix":""},{"dropping-particle":"","family":"Herbsleb","given":"Jim","non-dropping-particle":"","parse-names":false,"suffix":""}],"container-title":"MIS Quarterly","id":"ITEM-1","issue":"4","issued":{"date-parts":[["2018"]]},"page":"1-28","title":"The Impact of Ideology Misfit on Open Source Software Communities and Companies","type":"article-journal","volume":"42"},"uris":["http://www.mendeley.com/documents/?uuid=0bf48673-9073-404b-b2e4-870bcd9718c1"]}],"mendeley":{"formattedCitation":"(Daniel et al. 2018)","plainTextFormattedCitation":"(Daniel et al. 2018)","previouslyFormattedCitation":"(Daniel et al. 2018)"},"properties":{"noteIndex":0},"schema":"https://github.com/citation-style-language/schema/raw/master/csl-citation.json"}</w:instrText>
       </w:r>
       <w:r>
         <w:rPr>
@@ -2548,49 +2554,435 @@
         <w:rPr>
           <w:rFonts w:ascii="Cambria" w:hAnsi="Cambria"/>
         </w:rPr>
+        <w:t xml:space="preserve"> </w:t>
+      </w:r>
+      <w:r>
+        <w:rPr>
+          <w:rFonts w:ascii="Cambria" w:hAnsi="Cambria"/>
+        </w:rPr>
+        <w:t>that</w:t>
+      </w:r>
+      <w:r>
+        <w:rPr>
+          <w:rFonts w:ascii="Cambria" w:hAnsi="Cambria"/>
+        </w:rPr>
+        <w:t xml:space="preserve"> have been observed to</w:t>
+      </w:r>
+      <w:r>
+        <w:rPr>
+          <w:rFonts w:ascii="Cambria" w:hAnsi="Cambria"/>
+        </w:rPr>
+        <w:t xml:space="preserve"> play an important role </w:t>
+      </w:r>
+      <w:r>
+        <w:rPr>
+          <w:rFonts w:ascii="Cambria" w:hAnsi="Cambria"/>
+        </w:rPr>
+        <w:t>in motivating contributors and overcoming coordination challenges</w:t>
+      </w:r>
+      <w:r>
+        <w:rPr>
+          <w:rFonts w:ascii="Cambria" w:hAnsi="Cambria"/>
+        </w:rPr>
+        <w:t>.</w:t>
+      </w:r>
+      <w:r>
+        <w:rPr>
+          <w:rFonts w:ascii="Cambria" w:hAnsi="Cambria"/>
+        </w:rPr>
+        <w:t xml:space="preserve"> </w:t>
+      </w:r>
+      <w:r>
+        <w:rPr>
+          <w:rFonts w:ascii="Cambria" w:hAnsi="Cambria"/>
+        </w:rPr>
+        <w:t xml:space="preserve">At the core of FLOSS </w:t>
+      </w:r>
+      <w:r>
+        <w:rPr>
+          <w:rFonts w:ascii="Cambria" w:hAnsi="Cambria"/>
+        </w:rPr>
+        <w:t>success</w:t>
+      </w:r>
+      <w:r>
+        <w:rPr>
+          <w:rFonts w:ascii="Cambria" w:hAnsi="Cambria"/>
+        </w:rPr>
+        <w:t xml:space="preserve">, is the </w:t>
+      </w:r>
+      <w:r>
+        <w:rPr>
+          <w:rFonts w:ascii="Cambria" w:hAnsi="Cambria"/>
+        </w:rPr>
+        <w:t>software</w:t>
+      </w:r>
+      <w:r>
+        <w:rPr>
+          <w:rFonts w:ascii="Cambria" w:hAnsi="Cambria"/>
+        </w:rPr>
+        <w:t xml:space="preserve"> artifact, that creates value </w:t>
+      </w:r>
+      <w:r>
+        <w:rPr>
+          <w:rFonts w:ascii="Cambria" w:hAnsi="Cambria"/>
+        </w:rPr>
+        <w:t>through its use in the</w:t>
+      </w:r>
+      <w:r>
+        <w:rPr>
+          <w:rFonts w:ascii="Cambria" w:hAnsi="Cambria"/>
+        </w:rPr>
+        <w:t xml:space="preserve"> community. </w:t>
+      </w:r>
+      <w:r>
+        <w:rPr>
+          <w:rFonts w:ascii="Cambria" w:hAnsi="Cambria"/>
+        </w:rPr>
+        <w:t>And fundament</w:t>
+      </w:r>
+      <w:r>
+        <w:rPr>
+          <w:rFonts w:ascii="Cambria" w:hAnsi="Cambria"/>
+        </w:rPr>
+        <w:t>al</w:t>
+      </w:r>
+      <w:r>
+        <w:rPr>
+          <w:rFonts w:ascii="Cambria" w:hAnsi="Cambria"/>
+        </w:rPr>
+        <w:t xml:space="preserve"> to building the complex FLOSS</w:t>
+      </w:r>
+      <w:r>
+        <w:rPr>
+          <w:rFonts w:ascii="Cambria" w:hAnsi="Cambria"/>
+        </w:rPr>
+        <w:t xml:space="preserve"> artifact</w:t>
+      </w:r>
+      <w:r>
+        <w:rPr>
+          <w:rFonts w:ascii="Cambria" w:hAnsi="Cambria"/>
+        </w:rPr>
+        <w:t xml:space="preserve"> is the unique work orchestration mechanisms that </w:t>
+      </w:r>
+      <w:r>
+        <w:rPr>
+          <w:rFonts w:ascii="Cambria" w:hAnsi="Cambria"/>
+        </w:rPr>
+        <w:t xml:space="preserve">emerge to </w:t>
+      </w:r>
+      <w:r>
+        <w:rPr>
+          <w:rFonts w:ascii="Cambria" w:hAnsi="Cambria"/>
+        </w:rPr>
+        <w:t>motivate and</w:t>
+      </w:r>
+      <w:r>
+        <w:rPr>
+          <w:rFonts w:ascii="Cambria" w:hAnsi="Cambria"/>
+        </w:rPr>
+        <w:t xml:space="preserve"> </w:t>
+      </w:r>
+      <w:r>
+        <w:rPr>
+          <w:rFonts w:ascii="Cambria" w:hAnsi="Cambria"/>
+        </w:rPr>
+        <w:t>coordinate</w:t>
+      </w:r>
+      <w:r>
+        <w:rPr>
+          <w:rFonts w:ascii="Cambria" w:hAnsi="Cambria"/>
+        </w:rPr>
+        <w:t xml:space="preserve"> task work of geographically </w:t>
+      </w:r>
+      <w:r>
+        <w:rPr>
+          <w:rFonts w:ascii="Cambria" w:hAnsi="Cambria"/>
+        </w:rPr>
+        <w:t xml:space="preserve">distributed </w:t>
+      </w:r>
+      <w:r>
+        <w:rPr>
+          <w:rFonts w:ascii="Cambria" w:hAnsi="Cambria"/>
+        </w:rPr>
+        <w:t>individuals and organizations</w:t>
+      </w:r>
+      <w:r>
+        <w:rPr>
+          <w:rFonts w:ascii="Cambria" w:hAnsi="Cambria"/>
+        </w:rPr>
+        <w:t>. Hence</w:t>
+      </w:r>
+      <w:r>
+        <w:rPr>
+          <w:rFonts w:ascii="Cambria" w:hAnsi="Cambria"/>
+        </w:rPr>
         <w:t>,</w:t>
       </w:r>
       <w:r>
         <w:rPr>
           <w:rFonts w:ascii="Cambria" w:hAnsi="Cambria"/>
         </w:rPr>
+        <w:t xml:space="preserve"> replicating the FLOSS model of development require</w:t>
+      </w:r>
+      <w:r>
+        <w:rPr>
+          <w:rFonts w:ascii="Cambria" w:hAnsi="Cambria"/>
+        </w:rPr>
+        <w:t>s</w:t>
+      </w:r>
+      <w:r>
+        <w:rPr>
+          <w:rFonts w:ascii="Cambria" w:hAnsi="Cambria"/>
+        </w:rPr>
+        <w:t xml:space="preserve"> careful understanding of the work</w:t>
+      </w:r>
+      <w:r>
+        <w:rPr>
+          <w:rFonts w:ascii="Cambria" w:hAnsi="Cambria"/>
+        </w:rPr>
+        <w:t xml:space="preserve"> structures that </w:t>
+      </w:r>
+      <w:r>
+        <w:rPr>
+          <w:rFonts w:ascii="Cambria" w:hAnsi="Cambria"/>
+        </w:rPr>
+        <w:t xml:space="preserve">provide the framework </w:t>
+      </w:r>
+      <w:r>
+        <w:rPr>
+          <w:rFonts w:ascii="Cambria" w:hAnsi="Cambria"/>
+        </w:rPr>
+        <w:t>for effectively organizing tasks that come from contributors</w:t>
+      </w:r>
+      <w:r>
+        <w:rPr>
+          <w:rFonts w:ascii="Cambria" w:hAnsi="Cambria"/>
+        </w:rPr>
+        <w:t xml:space="preserve">, the mechanisms </w:t>
+      </w:r>
+      <w:r>
+        <w:rPr>
+          <w:rFonts w:ascii="Cambria" w:hAnsi="Cambria"/>
+        </w:rPr>
+        <w:lastRenderedPageBreak/>
+        <w:t xml:space="preserve">through which it can facilitate value, and the boundaries of its applicability. </w:t>
+      </w:r>
+      <w:r>
+        <w:rPr>
+          <w:rFonts w:ascii="Cambria" w:hAnsi="Cambria"/>
+        </w:rPr>
+        <w:t xml:space="preserve">Gathered around the FLOSS artifact, is the team of contributors comprised of both individuals and organizations who collaborate to build the software. In the absence of </w:t>
+      </w:r>
+      <w:r>
+        <w:rPr>
+          <w:rFonts w:ascii="Cambria" w:hAnsi="Cambria"/>
+        </w:rPr>
+        <w:t xml:space="preserve">formal </w:t>
+      </w:r>
+      <w:r>
+        <w:rPr>
+          <w:rFonts w:ascii="Cambria" w:hAnsi="Cambria"/>
+        </w:rPr>
+        <w:t xml:space="preserve">management and </w:t>
+      </w:r>
+      <w:r>
+        <w:rPr>
+          <w:rFonts w:ascii="Cambria" w:hAnsi="Cambria"/>
+        </w:rPr>
+        <w:t>governance</w:t>
+      </w:r>
+      <w:r>
+        <w:rPr>
+          <w:rFonts w:ascii="Cambria" w:hAnsi="Cambria"/>
+        </w:rPr>
+        <w:t xml:space="preserve"> practices </w:t>
+      </w:r>
+      <w:r>
+        <w:rPr>
+          <w:rFonts w:ascii="Cambria" w:hAnsi="Cambria"/>
+        </w:rPr>
+        <w:t xml:space="preserve">like </w:t>
+      </w:r>
+      <w:r>
+        <w:rPr>
+          <w:rFonts w:ascii="Cambria" w:hAnsi="Cambria"/>
+        </w:rPr>
+        <w:t>requirements</w:t>
+      </w:r>
+      <w:r>
+        <w:rPr>
+          <w:rFonts w:ascii="Cambria" w:hAnsi="Cambria"/>
+        </w:rPr>
         <w:t xml:space="preserve"> </w:t>
       </w:r>
       <w:r>
         <w:rPr>
           <w:rFonts w:ascii="Cambria" w:hAnsi="Cambria"/>
         </w:rPr>
+        <w:t xml:space="preserve">and </w:t>
+      </w:r>
+      <w:r>
+        <w:rPr>
+          <w:rFonts w:ascii="Cambria" w:hAnsi="Cambria"/>
+        </w:rPr>
+        <w:t xml:space="preserve">release management, </w:t>
+      </w:r>
+      <w:r>
+        <w:rPr>
+          <w:rFonts w:ascii="Cambria" w:hAnsi="Cambria"/>
+        </w:rPr>
+        <w:t xml:space="preserve">communities of practice sustain themselves by nurturing informal network governance mechanisms like </w:t>
+      </w:r>
+      <w:r>
+        <w:rPr>
+          <w:rFonts w:ascii="Cambria" w:hAnsi="Cambria"/>
+        </w:rPr>
+        <w:t>– access restrictions, collective sanctions, macroculture, and reputation</w:t>
+      </w:r>
+      <w:r>
+        <w:rPr>
+          <w:rFonts w:ascii="Cambria" w:hAnsi="Cambria"/>
+        </w:rPr>
         <w:t xml:space="preserve"> </w:t>
       </w:r>
       <w:r>
         <w:rPr>
           <w:rFonts w:ascii="Cambria" w:hAnsi="Cambria"/>
         </w:rPr>
-        <w:t>that</w:t>
-      </w:r>
-      <w:r>
-        <w:rPr>
-          <w:rFonts w:ascii="Cambria" w:hAnsi="Cambria"/>
-        </w:rPr>
-        <w:t xml:space="preserve"> have been observed to</w:t>
-      </w:r>
-      <w:r>
-        <w:rPr>
-          <w:rFonts w:ascii="Cambria" w:hAnsi="Cambria"/>
-        </w:rPr>
-        <w:t xml:space="preserve"> play an important roles </w:t>
-      </w:r>
-      <w:r>
-        <w:rPr>
-          <w:rFonts w:ascii="Cambria" w:hAnsi="Cambria"/>
-        </w:rPr>
-        <w:t>in motivating contributors and overcoming coordination challenges</w:t>
-      </w:r>
-      <w:r>
-        <w:rPr>
-          <w:rFonts w:ascii="Cambria" w:hAnsi="Cambria"/>
-        </w:rPr>
-        <w:t>.</w:t>
+        <w:fldChar w:fldCharType="begin" w:fldLock="1"/>
+      </w:r>
+      <w:r>
+        <w:rPr>
+          <w:rFonts w:ascii="Cambria" w:hAnsi="Cambria"/>
+        </w:rPr>
+        <w:instrText>ADDIN CSL_CITATION {"citationItems":[{"id":"ITEM-1","itemData":{"ISSN":"0363-7425","abstract":"A phenomenon of the last 20 years has been the rapid rise of the network form of governance. This governance form has received significant scholarly attention, but, to date, no comprehensive theory for it has been advanced, and no sufficiently detailed and theoretically consistent definition has appeared. Our objective in this article is to provide a theory that explains under what conditions network governance, rigorously defined, has comparative advantage and is therefore likely to emerge and thrive. Our theory integrates transaction cost economics and social network theories, and, in broad strokes, asserts that the network form of governance is a response to exchange conditions of asset specificity, demand uncertainty, task complexity, and frequency. These exchange conditions drive firms toward structurally embedding their transactions, which enables firms to use social mechanisms for coordinating and safeguarding exchanges. When all of these conditions are in place, the network governance form has advantages over both hierarchy and market solutions in simultaneously adapting, coordinating, and safeguarding exchanges.","author":[{"dropping-particle":"","family":"Jones","given":"Candace","non-dropping-particle":"","parse-names":false,"suffix":""},{"dropping-particle":"","family":"Hesterly","given":"William S.","non-dropping-particle":"","parse-names":false,"suffix":""},{"dropping-particle":"","family":"Borgatti","given":"S. P.","non-dropping-particle":"","parse-names":false,"suffix":""}],"container-title":"Academy of Management Review","id":"ITEM-1","issue":"4","issued":{"date-parts":[["1997"]]},"page":"911-945","title":"A General Theory of Network Governance: Exchange Conditions and Social Mechanisms","type":"article-journal","volume":"22"},"uris":["http://www.mendeley.com/documents/?uuid=d64d9b4e-1920-4812-9a38-b48149ed754a"]}],"mendeley":{"formattedCitation":"(Jones et al. 1997)","plainTextFormattedCitation":"(Jones et al. 1997)","previouslyFormattedCitation":"(Jones et al. 1997)"},"properties":{"noteIndex":0},"schema":"https://github.com/citation-style-language/schema/raw/master/csl-citation.json"}</w:instrText>
+      </w:r>
+      <w:r>
+        <w:rPr>
+          <w:rFonts w:ascii="Cambria" w:hAnsi="Cambria"/>
+        </w:rPr>
+        <w:fldChar w:fldCharType="separate"/>
+      </w:r>
+      <w:r>
+        <w:rPr>
+          <w:rFonts w:ascii="Cambria" w:hAnsi="Cambria"/>
+          <w:noProof/>
+        </w:rPr>
+        <w:t>(Jones et al. 1997)</w:t>
+      </w:r>
+      <w:r>
+        <w:rPr>
+          <w:rFonts w:ascii="Cambria" w:hAnsi="Cambria"/>
+        </w:rPr>
+        <w:fldChar w:fldCharType="end"/>
+      </w:r>
+      <w:r>
+        <w:rPr>
+          <w:rFonts w:ascii="Cambria" w:hAnsi="Cambria"/>
+        </w:rPr>
+        <w:t xml:space="preserve">. </w:t>
+      </w:r>
+      <w:r>
+        <w:rPr>
+          <w:rFonts w:ascii="Cambria" w:hAnsi="Cambria"/>
+        </w:rPr>
+        <w:t xml:space="preserve">Understanding how </w:t>
+      </w:r>
+      <w:r>
+        <w:rPr>
+          <w:rFonts w:ascii="Cambria" w:hAnsi="Cambria"/>
+        </w:rPr>
+        <w:t>project owners can</w:t>
+      </w:r>
+      <w:r>
+        <w:rPr>
+          <w:rFonts w:ascii="Cambria" w:hAnsi="Cambria"/>
+        </w:rPr>
+        <w:t xml:space="preserve"> foster</w:t>
+      </w:r>
+      <w:r>
+        <w:rPr>
+          <w:rFonts w:ascii="Cambria" w:hAnsi="Cambria"/>
+        </w:rPr>
+        <w:t xml:space="preserve"> informal network governance mechanisms </w:t>
+      </w:r>
+      <w:r>
+        <w:rPr>
+          <w:rFonts w:ascii="Cambria" w:hAnsi="Cambria"/>
+        </w:rPr>
+        <w:t>in order to</w:t>
+      </w:r>
+      <w:r>
+        <w:rPr>
+          <w:rFonts w:ascii="Cambria" w:hAnsi="Cambria"/>
+        </w:rPr>
+        <w:t xml:space="preserve"> protect social exchange</w:t>
+      </w:r>
+      <w:r>
+        <w:rPr>
+          <w:rFonts w:ascii="Cambria" w:hAnsi="Cambria"/>
+        </w:rPr>
+        <w:t>s</w:t>
+      </w:r>
+      <w:r>
+        <w:rPr>
+          <w:rFonts w:ascii="Cambria" w:hAnsi="Cambria"/>
+        </w:rPr>
+        <w:t xml:space="preserve"> and overcome coordination challenges</w:t>
+      </w:r>
+      <w:r>
+        <w:rPr>
+          <w:rFonts w:ascii="Cambria" w:hAnsi="Cambria"/>
+        </w:rPr>
+        <w:t xml:space="preserve"> is an important element of sustaining collaboration</w:t>
+      </w:r>
+      <w:r>
+        <w:rPr>
+          <w:rFonts w:ascii="Cambria" w:hAnsi="Cambria"/>
+        </w:rPr>
+        <w:t xml:space="preserve"> in open source teams</w:t>
+      </w:r>
+      <w:r>
+        <w:rPr>
+          <w:rFonts w:ascii="Cambria" w:hAnsi="Cambria"/>
+        </w:rPr>
+        <w:t xml:space="preserve">.  </w:t>
+      </w:r>
+      <w:r>
+        <w:rPr>
+          <w:rFonts w:ascii="Cambria" w:hAnsi="Cambria"/>
+        </w:rPr>
+        <w:t xml:space="preserve">Encompassing both the work structures and teams </w:t>
+      </w:r>
+      <w:r>
+        <w:rPr>
+          <w:rFonts w:ascii="Cambria" w:hAnsi="Cambria"/>
+        </w:rPr>
+        <w:t xml:space="preserve">are </w:t>
+      </w:r>
+      <w:r>
+        <w:rPr>
+          <w:rFonts w:ascii="Cambria" w:hAnsi="Cambria"/>
+        </w:rPr>
+        <w:t>the ideolog</w:t>
+      </w:r>
+      <w:r>
+        <w:rPr>
+          <w:rFonts w:ascii="Cambria" w:hAnsi="Cambria"/>
+        </w:rPr>
+        <w:t>ical undercurrents that shapes the objectives and motivation</w:t>
+      </w:r>
+      <w:r>
+        <w:rPr>
+          <w:rFonts w:ascii="Cambria" w:hAnsi="Cambria"/>
+        </w:rPr>
+        <w:t>s</w:t>
+      </w:r>
+      <w:r>
+        <w:rPr>
+          <w:rFonts w:ascii="Cambria" w:hAnsi="Cambria"/>
+        </w:rPr>
+        <w:t xml:space="preserve"> of the FLOSS community</w:t>
       </w:r>
       <w:r>
         <w:rPr>
@@ -2602,25 +2994,140 @@
         <w:rPr>
           <w:rFonts w:ascii="Cambria" w:hAnsi="Cambria"/>
         </w:rPr>
-        <w:t xml:space="preserve">At the core of FLOSS </w:t>
-      </w:r>
-      <w:r>
-        <w:rPr>
-          <w:rFonts w:ascii="Cambria" w:hAnsi="Cambria"/>
-        </w:rPr>
-        <w:t>success</w:t>
-      </w:r>
-      <w:r>
-        <w:rPr>
-          <w:rFonts w:ascii="Cambria" w:hAnsi="Cambria"/>
-        </w:rPr>
-        <w:t>, is the information technology artifact</w:t>
-      </w:r>
-      <w:r>
-        <w:rPr>
-          <w:rFonts w:ascii="Cambria" w:hAnsi="Cambria"/>
-        </w:rPr>
-        <w:t xml:space="preserve"> (</w:t>
+        <w:fldChar w:fldCharType="begin" w:fldLock="1"/>
+      </w:r>
+      <w:r>
+        <w:rPr>
+          <w:rFonts w:ascii="Cambria" w:hAnsi="Cambria"/>
+        </w:rPr>
+        <w:instrText>ADDIN CSL_CITATION {"citationItems":[{"id":"ITEM-1","itemData":{"DOI":"10.25300/14242","author":[{"dropping-particle":"","family":"Daniel","given":"Sherae L.","non-dropping-particle":"","parse-names":false,"suffix":""},{"dropping-particle":"","family":"Maruping","given":"Likoebe M.","non-dropping-particle":"","parse-names":false,"suffix":""},{"dropping-particle":"","family":"Cataldo","given":"Marcelo","non-dropping-particle":"","parse-names":false,"suffix":""},{"dropping-particle":"","family":"Herbsleb","given":"Jim","non-dropping-particle":"","parse-names":false,"suffix":""}],"container-title":"MIS Quarterly","id":"ITEM-1","issue":"4","issued":{"date-parts":[["2018"]]},"page":"1-28","title":"The Impact of Ideology Misfit on Open Source Software Communities and Companies","type":"article-journal","volume":"42"},"uris":["http://www.mendeley.com/documents/?uuid=0bf48673-9073-404b-b2e4-870bcd9718c1"]}],"mendeley":{"formattedCitation":"(Daniel et al. 2018)","plainTextFormattedCitation":"(Daniel et al. 2018)","previouslyFormattedCitation":"(Daniel et al. 2018)"},"properties":{"noteIndex":0},"schema":"https://github.com/citation-style-language/schema/raw/master/csl-citation.json"}</w:instrText>
+      </w:r>
+      <w:r>
+        <w:rPr>
+          <w:rFonts w:ascii="Cambria" w:hAnsi="Cambria"/>
+        </w:rPr>
+        <w:fldChar w:fldCharType="separate"/>
+      </w:r>
+      <w:r>
+        <w:rPr>
+          <w:rFonts w:ascii="Cambria" w:hAnsi="Cambria"/>
+          <w:noProof/>
+        </w:rPr>
+        <w:t>(Daniel et al. 2018)</w:t>
+      </w:r>
+      <w:r>
+        <w:rPr>
+          <w:rFonts w:ascii="Cambria" w:hAnsi="Cambria"/>
+        </w:rPr>
+        <w:fldChar w:fldCharType="end"/>
+      </w:r>
+      <w:r>
+        <w:rPr>
+          <w:rFonts w:ascii="Cambria" w:hAnsi="Cambria"/>
+        </w:rPr>
+        <w:t xml:space="preserve">. </w:t>
+      </w:r>
+      <w:r>
+        <w:rPr>
+          <w:rFonts w:ascii="Cambria" w:hAnsi="Cambria"/>
+        </w:rPr>
+        <w:t xml:space="preserve">Given its effect on the motivation of the </w:t>
+      </w:r>
+      <w:r>
+        <w:rPr>
+          <w:rFonts w:ascii="Cambria" w:hAnsi="Cambria"/>
+        </w:rPr>
+        <w:t>contributors, ideological</w:t>
+      </w:r>
+      <w:r>
+        <w:rPr>
+          <w:rFonts w:ascii="Cambria" w:hAnsi="Cambria"/>
+        </w:rPr>
+        <w:t xml:space="preserve"> changes</w:t>
+      </w:r>
+      <w:r>
+        <w:rPr>
+          <w:rFonts w:ascii="Cambria" w:hAnsi="Cambria"/>
+        </w:rPr>
+        <w:t xml:space="preserve"> are</w:t>
+      </w:r>
+      <w:r>
+        <w:rPr>
+          <w:rFonts w:ascii="Cambria" w:hAnsi="Cambria"/>
+        </w:rPr>
+        <w:t xml:space="preserve"> expected to moderate</w:t>
+      </w:r>
+      <w:r>
+        <w:rPr>
+          <w:rFonts w:ascii="Cambria" w:hAnsi="Cambria"/>
+        </w:rPr>
+        <w:t xml:space="preserve"> the value creation mechanisms </w:t>
+      </w:r>
+      <w:r>
+        <w:rPr>
+          <w:rFonts w:ascii="Cambria" w:hAnsi="Cambria"/>
+        </w:rPr>
+        <w:t>associated with different FLOSS attributes, like the project’s work structures.</w:t>
+      </w:r>
+      <w:r>
+        <w:rPr>
+          <w:rFonts w:ascii="Cambria" w:hAnsi="Cambria"/>
+        </w:rPr>
+        <w:t xml:space="preserve"> Therefore, harnessing the full potential of the FLOSS phenomenon</w:t>
+      </w:r>
+      <w:r>
+        <w:rPr>
+          <w:rFonts w:ascii="Cambria" w:hAnsi="Cambria"/>
+        </w:rPr>
+        <w:t xml:space="preserve"> would require </w:t>
+      </w:r>
+      <w:r>
+        <w:rPr>
+          <w:rFonts w:ascii="Cambria" w:hAnsi="Cambria"/>
+        </w:rPr>
+        <w:t>a clear understanding of the ideolog</w:t>
+      </w:r>
+      <w:r>
+        <w:rPr>
+          <w:rFonts w:ascii="Cambria" w:hAnsi="Cambria"/>
+        </w:rPr>
+        <w:t>ies that shape the community</w:t>
+      </w:r>
+      <w:r>
+        <w:rPr>
+          <w:rFonts w:ascii="Cambria" w:hAnsi="Cambria"/>
+        </w:rPr>
+        <w:t xml:space="preserve"> </w:t>
+      </w:r>
+      <w:r>
+        <w:rPr>
+          <w:rFonts w:ascii="Cambria" w:hAnsi="Cambria"/>
+        </w:rPr>
+        <w:t xml:space="preserve">and </w:t>
+      </w:r>
+      <w:r>
+        <w:rPr>
+          <w:rFonts w:ascii="Cambria" w:hAnsi="Cambria"/>
+        </w:rPr>
+        <w:t xml:space="preserve">ensuring </w:t>
+      </w:r>
+      <w:r>
+        <w:rPr>
+          <w:rFonts w:ascii="Cambria" w:hAnsi="Cambria"/>
+        </w:rPr>
+        <w:t xml:space="preserve">a seamless fit </w:t>
+      </w:r>
+      <w:r>
+        <w:rPr>
+          <w:rFonts w:ascii="Cambria" w:hAnsi="Cambria"/>
+        </w:rPr>
+        <w:t xml:space="preserve">between the ideological needs of the community </w:t>
+      </w:r>
+      <w:r>
+        <w:rPr>
+          <w:rFonts w:ascii="Cambria" w:hAnsi="Cambria"/>
+        </w:rPr>
+        <w:t>with the</w:t>
       </w:r>
       <w:bookmarkStart w:id="3" w:name="_GoBack"/>
       <w:bookmarkEnd w:id="3"/>
@@ -2628,31 +3135,25 @@
         <w:rPr>
           <w:rFonts w:ascii="Cambria" w:hAnsi="Cambria"/>
         </w:rPr>
-        <w:t xml:space="preserve">software </w:t>
-      </w:r>
-      <w:r>
-        <w:rPr>
-          <w:rFonts w:ascii="Cambria" w:hAnsi="Cambria"/>
-        </w:rPr>
-        <w:t>like</w:t>
-      </w:r>
-      <w:r>
-        <w:rPr>
-          <w:rFonts w:ascii="Cambria" w:hAnsi="Cambria"/>
-        </w:rPr>
-        <w:t xml:space="preserve"> Linux</w:t>
-      </w:r>
-      <w:r>
-        <w:rPr>
-          <w:rFonts w:ascii="Cambria" w:hAnsi="Cambria"/>
-        </w:rPr>
-        <w:t>)</w:t>
-      </w:r>
-      <w:r>
-        <w:rPr>
-          <w:rFonts w:ascii="Cambria" w:hAnsi="Cambria"/>
-        </w:rPr>
-        <w:t xml:space="preserve">, that creates value for the community and everyone who directly or indirectly uses it. The unique way of orchestrating work    This thesis explores thi </w:t>
+        <w:t xml:space="preserve"> </w:t>
+      </w:r>
+      <w:r>
+        <w:rPr>
+          <w:rFonts w:ascii="Cambria" w:hAnsi="Cambria"/>
+        </w:rPr>
+        <w:t>other project attributes.</w:t>
+      </w:r>
+      <w:r>
+        <w:rPr>
+          <w:rFonts w:ascii="Cambria" w:hAnsi="Cambria"/>
+        </w:rPr>
+        <w:t xml:space="preserve"> </w:t>
+      </w:r>
+      <w:r>
+        <w:rPr>
+          <w:rFonts w:ascii="Cambria" w:hAnsi="Cambria"/>
+        </w:rPr>
+        <w:t xml:space="preserve"> </w:t>
       </w:r>
     </w:p>
     <w:p>
@@ -2664,185 +3165,70 @@
       </w:pPr>
       <w:r>
         <w:rPr>
-          <w:rFonts w:ascii="Cambria" w:hAnsi="Cambria"/>
-        </w:rPr>
-        <w:t xml:space="preserve"> These three attributes of FLOSS, </w:t>
-      </w:r>
-      <w:r>
-        <w:rPr>
-          <w:rFonts w:ascii="Cambria" w:hAnsi="Cambria"/>
-        </w:rPr>
-        <w:t>M</w:t>
-      </w:r>
-      <w:r>
-        <w:rPr>
-          <w:rFonts w:ascii="Cambria" w:hAnsi="Cambria"/>
-        </w:rPr>
-        <w:t>oreover</w:t>
-      </w:r>
-      <w:r>
-        <w:rPr>
-          <w:rFonts w:ascii="Cambria" w:hAnsi="Cambria"/>
-        </w:rPr>
-        <w:t xml:space="preserve">, </w:t>
-      </w:r>
-      <w:r>
-        <w:rPr>
-          <w:rFonts w:ascii="Cambria" w:hAnsi="Cambria"/>
-        </w:rPr>
-        <w:t>it is expected that</w:t>
-      </w:r>
-      <w:r>
-        <w:rPr>
-          <w:rFonts w:ascii="Cambria" w:hAnsi="Cambria"/>
-        </w:rPr>
-        <w:t xml:space="preserve"> successful projects</w:t>
-      </w:r>
-      <w:r>
-        <w:rPr>
-          <w:rFonts w:ascii="Cambria" w:hAnsi="Cambria"/>
-        </w:rPr>
-        <w:t xml:space="preserve"> should</w:t>
-      </w:r>
-      <w:r>
-        <w:rPr>
-          <w:rFonts w:ascii="Cambria" w:hAnsi="Cambria"/>
-        </w:rPr>
-        <w:t xml:space="preserve"> </w:t>
-      </w:r>
-      <w:r>
-        <w:rPr>
-          <w:rFonts w:ascii="Cambria" w:hAnsi="Cambria"/>
-        </w:rPr>
-        <w:t xml:space="preserve">first </w:t>
-      </w:r>
-      <w:r>
-        <w:rPr>
-          <w:rFonts w:ascii="Cambria" w:hAnsi="Cambria"/>
-        </w:rPr>
-        <w:t>establish</w:t>
-      </w:r>
-      <w:r>
-        <w:rPr>
-          <w:rFonts w:ascii="Cambria" w:hAnsi="Cambria"/>
-        </w:rPr>
-        <w:t xml:space="preserve"> a seamless fit between the three</w:t>
-      </w:r>
-      <w:r>
-        <w:rPr>
-          <w:rFonts w:ascii="Cambria" w:hAnsi="Cambria"/>
-        </w:rPr>
-        <w:t xml:space="preserve">. </w:t>
+          <w:rFonts w:ascii="Times New Roman" w:eastAsia="SimSun" w:hAnsi="Times New Roman" w:cs="Times"/>
+        </w:rPr>
+        <w:t xml:space="preserve">This leads us to the central question that this dissertation tries to answer – </w:t>
+      </w:r>
+      <w:r>
+        <w:rPr>
+          <w:rFonts w:ascii="Times New Roman" w:hAnsi="Times New Roman"/>
+          <w:i/>
+          <w:iCs/>
+        </w:rPr>
+        <w:t xml:space="preserve">What lessons can IS and non-IS organizations learn from the unique value creation mechanisms of FLOSS communities that are associated with - </w:t>
+      </w:r>
+      <w:r>
+        <w:rPr>
+          <w:rFonts w:ascii="Times New Roman" w:hAnsi="Times New Roman"/>
+          <w:i/>
+          <w:iCs/>
+          <w:lang w:val="en-GB"/>
+        </w:rPr>
+        <w:t>a) its structures of work, b) its project team composition and governance and, c) collaborative development platforms?</w:t>
       </w:r>
     </w:p>
     <w:p>
       <w:pPr>
+        <w:widowControl w:val="0"/>
         <w:spacing w:line="480" w:lineRule="auto"/>
-        <w:rPr>
-          <w:rFonts w:ascii="Cambria" w:hAnsi="Cambria"/>
-        </w:rPr>
-      </w:pPr>
-      <w:r>
-        <w:rPr>
-          <w:rFonts w:ascii="Cambria" w:hAnsi="Cambria"/>
-        </w:rPr>
-        <w:lastRenderedPageBreak/>
-        <w:t>STUDY FLOSS VALUE</w:t>
-      </w:r>
-    </w:p>
-    <w:p>
-      <w:pPr>
-        <w:spacing w:line="480" w:lineRule="auto"/>
-        <w:rPr>
-          <w:rFonts w:ascii="Cambria" w:hAnsi="Cambria"/>
-        </w:rPr>
-      </w:pPr>
-      <w:r>
-        <w:rPr>
-          <w:rFonts w:ascii="Cambria" w:hAnsi="Cambria"/>
-        </w:rPr>
-        <w:t xml:space="preserve">The fact that </w:t>
-      </w:r>
-      <w:r>
-        <w:rPr>
-          <w:rFonts w:ascii="Cambria" w:hAnsi="Cambria"/>
-        </w:rPr>
-        <w:t xml:space="preserve">many </w:t>
-      </w:r>
-      <w:r>
-        <w:rPr>
-          <w:rFonts w:ascii="Cambria" w:hAnsi="Cambria"/>
-        </w:rPr>
-        <w:t xml:space="preserve">organizations are yet to experience the success of the FLOSS </w:t>
-      </w:r>
-      <w:r>
-        <w:rPr>
-          <w:rFonts w:ascii="Cambria" w:hAnsi="Cambria"/>
-        </w:rPr>
-        <w:t xml:space="preserve">model of </w:t>
-      </w:r>
-      <w:r>
-        <w:rPr>
-          <w:rFonts w:ascii="Cambria" w:hAnsi="Cambria"/>
-        </w:rPr>
-        <w:t>development calls for a deeper theoretical enquiry into the value creation mechanisms associated with FLOSS</w:t>
-      </w:r>
-      <w:r>
-        <w:rPr>
-          <w:rFonts w:ascii="Cambria" w:hAnsi="Cambria"/>
-        </w:rPr>
-        <w:t>.</w:t>
-      </w:r>
-    </w:p>
-    <w:p>
-      <w:pPr>
-        <w:spacing w:line="480" w:lineRule="auto"/>
-        <w:rPr>
-          <w:rFonts w:ascii="Cambria" w:hAnsi="Cambria"/>
-        </w:rPr>
-      </w:pPr>
-      <w:r>
-        <w:rPr>
-          <w:rFonts w:ascii="Cambria" w:hAnsi="Cambria"/>
-        </w:rPr>
-        <w:t>STUDY CHARACTERISTICS THAT DIFFERENTUATE IT FROM TRADITIONAL SOFTWRE DEVELOPMENT</w:t>
-      </w:r>
-    </w:p>
-    <w:p>
-      <w:pPr>
-        <w:spacing w:line="480" w:lineRule="auto"/>
-        <w:rPr>
-          <w:rFonts w:ascii="Cambria" w:hAnsi="Cambria"/>
-        </w:rPr>
       </w:pPr>
       <w:r>
         <w:rPr>
           <w:rFonts w:ascii="Times New Roman" w:hAnsi="Times New Roman"/>
         </w:rPr>
-        <w:t xml:space="preserve">Moreover, the evolved coordination and improved motivational mechanisms employed in FLOSS projects </w:t>
-      </w:r>
-      <w:bookmarkStart w:id="4" w:name="__UnoMark__310371_2156521051"/>
-      <w:bookmarkStart w:id="5" w:name="__UnoMark__310370_2156521051"/>
-      <w:bookmarkStart w:id="6" w:name="__UnoMark__310365_2156521051"/>
-      <w:bookmarkStart w:id="7" w:name="__UnoMark__310238_2156521051"/>
-      <w:bookmarkStart w:id="8" w:name="__UnoMark__310237_2156521051"/>
-      <w:bookmarkStart w:id="9" w:name="__UnoMark__310232_2156521051"/>
-      <w:bookmarkStart w:id="10" w:name="__UnoMark__310108_2156521051"/>
-      <w:bookmarkStart w:id="11" w:name="__UnoMark__310107_2156521051"/>
-      <w:bookmarkStart w:id="12" w:name="__UnoMark__310102_2156521051"/>
-      <w:bookmarkStart w:id="13" w:name="__UnoMark__309981_2156521051"/>
-      <w:bookmarkStart w:id="14" w:name="__UnoMark__309980_2156521051"/>
-      <w:bookmarkStart w:id="15" w:name="__UnoMark__309968_2156521051"/>
-      <w:bookmarkStart w:id="16" w:name="__UnoMark__309857_2156521051"/>
-      <w:bookmarkStart w:id="17" w:name="__UnoMark__309856_2156521051"/>
-      <w:bookmarkStart w:id="18" w:name="__UnoMark__309841_2156521051"/>
+        <w:t>Although organizations are beginning to take interest in the open source model of software development, FLOSS research incorporating an organizational perspective is rather limited</w:t>
+      </w:r>
+      <w:bookmarkStart w:id="4" w:name="__Fieldmark__5820_2156521051"/>
       <w:r>
         <w:rPr>
           <w:rFonts w:ascii="Times New Roman" w:hAnsi="Times New Roman"/>
         </w:rPr>
-        <w:t>(Howison &amp; Crowston 2014; Lindberg et al. 2016)</w:t>
-      </w:r>
+        <w:t xml:space="preserve"> </w:t>
+      </w:r>
+      <w:bookmarkStart w:id="5" w:name="__UnoMark__310385_2156521051"/>
+      <w:bookmarkStart w:id="6" w:name="__UnoMark__310384_2156521051"/>
+      <w:bookmarkStart w:id="7" w:name="__UnoMark__310360_2156521051"/>
+      <w:bookmarkStart w:id="8" w:name="__UnoMark__310252_2156521051"/>
+      <w:bookmarkStart w:id="9" w:name="__UnoMark__310251_2156521051"/>
+      <w:bookmarkStart w:id="10" w:name="__UnoMark__310228_2156521051"/>
+      <w:bookmarkStart w:id="11" w:name="__UnoMark__310122_2156521051"/>
+      <w:bookmarkStart w:id="12" w:name="__UnoMark__310121_2156521051"/>
+      <w:bookmarkStart w:id="13" w:name="__UnoMark__310101_2156521051"/>
+      <w:bookmarkStart w:id="14" w:name="__UnoMark__309995_2156521051"/>
+      <w:bookmarkStart w:id="15" w:name="__UnoMark__309994_2156521051"/>
+      <w:bookmarkStart w:id="16" w:name="__UnoMark__309950_2156521051"/>
+      <w:bookmarkStart w:id="17" w:name="__UnoMark__309871_2156521051"/>
+      <w:bookmarkStart w:id="18" w:name="__UnoMark__309870_2156521051"/>
+      <w:bookmarkStart w:id="19" w:name="__UnoMark__309824_2156521051"/>
+      <w:bookmarkStart w:id="20" w:name="__UnoMark__309750_2156521051"/>
+      <w:bookmarkStart w:id="21" w:name="__UnoMark__309749_2156521051"/>
       <w:bookmarkEnd w:id="4"/>
+      <w:r>
+        <w:rPr>
+          <w:rFonts w:ascii="Times New Roman" w:hAnsi="Times New Roman"/>
+        </w:rPr>
+        <w:t>(Crowston et al. 2012)</w:t>
+      </w:r>
       <w:bookmarkEnd w:id="5"/>
       <w:bookmarkEnd w:id="6"/>
       <w:bookmarkEnd w:id="7"/>
@@ -2857,57 +3243,38 @@
       <w:bookmarkEnd w:id="16"/>
       <w:bookmarkEnd w:id="17"/>
       <w:bookmarkEnd w:id="18"/>
-      <w:r>
-        <w:rPr>
-          <w:rFonts w:ascii="Times New Roman" w:hAnsi="Times New Roman"/>
-        </w:rPr>
-        <w:t xml:space="preserve"> have allowed commercial organizations to look towards FLOSS as a viable mode of software development. These mechanisms, when correctly leveraged can allow project owners to </w:t>
-      </w:r>
-      <w:r>
-        <w:rPr>
-          <w:rFonts w:ascii="Times New Roman" w:hAnsi="Times New Roman" w:cs="Times"/>
-          <w:color w:val="1A1718"/>
-        </w:rPr>
-        <w:t>tap into the vast reserves of programming skills spread across the globe,</w:t>
-      </w:r>
-      <w:r>
-        <w:rPr>
-          <w:rFonts w:ascii="Times New Roman" w:hAnsi="Times New Roman"/>
-        </w:rPr>
-        <w:t xml:space="preserve"> enabling them to create software that surpasses proprietary software in both quality and functionality </w:t>
-      </w:r>
-      <w:bookmarkStart w:id="19" w:name="__UnoMark__310373_2156521051"/>
-      <w:bookmarkStart w:id="20" w:name="__UnoMark__310372_2156521051"/>
-      <w:bookmarkStart w:id="21" w:name="__UnoMark__310355_2156521051"/>
-      <w:bookmarkStart w:id="22" w:name="__UnoMark__310240_2156521051"/>
-      <w:bookmarkStart w:id="23" w:name="__UnoMark__310239_2156521051"/>
-      <w:bookmarkStart w:id="24" w:name="__UnoMark__310200_2156521051"/>
-      <w:bookmarkStart w:id="25" w:name="__UnoMark__310110_2156521051"/>
-      <w:bookmarkStart w:id="26" w:name="__UnoMark__310109_2156521051"/>
-      <w:bookmarkStart w:id="27" w:name="__UnoMark__310095_2156521051"/>
-      <w:bookmarkStart w:id="28" w:name="__UnoMark__309983_2156521051"/>
-      <w:bookmarkStart w:id="29" w:name="__UnoMark__309982_2156521051"/>
-      <w:bookmarkStart w:id="30" w:name="__UnoMark__309949_2156521051"/>
-      <w:bookmarkStart w:id="31" w:name="__UnoMark__309859_2156521051"/>
-      <w:bookmarkStart w:id="32" w:name="__UnoMark__309858_2156521051"/>
-      <w:bookmarkStart w:id="33" w:name="__UnoMark__309848_2156521051"/>
-      <w:bookmarkStart w:id="34" w:name="__Fieldmark__526_1958256960"/>
-      <w:bookmarkStart w:id="35" w:name="__Fieldmark__17_3051922026"/>
-      <w:bookmarkStart w:id="36" w:name="__UnoMark__53148_3051922026"/>
-      <w:bookmarkStart w:id="37" w:name="__UnoMark__53164_3051922026"/>
-      <w:bookmarkStart w:id="38" w:name="__UnoMark__53165_3051922026"/>
-      <w:bookmarkStart w:id="39" w:name="__UnoMark__1004805_2658562751"/>
-      <w:bookmarkStart w:id="40" w:name="__UnoMark__1004821_2658562751"/>
-      <w:bookmarkStart w:id="41" w:name="__UnoMark__1004822_2658562751"/>
-      <w:r>
-        <w:rPr>
-          <w:rFonts w:ascii="Times New Roman" w:hAnsi="Times New Roman"/>
-        </w:rPr>
-        <w:t>(Coverity 2013)</w:t>
-      </w:r>
       <w:bookmarkEnd w:id="19"/>
       <w:bookmarkEnd w:id="20"/>
       <w:bookmarkEnd w:id="21"/>
+      <w:r>
+        <w:rPr>
+          <w:rFonts w:ascii="Times New Roman" w:hAnsi="Times New Roman"/>
+        </w:rPr>
+        <w:t xml:space="preserve">. Organizational participation in FLOSS projects is expected to have strong implications for developers’ motivations, given the coexistence and interactions of institutions and social practices that build on the contributors’ different moral premises </w:t>
+      </w:r>
+      <w:bookmarkStart w:id="22" w:name="__UnoMark__310387_2156521051"/>
+      <w:bookmarkStart w:id="23" w:name="__UnoMark__310386_2156521051"/>
+      <w:bookmarkStart w:id="24" w:name="__UnoMark__310337_2156521051"/>
+      <w:bookmarkStart w:id="25" w:name="__UnoMark__310254_2156521051"/>
+      <w:bookmarkStart w:id="26" w:name="__UnoMark__310253_2156521051"/>
+      <w:bookmarkStart w:id="27" w:name="__UnoMark__310220_2156521051"/>
+      <w:bookmarkStart w:id="28" w:name="__UnoMark__310124_2156521051"/>
+      <w:bookmarkStart w:id="29" w:name="__UnoMark__310123_2156521051"/>
+      <w:bookmarkStart w:id="30" w:name="__UnoMark__310088_2156521051"/>
+      <w:bookmarkStart w:id="31" w:name="__UnoMark__309997_2156521051"/>
+      <w:bookmarkStart w:id="32" w:name="__UnoMark__309996_2156521051"/>
+      <w:bookmarkStart w:id="33" w:name="__UnoMark__309969_2156521051"/>
+      <w:bookmarkStart w:id="34" w:name="__UnoMark__309873_2156521051"/>
+      <w:bookmarkStart w:id="35" w:name="__UnoMark__309872_2156521051"/>
+      <w:bookmarkStart w:id="36" w:name="__UnoMark__309854_2156521051"/>
+      <w:bookmarkStart w:id="37" w:name="__UnoMark__309752_2156521051"/>
+      <w:bookmarkStart w:id="38" w:name="__UnoMark__309751_2156521051"/>
+      <w:r>
+        <w:rPr>
+          <w:rFonts w:ascii="Times New Roman" w:hAnsi="Times New Roman"/>
+        </w:rPr>
+        <w:t>(Von Krogh et al.2012)</w:t>
+      </w:r>
       <w:bookmarkEnd w:id="22"/>
       <w:bookmarkEnd w:id="23"/>
       <w:bookmarkEnd w:id="24"/>
@@ -2925,58 +3292,77 @@
       <w:bookmarkEnd w:id="36"/>
       <w:bookmarkEnd w:id="37"/>
       <w:bookmarkEnd w:id="38"/>
+      <w:r>
+        <w:rPr>
+          <w:rFonts w:ascii="Times New Roman" w:hAnsi="Times New Roman"/>
+        </w:rPr>
+        <w:t>. These interactions can result in a trade-off between openness (increasing autonomy and stimulating innovation, creativity, and organizational growth) and control (over platform activities, efficient development practices, and intellectual property right appropriation</w:t>
+      </w:r>
+      <w:r>
+        <w:rPr>
+          <w:rFonts w:ascii="Times New Roman" w:hAnsi="Times New Roman"/>
+        </w:rPr>
+        <w:fldChar w:fldCharType="begin" w:fldLock="1"/>
+      </w:r>
+      <w:r>
+        <w:rPr>
+          <w:rFonts w:ascii="Times New Roman" w:hAnsi="Times New Roman"/>
+        </w:rPr>
+        <w:instrText>ADDIN CSL_CITATION {"citationItems":[{"id":"ITEM-1","itemData":{"DOI":"10.1016/j.lrp.2011.09.002","ISBN":"00246301","ISSN":"00246301","PMID":"67251061","abstract":"Online communities foster unprecedented creativity, but at the same time they challenge the contemporary organisational boundary literature. They represent a new kind of nontraditional, nonhierarchical organisation where boundaries go beyond efficient (economic and legal) transaction logics to include boundary logics of identity, power and competence that need to be integratively managed. Moreover, these boundaries are not necessarily under the control of management, but rather are constantly negotiated between the platform providers, community members and content owners whose materials are used in collaborative production. In this paper, we explore the questions of how boundaries interact and how they can be managed integratively to render creative content production. Our empirical study involves an exploratory case research design of two established music remix sites: nin.com and ccMixter.org. We report on the community boundaries and their interdependencies, as well as on how the interdependencies are related to the goals and creative content production of online communities. The paper offers new insight into the role of integrative boundary management. ?? 2011 Elsevier Ltd.","author":[{"dropping-particle":"","family":"Jarvenpaa","given":"Sirkka L.","non-dropping-particle":"","parse-names":false,"suffix":""},{"dropping-particle":"","family":"Lang","given":"Karl R.","non-dropping-particle":"","parse-names":false,"suffix":""}],"container-title":"Long Range Planning","id":"ITEM-1","issue":"5-6","issued":{"date-parts":[["2011"]]},"page":"440-457","title":"Boundary management in online communities: Case studies of the nine inch nails and ccmixter music remix sites","type":"article-journal","volume":"44"},"uris":["http://www.mendeley.com/documents/?uuid=1a8203b2-ae59-46a4-80cb-9197b3e7bbad"]},{"id":"ITEM-2","itemData":{"DOI":"10.4324/9780203101339","ISBN":"0415364744","abstract":"When Jean Lave and Etienne Wenger (1991) introduced the notion of communities of practice in their book Situated Learning: Legitimate Peripheral Participation, their ideas had a widespread refreshing impact on studies of learning. Acquisition was replaced by participation as the key metaphor and mechanism of learning. Analysis was extended beyond the skin of the individual, to encompass the entire community involved in a given productive practice. Learning was shown to be an inevitable aspect of all productive practices, not a specific process mainly or exclusively limited to schools and other institutions of formal learning. Subsequently Wenger’s (1998) work brought the notion of communities of practice to the consciousness and vocabulary of management practitioners and organizational scholars. Wenger developed a rich conceptual framework around the concept of community of practice and turned it into a toolkit for organizational design and knowledge management (Wenger, McDermott &amp; Snyder, 2002). Despite its virtues, the notion of community of practice is a quite ahistorical way to conceptualize work communities.","author":[{"dropping-particle":"","family":"Engeström","given":"Yrjö","non-dropping-particle":"","parse-names":false,"suffix":""}],"container-title":"Communities of practice: Critical perspectives.","id":"ITEM-2","issued":{"date-parts":[["2007"]]},"page":"1-20","title":"From communities of practice to mycorrhizae","type":"article-journal"},"uris":["http://www.mendeley.com/documents/?uuid=a84ae1ad-abae-4c0c-8e40-84ab0a4b60d5"]}],"mendeley":{"formattedCitation":"(Engeström 2007; Jarvenpaa and Lang 2011)","plainTextFormattedCitation":"(Engeström 2007; Jarvenpaa and Lang 2011)"},"properties":{"noteIndex":0},"schema":"https://github.com/citation-style-language/schema/raw/master/csl-citation.json"}</w:instrText>
+      </w:r>
+      <w:r>
+        <w:rPr>
+          <w:rFonts w:ascii="Times New Roman" w:hAnsi="Times New Roman"/>
+        </w:rPr>
+        <w:fldChar w:fldCharType="separate"/>
+      </w:r>
+      <w:r>
+        <w:rPr>
+          <w:rFonts w:ascii="Times New Roman" w:hAnsi="Times New Roman"/>
+          <w:noProof/>
+        </w:rPr>
+        <w:t>(Engeström 2007; Jarvenpaa and Lang 2011)</w:t>
+      </w:r>
+      <w:r>
+        <w:rPr>
+          <w:rFonts w:ascii="Times New Roman" w:hAnsi="Times New Roman"/>
+        </w:rPr>
+        <w:fldChar w:fldCharType="end"/>
+      </w:r>
+      <w:r>
+        <w:rPr>
+          <w:rFonts w:ascii="Times New Roman" w:hAnsi="Times New Roman"/>
+        </w:rPr>
+        <w:t xml:space="preserve">. The trade-off manifests as a boundary management problem that, if effectively managed, can directly influence the innovative and absorptive capacity of the FLOSS community </w:t>
+      </w:r>
+      <w:bookmarkStart w:id="39" w:name="__UnoMark__310391_2156521051"/>
+      <w:bookmarkStart w:id="40" w:name="__UnoMark__310390_2156521051"/>
+      <w:bookmarkStart w:id="41" w:name="__UnoMark__310362_2156521051"/>
+      <w:bookmarkStart w:id="42" w:name="__UnoMark__310258_2156521051"/>
+      <w:bookmarkStart w:id="43" w:name="__UnoMark__310257_2156521051"/>
+      <w:bookmarkStart w:id="44" w:name="__UnoMark__310221_2156521051"/>
+      <w:bookmarkStart w:id="45" w:name="__UnoMark__310128_2156521051"/>
+      <w:bookmarkStart w:id="46" w:name="__UnoMark__310127_2156521051"/>
+      <w:bookmarkStart w:id="47" w:name="__UnoMark__310105_2156521051"/>
+      <w:bookmarkStart w:id="48" w:name="__UnoMark__310001_2156521051"/>
+      <w:bookmarkStart w:id="49" w:name="__UnoMark__310000_2156521051"/>
+      <w:bookmarkStart w:id="50" w:name="__UnoMark__309971_2156521051"/>
+      <w:bookmarkStart w:id="51" w:name="__UnoMark__309877_2156521051"/>
+      <w:bookmarkStart w:id="52" w:name="__UnoMark__309876_2156521051"/>
+      <w:bookmarkStart w:id="53" w:name="__UnoMark__309817_2156521051"/>
+      <w:bookmarkStart w:id="54" w:name="__UnoMark__309756_2156521051"/>
+      <w:bookmarkStart w:id="55" w:name="__UnoMark__309755_2156521051"/>
+      <w:bookmarkStart w:id="56" w:name="__Fieldmark__5857_2156521051"/>
+      <w:r>
+        <w:rPr>
+          <w:rFonts w:ascii="Times New Roman" w:hAnsi="Times New Roman"/>
+        </w:rPr>
+        <w:t>(Teigland et al. 2014)</w:t>
+      </w:r>
       <w:bookmarkEnd w:id="39"/>
       <w:bookmarkEnd w:id="40"/>
       <w:bookmarkEnd w:id="41"/>
-      <w:r>
-        <w:rPr>
-          <w:rFonts w:ascii="Times New Roman" w:hAnsi="Times New Roman"/>
-        </w:rPr>
-        <w:t>.</w:t>
-      </w:r>
-    </w:p>
-    <w:p>
-      <w:pPr>
-        <w:widowControl w:val="0"/>
-        <w:spacing w:line="480" w:lineRule="auto"/>
-      </w:pPr>
-      <w:r>
-        <w:rPr>
-          <w:rFonts w:ascii="Times New Roman" w:hAnsi="Times New Roman"/>
-        </w:rPr>
-        <w:t>Although organizations are beginning to take interest in the open source model of software development, FLOSS research incorporating an organizational perspective is rather limited</w:t>
-      </w:r>
-      <w:bookmarkStart w:id="42" w:name="__Fieldmark__5820_2156521051"/>
-      <w:r>
-        <w:rPr>
-          <w:rFonts w:ascii="Times New Roman" w:hAnsi="Times New Roman"/>
-        </w:rPr>
-        <w:t xml:space="preserve"> </w:t>
-      </w:r>
-      <w:bookmarkStart w:id="43" w:name="__UnoMark__310385_2156521051"/>
-      <w:bookmarkStart w:id="44" w:name="__UnoMark__310384_2156521051"/>
-      <w:bookmarkStart w:id="45" w:name="__UnoMark__310360_2156521051"/>
-      <w:bookmarkStart w:id="46" w:name="__UnoMark__310252_2156521051"/>
-      <w:bookmarkStart w:id="47" w:name="__UnoMark__310251_2156521051"/>
-      <w:bookmarkStart w:id="48" w:name="__UnoMark__310228_2156521051"/>
-      <w:bookmarkStart w:id="49" w:name="__UnoMark__310122_2156521051"/>
-      <w:bookmarkStart w:id="50" w:name="__UnoMark__310121_2156521051"/>
-      <w:bookmarkStart w:id="51" w:name="__UnoMark__310101_2156521051"/>
-      <w:bookmarkStart w:id="52" w:name="__UnoMark__309995_2156521051"/>
-      <w:bookmarkStart w:id="53" w:name="__UnoMark__309994_2156521051"/>
-      <w:bookmarkStart w:id="54" w:name="__UnoMark__309950_2156521051"/>
-      <w:bookmarkStart w:id="55" w:name="__UnoMark__309871_2156521051"/>
-      <w:bookmarkStart w:id="56" w:name="__UnoMark__309870_2156521051"/>
-      <w:bookmarkStart w:id="57" w:name="__UnoMark__309824_2156521051"/>
-      <w:bookmarkStart w:id="58" w:name="__UnoMark__309750_2156521051"/>
-      <w:bookmarkStart w:id="59" w:name="__UnoMark__309749_2156521051"/>
       <w:bookmarkEnd w:id="42"/>
-      <w:r>
-        <w:rPr>
-          <w:rFonts w:ascii="Times New Roman" w:hAnsi="Times New Roman"/>
-        </w:rPr>
-        <w:t>(Crowston et al. 2012)</w:t>
-      </w:r>
       <w:bookmarkEnd w:id="43"/>
       <w:bookmarkEnd w:id="44"/>
       <w:bookmarkEnd w:id="45"/>
@@ -2991,183 +3377,18 @@
       <w:bookmarkEnd w:id="54"/>
       <w:bookmarkEnd w:id="55"/>
       <w:bookmarkEnd w:id="56"/>
-      <w:bookmarkEnd w:id="57"/>
-      <w:bookmarkEnd w:id="58"/>
-      <w:bookmarkEnd w:id="59"/>
       <w:r>
         <w:rPr>
           <w:rFonts w:ascii="Times New Roman" w:hAnsi="Times New Roman"/>
         </w:rPr>
-        <w:t xml:space="preserve">. Organizational participation in FLOSS projects is expected to have strong implications for developers’ motivations, given the coexistence and interactions of institutions and social practices that build on the contributors’ different moral premises </w:t>
-      </w:r>
-      <w:bookmarkStart w:id="60" w:name="__UnoMark__310387_2156521051"/>
-      <w:bookmarkStart w:id="61" w:name="__UnoMark__310386_2156521051"/>
-      <w:bookmarkStart w:id="62" w:name="__UnoMark__310337_2156521051"/>
-      <w:bookmarkStart w:id="63" w:name="__UnoMark__310254_2156521051"/>
-      <w:bookmarkStart w:id="64" w:name="__UnoMark__310253_2156521051"/>
-      <w:bookmarkStart w:id="65" w:name="__UnoMark__310220_2156521051"/>
-      <w:bookmarkStart w:id="66" w:name="__UnoMark__310124_2156521051"/>
-      <w:bookmarkStart w:id="67" w:name="__UnoMark__310123_2156521051"/>
-      <w:bookmarkStart w:id="68" w:name="__UnoMark__310088_2156521051"/>
-      <w:bookmarkStart w:id="69" w:name="__UnoMark__309997_2156521051"/>
-      <w:bookmarkStart w:id="70" w:name="__UnoMark__309996_2156521051"/>
-      <w:bookmarkStart w:id="71" w:name="__UnoMark__309969_2156521051"/>
-      <w:bookmarkStart w:id="72" w:name="__UnoMark__309873_2156521051"/>
-      <w:bookmarkStart w:id="73" w:name="__UnoMark__309872_2156521051"/>
-      <w:bookmarkStart w:id="74" w:name="__UnoMark__309854_2156521051"/>
-      <w:bookmarkStart w:id="75" w:name="__UnoMark__309752_2156521051"/>
-      <w:bookmarkStart w:id="76" w:name="__UnoMark__309751_2156521051"/>
+        <w:t>. Given the trade-</w:t>
+      </w:r>
       <w:r>
         <w:rPr>
           <w:rFonts w:ascii="Times New Roman" w:hAnsi="Times New Roman"/>
         </w:rPr>
-        <w:t>(Von Krogh et al.2012)</w:t>
-      </w:r>
-      <w:bookmarkEnd w:id="60"/>
-      <w:bookmarkEnd w:id="61"/>
-      <w:bookmarkEnd w:id="62"/>
-      <w:bookmarkEnd w:id="63"/>
-      <w:bookmarkEnd w:id="64"/>
-      <w:bookmarkEnd w:id="65"/>
-      <w:bookmarkEnd w:id="66"/>
-      <w:bookmarkEnd w:id="67"/>
-      <w:bookmarkEnd w:id="68"/>
-      <w:bookmarkEnd w:id="69"/>
-      <w:bookmarkEnd w:id="70"/>
-      <w:bookmarkEnd w:id="71"/>
-      <w:bookmarkEnd w:id="72"/>
-      <w:bookmarkEnd w:id="73"/>
-      <w:bookmarkEnd w:id="74"/>
-      <w:bookmarkEnd w:id="75"/>
-      <w:bookmarkEnd w:id="76"/>
-      <w:r>
-        <w:rPr>
-          <w:rFonts w:ascii="Times New Roman" w:hAnsi="Times New Roman"/>
-        </w:rPr>
-        <w:t xml:space="preserve">. These interactions can result in a trade-off between openness (increasing autonomy and stimulating innovation, creativity, and organizational growth) and control (over platform activities, efficient development practices, and intellectual property right appropriation </w:t>
-      </w:r>
-      <w:bookmarkStart w:id="77" w:name="__UnoMark__310389_2156521051"/>
-      <w:bookmarkStart w:id="78" w:name="__UnoMark__310388_2156521051"/>
-      <w:bookmarkStart w:id="79" w:name="__UnoMark__310354_2156521051"/>
-      <w:bookmarkStart w:id="80" w:name="__UnoMark__310256_2156521051"/>
-      <w:bookmarkStart w:id="81" w:name="__UnoMark__310255_2156521051"/>
-      <w:bookmarkStart w:id="82" w:name="__UnoMark__310225_2156521051"/>
-      <w:bookmarkStart w:id="83" w:name="__UnoMark__310126_2156521051"/>
-      <w:bookmarkStart w:id="84" w:name="__UnoMark__310125_2156521051"/>
-      <w:bookmarkStart w:id="85" w:name="__UnoMark__310084_2156521051"/>
-      <w:bookmarkStart w:id="86" w:name="__UnoMark__309999_2156521051"/>
-      <w:bookmarkStart w:id="87" w:name="__UnoMark__309998_2156521051"/>
-      <w:bookmarkStart w:id="88" w:name="__UnoMark__309978_2156521051"/>
-      <w:bookmarkStart w:id="89" w:name="__UnoMark__309875_2156521051"/>
-      <w:bookmarkStart w:id="90" w:name="__UnoMark__309874_2156521051"/>
-      <w:bookmarkStart w:id="91" w:name="__UnoMark__309825_2156521051"/>
-      <w:bookmarkStart w:id="92" w:name="__UnoMark__309754_2156521051"/>
-      <w:bookmarkStart w:id="93" w:name="__UnoMark__309753_2156521051"/>
-      <w:r>
-        <w:rPr>
-          <w:rFonts w:ascii="Times New Roman" w:hAnsi="Times New Roman"/>
-        </w:rPr>
-        <w:t>(Jarvenpaa &amp; Lang 2011)</w:t>
-      </w:r>
-      <w:r>
-        <w:fldChar w:fldCharType="begin" w:fldLock="1"/>
-      </w:r>
-      <w:r>
-        <w:rPr>
-          <w:rFonts w:ascii="Times New Roman" w:hAnsi="Times New Roman"/>
-        </w:rPr>
-        <w:instrText>ADDIN CSL_CITATION {"citationItems":[{"id":"ITEM-1","itemData":{"DOI":"10.4324/9780203101339","ISBN":"0415364744","abstract":"When Jean Lave and Etienne Wenger (1991) introduced the notion of communities of practice in their book Situated Learning: Legitimate Peripheral Participation, their ideas had a widespread refreshing impact on studies of learning. Acquisition was replaced by participation as the key metaphor and mechanism of learning. Analysis was extended beyond the skin of the individual, to encompass the entire community involved in a given productive practice. Learning was shown to be an inevitable aspect of all productive practices, not a specific process mainly or exclusively limited to schools and other institutions of formal learning. Subsequently Wenger’s (1998) work brought the notion of communities of practice to the consciousness and vocabulary of management practitioners and organizational scholars. Wenger developed a rich conceptual framework around the concept of community of practice and turned it into a toolkit for organizational design and knowledge management (Wenger, McDermott &amp; Snyder, 2002). Despite its virtues, the notion of community of practice is a quite ahistorical way to conceptualize work communities.","author":[{"dropping-particle":"","family":"Engeström","given":"Yrjö","non-dropping-particle":"","parse-names":false,"suffix":""}],"container-title":"Communities of practice: Critical perspectives.","id":"ITEM-1","issued":{"date-parts":[["2007"]]},"page":"1-20","title":"From communities of practice to mycorrhizae","type":"article-journal"},"uris":["http://www.mendeley.com/documents/?uuid=a84ae1ad-abae-4c0c-8e40-84ab0a4b60d5"]},{"id":"ITEM-2","itemData":{"DOI":"10.1016/j.lrp.2011.09.002","ISBN":"00246301","ISSN":"00246301","PMID":"67251061","abstract":"Online communities foster unprecedented creativity, but at the same time they challenge the contemporary organisational boundary literature. They represent a new kind of nontraditional, nonhierarchical organisation where boundaries go beyond efficient (economic and legal) transaction logics to include boundary logics of identity, power and competence that need to be integratively managed. Moreover, these boundaries are not necessarily under the control of management, but rather are constantly negotiated between the platform providers, community members and content owners whose materials are used in collaborative production. In this paper, we explore the questions of how boundaries interact and how they can be managed integratively to render creative content production. Our empirical study involves an exploratory case research design of two established music remix sites: nin.com and ccMixter.org. We report on the community boundaries and their interdependencies, as well as on how the interdependencies are related to the goals and creative content production of online communities. The paper offers new insight into the role of integrative boundary management. ?? 2011 Elsevier Ltd.","author":[{"dropping-particle":"","family":"Jarvenpaa","given":"Sirkka L.","non-dropping-particle":"","parse-names":false,"suffix":""},{"dropping-particle":"","family":"Lang","given":"Karl R.","non-dropping-particle":"","parse-names":false,"suffix":""}],"container-title":"Long Range Planning","id":"ITEM-2","issue":"5-6","issued":{"date-parts":[["2011"]]},"page":"440-457","title":"Boundary management in online communities: Case studies of the nine inch nails and ccmixter music remix sites","type":"article-journal","volume":"44"},"uris":["http://www.mendeley.com/documents/?uuid=1a8203b2-ae59-46a4-80cb-9197b3e7bbad"]}],"mendeley":{"formattedCitation":"(Engeström 2007; Jarvenpaa and Lang 2011)","plainTextFormattedCitation":"(Engeström 2007; Jarvenpaa and Lang 2011)","previouslyFormattedCitation":"(Engeström 2007; Jarvenpaa and Lang 2011)"},"properties":{"noteIndex":0},"schema":"https://github.com/citation-style-language/schema/raw/master/csl-citation.json"}</w:instrText>
-      </w:r>
-      <w:r>
-        <w:rPr>
-          <w:rFonts w:ascii="Times New Roman" w:hAnsi="Times New Roman"/>
-        </w:rPr>
-        <w:fldChar w:fldCharType="end"/>
-      </w:r>
-      <w:bookmarkStart w:id="94" w:name="__Fieldmark__319864_2156521051"/>
-      <w:bookmarkStart w:id="95" w:name="__Fieldmark__36798_2156521051"/>
-      <w:bookmarkStart w:id="96" w:name="__Fieldmark__5847_2156521051"/>
-      <w:bookmarkStart w:id="97" w:name="__Fieldmark__312564_2156521051"/>
-      <w:bookmarkEnd w:id="77"/>
-      <w:bookmarkEnd w:id="78"/>
-      <w:bookmarkEnd w:id="79"/>
-      <w:bookmarkEnd w:id="80"/>
-      <w:bookmarkEnd w:id="81"/>
-      <w:bookmarkEnd w:id="82"/>
-      <w:bookmarkEnd w:id="83"/>
-      <w:bookmarkEnd w:id="84"/>
-      <w:bookmarkEnd w:id="85"/>
-      <w:bookmarkEnd w:id="86"/>
-      <w:bookmarkEnd w:id="87"/>
-      <w:bookmarkEnd w:id="88"/>
-      <w:bookmarkEnd w:id="89"/>
-      <w:bookmarkEnd w:id="90"/>
-      <w:bookmarkEnd w:id="91"/>
-      <w:bookmarkEnd w:id="92"/>
-      <w:bookmarkEnd w:id="93"/>
-      <w:bookmarkEnd w:id="94"/>
-      <w:bookmarkEnd w:id="95"/>
-      <w:bookmarkEnd w:id="96"/>
-      <w:bookmarkEnd w:id="97"/>
-      <w:r>
-        <w:rPr>
-          <w:rFonts w:ascii="Times New Roman" w:hAnsi="Times New Roman"/>
-        </w:rPr>
-        <w:t>(Engeström 2007; Jarvenpaa and Lang 2011)(Engeström 2007; Jarvenpaa and Lang 2011)(Engeström 2007; Jarvenpaa and Lang 2011)</w:t>
-      </w:r>
-      <w:r>
-        <w:rPr>
-          <w:rFonts w:ascii="Times New Roman" w:hAnsi="Times New Roman"/>
-        </w:rPr>
-        <w:t xml:space="preserve">. The trade-off manifests as a boundary management problem that, if effectively managed, can directly influence the innovative and absorptive capacity of the FLOSS community </w:t>
-      </w:r>
-      <w:bookmarkStart w:id="98" w:name="__UnoMark__310391_2156521051"/>
-      <w:bookmarkStart w:id="99" w:name="__UnoMark__310390_2156521051"/>
-      <w:bookmarkStart w:id="100" w:name="__UnoMark__310362_2156521051"/>
-      <w:bookmarkStart w:id="101" w:name="__UnoMark__310258_2156521051"/>
-      <w:bookmarkStart w:id="102" w:name="__UnoMark__310257_2156521051"/>
-      <w:bookmarkStart w:id="103" w:name="__UnoMark__310221_2156521051"/>
-      <w:bookmarkStart w:id="104" w:name="__UnoMark__310128_2156521051"/>
-      <w:bookmarkStart w:id="105" w:name="__UnoMark__310127_2156521051"/>
-      <w:bookmarkStart w:id="106" w:name="__UnoMark__310105_2156521051"/>
-      <w:bookmarkStart w:id="107" w:name="__UnoMark__310001_2156521051"/>
-      <w:bookmarkStart w:id="108" w:name="__UnoMark__310000_2156521051"/>
-      <w:bookmarkStart w:id="109" w:name="__UnoMark__309971_2156521051"/>
-      <w:bookmarkStart w:id="110" w:name="__UnoMark__309877_2156521051"/>
-      <w:bookmarkStart w:id="111" w:name="__UnoMark__309876_2156521051"/>
-      <w:bookmarkStart w:id="112" w:name="__UnoMark__309817_2156521051"/>
-      <w:bookmarkStart w:id="113" w:name="__UnoMark__309756_2156521051"/>
-      <w:bookmarkStart w:id="114" w:name="__UnoMark__309755_2156521051"/>
-      <w:bookmarkStart w:id="115" w:name="__Fieldmark__5857_2156521051"/>
-      <w:r>
-        <w:rPr>
-          <w:rFonts w:ascii="Times New Roman" w:hAnsi="Times New Roman"/>
-        </w:rPr>
-        <w:t>(Teigland et al. 2014)</w:t>
-      </w:r>
-      <w:bookmarkEnd w:id="98"/>
-      <w:bookmarkEnd w:id="99"/>
-      <w:bookmarkEnd w:id="100"/>
-      <w:bookmarkEnd w:id="101"/>
-      <w:bookmarkEnd w:id="102"/>
-      <w:bookmarkEnd w:id="103"/>
-      <w:bookmarkEnd w:id="104"/>
-      <w:bookmarkEnd w:id="105"/>
-      <w:bookmarkEnd w:id="106"/>
-      <w:bookmarkEnd w:id="107"/>
-      <w:bookmarkEnd w:id="108"/>
-      <w:bookmarkEnd w:id="109"/>
-      <w:bookmarkEnd w:id="110"/>
-      <w:bookmarkEnd w:id="111"/>
-      <w:bookmarkEnd w:id="112"/>
-      <w:bookmarkEnd w:id="113"/>
-      <w:bookmarkEnd w:id="114"/>
-      <w:bookmarkEnd w:id="115"/>
-      <w:r>
-        <w:rPr>
-          <w:rFonts w:ascii="Times New Roman" w:hAnsi="Times New Roman"/>
-        </w:rPr>
-        <w:t xml:space="preserve">. Given the trade-off between openness and control when organizations get involved in FLOSS projects, it should be expected that the value creation mechanisms that operate in individual owned projects get altered when organizations own the FLOSS projects. An important aspect of this dissertation is to expand our knowledge regarding organizational participation in FLOSS projects by examining the impact of organizational ownership on the value creation mechanisms that operate in FLOSS projects. </w:t>
+        <w:lastRenderedPageBreak/>
+        <w:t xml:space="preserve">off between openness and control when organizations get involved in FLOSS projects, it should be expected that the value creation mechanisms that operate in individual owned projects get altered when organizations own the FLOSS projects. An important aspect of this dissertation is to expand our knowledge regarding organizational participation in FLOSS projects by examining the impact of organizational ownership on the value creation mechanisms that operate in FLOSS projects. </w:t>
       </w:r>
     </w:p>
     <w:p>
@@ -3221,7 +3442,6 @@
         <w:rPr>
           <w:rFonts w:ascii="Cambria" w:hAnsi="Cambria"/>
         </w:rPr>
-        <w:lastRenderedPageBreak/>
         <w:t>Less work on ideologies.. moreover conflicting findings with license choice</w:t>
       </w:r>
     </w:p>
@@ -3234,26 +3454,9 @@
       </w:pPr>
       <w:r>
         <w:rPr>
-          <w:rFonts w:ascii="Times New Roman" w:eastAsia="SimSun" w:hAnsi="Times New Roman" w:cs="Times"/>
-        </w:rPr>
-        <w:t xml:space="preserve">This leads us to the central question that this dissertation tries to answer – </w:t>
-      </w:r>
-      <w:r>
-        <w:rPr>
-          <w:rFonts w:ascii="Times New Roman" w:hAnsi="Times New Roman"/>
-          <w:i/>
-          <w:iCs/>
-        </w:rPr>
-        <w:t xml:space="preserve">What lessons can IS and non-IS organizations learn from the unique value creation mechanisms of FLOSS communities that are associated with - </w:t>
-      </w:r>
-      <w:r>
-        <w:rPr>
-          <w:rFonts w:ascii="Times New Roman" w:hAnsi="Times New Roman"/>
-          <w:i/>
-          <w:iCs/>
-          <w:lang w:val="en-GB"/>
-        </w:rPr>
-        <w:t>a) its structures of work, b) its project team composition and governance structures and, c) collaborative development platforms?</w:t>
+          <w:rFonts w:ascii="Cambria" w:hAnsi="Cambria"/>
+        </w:rPr>
+        <w:t xml:space="preserve">OPEN SOURCE Since the </w:t>
       </w:r>
     </w:p>
     <w:p>
@@ -3267,7 +3470,139 @@
         <w:rPr>
           <w:rFonts w:ascii="Cambria" w:hAnsi="Cambria"/>
         </w:rPr>
-        <w:t xml:space="preserve">OPEN SOURCE Since the </w:t>
+        <w:t>This dissertation comprising three essays explores the value creation mechanisms associated with the work</w:t>
+      </w:r>
+      <w:r>
+        <w:rPr>
+          <w:rFonts w:ascii="Cambria" w:hAnsi="Cambria"/>
+        </w:rPr>
+        <w:t xml:space="preserve"> structures</w:t>
+      </w:r>
+      <w:r>
+        <w:rPr>
+          <w:rFonts w:ascii="Cambria" w:hAnsi="Cambria"/>
+        </w:rPr>
+        <w:t>, team composition</w:t>
+      </w:r>
+      <w:r>
+        <w:rPr>
+          <w:rFonts w:ascii="Cambria" w:hAnsi="Cambria"/>
+        </w:rPr>
+        <w:t xml:space="preserve">, and community </w:t>
+      </w:r>
+      <w:r>
+        <w:rPr>
+          <w:rFonts w:ascii="Cambria" w:hAnsi="Cambria"/>
+        </w:rPr>
+        <w:t>ideologies</w:t>
+      </w:r>
+      <w:r>
+        <w:rPr>
+          <w:rFonts w:ascii="Cambria" w:hAnsi="Cambria"/>
+        </w:rPr>
+        <w:t xml:space="preserve"> </w:t>
+      </w:r>
+      <w:r>
+        <w:rPr>
+          <w:rFonts w:ascii="Cambria" w:hAnsi="Cambria"/>
+        </w:rPr>
+        <w:t>of free (libre) and open source software (FLOSS) projects. The first essay, examines how the unique nature of FLOSS work which is dominated by the sequential layering of individual tasks, referred to as superposition, act</w:t>
+      </w:r>
+      <w:r>
+        <w:rPr>
+          <w:rFonts w:ascii="Cambria" w:hAnsi="Cambria"/>
+        </w:rPr>
+        <w:t>s</w:t>
+      </w:r>
+      <w:r>
+        <w:rPr>
+          <w:rFonts w:ascii="Cambria" w:hAnsi="Cambria"/>
+        </w:rPr>
+        <w:t xml:space="preserve"> as </w:t>
+      </w:r>
+      <w:r>
+        <w:rPr>
+          <w:rFonts w:ascii="Cambria" w:hAnsi="Cambria"/>
+        </w:rPr>
+        <w:t xml:space="preserve">an </w:t>
+      </w:r>
+      <w:r>
+        <w:rPr>
+          <w:rFonts w:ascii="Cambria" w:hAnsi="Cambria"/>
+        </w:rPr>
+        <w:t xml:space="preserve">antecedent to the project’s success. Building on the theory of collaboration through open superposition, the </w:t>
+      </w:r>
+      <w:r>
+        <w:rPr>
+          <w:rFonts w:ascii="Cambria" w:hAnsi="Cambria"/>
+        </w:rPr>
+        <w:t>essay</w:t>
+      </w:r>
+      <w:r>
+        <w:rPr>
+          <w:rFonts w:ascii="Cambria" w:hAnsi="Cambria"/>
+        </w:rPr>
+        <w:t xml:space="preserve"> theorizes the motivational mechanisms that operate within superposed work structures and unearth</w:t>
+      </w:r>
+      <w:r>
+        <w:rPr>
+          <w:rFonts w:ascii="Cambria" w:hAnsi="Cambria"/>
+        </w:rPr>
+        <w:t>s</w:t>
+      </w:r>
+      <w:r>
+        <w:rPr>
+          <w:rFonts w:ascii="Cambria" w:hAnsi="Cambria"/>
+        </w:rPr>
+        <w:t xml:space="preserve"> the contextual conditions that may limit the influence of superposition on FLOSS project value. Furthermore, given the increasing usage of FLOSS by organizations, the study investigates the specificities brought to these motivational mechanisms when FLOSS projects are owned by organizations. Using an innovative operationalization of the work structures of FLOSS projects, this essay finds support for a non-linear relationship between the degree of superposition and the success of the project. Further, this relationship i</w:t>
+      </w:r>
+      <w:r>
+        <w:rPr>
+          <w:rFonts w:ascii="Cambria" w:hAnsi="Cambria"/>
+        </w:rPr>
+        <w:t xml:space="preserve">s </w:t>
+      </w:r>
+      <w:r>
+        <w:rPr>
+          <w:rFonts w:ascii="Cambria" w:hAnsi="Cambria"/>
+        </w:rPr>
+        <w:t xml:space="preserve">moderated by the type of ownership of the project. </w:t>
+      </w:r>
+      <w:r>
+        <w:rPr>
+          <w:rFonts w:ascii="Cambria" w:hAnsi="Cambria"/>
+        </w:rPr>
+        <w:t>Overall, the first</w:t>
+      </w:r>
+      <w:r>
+        <w:rPr>
+          <w:rFonts w:ascii="Cambria" w:hAnsi="Cambria"/>
+        </w:rPr>
+        <w:t xml:space="preserve"> essay advances our understanding of work structures, motivation, and organizational participation in FLOSS environments. </w:t>
+      </w:r>
+      <w:r>
+        <w:rPr>
+          <w:rFonts w:ascii="Cambria" w:hAnsi="Cambria"/>
+        </w:rPr>
+        <w:t>I</w:t>
+      </w:r>
+      <w:r>
+        <w:rPr>
+          <w:rFonts w:ascii="Cambria" w:hAnsi="Cambria"/>
+        </w:rPr>
+        <w:t xml:space="preserve">t </w:t>
+      </w:r>
+      <w:r>
+        <w:rPr>
+          <w:rFonts w:ascii="Cambria" w:hAnsi="Cambria"/>
+        </w:rPr>
+        <w:t xml:space="preserve">also </w:t>
+      </w:r>
+      <w:r>
+        <w:rPr>
+          <w:rFonts w:ascii="Cambria" w:hAnsi="Cambria"/>
+        </w:rPr>
+        <w:t>provides FLOSS practitioners with valuable insights for modeling the project’s task work to facilitate their success.</w:t>
       </w:r>
     </w:p>
     <w:p>
@@ -3281,139 +3616,104 @@
         <w:rPr>
           <w:rFonts w:ascii="Cambria" w:hAnsi="Cambria"/>
         </w:rPr>
-        <w:t>This dissertation comprising three essays explores the value creation mechanisms associated with the work</w:t>
-      </w:r>
-      <w:r>
-        <w:rPr>
-          <w:rFonts w:ascii="Cambria" w:hAnsi="Cambria"/>
-        </w:rPr>
-        <w:t xml:space="preserve"> structures</w:t>
-      </w:r>
-      <w:r>
-        <w:rPr>
-          <w:rFonts w:ascii="Cambria" w:hAnsi="Cambria"/>
-        </w:rPr>
-        <w:t>, team composition</w:t>
-      </w:r>
-      <w:r>
-        <w:rPr>
-          <w:rFonts w:ascii="Cambria" w:hAnsi="Cambria"/>
-        </w:rPr>
-        <w:t xml:space="preserve">, and community </w:t>
-      </w:r>
-      <w:r>
-        <w:rPr>
-          <w:rFonts w:ascii="Cambria" w:hAnsi="Cambria"/>
-        </w:rPr>
-        <w:t>ideologies</w:t>
-      </w:r>
-      <w:r>
-        <w:rPr>
-          <w:rFonts w:ascii="Cambria" w:hAnsi="Cambria"/>
-        </w:rPr>
-        <w:t xml:space="preserve"> </w:t>
-      </w:r>
-      <w:r>
-        <w:rPr>
-          <w:rFonts w:ascii="Cambria" w:hAnsi="Cambria"/>
-        </w:rPr>
-        <w:t>of free (libre) and open source software (FLOSS) projects. The first essay, examines how the unique nature of FLOSS work which is dominated by the sequential layering of individual tasks, referred to as superposition, act</w:t>
-      </w:r>
-      <w:r>
-        <w:rPr>
-          <w:rFonts w:ascii="Cambria" w:hAnsi="Cambria"/>
-        </w:rPr>
-        <w:t>s</w:t>
-      </w:r>
-      <w:r>
-        <w:rPr>
-          <w:rFonts w:ascii="Cambria" w:hAnsi="Cambria"/>
-        </w:rPr>
-        <w:t xml:space="preserve"> as </w:t>
-      </w:r>
-      <w:r>
-        <w:rPr>
-          <w:rFonts w:ascii="Cambria" w:hAnsi="Cambria"/>
-        </w:rPr>
-        <w:t xml:space="preserve">an </w:t>
-      </w:r>
-      <w:r>
-        <w:rPr>
-          <w:rFonts w:ascii="Cambria" w:hAnsi="Cambria"/>
-        </w:rPr>
-        <w:t xml:space="preserve">antecedent to the project’s success. Building on the theory of collaboration through open superposition, the </w:t>
-      </w:r>
-      <w:r>
-        <w:rPr>
-          <w:rFonts w:ascii="Cambria" w:hAnsi="Cambria"/>
-        </w:rPr>
-        <w:t>essay</w:t>
-      </w:r>
-      <w:r>
-        <w:rPr>
-          <w:rFonts w:ascii="Cambria" w:hAnsi="Cambria"/>
-        </w:rPr>
-        <w:t xml:space="preserve"> theorizes the motivational mechanisms that operate within superposed work structures and unearth</w:t>
-      </w:r>
-      <w:r>
-        <w:rPr>
-          <w:rFonts w:ascii="Cambria" w:hAnsi="Cambria"/>
-        </w:rPr>
-        <w:t>s</w:t>
-      </w:r>
-      <w:r>
-        <w:rPr>
-          <w:rFonts w:ascii="Cambria" w:hAnsi="Cambria"/>
-        </w:rPr>
-        <w:t xml:space="preserve"> the contextual conditions that may limit the influence of superposition on FLOSS project value. Furthermore, given the increasing usage of FLOSS by organizations, the study investigates the specificities brought to these motivational mechanisms when FLOSS projects are owned by organizations. Using an innovative operationalization of the work structures of FLOSS projects, this essay finds support for a non-linear relationship between the degree of superposition and the success of the project. Further, this relationship i</w:t>
-      </w:r>
-      <w:r>
-        <w:rPr>
-          <w:rFonts w:ascii="Cambria" w:hAnsi="Cambria"/>
-        </w:rPr>
-        <w:t xml:space="preserve">s </w:t>
-      </w:r>
-      <w:r>
-        <w:rPr>
-          <w:rFonts w:ascii="Cambria" w:hAnsi="Cambria"/>
-        </w:rPr>
-        <w:t xml:space="preserve">moderated by the type of ownership of the project. </w:t>
-      </w:r>
-      <w:r>
-        <w:rPr>
-          <w:rFonts w:ascii="Cambria" w:hAnsi="Cambria"/>
-        </w:rPr>
-        <w:t>Overall, the first</w:t>
-      </w:r>
-      <w:r>
-        <w:rPr>
-          <w:rFonts w:ascii="Cambria" w:hAnsi="Cambria"/>
-        </w:rPr>
-        <w:t xml:space="preserve"> essay advances our understanding of work structures, motivation, and organizational participation in FLOSS environments. </w:t>
-      </w:r>
-      <w:r>
-        <w:rPr>
-          <w:rFonts w:ascii="Cambria" w:hAnsi="Cambria"/>
-        </w:rPr>
-        <w:t>I</w:t>
-      </w:r>
-      <w:r>
-        <w:rPr>
-          <w:rFonts w:ascii="Cambria" w:hAnsi="Cambria"/>
-        </w:rPr>
-        <w:t xml:space="preserve">t </w:t>
-      </w:r>
-      <w:r>
-        <w:rPr>
-          <w:rFonts w:ascii="Cambria" w:hAnsi="Cambria"/>
-        </w:rPr>
-        <w:t xml:space="preserve">also </w:t>
-      </w:r>
-      <w:r>
-        <w:rPr>
-          <w:rFonts w:ascii="Cambria" w:hAnsi="Cambria"/>
-        </w:rPr>
-        <w:t>provides FLOSS practitioners with valuable insights for modeling the project’s task work to facilitate their success.</w:t>
+        <w:t xml:space="preserve">While the first essay establishes the importance of task-work organization in FLOSS projects, the second essay expands the inquiry into the role of team composition in the project’s success. </w:t>
+      </w:r>
+      <w:r>
+        <w:rPr>
+          <w:rFonts w:ascii="Cambria" w:hAnsi="Cambria"/>
+        </w:rPr>
+        <w:t xml:space="preserve">Building on the theories of coordination and network governance, this essay studies the influence of source code access </w:t>
+      </w:r>
+      <w:r>
+        <w:rPr>
+          <w:rFonts w:ascii="Cambria" w:hAnsi="Cambria"/>
+        </w:rPr>
+        <w:t xml:space="preserve">restrictions </w:t>
+      </w:r>
+      <w:r>
+        <w:rPr>
+          <w:rFonts w:ascii="Cambria" w:hAnsi="Cambria"/>
+        </w:rPr>
+        <w:lastRenderedPageBreak/>
+        <w:t xml:space="preserve">imposed on team members </w:t>
+      </w:r>
+      <w:r>
+        <w:rPr>
+          <w:rFonts w:ascii="Cambria" w:hAnsi="Cambria"/>
+        </w:rPr>
+        <w:t xml:space="preserve">in mitigating coordination challenges. </w:t>
+      </w:r>
+      <w:r>
+        <w:rPr>
+          <w:rFonts w:ascii="Cambria" w:hAnsi="Cambria"/>
+        </w:rPr>
+        <w:t>T</w:t>
+      </w:r>
+      <w:r>
+        <w:rPr>
+          <w:rFonts w:ascii="Cambria" w:hAnsi="Cambria"/>
+        </w:rPr>
+        <w:t>h</w:t>
+      </w:r>
+      <w:r>
+        <w:rPr>
+          <w:rFonts w:ascii="Cambria" w:hAnsi="Cambria"/>
+        </w:rPr>
+        <w:t>e</w:t>
+      </w:r>
+      <w:r>
+        <w:rPr>
+          <w:rFonts w:ascii="Cambria" w:hAnsi="Cambria"/>
+        </w:rPr>
+        <w:t xml:space="preserve"> study also investigates the changes brought to the coordination mechanisms when open source projects are owned by organizations. Using a Cox proportional hazard model, th</w:t>
+      </w:r>
+      <w:r>
+        <w:rPr>
+          <w:rFonts w:ascii="Cambria" w:hAnsi="Cambria"/>
+        </w:rPr>
+        <w:t>e</w:t>
+      </w:r>
+      <w:r>
+        <w:rPr>
+          <w:rFonts w:ascii="Cambria" w:hAnsi="Cambria"/>
+        </w:rPr>
+        <w:t xml:space="preserve"> study demonstrates that the relationship between the proportion of contributors who are given write access to the source code</w:t>
+      </w:r>
+      <w:r>
+        <w:rPr>
+          <w:rFonts w:ascii="Cambria" w:hAnsi="Cambria"/>
+        </w:rPr>
+        <w:t xml:space="preserve"> in the team</w:t>
+      </w:r>
+      <w:r>
+        <w:rPr>
+          <w:rFonts w:ascii="Cambria" w:hAnsi="Cambria"/>
+        </w:rPr>
+        <w:t xml:space="preserve"> and the survival of the project, is moderated by the nature of project ownership. Interestingly, the observed moderation is a crossover interaction effect that changes from negative for </w:t>
+      </w:r>
+      <w:r>
+        <w:rPr>
+          <w:rFonts w:ascii="Cambria" w:hAnsi="Cambria"/>
+        </w:rPr>
+        <w:t>individual</w:t>
+      </w:r>
+      <w:r>
+        <w:rPr>
+          <w:rFonts w:ascii="Cambria" w:hAnsi="Cambria"/>
+        </w:rPr>
+        <w:t xml:space="preserve"> owned projects to positive for organization owned projects. </w:t>
+      </w:r>
+      <w:r>
+        <w:rPr>
+          <w:rFonts w:ascii="Cambria" w:hAnsi="Cambria"/>
+        </w:rPr>
+        <w:t xml:space="preserve">Overall, the second essay </w:t>
+      </w:r>
+      <w:r>
+        <w:rPr>
+          <w:rFonts w:ascii="Cambria" w:hAnsi="Cambria"/>
+        </w:rPr>
+        <w:t>advances our understanding about contributor roles, access restrictions, and organizational participation in open source environments. The findings provide open source researchers and practitioners with fresh insights for better understanding and modeling project teams to facilitate their success.</w:t>
       </w:r>
     </w:p>
     <w:p>
@@ -3427,37 +3727,37 @@
         <w:rPr>
           <w:rFonts w:ascii="Cambria" w:hAnsi="Cambria"/>
         </w:rPr>
-        <w:t xml:space="preserve">While the first essay establishes the importance of task-work organization in FLOSS projects, the second essay expands the inquiry into the role of team composition in the project’s success. </w:t>
-      </w:r>
-      <w:r>
-        <w:rPr>
-          <w:rFonts w:ascii="Cambria" w:hAnsi="Cambria"/>
-        </w:rPr>
-        <w:t xml:space="preserve">Building on the theories of coordination and network governance, this essay studies the influence of source code access </w:t>
-      </w:r>
-      <w:r>
-        <w:rPr>
-          <w:rFonts w:ascii="Cambria" w:hAnsi="Cambria"/>
-        </w:rPr>
-        <w:t xml:space="preserve">restrictions imposed on team members </w:t>
-      </w:r>
-      <w:r>
-        <w:rPr>
-          <w:rFonts w:ascii="Cambria" w:hAnsi="Cambria"/>
-        </w:rPr>
-        <w:t xml:space="preserve">in mitigating coordination challenges. </w:t>
-      </w:r>
-      <w:r>
-        <w:rPr>
-          <w:rFonts w:ascii="Cambria" w:hAnsi="Cambria"/>
-        </w:rPr>
-        <w:t>T</w:t>
-      </w:r>
-      <w:r>
-        <w:rPr>
-          <w:rFonts w:ascii="Cambria" w:hAnsi="Cambria"/>
-        </w:rPr>
-        <w:t>h</w:t>
+        <w:t>The third essay pursues an overarching view of the FLOSS community by examining</w:t>
+      </w:r>
+      <w:r>
+        <w:rPr>
+          <w:rFonts w:ascii="Cambria" w:hAnsi="Cambria"/>
+        </w:rPr>
+        <w:t xml:space="preserve"> </w:t>
+      </w:r>
+      <w:r>
+        <w:rPr>
+          <w:rFonts w:ascii="Cambria" w:hAnsi="Cambria"/>
+        </w:rPr>
+        <w:t>the</w:t>
+      </w:r>
+      <w:r>
+        <w:rPr>
+          <w:rFonts w:ascii="Cambria" w:hAnsi="Cambria"/>
+        </w:rPr>
+        <w:t xml:space="preserve"> ideological </w:t>
+      </w:r>
+      <w:r>
+        <w:rPr>
+          <w:rFonts w:ascii="Cambria" w:hAnsi="Cambria"/>
+        </w:rPr>
+        <w:t>underpinnings of the FLOSS community and studies its influence on project success</w:t>
+      </w:r>
+      <w:r>
+        <w:rPr>
+          <w:rFonts w:ascii="Cambria" w:hAnsi="Cambria"/>
+        </w:rPr>
+        <w:t>. Th</w:t>
       </w:r>
       <w:r>
         <w:rPr>
@@ -3469,38 +3769,79 @@
         <w:rPr>
           <w:rFonts w:ascii="Cambria" w:hAnsi="Cambria"/>
         </w:rPr>
-        <w:t xml:space="preserve"> study also investigates the changes brought to the coordination mechanisms when open source projects are owned by organizations. Using a Cox proportional hazard model, th</w:t>
-      </w:r>
-      <w:r>
-        <w:rPr>
-          <w:rFonts w:ascii="Cambria" w:hAnsi="Cambria"/>
-        </w:rPr>
-        <w:t>e</w:t>
-      </w:r>
-      <w:r>
-        <w:rPr>
-          <w:rFonts w:ascii="Cambria" w:hAnsi="Cambria"/>
-        </w:rPr>
-        <w:t xml:space="preserve"> study demonstrates that the relationship between the proportion of contributors who are given write access to the source code</w:t>
-      </w:r>
-      <w:r>
-        <w:rPr>
-          <w:rFonts w:ascii="Cambria" w:hAnsi="Cambria"/>
-        </w:rPr>
-        <w:t xml:space="preserve"> in the team</w:t>
-      </w:r>
-      <w:r>
-        <w:rPr>
-          <w:rFonts w:ascii="Cambria" w:hAnsi="Cambria"/>
-        </w:rPr>
-        <w:t xml:space="preserve"> and the survival of the project, is </w:t>
-      </w:r>
-      <w:r>
-        <w:rPr>
-          <w:rFonts w:ascii="Cambria" w:hAnsi="Cambria"/>
-        </w:rPr>
-        <w:lastRenderedPageBreak/>
-        <w:t xml:space="preserve">moderated by the nature of project ownership. Interestingly, the observed moderation is a crossover interaction effect that changes from negative for </w:t>
+        <w:t xml:space="preserve"> essay scrutinizes two ideological shifts seen in the FLOSS community that have altered the beliefs of ‘openness’ and ‘prevention of commercial appropriation’, on which the open source phenomenon was founded. First, the emergence of ‘permissive FLOSS licenses’ that allow commercial appropriation of the collaboratively developed code, and second, ‘organizational ownership’ of FLOSS projects. </w:t>
+      </w:r>
+      <w:r>
+        <w:rPr>
+          <w:rFonts w:ascii="Cambria" w:hAnsi="Cambria"/>
+        </w:rPr>
+        <w:t>Rooted in</w:t>
+      </w:r>
+      <w:r>
+        <w:rPr>
+          <w:rFonts w:ascii="Cambria" w:hAnsi="Cambria"/>
+        </w:rPr>
+        <w:t xml:space="preserve"> self-determination theory, this essay theorizes the mechanisms </w:t>
+      </w:r>
+      <w:r>
+        <w:rPr>
+          <w:rFonts w:ascii="Cambria" w:hAnsi="Cambria"/>
+        </w:rPr>
+        <w:t>through</w:t>
+      </w:r>
+      <w:r>
+        <w:rPr>
+          <w:rFonts w:ascii="Cambria" w:hAnsi="Cambria"/>
+        </w:rPr>
+        <w:t xml:space="preserve"> which ideological changes influence the </w:t>
+      </w:r>
+      <w:r>
+        <w:rPr>
+          <w:rFonts w:ascii="Cambria" w:hAnsi="Cambria"/>
+        </w:rPr>
+        <w:t>pathways</w:t>
+      </w:r>
+      <w:r>
+        <w:rPr>
+          <w:rFonts w:ascii="Cambria" w:hAnsi="Cambria"/>
+        </w:rPr>
+        <w:t xml:space="preserve"> through which work structures in FLOSS projects are related to their success. Using an instrument variable approach, </w:t>
+      </w:r>
+      <w:r>
+        <w:rPr>
+          <w:rFonts w:ascii="Cambria" w:hAnsi="Cambria"/>
+        </w:rPr>
+        <w:t xml:space="preserve">this essay finds </w:t>
+      </w:r>
+      <w:r>
+        <w:rPr>
+          <w:rFonts w:ascii="Cambria" w:hAnsi="Cambria"/>
+        </w:rPr>
+        <w:t xml:space="preserve">that the ideological shift pertaining to license type has a significant influence on </w:t>
+      </w:r>
+      <w:r>
+        <w:rPr>
+          <w:rFonts w:ascii="Cambria" w:hAnsi="Cambria"/>
+        </w:rPr>
+        <w:t xml:space="preserve">the </w:t>
+      </w:r>
+      <w:r>
+        <w:rPr>
+          <w:rFonts w:ascii="Cambria" w:hAnsi="Cambria"/>
+        </w:rPr>
+        <w:t xml:space="preserve">relationship between the </w:t>
+      </w:r>
+      <w:r>
+        <w:rPr>
+          <w:rFonts w:ascii="Cambria" w:hAnsi="Cambria"/>
+        </w:rPr>
+        <w:t xml:space="preserve">work structures </w:t>
+      </w:r>
+      <w:r>
+        <w:rPr>
+          <w:rFonts w:ascii="Cambria" w:hAnsi="Cambria"/>
+        </w:rPr>
+        <w:t xml:space="preserve">and project success for both </w:t>
       </w:r>
       <w:r>
         <w:rPr>
@@ -3512,187 +3853,36 @@
         <w:rPr>
           <w:rFonts w:ascii="Cambria" w:hAnsi="Cambria"/>
         </w:rPr>
-        <w:t xml:space="preserve"> owned projects to positive for organization owned projects. </w:t>
-      </w:r>
-      <w:r>
-        <w:rPr>
-          <w:rFonts w:ascii="Cambria" w:hAnsi="Cambria"/>
-        </w:rPr>
-        <w:t xml:space="preserve">Overall, the second essay </w:t>
-      </w:r>
-      <w:r>
-        <w:rPr>
-          <w:rFonts w:ascii="Cambria" w:hAnsi="Cambria"/>
-        </w:rPr>
-        <w:t>advances our understanding about contributor roles, access restrictions, and organizational participation in open source environments. The findings provide open source researchers and practitioners with fresh insights for better understanding and modeling project teams to facilitate their success.</w:t>
+        <w:t xml:space="preserve"> and organization owned projects. </w:t>
+      </w:r>
+      <w:r>
+        <w:rPr>
+          <w:rFonts w:ascii="Cambria" w:hAnsi="Cambria"/>
+        </w:rPr>
+        <w:t xml:space="preserve">Overall, the third </w:t>
+      </w:r>
+      <w:r>
+        <w:rPr>
+          <w:rFonts w:ascii="Cambria" w:hAnsi="Cambria"/>
+        </w:rPr>
+        <w:t xml:space="preserve">essay advances our understanding of the important role that ideologies play in shaping the relationship between work structures and success of the FLOSS projects. </w:t>
       </w:r>
     </w:p>
     <w:p>
       <w:pPr>
         <w:spacing w:line="480" w:lineRule="auto"/>
-        <w:rPr>
-          <w:rFonts w:ascii="Cambria" w:hAnsi="Cambria"/>
-        </w:rPr>
-      </w:pPr>
-      <w:r>
-        <w:rPr>
-          <w:rFonts w:ascii="Cambria" w:hAnsi="Cambria"/>
-        </w:rPr>
-        <w:t>The third essay pursues an overarching view of the FLOSS community by examining</w:t>
-      </w:r>
-      <w:r>
-        <w:rPr>
-          <w:rFonts w:ascii="Cambria" w:hAnsi="Cambria"/>
-        </w:rPr>
-        <w:t xml:space="preserve"> </w:t>
-      </w:r>
-      <w:r>
-        <w:rPr>
-          <w:rFonts w:ascii="Cambria" w:hAnsi="Cambria"/>
-        </w:rPr>
-        <w:t>the</w:t>
-      </w:r>
-      <w:r>
-        <w:rPr>
-          <w:rFonts w:ascii="Cambria" w:hAnsi="Cambria"/>
-        </w:rPr>
-        <w:t xml:space="preserve"> ideological </w:t>
-      </w:r>
-      <w:r>
-        <w:rPr>
-          <w:rFonts w:ascii="Cambria" w:hAnsi="Cambria"/>
-        </w:rPr>
-        <w:t>underpinnings of the FLOSS community and studies its influence on project success</w:t>
-      </w:r>
-      <w:r>
-        <w:rPr>
-          <w:rFonts w:ascii="Cambria" w:hAnsi="Cambria"/>
-        </w:rPr>
-        <w:t>. Th</w:t>
-      </w:r>
-      <w:r>
-        <w:rPr>
-          <w:rFonts w:ascii="Cambria" w:hAnsi="Cambria"/>
-        </w:rPr>
-        <w:t>e</w:t>
-      </w:r>
-      <w:r>
-        <w:rPr>
-          <w:rFonts w:ascii="Cambria" w:hAnsi="Cambria"/>
-        </w:rPr>
-        <w:t xml:space="preserve"> essay scrutinizes two ideological shifts seen in the FLOSS community that have altered the beliefs of ‘openness’ and ‘prevention of commercial appropriation’, on which the open source phenomenon was founded. First, the emergence of ‘permissive FLOSS licenses’ that allow commercial appropriation of the collaboratively developed code, and second, ‘organizational ownership’ of FLOSS projects. </w:t>
-      </w:r>
-      <w:r>
-        <w:rPr>
-          <w:rFonts w:ascii="Cambria" w:hAnsi="Cambria"/>
-        </w:rPr>
-        <w:t>Rooted in</w:t>
-      </w:r>
-      <w:r>
-        <w:rPr>
-          <w:rFonts w:ascii="Cambria" w:hAnsi="Cambria"/>
-        </w:rPr>
-        <w:t xml:space="preserve"> self-determination theory, this essay theorizes the mechanisms </w:t>
-      </w:r>
-      <w:r>
-        <w:rPr>
-          <w:rFonts w:ascii="Cambria" w:hAnsi="Cambria"/>
-        </w:rPr>
-        <w:t>through</w:t>
-      </w:r>
-      <w:r>
-        <w:rPr>
-          <w:rFonts w:ascii="Cambria" w:hAnsi="Cambria"/>
-        </w:rPr>
-        <w:t xml:space="preserve"> which ideological changes influence the </w:t>
-      </w:r>
-      <w:r>
-        <w:rPr>
-          <w:rFonts w:ascii="Cambria" w:hAnsi="Cambria"/>
-        </w:rPr>
-        <w:t>pathways</w:t>
-      </w:r>
-      <w:r>
-        <w:rPr>
-          <w:rFonts w:ascii="Cambria" w:hAnsi="Cambria"/>
-        </w:rPr>
-        <w:t xml:space="preserve"> through which work structures in FLOSS projects are related to their success. Using an instrument variable approach, </w:t>
-      </w:r>
-      <w:r>
-        <w:rPr>
-          <w:rFonts w:ascii="Cambria" w:hAnsi="Cambria"/>
-        </w:rPr>
-        <w:t xml:space="preserve">this essay finds </w:t>
-      </w:r>
-      <w:r>
-        <w:rPr>
-          <w:rFonts w:ascii="Cambria" w:hAnsi="Cambria"/>
-        </w:rPr>
-        <w:t xml:space="preserve">that the ideological shift pertaining to license type has a significant influence on </w:t>
-      </w:r>
-      <w:r>
-        <w:rPr>
-          <w:rFonts w:ascii="Cambria" w:hAnsi="Cambria"/>
-        </w:rPr>
-        <w:t xml:space="preserve">the </w:t>
-      </w:r>
-      <w:r>
-        <w:rPr>
-          <w:rFonts w:ascii="Cambria" w:hAnsi="Cambria"/>
-        </w:rPr>
-        <w:t xml:space="preserve">relationship between the </w:t>
-      </w:r>
-      <w:r>
-        <w:rPr>
-          <w:rFonts w:ascii="Cambria" w:hAnsi="Cambria"/>
-        </w:rPr>
-        <w:t xml:space="preserve">work structures </w:t>
-      </w:r>
-      <w:r>
-        <w:rPr>
-          <w:rFonts w:ascii="Cambria" w:hAnsi="Cambria"/>
-        </w:rPr>
-        <w:t xml:space="preserve">and project success for both </w:t>
-      </w:r>
-      <w:r>
-        <w:rPr>
-          <w:rFonts w:ascii="Cambria" w:hAnsi="Cambria"/>
-        </w:rPr>
-        <w:t>individual</w:t>
-      </w:r>
-      <w:r>
-        <w:rPr>
-          <w:rFonts w:ascii="Cambria" w:hAnsi="Cambria"/>
-        </w:rPr>
-        <w:t xml:space="preserve"> and organization owned projects. </w:t>
-      </w:r>
-      <w:r>
-        <w:rPr>
-          <w:rFonts w:ascii="Cambria" w:hAnsi="Cambria"/>
-        </w:rPr>
-        <w:t xml:space="preserve">Overall, the third </w:t>
-      </w:r>
-      <w:r>
-        <w:rPr>
-          <w:rFonts w:ascii="Cambria" w:hAnsi="Cambria"/>
-        </w:rPr>
-        <w:t xml:space="preserve">essay advances our understanding of the important role that ideologies play in shaping the relationship between work structures and success of the FLOSS projects. </w:t>
-      </w:r>
+      </w:pPr>
     </w:p>
     <w:p>
       <w:pPr>
         <w:spacing w:line="480" w:lineRule="auto"/>
-      </w:pPr>
-    </w:p>
-    <w:p>
-      <w:pPr>
-        <w:spacing w:line="480" w:lineRule="auto"/>
         <w:jc w:val="center"/>
       </w:pPr>
       <w:r>
         <w:rPr>
           <w:noProof/>
         </w:rPr>
+        <w:lastRenderedPageBreak/>
         <w:drawing>
           <wp:inline distT="0" distB="0" distL="0" distR="0" wp14:anchorId="3928DBEF" wp14:editId="345D52F8">
             <wp:extent cx="3069368" cy="1573427"/>
@@ -3753,11 +3943,11 @@
       <w:pPr>
         <w:pStyle w:val="Heading2"/>
       </w:pPr>
-      <w:bookmarkStart w:id="116" w:name="_Toc11169295"/>
+      <w:bookmarkStart w:id="57" w:name="_Toc11169295"/>
       <w:r>
         <w:t>Structure of The Dissertation</w:t>
       </w:r>
-      <w:bookmarkEnd w:id="116"/>
+      <w:bookmarkEnd w:id="57"/>
     </w:p>
     <w:p>
       <w:pPr>
@@ -3775,12 +3965,12 @@
       <w:pPr>
         <w:pStyle w:val="Heading2"/>
       </w:pPr>
-      <w:bookmarkStart w:id="117" w:name="_Toc11169296"/>
+      <w:bookmarkStart w:id="58" w:name="_Toc11169296"/>
       <w:r>
         <w:lastRenderedPageBreak/>
         <w:t>Three Essays at a Glance</w:t>
       </w:r>
-      <w:bookmarkEnd w:id="117"/>
+      <w:bookmarkEnd w:id="58"/>
     </w:p>
     <w:p>
       <w:pPr>
@@ -3824,7 +4014,7 @@
           <w:szCs w:val="18"/>
         </w:rPr>
       </w:pPr>
-      <w:bookmarkStart w:id="118" w:name="_Toc11169297"/>
+      <w:bookmarkStart w:id="59" w:name="_Toc11169297"/>
       <w:r>
         <w:rPr>
           <w:i/>
@@ -3834,7 +4024,7 @@
         </w:rPr>
         <w:t>Essay 1: Work Structures of Open Source Projects</w:t>
       </w:r>
-      <w:bookmarkEnd w:id="118"/>
+      <w:bookmarkEnd w:id="59"/>
     </w:p>
     <w:tbl>
       <w:tblPr>
@@ -4969,7 +5159,7 @@
           <w:szCs w:val="18"/>
         </w:rPr>
       </w:pPr>
-      <w:bookmarkStart w:id="119" w:name="_Toc11169298"/>
+      <w:bookmarkStart w:id="60" w:name="_Toc11169298"/>
       <w:r>
         <w:rPr>
           <w:i/>
@@ -5015,7 +5205,7 @@
         </w:rPr>
         <w:t xml:space="preserve"> of Open Source Projects</w:t>
       </w:r>
-      <w:bookmarkEnd w:id="119"/>
+      <w:bookmarkEnd w:id="60"/>
     </w:p>
     <w:tbl>
       <w:tblPr>
@@ -6284,7 +6474,7 @@
           <w:szCs w:val="18"/>
         </w:rPr>
       </w:pPr>
-      <w:bookmarkStart w:id="120" w:name="_Toc11169299"/>
+      <w:bookmarkStart w:id="61" w:name="_Toc11169299"/>
       <w:r>
         <w:rPr>
           <w:i/>
@@ -6339,7 +6529,7 @@
         </w:rPr>
         <w:t>Communities</w:t>
       </w:r>
-      <w:bookmarkEnd w:id="120"/>
+      <w:bookmarkEnd w:id="61"/>
     </w:p>
     <w:tbl>
       <w:tblPr>
@@ -7195,31 +7385,31 @@
       <w:pPr>
         <w:pStyle w:val="Heading1"/>
       </w:pPr>
-      <w:bookmarkStart w:id="121" w:name="_Toc11169300"/>
+      <w:bookmarkStart w:id="62" w:name="_Toc11169300"/>
       <w:r>
         <w:t>Essay 1</w:t>
       </w:r>
-      <w:bookmarkEnd w:id="121"/>
+      <w:bookmarkEnd w:id="62"/>
     </w:p>
     <w:p>
       <w:pPr>
         <w:pStyle w:val="Heading1"/>
       </w:pPr>
-      <w:bookmarkStart w:id="122" w:name="_Toc11169301"/>
+      <w:bookmarkStart w:id="63" w:name="_Toc11169301"/>
       <w:r>
         <w:t>Essay 2</w:t>
       </w:r>
-      <w:bookmarkEnd w:id="122"/>
+      <w:bookmarkEnd w:id="63"/>
     </w:p>
     <w:p>
       <w:pPr>
         <w:pStyle w:val="Heading1"/>
       </w:pPr>
-      <w:bookmarkStart w:id="123" w:name="_Toc11169302"/>
+      <w:bookmarkStart w:id="64" w:name="_Toc11169302"/>
       <w:r>
         <w:t>Essay 3</w:t>
       </w:r>
-      <w:bookmarkEnd w:id="123"/>
+      <w:bookmarkEnd w:id="64"/>
     </w:p>
     <w:sectPr>
       <w:pgSz w:w="11906" w:h="16838"/>
@@ -11148,7 +11338,7 @@
 </file>
 
 <file path=customXml/itemProps1.xml><?xml version="1.0" encoding="utf-8"?>
-<ds:datastoreItem xmlns:ds="http://schemas.openxmlformats.org/officeDocument/2006/customXml" ds:itemID="{F55E6801-635B-4F2F-9C4D-55AC260180B8}">
+<ds:datastoreItem xmlns:ds="http://schemas.openxmlformats.org/officeDocument/2006/customXml" ds:itemID="{FDFC2FC1-84C4-4AE4-AD22-0451BBE44943}">
   <ds:schemaRefs>
     <ds:schemaRef ds:uri="http://schemas.openxmlformats.org/officeDocument/2006/bibliography"/>
   </ds:schemaRefs>

</xml_diff>

<commit_message>
More updates and new summary tables
</commit_message>
<xml_diff>
--- a/Thesis Full V0.1.docx
+++ b/Thesis Full V0.1.docx
@@ -387,7 +387,6 @@
           <w:pPr>
             <w:pStyle w:val="TOC1"/>
             <w:tabs>
-              <w:tab w:val="left" w:pos="480"/>
               <w:tab w:val="right" w:leader="dot" w:pos="9062"/>
             </w:tabs>
             <w:rPr>
@@ -408,30 +407,12 @@
           <w:r>
             <w:fldChar w:fldCharType="separate"/>
           </w:r>
-          <w:hyperlink w:anchor="_Toc11169294" w:history="1">
+          <w:hyperlink w:anchor="_Toc11355709" w:history="1">
             <w:r>
               <w:rPr>
                 <w:rStyle w:val="Hyperlink"/>
                 <w:noProof/>
               </w:rPr>
-              <w:t>1.</w:t>
-            </w:r>
-            <w:r>
-              <w:rPr>
-                <w:rFonts w:asciiTheme="minorHAnsi" w:eastAsiaTheme="minorEastAsia" w:hAnsiTheme="minorHAnsi" w:cstheme="minorBidi"/>
-                <w:noProof/>
-                <w:color w:val="auto"/>
-                <w:sz w:val="22"/>
-                <w:szCs w:val="22"/>
-                <w:lang w:val="en-GB" w:eastAsia="en-GB"/>
-              </w:rPr>
-              <w:tab/>
-            </w:r>
-            <w:r>
-              <w:rPr>
-                <w:rStyle w:val="Hyperlink"/>
-                <w:noProof/>
-              </w:rPr>
               <w:t>Introduction</w:t>
             </w:r>
             <w:r>
@@ -453,7 +434,7 @@
                 <w:noProof/>
                 <w:webHidden/>
               </w:rPr>
-              <w:instrText xml:space="preserve"> PAGEREF _Toc11169294 \h </w:instrText>
+              <w:instrText xml:space="preserve"> PAGEREF _Toc11355709 \h </w:instrText>
             </w:r>
             <w:r>
               <w:rPr>
@@ -473,7 +454,7 @@
                 <w:noProof/>
                 <w:webHidden/>
               </w:rPr>
-              <w:t>4</w:t>
+              <w:t>3</w:t>
             </w:r>
             <w:r>
               <w:rPr>
@@ -499,7 +480,7 @@
               <w:lang w:val="en-GB" w:eastAsia="en-GB"/>
             </w:rPr>
           </w:pPr>
-          <w:hyperlink w:anchor="_Toc11169295" w:history="1">
+          <w:hyperlink w:anchor="_Toc11355710" w:history="1">
             <w:r>
               <w:rPr>
                 <w:rStyle w:val="Hyperlink"/>
@@ -526,7 +507,7 @@
                 <w:noProof/>
                 <w:webHidden/>
               </w:rPr>
-              <w:instrText xml:space="preserve"> PAGEREF _Toc11169295 \h </w:instrText>
+              <w:instrText xml:space="preserve"> PAGEREF _Toc11355710 \h </w:instrText>
             </w:r>
             <w:r>
               <w:rPr>
@@ -546,7 +527,7 @@
                 <w:noProof/>
                 <w:webHidden/>
               </w:rPr>
-              <w:t>4</w:t>
+              <w:t>5</w:t>
             </w:r>
             <w:r>
               <w:rPr>
@@ -572,7 +553,7 @@
               <w:lang w:val="en-GB" w:eastAsia="en-GB"/>
             </w:rPr>
           </w:pPr>
-          <w:hyperlink w:anchor="_Toc11169296" w:history="1">
+          <w:hyperlink w:anchor="_Toc11355711" w:history="1">
             <w:r>
               <w:rPr>
                 <w:rStyle w:val="Hyperlink"/>
@@ -599,7 +580,7 @@
                 <w:noProof/>
                 <w:webHidden/>
               </w:rPr>
-              <w:instrText xml:space="preserve"> PAGEREF _Toc11169296 \h </w:instrText>
+              <w:instrText xml:space="preserve"> PAGEREF _Toc11355711 \h </w:instrText>
             </w:r>
             <w:r>
               <w:rPr>
@@ -619,7 +600,7 @@
                 <w:noProof/>
                 <w:webHidden/>
               </w:rPr>
-              <w:t>5</w:t>
+              <w:t>8</w:t>
             </w:r>
             <w:r>
               <w:rPr>
@@ -632,7 +613,7 @@
         </w:p>
         <w:p>
           <w:pPr>
-            <w:pStyle w:val="TOC3"/>
+            <w:pStyle w:val="TOC1"/>
             <w:tabs>
               <w:tab w:val="right" w:leader="dot" w:pos="9062"/>
             </w:tabs>
@@ -645,15 +626,13 @@
               <w:lang w:val="en-GB" w:eastAsia="en-GB"/>
             </w:rPr>
           </w:pPr>
-          <w:hyperlink w:anchor="_Toc11169297" w:history="1">
+          <w:hyperlink w:anchor="_Toc11355712" w:history="1">
             <w:r>
               <w:rPr>
                 <w:rStyle w:val="Hyperlink"/>
-                <w:i/>
-                <w:iCs/>
                 <w:noProof/>
               </w:rPr>
-              <w:t>Essay 1: Work Structures of Open Source Projects</w:t>
+              <w:t>Essay 1</w:t>
             </w:r>
             <w:r>
               <w:rPr>
@@ -674,7 +653,7 @@
                 <w:noProof/>
                 <w:webHidden/>
               </w:rPr>
-              <w:instrText xml:space="preserve"> PAGEREF _Toc11169297 \h </w:instrText>
+              <w:instrText xml:space="preserve"> PAGEREF _Toc11355712 \h </w:instrText>
             </w:r>
             <w:r>
               <w:rPr>
@@ -694,7 +673,7 @@
                 <w:noProof/>
                 <w:webHidden/>
               </w:rPr>
-              <w:t>5</w:t>
+              <w:t>15</w:t>
             </w:r>
             <w:r>
               <w:rPr>
@@ -707,7 +686,7 @@
         </w:p>
         <w:p>
           <w:pPr>
-            <w:pStyle w:val="TOC3"/>
+            <w:pStyle w:val="TOC1"/>
             <w:tabs>
               <w:tab w:val="right" w:leader="dot" w:pos="9062"/>
             </w:tabs>
@@ -720,15 +699,13 @@
               <w:lang w:val="en-GB" w:eastAsia="en-GB"/>
             </w:rPr>
           </w:pPr>
-          <w:hyperlink w:anchor="_Toc11169298" w:history="1">
+          <w:hyperlink w:anchor="_Toc11355713" w:history="1">
             <w:r>
               <w:rPr>
                 <w:rStyle w:val="Hyperlink"/>
-                <w:i/>
-                <w:iCs/>
                 <w:noProof/>
               </w:rPr>
-              <w:t>Essay 2: Team Composition and Governance of Open Source Projects</w:t>
+              <w:t>Essay 2</w:t>
             </w:r>
             <w:r>
               <w:rPr>
@@ -749,7 +726,7 @@
                 <w:noProof/>
                 <w:webHidden/>
               </w:rPr>
-              <w:instrText xml:space="preserve"> PAGEREF _Toc11169298 \h </w:instrText>
+              <w:instrText xml:space="preserve"> PAGEREF _Toc11355713 \h </w:instrText>
             </w:r>
             <w:r>
               <w:rPr>
@@ -769,7 +746,7 @@
                 <w:noProof/>
                 <w:webHidden/>
               </w:rPr>
-              <w:t>7</w:t>
+              <w:t>15</w:t>
             </w:r>
             <w:r>
               <w:rPr>
@@ -782,7 +759,7 @@
         </w:p>
         <w:p>
           <w:pPr>
-            <w:pStyle w:val="TOC3"/>
+            <w:pStyle w:val="TOC1"/>
             <w:tabs>
               <w:tab w:val="right" w:leader="dot" w:pos="9062"/>
             </w:tabs>
@@ -795,15 +772,13 @@
               <w:lang w:val="en-GB" w:eastAsia="en-GB"/>
             </w:rPr>
           </w:pPr>
-          <w:hyperlink w:anchor="_Toc11169299" w:history="1">
+          <w:hyperlink w:anchor="_Toc11355714" w:history="1">
             <w:r>
               <w:rPr>
                 <w:rStyle w:val="Hyperlink"/>
-                <w:i/>
-                <w:iCs/>
                 <w:noProof/>
               </w:rPr>
-              <w:t>Essay 3: Ideologies in Open Source Communities</w:t>
+              <w:t>Essay 3</w:t>
             </w:r>
             <w:r>
               <w:rPr>
@@ -824,7 +799,7 @@
                 <w:noProof/>
                 <w:webHidden/>
               </w:rPr>
-              <w:instrText xml:space="preserve"> PAGEREF _Toc11169299 \h </w:instrText>
+              <w:instrText xml:space="preserve"> PAGEREF _Toc11355714 \h </w:instrText>
             </w:r>
             <w:r>
               <w:rPr>
@@ -844,283 +819,7 @@
                 <w:noProof/>
                 <w:webHidden/>
               </w:rPr>
-              <w:t>8</w:t>
-            </w:r>
-            <w:r>
-              <w:rPr>
-                <w:noProof/>
-                <w:webHidden/>
-              </w:rPr>
-              <w:fldChar w:fldCharType="end"/>
-            </w:r>
-          </w:hyperlink>
-        </w:p>
-        <w:p>
-          <w:pPr>
-            <w:pStyle w:val="TOC1"/>
-            <w:tabs>
-              <w:tab w:val="left" w:pos="480"/>
-              <w:tab w:val="right" w:leader="dot" w:pos="9062"/>
-            </w:tabs>
-            <w:rPr>
-              <w:rFonts w:asciiTheme="minorHAnsi" w:eastAsiaTheme="minorEastAsia" w:hAnsiTheme="minorHAnsi" w:cstheme="minorBidi"/>
-              <w:noProof/>
-              <w:color w:val="auto"/>
-              <w:sz w:val="22"/>
-              <w:szCs w:val="22"/>
-              <w:lang w:val="en-GB" w:eastAsia="en-GB"/>
-            </w:rPr>
-          </w:pPr>
-          <w:hyperlink w:anchor="_Toc11169300" w:history="1">
-            <w:r>
-              <w:rPr>
-                <w:rStyle w:val="Hyperlink"/>
-                <w:noProof/>
-              </w:rPr>
-              <w:t>2.</w:t>
-            </w:r>
-            <w:r>
-              <w:rPr>
-                <w:rFonts w:asciiTheme="minorHAnsi" w:eastAsiaTheme="minorEastAsia" w:hAnsiTheme="minorHAnsi" w:cstheme="minorBidi"/>
-                <w:noProof/>
-                <w:color w:val="auto"/>
-                <w:sz w:val="22"/>
-                <w:szCs w:val="22"/>
-                <w:lang w:val="en-GB" w:eastAsia="en-GB"/>
-              </w:rPr>
-              <w:tab/>
-            </w:r>
-            <w:r>
-              <w:rPr>
-                <w:rStyle w:val="Hyperlink"/>
-                <w:noProof/>
-              </w:rPr>
-              <w:t>Essay 1</w:t>
-            </w:r>
-            <w:r>
-              <w:rPr>
-                <w:noProof/>
-                <w:webHidden/>
-              </w:rPr>
-              <w:tab/>
-            </w:r>
-            <w:r>
-              <w:rPr>
-                <w:noProof/>
-                <w:webHidden/>
-              </w:rPr>
-              <w:fldChar w:fldCharType="begin"/>
-            </w:r>
-            <w:r>
-              <w:rPr>
-                <w:noProof/>
-                <w:webHidden/>
-              </w:rPr>
-              <w:instrText xml:space="preserve"> PAGEREF _Toc11169300 \h </w:instrText>
-            </w:r>
-            <w:r>
-              <w:rPr>
-                <w:noProof/>
-                <w:webHidden/>
-              </w:rPr>
-            </w:r>
-            <w:r>
-              <w:rPr>
-                <w:noProof/>
-                <w:webHidden/>
-              </w:rPr>
-              <w:fldChar w:fldCharType="separate"/>
-            </w:r>
-            <w:r>
-              <w:rPr>
-                <w:noProof/>
-                <w:webHidden/>
-              </w:rPr>
-              <w:t>12</w:t>
-            </w:r>
-            <w:r>
-              <w:rPr>
-                <w:noProof/>
-                <w:webHidden/>
-              </w:rPr>
-              <w:fldChar w:fldCharType="end"/>
-            </w:r>
-          </w:hyperlink>
-        </w:p>
-        <w:p>
-          <w:pPr>
-            <w:pStyle w:val="TOC1"/>
-            <w:tabs>
-              <w:tab w:val="left" w:pos="480"/>
-              <w:tab w:val="right" w:leader="dot" w:pos="9062"/>
-            </w:tabs>
-            <w:rPr>
-              <w:rFonts w:asciiTheme="minorHAnsi" w:eastAsiaTheme="minorEastAsia" w:hAnsiTheme="minorHAnsi" w:cstheme="minorBidi"/>
-              <w:noProof/>
-              <w:color w:val="auto"/>
-              <w:sz w:val="22"/>
-              <w:szCs w:val="22"/>
-              <w:lang w:val="en-GB" w:eastAsia="en-GB"/>
-            </w:rPr>
-          </w:pPr>
-          <w:hyperlink w:anchor="_Toc11169301" w:history="1">
-            <w:r>
-              <w:rPr>
-                <w:rStyle w:val="Hyperlink"/>
-                <w:noProof/>
-              </w:rPr>
-              <w:t>3.</w:t>
-            </w:r>
-            <w:r>
-              <w:rPr>
-                <w:rFonts w:asciiTheme="minorHAnsi" w:eastAsiaTheme="minorEastAsia" w:hAnsiTheme="minorHAnsi" w:cstheme="minorBidi"/>
-                <w:noProof/>
-                <w:color w:val="auto"/>
-                <w:sz w:val="22"/>
-                <w:szCs w:val="22"/>
-                <w:lang w:val="en-GB" w:eastAsia="en-GB"/>
-              </w:rPr>
-              <w:tab/>
-            </w:r>
-            <w:r>
-              <w:rPr>
-                <w:rStyle w:val="Hyperlink"/>
-                <w:noProof/>
-              </w:rPr>
-              <w:t>Essay 2</w:t>
-            </w:r>
-            <w:r>
-              <w:rPr>
-                <w:noProof/>
-                <w:webHidden/>
-              </w:rPr>
-              <w:tab/>
-            </w:r>
-            <w:r>
-              <w:rPr>
-                <w:noProof/>
-                <w:webHidden/>
-              </w:rPr>
-              <w:fldChar w:fldCharType="begin"/>
-            </w:r>
-            <w:r>
-              <w:rPr>
-                <w:noProof/>
-                <w:webHidden/>
-              </w:rPr>
-              <w:instrText xml:space="preserve"> PAGEREF _Toc11169301 \h </w:instrText>
-            </w:r>
-            <w:r>
-              <w:rPr>
-                <w:noProof/>
-                <w:webHidden/>
-              </w:rPr>
-            </w:r>
-            <w:r>
-              <w:rPr>
-                <w:noProof/>
-                <w:webHidden/>
-              </w:rPr>
-              <w:fldChar w:fldCharType="separate"/>
-            </w:r>
-            <w:r>
-              <w:rPr>
-                <w:noProof/>
-                <w:webHidden/>
-              </w:rPr>
-              <w:t>12</w:t>
-            </w:r>
-            <w:r>
-              <w:rPr>
-                <w:noProof/>
-                <w:webHidden/>
-              </w:rPr>
-              <w:fldChar w:fldCharType="end"/>
-            </w:r>
-          </w:hyperlink>
-        </w:p>
-        <w:p>
-          <w:pPr>
-            <w:pStyle w:val="TOC1"/>
-            <w:tabs>
-              <w:tab w:val="left" w:pos="480"/>
-              <w:tab w:val="right" w:leader="dot" w:pos="9062"/>
-            </w:tabs>
-            <w:rPr>
-              <w:rFonts w:asciiTheme="minorHAnsi" w:eastAsiaTheme="minorEastAsia" w:hAnsiTheme="minorHAnsi" w:cstheme="minorBidi"/>
-              <w:noProof/>
-              <w:color w:val="auto"/>
-              <w:sz w:val="22"/>
-              <w:szCs w:val="22"/>
-              <w:lang w:val="en-GB" w:eastAsia="en-GB"/>
-            </w:rPr>
-          </w:pPr>
-          <w:hyperlink w:anchor="_Toc11169302" w:history="1">
-            <w:r>
-              <w:rPr>
-                <w:rStyle w:val="Hyperlink"/>
-                <w:noProof/>
-              </w:rPr>
-              <w:t>4.</w:t>
-            </w:r>
-            <w:r>
-              <w:rPr>
-                <w:rFonts w:asciiTheme="minorHAnsi" w:eastAsiaTheme="minorEastAsia" w:hAnsiTheme="minorHAnsi" w:cstheme="minorBidi"/>
-                <w:noProof/>
-                <w:color w:val="auto"/>
-                <w:sz w:val="22"/>
-                <w:szCs w:val="22"/>
-                <w:lang w:val="en-GB" w:eastAsia="en-GB"/>
-              </w:rPr>
-              <w:tab/>
-            </w:r>
-            <w:r>
-              <w:rPr>
-                <w:rStyle w:val="Hyperlink"/>
-                <w:noProof/>
-              </w:rPr>
-              <w:t>Essay 3</w:t>
-            </w:r>
-            <w:r>
-              <w:rPr>
-                <w:noProof/>
-                <w:webHidden/>
-              </w:rPr>
-              <w:tab/>
-            </w:r>
-            <w:r>
-              <w:rPr>
-                <w:noProof/>
-                <w:webHidden/>
-              </w:rPr>
-              <w:fldChar w:fldCharType="begin"/>
-            </w:r>
-            <w:r>
-              <w:rPr>
-                <w:noProof/>
-                <w:webHidden/>
-              </w:rPr>
-              <w:instrText xml:space="preserve"> PAGEREF _Toc11169302 \h </w:instrText>
-            </w:r>
-            <w:r>
-              <w:rPr>
-                <w:noProof/>
-                <w:webHidden/>
-              </w:rPr>
-            </w:r>
-            <w:r>
-              <w:rPr>
-                <w:noProof/>
-                <w:webHidden/>
-              </w:rPr>
-              <w:fldChar w:fldCharType="separate"/>
-            </w:r>
-            <w:r>
-              <w:rPr>
-                <w:noProof/>
-                <w:webHidden/>
-              </w:rPr>
-              <w:t>12</w:t>
+              <w:t>15</w:t>
             </w:r>
             <w:r>
               <w:rPr>
@@ -1177,11 +876,7 @@
           <w:szCs w:val="28"/>
         </w:rPr>
       </w:pPr>
-    </w:p>
-    <w:p>
-      <w:pPr>
-        <w:pStyle w:val="TrackName"/>
-        <w:spacing w:line="480" w:lineRule="auto"/>
+      <w:r>
         <w:rPr>
           <w:rFonts w:ascii="Cambria" w:hAnsi="Cambria"/>
           <w:b/>
@@ -1190,7 +885,53 @@
           <w:sz w:val="32"/>
           <w:szCs w:val="28"/>
         </w:rPr>
-      </w:pPr>
+        <w:fldChar w:fldCharType="begin"/>
+      </w:r>
+      <w:r>
+        <w:rPr>
+          <w:rFonts w:ascii="Cambria" w:hAnsi="Cambria"/>
+          <w:b/>
+          <w:i w:val="0"/>
+          <w:kern w:val="2"/>
+          <w:sz w:val="32"/>
+          <w:szCs w:val="28"/>
+        </w:rPr>
+        <w:instrText xml:space="preserve"> TOC \c "Table" </w:instrText>
+      </w:r>
+      <w:r>
+        <w:rPr>
+          <w:rFonts w:ascii="Cambria" w:hAnsi="Cambria"/>
+          <w:b/>
+          <w:i w:val="0"/>
+          <w:kern w:val="2"/>
+          <w:sz w:val="32"/>
+          <w:szCs w:val="28"/>
+        </w:rPr>
+        <w:fldChar w:fldCharType="separate"/>
+      </w:r>
+      <w:r>
+        <w:rPr>
+          <w:rFonts w:ascii="Cambria" w:hAnsi="Cambria"/>
+          <w:bCs/>
+          <w:i w:val="0"/>
+          <w:noProof/>
+          <w:kern w:val="2"/>
+          <w:sz w:val="32"/>
+          <w:szCs w:val="28"/>
+        </w:rPr>
+        <w:t>No table of figures entries found.</w:t>
+      </w:r>
+      <w:r>
+        <w:rPr>
+          <w:rFonts w:ascii="Cambria" w:hAnsi="Cambria"/>
+          <w:b/>
+          <w:i w:val="0"/>
+          <w:kern w:val="2"/>
+          <w:sz w:val="32"/>
+          <w:szCs w:val="28"/>
+        </w:rPr>
+        <w:fldChar w:fldCharType="end"/>
+      </w:r>
     </w:p>
     <w:p>
       <w:pPr>
@@ -1198,6 +939,20 @@
         <w:spacing w:line="480" w:lineRule="auto"/>
         <w:rPr>
           <w:rFonts w:ascii="Cambria" w:hAnsi="Cambria"/>
+          <w:b/>
+          <w:i w:val="0"/>
+          <w:kern w:val="2"/>
+          <w:sz w:val="32"/>
+          <w:szCs w:val="28"/>
+        </w:rPr>
+      </w:pPr>
+    </w:p>
+    <w:p>
+      <w:pPr>
+        <w:pStyle w:val="TrackName"/>
+        <w:spacing w:line="480" w:lineRule="auto"/>
+        <w:rPr>
+          <w:rFonts w:ascii="Cambria" w:hAnsi="Cambria"/>
           <w:sz w:val="28"/>
           <w:szCs w:val="22"/>
         </w:rPr>
@@ -1284,7 +1039,7 @@
       <w:pPr>
         <w:pStyle w:val="Heading1"/>
       </w:pPr>
-      <w:bookmarkStart w:id="2" w:name="_Toc11169294"/>
+      <w:bookmarkStart w:id="2" w:name="_Toc11355709"/>
       <w:r>
         <w:lastRenderedPageBreak/>
         <w:t>Introduction</w:t>
@@ -1308,7 +1063,19 @@
         <w:rPr>
           <w:rFonts w:ascii="Cambria" w:hAnsi="Cambria"/>
         </w:rPr>
-        <w:t xml:space="preserve">has come to </w:t>
+        <w:t xml:space="preserve">has </w:t>
+      </w:r>
+      <w:r>
+        <w:rPr>
+          <w:rFonts w:ascii="Cambria" w:hAnsi="Cambria"/>
+        </w:rPr>
+        <w:t xml:space="preserve">over time </w:t>
+      </w:r>
+      <w:r>
+        <w:rPr>
+          <w:rFonts w:ascii="Cambria" w:hAnsi="Cambria"/>
+        </w:rPr>
+        <w:t xml:space="preserve">come to </w:t>
       </w:r>
       <w:r>
         <w:rPr>
@@ -1760,7 +1527,7 @@
         <w:rPr>
           <w:rFonts w:ascii="Cambria" w:hAnsi="Cambria"/>
         </w:rPr>
-        <w:t xml:space="preserve">The transformation of FLOSS from being an ideology in the 1980’s to </w:t>
+        <w:t xml:space="preserve">The transformation of FLOSS from an ideology in the 1980’s to </w:t>
       </w:r>
       <w:r>
         <w:rPr>
@@ -2201,7 +1968,21 @@
         <w:rPr>
           <w:rFonts w:ascii="Cambria" w:hAnsi="Cambria"/>
         </w:rPr>
-        <w:t xml:space="preserve">Although some initiatives (e.g. MMV , DNDi , CAMBIA ) have looked towards adopting an open source approach for drug discovery, they have been successful at adopting it only in the early phases, where ideas and solutions are crowdsourced from the community. </w:t>
+        <w:t xml:space="preserve">Although some initiatives (e.g. MMV , </w:t>
+      </w:r>
+      <w:proofErr w:type="spellStart"/>
+      <w:r>
+        <w:rPr>
+          <w:rFonts w:ascii="Cambria" w:hAnsi="Cambria"/>
+        </w:rPr>
+        <w:t>DNDi</w:t>
+      </w:r>
+      <w:proofErr w:type="spellEnd"/>
+      <w:r>
+        <w:rPr>
+          <w:rFonts w:ascii="Cambria" w:hAnsi="Cambria"/>
+        </w:rPr>
+        <w:t xml:space="preserve"> , CAMBIA ) have looked towards adopting an open source approach for drug discovery, they have been successful at adopting it only in the early phases, where ideas and solutions are crowdsourced from the community. </w:t>
       </w:r>
       <w:r>
         <w:rPr>
@@ -2304,44 +2085,56 @@
           <w:rFonts w:ascii="Cambria" w:hAnsi="Cambria"/>
         </w:rPr>
         <w:t xml:space="preserve">. </w:t>
+      </w:r>
+      <w:r>
+        <w:rPr>
+          <w:rFonts w:ascii="Cambria" w:hAnsi="Cambria"/>
+        </w:rPr>
+        <w:t xml:space="preserve">As </w:t>
+      </w:r>
+      <w:r>
+        <w:rPr>
+          <w:rFonts w:ascii="Cambria" w:hAnsi="Cambria"/>
+        </w:rPr>
+        <w:t xml:space="preserve">information systems (IS) </w:t>
+      </w:r>
+      <w:r>
+        <w:rPr>
+          <w:rFonts w:ascii="Cambria" w:hAnsi="Cambria"/>
+        </w:rPr>
+        <w:t xml:space="preserve">researchers, we are in a unique position to enrich the theories surrounding the FLOSS artifact and inform </w:t>
+      </w:r>
+      <w:r>
+        <w:rPr>
+          <w:rFonts w:ascii="Cambria" w:hAnsi="Cambria"/>
+        </w:rPr>
+        <w:t xml:space="preserve">organizations </w:t>
+      </w:r>
+      <w:r>
+        <w:rPr>
+          <w:rFonts w:ascii="Cambria" w:hAnsi="Cambria"/>
+        </w:rPr>
+        <w:t>on how they can facilitate value by adopting a FLOSS approach to development.</w:t>
+      </w:r>
+      <w:r>
+        <w:rPr>
+          <w:rFonts w:ascii="Cambria" w:hAnsi="Cambria"/>
+        </w:rPr>
+        <w:t xml:space="preserve"> </w:t>
       </w:r>
     </w:p>
     <w:p>
       <w:pPr>
         <w:spacing w:line="480" w:lineRule="auto"/>
         <w:rPr>
-          <w:rFonts w:ascii="Cambria" w:hAnsi="Cambria"/>
-        </w:rPr>
-      </w:pPr>
-      <w:r>
-        <w:rPr>
-          <w:rFonts w:ascii="Cambria" w:hAnsi="Cambria"/>
-        </w:rPr>
-        <w:t xml:space="preserve">As </w:t>
-      </w:r>
-      <w:r>
-        <w:rPr>
-          <w:rFonts w:ascii="Cambria" w:hAnsi="Cambria"/>
-        </w:rPr>
-        <w:t xml:space="preserve">information systems (IS) </w:t>
-      </w:r>
-      <w:r>
-        <w:rPr>
-          <w:rFonts w:ascii="Cambria" w:hAnsi="Cambria"/>
-        </w:rPr>
-        <w:t xml:space="preserve">researchers, we are in a unique position to enrich the theories surrounding the FLOSS artifact and inform </w:t>
-      </w:r>
-      <w:r>
-        <w:rPr>
-          <w:rFonts w:ascii="Cambria" w:hAnsi="Cambria"/>
-        </w:rPr>
-        <w:t xml:space="preserve">organizations </w:t>
-      </w:r>
-      <w:r>
-        <w:rPr>
-          <w:rFonts w:ascii="Cambria" w:hAnsi="Cambria"/>
-        </w:rPr>
-        <w:t>on how they can facilitate value by adopting a FLOSS approach to development.</w:t>
+          <w:rFonts w:ascii="Times New Roman" w:hAnsi="Times New Roman"/>
+        </w:rPr>
+      </w:pPr>
+      <w:r>
+        <w:rPr>
+          <w:rFonts w:ascii="Cambria" w:hAnsi="Cambria"/>
+        </w:rPr>
+        <w:t>The theoretical enquiry of the value creation mechanisms associated with the FLOSS model of development starts at the</w:t>
       </w:r>
       <w:r>
         <w:rPr>
@@ -2353,19 +2146,91 @@
         <w:rPr>
           <w:rFonts w:ascii="Cambria" w:hAnsi="Cambria"/>
         </w:rPr>
-        <w:t>Re</w:t>
-      </w:r>
-      <w:r>
-        <w:rPr>
-          <w:rFonts w:ascii="Cambria" w:hAnsi="Cambria"/>
-        </w:rPr>
-        <w:t>c</w:t>
-      </w:r>
-      <w:r>
-        <w:rPr>
-          <w:rFonts w:ascii="Cambria" w:hAnsi="Cambria"/>
-        </w:rPr>
-        <w:t>ent</w:t>
+        <w:t>information technology</w:t>
+      </w:r>
+      <w:r>
+        <w:rPr>
+          <w:rFonts w:ascii="Cambria" w:hAnsi="Cambria"/>
+        </w:rPr>
+        <w:t xml:space="preserve"> artifact</w:t>
+      </w:r>
+      <w:r>
+        <w:rPr>
+          <w:rFonts w:ascii="Cambria" w:hAnsi="Cambria"/>
+        </w:rPr>
+        <w:t>, the actual software developed</w:t>
+      </w:r>
+      <w:r>
+        <w:rPr>
+          <w:rFonts w:ascii="Cambria" w:hAnsi="Cambria"/>
+        </w:rPr>
+        <w:t xml:space="preserve">, </w:t>
+      </w:r>
+      <w:r>
+        <w:rPr>
+          <w:rFonts w:ascii="Cambria" w:hAnsi="Cambria"/>
+        </w:rPr>
+        <w:t>which</w:t>
+      </w:r>
+      <w:r>
+        <w:rPr>
+          <w:rFonts w:ascii="Cambria" w:hAnsi="Cambria"/>
+        </w:rPr>
+        <w:t xml:space="preserve"> creates value </w:t>
+      </w:r>
+      <w:r>
+        <w:rPr>
+          <w:rFonts w:ascii="Cambria" w:hAnsi="Cambria"/>
+        </w:rPr>
+        <w:t>through its use in the</w:t>
+      </w:r>
+      <w:r>
+        <w:rPr>
+          <w:rFonts w:ascii="Cambria" w:hAnsi="Cambria"/>
+        </w:rPr>
+        <w:t xml:space="preserve"> community. </w:t>
+      </w:r>
+      <w:r>
+        <w:rPr>
+          <w:rFonts w:ascii="Cambria" w:hAnsi="Cambria"/>
+        </w:rPr>
+        <w:t>And fundament</w:t>
+      </w:r>
+      <w:r>
+        <w:rPr>
+          <w:rFonts w:ascii="Cambria" w:hAnsi="Cambria"/>
+        </w:rPr>
+        <w:t>al</w:t>
+      </w:r>
+      <w:r>
+        <w:rPr>
+          <w:rFonts w:ascii="Cambria" w:hAnsi="Cambria"/>
+        </w:rPr>
+        <w:t xml:space="preserve"> to building the complex FLOSS</w:t>
+      </w:r>
+      <w:r>
+        <w:rPr>
+          <w:rFonts w:ascii="Cambria" w:hAnsi="Cambria"/>
+        </w:rPr>
+        <w:t xml:space="preserve"> artifact</w:t>
+      </w:r>
+      <w:r>
+        <w:rPr>
+          <w:rFonts w:ascii="Cambria" w:hAnsi="Cambria"/>
+        </w:rPr>
+        <w:t xml:space="preserve"> is the unique work orchestration mechanisms that </w:t>
+      </w:r>
+      <w:r>
+        <w:rPr>
+          <w:rFonts w:ascii="Cambria" w:hAnsi="Cambria"/>
+        </w:rPr>
+        <w:t xml:space="preserve">emerge to </w:t>
+      </w:r>
+      <w:r>
+        <w:rPr>
+          <w:rFonts w:ascii="Cambria" w:hAnsi="Cambria"/>
+        </w:rPr>
+        <w:t>motivate and</w:t>
       </w:r>
       <w:r>
         <w:rPr>
@@ -2377,19 +2242,25 @@
         <w:rPr>
           <w:rFonts w:ascii="Cambria" w:hAnsi="Cambria"/>
         </w:rPr>
-        <w:t xml:space="preserve">IS </w:t>
-      </w:r>
-      <w:r>
-        <w:rPr>
-          <w:rFonts w:ascii="Cambria" w:hAnsi="Cambria"/>
-        </w:rPr>
-        <w:t>research</w:t>
-      </w:r>
-      <w:r>
-        <w:rPr>
-          <w:rFonts w:ascii="Cambria" w:hAnsi="Cambria"/>
-        </w:rPr>
-        <w:t xml:space="preserve"> on FLOSS communities</w:t>
+        <w:t>coordinate</w:t>
+      </w:r>
+      <w:r>
+        <w:rPr>
+          <w:rFonts w:ascii="Cambria" w:hAnsi="Cambria"/>
+        </w:rPr>
+        <w:t xml:space="preserve"> task work of geographically </w:t>
+      </w:r>
+      <w:r>
+        <w:rPr>
+          <w:rFonts w:ascii="Cambria" w:hAnsi="Cambria"/>
+        </w:rPr>
+        <w:t xml:space="preserve">distributed </w:t>
+      </w:r>
+      <w:r>
+        <w:rPr>
+          <w:rFonts w:ascii="Cambria" w:hAnsi="Cambria"/>
+        </w:rPr>
+        <w:t>individuals and organizations</w:t>
       </w:r>
       <w:r>
         <w:rPr>
@@ -2401,12 +2272,6 @@
         <w:rPr>
           <w:rFonts w:ascii="Cambria" w:hAnsi="Cambria"/>
         </w:rPr>
-        <w:t xml:space="preserve">have focused attention on structures of work </w:t>
-      </w:r>
-      <w:r>
-        <w:rPr>
-          <w:rFonts w:ascii="Cambria" w:hAnsi="Cambria"/>
-        </w:rPr>
         <w:fldChar w:fldCharType="begin" w:fldLock="1"/>
       </w:r>
       <w:r>
@@ -2438,25 +2303,146 @@
         <w:rPr>
           <w:rFonts w:ascii="Cambria" w:hAnsi="Cambria"/>
         </w:rPr>
-        <w:t xml:space="preserve">, </w:t>
-      </w:r>
-      <w:r>
-        <w:rPr>
-          <w:rFonts w:ascii="Cambria" w:hAnsi="Cambria"/>
-        </w:rPr>
-        <w:t xml:space="preserve">team structure and </w:t>
-      </w:r>
-      <w:r>
-        <w:rPr>
-          <w:rFonts w:ascii="Cambria" w:hAnsi="Cambria"/>
-        </w:rPr>
-        <w:t xml:space="preserve">informal </w:t>
-      </w:r>
-      <w:r>
-        <w:rPr>
-          <w:rFonts w:ascii="Cambria" w:hAnsi="Cambria"/>
-        </w:rPr>
-        <w:t xml:space="preserve">governance mechanisms </w:t>
+        <w:t>. Hence</w:t>
+      </w:r>
+      <w:r>
+        <w:rPr>
+          <w:rFonts w:ascii="Cambria" w:hAnsi="Cambria"/>
+        </w:rPr>
+        <w:t>,</w:t>
+      </w:r>
+      <w:r>
+        <w:rPr>
+          <w:rFonts w:ascii="Cambria" w:hAnsi="Cambria"/>
+        </w:rPr>
+        <w:t xml:space="preserve"> replicating the FLOSS model of development require</w:t>
+      </w:r>
+      <w:r>
+        <w:rPr>
+          <w:rFonts w:ascii="Cambria" w:hAnsi="Cambria"/>
+        </w:rPr>
+        <w:t>s</w:t>
+      </w:r>
+      <w:r>
+        <w:rPr>
+          <w:rFonts w:ascii="Cambria" w:hAnsi="Cambria"/>
+        </w:rPr>
+        <w:t xml:space="preserve"> careful understanding of the work</w:t>
+      </w:r>
+      <w:r>
+        <w:rPr>
+          <w:rFonts w:ascii="Cambria" w:hAnsi="Cambria"/>
+        </w:rPr>
+        <w:t xml:space="preserve"> structures that </w:t>
+      </w:r>
+      <w:r>
+        <w:rPr>
+          <w:rFonts w:ascii="Cambria" w:hAnsi="Cambria"/>
+        </w:rPr>
+        <w:t xml:space="preserve">provide the framework </w:t>
+      </w:r>
+      <w:r>
+        <w:rPr>
+          <w:rFonts w:ascii="Cambria" w:hAnsi="Cambria"/>
+        </w:rPr>
+        <w:t>for effectively organizing task</w:t>
+      </w:r>
+      <w:r>
+        <w:rPr>
+          <w:rFonts w:ascii="Cambria" w:hAnsi="Cambria"/>
+        </w:rPr>
+        <w:t xml:space="preserve"> work</w:t>
+      </w:r>
+      <w:r>
+        <w:rPr>
+          <w:rFonts w:ascii="Cambria" w:hAnsi="Cambria"/>
+        </w:rPr>
+        <w:t xml:space="preserve">, the mechanisms through which it can facilitate value, and the boundaries of its applicability. </w:t>
+      </w:r>
+      <w:r>
+        <w:rPr>
+          <w:rFonts w:ascii="Cambria" w:hAnsi="Cambria"/>
+        </w:rPr>
+        <w:t xml:space="preserve">Gathered around the FLOSS artifact, is the team of contributors </w:t>
+      </w:r>
+      <w:r>
+        <w:rPr>
+          <w:rFonts w:ascii="Cambria" w:hAnsi="Cambria"/>
+        </w:rPr>
+        <w:lastRenderedPageBreak/>
+        <w:t xml:space="preserve">comprised of both individuals and organizations who collaborate to build the software. In the absence of </w:t>
+      </w:r>
+      <w:r>
+        <w:rPr>
+          <w:rFonts w:ascii="Cambria" w:hAnsi="Cambria"/>
+        </w:rPr>
+        <w:t xml:space="preserve">formal </w:t>
+      </w:r>
+      <w:r>
+        <w:rPr>
+          <w:rFonts w:ascii="Cambria" w:hAnsi="Cambria"/>
+        </w:rPr>
+        <w:t xml:space="preserve">management and </w:t>
+      </w:r>
+      <w:r>
+        <w:rPr>
+          <w:rFonts w:ascii="Cambria" w:hAnsi="Cambria"/>
+        </w:rPr>
+        <w:t>governance</w:t>
+      </w:r>
+      <w:r>
+        <w:rPr>
+          <w:rFonts w:ascii="Cambria" w:hAnsi="Cambria"/>
+        </w:rPr>
+        <w:t xml:space="preserve"> practices </w:t>
+      </w:r>
+      <w:r>
+        <w:rPr>
+          <w:rFonts w:ascii="Cambria" w:hAnsi="Cambria"/>
+        </w:rPr>
+        <w:t xml:space="preserve">like </w:t>
+      </w:r>
+      <w:r>
+        <w:rPr>
+          <w:rFonts w:ascii="Cambria" w:hAnsi="Cambria"/>
+        </w:rPr>
+        <w:t>requirements</w:t>
+      </w:r>
+      <w:r>
+        <w:rPr>
+          <w:rFonts w:ascii="Cambria" w:hAnsi="Cambria"/>
+        </w:rPr>
+        <w:t xml:space="preserve"> </w:t>
+      </w:r>
+      <w:r>
+        <w:rPr>
+          <w:rFonts w:ascii="Cambria" w:hAnsi="Cambria"/>
+        </w:rPr>
+        <w:t xml:space="preserve">and </w:t>
+      </w:r>
+      <w:r>
+        <w:rPr>
+          <w:rFonts w:ascii="Cambria" w:hAnsi="Cambria"/>
+        </w:rPr>
+        <w:t xml:space="preserve">release management, </w:t>
+      </w:r>
+      <w:r>
+        <w:rPr>
+          <w:rFonts w:ascii="Cambria" w:hAnsi="Cambria"/>
+        </w:rPr>
+        <w:t xml:space="preserve">communities of practice sustain themselves by nurturing informal network governance mechanisms like </w:t>
+      </w:r>
+      <w:r>
+        <w:rPr>
+          <w:rFonts w:ascii="Cambria" w:hAnsi="Cambria"/>
+        </w:rPr>
+        <w:t>– access restrictions, collective sanctions, macroculture, and reputation</w:t>
+      </w:r>
+      <w:r>
+        <w:rPr>
+          <w:rFonts w:ascii="Cambria" w:hAnsi="Cambria"/>
+        </w:rPr>
+        <w:t xml:space="preserve"> </w:t>
       </w:r>
       <w:r>
         <w:rPr>
@@ -2468,7 +2454,7 @@
         <w:rPr>
           <w:rFonts w:ascii="Cambria" w:hAnsi="Cambria"/>
         </w:rPr>
-        <w:instrText>ADDIN CSL_CITATION {"citationItems":[{"id":"ITEM-1","itemData":{"author":[{"dropping-particle":"","family":"Sagers","given":"G W","non-dropping-particle":"","parse-names":false,"suffix":""}],"container-title":"Proceedings of the International Conference in Information Systems","id":"ITEM-1","issued":{"date-parts":[["2004"]]},"page":"427-438","title":"The Influence of Network Governance Factors on Success in Open Source Software Development Projects","type":"paper-conference"},"uris":["http://www.mendeley.com/documents/?uuid=975eee96-88da-4b01-8850-b352d4e81a11"]},{"id":"ITEM-2","itemData":{"DOI":"10.1016/j.respol.2012.10.008","ISBN":"0048-7333","ISSN":"00487333","abstract":"This paper theorizes the intra-organizational dynamics of online communities of creation such as Free and Open Source software projects. It describes the role of the participants at the peripheries of these online communities and analyze how the division of labor among peripheral and core members is handled. The paper further demonstrates that this mode of labor division is possible only if the periphery is able to acquire and absorb the standards associated with the developers' activities, described here as a social practice. We describe how the propagation of such standards takes place through non-material artifacts such as code and virtual discussions. We show that because of the capacity of these artifacts to effectively disseminate the standards of a social practice, such standards can be transferred not only face to face, but also asynchronously, asymmetrically and openly. © 2012 Elsevier B.V. All rights reserved.","author":[{"dropping-particle":"","family":"Rullani","given":"Francesco","non-dropping-particle":"","parse-names":false,"suffix":""},{"dropping-particle":"","family":"Haefliger","given":"Stefan","non-dropping-particle":"","parse-names":false,"suffix":""}],"container-title":"Research Policy","id":"ITEM-2","issue":"4","issued":{"date-parts":[["2013"]]},"page":"941-953","publisher":"Elsevier B.V.","title":"The periphery on stage: The intra-organizational dynamics in online communities of creation","type":"article-journal","volume":"42"},"uris":["http://www.mendeley.com/documents/?uuid=cfa37987-a0c8-4c93-b176-c8a6abd7494c"]}],"mendeley":{"formattedCitation":"(Rullani and Haefliger 2013; Sagers 2004)","plainTextFormattedCitation":"(Rullani and Haefliger 2013; Sagers 2004)","previouslyFormattedCitation":"(Rullani and Haefliger 2013; Sagers 2004)"},"properties":{"noteIndex":0},"schema":"https://github.com/citation-style-language/schema/raw/master/csl-citation.json"}</w:instrText>
+        <w:instrText>ADDIN CSL_CITATION {"citationItems":[{"id":"ITEM-1","itemData":{"ISSN":"0363-7425","abstract":"A phenomenon of the last 20 years has been the rapid rise of the network form of governance. This governance form has received significant scholarly attention, but, to date, no comprehensive theory for it has been advanced, and no sufficiently detailed and theoretically consistent definition has appeared. Our objective in this article is to provide a theory that explains under what conditions network governance, rigorously defined, has comparative advantage and is therefore likely to emerge and thrive. Our theory integrates transaction cost economics and social network theories, and, in broad strokes, asserts that the network form of governance is a response to exchange conditions of asset specificity, demand uncertainty, task complexity, and frequency. These exchange conditions drive firms toward structurally embedding their transactions, which enables firms to use social mechanisms for coordinating and safeguarding exchanges. When all of these conditions are in place, the network governance form has advantages over both hierarchy and market solutions in simultaneously adapting, coordinating, and safeguarding exchanges.","author":[{"dropping-particle":"","family":"Jones","given":"Candace","non-dropping-particle":"","parse-names":false,"suffix":""},{"dropping-particle":"","family":"Hesterly","given":"William S.","non-dropping-particle":"","parse-names":false,"suffix":""},{"dropping-particle":"","family":"Borgatti","given":"S. P.","non-dropping-particle":"","parse-names":false,"suffix":""}],"container-title":"Academy of Management Review","id":"ITEM-1","issue":"4","issued":{"date-parts":[["1997"]]},"page":"911-945","title":"A General Theory of Network Governance: Exchange Conditions and Social Mechanisms","type":"article-journal","volume":"22"},"uris":["http://www.mendeley.com/documents/?uuid=d64d9b4e-1920-4812-9a38-b48149ed754a"]}],"mendeley":{"formattedCitation":"(Jones et al. 1997)","plainTextFormattedCitation":"(Jones et al. 1997)","previouslyFormattedCitation":"(Jones et al. 1997)"},"properties":{"noteIndex":0},"schema":"https://github.com/citation-style-language/schema/raw/master/csl-citation.json"}</w:instrText>
       </w:r>
       <w:r>
         <w:rPr>
@@ -2481,7 +2467,7 @@
           <w:rFonts w:ascii="Cambria" w:hAnsi="Cambria"/>
           <w:noProof/>
         </w:rPr>
-        <w:t>(Rullani and Haefliger 2013; Sagers 2004)</w:t>
+        <w:t>(Jones et al. 1997)</w:t>
       </w:r>
       <w:r>
         <w:rPr>
@@ -2493,25 +2479,109 @@
         <w:rPr>
           <w:rFonts w:ascii="Cambria" w:hAnsi="Cambria"/>
         </w:rPr>
-        <w:t>,</w:t>
-      </w:r>
-      <w:r>
-        <w:rPr>
-          <w:rFonts w:ascii="Cambria" w:hAnsi="Cambria"/>
-        </w:rPr>
-        <w:t xml:space="preserve"> and </w:t>
-      </w:r>
-      <w:r>
-        <w:rPr>
-          <w:rFonts w:ascii="Cambria" w:hAnsi="Cambria"/>
-        </w:rPr>
-        <w:t xml:space="preserve">community </w:t>
-      </w:r>
-      <w:r>
-        <w:rPr>
-          <w:rFonts w:ascii="Cambria" w:hAnsi="Cambria"/>
-        </w:rPr>
-        <w:t>ideologies</w:t>
+        <w:t xml:space="preserve">. </w:t>
+      </w:r>
+      <w:r>
+        <w:rPr>
+          <w:rFonts w:ascii="Cambria" w:hAnsi="Cambria"/>
+        </w:rPr>
+        <w:t xml:space="preserve">Understanding how </w:t>
+      </w:r>
+      <w:r>
+        <w:rPr>
+          <w:rFonts w:ascii="Cambria" w:hAnsi="Cambria"/>
+        </w:rPr>
+        <w:t>project owners can</w:t>
+      </w:r>
+      <w:r>
+        <w:rPr>
+          <w:rFonts w:ascii="Cambria" w:hAnsi="Cambria"/>
+        </w:rPr>
+        <w:t xml:space="preserve"> foster</w:t>
+      </w:r>
+      <w:r>
+        <w:rPr>
+          <w:rFonts w:ascii="Cambria" w:hAnsi="Cambria"/>
+        </w:rPr>
+        <w:t xml:space="preserve"> informal network governance mechanisms </w:t>
+      </w:r>
+      <w:r>
+        <w:rPr>
+          <w:rFonts w:ascii="Cambria" w:hAnsi="Cambria"/>
+        </w:rPr>
+        <w:t>in order to</w:t>
+      </w:r>
+      <w:r>
+        <w:rPr>
+          <w:rFonts w:ascii="Cambria" w:hAnsi="Cambria"/>
+        </w:rPr>
+        <w:t xml:space="preserve"> protect social exchange</w:t>
+      </w:r>
+      <w:r>
+        <w:rPr>
+          <w:rFonts w:ascii="Cambria" w:hAnsi="Cambria"/>
+        </w:rPr>
+        <w:t>s</w:t>
+      </w:r>
+      <w:r>
+        <w:rPr>
+          <w:rFonts w:ascii="Cambria" w:hAnsi="Cambria"/>
+        </w:rPr>
+        <w:t xml:space="preserve"> and overcome coordination challenges</w:t>
+      </w:r>
+      <w:r>
+        <w:rPr>
+          <w:rFonts w:ascii="Cambria" w:hAnsi="Cambria"/>
+        </w:rPr>
+        <w:t xml:space="preserve"> is an important element of sustaining collaboration</w:t>
+      </w:r>
+      <w:r>
+        <w:rPr>
+          <w:rFonts w:ascii="Cambria" w:hAnsi="Cambria"/>
+        </w:rPr>
+        <w:t xml:space="preserve"> in open source teams</w:t>
+      </w:r>
+      <w:r>
+        <w:rPr>
+          <w:rFonts w:ascii="Cambria" w:hAnsi="Cambria"/>
+        </w:rPr>
+        <w:t xml:space="preserve">.  </w:t>
+      </w:r>
+      <w:r>
+        <w:rPr>
+          <w:rFonts w:ascii="Cambria" w:hAnsi="Cambria"/>
+        </w:rPr>
+        <w:t xml:space="preserve">Encompassing both the work structures and teams </w:t>
+      </w:r>
+      <w:r>
+        <w:rPr>
+          <w:rFonts w:ascii="Cambria" w:hAnsi="Cambria"/>
+        </w:rPr>
+        <w:t xml:space="preserve">are </w:t>
+      </w:r>
+      <w:r>
+        <w:rPr>
+          <w:rFonts w:ascii="Cambria" w:hAnsi="Cambria"/>
+        </w:rPr>
+        <w:t>the ideolog</w:t>
+      </w:r>
+      <w:r>
+        <w:rPr>
+          <w:rFonts w:ascii="Cambria" w:hAnsi="Cambria"/>
+        </w:rPr>
+        <w:t>ical undercurrents that shapes the objectives and motivation</w:t>
+      </w:r>
+      <w:r>
+        <w:rPr>
+          <w:rFonts w:ascii="Cambria" w:hAnsi="Cambria"/>
+        </w:rPr>
+        <w:t>s</w:t>
+      </w:r>
+      <w:r>
+        <w:rPr>
+          <w:rFonts w:ascii="Cambria" w:hAnsi="Cambria"/>
+        </w:rPr>
+        <w:t xml:space="preserve"> of the FLOSS community</w:t>
       </w:r>
       <w:r>
         <w:rPr>
@@ -2554,841 +2624,389 @@
         <w:rPr>
           <w:rFonts w:ascii="Cambria" w:hAnsi="Cambria"/>
         </w:rPr>
+        <w:t xml:space="preserve">. </w:t>
+      </w:r>
+      <w:r>
+        <w:rPr>
+          <w:rFonts w:ascii="Cambria" w:hAnsi="Cambria"/>
+        </w:rPr>
+        <w:t xml:space="preserve">Given its effect on the motivation of the </w:t>
+      </w:r>
+      <w:r>
+        <w:rPr>
+          <w:rFonts w:ascii="Cambria" w:hAnsi="Cambria"/>
+        </w:rPr>
+        <w:t>contributors, ideological</w:t>
+      </w:r>
+      <w:r>
+        <w:rPr>
+          <w:rFonts w:ascii="Cambria" w:hAnsi="Cambria"/>
+        </w:rPr>
+        <w:t xml:space="preserve"> changes</w:t>
+      </w:r>
+      <w:r>
+        <w:rPr>
+          <w:rFonts w:ascii="Cambria" w:hAnsi="Cambria"/>
+        </w:rPr>
+        <w:t xml:space="preserve"> are</w:t>
+      </w:r>
+      <w:r>
+        <w:rPr>
+          <w:rFonts w:ascii="Cambria" w:hAnsi="Cambria"/>
+        </w:rPr>
+        <w:t xml:space="preserve"> expected to moderate</w:t>
+      </w:r>
+      <w:r>
+        <w:rPr>
+          <w:rFonts w:ascii="Cambria" w:hAnsi="Cambria"/>
+        </w:rPr>
+        <w:t xml:space="preserve"> the value creation mechanisms </w:t>
+      </w:r>
+      <w:r>
+        <w:rPr>
+          <w:rFonts w:ascii="Cambria" w:hAnsi="Cambria"/>
+        </w:rPr>
+        <w:t>associated with different FLOSS attributes, like the project’s work structures.</w:t>
+      </w:r>
+      <w:r>
+        <w:rPr>
+          <w:rFonts w:ascii="Cambria" w:hAnsi="Cambria"/>
+        </w:rPr>
+        <w:t xml:space="preserve"> Therefore, harnessing the full potential of the FLOSS phenomenon</w:t>
+      </w:r>
+      <w:r>
+        <w:rPr>
+          <w:rFonts w:ascii="Cambria" w:hAnsi="Cambria"/>
+        </w:rPr>
+        <w:t xml:space="preserve"> would require </w:t>
+      </w:r>
+      <w:r>
+        <w:rPr>
+          <w:rFonts w:ascii="Cambria" w:hAnsi="Cambria"/>
+        </w:rPr>
+        <w:t>a clear understanding of the ideolog</w:t>
+      </w:r>
+      <w:r>
+        <w:rPr>
+          <w:rFonts w:ascii="Cambria" w:hAnsi="Cambria"/>
+        </w:rPr>
+        <w:t>ies that shape the community</w:t>
+      </w:r>
+      <w:r>
+        <w:rPr>
+          <w:rFonts w:ascii="Cambria" w:hAnsi="Cambria"/>
+        </w:rPr>
         <w:t xml:space="preserve"> </w:t>
       </w:r>
       <w:r>
         <w:rPr>
           <w:rFonts w:ascii="Cambria" w:hAnsi="Cambria"/>
         </w:rPr>
-        <w:t>that</w:t>
-      </w:r>
-      <w:r>
-        <w:rPr>
-          <w:rFonts w:ascii="Cambria" w:hAnsi="Cambria"/>
-        </w:rPr>
-        <w:t xml:space="preserve"> have been observed to</w:t>
-      </w:r>
-      <w:r>
-        <w:rPr>
-          <w:rFonts w:ascii="Cambria" w:hAnsi="Cambria"/>
-        </w:rPr>
-        <w:t xml:space="preserve"> play an important role </w:t>
-      </w:r>
-      <w:r>
-        <w:rPr>
-          <w:rFonts w:ascii="Cambria" w:hAnsi="Cambria"/>
-        </w:rPr>
-        <w:t>in motivating contributors and overcoming coordination challenges</w:t>
-      </w:r>
-      <w:r>
-        <w:rPr>
-          <w:rFonts w:ascii="Cambria" w:hAnsi="Cambria"/>
+        <w:t xml:space="preserve">and </w:t>
+      </w:r>
+      <w:r>
+        <w:rPr>
+          <w:rFonts w:ascii="Cambria" w:hAnsi="Cambria"/>
+        </w:rPr>
+        <w:t xml:space="preserve">ensuring </w:t>
+      </w:r>
+      <w:r>
+        <w:rPr>
+          <w:rFonts w:ascii="Cambria" w:hAnsi="Cambria"/>
+        </w:rPr>
+        <w:t xml:space="preserve">a seamless fit </w:t>
+      </w:r>
+      <w:r>
+        <w:rPr>
+          <w:rFonts w:ascii="Cambria" w:hAnsi="Cambria"/>
+        </w:rPr>
+        <w:t>between the ideological needs</w:t>
+      </w:r>
+      <w:r>
+        <w:rPr>
+          <w:rFonts w:ascii="Cambria" w:hAnsi="Cambria"/>
+        </w:rPr>
+        <w:t xml:space="preserve"> and the</w:t>
+      </w:r>
+      <w:r>
+        <w:rPr>
+          <w:rFonts w:ascii="Cambria" w:hAnsi="Cambria"/>
+        </w:rPr>
+        <w:t xml:space="preserve"> </w:t>
+      </w:r>
+      <w:r>
+        <w:rPr>
+          <w:rFonts w:ascii="Cambria" w:hAnsi="Cambria"/>
+        </w:rPr>
+        <w:t>different</w:t>
+      </w:r>
+      <w:r>
+        <w:rPr>
+          <w:rFonts w:ascii="Cambria" w:hAnsi="Cambria"/>
+        </w:rPr>
+        <w:t xml:space="preserve"> project attributes.</w:t>
+      </w:r>
+      <w:r>
+        <w:rPr>
+          <w:rFonts w:ascii="Cambria" w:hAnsi="Cambria"/>
+        </w:rPr>
+        <w:t xml:space="preserve"> </w:t>
+      </w:r>
+      <w:r>
+        <w:rPr>
+          <w:rFonts w:ascii="Cambria" w:hAnsi="Cambria"/>
+        </w:rPr>
+        <w:t>Th</w:t>
+      </w:r>
+      <w:r>
+        <w:rPr>
+          <w:rFonts w:ascii="Cambria" w:hAnsi="Cambria"/>
+        </w:rPr>
+        <w:t>e three essays of this</w:t>
+      </w:r>
+      <w:r>
+        <w:rPr>
+          <w:rFonts w:ascii="Cambria" w:hAnsi="Cambria"/>
+        </w:rPr>
+        <w:t xml:space="preserve"> dissertation </w:t>
+      </w:r>
+      <w:r>
+        <w:rPr>
+          <w:rFonts w:ascii="Cambria" w:hAnsi="Cambria"/>
+        </w:rPr>
+        <w:t>explore</w:t>
+      </w:r>
+      <w:r>
+        <w:rPr>
+          <w:rFonts w:ascii="Cambria" w:hAnsi="Cambria"/>
+        </w:rPr>
+        <w:t xml:space="preserve"> the</w:t>
+      </w:r>
+      <w:r>
+        <w:rPr>
+          <w:rFonts w:ascii="Cambria" w:hAnsi="Cambria"/>
+        </w:rPr>
+        <w:t xml:space="preserve"> value creation </w:t>
+      </w:r>
+      <w:r>
+        <w:rPr>
+          <w:rFonts w:ascii="Cambria" w:hAnsi="Cambria"/>
+        </w:rPr>
+        <w:t xml:space="preserve">mechanisms </w:t>
+      </w:r>
+      <w:r>
+        <w:rPr>
+          <w:rFonts w:ascii="Cambria" w:hAnsi="Cambria"/>
+        </w:rPr>
+        <w:t>associated with</w:t>
+      </w:r>
+      <w:r>
+        <w:rPr>
+          <w:rFonts w:ascii="Cambria" w:hAnsi="Cambria"/>
+        </w:rPr>
+        <w:t xml:space="preserve"> – work structures, teams and governance structures, and community ideologies.</w:t>
+      </w:r>
+      <w:r>
+        <w:rPr>
+          <w:rFonts w:ascii="Cambria" w:hAnsi="Cambria"/>
+        </w:rPr>
+        <w:t xml:space="preserve"> </w:t>
+      </w:r>
+      <w:r>
+        <w:rPr>
+          <w:rFonts w:ascii="Times New Roman" w:hAnsi="Times New Roman"/>
+        </w:rPr>
+        <w:t>An important aspect of this dissertation is to expand our knowledge regarding organizational participation in FLOSS projects</w:t>
+      </w:r>
+      <w:r>
+        <w:rPr>
+          <w:rFonts w:ascii="Times New Roman" w:hAnsi="Times New Roman"/>
+        </w:rPr>
+        <w:t xml:space="preserve">. </w:t>
+      </w:r>
+      <w:r>
+        <w:rPr>
+          <w:rFonts w:ascii="Times New Roman" w:hAnsi="Times New Roman"/>
+        </w:rPr>
+        <w:t xml:space="preserve"> </w:t>
+      </w:r>
+      <w:r>
+        <w:rPr>
+          <w:rFonts w:ascii="Times New Roman" w:hAnsi="Times New Roman"/>
+        </w:rPr>
+        <w:t>Organizational participation in FLOSS projects can result in a trade-off between openness (increasing autonomy and stimulating innovation, creativity, and organizational growth) and control (over platform activities, efficient development practices, and intellectual property right appropriation</w:t>
+      </w:r>
+      <w:r>
+        <w:rPr>
+          <w:rFonts w:ascii="Times New Roman" w:hAnsi="Times New Roman"/>
+        </w:rPr>
+        <w:t xml:space="preserve"> </w:t>
+      </w:r>
+      <w:r>
+        <w:rPr>
+          <w:rFonts w:ascii="Times New Roman" w:hAnsi="Times New Roman"/>
+        </w:rPr>
+        <w:fldChar w:fldCharType="begin" w:fldLock="1"/>
+      </w:r>
+      <w:r>
+        <w:rPr>
+          <w:rFonts w:ascii="Times New Roman" w:hAnsi="Times New Roman"/>
+        </w:rPr>
+        <w:instrText>ADDIN CSL_CITATION {"citationItems":[{"id":"ITEM-1","itemData":{"DOI":"10.1016/j.lrp.2011.09.002","ISBN":"00246301","ISSN":"00246301","PMID":"67251061","abstract":"Online communities foster unprecedented creativity, but at the same time they challenge the contemporary organisational boundary literature. They represent a new kind of nontraditional, nonhierarchical organisation where boundaries go beyond efficient (economic and legal) transaction logics to include boundary logics of identity, power and competence that need to be integratively managed. Moreover, these boundaries are not necessarily under the control of management, but rather are constantly negotiated between the platform providers, community members and content owners whose materials are used in collaborative production. In this paper, we explore the questions of how boundaries interact and how they can be managed integratively to render creative content production. Our empirical study involves an exploratory case research design of two established music remix sites: nin.com and ccMixter.org. We report on the community boundaries and their interdependencies, as well as on how the interdependencies are related to the goals and creative content production of online communities. The paper offers new insight into the role of integrative boundary management. ?? 2011 Elsevier Ltd.","author":[{"dropping-particle":"","family":"Jarvenpaa","given":"Sirkka L.","non-dropping-particle":"","parse-names":false,"suffix":""},{"dropping-particle":"","family":"Lang","given":"Karl R.","non-dropping-particle":"","parse-names":false,"suffix":""}],"container-title":"Long Range Planning","id":"ITEM-1","issue":"5-6","issued":{"date-parts":[["2011"]]},"page":"440-457","title":"Boundary management in online communities: Case studies of the nine inch nails and ccmixter music remix sites","type":"article-journal","volume":"44"},"uris":["http://www.mendeley.com/documents/?uuid=1a8203b2-ae59-46a4-80cb-9197b3e7bbad"]},{"id":"ITEM-2","itemData":{"DOI":"10.4324/9780203101339","ISBN":"0415364744","abstract":"When Jean Lave and Etienne Wenger (1991) introduced the notion of communities of practice in their book Situated Learning: Legitimate Peripheral Participation, their ideas had a widespread refreshing impact on studies of learning. Acquisition was replaced by participation as the key metaphor and mechanism of learning. Analysis was extended beyond the skin of the individual, to encompass the entire community involved in a given productive practice. Learning was shown to be an inevitable aspect of all productive practices, not a specific process mainly or exclusively limited to schools and other institutions of formal learning. Subsequently Wenger’s (1998) work brought the notion of communities of practice to the consciousness and vocabulary of management practitioners and organizational scholars. Wenger developed a rich conceptual framework around the concept of community of practice and turned it into a toolkit for organizational design and knowledge management (Wenger, McDermott &amp; Snyder, 2002). Despite its virtues, the notion of community of practice is a quite ahistorical way to conceptualize work communities.","author":[{"dropping-particle":"","family":"Engeström","given":"Yrjö","non-dropping-particle":"","parse-names":false,"suffix":""}],"container-title":"Communities of practice: Critical perspectives.","id":"ITEM-2","issued":{"date-parts":[["2007"]]},"page":"1-20","title":"From communities of practice to mycorrhizae","type":"article-journal"},"uris":["http://www.mendeley.com/documents/?uuid=a84ae1ad-abae-4c0c-8e40-84ab0a4b60d5"]}],"mendeley":{"formattedCitation":"(Engeström 2007; Jarvenpaa and Lang 2011)","plainTextFormattedCitation":"(Engeström 2007; Jarvenpaa and Lang 2011)","previouslyFormattedCitation":"(Engeström 2007; Jarvenpaa and Lang 2011)"},"properties":{"noteIndex":0},"schema":"https://github.com/citation-style-language/schema/raw/master/csl-citation.json"}</w:instrText>
+      </w:r>
+      <w:r>
+        <w:rPr>
+          <w:rFonts w:ascii="Times New Roman" w:hAnsi="Times New Roman"/>
+        </w:rPr>
+        <w:fldChar w:fldCharType="separate"/>
+      </w:r>
+      <w:r>
+        <w:rPr>
+          <w:rFonts w:ascii="Times New Roman" w:hAnsi="Times New Roman"/>
+          <w:noProof/>
+        </w:rPr>
+        <w:t>(Engeström 2007; Jarvenpaa and Lang 2011)</w:t>
+      </w:r>
+      <w:r>
+        <w:rPr>
+          <w:rFonts w:ascii="Times New Roman" w:hAnsi="Times New Roman"/>
+        </w:rPr>
+        <w:fldChar w:fldCharType="end"/>
+      </w:r>
+      <w:r>
+        <w:rPr>
+          <w:rFonts w:ascii="Times New Roman" w:hAnsi="Times New Roman"/>
+        </w:rPr>
+        <w:t>. The trade-off manifests as a boundary management problem that, if effectively managed, can directly influence the innovative and absorptive capacity of the FLOSS community</w:t>
+      </w:r>
+      <w:r>
+        <w:rPr>
+          <w:rFonts w:ascii="Times New Roman" w:hAnsi="Times New Roman"/>
+        </w:rPr>
+        <w:t xml:space="preserve"> </w:t>
+      </w:r>
+      <w:r>
+        <w:rPr>
+          <w:rFonts w:ascii="Times New Roman" w:hAnsi="Times New Roman"/>
+        </w:rPr>
+        <w:fldChar w:fldCharType="begin" w:fldLock="1"/>
+      </w:r>
+      <w:r>
+        <w:rPr>
+          <w:rFonts w:ascii="Times New Roman" w:hAnsi="Times New Roman"/>
+        </w:rPr>
+        <w:instrText>ADDIN CSL_CITATION {"citationItems":[{"id":"ITEM-1","itemData":{"DOI":"10.1016/j.infoandorg.2014.01.001","ISBN":"1471-7727","ISSN":"14717727","abstract":"Realizing the innovation potential of OSS communities, firms now create or sponsor their own open source software (OSS) communities, generally as part of an open innovation strategy. However, maximizing the innovation capability of a sponsored OSS community is a challenging task since firms cannot rely on traditional hierarchical authority to control community members. Furthermore, a firm's efforts to manage its sponsored community may also impact the firm's absorptive capacity, or its ability to effectively absorb and leverage the valuable knowledge created by the community. Thus, the purpose of this article is to investigate two research questions: 1) How does the boundary management of a firm-sponsored OSS community impact the community's innovation capacity? and 2) How does the boundary management of a firm-sponsored OSS community impact the firm's absorptive capacity? Using the results from our qualitative analysis of eZ Systems and its successfully sponsored OSS community - eZ Publish - we develop a theoretical model depicting how the boundary management of a firm-sponsored OSS community influences both the community's innovation capacity and the absorptive capacity of the firm. In addition, the results of our study highlight the central importance of an integrative IT platform in boundary management activities. ?? 2014 Elsevier Ltd.","author":[{"dropping-particle":"","family":"Teigland","given":"Robin","non-dropping-particle":"","parse-names":false,"suffix":""},{"dropping-particle":"","family":"Gangi","given":"Paul M.","non-dropping-particle":"Di","parse-names":false,"suffix":""},{"dropping-particle":"","family":"Flåten","given":"Björn Tore","non-dropping-particle":"","parse-names":false,"suffix":""},{"dropping-particle":"","family":"Giovacchini","given":"Elia","non-dropping-particle":"","parse-names":false,"suffix":""},{"dropping-particle":"","family":"Pastorino","given":"Nicolas","non-dropping-particle":"","parse-names":false,"suffix":""}],"container-title":"Information and Organization","id":"ITEM-1","issue":"1","issued":{"date-parts":[["2014"]]},"page":"25-47","title":"Balancing on a tightrope: Managing the boundaries of a firm-sponsored OSS community and its impact on innovation and absorptive capacity","type":"article-journal","volume":"24"},"uris":["http://www.mendeley.com/documents/?uuid=12ceab35-921e-48e2-b3f3-04a581eccdd3"]}],"mendeley":{"formattedCitation":"(Teigland et al. 2014)","plainTextFormattedCitation":"(Teigland et al. 2014)","previouslyFormattedCitation":"(Teigland et al. 2014)"},"properties":{"noteIndex":0},"schema":"https://github.com/citation-style-language/schema/raw/master/csl-citation.json"}</w:instrText>
+      </w:r>
+      <w:r>
+        <w:rPr>
+          <w:rFonts w:ascii="Times New Roman" w:hAnsi="Times New Roman"/>
+        </w:rPr>
+        <w:fldChar w:fldCharType="separate"/>
+      </w:r>
+      <w:r>
+        <w:rPr>
+          <w:rFonts w:ascii="Times New Roman" w:hAnsi="Times New Roman"/>
+          <w:noProof/>
+        </w:rPr>
+        <w:t>(Teigland et al. 2014)</w:t>
+      </w:r>
+      <w:r>
+        <w:rPr>
+          <w:rFonts w:ascii="Times New Roman" w:hAnsi="Times New Roman"/>
+        </w:rPr>
+        <w:fldChar w:fldCharType="end"/>
+      </w:r>
+      <w:r>
+        <w:rPr>
+          <w:rFonts w:ascii="Times New Roman" w:hAnsi="Times New Roman"/>
         </w:rPr>
         <w:t>.</w:t>
       </w:r>
       <w:r>
         <w:rPr>
-          <w:rFonts w:ascii="Cambria" w:hAnsi="Cambria"/>
+          <w:rFonts w:ascii="Times New Roman" w:hAnsi="Times New Roman"/>
         </w:rPr>
         <w:t xml:space="preserve"> </w:t>
       </w:r>
       <w:r>
         <w:rPr>
-          <w:rFonts w:ascii="Cambria" w:hAnsi="Cambria"/>
-        </w:rPr>
-        <w:t xml:space="preserve">At the core of FLOSS </w:t>
-      </w:r>
-      <w:r>
-        <w:rPr>
-          <w:rFonts w:ascii="Cambria" w:hAnsi="Cambria"/>
-        </w:rPr>
-        <w:t>success</w:t>
-      </w:r>
-      <w:r>
-        <w:rPr>
-          <w:rFonts w:ascii="Cambria" w:hAnsi="Cambria"/>
-        </w:rPr>
-        <w:t xml:space="preserve">, is the </w:t>
-      </w:r>
-      <w:r>
-        <w:rPr>
-          <w:rFonts w:ascii="Cambria" w:hAnsi="Cambria"/>
-        </w:rPr>
-        <w:t>software</w:t>
-      </w:r>
-      <w:r>
-        <w:rPr>
-          <w:rFonts w:ascii="Cambria" w:hAnsi="Cambria"/>
-        </w:rPr>
-        <w:t xml:space="preserve"> artifact, that creates value </w:t>
-      </w:r>
-      <w:r>
-        <w:rPr>
-          <w:rFonts w:ascii="Cambria" w:hAnsi="Cambria"/>
-        </w:rPr>
-        <w:t>through its use in the</w:t>
-      </w:r>
-      <w:r>
-        <w:rPr>
-          <w:rFonts w:ascii="Cambria" w:hAnsi="Cambria"/>
-        </w:rPr>
-        <w:t xml:space="preserve"> community. </w:t>
-      </w:r>
-      <w:r>
-        <w:rPr>
-          <w:rFonts w:ascii="Cambria" w:hAnsi="Cambria"/>
-        </w:rPr>
-        <w:t>And fundament</w:t>
-      </w:r>
-      <w:r>
-        <w:rPr>
-          <w:rFonts w:ascii="Cambria" w:hAnsi="Cambria"/>
-        </w:rPr>
-        <w:t>al</w:t>
-      </w:r>
-      <w:r>
-        <w:rPr>
-          <w:rFonts w:ascii="Cambria" w:hAnsi="Cambria"/>
-        </w:rPr>
-        <w:t xml:space="preserve"> to building the complex FLOSS</w:t>
-      </w:r>
-      <w:r>
-        <w:rPr>
-          <w:rFonts w:ascii="Cambria" w:hAnsi="Cambria"/>
-        </w:rPr>
-        <w:t xml:space="preserve"> artifact</w:t>
-      </w:r>
-      <w:r>
-        <w:rPr>
-          <w:rFonts w:ascii="Cambria" w:hAnsi="Cambria"/>
-        </w:rPr>
-        <w:t xml:space="preserve"> is the unique work orchestration mechanisms that </w:t>
-      </w:r>
-      <w:r>
-        <w:rPr>
-          <w:rFonts w:ascii="Cambria" w:hAnsi="Cambria"/>
-        </w:rPr>
-        <w:t xml:space="preserve">emerge to </w:t>
-      </w:r>
-      <w:r>
-        <w:rPr>
-          <w:rFonts w:ascii="Cambria" w:hAnsi="Cambria"/>
-        </w:rPr>
-        <w:t>motivate and</w:t>
-      </w:r>
-      <w:r>
-        <w:rPr>
-          <w:rFonts w:ascii="Cambria" w:hAnsi="Cambria"/>
-        </w:rPr>
-        <w:t xml:space="preserve"> </w:t>
-      </w:r>
-      <w:r>
-        <w:rPr>
-          <w:rFonts w:ascii="Cambria" w:hAnsi="Cambria"/>
-        </w:rPr>
-        <w:t>coordinate</w:t>
-      </w:r>
-      <w:r>
-        <w:rPr>
-          <w:rFonts w:ascii="Cambria" w:hAnsi="Cambria"/>
-        </w:rPr>
-        <w:t xml:space="preserve"> task work of geographically </w:t>
-      </w:r>
-      <w:r>
-        <w:rPr>
-          <w:rFonts w:ascii="Cambria" w:hAnsi="Cambria"/>
-        </w:rPr>
-        <w:t xml:space="preserve">distributed </w:t>
-      </w:r>
-      <w:r>
-        <w:rPr>
-          <w:rFonts w:ascii="Cambria" w:hAnsi="Cambria"/>
-        </w:rPr>
-        <w:t>individuals and organizations</w:t>
-      </w:r>
-      <w:r>
-        <w:rPr>
-          <w:rFonts w:ascii="Cambria" w:hAnsi="Cambria"/>
-        </w:rPr>
-        <w:t>. Hence</w:t>
-      </w:r>
-      <w:r>
-        <w:rPr>
-          <w:rFonts w:ascii="Cambria" w:hAnsi="Cambria"/>
-        </w:rPr>
-        <w:t>,</w:t>
-      </w:r>
-      <w:r>
-        <w:rPr>
-          <w:rFonts w:ascii="Cambria" w:hAnsi="Cambria"/>
-        </w:rPr>
-        <w:t xml:space="preserve"> replicating the FLOSS model of development require</w:t>
-      </w:r>
-      <w:r>
-        <w:rPr>
-          <w:rFonts w:ascii="Cambria" w:hAnsi="Cambria"/>
-        </w:rPr>
-        <w:t>s</w:t>
-      </w:r>
-      <w:r>
-        <w:rPr>
-          <w:rFonts w:ascii="Cambria" w:hAnsi="Cambria"/>
-        </w:rPr>
-        <w:t xml:space="preserve"> careful understanding of the work</w:t>
-      </w:r>
-      <w:r>
-        <w:rPr>
-          <w:rFonts w:ascii="Cambria" w:hAnsi="Cambria"/>
-        </w:rPr>
-        <w:t xml:space="preserve"> structures that </w:t>
-      </w:r>
-      <w:r>
-        <w:rPr>
-          <w:rFonts w:ascii="Cambria" w:hAnsi="Cambria"/>
-        </w:rPr>
-        <w:t xml:space="preserve">provide the framework </w:t>
-      </w:r>
-      <w:r>
-        <w:rPr>
-          <w:rFonts w:ascii="Cambria" w:hAnsi="Cambria"/>
-        </w:rPr>
-        <w:t>for effectively organizing tasks that come from contributors</w:t>
-      </w:r>
-      <w:r>
-        <w:rPr>
-          <w:rFonts w:ascii="Cambria" w:hAnsi="Cambria"/>
-        </w:rPr>
-        <w:t xml:space="preserve">, the mechanisms </w:t>
-      </w:r>
-      <w:r>
-        <w:rPr>
-          <w:rFonts w:ascii="Cambria" w:hAnsi="Cambria"/>
-        </w:rPr>
-        <w:lastRenderedPageBreak/>
-        <w:t xml:space="preserve">through which it can facilitate value, and the boundaries of its applicability. </w:t>
-      </w:r>
-      <w:r>
-        <w:rPr>
-          <w:rFonts w:ascii="Cambria" w:hAnsi="Cambria"/>
-        </w:rPr>
-        <w:t xml:space="preserve">Gathered around the FLOSS artifact, is the team of contributors comprised of both individuals and organizations who collaborate to build the software. In the absence of </w:t>
-      </w:r>
-      <w:r>
-        <w:rPr>
-          <w:rFonts w:ascii="Cambria" w:hAnsi="Cambria"/>
-        </w:rPr>
-        <w:t xml:space="preserve">formal </w:t>
-      </w:r>
-      <w:r>
-        <w:rPr>
-          <w:rFonts w:ascii="Cambria" w:hAnsi="Cambria"/>
-        </w:rPr>
-        <w:t xml:space="preserve">management and </w:t>
-      </w:r>
-      <w:r>
-        <w:rPr>
-          <w:rFonts w:ascii="Cambria" w:hAnsi="Cambria"/>
-        </w:rPr>
-        <w:t>governance</w:t>
-      </w:r>
-      <w:r>
-        <w:rPr>
-          <w:rFonts w:ascii="Cambria" w:hAnsi="Cambria"/>
-        </w:rPr>
-        <w:t xml:space="preserve"> practices </w:t>
-      </w:r>
-      <w:r>
-        <w:rPr>
-          <w:rFonts w:ascii="Cambria" w:hAnsi="Cambria"/>
-        </w:rPr>
-        <w:t xml:space="preserve">like </w:t>
-      </w:r>
-      <w:r>
-        <w:rPr>
-          <w:rFonts w:ascii="Cambria" w:hAnsi="Cambria"/>
-        </w:rPr>
-        <w:t>requirements</w:t>
-      </w:r>
-      <w:r>
-        <w:rPr>
-          <w:rFonts w:ascii="Cambria" w:hAnsi="Cambria"/>
-        </w:rPr>
-        <w:t xml:space="preserve"> </w:t>
-      </w:r>
-      <w:r>
-        <w:rPr>
-          <w:rFonts w:ascii="Cambria" w:hAnsi="Cambria"/>
-        </w:rPr>
-        <w:t xml:space="preserve">and </w:t>
-      </w:r>
-      <w:r>
-        <w:rPr>
-          <w:rFonts w:ascii="Cambria" w:hAnsi="Cambria"/>
-        </w:rPr>
-        <w:t xml:space="preserve">release management, </w:t>
-      </w:r>
-      <w:r>
-        <w:rPr>
-          <w:rFonts w:ascii="Cambria" w:hAnsi="Cambria"/>
-        </w:rPr>
-        <w:t xml:space="preserve">communities of practice sustain themselves by nurturing informal network governance mechanisms like </w:t>
-      </w:r>
-      <w:r>
-        <w:rPr>
-          <w:rFonts w:ascii="Cambria" w:hAnsi="Cambria"/>
-        </w:rPr>
-        <w:t>– access restrictions, collective sanctions, macroculture, and reputation</w:t>
-      </w:r>
-      <w:r>
-        <w:rPr>
-          <w:rFonts w:ascii="Cambria" w:hAnsi="Cambria"/>
-        </w:rPr>
-        <w:t xml:space="preserve"> </w:t>
-      </w:r>
-      <w:r>
-        <w:rPr>
-          <w:rFonts w:ascii="Cambria" w:hAnsi="Cambria"/>
-        </w:rPr>
-        <w:fldChar w:fldCharType="begin" w:fldLock="1"/>
-      </w:r>
-      <w:r>
-        <w:rPr>
-          <w:rFonts w:ascii="Cambria" w:hAnsi="Cambria"/>
-        </w:rPr>
-        <w:instrText>ADDIN CSL_CITATION {"citationItems":[{"id":"ITEM-1","itemData":{"ISSN":"0363-7425","abstract":"A phenomenon of the last 20 years has been the rapid rise of the network form of governance. This governance form has received significant scholarly attention, but, to date, no comprehensive theory for it has been advanced, and no sufficiently detailed and theoretically consistent definition has appeared. Our objective in this article is to provide a theory that explains under what conditions network governance, rigorously defined, has comparative advantage and is therefore likely to emerge and thrive. Our theory integrates transaction cost economics and social network theories, and, in broad strokes, asserts that the network form of governance is a response to exchange conditions of asset specificity, demand uncertainty, task complexity, and frequency. These exchange conditions drive firms toward structurally embedding their transactions, which enables firms to use social mechanisms for coordinating and safeguarding exchanges. When all of these conditions are in place, the network governance form has advantages over both hierarchy and market solutions in simultaneously adapting, coordinating, and safeguarding exchanges.","author":[{"dropping-particle":"","family":"Jones","given":"Candace","non-dropping-particle":"","parse-names":false,"suffix":""},{"dropping-particle":"","family":"Hesterly","given":"William S.","non-dropping-particle":"","parse-names":false,"suffix":""},{"dropping-particle":"","family":"Borgatti","given":"S. P.","non-dropping-particle":"","parse-names":false,"suffix":""}],"container-title":"Academy of Management Review","id":"ITEM-1","issue":"4","issued":{"date-parts":[["1997"]]},"page":"911-945","title":"A General Theory of Network Governance: Exchange Conditions and Social Mechanisms","type":"article-journal","volume":"22"},"uris":["http://www.mendeley.com/documents/?uuid=d64d9b4e-1920-4812-9a38-b48149ed754a"]}],"mendeley":{"formattedCitation":"(Jones et al. 1997)","plainTextFormattedCitation":"(Jones et al. 1997)","previouslyFormattedCitation":"(Jones et al. 1997)"},"properties":{"noteIndex":0},"schema":"https://github.com/citation-style-language/schema/raw/master/csl-citation.json"}</w:instrText>
-      </w:r>
-      <w:r>
-        <w:rPr>
-          <w:rFonts w:ascii="Cambria" w:hAnsi="Cambria"/>
-        </w:rPr>
-        <w:fldChar w:fldCharType="separate"/>
-      </w:r>
-      <w:r>
-        <w:rPr>
-          <w:rFonts w:ascii="Cambria" w:hAnsi="Cambria"/>
-          <w:noProof/>
-        </w:rPr>
-        <w:t>(Jones et al. 1997)</w:t>
-      </w:r>
-      <w:r>
-        <w:rPr>
-          <w:rFonts w:ascii="Cambria" w:hAnsi="Cambria"/>
-        </w:rPr>
-        <w:fldChar w:fldCharType="end"/>
-      </w:r>
-      <w:r>
-        <w:rPr>
-          <w:rFonts w:ascii="Cambria" w:hAnsi="Cambria"/>
-        </w:rPr>
-        <w:t xml:space="preserve">. </w:t>
-      </w:r>
-      <w:r>
-        <w:rPr>
-          <w:rFonts w:ascii="Cambria" w:hAnsi="Cambria"/>
-        </w:rPr>
-        <w:t xml:space="preserve">Understanding how </w:t>
-      </w:r>
-      <w:r>
-        <w:rPr>
-          <w:rFonts w:ascii="Cambria" w:hAnsi="Cambria"/>
-        </w:rPr>
-        <w:t>project owners can</w:t>
-      </w:r>
-      <w:r>
-        <w:rPr>
-          <w:rFonts w:ascii="Cambria" w:hAnsi="Cambria"/>
-        </w:rPr>
-        <w:t xml:space="preserve"> foster</w:t>
-      </w:r>
-      <w:r>
-        <w:rPr>
-          <w:rFonts w:ascii="Cambria" w:hAnsi="Cambria"/>
-        </w:rPr>
-        <w:t xml:space="preserve"> informal network governance mechanisms </w:t>
-      </w:r>
-      <w:r>
-        <w:rPr>
-          <w:rFonts w:ascii="Cambria" w:hAnsi="Cambria"/>
-        </w:rPr>
-        <w:t>in order to</w:t>
-      </w:r>
-      <w:r>
-        <w:rPr>
-          <w:rFonts w:ascii="Cambria" w:hAnsi="Cambria"/>
-        </w:rPr>
-        <w:t xml:space="preserve"> protect social exchange</w:t>
-      </w:r>
-      <w:r>
-        <w:rPr>
-          <w:rFonts w:ascii="Cambria" w:hAnsi="Cambria"/>
-        </w:rPr>
-        <w:t>s</w:t>
-      </w:r>
-      <w:r>
-        <w:rPr>
-          <w:rFonts w:ascii="Cambria" w:hAnsi="Cambria"/>
-        </w:rPr>
-        <w:t xml:space="preserve"> and overcome coordination challenges</w:t>
-      </w:r>
-      <w:r>
-        <w:rPr>
-          <w:rFonts w:ascii="Cambria" w:hAnsi="Cambria"/>
-        </w:rPr>
-        <w:t xml:space="preserve"> is an important element of sustaining collaboration</w:t>
-      </w:r>
-      <w:r>
-        <w:rPr>
-          <w:rFonts w:ascii="Cambria" w:hAnsi="Cambria"/>
-        </w:rPr>
-        <w:t xml:space="preserve"> in open source teams</w:t>
-      </w:r>
-      <w:r>
-        <w:rPr>
-          <w:rFonts w:ascii="Cambria" w:hAnsi="Cambria"/>
-        </w:rPr>
-        <w:t xml:space="preserve">.  </w:t>
-      </w:r>
-      <w:r>
-        <w:rPr>
-          <w:rFonts w:ascii="Cambria" w:hAnsi="Cambria"/>
-        </w:rPr>
-        <w:t xml:space="preserve">Encompassing both the work structures and teams </w:t>
-      </w:r>
-      <w:r>
-        <w:rPr>
-          <w:rFonts w:ascii="Cambria" w:hAnsi="Cambria"/>
-        </w:rPr>
-        <w:t xml:space="preserve">are </w:t>
-      </w:r>
-      <w:r>
-        <w:rPr>
-          <w:rFonts w:ascii="Cambria" w:hAnsi="Cambria"/>
-        </w:rPr>
-        <w:t>the ideolog</w:t>
-      </w:r>
-      <w:r>
-        <w:rPr>
-          <w:rFonts w:ascii="Cambria" w:hAnsi="Cambria"/>
-        </w:rPr>
-        <w:t>ical undercurrents that shapes the objectives and motivation</w:t>
-      </w:r>
-      <w:r>
-        <w:rPr>
-          <w:rFonts w:ascii="Cambria" w:hAnsi="Cambria"/>
-        </w:rPr>
-        <w:t>s</w:t>
-      </w:r>
-      <w:r>
-        <w:rPr>
-          <w:rFonts w:ascii="Cambria" w:hAnsi="Cambria"/>
-        </w:rPr>
-        <w:t xml:space="preserve"> of the FLOSS community</w:t>
-      </w:r>
-      <w:r>
-        <w:rPr>
-          <w:rFonts w:ascii="Cambria" w:hAnsi="Cambria"/>
-        </w:rPr>
-        <w:t xml:space="preserve"> </w:t>
-      </w:r>
-      <w:r>
-        <w:rPr>
-          <w:rFonts w:ascii="Cambria" w:hAnsi="Cambria"/>
-        </w:rPr>
-        <w:fldChar w:fldCharType="begin" w:fldLock="1"/>
-      </w:r>
-      <w:r>
-        <w:rPr>
-          <w:rFonts w:ascii="Cambria" w:hAnsi="Cambria"/>
-        </w:rPr>
-        <w:instrText>ADDIN CSL_CITATION {"citationItems":[{"id":"ITEM-1","itemData":{"DOI":"10.25300/14242","author":[{"dropping-particle":"","family":"Daniel","given":"Sherae L.","non-dropping-particle":"","parse-names":false,"suffix":""},{"dropping-particle":"","family":"Maruping","given":"Likoebe M.","non-dropping-particle":"","parse-names":false,"suffix":""},{"dropping-particle":"","family":"Cataldo","given":"Marcelo","non-dropping-particle":"","parse-names":false,"suffix":""},{"dropping-particle":"","family":"Herbsleb","given":"Jim","non-dropping-particle":"","parse-names":false,"suffix":""}],"container-title":"MIS Quarterly","id":"ITEM-1","issue":"4","issued":{"date-parts":[["2018"]]},"page":"1-28","title":"The Impact of Ideology Misfit on Open Source Software Communities and Companies","type":"article-journal","volume":"42"},"uris":["http://www.mendeley.com/documents/?uuid=0bf48673-9073-404b-b2e4-870bcd9718c1"]}],"mendeley":{"formattedCitation":"(Daniel et al. 2018)","plainTextFormattedCitation":"(Daniel et al. 2018)","previouslyFormattedCitation":"(Daniel et al. 2018)"},"properties":{"noteIndex":0},"schema":"https://github.com/citation-style-language/schema/raw/master/csl-citation.json"}</w:instrText>
-      </w:r>
-      <w:r>
-        <w:rPr>
-          <w:rFonts w:ascii="Cambria" w:hAnsi="Cambria"/>
-        </w:rPr>
-        <w:fldChar w:fldCharType="separate"/>
-      </w:r>
-      <w:r>
-        <w:rPr>
-          <w:rFonts w:ascii="Cambria" w:hAnsi="Cambria"/>
-          <w:noProof/>
-        </w:rPr>
-        <w:t>(Daniel et al. 2018)</w:t>
-      </w:r>
-      <w:r>
-        <w:rPr>
-          <w:rFonts w:ascii="Cambria" w:hAnsi="Cambria"/>
-        </w:rPr>
-        <w:fldChar w:fldCharType="end"/>
-      </w:r>
-      <w:r>
-        <w:rPr>
-          <w:rFonts w:ascii="Cambria" w:hAnsi="Cambria"/>
-        </w:rPr>
-        <w:t xml:space="preserve">. </w:t>
-      </w:r>
-      <w:r>
-        <w:rPr>
-          <w:rFonts w:ascii="Cambria" w:hAnsi="Cambria"/>
-        </w:rPr>
-        <w:t xml:space="preserve">Given its effect on the motivation of the </w:t>
-      </w:r>
-      <w:r>
-        <w:rPr>
-          <w:rFonts w:ascii="Cambria" w:hAnsi="Cambria"/>
-        </w:rPr>
-        <w:t>contributors, ideological</w:t>
-      </w:r>
-      <w:r>
-        <w:rPr>
-          <w:rFonts w:ascii="Cambria" w:hAnsi="Cambria"/>
-        </w:rPr>
-        <w:t xml:space="preserve"> changes</w:t>
-      </w:r>
-      <w:r>
-        <w:rPr>
-          <w:rFonts w:ascii="Cambria" w:hAnsi="Cambria"/>
-        </w:rPr>
-        <w:t xml:space="preserve"> are</w:t>
-      </w:r>
-      <w:r>
-        <w:rPr>
-          <w:rFonts w:ascii="Cambria" w:hAnsi="Cambria"/>
-        </w:rPr>
-        <w:t xml:space="preserve"> expected to moderate</w:t>
-      </w:r>
-      <w:r>
-        <w:rPr>
-          <w:rFonts w:ascii="Cambria" w:hAnsi="Cambria"/>
-        </w:rPr>
-        <w:t xml:space="preserve"> the value creation mechanisms </w:t>
-      </w:r>
-      <w:r>
-        <w:rPr>
-          <w:rFonts w:ascii="Cambria" w:hAnsi="Cambria"/>
-        </w:rPr>
-        <w:t>associated with different FLOSS attributes, like the project’s work structures.</w:t>
-      </w:r>
-      <w:r>
-        <w:rPr>
-          <w:rFonts w:ascii="Cambria" w:hAnsi="Cambria"/>
-        </w:rPr>
-        <w:t xml:space="preserve"> Therefore, harnessing the full potential of the FLOSS phenomenon</w:t>
-      </w:r>
-      <w:r>
-        <w:rPr>
-          <w:rFonts w:ascii="Cambria" w:hAnsi="Cambria"/>
-        </w:rPr>
-        <w:t xml:space="preserve"> would require </w:t>
-      </w:r>
-      <w:r>
-        <w:rPr>
-          <w:rFonts w:ascii="Cambria" w:hAnsi="Cambria"/>
-        </w:rPr>
-        <w:t>a clear understanding of the ideolog</w:t>
-      </w:r>
-      <w:r>
-        <w:rPr>
-          <w:rFonts w:ascii="Cambria" w:hAnsi="Cambria"/>
-        </w:rPr>
-        <w:t>ies that shape the community</w:t>
-      </w:r>
-      <w:r>
-        <w:rPr>
-          <w:rFonts w:ascii="Cambria" w:hAnsi="Cambria"/>
-        </w:rPr>
-        <w:t xml:space="preserve"> </w:t>
-      </w:r>
-      <w:r>
-        <w:rPr>
-          <w:rFonts w:ascii="Cambria" w:hAnsi="Cambria"/>
-        </w:rPr>
-        <w:t xml:space="preserve">and </w:t>
-      </w:r>
-      <w:r>
-        <w:rPr>
-          <w:rFonts w:ascii="Cambria" w:hAnsi="Cambria"/>
-        </w:rPr>
-        <w:t xml:space="preserve">ensuring </w:t>
-      </w:r>
-      <w:r>
-        <w:rPr>
-          <w:rFonts w:ascii="Cambria" w:hAnsi="Cambria"/>
-        </w:rPr>
-        <w:t xml:space="preserve">a seamless fit </w:t>
-      </w:r>
-      <w:r>
-        <w:rPr>
-          <w:rFonts w:ascii="Cambria" w:hAnsi="Cambria"/>
-        </w:rPr>
-        <w:t xml:space="preserve">between the ideological needs of the community </w:t>
-      </w:r>
-      <w:r>
-        <w:rPr>
-          <w:rFonts w:ascii="Cambria" w:hAnsi="Cambria"/>
-        </w:rPr>
-        <w:t>with the</w:t>
-      </w:r>
-      <w:bookmarkStart w:id="3" w:name="_GoBack"/>
-      <w:bookmarkEnd w:id="3"/>
-      <w:r>
-        <w:rPr>
-          <w:rFonts w:ascii="Cambria" w:hAnsi="Cambria"/>
-        </w:rPr>
-        <w:t xml:space="preserve"> </w:t>
-      </w:r>
-      <w:r>
-        <w:rPr>
-          <w:rFonts w:ascii="Cambria" w:hAnsi="Cambria"/>
-        </w:rPr>
-        <w:t>other project attributes.</w:t>
-      </w:r>
-      <w:r>
-        <w:rPr>
-          <w:rFonts w:ascii="Cambria" w:hAnsi="Cambria"/>
-        </w:rPr>
-        <w:t xml:space="preserve"> </w:t>
-      </w:r>
-      <w:r>
-        <w:rPr>
-          <w:rFonts w:ascii="Cambria" w:hAnsi="Cambria"/>
-        </w:rPr>
-        <w:t xml:space="preserve"> </w:t>
+          <w:rFonts w:ascii="Times New Roman" w:hAnsi="Times New Roman"/>
+        </w:rPr>
+        <w:t>Each essay in this dissertation explores the implications of the trade-off between openness and control in the context of the value creation mechanism being studied.</w:t>
       </w:r>
     </w:p>
     <w:p>
       <w:pPr>
-        <w:spacing w:line="480" w:lineRule="auto"/>
-        <w:rPr>
-          <w:rFonts w:ascii="Cambria" w:hAnsi="Cambria"/>
-        </w:rPr>
-      </w:pPr>
-      <w:r>
-        <w:rPr>
-          <w:rFonts w:ascii="Times New Roman" w:eastAsia="SimSun" w:hAnsi="Times New Roman" w:cs="Times"/>
-        </w:rPr>
-        <w:t xml:space="preserve">This leads us to the central question that this dissertation tries to answer – </w:t>
-      </w:r>
-      <w:r>
-        <w:rPr>
-          <w:rFonts w:ascii="Times New Roman" w:hAnsi="Times New Roman"/>
-          <w:i/>
-          <w:iCs/>
-        </w:rPr>
-        <w:t xml:space="preserve">What lessons can IS and non-IS organizations learn from the unique value creation mechanisms of FLOSS communities that are associated with - </w:t>
-      </w:r>
-      <w:r>
-        <w:rPr>
-          <w:rFonts w:ascii="Times New Roman" w:hAnsi="Times New Roman"/>
-          <w:i/>
-          <w:iCs/>
-          <w:lang w:val="en-GB"/>
-        </w:rPr>
-        <w:t>a) its structures of work, b) its project team composition and governance and, c) collaborative development platforms?</w:t>
-      </w:r>
+        <w:pStyle w:val="Heading2"/>
+      </w:pPr>
+      <w:bookmarkStart w:id="3" w:name="_Toc11355710"/>
+      <w:r>
+        <w:t>Structure of The Dissertation</w:t>
+      </w:r>
+      <w:bookmarkEnd w:id="3"/>
     </w:p>
     <w:p>
       <w:pPr>
-        <w:widowControl w:val="0"/>
         <w:spacing w:line="480" w:lineRule="auto"/>
-      </w:pPr>
-      <w:r>
-        <w:rPr>
-          <w:rFonts w:ascii="Times New Roman" w:hAnsi="Times New Roman"/>
-        </w:rPr>
-        <w:t>Although organizations are beginning to take interest in the open source model of software development, FLOSS research incorporating an organizational perspective is rather limited</w:t>
-      </w:r>
-      <w:bookmarkStart w:id="4" w:name="__Fieldmark__5820_2156521051"/>
-      <w:r>
-        <w:rPr>
-          <w:rFonts w:ascii="Times New Roman" w:hAnsi="Times New Roman"/>
+        <w:rPr>
+          <w:rFonts w:ascii="Cambria" w:hAnsi="Cambria"/>
+        </w:rPr>
+      </w:pPr>
+      <w:r>
+        <w:rPr>
+          <w:rFonts w:ascii="Cambria" w:hAnsi="Cambria"/>
+        </w:rPr>
+        <w:t xml:space="preserve">The dissertation is structured as three similarly themed but separate essays </w:t>
+      </w:r>
+      <w:r>
+        <w:rPr>
+          <w:rFonts w:ascii="Cambria" w:hAnsi="Cambria"/>
+        </w:rPr>
+        <w:t>exploring</w:t>
+      </w:r>
+      <w:r>
+        <w:rPr>
+          <w:rFonts w:ascii="Cambria" w:hAnsi="Cambria"/>
         </w:rPr>
         <w:t xml:space="preserve"> </w:t>
       </w:r>
-      <w:bookmarkStart w:id="5" w:name="__UnoMark__310385_2156521051"/>
-      <w:bookmarkStart w:id="6" w:name="__UnoMark__310384_2156521051"/>
-      <w:bookmarkStart w:id="7" w:name="__UnoMark__310360_2156521051"/>
-      <w:bookmarkStart w:id="8" w:name="__UnoMark__310252_2156521051"/>
-      <w:bookmarkStart w:id="9" w:name="__UnoMark__310251_2156521051"/>
-      <w:bookmarkStart w:id="10" w:name="__UnoMark__310228_2156521051"/>
-      <w:bookmarkStart w:id="11" w:name="__UnoMark__310122_2156521051"/>
-      <w:bookmarkStart w:id="12" w:name="__UnoMark__310121_2156521051"/>
-      <w:bookmarkStart w:id="13" w:name="__UnoMark__310101_2156521051"/>
-      <w:bookmarkStart w:id="14" w:name="__UnoMark__309995_2156521051"/>
-      <w:bookmarkStart w:id="15" w:name="__UnoMark__309994_2156521051"/>
-      <w:bookmarkStart w:id="16" w:name="__UnoMark__309950_2156521051"/>
-      <w:bookmarkStart w:id="17" w:name="__UnoMark__309871_2156521051"/>
-      <w:bookmarkStart w:id="18" w:name="__UnoMark__309870_2156521051"/>
-      <w:bookmarkStart w:id="19" w:name="__UnoMark__309824_2156521051"/>
-      <w:bookmarkStart w:id="20" w:name="__UnoMark__309750_2156521051"/>
-      <w:bookmarkStart w:id="21" w:name="__UnoMark__309749_2156521051"/>
+      <w:r>
+        <w:rPr>
+          <w:rFonts w:ascii="Cambria" w:hAnsi="Cambria"/>
+        </w:rPr>
+        <w:t>the value creation mechanisms associated with FLOSS projects</w:t>
+      </w:r>
+      <w:r>
+        <w:rPr>
+          <w:rFonts w:ascii="Cambria" w:hAnsi="Cambria"/>
+        </w:rPr>
+        <w:t xml:space="preserve">. The three essays have separate theoretical underpinnings and implications contribute to different aspects of </w:t>
+      </w:r>
+      <w:r>
+        <w:rPr>
+          <w:rFonts w:ascii="Cambria" w:hAnsi="Cambria"/>
+        </w:rPr>
+        <w:t xml:space="preserve">FLOSS </w:t>
+      </w:r>
+      <w:r>
+        <w:rPr>
+          <w:rFonts w:ascii="Cambria" w:hAnsi="Cambria"/>
+        </w:rPr>
+        <w:t xml:space="preserve">research and practice. </w:t>
+      </w:r>
+      <w:r>
+        <w:rPr>
+          <w:rFonts w:ascii="Cambria" w:hAnsi="Cambria"/>
+        </w:rPr>
+        <w:t xml:space="preserve">To collect data for our analysis, we selected </w:t>
+      </w:r>
+      <w:bookmarkStart w:id="4" w:name="_GoBack"/>
       <w:bookmarkEnd w:id="4"/>
       <w:r>
         <w:rPr>
-          <w:rFonts w:ascii="Times New Roman" w:hAnsi="Times New Roman"/>
-        </w:rPr>
-        <w:t>(Crowston et al. 2012)</w:t>
-      </w:r>
-      <w:bookmarkEnd w:id="5"/>
-      <w:bookmarkEnd w:id="6"/>
-      <w:bookmarkEnd w:id="7"/>
-      <w:bookmarkEnd w:id="8"/>
-      <w:bookmarkEnd w:id="9"/>
-      <w:bookmarkEnd w:id="10"/>
-      <w:bookmarkEnd w:id="11"/>
-      <w:bookmarkEnd w:id="12"/>
-      <w:bookmarkEnd w:id="13"/>
-      <w:bookmarkEnd w:id="14"/>
-      <w:bookmarkEnd w:id="15"/>
-      <w:bookmarkEnd w:id="16"/>
-      <w:bookmarkEnd w:id="17"/>
-      <w:bookmarkEnd w:id="18"/>
-      <w:bookmarkEnd w:id="19"/>
-      <w:bookmarkEnd w:id="20"/>
-      <w:bookmarkEnd w:id="21"/>
-      <w:r>
-        <w:rPr>
-          <w:rFonts w:ascii="Times New Roman" w:hAnsi="Times New Roman"/>
-        </w:rPr>
-        <w:t xml:space="preserve">. Organizational participation in FLOSS projects is expected to have strong implications for developers’ motivations, given the coexistence and interactions of institutions and social practices that build on the contributors’ different moral premises </w:t>
-      </w:r>
-      <w:bookmarkStart w:id="22" w:name="__UnoMark__310387_2156521051"/>
-      <w:bookmarkStart w:id="23" w:name="__UnoMark__310386_2156521051"/>
-      <w:bookmarkStart w:id="24" w:name="__UnoMark__310337_2156521051"/>
-      <w:bookmarkStart w:id="25" w:name="__UnoMark__310254_2156521051"/>
-      <w:bookmarkStart w:id="26" w:name="__UnoMark__310253_2156521051"/>
-      <w:bookmarkStart w:id="27" w:name="__UnoMark__310220_2156521051"/>
-      <w:bookmarkStart w:id="28" w:name="__UnoMark__310124_2156521051"/>
-      <w:bookmarkStart w:id="29" w:name="__UnoMark__310123_2156521051"/>
-      <w:bookmarkStart w:id="30" w:name="__UnoMark__310088_2156521051"/>
-      <w:bookmarkStart w:id="31" w:name="__UnoMark__309997_2156521051"/>
-      <w:bookmarkStart w:id="32" w:name="__UnoMark__309996_2156521051"/>
-      <w:bookmarkStart w:id="33" w:name="__UnoMark__309969_2156521051"/>
-      <w:bookmarkStart w:id="34" w:name="__UnoMark__309873_2156521051"/>
-      <w:bookmarkStart w:id="35" w:name="__UnoMark__309872_2156521051"/>
-      <w:bookmarkStart w:id="36" w:name="__UnoMark__309854_2156521051"/>
-      <w:bookmarkStart w:id="37" w:name="__UnoMark__309752_2156521051"/>
-      <w:bookmarkStart w:id="38" w:name="__UnoMark__309751_2156521051"/>
-      <w:r>
-        <w:rPr>
-          <w:rFonts w:ascii="Times New Roman" w:hAnsi="Times New Roman"/>
-        </w:rPr>
-        <w:t>(Von Krogh et al.2012)</w:t>
-      </w:r>
-      <w:bookmarkEnd w:id="22"/>
-      <w:bookmarkEnd w:id="23"/>
-      <w:bookmarkEnd w:id="24"/>
-      <w:bookmarkEnd w:id="25"/>
-      <w:bookmarkEnd w:id="26"/>
-      <w:bookmarkEnd w:id="27"/>
-      <w:bookmarkEnd w:id="28"/>
-      <w:bookmarkEnd w:id="29"/>
-      <w:bookmarkEnd w:id="30"/>
-      <w:bookmarkEnd w:id="31"/>
-      <w:bookmarkEnd w:id="32"/>
-      <w:bookmarkEnd w:id="33"/>
-      <w:bookmarkEnd w:id="34"/>
-      <w:bookmarkEnd w:id="35"/>
-      <w:bookmarkEnd w:id="36"/>
-      <w:bookmarkEnd w:id="37"/>
-      <w:bookmarkEnd w:id="38"/>
-      <w:r>
-        <w:rPr>
-          <w:rFonts w:ascii="Times New Roman" w:hAnsi="Times New Roman"/>
-        </w:rPr>
-        <w:t>. These interactions can result in a trade-off between openness (increasing autonomy and stimulating innovation, creativity, and organizational growth) and control (over platform activities, efficient development practices, and intellectual property right appropriation</w:t>
-      </w:r>
-      <w:r>
-        <w:rPr>
-          <w:rFonts w:ascii="Times New Roman" w:hAnsi="Times New Roman"/>
-        </w:rPr>
-        <w:fldChar w:fldCharType="begin" w:fldLock="1"/>
-      </w:r>
-      <w:r>
-        <w:rPr>
-          <w:rFonts w:ascii="Times New Roman" w:hAnsi="Times New Roman"/>
-        </w:rPr>
-        <w:instrText>ADDIN CSL_CITATION {"citationItems":[{"id":"ITEM-1","itemData":{"DOI":"10.1016/j.lrp.2011.09.002","ISBN":"00246301","ISSN":"00246301","PMID":"67251061","abstract":"Online communities foster unprecedented creativity, but at the same time they challenge the contemporary organisational boundary literature. They represent a new kind of nontraditional, nonhierarchical organisation where boundaries go beyond efficient (economic and legal) transaction logics to include boundary logics of identity, power and competence that need to be integratively managed. Moreover, these boundaries are not necessarily under the control of management, but rather are constantly negotiated between the platform providers, community members and content owners whose materials are used in collaborative production. In this paper, we explore the questions of how boundaries interact and how they can be managed integratively to render creative content production. Our empirical study involves an exploratory case research design of two established music remix sites: nin.com and ccMixter.org. We report on the community boundaries and their interdependencies, as well as on how the interdependencies are related to the goals and creative content production of online communities. The paper offers new insight into the role of integrative boundary management. ?? 2011 Elsevier Ltd.","author":[{"dropping-particle":"","family":"Jarvenpaa","given":"Sirkka L.","non-dropping-particle":"","parse-names":false,"suffix":""},{"dropping-particle":"","family":"Lang","given":"Karl R.","non-dropping-particle":"","parse-names":false,"suffix":""}],"container-title":"Long Range Planning","id":"ITEM-1","issue":"5-6","issued":{"date-parts":[["2011"]]},"page":"440-457","title":"Boundary management in online communities: Case studies of the nine inch nails and ccmixter music remix sites","type":"article-journal","volume":"44"},"uris":["http://www.mendeley.com/documents/?uuid=1a8203b2-ae59-46a4-80cb-9197b3e7bbad"]},{"id":"ITEM-2","itemData":{"DOI":"10.4324/9780203101339","ISBN":"0415364744","abstract":"When Jean Lave and Etienne Wenger (1991) introduced the notion of communities of practice in their book Situated Learning: Legitimate Peripheral Participation, their ideas had a widespread refreshing impact on studies of learning. Acquisition was replaced by participation as the key metaphor and mechanism of learning. Analysis was extended beyond the skin of the individual, to encompass the entire community involved in a given productive practice. Learning was shown to be an inevitable aspect of all productive practices, not a specific process mainly or exclusively limited to schools and other institutions of formal learning. Subsequently Wenger’s (1998) work brought the notion of communities of practice to the consciousness and vocabulary of management practitioners and organizational scholars. Wenger developed a rich conceptual framework around the concept of community of practice and turned it into a toolkit for organizational design and knowledge management (Wenger, McDermott &amp; Snyder, 2002). Despite its virtues, the notion of community of practice is a quite ahistorical way to conceptualize work communities.","author":[{"dropping-particle":"","family":"Engeström","given":"Yrjö","non-dropping-particle":"","parse-names":false,"suffix":""}],"container-title":"Communities of practice: Critical perspectives.","id":"ITEM-2","issued":{"date-parts":[["2007"]]},"page":"1-20","title":"From communities of practice to mycorrhizae","type":"article-journal"},"uris":["http://www.mendeley.com/documents/?uuid=a84ae1ad-abae-4c0c-8e40-84ab0a4b60d5"]}],"mendeley":{"formattedCitation":"(Engeström 2007; Jarvenpaa and Lang 2011)","plainTextFormattedCitation":"(Engeström 2007; Jarvenpaa and Lang 2011)"},"properties":{"noteIndex":0},"schema":"https://github.com/citation-style-language/schema/raw/master/csl-citation.json"}</w:instrText>
-      </w:r>
-      <w:r>
-        <w:rPr>
-          <w:rFonts w:ascii="Times New Roman" w:hAnsi="Times New Roman"/>
-        </w:rPr>
-        <w:fldChar w:fldCharType="separate"/>
-      </w:r>
-      <w:r>
-        <w:rPr>
-          <w:rFonts w:ascii="Times New Roman" w:hAnsi="Times New Roman"/>
-          <w:noProof/>
-        </w:rPr>
-        <w:t>(Engeström 2007; Jarvenpaa and Lang 2011)</w:t>
-      </w:r>
-      <w:r>
-        <w:rPr>
-          <w:rFonts w:ascii="Times New Roman" w:hAnsi="Times New Roman"/>
-        </w:rPr>
-        <w:fldChar w:fldCharType="end"/>
-      </w:r>
-      <w:r>
-        <w:rPr>
-          <w:rFonts w:ascii="Times New Roman" w:hAnsi="Times New Roman"/>
-        </w:rPr>
-        <w:t xml:space="preserve">. The trade-off manifests as a boundary management problem that, if effectively managed, can directly influence the innovative and absorptive capacity of the FLOSS community </w:t>
-      </w:r>
-      <w:bookmarkStart w:id="39" w:name="__UnoMark__310391_2156521051"/>
-      <w:bookmarkStart w:id="40" w:name="__UnoMark__310390_2156521051"/>
-      <w:bookmarkStart w:id="41" w:name="__UnoMark__310362_2156521051"/>
-      <w:bookmarkStart w:id="42" w:name="__UnoMark__310258_2156521051"/>
-      <w:bookmarkStart w:id="43" w:name="__UnoMark__310257_2156521051"/>
-      <w:bookmarkStart w:id="44" w:name="__UnoMark__310221_2156521051"/>
-      <w:bookmarkStart w:id="45" w:name="__UnoMark__310128_2156521051"/>
-      <w:bookmarkStart w:id="46" w:name="__UnoMark__310127_2156521051"/>
-      <w:bookmarkStart w:id="47" w:name="__UnoMark__310105_2156521051"/>
-      <w:bookmarkStart w:id="48" w:name="__UnoMark__310001_2156521051"/>
-      <w:bookmarkStart w:id="49" w:name="__UnoMark__310000_2156521051"/>
-      <w:bookmarkStart w:id="50" w:name="__UnoMark__309971_2156521051"/>
-      <w:bookmarkStart w:id="51" w:name="__UnoMark__309877_2156521051"/>
-      <w:bookmarkStart w:id="52" w:name="__UnoMark__309876_2156521051"/>
-      <w:bookmarkStart w:id="53" w:name="__UnoMark__309817_2156521051"/>
-      <w:bookmarkStart w:id="54" w:name="__UnoMark__309756_2156521051"/>
-      <w:bookmarkStart w:id="55" w:name="__UnoMark__309755_2156521051"/>
-      <w:bookmarkStart w:id="56" w:name="__Fieldmark__5857_2156521051"/>
-      <w:r>
-        <w:rPr>
-          <w:rFonts w:ascii="Times New Roman" w:hAnsi="Times New Roman"/>
-        </w:rPr>
-        <w:t>(Teigland et al. 2014)</w:t>
-      </w:r>
-      <w:bookmarkEnd w:id="39"/>
-      <w:bookmarkEnd w:id="40"/>
-      <w:bookmarkEnd w:id="41"/>
-      <w:bookmarkEnd w:id="42"/>
-      <w:bookmarkEnd w:id="43"/>
-      <w:bookmarkEnd w:id="44"/>
-      <w:bookmarkEnd w:id="45"/>
-      <w:bookmarkEnd w:id="46"/>
-      <w:bookmarkEnd w:id="47"/>
-      <w:bookmarkEnd w:id="48"/>
-      <w:bookmarkEnd w:id="49"/>
-      <w:bookmarkEnd w:id="50"/>
-      <w:bookmarkEnd w:id="51"/>
-      <w:bookmarkEnd w:id="52"/>
-      <w:bookmarkEnd w:id="53"/>
-      <w:bookmarkEnd w:id="54"/>
-      <w:bookmarkEnd w:id="55"/>
-      <w:bookmarkEnd w:id="56"/>
-      <w:r>
-        <w:rPr>
-          <w:rFonts w:ascii="Times New Roman" w:hAnsi="Times New Roman"/>
-        </w:rPr>
-        <w:t>. Given the trade-</w:t>
-      </w:r>
-      <w:r>
-        <w:rPr>
-          <w:rFonts w:ascii="Times New Roman" w:hAnsi="Times New Roman"/>
-        </w:rPr>
-        <w:lastRenderedPageBreak/>
-        <w:t xml:space="preserve">off between openness and control when organizations get involved in FLOSS projects, it should be expected that the value creation mechanisms that operate in individual owned projects get altered when organizations own the FLOSS projects. An important aspect of this dissertation is to expand our knowledge regarding organizational participation in FLOSS projects by examining the impact of organizational ownership on the value creation mechanisms that operate in FLOSS projects. </w:t>
+          <w:rFonts w:ascii="Cambria" w:hAnsi="Cambria"/>
+        </w:rPr>
+        <w:t xml:space="preserve">FLOSS projects started in GitHub in early 2014 and followed them for a period of two years. </w:t>
       </w:r>
     </w:p>
     <w:p>
@@ -3398,6 +3016,164 @@
           <w:rFonts w:ascii="Cambria" w:hAnsi="Cambria"/>
         </w:rPr>
       </w:pPr>
+      <w:r>
+        <w:rPr>
+          <w:rFonts w:ascii="Cambria" w:hAnsi="Cambria"/>
+        </w:rPr>
+        <w:lastRenderedPageBreak/>
+        <w:t>The first essay, examines</w:t>
+      </w:r>
+      <w:r>
+        <w:rPr>
+          <w:rFonts w:ascii="Cambria" w:hAnsi="Cambria"/>
+        </w:rPr>
+        <w:t xml:space="preserve"> how</w:t>
+      </w:r>
+      <w:r>
+        <w:rPr>
+          <w:rFonts w:ascii="Cambria" w:hAnsi="Cambria"/>
+        </w:rPr>
+        <w:t xml:space="preserve"> the unique nature of FLOSS work which is dominated by the sequential layering of individual tasks, referred to as superposition, act</w:t>
+      </w:r>
+      <w:r>
+        <w:rPr>
+          <w:rFonts w:ascii="Cambria" w:hAnsi="Cambria"/>
+        </w:rPr>
+        <w:t>s</w:t>
+      </w:r>
+      <w:r>
+        <w:rPr>
+          <w:rFonts w:ascii="Cambria" w:hAnsi="Cambria"/>
+        </w:rPr>
+        <w:t xml:space="preserve"> as </w:t>
+      </w:r>
+      <w:r>
+        <w:rPr>
+          <w:rFonts w:ascii="Cambria" w:hAnsi="Cambria"/>
+        </w:rPr>
+        <w:t xml:space="preserve">an </w:t>
+      </w:r>
+      <w:r>
+        <w:rPr>
+          <w:rFonts w:ascii="Cambria" w:hAnsi="Cambria"/>
+        </w:rPr>
+        <w:t>antecedent to the project’s success. Building on the theory of collaboration through open superposition</w:t>
+      </w:r>
+      <w:r>
+        <w:rPr>
+          <w:rFonts w:ascii="Cambria" w:hAnsi="Cambria"/>
+        </w:rPr>
+        <w:t xml:space="preserve"> </w:t>
+      </w:r>
+      <w:r>
+        <w:rPr>
+          <w:rFonts w:ascii="Cambria" w:hAnsi="Cambria"/>
+        </w:rPr>
+        <w:fldChar w:fldCharType="begin" w:fldLock="1"/>
+      </w:r>
+      <w:r>
+        <w:rPr>
+          <w:rFonts w:ascii="Cambria" w:hAnsi="Cambria"/>
+        </w:rPr>
+        <w:instrText>ADDIN CSL_CITATION {"citationItems":[{"id":"ITEM-1","itemData":{"abstract":"This paper develops and illustrates the theory of collaboration through open superposition: the process of depositing motivationally independent layers of work on top of each other over time. The theory is developed in a study of community-based free and open source software (FLOSS) development, through a research arc of discovery (participant observation), replication (two archival case studies), and theorization. The theory explains two key findings: (1) the overwhelming majority of work is accomplished with only a single program- mer working on any one task, and (2) tasks that appear too large for any one individual are more likely to be deferred until they are easier rather than being undertaken through structured team work. Moreover, the theory explains how working through open superposition can lead to the discovery of a work breakdown that results in complex, functionally interdependent, work being accomplished without crippling search costs. We identify a set of socio-technical contingencies under which collaboration through open superposition is likely to be effective, including characteristics of artifacts made from information as the objects being worked on. We demonstrate the usefulness of the theory by using it to analyze difficulties in learning from FLOSS in other domains of work and in the IS function of for-profit organizations. Keywords:","author":[{"dropping-particle":"","family":"Howison","given":"James","non-dropping-particle":"","parse-names":false,"suffix":""},{"dropping-particle":"","family":"Crowston","given":"Kevin","non-dropping-particle":"","parse-names":false,"suffix":""}],"container-title":"MIS Quarterly","id":"ITEM-1","issue":"1","issued":{"date-parts":[["2014"]]},"note":"1.     Aim: Develop and illustrate the theory of collaboration through open superposition: The process of deposition motivationally independent layers of work on top of each over time \n2.     Key Findings: \na.    The overwhelming majority of work is accomplished with only single programmer working on any one task \nb.    Tasks that appear too large for any one individual are more likely to be differed until they are easier rather than being undertaken through structured team work \nc.     The theory also explain how working through open superposition can lead to the discovery of a work breakdown that results in complex, functionally interdependent , work being accomplished without crippling search costs \n3.     Theory gap: There is a need to develop theory that provides insight into how suc ways of organizing function and what conditions they are likely to be successful and transferable to other virtual collaboration settings. \na.    Prior research on virtual collaboration has not focused on the specifics of the task undertaken \nb.    Focus on team work rather than task work \n4.     Modularity and superposition: Earlier work by Baldwin et al. have linked volunteering to the architecture of the software, arguing more modular structures will attract more volunteers and give projects actionable transperancy , which allows volunteers to quickly and usefully engage. \na.    Research drawing on the job design tradition has focused on the motivational impact of “job-related” rather than “person-related” characteristics, finding that the most motivating tasks are those with three characteristics – they satisfy a need for competence, they provide high autonomy and they also preserve relatedness betwee participants \nb.    In some sense modularity is a means of providing for superposition as a means of building code. You can not have superposition without modularity. \nc.     Modular architectures have been suggested as fundamental to good software and to attracting volunteer participants. A modeule has as its distinguishing characteristic its seperateness from other code, as measured by low coupling , and the manner in which it groups related functionality, as measured by high cohesion \nd.    By contrast, a software layer, as conceived in this paper, may draw on code from many functional modules to deliver its payoff; its distinguishing characteristic is that it takes as its starting point only what is already there. \ne.    Modularity may support the production of software in layers by reducing the amount of the codebase that needs to be altered and thus understood. But they are not the same thing : modularity is a characteristic of the codebase, while the superposition of layers is a characteristic of its production  \n5.     Collaboration through open superposition is at the core of the success of community –based FLOSS projects, allowing an organization of task work that leads to the discovery of a work –breakdown that is both motivating and surprisingly coordinated.   \n6.     DEFINITION OF TASK: A project was not organized by any technological feature of any of these tools, such as threads or tracker items, but by episodes of work in which the developers and users were engaged, which we call tasks \na.    Tasks provide coherence to work but leave traces scattered throught different venues. This a task might begin with messages on a mailing list, continue through posts in a tracker, then involve a patch, a CVS check-in and finally a functional change to the application itself. Others tasks might simply show up in CVS, then in the application. \nb.     It appears we may an issue with what they consider a task and what I term as task \n7.     Support between developers, if there was any, was unplanned – more a case of reaching out on the chance that someone was there than a case of planned inter dependency. Tasks resulted in a single patch that bundled up the changes necessary to make incremental and immediately useful progress. \n8.     The unit of contribution in the project was the patch, which wraps up code changes associated with a particular task. \na.    The identification of the patch as the unit of contribution led the authors to the conceptualization if superposition as a vital to the way software is produced in the BibDesk project \nb.    Work proceeded in small, independent tasks, each with a functional pay-off through its changes to the codebase and thus the application \n9.     In the case of  the archival study : A task was a series of ctions undertaken by participants contributing to the task outcome \n10.  Complex work appear to the deferred, rather than being broken down into smaller components to be undertaken collaboratively \nEXPLAINING THE OBSERVED PATTERNS OF WORK IN FLOSS: \n1.     Explain – the dominance of individual tasks over co-work tasks and the tendency to defer complex work rather than undertake co-work \n2.     Theories invoked – motivation for participation and coordination of work \n3.     Motivation for contribution: \na.    Ke and hang found that FLOSS participants with more autonomous redulation produced greater task effort and greater persistence and consistency \nb.    Further Ke and Zhang reconcile conflicting finding on the task effort effects of different motivations by proposing a moderating effect of satisfaction of psychological needs for competence, autonomy and relatedness \nc.     Viewed in the light of motivation theory,the experience of participant observation suggests that having adequate motivation depends on whether an actor expects the task to provide anticipated payoffs (intrinsic and extrinsic), and whether the prospect of the task generates positive affect, which in turn depends on  whetehr the actor’s experience of the project provides an expectation of autonomy, competence and relatedness. \n4.     Coordination of software development tasks \na.    While highly motivated autonomous individuals can produce useful software by themselves, building sustained , successful collective projects requires drawing togeather the work of many. \nb.    Indeed, providing relatedness already requires working with other . Yet working productively together means working in a coordinated fashion \nc.     Coordination theory provides a modeling framework of actors performing tasks, where tasks might require or create resources of different kinds \n                                              i.     How are task dependency met in software development ?  The development of a task (task b) often requires the outputs of some other task  (task a) \n                                            ii.     The layering of such tasks on the work of others, as well as the possibility of opportunistic support from others and the understanding of others in the project audience, also provides relatedness in a manner that does not undermine autonomy or local locus of control. \n1.     If task A exists then it is a question of simple layering \n2.     If task A does not exist, both tasks A and tasks B still need to be performed. The motivation for a task may be in place, but the groundwork is not in place and therefore its dependencies are not satisfied. In the language of earlier research, the individuals resort to co-work to implement task A and task B. But this creates a potential fr a dependency problem. The individual is likely to experience negative effect derived fro ma loss of autonomy. \na.    Work on both task A and B by an individual creates uncertainty in the extrinsic rewards received. Since it increases uncertainty in being able to finish both tasks and thus reduces the motivation to attempt either.  \n5.     In summary, - Superimposed individual work is the predominant organization of tasks in FLOSS development because this type of work has the fewest dependencies and the simplest motivational situation. In particular, the superimposition of individual work is more likely to be well motivated because it increases autonomy and competence without eliminating relatedness. Work that cannot be completed in this manner might be undertaken through co-work, if the tasks seem likely to be completed and the loss of autonomy is balanced by the increase in relatedness. If those conditions seem unlikely, as is often the case, the work is deferred until other work renders it achievable through the superimposition of individual work. &amp;lt;INVERTED “U”&amp;gt; \n6.     How Collaboration through superposition can result in complex software? \na.     Why doesn’t defferral of work lead to abandonment ? \nb.     How does the project find a work breakdown that simultaneously satisfies the constraints of sequence, codebase, and motivation described above ? In other words how do these project sustain the incredibly high search costs? \nc.     Successful FLOSS projects acive such a search at a very low cost through the open availability of the software they produce. \nd.     Open availability increases usage and this use generates a set of possible perceived improvements \ne.     Further matching skilled developers and motivation for a task is done because the information matching environment of FLOSS projects is rich and low cost – forums mailing lists etc. \nf.      Rather than seek an interdependent work breakdown, as might be found in a commercial software project, we theorize that the open, situated search process is complemented by productive deferral. \n7.     Productive deferral: \na.     Architectures of small layers generate future value because they provide a reconfigurable set of services that can be composed into higher –level functions, generating longer-terms option value (Baldwin and Clark) \nb.     Moreover, an evolving architecture of small laers can be more easily observed and understood by others over time, facilitating review and boosting the process of situated task conceptualization. \nc.     Thus we theorize that forced constraints of community open source projects promote working in small layers, observed by other over time. This way of working generates an architecture that is more reusable, of higher quality, and more easily understood and which , therefore, tends to make deferred work easier over time, rather than harder. \n8.     Conditions under which collaboration through open superposition is likely to be successful. \na.     Attributes of the object of work i.e. the software \n                                               i.     Layerability – Layers in this sense, are different from generic steps because each layer creates an adequately finished artifact \n                                             ii.     Low instantiation costs – the cost of moving the desing to a useful artifact . It should be cheap to build a new layer and change the artifact. \n                                            iii.     Low distribution costs – help increase the user base and eventually the contributor base \nb.     Irrevocable openness- stallmans four freedoms are critical . Open source licenses guarantee non-revocability of contributions, either explicitly (Apache)  or implicitly  (no licence). Irrevocable openness means that even if a developer were to regret the decision to contribute, their contribution would remain freely available and be able to support layers built on it. \nc.     Time : The open search process which is a solution for work breakdown and task assignment problems is time consuming. To the extent that time is not available for the processes to play out, collaboration throught open superpsoiton will be less appropriate as a way to manage work. \n                                               i.     One counter intuitive source of time pressue is the availability of financial investment. Investment – even nonprofit – oriented investment – has opportunity costs , generating the time –cost of money and pressure to see payoffs sooner rather than later.  &amp;lt;&amp;lt;HYPOTHESIS OF OWNER TYPE&amp;gt;&amp;gt; \n                                             ii.     Innersource – Firms adopting OSS atmosphere within its boundaries . The work highlights that the usefulness of productive deferral is undermined because firms inherently face deadlines due to up-front investment \n9.     Collaboration through open superposition is distinct from hierarchies in that the work is not directed and planned from above; rather, work choices are made with high levels of autonomy and little planning. It is also distinct from organizing common to firms in that there is no system that defers and pools payoffs, as do capital investment and employee salaries; rather, the work is mostly constrained to that which has an immediate motivating payoff. It is also distinct from a market because while it conducts a type of search it lacks a pricing mechanism \na.     Superposition is distinct from but complementary to Benkler’s 2002 commons- based peer production, because we focus on the sequencing of project work and identify the role of productive deferral and artifact-led situated search \nb.     Open superposition is perhaps closer ot the organization of knowledge production in “the republic of science” (Polyani 1962)","page":"29-50","title":"Collaboration through open superposition: A theory of the open source way","type":"article-journal","volume":"38"},"uris":["http://www.mendeley.com/documents/?uuid=61a112fe-6939-42d2-b466-887e56efa773"]}],"mendeley":{"formattedCitation":"(Howison and Crowston 2014)","plainTextFormattedCitation":"(Howison and Crowston 2014)","previouslyFormattedCitation":"(Howison and Crowston 2014)"},"properties":{"noteIndex":0},"schema":"https://github.com/citation-style-language/schema/raw/master/csl-citation.json"}</w:instrText>
+      </w:r>
+      <w:r>
+        <w:rPr>
+          <w:rFonts w:ascii="Cambria" w:hAnsi="Cambria"/>
+        </w:rPr>
+        <w:fldChar w:fldCharType="separate"/>
+      </w:r>
+      <w:r>
+        <w:rPr>
+          <w:rFonts w:ascii="Cambria" w:hAnsi="Cambria"/>
+          <w:noProof/>
+        </w:rPr>
+        <w:t>(Howison and Crowston 2014)</w:t>
+      </w:r>
+      <w:r>
+        <w:rPr>
+          <w:rFonts w:ascii="Cambria" w:hAnsi="Cambria"/>
+        </w:rPr>
+        <w:fldChar w:fldCharType="end"/>
+      </w:r>
+      <w:r>
+        <w:rPr>
+          <w:rFonts w:ascii="Cambria" w:hAnsi="Cambria"/>
+        </w:rPr>
+        <w:t xml:space="preserve">, the </w:t>
+      </w:r>
+      <w:r>
+        <w:rPr>
+          <w:rFonts w:ascii="Cambria" w:hAnsi="Cambria"/>
+        </w:rPr>
+        <w:t>essay</w:t>
+      </w:r>
+      <w:r>
+        <w:rPr>
+          <w:rFonts w:ascii="Cambria" w:hAnsi="Cambria"/>
+        </w:rPr>
+        <w:t xml:space="preserve"> theorizes the motivational mechanisms that operate within superposed work structures and unearth</w:t>
+      </w:r>
+      <w:r>
+        <w:rPr>
+          <w:rFonts w:ascii="Cambria" w:hAnsi="Cambria"/>
+        </w:rPr>
+        <w:t>s</w:t>
+      </w:r>
+      <w:r>
+        <w:rPr>
+          <w:rFonts w:ascii="Cambria" w:hAnsi="Cambria"/>
+        </w:rPr>
+        <w:t xml:space="preserve"> the contextual conditions that may limit the influence of superposition on FLOSS project value. Furthermore, given the increasing usage of FLOSS by organizations, the study investigates the specificities brought to these motivational mechanisms when FLOSS projects are owned by organizations. Using an innovative operationalization of the work structures of FLOSS projects, this essay finds support for a non-linear relationship between the degree of superposition and the success of the project. Further, this relationship i</w:t>
+      </w:r>
+      <w:r>
+        <w:rPr>
+          <w:rFonts w:ascii="Cambria" w:hAnsi="Cambria"/>
+        </w:rPr>
+        <w:t xml:space="preserve">s </w:t>
+      </w:r>
+      <w:r>
+        <w:rPr>
+          <w:rFonts w:ascii="Cambria" w:hAnsi="Cambria"/>
+        </w:rPr>
+        <w:t xml:space="preserve">moderated by the type of ownership of the project. </w:t>
+      </w:r>
+      <w:r>
+        <w:rPr>
+          <w:rFonts w:ascii="Cambria" w:hAnsi="Cambria"/>
+        </w:rPr>
+        <w:t>Overall, the first</w:t>
+      </w:r>
+      <w:r>
+        <w:rPr>
+          <w:rFonts w:ascii="Cambria" w:hAnsi="Cambria"/>
+        </w:rPr>
+        <w:t xml:space="preserve"> essay advances our understanding of work structures, motivation, and organizational participation in FLOSS environments. </w:t>
+      </w:r>
+      <w:r>
+        <w:rPr>
+          <w:rFonts w:ascii="Cambria" w:hAnsi="Cambria"/>
+        </w:rPr>
+        <w:t>I</w:t>
+      </w:r>
+      <w:r>
+        <w:rPr>
+          <w:rFonts w:ascii="Cambria" w:hAnsi="Cambria"/>
+        </w:rPr>
+        <w:t xml:space="preserve">t </w:t>
+      </w:r>
+      <w:r>
+        <w:rPr>
+          <w:rFonts w:ascii="Cambria" w:hAnsi="Cambria"/>
+        </w:rPr>
+        <w:t xml:space="preserve">also </w:t>
+      </w:r>
+      <w:r>
+        <w:rPr>
+          <w:rFonts w:ascii="Cambria" w:hAnsi="Cambria"/>
+        </w:rPr>
+        <w:t>provides FLOSS practitioners with valuable insights for modeling the project’s task work to facilitate their success.</w:t>
+      </w:r>
     </w:p>
     <w:p>
       <w:pPr>
@@ -3410,25 +3186,226 @@
         <w:rPr>
           <w:rFonts w:ascii="Cambria" w:hAnsi="Cambria"/>
         </w:rPr>
+        <w:t xml:space="preserve">While the first essay establishes the importance of task-work organization in FLOSS projects, the second essay expands the inquiry into the role of team composition in the project’s success. </w:t>
+      </w:r>
+      <w:r>
+        <w:rPr>
+          <w:rFonts w:ascii="Cambria" w:hAnsi="Cambria"/>
+        </w:rPr>
+        <w:t xml:space="preserve">Building on the theories of coordination </w:t>
+      </w:r>
+      <w:r>
+        <w:rPr>
+          <w:rFonts w:ascii="Cambria" w:hAnsi="Cambria"/>
+        </w:rPr>
+        <w:fldChar w:fldCharType="begin" w:fldLock="1"/>
+      </w:r>
+      <w:r>
+        <w:rPr>
+          <w:rFonts w:ascii="Cambria" w:hAnsi="Cambria"/>
+        </w:rPr>
+        <w:instrText>ADDIN CSL_CITATION {"citationItems":[{"id":"ITEM-1","itemData":{"DOI":"10.1145/174666.174668","ISBN":"0360-0300","ISSN":"0360-0300","PMID":"12149047","abstract":"This survey characterizes an emerging research area, sometimes called coordination theory, that focuses on the interdisciplinary study of coordination. Research in this area uses and extends ideas about coordination from disciplines such as computer science, organization theory, operations research, economics, linguistics, and psychology. A key insight of the framework presented here is that coordination can be seen as the process of managing dependencies among activities. Further progress, therefore, should be possible by characterizing different kinds of dependencies and identifying the coordination processes that can be used to manage them. A variety of processes are analyzed from this perspective, and commonalities across disciplines are identified. Processes analyzed include those for managing shared resources, producer/consumer relationships, simultaneity constraints, and tank/subtask dependencies. Section 3 summarizes ways of applying a coordination perspective in three different domains: (1) understanding the effects of information technology on human organizations and markets, (2) designing cooperative work tools, and (3) designing distributed and parallel computer systems. In the final section, elements of a research agenda in this new area are briefly outlined.","author":[{"dropping-particle":"","family":"Malone","given":"Thomas W","non-dropping-particle":"","parse-names":false,"suffix":""},{"dropping-particle":"","family":"Crowston","given":"Kevin","non-dropping-particle":"","parse-names":false,"suffix":""}],"container-title":"ACM Computing","id":"ITEM-1","issue":"1","issued":{"date-parts":[["1994"]]},"page":"87-119","title":"The interdisciplinary study of coordination","type":"article-journal","volume":"26"},"uris":["http://www.mendeley.com/documents/?uuid=498f14e5-fd0a-459f-a876-f1d89fcd7122"]}],"mendeley":{"formattedCitation":"(Malone and Crowston 1994)","plainTextFormattedCitation":"(Malone and Crowston 1994)","previouslyFormattedCitation":"(Malone and Crowston 1994)"},"properties":{"noteIndex":0},"schema":"https://github.com/citation-style-language/schema/raw/master/csl-citation.json"}</w:instrText>
+      </w:r>
+      <w:r>
+        <w:rPr>
+          <w:rFonts w:ascii="Cambria" w:hAnsi="Cambria"/>
+        </w:rPr>
+        <w:fldChar w:fldCharType="separate"/>
+      </w:r>
+      <w:r>
+        <w:rPr>
+          <w:rFonts w:ascii="Cambria" w:hAnsi="Cambria"/>
+          <w:noProof/>
+        </w:rPr>
+        <w:t>(Malone and Crowston 1994)</w:t>
+      </w:r>
+      <w:r>
+        <w:rPr>
+          <w:rFonts w:ascii="Cambria" w:hAnsi="Cambria"/>
+        </w:rPr>
+        <w:fldChar w:fldCharType="end"/>
+      </w:r>
+      <w:r>
+        <w:rPr>
+          <w:rFonts w:ascii="Cambria" w:hAnsi="Cambria"/>
+        </w:rPr>
         <w:t xml:space="preserve"> </w:t>
       </w:r>
       <w:r>
         <w:rPr>
           <w:rFonts w:ascii="Cambria" w:hAnsi="Cambria"/>
         </w:rPr>
-        <w:t xml:space="preserve">Why </w:t>
-      </w:r>
-      <w:r>
-        <w:rPr>
-          <w:rFonts w:ascii="Cambria" w:hAnsi="Cambria"/>
-        </w:rPr>
-        <w:t xml:space="preserve">artifact such as its work, governance structures, and </w:t>
-      </w:r>
-      <w:r>
-        <w:rPr>
-          <w:rFonts w:ascii="Cambria" w:hAnsi="Cambria"/>
-        </w:rPr>
-        <w:t>communities.</w:t>
+        <w:t>and network governance</w:t>
+      </w:r>
+      <w:r>
+        <w:rPr>
+          <w:rFonts w:ascii="Cambria" w:hAnsi="Cambria"/>
+        </w:rPr>
+        <w:t xml:space="preserve"> </w:t>
+      </w:r>
+      <w:r>
+        <w:rPr>
+          <w:rFonts w:ascii="Cambria" w:hAnsi="Cambria"/>
+        </w:rPr>
+        <w:fldChar w:fldCharType="begin" w:fldLock="1"/>
+      </w:r>
+      <w:r>
+        <w:rPr>
+          <w:rFonts w:ascii="Cambria" w:hAnsi="Cambria"/>
+        </w:rPr>
+        <w:instrText>ADDIN CSL_CITATION {"citationItems":[{"id":"ITEM-1","itemData":{"ISSN":"0363-7425","abstract":"A phenomenon of the last 20 years has been the rapid rise of the network form of governance. This governance form has received significant scholarly attention, but, to date, no comprehensive theory for it has been advanced, and no sufficiently detailed and theoretically consistent definition has appeared. Our objective in this article is to provide a theory that explains under what conditions network governance, rigorously defined, has comparative advantage and is therefore likely to emerge and thrive. Our theory integrates transaction cost economics and social network theories, and, in broad strokes, asserts that the network form of governance is a response to exchange conditions of asset specificity, demand uncertainty, task complexity, and frequency. These exchange conditions drive firms toward structurally embedding their transactions, which enables firms to use social mechanisms for coordinating and safeguarding exchanges. When all of these conditions are in place, the network governance form has advantages over both hierarchy and market solutions in simultaneously adapting, coordinating, and safeguarding exchanges.","author":[{"dropping-particle":"","family":"Jones","given":"Candace","non-dropping-particle":"","parse-names":false,"suffix":""},{"dropping-particle":"","family":"Hesterly","given":"William S.","non-dropping-particle":"","parse-names":false,"suffix":""},{"dropping-particle":"","family":"Borgatti","given":"S. P.","non-dropping-particle":"","parse-names":false,"suffix":""}],"container-title":"Academy of Management Review","id":"ITEM-1","issue":"4","issued":{"date-parts":[["1997"]]},"page":"911-945","title":"A General Theory of Network Governance: Exchange Conditions and Social Mechanisms","type":"article-journal","volume":"22"},"uris":["http://www.mendeley.com/documents/?uuid=d64d9b4e-1920-4812-9a38-b48149ed754a"]}],"mendeley":{"formattedCitation":"(Jones et al. 1997)","plainTextFormattedCitation":"(Jones et al. 1997)","previouslyFormattedCitation":"(Jones et al. 1997)"},"properties":{"noteIndex":0},"schema":"https://github.com/citation-style-language/schema/raw/master/csl-citation.json"}</w:instrText>
+      </w:r>
+      <w:r>
+        <w:rPr>
+          <w:rFonts w:ascii="Cambria" w:hAnsi="Cambria"/>
+        </w:rPr>
+        <w:fldChar w:fldCharType="separate"/>
+      </w:r>
+      <w:r>
+        <w:rPr>
+          <w:rFonts w:ascii="Cambria" w:hAnsi="Cambria"/>
+          <w:noProof/>
+        </w:rPr>
+        <w:t>(Jones et al. 1997)</w:t>
+      </w:r>
+      <w:r>
+        <w:rPr>
+          <w:rFonts w:ascii="Cambria" w:hAnsi="Cambria"/>
+        </w:rPr>
+        <w:fldChar w:fldCharType="end"/>
+      </w:r>
+      <w:r>
+        <w:rPr>
+          <w:rFonts w:ascii="Cambria" w:hAnsi="Cambria"/>
+        </w:rPr>
+        <w:t xml:space="preserve">, this essay studies the influence of source code access </w:t>
+      </w:r>
+      <w:r>
+        <w:rPr>
+          <w:rFonts w:ascii="Cambria" w:hAnsi="Cambria"/>
+        </w:rPr>
+        <w:t xml:space="preserve">restrictions imposed on team members </w:t>
+      </w:r>
+      <w:r>
+        <w:rPr>
+          <w:rFonts w:ascii="Cambria" w:hAnsi="Cambria"/>
+        </w:rPr>
+        <w:t xml:space="preserve">in mitigating coordination challenges. </w:t>
+      </w:r>
+      <w:r>
+        <w:rPr>
+          <w:rFonts w:ascii="Cambria" w:hAnsi="Cambria"/>
+        </w:rPr>
+        <w:t>T</w:t>
+      </w:r>
+      <w:r>
+        <w:rPr>
+          <w:rFonts w:ascii="Cambria" w:hAnsi="Cambria"/>
+        </w:rPr>
+        <w:t>h</w:t>
+      </w:r>
+      <w:r>
+        <w:rPr>
+          <w:rFonts w:ascii="Cambria" w:hAnsi="Cambria"/>
+        </w:rPr>
+        <w:t>e</w:t>
+      </w:r>
+      <w:r>
+        <w:rPr>
+          <w:rFonts w:ascii="Cambria" w:hAnsi="Cambria"/>
+        </w:rPr>
+        <w:t xml:space="preserve"> study also investigates the changes brought to the coordination mechanisms when open source projects are owned by organizations. Using a Cox proportional hazard model</w:t>
+      </w:r>
+      <w:r>
+        <w:rPr>
+          <w:rFonts w:ascii="Cambria" w:hAnsi="Cambria"/>
+        </w:rPr>
+        <w:t xml:space="preserve"> </w:t>
+      </w:r>
+      <w:r>
+        <w:rPr>
+          <w:rFonts w:ascii="Cambria" w:hAnsi="Cambria"/>
+        </w:rPr>
+        <w:fldChar w:fldCharType="begin" w:fldLock="1"/>
+      </w:r>
+      <w:r>
+        <w:rPr>
+          <w:rFonts w:ascii="Cambria" w:hAnsi="Cambria"/>
+        </w:rPr>
+        <w:instrText>ADDIN CSL_CITATION {"citationItems":[{"id":"ITEM-1","itemData":{"DOI":"10.2307/1270580","ISBN":"9780471754992","ISSN":"00401706","PMID":"14988893","abstract":"THE MOST PRACTICAL, UP-TO-DATE GUIDE TO MODELLING AND ANALYZING TIME-TO-EVENT DATA—NOW IN A VALUABLE NEW EDITION Since publication of the first edition nearly a decade ago, analyses using time-to-event methods have increase considerably in all areas of scientific inquiry mainly as a result of model-building methods available in modern statistical software packages. However, there has been minimal coverage in the available literature to9 guide researchers, practitioners, and students who wish to apply these methods to health-related areas of study. Applied Survival Analysis, Second Edition provides a comprehensive and up-to-date introduction to regression modeling for time-to-event data in medical, epidemiological, biostatistical, and other health-related research. This book places a unique emphasis on the practical and contemporary applications of regression modeling rather than the mathematical theory. It offers a clear and accessible presentation of modern modeling techniques supplemented with real-world examples and case studies. Key topics covered include: variable selection, identification of the scale of continuous covariates, the role of interactions in the model, assessment of fit and model assumptions, regression diagnostics, recurrent event models, frailty models, additive models, competing risk models, and missing data. Features of the Second Edition include: Expanded coverage of interactions and the covariate-adjusted survival functions The use of the Worchester Heart Attack Study as the main modeling data set for illustrating discussed concepts and techniques New discussion of variable selection with multivariable fractional polynomials Further exploration of time-varying covariates, complex with examples Additional treatment of the exponential, Weibull, and log-logistic parametric regression models Increased emphasis on interpreting and using results as well as utilizing multiple imputation methods to analyze data with missing values New examples and exercises at the end of each chapter Analyses throughout the text are performed using Stata® Version 9, and an accompanying FTP site contains the data sets used in the book. Applied Survival Analysis, Second Edition is an ideal book for graduate-level courses in biostatistics, statistics, and epidemiologic methods. It also serves as a valuable reference for practitioners and researchers in any health-related field or for professionals in insurance and government.","author":[{"dropping-particle":"","family":"Hosmer","given":"David W.","non-dropping-particle":"","parse-names":false,"suffix":""},{"dropping-particle":"","family":"Lemeshow","given":"Stanley","non-dropping-particle":"","parse-names":false,"suffix":""},{"dropping-particle":"","family":"May","given":"Susanne","non-dropping-particle":"","parse-names":false,"suffix":""}],"container-title":"Technometrics","id":"ITEM-1","issued":{"date-parts":[["2008"]]},"title":"Applied Survival Analysis. Regression Modeling of Time-to-Event Data","type":"book"},"uris":["http://www.mendeley.com/documents/?uuid=13a433e9-d135-460d-b825-c5a5ea4156db"]}],"mendeley":{"formattedCitation":"(Hosmer et al. 2008)","plainTextFormattedCitation":"(Hosmer et al. 2008)","previouslyFormattedCitation":"(Hosmer et al. 2008)"},"properties":{"noteIndex":0},"schema":"https://github.com/citation-style-language/schema/raw/master/csl-citation.json"}</w:instrText>
+      </w:r>
+      <w:r>
+        <w:rPr>
+          <w:rFonts w:ascii="Cambria" w:hAnsi="Cambria"/>
+        </w:rPr>
+        <w:fldChar w:fldCharType="separate"/>
+      </w:r>
+      <w:r>
+        <w:rPr>
+          <w:rFonts w:ascii="Cambria" w:hAnsi="Cambria"/>
+          <w:noProof/>
+        </w:rPr>
+        <w:t>(Hosmer et al. 2008)</w:t>
+      </w:r>
+      <w:r>
+        <w:rPr>
+          <w:rFonts w:ascii="Cambria" w:hAnsi="Cambria"/>
+        </w:rPr>
+        <w:fldChar w:fldCharType="end"/>
+      </w:r>
+      <w:r>
+        <w:rPr>
+          <w:rFonts w:ascii="Cambria" w:hAnsi="Cambria"/>
+        </w:rPr>
+        <w:t>, th</w:t>
+      </w:r>
+      <w:r>
+        <w:rPr>
+          <w:rFonts w:ascii="Cambria" w:hAnsi="Cambria"/>
+        </w:rPr>
+        <w:t>e</w:t>
+      </w:r>
+      <w:r>
+        <w:rPr>
+          <w:rFonts w:ascii="Cambria" w:hAnsi="Cambria"/>
+        </w:rPr>
+        <w:t xml:space="preserve"> study demonstrates that the relationship between the proportion of contributors who are given write access to the source code</w:t>
+      </w:r>
+      <w:r>
+        <w:rPr>
+          <w:rFonts w:ascii="Cambria" w:hAnsi="Cambria"/>
+        </w:rPr>
+        <w:t xml:space="preserve"> in the team</w:t>
+      </w:r>
+      <w:r>
+        <w:rPr>
+          <w:rFonts w:ascii="Cambria" w:hAnsi="Cambria"/>
+        </w:rPr>
+        <w:t xml:space="preserve"> and the survival of the project, is moderated by the nature of project ownership. Interestingly, the observed moderation is a crossover interaction effect that changes from negative for </w:t>
+      </w:r>
+      <w:r>
+        <w:rPr>
+          <w:rFonts w:ascii="Cambria" w:hAnsi="Cambria"/>
+        </w:rPr>
+        <w:t>individual</w:t>
+      </w:r>
+      <w:r>
+        <w:rPr>
+          <w:rFonts w:ascii="Cambria" w:hAnsi="Cambria"/>
+        </w:rPr>
+        <w:t xml:space="preserve"> owned projects to positive for organization owned projects. </w:t>
+      </w:r>
+      <w:r>
+        <w:rPr>
+          <w:rFonts w:ascii="Cambria" w:hAnsi="Cambria"/>
+        </w:rPr>
+        <w:t xml:space="preserve">Overall, the second essay </w:t>
+      </w:r>
+      <w:r>
+        <w:rPr>
+          <w:rFonts w:ascii="Cambria" w:hAnsi="Cambria"/>
+        </w:rPr>
+        <w:t>advances our understanding about contributor roles, access restrictions, and organizational participation in open source environments. The findings provide open source researchers and practitioners with fresh insights for better understanding and modeling project teams to facilitate their success.</w:t>
       </w:r>
     </w:p>
     <w:p>
@@ -3442,21 +3419,245 @@
         <w:rPr>
           <w:rFonts w:ascii="Cambria" w:hAnsi="Cambria"/>
         </w:rPr>
-        <w:t>Less work on ideologies.. moreover conflicting findings with license choice</w:t>
+        <w:lastRenderedPageBreak/>
+        <w:t>The third essay pursues an overarching view of the FLOSS community by examining</w:t>
+      </w:r>
+      <w:r>
+        <w:rPr>
+          <w:rFonts w:ascii="Cambria" w:hAnsi="Cambria"/>
+        </w:rPr>
+        <w:t xml:space="preserve"> </w:t>
+      </w:r>
+      <w:r>
+        <w:rPr>
+          <w:rFonts w:ascii="Cambria" w:hAnsi="Cambria"/>
+        </w:rPr>
+        <w:t>the</w:t>
+      </w:r>
+      <w:r>
+        <w:rPr>
+          <w:rFonts w:ascii="Cambria" w:hAnsi="Cambria"/>
+        </w:rPr>
+        <w:t xml:space="preserve"> ideological </w:t>
+      </w:r>
+      <w:r>
+        <w:rPr>
+          <w:rFonts w:ascii="Cambria" w:hAnsi="Cambria"/>
+        </w:rPr>
+        <w:t>underpinnings of the FLOSS community and studies its influence on project success</w:t>
+      </w:r>
+      <w:r>
+        <w:rPr>
+          <w:rFonts w:ascii="Cambria" w:hAnsi="Cambria"/>
+        </w:rPr>
+        <w:t>. Th</w:t>
+      </w:r>
+      <w:r>
+        <w:rPr>
+          <w:rFonts w:ascii="Cambria" w:hAnsi="Cambria"/>
+        </w:rPr>
+        <w:t>e</w:t>
+      </w:r>
+      <w:r>
+        <w:rPr>
+          <w:rFonts w:ascii="Cambria" w:hAnsi="Cambria"/>
+        </w:rPr>
+        <w:t xml:space="preserve"> essay scrutinizes two ideological shifts seen in the FLOSS community that have altered the beliefs of ‘openness’ and ‘prevention of commercial appropriation’, on which the open source phenomenon was founded. First, the emergence of ‘permissive FLOSS licenses’ that allow commercial appropriation of the collaboratively developed code, and second, ‘organizational ownership’ of FLOSS projects. </w:t>
+      </w:r>
+      <w:r>
+        <w:rPr>
+          <w:rFonts w:ascii="Cambria" w:hAnsi="Cambria"/>
+        </w:rPr>
+        <w:t>Rooted in</w:t>
+      </w:r>
+      <w:r>
+        <w:rPr>
+          <w:rFonts w:ascii="Cambria" w:hAnsi="Cambria"/>
+        </w:rPr>
+        <w:t xml:space="preserve"> self-determination theory</w:t>
+      </w:r>
+      <w:r>
+        <w:rPr>
+          <w:rFonts w:ascii="Cambria" w:hAnsi="Cambria"/>
+        </w:rPr>
+        <w:t xml:space="preserve"> </w:t>
+      </w:r>
+      <w:r>
+        <w:rPr>
+          <w:rFonts w:ascii="Cambria" w:hAnsi="Cambria"/>
+        </w:rPr>
+        <w:fldChar w:fldCharType="begin" w:fldLock="1"/>
+      </w:r>
+      <w:r>
+        <w:rPr>
+          <w:rFonts w:ascii="Cambria" w:hAnsi="Cambria"/>
+        </w:rPr>
+        <w:instrText>ADDIN CSL_CITATION {"citationItems":[{"id":"ITEM-1","itemData":{"DOI":"10.1037/0003-066X.55.1.68","ISBN":"1935-990X(Electronic);0003-066X(Print)","ISSN":"0003-066X","PMID":"11392867","abstract":"Human beings can be proactive and engaged or, alternatively, passive and alienated, largely as a function of the social conditions in which they develop and function. Accordingly, research guided by self-determination theory has focused on the social-contextual conditions that facilitate versus forestall the natural processes of self-motivation and healthy psychological development. Specifically, factors have been examined that enhance versus undermine intrinsic motivation, self-regulation, and well-being. The findings have led to the postulate of three innate psychological needs--competence, autonomy, and relatedness--which when satisfied yield enhanced self-motivation and mental health and when thwarted lead to diminished motivation and well-being. Also considered is the significance of these psychological needs and processes within domains such as health care, education, work, sport, religion, and psychotherapy.","author":[{"dropping-particle":"","family":"Ryan","given":"Richard M","non-dropping-particle":"","parse-names":false,"suffix":""},{"dropping-particle":"","family":"Deci","given":"Edward L","non-dropping-particle":"","parse-names":false,"suffix":""}],"container-title":"The American psychologist","id":"ITEM-1","issue":"1","issued":{"date-parts":[["2000"]]},"page":"68-78","title":"Self-determination theory and the facilitation of intrinsic motivation, social development, and well-being.","type":"article-journal","volume":"55"},"uris":["http://www.mendeley.com/documents/?uuid=1bc0af01-96bf-40e3-b9d3-8ed517e37efe"]}],"mendeley":{"formattedCitation":"(Richard M Ryan and Deci 2000)","manualFormatting":"(Ryan and Deci 2000)","plainTextFormattedCitation":"(Richard M Ryan and Deci 2000)"},"properties":{"noteIndex":0},"schema":"https://github.com/citation-style-language/schema/raw/master/csl-citation.json"}</w:instrText>
+      </w:r>
+      <w:r>
+        <w:rPr>
+          <w:rFonts w:ascii="Cambria" w:hAnsi="Cambria"/>
+        </w:rPr>
+        <w:fldChar w:fldCharType="separate"/>
+      </w:r>
+      <w:r>
+        <w:rPr>
+          <w:rFonts w:ascii="Cambria" w:hAnsi="Cambria"/>
+          <w:noProof/>
+        </w:rPr>
+        <w:t>(Ryan and Deci 2000)</w:t>
+      </w:r>
+      <w:r>
+        <w:rPr>
+          <w:rFonts w:ascii="Cambria" w:hAnsi="Cambria"/>
+        </w:rPr>
+        <w:fldChar w:fldCharType="end"/>
+      </w:r>
+      <w:r>
+        <w:rPr>
+          <w:rFonts w:ascii="Cambria" w:hAnsi="Cambria"/>
+        </w:rPr>
+        <w:t xml:space="preserve">, this essay theorizes the mechanisms </w:t>
+      </w:r>
+      <w:r>
+        <w:rPr>
+          <w:rFonts w:ascii="Cambria" w:hAnsi="Cambria"/>
+        </w:rPr>
+        <w:t>through</w:t>
+      </w:r>
+      <w:r>
+        <w:rPr>
+          <w:rFonts w:ascii="Cambria" w:hAnsi="Cambria"/>
+        </w:rPr>
+        <w:t xml:space="preserve"> which ideological changes influence the </w:t>
+      </w:r>
+      <w:r>
+        <w:rPr>
+          <w:rFonts w:ascii="Cambria" w:hAnsi="Cambria"/>
+        </w:rPr>
+        <w:t>pathways</w:t>
+      </w:r>
+      <w:r>
+        <w:rPr>
+          <w:rFonts w:ascii="Cambria" w:hAnsi="Cambria"/>
+        </w:rPr>
+        <w:t xml:space="preserve"> through which work structures in FLOSS projects are related to their success. Using an instrument variable approach, </w:t>
+      </w:r>
+      <w:r>
+        <w:rPr>
+          <w:rFonts w:ascii="Cambria" w:hAnsi="Cambria"/>
+        </w:rPr>
+        <w:t xml:space="preserve">this essay finds </w:t>
+      </w:r>
+      <w:r>
+        <w:rPr>
+          <w:rFonts w:ascii="Cambria" w:hAnsi="Cambria"/>
+        </w:rPr>
+        <w:t xml:space="preserve">that the ideological shift pertaining to license type has a significant influence on </w:t>
+      </w:r>
+      <w:r>
+        <w:rPr>
+          <w:rFonts w:ascii="Cambria" w:hAnsi="Cambria"/>
+        </w:rPr>
+        <w:t xml:space="preserve">the </w:t>
+      </w:r>
+      <w:r>
+        <w:rPr>
+          <w:rFonts w:ascii="Cambria" w:hAnsi="Cambria"/>
+        </w:rPr>
+        <w:t xml:space="preserve">relationship between the </w:t>
+      </w:r>
+      <w:r>
+        <w:rPr>
+          <w:rFonts w:ascii="Cambria" w:hAnsi="Cambria"/>
+        </w:rPr>
+        <w:t xml:space="preserve">work structures </w:t>
+      </w:r>
+      <w:r>
+        <w:rPr>
+          <w:rFonts w:ascii="Cambria" w:hAnsi="Cambria"/>
+        </w:rPr>
+        <w:t xml:space="preserve">and project success for both </w:t>
+      </w:r>
+      <w:r>
+        <w:rPr>
+          <w:rFonts w:ascii="Cambria" w:hAnsi="Cambria"/>
+        </w:rPr>
+        <w:t>individual</w:t>
+      </w:r>
+      <w:r>
+        <w:rPr>
+          <w:rFonts w:ascii="Cambria" w:hAnsi="Cambria"/>
+        </w:rPr>
+        <w:t xml:space="preserve"> and organization owned projects. </w:t>
+      </w:r>
+      <w:r>
+        <w:rPr>
+          <w:rFonts w:ascii="Cambria" w:hAnsi="Cambria"/>
+        </w:rPr>
+        <w:t xml:space="preserve">Overall, the third </w:t>
+      </w:r>
+      <w:r>
+        <w:rPr>
+          <w:rFonts w:ascii="Cambria" w:hAnsi="Cambria"/>
+        </w:rPr>
+        <w:t>essay advances our understanding of the important role that ideologies play in shaping the relationship between work structures and success of the FLOSS projects.</w:t>
+      </w:r>
+      <w:r>
+        <w:rPr>
+          <w:rFonts w:ascii="Cambria" w:hAnsi="Cambria"/>
+        </w:rPr>
+        <w:t xml:space="preserve"> </w:t>
       </w:r>
     </w:p>
     <w:p>
       <w:pPr>
         <w:spacing w:line="480" w:lineRule="auto"/>
         <w:rPr>
-          <w:rFonts w:ascii="Cambria" w:hAnsi="Cambria"/>
-        </w:rPr>
-      </w:pPr>
-      <w:r>
-        <w:rPr>
-          <w:rFonts w:ascii="Cambria" w:hAnsi="Cambria"/>
-        </w:rPr>
-        <w:t xml:space="preserve">OPEN SOURCE Since the </w:t>
+          <w:rStyle w:val="BodyTextIndentChar"/>
+        </w:rPr>
+      </w:pPr>
+      <w:r>
+        <w:rPr>
+          <w:rStyle w:val="BodyTextIndentChar"/>
+        </w:rPr>
+        <w:t xml:space="preserve">Each essay is self-contained in terms of literature review, hypotheses development, and implications for research and practice. The essays together contribute to different aspects of literature on </w:t>
+      </w:r>
+      <w:r>
+        <w:rPr>
+          <w:rStyle w:val="BodyTextIndentChar"/>
+        </w:rPr>
+        <w:t>FLOSS</w:t>
+      </w:r>
+      <w:r>
+        <w:rPr>
+          <w:rStyle w:val="BodyTextIndentChar"/>
+        </w:rPr>
+        <w:t>. The three essays are summarized in Table</w:t>
+      </w:r>
+      <w:r>
+        <w:rPr>
+          <w:rStyle w:val="BodyTextIndentChar"/>
+        </w:rPr>
+        <w:t>s</w:t>
+      </w:r>
+      <w:r>
+        <w:rPr>
+          <w:rStyle w:val="BodyTextIndentChar"/>
+        </w:rPr>
+        <w:t xml:space="preserve"> 1-</w:t>
+      </w:r>
+      <w:r>
+        <w:rPr>
+          <w:rStyle w:val="BodyTextIndentChar"/>
+        </w:rPr>
+        <w:t>1</w:t>
+      </w:r>
+      <w:r>
+        <w:rPr>
+          <w:rStyle w:val="BodyTextIndentChar"/>
+        </w:rPr>
+        <w:t>. Further, Table 1-3 presents the research questions, methods &amp; variables, and important findings from all the three essays at a glance.</w:t>
       </w:r>
     </w:p>
     <w:p>
@@ -3465,493 +3666,6 @@
         <w:rPr>
           <w:rFonts w:ascii="Cambria" w:hAnsi="Cambria"/>
         </w:rPr>
-      </w:pPr>
-      <w:r>
-        <w:rPr>
-          <w:rFonts w:ascii="Cambria" w:hAnsi="Cambria"/>
-        </w:rPr>
-        <w:t>This dissertation comprising three essays explores the value creation mechanisms associated with the work</w:t>
-      </w:r>
-      <w:r>
-        <w:rPr>
-          <w:rFonts w:ascii="Cambria" w:hAnsi="Cambria"/>
-        </w:rPr>
-        <w:t xml:space="preserve"> structures</w:t>
-      </w:r>
-      <w:r>
-        <w:rPr>
-          <w:rFonts w:ascii="Cambria" w:hAnsi="Cambria"/>
-        </w:rPr>
-        <w:t>, team composition</w:t>
-      </w:r>
-      <w:r>
-        <w:rPr>
-          <w:rFonts w:ascii="Cambria" w:hAnsi="Cambria"/>
-        </w:rPr>
-        <w:t xml:space="preserve">, and community </w:t>
-      </w:r>
-      <w:r>
-        <w:rPr>
-          <w:rFonts w:ascii="Cambria" w:hAnsi="Cambria"/>
-        </w:rPr>
-        <w:t>ideologies</w:t>
-      </w:r>
-      <w:r>
-        <w:rPr>
-          <w:rFonts w:ascii="Cambria" w:hAnsi="Cambria"/>
-        </w:rPr>
-        <w:t xml:space="preserve"> </w:t>
-      </w:r>
-      <w:r>
-        <w:rPr>
-          <w:rFonts w:ascii="Cambria" w:hAnsi="Cambria"/>
-        </w:rPr>
-        <w:t>of free (libre) and open source software (FLOSS) projects. The first essay, examines how the unique nature of FLOSS work which is dominated by the sequential layering of individual tasks, referred to as superposition, act</w:t>
-      </w:r>
-      <w:r>
-        <w:rPr>
-          <w:rFonts w:ascii="Cambria" w:hAnsi="Cambria"/>
-        </w:rPr>
-        <w:t>s</w:t>
-      </w:r>
-      <w:r>
-        <w:rPr>
-          <w:rFonts w:ascii="Cambria" w:hAnsi="Cambria"/>
-        </w:rPr>
-        <w:t xml:space="preserve"> as </w:t>
-      </w:r>
-      <w:r>
-        <w:rPr>
-          <w:rFonts w:ascii="Cambria" w:hAnsi="Cambria"/>
-        </w:rPr>
-        <w:t xml:space="preserve">an </w:t>
-      </w:r>
-      <w:r>
-        <w:rPr>
-          <w:rFonts w:ascii="Cambria" w:hAnsi="Cambria"/>
-        </w:rPr>
-        <w:t xml:space="preserve">antecedent to the project’s success. Building on the theory of collaboration through open superposition, the </w:t>
-      </w:r>
-      <w:r>
-        <w:rPr>
-          <w:rFonts w:ascii="Cambria" w:hAnsi="Cambria"/>
-        </w:rPr>
-        <w:t>essay</w:t>
-      </w:r>
-      <w:r>
-        <w:rPr>
-          <w:rFonts w:ascii="Cambria" w:hAnsi="Cambria"/>
-        </w:rPr>
-        <w:t xml:space="preserve"> theorizes the motivational mechanisms that operate within superposed work structures and unearth</w:t>
-      </w:r>
-      <w:r>
-        <w:rPr>
-          <w:rFonts w:ascii="Cambria" w:hAnsi="Cambria"/>
-        </w:rPr>
-        <w:t>s</w:t>
-      </w:r>
-      <w:r>
-        <w:rPr>
-          <w:rFonts w:ascii="Cambria" w:hAnsi="Cambria"/>
-        </w:rPr>
-        <w:t xml:space="preserve"> the contextual conditions that may limit the influence of superposition on FLOSS project value. Furthermore, given the increasing usage of FLOSS by organizations, the study investigates the specificities brought to these motivational mechanisms when FLOSS projects are owned by organizations. Using an innovative operationalization of the work structures of FLOSS projects, this essay finds support for a non-linear relationship between the degree of superposition and the success of the project. Further, this relationship i</w:t>
-      </w:r>
-      <w:r>
-        <w:rPr>
-          <w:rFonts w:ascii="Cambria" w:hAnsi="Cambria"/>
-        </w:rPr>
-        <w:t xml:space="preserve">s </w:t>
-      </w:r>
-      <w:r>
-        <w:rPr>
-          <w:rFonts w:ascii="Cambria" w:hAnsi="Cambria"/>
-        </w:rPr>
-        <w:t xml:space="preserve">moderated by the type of ownership of the project. </w:t>
-      </w:r>
-      <w:r>
-        <w:rPr>
-          <w:rFonts w:ascii="Cambria" w:hAnsi="Cambria"/>
-        </w:rPr>
-        <w:t>Overall, the first</w:t>
-      </w:r>
-      <w:r>
-        <w:rPr>
-          <w:rFonts w:ascii="Cambria" w:hAnsi="Cambria"/>
-        </w:rPr>
-        <w:t xml:space="preserve"> essay advances our understanding of work structures, motivation, and organizational participation in FLOSS environments. </w:t>
-      </w:r>
-      <w:r>
-        <w:rPr>
-          <w:rFonts w:ascii="Cambria" w:hAnsi="Cambria"/>
-        </w:rPr>
-        <w:t>I</w:t>
-      </w:r>
-      <w:r>
-        <w:rPr>
-          <w:rFonts w:ascii="Cambria" w:hAnsi="Cambria"/>
-        </w:rPr>
-        <w:t xml:space="preserve">t </w:t>
-      </w:r>
-      <w:r>
-        <w:rPr>
-          <w:rFonts w:ascii="Cambria" w:hAnsi="Cambria"/>
-        </w:rPr>
-        <w:t xml:space="preserve">also </w:t>
-      </w:r>
-      <w:r>
-        <w:rPr>
-          <w:rFonts w:ascii="Cambria" w:hAnsi="Cambria"/>
-        </w:rPr>
-        <w:t>provides FLOSS practitioners with valuable insights for modeling the project’s task work to facilitate their success.</w:t>
-      </w:r>
-    </w:p>
-    <w:p>
-      <w:pPr>
-        <w:spacing w:line="480" w:lineRule="auto"/>
-        <w:rPr>
-          <w:rFonts w:ascii="Cambria" w:hAnsi="Cambria"/>
-        </w:rPr>
-      </w:pPr>
-      <w:r>
-        <w:rPr>
-          <w:rFonts w:ascii="Cambria" w:hAnsi="Cambria"/>
-        </w:rPr>
-        <w:t xml:space="preserve">While the first essay establishes the importance of task-work organization in FLOSS projects, the second essay expands the inquiry into the role of team composition in the project’s success. </w:t>
-      </w:r>
-      <w:r>
-        <w:rPr>
-          <w:rFonts w:ascii="Cambria" w:hAnsi="Cambria"/>
-        </w:rPr>
-        <w:t xml:space="preserve">Building on the theories of coordination and network governance, this essay studies the influence of source code access </w:t>
-      </w:r>
-      <w:r>
-        <w:rPr>
-          <w:rFonts w:ascii="Cambria" w:hAnsi="Cambria"/>
-        </w:rPr>
-        <w:t xml:space="preserve">restrictions </w:t>
-      </w:r>
-      <w:r>
-        <w:rPr>
-          <w:rFonts w:ascii="Cambria" w:hAnsi="Cambria"/>
-        </w:rPr>
-        <w:lastRenderedPageBreak/>
-        <w:t xml:space="preserve">imposed on team members </w:t>
-      </w:r>
-      <w:r>
-        <w:rPr>
-          <w:rFonts w:ascii="Cambria" w:hAnsi="Cambria"/>
-        </w:rPr>
-        <w:t xml:space="preserve">in mitigating coordination challenges. </w:t>
-      </w:r>
-      <w:r>
-        <w:rPr>
-          <w:rFonts w:ascii="Cambria" w:hAnsi="Cambria"/>
-        </w:rPr>
-        <w:t>T</w:t>
-      </w:r>
-      <w:r>
-        <w:rPr>
-          <w:rFonts w:ascii="Cambria" w:hAnsi="Cambria"/>
-        </w:rPr>
-        <w:t>h</w:t>
-      </w:r>
-      <w:r>
-        <w:rPr>
-          <w:rFonts w:ascii="Cambria" w:hAnsi="Cambria"/>
-        </w:rPr>
-        <w:t>e</w:t>
-      </w:r>
-      <w:r>
-        <w:rPr>
-          <w:rFonts w:ascii="Cambria" w:hAnsi="Cambria"/>
-        </w:rPr>
-        <w:t xml:space="preserve"> study also investigates the changes brought to the coordination mechanisms when open source projects are owned by organizations. Using a Cox proportional hazard model, th</w:t>
-      </w:r>
-      <w:r>
-        <w:rPr>
-          <w:rFonts w:ascii="Cambria" w:hAnsi="Cambria"/>
-        </w:rPr>
-        <w:t>e</w:t>
-      </w:r>
-      <w:r>
-        <w:rPr>
-          <w:rFonts w:ascii="Cambria" w:hAnsi="Cambria"/>
-        </w:rPr>
-        <w:t xml:space="preserve"> study demonstrates that the relationship between the proportion of contributors who are given write access to the source code</w:t>
-      </w:r>
-      <w:r>
-        <w:rPr>
-          <w:rFonts w:ascii="Cambria" w:hAnsi="Cambria"/>
-        </w:rPr>
-        <w:t xml:space="preserve"> in the team</w:t>
-      </w:r>
-      <w:r>
-        <w:rPr>
-          <w:rFonts w:ascii="Cambria" w:hAnsi="Cambria"/>
-        </w:rPr>
-        <w:t xml:space="preserve"> and the survival of the project, is moderated by the nature of project ownership. Interestingly, the observed moderation is a crossover interaction effect that changes from negative for </w:t>
-      </w:r>
-      <w:r>
-        <w:rPr>
-          <w:rFonts w:ascii="Cambria" w:hAnsi="Cambria"/>
-        </w:rPr>
-        <w:t>individual</w:t>
-      </w:r>
-      <w:r>
-        <w:rPr>
-          <w:rFonts w:ascii="Cambria" w:hAnsi="Cambria"/>
-        </w:rPr>
-        <w:t xml:space="preserve"> owned projects to positive for organization owned projects. </w:t>
-      </w:r>
-      <w:r>
-        <w:rPr>
-          <w:rFonts w:ascii="Cambria" w:hAnsi="Cambria"/>
-        </w:rPr>
-        <w:t xml:space="preserve">Overall, the second essay </w:t>
-      </w:r>
-      <w:r>
-        <w:rPr>
-          <w:rFonts w:ascii="Cambria" w:hAnsi="Cambria"/>
-        </w:rPr>
-        <w:t>advances our understanding about contributor roles, access restrictions, and organizational participation in open source environments. The findings provide open source researchers and practitioners with fresh insights for better understanding and modeling project teams to facilitate their success.</w:t>
-      </w:r>
-    </w:p>
-    <w:p>
-      <w:pPr>
-        <w:spacing w:line="480" w:lineRule="auto"/>
-        <w:rPr>
-          <w:rFonts w:ascii="Cambria" w:hAnsi="Cambria"/>
-        </w:rPr>
-      </w:pPr>
-      <w:r>
-        <w:rPr>
-          <w:rFonts w:ascii="Cambria" w:hAnsi="Cambria"/>
-        </w:rPr>
-        <w:t>The third essay pursues an overarching view of the FLOSS community by examining</w:t>
-      </w:r>
-      <w:r>
-        <w:rPr>
-          <w:rFonts w:ascii="Cambria" w:hAnsi="Cambria"/>
-        </w:rPr>
-        <w:t xml:space="preserve"> </w:t>
-      </w:r>
-      <w:r>
-        <w:rPr>
-          <w:rFonts w:ascii="Cambria" w:hAnsi="Cambria"/>
-        </w:rPr>
-        <w:t>the</w:t>
-      </w:r>
-      <w:r>
-        <w:rPr>
-          <w:rFonts w:ascii="Cambria" w:hAnsi="Cambria"/>
-        </w:rPr>
-        <w:t xml:space="preserve"> ideological </w:t>
-      </w:r>
-      <w:r>
-        <w:rPr>
-          <w:rFonts w:ascii="Cambria" w:hAnsi="Cambria"/>
-        </w:rPr>
-        <w:t>underpinnings of the FLOSS community and studies its influence on project success</w:t>
-      </w:r>
-      <w:r>
-        <w:rPr>
-          <w:rFonts w:ascii="Cambria" w:hAnsi="Cambria"/>
-        </w:rPr>
-        <w:t>. Th</w:t>
-      </w:r>
-      <w:r>
-        <w:rPr>
-          <w:rFonts w:ascii="Cambria" w:hAnsi="Cambria"/>
-        </w:rPr>
-        <w:t>e</w:t>
-      </w:r>
-      <w:r>
-        <w:rPr>
-          <w:rFonts w:ascii="Cambria" w:hAnsi="Cambria"/>
-        </w:rPr>
-        <w:t xml:space="preserve"> essay scrutinizes two ideological shifts seen in the FLOSS community that have altered the beliefs of ‘openness’ and ‘prevention of commercial appropriation’, on which the open source phenomenon was founded. First, the emergence of ‘permissive FLOSS licenses’ that allow commercial appropriation of the collaboratively developed code, and second, ‘organizational ownership’ of FLOSS projects. </w:t>
-      </w:r>
-      <w:r>
-        <w:rPr>
-          <w:rFonts w:ascii="Cambria" w:hAnsi="Cambria"/>
-        </w:rPr>
-        <w:t>Rooted in</w:t>
-      </w:r>
-      <w:r>
-        <w:rPr>
-          <w:rFonts w:ascii="Cambria" w:hAnsi="Cambria"/>
-        </w:rPr>
-        <w:t xml:space="preserve"> self-determination theory, this essay theorizes the mechanisms </w:t>
-      </w:r>
-      <w:r>
-        <w:rPr>
-          <w:rFonts w:ascii="Cambria" w:hAnsi="Cambria"/>
-        </w:rPr>
-        <w:t>through</w:t>
-      </w:r>
-      <w:r>
-        <w:rPr>
-          <w:rFonts w:ascii="Cambria" w:hAnsi="Cambria"/>
-        </w:rPr>
-        <w:t xml:space="preserve"> which ideological changes influence the </w:t>
-      </w:r>
-      <w:r>
-        <w:rPr>
-          <w:rFonts w:ascii="Cambria" w:hAnsi="Cambria"/>
-        </w:rPr>
-        <w:t>pathways</w:t>
-      </w:r>
-      <w:r>
-        <w:rPr>
-          <w:rFonts w:ascii="Cambria" w:hAnsi="Cambria"/>
-        </w:rPr>
-        <w:t xml:space="preserve"> through which work structures in FLOSS projects are related to their success. Using an instrument variable approach, </w:t>
-      </w:r>
-      <w:r>
-        <w:rPr>
-          <w:rFonts w:ascii="Cambria" w:hAnsi="Cambria"/>
-        </w:rPr>
-        <w:t xml:space="preserve">this essay finds </w:t>
-      </w:r>
-      <w:r>
-        <w:rPr>
-          <w:rFonts w:ascii="Cambria" w:hAnsi="Cambria"/>
-        </w:rPr>
-        <w:t xml:space="preserve">that the ideological shift pertaining to license type has a significant influence on </w:t>
-      </w:r>
-      <w:r>
-        <w:rPr>
-          <w:rFonts w:ascii="Cambria" w:hAnsi="Cambria"/>
-        </w:rPr>
-        <w:t xml:space="preserve">the </w:t>
-      </w:r>
-      <w:r>
-        <w:rPr>
-          <w:rFonts w:ascii="Cambria" w:hAnsi="Cambria"/>
-        </w:rPr>
-        <w:t xml:space="preserve">relationship between the </w:t>
-      </w:r>
-      <w:r>
-        <w:rPr>
-          <w:rFonts w:ascii="Cambria" w:hAnsi="Cambria"/>
-        </w:rPr>
-        <w:t xml:space="preserve">work structures </w:t>
-      </w:r>
-      <w:r>
-        <w:rPr>
-          <w:rFonts w:ascii="Cambria" w:hAnsi="Cambria"/>
-        </w:rPr>
-        <w:t xml:space="preserve">and project success for both </w:t>
-      </w:r>
-      <w:r>
-        <w:rPr>
-          <w:rFonts w:ascii="Cambria" w:hAnsi="Cambria"/>
-        </w:rPr>
-        <w:t>individual</w:t>
-      </w:r>
-      <w:r>
-        <w:rPr>
-          <w:rFonts w:ascii="Cambria" w:hAnsi="Cambria"/>
-        </w:rPr>
-        <w:t xml:space="preserve"> and organization owned projects. </w:t>
-      </w:r>
-      <w:r>
-        <w:rPr>
-          <w:rFonts w:ascii="Cambria" w:hAnsi="Cambria"/>
-        </w:rPr>
-        <w:t xml:space="preserve">Overall, the third </w:t>
-      </w:r>
-      <w:r>
-        <w:rPr>
-          <w:rFonts w:ascii="Cambria" w:hAnsi="Cambria"/>
-        </w:rPr>
-        <w:t xml:space="preserve">essay advances our understanding of the important role that ideologies play in shaping the relationship between work structures and success of the FLOSS projects. </w:t>
-      </w:r>
-    </w:p>
-    <w:p>
-      <w:pPr>
-        <w:spacing w:line="480" w:lineRule="auto"/>
-      </w:pPr>
-    </w:p>
-    <w:p>
-      <w:pPr>
-        <w:spacing w:line="480" w:lineRule="auto"/>
-        <w:jc w:val="center"/>
-      </w:pPr>
-      <w:r>
-        <w:rPr>
-          <w:noProof/>
-        </w:rPr>
-        <w:lastRenderedPageBreak/>
-        <w:drawing>
-          <wp:inline distT="0" distB="0" distL="0" distR="0" wp14:anchorId="3928DBEF" wp14:editId="345D52F8">
-            <wp:extent cx="3069368" cy="1573427"/>
-            <wp:effectExtent l="0" t="0" r="0" b="8255"/>
-            <wp:docPr id="4" name="Picture 4"/>
-            <wp:cNvGraphicFramePr>
-              <a:graphicFrameLocks xmlns:a="http://schemas.openxmlformats.org/drawingml/2006/main" noChangeAspect="1"/>
-            </wp:cNvGraphicFramePr>
-            <a:graphic xmlns:a="http://schemas.openxmlformats.org/drawingml/2006/main">
-              <a:graphicData uri="http://schemas.openxmlformats.org/drawingml/2006/picture">
-                <pic:pic xmlns:pic="http://schemas.openxmlformats.org/drawingml/2006/picture">
-                  <pic:nvPicPr>
-                    <pic:cNvPr id="0" name="Picture 4"/>
-                    <pic:cNvPicPr>
-                      <a:picLocks noChangeAspect="1" noChangeArrowheads="1"/>
-                    </pic:cNvPicPr>
-                  </pic:nvPicPr>
-                  <pic:blipFill>
-                    <a:blip r:embed="rId8" cstate="print">
-                      <a:extLst>
-                        <a:ext uri="{BEBA8EAE-BF5A-486C-A8C5-ECC9F3942E4B}">
-                          <a14:imgProps xmlns:a14="http://schemas.microsoft.com/office/drawing/2010/main">
-                            <a14:imgLayer r:embed="rId9">
-                              <a14:imgEffect>
-                                <a14:saturation sat="0"/>
-                              </a14:imgEffect>
-                            </a14:imgLayer>
-                          </a14:imgProps>
-                        </a:ext>
-                        <a:ext uri="{28A0092B-C50C-407E-A947-70E740481C1C}">
-                          <a14:useLocalDpi xmlns:a14="http://schemas.microsoft.com/office/drawing/2010/main" val="0"/>
-                        </a:ext>
-                      </a:extLst>
-                    </a:blip>
-                    <a:srcRect/>
-                    <a:stretch>
-                      <a:fillRect/>
-                    </a:stretch>
-                  </pic:blipFill>
-                  <pic:spPr bwMode="auto">
-                    <a:xfrm>
-                      <a:off x="0" y="0"/>
-                      <a:ext cx="3142866" cy="1611104"/>
-                    </a:xfrm>
-                    <a:prstGeom prst="rect">
-                      <a:avLst/>
-                    </a:prstGeom>
-                    <a:noFill/>
-                  </pic:spPr>
-                </pic:pic>
-              </a:graphicData>
-            </a:graphic>
-          </wp:inline>
-        </w:drawing>
-      </w:r>
-    </w:p>
-    <w:p>
-      <w:pPr>
-        <w:pStyle w:val="Heading2"/>
-      </w:pPr>
-      <w:bookmarkStart w:id="57" w:name="_Toc11169295"/>
-      <w:r>
-        <w:t>Structure of The Dissertation</w:t>
-      </w:r>
-      <w:bookmarkEnd w:id="57"/>
-    </w:p>
-    <w:p>
-      <w:pPr>
-        <w:pStyle w:val="Heading2"/>
         <w:sectPr>
           <w:pgSz w:w="11906" w:h="16838"/>
           <w:pgMar w:top="1967" w:right="1417" w:bottom="1967" w:left="1417" w:header="1247" w:footer="1247" w:gutter="0"/>
@@ -3963,68 +3677,45 @@
     </w:p>
     <w:p>
       <w:pPr>
-        <w:pStyle w:val="Heading2"/>
-      </w:pPr>
-      <w:bookmarkStart w:id="58" w:name="_Toc11169296"/>
+        <w:pStyle w:val="TableHeading"/>
+      </w:pPr>
       <w:r>
         <w:lastRenderedPageBreak/>
-        <w:t>Three Essays at a Glance</w:t>
-      </w:r>
-      <w:bookmarkEnd w:id="58"/>
-    </w:p>
-    <w:p>
-      <w:pPr>
-        <w:spacing w:line="480" w:lineRule="auto"/>
-        <w:rPr>
-          <w:rStyle w:val="BodyTextIndentChar"/>
-        </w:rPr>
-      </w:pPr>
-      <w:r>
-        <w:rPr>
-          <w:rStyle w:val="BodyTextIndentChar"/>
-        </w:rPr>
-        <w:t xml:space="preserve">Each essay is self-contained in terms of literature review, hypotheses development, and implications for research and practice. The essays together contribute to different aspects of literature on </w:t>
-      </w:r>
-      <w:r>
-        <w:rPr>
-          <w:rStyle w:val="BodyTextIndentChar"/>
-        </w:rPr>
+        <w:t xml:space="preserve">Table 1.1: </w:t>
+      </w:r>
+      <w:r>
+        <w:t>Essay 1</w:t>
+      </w:r>
+      <w:r>
+        <w:t xml:space="preserve"> </w:t>
+      </w:r>
+      <w:r>
+        <w:t xml:space="preserve">at a glace </w:t>
+      </w:r>
+      <w:r>
+        <w:t>-</w:t>
+      </w:r>
+      <w:r>
+        <w:t xml:space="preserve"> Work </w:t>
+      </w:r>
+      <w:r>
+        <w:t>s</w:t>
+      </w:r>
+      <w:r>
+        <w:t xml:space="preserve">tructures of </w:t>
+      </w:r>
+      <w:r>
         <w:t>FLOSS</w:t>
       </w:r>
       <w:r>
-        <w:rPr>
-          <w:rStyle w:val="BodyTextIndentChar"/>
-        </w:rPr>
-        <w:t>. The research hypotheses for all the three essays are summarized in Table 1-2. Further, Table 1-3 presents the research questions, methods &amp; variables, and important findings from all the three essays at a glance.</w:t>
-      </w:r>
-    </w:p>
-    <w:p>
-      <w:pPr>
-        <w:pStyle w:val="Heading3"/>
-        <w:numPr>
-          <w:ilvl w:val="0"/>
-          <w:numId w:val="0"/>
-        </w:numPr>
-        <w:spacing w:before="0" w:after="0" w:line="360" w:lineRule="auto"/>
-        <w:jc w:val="left"/>
-        <w:rPr>
-          <w:i/>
-          <w:iCs/>
-          <w:sz w:val="24"/>
-          <w:szCs w:val="18"/>
-        </w:rPr>
-      </w:pPr>
-      <w:bookmarkStart w:id="59" w:name="_Toc11169297"/>
-      <w:r>
-        <w:rPr>
-          <w:i/>
-          <w:iCs/>
-          <w:sz w:val="24"/>
-          <w:szCs w:val="18"/>
-        </w:rPr>
-        <w:t>Essay 1: Work Structures of Open Source Projects</w:t>
-      </w:r>
-      <w:bookmarkEnd w:id="59"/>
+        <w:t xml:space="preserve"> </w:t>
+      </w:r>
+      <w:r>
+        <w:t>p</w:t>
+      </w:r>
+      <w:r>
+        <w:t>rojects</w:t>
+      </w:r>
     </w:p>
     <w:tbl>
       <w:tblPr>
@@ -4171,7 +3862,19 @@
               <w:rPr>
                 <w:rFonts w:ascii="Cambria" w:hAnsi="Cambria"/>
               </w:rPr>
-              <w:t>nrich the theory of collaboration through open superposition unearthing the boundaries describing the influence of task superposition on FLOSS project success.</w:t>
+              <w:t>nrich the theory of collaboration through open superposition</w:t>
+            </w:r>
+            <w:r>
+              <w:rPr>
+                <w:rFonts w:ascii="Cambria" w:hAnsi="Cambria"/>
+              </w:rPr>
+              <w:t xml:space="preserve"> by</w:t>
+            </w:r>
+            <w:r>
+              <w:rPr>
+                <w:rFonts w:ascii="Cambria" w:hAnsi="Cambria"/>
+              </w:rPr>
+              <w:t xml:space="preserve"> unearthing the boundaries describing the influence of task superposition on FLOSS project success.</w:t>
             </w:r>
           </w:p>
           <w:p>
@@ -4410,7 +4113,7 @@
               <w:fldChar w:fldCharType="begin" w:fldLock="1"/>
             </w:r>
             <w:r>
-              <w:instrText>ADDIN CSL_CITATION {"citationItems":[{"id":"ITEM-1","itemData":{"DOI":"10.1037/0003-066X.55.1.68","abstract":"Human beings can be proactive and engaged or, alternatively, passive and alienated, largely as a function of the social conditions in which they develop and function. Accordingly, research guided by self-determination theohas focused on the social-contextual conditions that facilitate versus forestall the natural processes of self-motivation and healthy psychological development. Specifically, factors have been examined that enhance versus undermine intrinsic motivation, self-regulation, and well-being. The findings have led to the postulate of three innate psychological needs - competence, autonomy, and relatedness; which when satisfied yield enhanced self-motivation and mental health and when thwarted lead to diminished motivation and well-being. Also considered is the significance of these psychological needs and processes within domains such as health care, education, work, sport, religion, and psychotherapy.","author":[{"dropping-particle":"","family":"Ryan","given":"Richard M.","non-dropping-particle":"","parse-names":false,"suffix":""},{"dropping-particle":"","family":"Deci","given":"Edward L.","non-dropping-particle":"","parse-names":false,"suffix":""}],"container-title":"American Psychologist","id":"ITEM-1","issue":"February","issued":{"date-parts":[["2000"]]},"page":"68-78","title":"Self-determinaton theory and the facilitation of intrinsic motivation, social development, and well-being","type":"article-journal","volume":"55"},"uris":["http://www.mendeley.com/documents/?uuid=bffb5d1f-b83c-48c8-9868-0b9751c61f78"]}],"mendeley":{"formattedCitation":"(Ryan and Deci 2000)","manualFormatting":"(Ryan and Deci 2000)","plainTextFormattedCitation":"(Ryan and Deci 2000)","previouslyFormattedCitation":"(Ryan and Deci 2000)"},"properties":{"noteIndex":0},"schema":"https://github.com/citation-style-language/schema/raw/master/csl-citation.json"}</w:instrText>
+              <w:instrText>ADDIN CSL_CITATION {"citationItems":[{"id":"ITEM-1","itemData":{"DOI":"10.1037/0003-066X.55.1.68","abstract":"Human beings can be proactive and engaged or, alternatively, passive and alienated, largely as a function of the social conditions in which they develop and function. Accordingly, research guided by self-determination theohas focused on the social-contextual conditions that facilitate versus forestall the natural processes of self-motivation and healthy psychological development. Specifically, factors have been examined that enhance versus undermine intrinsic motivation, self-regulation, and well-being. The findings have led to the postulate of three innate psychological needs - competence, autonomy, and relatedness; which when satisfied yield enhanced self-motivation and mental health and when thwarted lead to diminished motivation and well-being. Also considered is the significance of these psychological needs and processes within domains such as health care, education, work, sport, religion, and psychotherapy.","author":[{"dropping-particle":"","family":"Ryan","given":"Richard M.","non-dropping-particle":"","parse-names":false,"suffix":""},{"dropping-particle":"","family":"Deci","given":"Edward L.","non-dropping-particle":"","parse-names":false,"suffix":""}],"container-title":"American Psychologist","id":"ITEM-1","issue":"February","issued":{"date-parts":[["2000"]]},"page":"68-78","title":"Self-determinaton theory and the facilitation of intrinsic motivation, social development, and well-being","type":"article-journal","volume":"55"},"uris":["http://www.mendeley.com/documents/?uuid=bffb5d1f-b83c-48c8-9868-0b9751c61f78"]}],"mendeley":{"formattedCitation":"(Richard M. Ryan and Deci 2000)","manualFormatting":"(Ryan and Deci 2000)","plainTextFormattedCitation":"(Richard M. Ryan and Deci 2000)","previouslyFormattedCitation":"(Ryan and Deci 2000)"},"properties":{"noteIndex":0},"schema":"https://github.com/citation-style-language/schema/raw/master/csl-citation.json"}</w:instrText>
             </w:r>
             <w:r>
               <w:fldChar w:fldCharType="separate"/>
@@ -4548,7 +4251,6 @@
               <w:rPr>
                 <w:rFonts w:ascii="Cambria" w:hAnsi="Cambria"/>
               </w:rPr>
-              <w:lastRenderedPageBreak/>
               <w:t>Hypothesis 2b. In the case of organization-owned projects, the degree of superposition at which project popularity is at a maximum (the turning point) is significantly lower than for individual-owned projects.</w:t>
             </w:r>
           </w:p>
@@ -4573,7 +4275,6 @@
                 <w:b/>
                 <w:bCs/>
               </w:rPr>
-              <w:lastRenderedPageBreak/>
               <w:t>Method</w:t>
             </w:r>
             <w:r>
@@ -4699,6 +4400,7 @@
                 <w:b/>
                 <w:bCs/>
               </w:rPr>
+              <w:lastRenderedPageBreak/>
               <w:t>Empirical model:</w:t>
             </w:r>
           </w:p>
@@ -4782,6 +4484,7 @@
                 <w:b/>
                 <w:bCs/>
               </w:rPr>
+              <w:lastRenderedPageBreak/>
               <w:t>Analysis</w:t>
             </w:r>
           </w:p>
@@ -4824,7 +4527,21 @@
               <w:rPr>
                 <w:rFonts w:ascii="Cambria" w:hAnsi="Cambria"/>
               </w:rPr>
-              <w:t>Empirical analysis of a large sample of FLOSS projects hosted on Github indicates that the emergence of sequentially layered and individual task work, referred to as the superposed organization of work, exhibits an inverted-U shaped relationship with the popularity of a project.</w:t>
+              <w:t xml:space="preserve">Empirical analysis of a large sample of FLOSS projects hosted on </w:t>
+            </w:r>
+            <w:proofErr w:type="spellStart"/>
+            <w:r>
+              <w:rPr>
+                <w:rFonts w:ascii="Cambria" w:hAnsi="Cambria"/>
+              </w:rPr>
+              <w:t>Github</w:t>
+            </w:r>
+            <w:proofErr w:type="spellEnd"/>
+            <w:r>
+              <w:rPr>
+                <w:rFonts w:ascii="Cambria" w:hAnsi="Cambria"/>
+              </w:rPr>
+              <w:t xml:space="preserve"> indicates that the emergence of sequentially layered and individual task work, referred to as the superposed organization of work, exhibits an inverted-U shaped relationship with the popularity of a project.</w:t>
             </w:r>
           </w:p>
           <w:p>
@@ -4908,7 +4625,7 @@
                           </pic:cNvPicPr>
                         </pic:nvPicPr>
                         <pic:blipFill>
-                          <a:blip r:embed="rId10">
+                          <a:blip r:embed="rId8">
                             <a:extLst>
                               <a:ext uri="{28A0092B-C50C-407E-A947-70E740481C1C}">
                                 <a14:useLocalDpi xmlns:a14="http://schemas.microsoft.com/office/drawing/2010/main" val="0"/>
@@ -4994,7 +4711,7 @@
               <w:rPr>
                 <w:rFonts w:ascii="Cambria" w:hAnsi="Cambria"/>
               </w:rPr>
-              <w:instrText>ADDIN CSL_CITATION {"citationItems":[{"id":"ITEM-1","itemData":{"ISBN":"15369323","ISSN":"1536-9323","PMID":"846782844","abstract":"As a new phenomenon in the software industry, Open Source Software (OSS) development has attracted a high level of research interest. Examining what motivates participants in OSS projects and how to enhance the effects of motivations has received increased attention in recent years. This study is prompted by the significant but detail-lacking examination of differential effects of various types of extrinsic motivations on participants' task effort in OSS projects and their interaction effects with participants' psychological states. Drawing upon self-determination theory, we establish four types of extrinsic motivations in OSS communities (i.e., external, introjected, identified, and integrated motivation) and investigate how these types affect task effort differently. Also, integrating self-determination theory with affective event theory, we study how satisfaction of needs for competence, autonomy, and relatedness moderates the relationships between extrinsic motivations and task effort. The research model is largely supported by data from 250 participants in various OSS projects. Theoretical contribution and practical implications are discussed. [PUBLICATION ABSTRACT]","author":[{"dropping-particle":"","family":"Ke","given":"Weiling","non-dropping-particle":"","parse-names":false,"suffix":""},{"dropping-particle":"","family":"Zhang","given":"Ping","non-dropping-particle":"","parse-names":false,"suffix":""}],"container-title":"Journal of the Association for Information Systems","id":"ITEM-1","issue":"12","issued":{"date-parts":[["2010"]]},"page":"784-808","title":"The effects of extrinsic motivations and satisfaction in open source software development","type":"article-journal","volume":"11"},"uris":["http://www.mendeley.com/documents/?uuid=ad4cd1c5-e0a9-481a-9068-0b3d6864f252"]},{"id":"ITEM-2","itemData":{"author":[{"dropping-particle":"","family":"Krogh","given":"Georg","non-dropping-particle":"von","parse-names":false,"suffix":""},{"dropping-particle":"","family":"Haefliger","given":"Stefan","non-dropping-particle":"","parse-names":false,"suffix":""},{"dropping-particle":"","family":"Spaeth","given":"Sebastian","non-dropping-particle":"","parse-names":false,"suffix":""},{"dropping-particle":"","family":"Wallin","given":"Martin W.","non-dropping-particle":"","parse-names":false,"suffix":""}],"container-title":"MIS Quarterly","id":"ITEM-2","issue":"2","issued":{"date-parts":[["2012"]]},"page":"649-676","title":"Carrots and rainbows: Motivation and social practice in open source software development","type":"article-journal","volume":"36"},"uris":["http://www.mendeley.com/documents/?uuid=c9a91df3-8d3b-435e-870c-6731522efca9"]},{"id":"ITEM-3","itemData":{"DOI":"10.1037/0003-066X.55.1.68","abstract":"Human beings can be proactive and engaged or, alternatively, passive and alienated, largely as a function of the social conditions in which they develop and function. Accordingly, research guided by self-determination theohas focused on the social-contextual conditions that facilitate versus forestall the natural processes of self-motivation and healthy psychological development. Specifically, factors have been examined that enhance versus undermine intrinsic motivation, self-regulation, and well-being. The findings have led to the postulate of three innate psychological needs - competence, autonomy, and relatedness; which when satisfied yield enhanced self-motivation and mental health and when thwarted lead to diminished motivation and well-being. Also considered is the significance of these psychological needs and processes within domains such as health care, education, work, sport, religion, and psychotherapy.","author":[{"dropping-particle":"","family":"Ryan","given":"Richard M.","non-dropping-particle":"","parse-names":false,"suffix":""},{"dropping-particle":"","family":"Deci","given":"Edward L.","non-dropping-particle":"","parse-names":false,"suffix":""}],"container-title":"American Psychologist","id":"ITEM-3","issue":"February","issued":{"date-parts":[["2000"]]},"page":"68-78","title":"Self-determinaton theory and the facilitation of intrinsic motivation, social development, and well-being","type":"article-journal","volume":"55"},"uris":["http://www.mendeley.com/documents/?uuid=bffb5d1f-b83c-48c8-9868-0b9751c61f78"]}],"mendeley":{"formattedCitation":"(Ke and Zhang 2010; von Krogh et al. 2012; Ryan and Deci 2000)","manualFormatting":"(e.g. Ke and Zhang 2010, von Krogh et al. 2012, Ryan and Deci 2000)","plainTextFormattedCitation":"(Ke and Zhang 2010; von Krogh et al. 2012; Ryan and Deci 2000)","previouslyFormattedCitation":"(Ke and Zhang 2010; von Krogh et al. 2012; Ryan and Deci 2000)"},"properties":{"noteIndex":0},"schema":"https://github.com/citation-style-language/schema/raw/master/csl-citation.json"}</w:instrText>
+              <w:instrText>ADDIN CSL_CITATION {"citationItems":[{"id":"ITEM-1","itemData":{"ISBN":"15369323","ISSN":"1536-9323","PMID":"846782844","abstract":"As a new phenomenon in the software industry, Open Source Software (OSS) development has attracted a high level of research interest. Examining what motivates participants in OSS projects and how to enhance the effects of motivations has received increased attention in recent years. This study is prompted by the significant but detail-lacking examination of differential effects of various types of extrinsic motivations on participants' task effort in OSS projects and their interaction effects with participants' psychological states. Drawing upon self-determination theory, we establish four types of extrinsic motivations in OSS communities (i.e., external, introjected, identified, and integrated motivation) and investigate how these types affect task effort differently. Also, integrating self-determination theory with affective event theory, we study how satisfaction of needs for competence, autonomy, and relatedness moderates the relationships between extrinsic motivations and task effort. The research model is largely supported by data from 250 participants in various OSS projects. Theoretical contribution and practical implications are discussed. [PUBLICATION ABSTRACT]","author":[{"dropping-particle":"","family":"Ke","given":"Weiling","non-dropping-particle":"","parse-names":false,"suffix":""},{"dropping-particle":"","family":"Zhang","given":"Ping","non-dropping-particle":"","parse-names":false,"suffix":""}],"container-title":"Journal of the Association for Information Systems","id":"ITEM-1","issue":"12","issued":{"date-parts":[["2010"]]},"page":"784-808","title":"The effects of extrinsic motivations and satisfaction in open source software development","type":"article-journal","volume":"11"},"uris":["http://www.mendeley.com/documents/?uuid=ad4cd1c5-e0a9-481a-9068-0b3d6864f252"]},{"id":"ITEM-2","itemData":{"author":[{"dropping-particle":"","family":"Krogh","given":"Georg","non-dropping-particle":"von","parse-names":false,"suffix":""},{"dropping-particle":"","family":"Haefliger","given":"Stefan","non-dropping-particle":"","parse-names":false,"suffix":""},{"dropping-particle":"","family":"Spaeth","given":"Sebastian","non-dropping-particle":"","parse-names":false,"suffix":""},{"dropping-particle":"","family":"Wallin","given":"Martin W.","non-dropping-particle":"","parse-names":false,"suffix":""}],"container-title":"MIS Quarterly","id":"ITEM-2","issue":"2","issued":{"date-parts":[["2012"]]},"page":"649-676","title":"Carrots and rainbows: Motivation and social practice in open source software development","type":"article-journal","volume":"36"},"uris":["http://www.mendeley.com/documents/?uuid=c9a91df3-8d3b-435e-870c-6731522efca9"]},{"id":"ITEM-3","itemData":{"DOI":"10.1037/0003-066X.55.1.68","abstract":"Human beings can be proactive and engaged or, alternatively, passive and alienated, largely as a function of the social conditions in which they develop and function. Accordingly, research guided by self-determination theohas focused on the social-contextual conditions that facilitate versus forestall the natural processes of self-motivation and healthy psychological development. Specifically, factors have been examined that enhance versus undermine intrinsic motivation, self-regulation, and well-being. The findings have led to the postulate of three innate psychological needs - competence, autonomy, and relatedness; which when satisfied yield enhanced self-motivation and mental health and when thwarted lead to diminished motivation and well-being. Also considered is the significance of these psychological needs and processes within domains such as health care, education, work, sport, religion, and psychotherapy.","author":[{"dropping-particle":"","family":"Ryan","given":"Richard M.","non-dropping-particle":"","parse-names":false,"suffix":""},{"dropping-particle":"","family":"Deci","given":"Edward L.","non-dropping-particle":"","parse-names":false,"suffix":""}],"container-title":"American Psychologist","id":"ITEM-3","issue":"February","issued":{"date-parts":[["2000"]]},"page":"68-78","title":"Self-determinaton theory and the facilitation of intrinsic motivation, social development, and well-being","type":"article-journal","volume":"55"},"uris":["http://www.mendeley.com/documents/?uuid=bffb5d1f-b83c-48c8-9868-0b9751c61f78"]}],"mendeley":{"formattedCitation":"(Ke and Zhang 2010; von Krogh et al. 2012; Richard M. Ryan and Deci 2000)","manualFormatting":"(e.g. Ke and Zhang 2010, von Krogh et al. 2012, Ryan and Deci 2000)","plainTextFormattedCitation":"(Ke and Zhang 2010; von Krogh et al. 2012; Richard M. Ryan and Deci 2000)","previouslyFormattedCitation":"(Ke and Zhang 2010; von Krogh et al. 2012; Ryan and Deci 2000)"},"properties":{"noteIndex":0},"schema":"https://github.com/citation-style-language/schema/raw/master/csl-citation.json"}</w:instrText>
             </w:r>
             <w:r>
               <w:rPr>
@@ -5056,14 +4773,7 @@
               <w:rPr>
                 <w:rFonts w:ascii="Cambria" w:hAnsi="Cambria"/>
               </w:rPr>
-              <w:t xml:space="preserve"> in FLOSS projects, as it takes a </w:t>
-            </w:r>
-            <w:r>
-              <w:rPr>
-                <w:rFonts w:ascii="Cambria" w:hAnsi="Cambria"/>
-              </w:rPr>
-              <w:lastRenderedPageBreak/>
-              <w:t>significant step in establishing the role of work organization as a key driver for contributors’ motivations and also as an antecedent to project success</w:t>
+              <w:t xml:space="preserve"> in FLOSS projects, as it takes a significant step in establishing the role of work organization as a key driver for contributors’ motivations and also as an antecedent to project success</w:t>
             </w:r>
           </w:p>
           <w:p>
@@ -5145,67 +4855,29 @@
     <w:p/>
     <w:p>
       <w:pPr>
-        <w:pStyle w:val="Heading3"/>
-        <w:numPr>
-          <w:ilvl w:val="0"/>
-          <w:numId w:val="0"/>
-        </w:numPr>
-        <w:spacing w:before="0" w:after="0" w:line="360" w:lineRule="auto"/>
-        <w:jc w:val="left"/>
-        <w:rPr>
-          <w:i/>
-          <w:iCs/>
-          <w:sz w:val="24"/>
-          <w:szCs w:val="18"/>
-        </w:rPr>
-      </w:pPr>
-      <w:bookmarkStart w:id="60" w:name="_Toc11169298"/>
-      <w:r>
-        <w:rPr>
-          <w:i/>
-          <w:iCs/>
-          <w:sz w:val="24"/>
-          <w:szCs w:val="18"/>
-        </w:rPr>
+        <w:pStyle w:val="TableHeading"/>
+      </w:pPr>
+      <w:r>
+        <w:t xml:space="preserve">Table 1.2: </w:t>
+      </w:r>
+      <w:r>
         <w:t xml:space="preserve">Essay </w:t>
       </w:r>
       <w:r>
-        <w:rPr>
-          <w:i/>
-          <w:iCs/>
-          <w:sz w:val="24"/>
-          <w:szCs w:val="18"/>
-        </w:rPr>
         <w:t>2</w:t>
       </w:r>
       <w:r>
-        <w:rPr>
-          <w:i/>
-          <w:iCs/>
-          <w:sz w:val="24"/>
-          <w:szCs w:val="18"/>
-        </w:rPr>
-        <w:t xml:space="preserve">: </w:t>
-      </w:r>
-      <w:r>
-        <w:rPr>
-          <w:i/>
-          <w:iCs/>
-          <w:sz w:val="24"/>
-          <w:szCs w:val="18"/>
-        </w:rPr>
+        <w:t xml:space="preserve"> -</w:t>
+      </w:r>
+      <w:r>
+        <w:t xml:space="preserve"> </w:t>
+      </w:r>
+      <w:r>
         <w:t>Team Composition and Governance</w:t>
       </w:r>
       <w:r>
-        <w:rPr>
-          <w:i/>
-          <w:iCs/>
-          <w:sz w:val="24"/>
-          <w:szCs w:val="18"/>
-        </w:rPr>
         <w:t xml:space="preserve"> of Open Source Projects</w:t>
       </w:r>
-      <w:bookmarkEnd w:id="60"/>
     </w:p>
     <w:tbl>
       <w:tblPr>
@@ -5236,6 +4908,7 @@
                 <w:b/>
                 <w:bCs/>
               </w:rPr>
+              <w:lastRenderedPageBreak/>
               <w:t>Research Question</w:t>
             </w:r>
             <w:r>
@@ -5845,7 +5518,6 @@
               <w:rPr>
                 <w:rFonts w:ascii="Cambria" w:hAnsi="Cambria"/>
               </w:rPr>
-              <w:lastRenderedPageBreak/>
               <w:t>A</w:t>
             </w:r>
             <w:r>
@@ -6039,6 +5711,7 @@
               <w:rPr>
                 <w:rFonts w:ascii="Cambria" w:hAnsi="Cambria"/>
               </w:rPr>
+              <w:lastRenderedPageBreak/>
               <w:t>Project level of analysis – Hypotheses 1 and 2</w:t>
             </w:r>
           </w:p>
@@ -6444,92 +6117,36 @@
     <w:p>
       <w:pPr>
         <w:pStyle w:val="Heading3"/>
-        <w:numPr>
-          <w:ilvl w:val="0"/>
-          <w:numId w:val="0"/>
-        </w:numPr>
-        <w:spacing w:before="0" w:after="0" w:line="360" w:lineRule="auto"/>
-        <w:jc w:val="left"/>
-        <w:rPr>
-          <w:i/>
-          <w:iCs/>
-          <w:sz w:val="24"/>
-          <w:szCs w:val="18"/>
-        </w:rPr>
       </w:pPr>
     </w:p>
     <w:p>
       <w:pPr>
-        <w:pStyle w:val="Heading3"/>
-        <w:numPr>
-          <w:ilvl w:val="0"/>
-          <w:numId w:val="0"/>
-        </w:numPr>
-        <w:spacing w:before="0" w:after="0" w:line="360" w:lineRule="auto"/>
-        <w:jc w:val="left"/>
-        <w:rPr>
-          <w:i/>
-          <w:iCs/>
-          <w:sz w:val="24"/>
-          <w:szCs w:val="18"/>
-        </w:rPr>
-      </w:pPr>
-      <w:bookmarkStart w:id="61" w:name="_Toc11169299"/>
-      <w:r>
-        <w:rPr>
-          <w:i/>
-          <w:iCs/>
-          <w:sz w:val="24"/>
-          <w:szCs w:val="18"/>
-        </w:rPr>
+        <w:pStyle w:val="TableHeading"/>
+      </w:pPr>
+      <w:r>
+        <w:t xml:space="preserve">Table 1.3: </w:t>
+      </w:r>
+      <w:r>
         <w:t xml:space="preserve">Essay </w:t>
       </w:r>
       <w:r>
-        <w:rPr>
-          <w:i/>
-          <w:iCs/>
-          <w:sz w:val="24"/>
-          <w:szCs w:val="18"/>
-        </w:rPr>
         <w:t>3</w:t>
       </w:r>
       <w:r>
-        <w:rPr>
-          <w:i/>
-          <w:iCs/>
-          <w:sz w:val="24"/>
-          <w:szCs w:val="18"/>
-        </w:rPr>
-        <w:t xml:space="preserve">: </w:t>
-      </w:r>
-      <w:r>
-        <w:rPr>
-          <w:i/>
-          <w:iCs/>
-          <w:sz w:val="24"/>
-          <w:szCs w:val="18"/>
-        </w:rPr>
+        <w:t xml:space="preserve"> -</w:t>
+      </w:r>
+      <w:r>
+        <w:t xml:space="preserve"> </w:t>
+      </w:r>
+      <w:r>
         <w:t>Ideologies in</w:t>
       </w:r>
       <w:r>
-        <w:rPr>
-          <w:i/>
-          <w:iCs/>
-          <w:sz w:val="24"/>
-          <w:szCs w:val="18"/>
-        </w:rPr>
         <w:t xml:space="preserve"> Open Source </w:t>
       </w:r>
       <w:r>
-        <w:rPr>
-          <w:i/>
-          <w:iCs/>
-          <w:sz w:val="24"/>
-          <w:szCs w:val="18"/>
-        </w:rPr>
         <w:t>Communities</w:t>
       </w:r>
-      <w:bookmarkEnd w:id="61"/>
     </w:p>
     <w:tbl>
       <w:tblPr>
@@ -6617,7 +6234,6 @@
               <w:rPr>
                 <w:lang w:val="en-GB"/>
               </w:rPr>
-              <w:lastRenderedPageBreak/>
               <w:t xml:space="preserve">Study ideological shifts </w:t>
             </w:r>
             <w:r>
@@ -6757,7 +6373,6 @@
                 <w:b/>
                 <w:bCs/>
               </w:rPr>
-              <w:lastRenderedPageBreak/>
               <w:t>Hypotheses</w:t>
             </w:r>
           </w:p>
@@ -6859,7 +6474,7 @@
               <w:rPr>
                 <w:rFonts w:ascii="Cambria" w:hAnsi="Cambria"/>
               </w:rPr>
-              <w:instrText>ADDIN CSL_CITATION {"citationItems":[{"id":"ITEM-1","itemData":{"DOI":"10.1037/0003-066X.55.1.68","abstract":"Human beings can be proactive and engaged or, alternatively, passive and alienated, largely as a function of the social conditions in which they develop and function. Accordingly, research guided by self-determination theohas focused on the social-contextual conditions that facilitate versus forestall the natural processes of self-motivation and healthy psychological development. Specifically, factors have been examined that enhance versus undermine intrinsic motivation, self-regulation, and well-being. The findings have led to the postulate of three innate psychological needs - competence, autonomy, and relatedness; which when satisfied yield enhanced self-motivation and mental health and when thwarted lead to diminished motivation and well-being. Also considered is the significance of these psychological needs and processes within domains such as health care, education, work, sport, religion, and psychotherapy.","author":[{"dropping-particle":"","family":"Ryan","given":"Richard M.","non-dropping-particle":"","parse-names":false,"suffix":""},{"dropping-particle":"","family":"Deci","given":"Edward L.","non-dropping-particle":"","parse-names":false,"suffix":""}],"container-title":"American Psychologist","id":"ITEM-1","issue":"February","issued":{"date-parts":[["2000"]]},"page":"68-78","title":"Self-determinaton theory and the facilitation of intrinsic motivation, social development, and well-being","type":"article-journal","volume":"55"},"uris":["http://www.mendeley.com/documents/?uuid=bffb5d1f-b83c-48c8-9868-0b9751c61f78"]}],"mendeley":{"formattedCitation":"(Ryan and Deci 2000)","manualFormatting":"(Ryan and Deci 2000)","plainTextFormattedCitation":"(Ryan and Deci 2000)","previouslyFormattedCitation":"(Ryan and Deci 2000)"},"properties":{"noteIndex":0},"schema":"https://github.com/citation-style-language/schema/raw/master/csl-citation.json"}</w:instrText>
+              <w:instrText>ADDIN CSL_CITATION {"citationItems":[{"id":"ITEM-1","itemData":{"DOI":"10.1037/0003-066X.55.1.68","abstract":"Human beings can be proactive and engaged or, alternatively, passive and alienated, largely as a function of the social conditions in which they develop and function. Accordingly, research guided by self-determination theohas focused on the social-contextual conditions that facilitate versus forestall the natural processes of self-motivation and healthy psychological development. Specifically, factors have been examined that enhance versus undermine intrinsic motivation, self-regulation, and well-being. The findings have led to the postulate of three innate psychological needs - competence, autonomy, and relatedness; which when satisfied yield enhanced self-motivation and mental health and when thwarted lead to diminished motivation and well-being. Also considered is the significance of these psychological needs and processes within domains such as health care, education, work, sport, religion, and psychotherapy.","author":[{"dropping-particle":"","family":"Ryan","given":"Richard M.","non-dropping-particle":"","parse-names":false,"suffix":""},{"dropping-particle":"","family":"Deci","given":"Edward L.","non-dropping-particle":"","parse-names":false,"suffix":""}],"container-title":"American Psychologist","id":"ITEM-1","issue":"February","issued":{"date-parts":[["2000"]]},"page":"68-78","title":"Self-determinaton theory and the facilitation of intrinsic motivation, social development, and well-being","type":"article-journal","volume":"55"},"uris":["http://www.mendeley.com/documents/?uuid=bffb5d1f-b83c-48c8-9868-0b9751c61f78"]}],"mendeley":{"formattedCitation":"(Richard M. Ryan and Deci 2000)","manualFormatting":"(Ryan and Deci 2000)","plainTextFormattedCitation":"(Richard M. Ryan and Deci 2000)","previouslyFormattedCitation":"(Ryan and Deci 2000)"},"properties":{"noteIndex":0},"schema":"https://github.com/citation-style-language/schema/raw/master/csl-citation.json"}</w:instrText>
             </w:r>
             <w:r>
               <w:rPr>
@@ -6895,6 +6510,7 @@
                 <w:b/>
                 <w:bCs/>
               </w:rPr>
+              <w:lastRenderedPageBreak/>
               <w:t>Hypotheses:</w:t>
             </w:r>
             <w:r>
@@ -7024,6 +6640,7 @@
                 <w:b/>
                 <w:bCs/>
               </w:rPr>
+              <w:lastRenderedPageBreak/>
               <w:t>Method</w:t>
             </w:r>
             <w:r>
@@ -7247,7 +6864,6 @@
                 <w:b/>
                 <w:bCs/>
               </w:rPr>
-              <w:lastRenderedPageBreak/>
               <w:t>Implications</w:t>
             </w:r>
           </w:p>
@@ -7313,8 +6929,16 @@
               <w:rPr>
                 <w:rFonts w:ascii="Cambria" w:hAnsi="Cambria"/>
               </w:rPr>
-              <w:t>supports the moderatin</w:t>
-            </w:r>
+              <w:t xml:space="preserve">supports the </w:t>
+            </w:r>
+            <w:proofErr w:type="spellStart"/>
+            <w:r>
+              <w:rPr>
+                <w:rFonts w:ascii="Cambria" w:hAnsi="Cambria"/>
+              </w:rPr>
+              <w:t>moderatin</w:t>
+            </w:r>
+            <w:proofErr w:type="spellEnd"/>
             <w:r>
               <w:rPr>
                 <w:rFonts w:ascii="Cambria" w:hAnsi="Cambria"/>
@@ -7374,42 +6998,37 @@
     <w:p>
       <w:pPr>
         <w:pStyle w:val="Heading1"/>
-        <w:numPr>
-          <w:ilvl w:val="0"/>
-          <w:numId w:val="0"/>
-        </w:numPr>
-        <w:jc w:val="both"/>
       </w:pPr>
     </w:p>
     <w:p>
       <w:pPr>
         <w:pStyle w:val="Heading1"/>
       </w:pPr>
-      <w:bookmarkStart w:id="62" w:name="_Toc11169300"/>
+      <w:bookmarkStart w:id="5" w:name="_Toc11355712"/>
       <w:r>
         <w:t>Essay 1</w:t>
       </w:r>
-      <w:bookmarkEnd w:id="62"/>
+      <w:bookmarkEnd w:id="5"/>
     </w:p>
     <w:p>
       <w:pPr>
         <w:pStyle w:val="Heading1"/>
       </w:pPr>
-      <w:bookmarkStart w:id="63" w:name="_Toc11169301"/>
+      <w:bookmarkStart w:id="6" w:name="_Toc11355713"/>
       <w:r>
         <w:t>Essay 2</w:t>
       </w:r>
-      <w:bookmarkEnd w:id="63"/>
+      <w:bookmarkEnd w:id="6"/>
     </w:p>
     <w:p>
       <w:pPr>
         <w:pStyle w:val="Heading1"/>
       </w:pPr>
-      <w:bookmarkStart w:id="64" w:name="_Toc11169302"/>
+      <w:bookmarkStart w:id="7" w:name="_Toc11355714"/>
       <w:r>
         <w:t>Essay 3</w:t>
       </w:r>
-      <w:bookmarkEnd w:id="64"/>
+      <w:bookmarkEnd w:id="7"/>
     </w:p>
     <w:sectPr>
       <w:pgSz w:w="11906" w:h="16838"/>
@@ -8310,7 +7929,6 @@
     <w:lvl w:ilvl="0" w:tplc="00F624F2">
       <w:start w:val="1"/>
       <w:numFmt w:val="decimal"/>
-      <w:pStyle w:val="Heading1"/>
       <w:lvlText w:val="%1."/>
       <w:lvlJc w:val="left"/>
       <w:pPr>
@@ -9868,13 +9486,10 @@
     <w:next w:val="Normal"/>
     <w:autoRedefine/>
     <w:qFormat/>
-    <w:rsid w:val="00662469"/>
+    <w:rsid w:val="00EC6A7D"/>
     <w:pPr>
       <w:keepNext/>
       <w:keepLines/>
-      <w:numPr>
-        <w:numId w:val="2"/>
-      </w:numPr>
       <w:spacing w:before="57" w:after="57" w:line="480" w:lineRule="auto"/>
       <w:jc w:val="center"/>
       <w:outlineLvl w:val="0"/>
@@ -9893,9 +9508,6 @@
     <w:qFormat/>
     <w:rsid w:val="00662469"/>
     <w:pPr>
-      <w:numPr>
-        <w:numId w:val="0"/>
-      </w:numPr>
       <w:jc w:val="left"/>
       <w:outlineLvl w:val="1"/>
     </w:pPr>
@@ -11032,9 +10644,6 @@
     <w:qFormat/>
     <w:rsid w:val="0058743F"/>
     <w:pPr>
-      <w:numPr>
-        <w:numId w:val="0"/>
-      </w:numPr>
       <w:spacing w:before="240" w:after="0" w:line="259" w:lineRule="auto"/>
       <w:jc w:val="left"/>
       <w:outlineLvl w:val="9"/>
@@ -11338,7 +10947,7 @@
 </file>
 
 <file path=customXml/itemProps1.xml><?xml version="1.0" encoding="utf-8"?>
-<ds:datastoreItem xmlns:ds="http://schemas.openxmlformats.org/officeDocument/2006/customXml" ds:itemID="{FDFC2FC1-84C4-4AE4-AD22-0451BBE44943}">
+<ds:datastoreItem xmlns:ds="http://schemas.openxmlformats.org/officeDocument/2006/customXml" ds:itemID="{DE22B7C8-A9B3-4D4A-9908-32D73F1CF86E}">
   <ds:schemaRefs>
     <ds:schemaRef ds:uri="http://schemas.openxmlformats.org/officeDocument/2006/bibliography"/>
   </ds:schemaRefs>

</xml_diff>